<commit_message>
edit register &login & view account features in SRS
</commit_message>
<xml_diff>
--- a/Requirements/InternetBankingSystem_SRS.docx
+++ b/Requirements/InternetBankingSystem_SRS.docx
@@ -1,6 +1,6 @@
 
 <file path=word/document.xml><?xml version="1.0" encoding="utf-8"?>
-<w:document xmlns:wpc="http://schemas.microsoft.com/office/word/2010/wordprocessingCanvas" xmlns:mc="http://schemas.openxmlformats.org/markup-compatibility/2006" xmlns:o="urn:schemas-microsoft-com:office:office" xmlns:r="http://schemas.openxmlformats.org/officeDocument/2006/relationships" xmlns:m="http://schemas.openxmlformats.org/officeDocument/2006/math" xmlns:v="urn:schemas-microsoft-com:vml" xmlns:wp14="http://schemas.microsoft.com/office/word/2010/wordprocessingDrawing" xmlns:wp="http://schemas.openxmlformats.org/drawingml/2006/wordprocessingDrawing" xmlns:w10="urn:schemas-microsoft-com:office:word" xmlns:w="http://schemas.openxmlformats.org/wordprocessingml/2006/main" xmlns:w14="http://schemas.microsoft.com/office/word/2010/wordml" xmlns:wpg="http://schemas.microsoft.com/office/word/2010/wordprocessingGroup" xmlns:wpi="http://schemas.microsoft.com/office/word/2010/wordprocessingInk" xmlns:wne="http://schemas.microsoft.com/office/word/2006/wordml" xmlns:wps="http://schemas.microsoft.com/office/word/2010/wordprocessingShape" mc:Ignorable="w14 wp14">
+<w:document xmlns:wpc="http://schemas.microsoft.com/office/word/2010/wordprocessingCanvas" xmlns:cx="http://schemas.microsoft.com/office/drawing/2014/chartex" xmlns:cx1="http://schemas.microsoft.com/office/drawing/2015/9/8/chartex" xmlns:cx2="http://schemas.microsoft.com/office/drawing/2015/10/21/chartex" xmlns:cx3="http://schemas.microsoft.com/office/drawing/2016/5/9/chartex" xmlns:cx4="http://schemas.microsoft.com/office/drawing/2016/5/10/chartex" xmlns:cx5="http://schemas.microsoft.com/office/drawing/2016/5/11/chartex" xmlns:cx6="http://schemas.microsoft.com/office/drawing/2016/5/12/chartex" xmlns:cx7="http://schemas.microsoft.com/office/drawing/2016/5/13/chartex" xmlns:cx8="http://schemas.microsoft.com/office/drawing/2016/5/14/chartex" xmlns:mc="http://schemas.openxmlformats.org/markup-compatibility/2006" xmlns:aink="http://schemas.microsoft.com/office/drawing/2016/ink" xmlns:am3d="http://schemas.microsoft.com/office/drawing/2017/model3d" xmlns:o="urn:schemas-microsoft-com:office:office" xmlns:r="http://schemas.openxmlformats.org/officeDocument/2006/relationships" xmlns:m="http://schemas.openxmlformats.org/officeDocument/2006/math" xmlns:v="urn:schemas-microsoft-com:vml" xmlns:wp14="http://schemas.microsoft.com/office/word/2010/wordprocessingDrawing" xmlns:wp="http://schemas.openxmlformats.org/drawingml/2006/wordprocessingDrawing" xmlns:w10="urn:schemas-microsoft-com:office:word" xmlns:w="http://schemas.openxmlformats.org/wordprocessingml/2006/main" xmlns:w14="http://schemas.microsoft.com/office/word/2010/wordml" xmlns:w15="http://schemas.microsoft.com/office/word/2012/wordml" xmlns:w16cex="http://schemas.microsoft.com/office/word/2018/wordml/cex" xmlns:w16cid="http://schemas.microsoft.com/office/word/2016/wordml/cid" xmlns:w16="http://schemas.microsoft.com/office/word/2018/wordml" xmlns:w16sdtdh="http://schemas.microsoft.com/office/word/2020/wordml/sdtdatahash" xmlns:w16se="http://schemas.microsoft.com/office/word/2015/wordml/symex" xmlns:wpg="http://schemas.microsoft.com/office/word/2010/wordprocessingGroup" xmlns:wpi="http://schemas.microsoft.com/office/word/2010/wordprocessingInk" xmlns:wne="http://schemas.microsoft.com/office/word/2006/wordml" xmlns:wps="http://schemas.microsoft.com/office/word/2010/wordprocessingShape" mc:Ignorable="w14 w15 w16se w16cid w16 w16cex w16sdtdh wp14">
   <w:body>
     <w:p>
       <w:pPr>
@@ -148,7 +148,14 @@
           <w:sz w:val="48"/>
           <w:szCs w:val="48"/>
         </w:rPr>
-        <w:t>Version 2.0</w:t>
+        <w:t>Version 2.</w:t>
+      </w:r>
+      <w:r>
+        <w:rPr>
+          <w:sz w:val="48"/>
+          <w:szCs w:val="48"/>
+        </w:rPr>
+        <w:t>1</w:t>
       </w:r>
     </w:p>
     <w:p>
@@ -182,7 +189,35 @@
           <w:sz w:val="48"/>
           <w:szCs w:val="48"/>
         </w:rPr>
-        <w:t xml:space="preserve">    24/2/2023</w:t>
+        <w:t xml:space="preserve">    </w:t>
+      </w:r>
+      <w:r>
+        <w:rPr>
+          <w:sz w:val="48"/>
+          <w:szCs w:val="48"/>
+        </w:rPr>
+        <w:t>14</w:t>
+      </w:r>
+      <w:r>
+        <w:rPr>
+          <w:sz w:val="48"/>
+          <w:szCs w:val="48"/>
+        </w:rPr>
+        <w:t>/</w:t>
+      </w:r>
+      <w:r>
+        <w:rPr>
+          <w:sz w:val="48"/>
+          <w:szCs w:val="48"/>
+        </w:rPr>
+        <w:t>3</w:t>
+      </w:r>
+      <w:r>
+        <w:rPr>
+          <w:sz w:val="48"/>
+          <w:szCs w:val="48"/>
+        </w:rPr>
+        <w:t>/2023</w:t>
       </w:r>
     </w:p>
     <w:p>
@@ -347,37 +382,31 @@
     <w:tbl>
       <w:tblPr>
         <w:tblStyle w:val="a"/>
-        <w:tblW w:w="8835" w:type="dxa"/>
+        <w:tblW w:w="8954" w:type="dxa"/>
         <w:tblBorders>
-          <w:top w:val="nil"/>
-          <w:left w:val="nil"/>
-          <w:bottom w:val="nil"/>
-          <w:right w:val="nil"/>
-          <w:insideH w:val="nil"/>
-          <w:insideV w:val="nil"/>
+          <w:top w:val="single" w:sz="4" w:space="0" w:color="auto"/>
+          <w:left w:val="single" w:sz="4" w:space="0" w:color="auto"/>
+          <w:bottom w:val="single" w:sz="4" w:space="0" w:color="auto"/>
+          <w:right w:val="single" w:sz="4" w:space="0" w:color="auto"/>
+          <w:insideH w:val="single" w:sz="4" w:space="0" w:color="auto"/>
+          <w:insideV w:val="single" w:sz="4" w:space="0" w:color="auto"/>
         </w:tblBorders>
         <w:tblLayout w:type="fixed"/>
         <w:tblLook w:val="0600" w:firstRow="0" w:lastRow="0" w:firstColumn="0" w:lastColumn="0" w:noHBand="1" w:noVBand="1"/>
       </w:tblPr>
       <w:tblGrid>
-        <w:gridCol w:w="1710"/>
-        <w:gridCol w:w="2700"/>
-        <w:gridCol w:w="2430"/>
-        <w:gridCol w:w="1995"/>
+        <w:gridCol w:w="1733"/>
+        <w:gridCol w:w="2736"/>
+        <w:gridCol w:w="2463"/>
+        <w:gridCol w:w="2022"/>
       </w:tblGrid>
       <w:tr>
         <w:trPr>
-          <w:trHeight w:val="480"/>
+          <w:trHeight w:val="504"/>
         </w:trPr>
         <w:tc>
           <w:tcPr>
-            <w:tcW w:w="1710" w:type="dxa"/>
-            <w:tcBorders>
-              <w:top w:val="single" w:sz="6" w:space="0" w:color="000000"/>
-              <w:left w:val="single" w:sz="6" w:space="0" w:color="000000"/>
-              <w:bottom w:val="single" w:sz="6" w:space="0" w:color="000000"/>
-              <w:right w:val="single" w:sz="6" w:space="0" w:color="000000"/>
-            </w:tcBorders>
+            <w:tcW w:w="1733" w:type="dxa"/>
             <w:tcMar>
               <w:top w:w="100" w:type="dxa"/>
               <w:left w:w="100" w:type="dxa"/>
@@ -404,13 +433,7 @@
         </w:tc>
         <w:tc>
           <w:tcPr>
-            <w:tcW w:w="2700" w:type="dxa"/>
-            <w:tcBorders>
-              <w:top w:val="single" w:sz="6" w:space="0" w:color="000000"/>
-              <w:left w:val="nil"/>
-              <w:bottom w:val="single" w:sz="6" w:space="0" w:color="000000"/>
-              <w:right w:val="single" w:sz="6" w:space="0" w:color="000000"/>
-            </w:tcBorders>
+            <w:tcW w:w="2736" w:type="dxa"/>
             <w:tcMar>
               <w:top w:w="100" w:type="dxa"/>
               <w:left w:w="100" w:type="dxa"/>
@@ -437,13 +460,7 @@
         </w:tc>
         <w:tc>
           <w:tcPr>
-            <w:tcW w:w="2430" w:type="dxa"/>
-            <w:tcBorders>
-              <w:top w:val="single" w:sz="6" w:space="0" w:color="000000"/>
-              <w:left w:val="nil"/>
-              <w:bottom w:val="single" w:sz="6" w:space="0" w:color="000000"/>
-              <w:right w:val="single" w:sz="6" w:space="0" w:color="000000"/>
-            </w:tcBorders>
+            <w:tcW w:w="2463" w:type="dxa"/>
             <w:tcMar>
               <w:top w:w="100" w:type="dxa"/>
               <w:left w:w="100" w:type="dxa"/>
@@ -470,13 +487,7 @@
         </w:tc>
         <w:tc>
           <w:tcPr>
-            <w:tcW w:w="1995" w:type="dxa"/>
-            <w:tcBorders>
-              <w:top w:val="single" w:sz="6" w:space="0" w:color="000000"/>
-              <w:left w:val="nil"/>
-              <w:bottom w:val="single" w:sz="6" w:space="0" w:color="000000"/>
-              <w:right w:val="single" w:sz="6" w:space="0" w:color="000000"/>
-            </w:tcBorders>
+            <w:tcW w:w="2022" w:type="dxa"/>
             <w:tcMar>
               <w:top w:w="100" w:type="dxa"/>
               <w:left w:w="100" w:type="dxa"/>
@@ -504,17 +515,11 @@
       </w:tr>
       <w:tr>
         <w:trPr>
-          <w:trHeight w:val="480"/>
+          <w:trHeight w:val="504"/>
         </w:trPr>
         <w:tc>
           <w:tcPr>
-            <w:tcW w:w="1710" w:type="dxa"/>
-            <w:tcBorders>
-              <w:top w:val="nil"/>
-              <w:left w:val="single" w:sz="6" w:space="0" w:color="000000"/>
-              <w:bottom w:val="single" w:sz="6" w:space="0" w:color="000000"/>
-              <w:right w:val="single" w:sz="6" w:space="0" w:color="000000"/>
-            </w:tcBorders>
+            <w:tcW w:w="1733" w:type="dxa"/>
             <w:tcMar>
               <w:top w:w="100" w:type="dxa"/>
               <w:left w:w="100" w:type="dxa"/>
@@ -533,13 +538,7 @@
         </w:tc>
         <w:tc>
           <w:tcPr>
-            <w:tcW w:w="2700" w:type="dxa"/>
-            <w:tcBorders>
-              <w:top w:val="nil"/>
-              <w:left w:val="nil"/>
-              <w:bottom w:val="single" w:sz="6" w:space="0" w:color="000000"/>
-              <w:right w:val="single" w:sz="6" w:space="0" w:color="000000"/>
-            </w:tcBorders>
+            <w:tcW w:w="2736" w:type="dxa"/>
             <w:tcMar>
               <w:top w:w="100" w:type="dxa"/>
               <w:left w:w="100" w:type="dxa"/>
@@ -559,13 +558,7 @@
         </w:tc>
         <w:tc>
           <w:tcPr>
-            <w:tcW w:w="2430" w:type="dxa"/>
-            <w:tcBorders>
-              <w:top w:val="nil"/>
-              <w:left w:val="nil"/>
-              <w:bottom w:val="single" w:sz="6" w:space="0" w:color="000000"/>
-              <w:right w:val="single" w:sz="6" w:space="0" w:color="000000"/>
-            </w:tcBorders>
+            <w:tcW w:w="2463" w:type="dxa"/>
             <w:tcMar>
               <w:top w:w="100" w:type="dxa"/>
               <w:left w:w="100" w:type="dxa"/>
@@ -579,22 +572,13 @@
               <w:ind w:left="100"/>
             </w:pPr>
             <w:r>
-              <w:t xml:space="preserve"> Amany,</w:t>
-            </w:r>
-            <w:r>
-              <w:t>Esraa,Hana</w:t>
+              <w:t xml:space="preserve"> Amany,Esraa,Hana</w:t>
             </w:r>
           </w:p>
         </w:tc>
         <w:tc>
           <w:tcPr>
-            <w:tcW w:w="1995" w:type="dxa"/>
-            <w:tcBorders>
-              <w:top w:val="nil"/>
-              <w:left w:val="nil"/>
-              <w:bottom w:val="single" w:sz="6" w:space="0" w:color="000000"/>
-              <w:right w:val="single" w:sz="6" w:space="0" w:color="000000"/>
-            </w:tcBorders>
+            <w:tcW w:w="2022" w:type="dxa"/>
             <w:tcMar>
               <w:top w:w="100" w:type="dxa"/>
               <w:left w:w="100" w:type="dxa"/>
@@ -614,17 +598,11 @@
       </w:tr>
       <w:tr>
         <w:trPr>
-          <w:trHeight w:val="480"/>
+          <w:trHeight w:val="504"/>
         </w:trPr>
         <w:tc>
           <w:tcPr>
-            <w:tcW w:w="1710" w:type="dxa"/>
-            <w:tcBorders>
-              <w:top w:val="nil"/>
-              <w:left w:val="single" w:sz="6" w:space="0" w:color="000000"/>
-              <w:bottom w:val="single" w:sz="6" w:space="0" w:color="000000"/>
-              <w:right w:val="single" w:sz="6" w:space="0" w:color="000000"/>
-            </w:tcBorders>
+            <w:tcW w:w="1733" w:type="dxa"/>
             <w:tcMar>
               <w:top w:w="100" w:type="dxa"/>
               <w:left w:w="100" w:type="dxa"/>
@@ -643,13 +621,7 @@
         </w:tc>
         <w:tc>
           <w:tcPr>
-            <w:tcW w:w="2700" w:type="dxa"/>
-            <w:tcBorders>
-              <w:top w:val="nil"/>
-              <w:left w:val="nil"/>
-              <w:bottom w:val="single" w:sz="6" w:space="0" w:color="000000"/>
-              <w:right w:val="single" w:sz="6" w:space="0" w:color="000000"/>
-            </w:tcBorders>
+            <w:tcW w:w="2736" w:type="dxa"/>
             <w:tcMar>
               <w:top w:w="100" w:type="dxa"/>
               <w:left w:w="100" w:type="dxa"/>
@@ -669,13 +641,7 @@
         </w:tc>
         <w:tc>
           <w:tcPr>
-            <w:tcW w:w="2430" w:type="dxa"/>
-            <w:tcBorders>
-              <w:top w:val="nil"/>
-              <w:left w:val="nil"/>
-              <w:bottom w:val="single" w:sz="6" w:space="0" w:color="000000"/>
-              <w:right w:val="single" w:sz="6" w:space="0" w:color="000000"/>
-            </w:tcBorders>
+            <w:tcW w:w="2463" w:type="dxa"/>
             <w:tcMar>
               <w:top w:w="100" w:type="dxa"/>
               <w:left w:w="100" w:type="dxa"/>
@@ -695,13 +661,7 @@
         </w:tc>
         <w:tc>
           <w:tcPr>
-            <w:tcW w:w="1995" w:type="dxa"/>
-            <w:tcBorders>
-              <w:top w:val="nil"/>
-              <w:left w:val="nil"/>
-              <w:bottom w:val="single" w:sz="6" w:space="0" w:color="000000"/>
-              <w:right w:val="single" w:sz="6" w:space="0" w:color="000000"/>
-            </w:tcBorders>
+            <w:tcW w:w="2022" w:type="dxa"/>
             <w:tcMar>
               <w:top w:w="100" w:type="dxa"/>
               <w:left w:w="100" w:type="dxa"/>
@@ -719,6 +679,234 @@
           </w:p>
         </w:tc>
       </w:tr>
+      <w:tr>
+        <w:trPr>
+          <w:trHeight w:val="504"/>
+        </w:trPr>
+        <w:tc>
+          <w:tcPr>
+            <w:tcW w:w="1733" w:type="dxa"/>
+            <w:tcMar>
+              <w:top w:w="100" w:type="dxa"/>
+              <w:left w:w="100" w:type="dxa"/>
+              <w:bottom w:w="100" w:type="dxa"/>
+              <w:right w:w="100" w:type="dxa"/>
+            </w:tcMar>
+          </w:tcPr>
+          <w:p>
+            <w:pPr>
+              <w:spacing w:before="240" w:after="240"/>
+            </w:pPr>
+            <w:r>
+              <w:t>14/3/2023</w:t>
+            </w:r>
+          </w:p>
+        </w:tc>
+        <w:tc>
+          <w:tcPr>
+            <w:tcW w:w="2736" w:type="dxa"/>
+            <w:tcMar>
+              <w:top w:w="100" w:type="dxa"/>
+              <w:left w:w="100" w:type="dxa"/>
+              <w:bottom w:w="100" w:type="dxa"/>
+              <w:right w:w="100" w:type="dxa"/>
+            </w:tcMar>
+          </w:tcPr>
+          <w:p>
+            <w:pPr>
+              <w:spacing w:before="240" w:after="240"/>
+              <w:ind w:left="100"/>
+            </w:pPr>
+            <w:r>
+              <w:t>Version 2.1</w:t>
+            </w:r>
+          </w:p>
+        </w:tc>
+        <w:tc>
+          <w:tcPr>
+            <w:tcW w:w="2463" w:type="dxa"/>
+            <w:tcMar>
+              <w:top w:w="100" w:type="dxa"/>
+              <w:left w:w="100" w:type="dxa"/>
+              <w:bottom w:w="100" w:type="dxa"/>
+              <w:right w:w="100" w:type="dxa"/>
+            </w:tcMar>
+          </w:tcPr>
+          <w:p>
+            <w:pPr>
+              <w:spacing w:before="240" w:after="240"/>
+              <w:ind w:left="100"/>
+            </w:pPr>
+            <w:r>
+              <w:t>Amany</w:t>
+            </w:r>
+          </w:p>
+          <w:p>
+            <w:pPr>
+              <w:spacing w:before="240" w:after="240"/>
+              <w:ind w:left="100"/>
+            </w:pPr>
+          </w:p>
+        </w:tc>
+        <w:tc>
+          <w:tcPr>
+            <w:tcW w:w="2022" w:type="dxa"/>
+            <w:tcMar>
+              <w:top w:w="100" w:type="dxa"/>
+              <w:left w:w="100" w:type="dxa"/>
+              <w:bottom w:w="100" w:type="dxa"/>
+              <w:right w:w="100" w:type="dxa"/>
+            </w:tcMar>
+          </w:tcPr>
+          <w:p>
+            <w:pPr>
+              <w:spacing w:before="240" w:after="240"/>
+            </w:pPr>
+          </w:p>
+        </w:tc>
+      </w:tr>
+      <w:tr>
+        <w:trPr>
+          <w:trHeight w:val="504"/>
+        </w:trPr>
+        <w:tc>
+          <w:tcPr>
+            <w:tcW w:w="1733" w:type="dxa"/>
+            <w:tcMar>
+              <w:top w:w="100" w:type="dxa"/>
+              <w:left w:w="100" w:type="dxa"/>
+              <w:bottom w:w="100" w:type="dxa"/>
+              <w:right w:w="100" w:type="dxa"/>
+            </w:tcMar>
+          </w:tcPr>
+          <w:p>
+            <w:pPr>
+              <w:spacing w:before="240" w:after="240"/>
+            </w:pPr>
+          </w:p>
+        </w:tc>
+        <w:tc>
+          <w:tcPr>
+            <w:tcW w:w="2736" w:type="dxa"/>
+            <w:tcMar>
+              <w:top w:w="100" w:type="dxa"/>
+              <w:left w:w="100" w:type="dxa"/>
+              <w:bottom w:w="100" w:type="dxa"/>
+              <w:right w:w="100" w:type="dxa"/>
+            </w:tcMar>
+          </w:tcPr>
+          <w:p>
+            <w:pPr>
+              <w:spacing w:before="240" w:after="240"/>
+              <w:ind w:left="100"/>
+            </w:pPr>
+          </w:p>
+        </w:tc>
+        <w:tc>
+          <w:tcPr>
+            <w:tcW w:w="2463" w:type="dxa"/>
+            <w:tcMar>
+              <w:top w:w="100" w:type="dxa"/>
+              <w:left w:w="100" w:type="dxa"/>
+              <w:bottom w:w="100" w:type="dxa"/>
+              <w:right w:w="100" w:type="dxa"/>
+            </w:tcMar>
+          </w:tcPr>
+          <w:p>
+            <w:pPr>
+              <w:spacing w:before="240" w:after="240"/>
+              <w:ind w:left="100"/>
+            </w:pPr>
+          </w:p>
+        </w:tc>
+        <w:tc>
+          <w:tcPr>
+            <w:tcW w:w="2022" w:type="dxa"/>
+            <w:tcMar>
+              <w:top w:w="100" w:type="dxa"/>
+              <w:left w:w="100" w:type="dxa"/>
+              <w:bottom w:w="100" w:type="dxa"/>
+              <w:right w:w="100" w:type="dxa"/>
+            </w:tcMar>
+          </w:tcPr>
+          <w:p>
+            <w:pPr>
+              <w:spacing w:before="240" w:after="240"/>
+            </w:pPr>
+          </w:p>
+        </w:tc>
+      </w:tr>
+      <w:tr>
+        <w:trPr>
+          <w:trHeight w:val="504"/>
+        </w:trPr>
+        <w:tc>
+          <w:tcPr>
+            <w:tcW w:w="1733" w:type="dxa"/>
+            <w:tcMar>
+              <w:top w:w="100" w:type="dxa"/>
+              <w:left w:w="100" w:type="dxa"/>
+              <w:bottom w:w="100" w:type="dxa"/>
+              <w:right w:w="100" w:type="dxa"/>
+            </w:tcMar>
+          </w:tcPr>
+          <w:p>
+            <w:pPr>
+              <w:spacing w:before="240" w:after="240"/>
+            </w:pPr>
+          </w:p>
+        </w:tc>
+        <w:tc>
+          <w:tcPr>
+            <w:tcW w:w="2736" w:type="dxa"/>
+            <w:tcMar>
+              <w:top w:w="100" w:type="dxa"/>
+              <w:left w:w="100" w:type="dxa"/>
+              <w:bottom w:w="100" w:type="dxa"/>
+              <w:right w:w="100" w:type="dxa"/>
+            </w:tcMar>
+          </w:tcPr>
+          <w:p>
+            <w:pPr>
+              <w:spacing w:before="240" w:after="240"/>
+              <w:ind w:left="100"/>
+            </w:pPr>
+          </w:p>
+        </w:tc>
+        <w:tc>
+          <w:tcPr>
+            <w:tcW w:w="2463" w:type="dxa"/>
+            <w:tcMar>
+              <w:top w:w="100" w:type="dxa"/>
+              <w:left w:w="100" w:type="dxa"/>
+              <w:bottom w:w="100" w:type="dxa"/>
+              <w:right w:w="100" w:type="dxa"/>
+            </w:tcMar>
+          </w:tcPr>
+          <w:p>
+            <w:pPr>
+              <w:spacing w:before="240" w:after="240"/>
+              <w:ind w:left="100"/>
+            </w:pPr>
+          </w:p>
+        </w:tc>
+        <w:tc>
+          <w:tcPr>
+            <w:tcW w:w="2022" w:type="dxa"/>
+            <w:tcMar>
+              <w:top w:w="100" w:type="dxa"/>
+              <w:left w:w="100" w:type="dxa"/>
+              <w:bottom w:w="100" w:type="dxa"/>
+              <w:right w:w="100" w:type="dxa"/>
+            </w:tcMar>
+          </w:tcPr>
+          <w:p>
+            <w:pPr>
+              <w:spacing w:before="240" w:after="240"/>
+            </w:pPr>
+          </w:p>
+        </w:tc>
+      </w:tr>
     </w:tbl>
     <w:p>
       <w:pPr>
@@ -727,6 +915,41 @@
       <w:r>
         <w:t xml:space="preserve"> </w:t>
       </w:r>
+    </w:p>
+    <w:p>
+      <w:pPr>
+        <w:spacing w:before="240" w:after="240"/>
+      </w:pPr>
+    </w:p>
+    <w:p>
+      <w:pPr>
+        <w:spacing w:before="240" w:after="240"/>
+      </w:pPr>
+    </w:p>
+    <w:p>
+      <w:pPr>
+        <w:spacing w:before="240" w:after="240"/>
+      </w:pPr>
+    </w:p>
+    <w:p>
+      <w:pPr>
+        <w:spacing w:before="240" w:after="240"/>
+      </w:pPr>
+    </w:p>
+    <w:p>
+      <w:pPr>
+        <w:spacing w:before="240" w:after="240"/>
+      </w:pPr>
+    </w:p>
+    <w:p>
+      <w:pPr>
+        <w:spacing w:before="240" w:after="240"/>
+      </w:pPr>
+    </w:p>
+    <w:p>
+      <w:pPr>
+        <w:spacing w:before="240" w:after="240"/>
+      </w:pPr>
     </w:p>
     <w:p>
       <w:pPr>
@@ -743,6 +966,7 @@
           <w:sz w:val="46"/>
           <w:szCs w:val="46"/>
         </w:rPr>
+        <w:lastRenderedPageBreak/>
         <w:t>Document Approval</w:t>
       </w:r>
     </w:p>
@@ -1664,14 +1888,7 @@
                 <w:rFonts w:ascii="Raleway" w:eastAsia="Raleway" w:hAnsi="Raleway" w:cs="Raleway"/>
                 <w:color w:val="000000"/>
               </w:rPr>
-              <w:t>2.</w:t>
-            </w:r>
-            <w:r>
-              <w:rPr>
-                <w:rFonts w:ascii="Raleway" w:eastAsia="Raleway" w:hAnsi="Raleway" w:cs="Raleway"/>
-                <w:color w:val="000000"/>
-              </w:rPr>
-              <w:t>3.2  Stimulus/Response Sequences</w:t>
+              <w:t>2.3.2  Stimulus/Response Sequences</w:t>
             </w:r>
           </w:hyperlink>
           <w:r>
@@ -1946,14 +2163,7 @@
                 <w:rFonts w:ascii="Raleway" w:eastAsia="Raleway" w:hAnsi="Raleway" w:cs="Raleway"/>
                 <w:color w:val="000000"/>
               </w:rPr>
-              <w:t>2.5.2  Stimulus/Respons</w:t>
-            </w:r>
-            <w:r>
-              <w:rPr>
-                <w:rFonts w:ascii="Raleway" w:eastAsia="Raleway" w:hAnsi="Raleway" w:cs="Raleway"/>
-                <w:color w:val="000000"/>
-              </w:rPr>
-              <w:t>e Sequences</w:t>
+              <w:t>2.5.2  Stimulus/Response Sequences</w:t>
             </w:r>
           </w:hyperlink>
           <w:r>
@@ -2195,7 +2405,6 @@
       <w:bookmarkStart w:id="0" w:name="_nwe53ajzgaly" w:colFirst="0" w:colLast="0"/>
       <w:bookmarkEnd w:id="0"/>
       <w:r>
-        <w:lastRenderedPageBreak/>
         <w:t>1.   Introduction</w:t>
       </w:r>
     </w:p>
@@ -2277,13 +2486,7 @@
               <w:rPr>
                 <w:b/>
               </w:rPr>
-              <w:t>Abbrev</w:t>
-            </w:r>
-            <w:r>
-              <w:rPr>
-                <w:b/>
-              </w:rPr>
-              <w:t>iation</w:t>
+              <w:t>Abbreviation</w:t>
             </w:r>
           </w:p>
         </w:tc>
@@ -2435,6 +2638,7 @@
           <w:sz w:val="24"/>
           <w:szCs w:val="24"/>
         </w:rPr>
+        <w:lastRenderedPageBreak/>
         <w:t>Admin</w:t>
       </w:r>
     </w:p>
@@ -2553,7 +2757,7 @@
         <w:rPr>
           <w:rFonts w:ascii="Raleway Medium" w:eastAsia="Raleway Medium" w:hAnsi="Raleway Medium" w:cs="Raleway Medium"/>
         </w:rPr>
-        <w:t>Forget password</w:t>
+        <w:t>Change password</w:t>
       </w:r>
     </w:p>
     <w:p>
@@ -2588,25 +2792,59 @@
         <w:rPr>
           <w:rFonts w:ascii="Raleway Medium" w:eastAsia="Raleway Medium" w:hAnsi="Raleway Medium" w:cs="Raleway Medium"/>
         </w:rPr>
-        <w:t xml:space="preserve">View account </w:t>
-      </w:r>
-    </w:p>
-    <w:p>
-      <w:pPr>
-        <w:spacing w:before="240" w:after="240"/>
-        <w:rPr>
-          <w:rFonts w:ascii="Raleway Medium" w:eastAsia="Raleway Medium" w:hAnsi="Raleway Medium" w:cs="Raleway Medium"/>
-          <w:sz w:val="24"/>
-          <w:szCs w:val="24"/>
-        </w:rPr>
-      </w:pPr>
-      <w:r>
-        <w:rPr>
-          <w:rFonts w:ascii="Raleway Medium" w:eastAsia="Raleway Medium" w:hAnsi="Raleway Medium" w:cs="Raleway Medium"/>
-          <w:sz w:val="24"/>
-          <w:szCs w:val="24"/>
-        </w:rPr>
-        <w:t xml:space="preserve">The Admin </w:t>
+        <w:t>View account</w:t>
+      </w:r>
+    </w:p>
+    <w:p>
+      <w:pPr>
+        <w:numPr>
+          <w:ilvl w:val="0"/>
+          <w:numId w:val="8"/>
+        </w:numPr>
+        <w:spacing w:after="240"/>
+        <w:rPr>
+          <w:rFonts w:ascii="Raleway Medium" w:eastAsia="Raleway Medium" w:hAnsi="Raleway Medium" w:cs="Raleway Medium"/>
+        </w:rPr>
+      </w:pPr>
+      <w:r>
+        <w:rPr>
+          <w:rFonts w:ascii="Raleway Medium" w:eastAsia="Raleway Medium" w:hAnsi="Raleway Medium" w:cs="Raleway Medium"/>
+        </w:rPr>
+        <w:t xml:space="preserve">Add New Account </w:t>
+      </w:r>
+    </w:p>
+    <w:p>
+      <w:pPr>
+        <w:spacing w:before="240" w:after="240"/>
+        <w:rPr>
+          <w:rFonts w:ascii="Raleway Medium" w:eastAsia="Raleway Medium" w:hAnsi="Raleway Medium" w:cs="Raleway Medium"/>
+          <w:sz w:val="24"/>
+          <w:szCs w:val="24"/>
+        </w:rPr>
+      </w:pPr>
+      <w:r>
+        <w:rPr>
+          <w:rFonts w:ascii="Raleway Medium" w:eastAsia="Raleway Medium" w:hAnsi="Raleway Medium" w:cs="Raleway Medium"/>
+          <w:sz w:val="24"/>
+          <w:szCs w:val="24"/>
+        </w:rPr>
+        <w:t xml:space="preserve">The </w:t>
+      </w:r>
+      <w:r>
+        <w:rPr>
+          <w:rFonts w:ascii="Raleway Medium" w:eastAsia="Raleway Medium" w:hAnsi="Raleway Medium" w:cs="Raleway Medium"/>
+          <w:sz w:val="24"/>
+          <w:szCs w:val="24"/>
+        </w:rPr>
+        <w:t>admin</w:t>
+      </w:r>
+      <w:r>
+        <w:rPr>
+          <w:rFonts w:ascii="Raleway Medium" w:eastAsia="Raleway Medium" w:hAnsi="Raleway Medium" w:cs="Raleway Medium"/>
+          <w:sz w:val="24"/>
+          <w:szCs w:val="24"/>
+        </w:rPr>
+        <w:t xml:space="preserve"> </w:t>
       </w:r>
       <w:r>
         <w:rPr>
@@ -2649,7 +2887,13 @@
         <w:rPr>
           <w:rFonts w:ascii="Raleway Medium" w:eastAsia="Raleway Medium" w:hAnsi="Raleway Medium" w:cs="Raleway Medium"/>
         </w:rPr>
-        <w:t>Forget password</w:t>
+        <w:t>Change</w:t>
+      </w:r>
+      <w:r>
+        <w:rPr>
+          <w:rFonts w:ascii="Raleway Medium" w:eastAsia="Raleway Medium" w:hAnsi="Raleway Medium" w:cs="Raleway Medium"/>
+        </w:rPr>
+        <w:t xml:space="preserve"> password</w:t>
       </w:r>
     </w:p>
     <w:p>
@@ -2770,7 +3014,33 @@
           <w:sz w:val="24"/>
           <w:szCs w:val="24"/>
         </w:rPr>
-        <w:t xml:space="preserve"> register to make a new account. </w:t>
+        <w:t xml:space="preserve"> register to make a new account</w:t>
+      </w:r>
+      <w:r>
+        <w:rPr>
+          <w:rFonts w:ascii="Raleway Medium" w:eastAsia="Raleway Medium" w:hAnsi="Raleway Medium" w:cs="Raleway Medium"/>
+          <w:sz w:val="24"/>
+          <w:szCs w:val="24"/>
+        </w:rPr>
+        <w:t xml:space="preserve"> in </w:t>
+      </w:r>
+      <w:proofErr w:type="gramStart"/>
+      <w:r>
+        <w:rPr>
+          <w:rFonts w:ascii="Raleway Medium" w:eastAsia="Raleway Medium" w:hAnsi="Raleway Medium" w:cs="Raleway Medium"/>
+          <w:sz w:val="24"/>
+          <w:szCs w:val="24"/>
+        </w:rPr>
+        <w:t>application .</w:t>
+      </w:r>
+      <w:proofErr w:type="gramEnd"/>
+      <w:r>
+        <w:rPr>
+          <w:rFonts w:ascii="Raleway Medium" w:eastAsia="Raleway Medium" w:hAnsi="Raleway Medium" w:cs="Raleway Medium"/>
+          <w:sz w:val="24"/>
+          <w:szCs w:val="24"/>
+        </w:rPr>
+        <w:t xml:space="preserve"> </w:t>
       </w:r>
     </w:p>
     <w:p>
@@ -2909,15 +3179,8 @@
           <w:sz w:val="24"/>
           <w:szCs w:val="24"/>
         </w:rPr>
-        <w:t xml:space="preserve"> Last name (it should accept letters only with length not less than 2, not greater tha</w:t>
-      </w:r>
-      <w:r>
-        <w:rPr>
-          <w:rFonts w:ascii="Raleway Medium" w:eastAsia="Raleway Medium" w:hAnsi="Raleway Medium" w:cs="Raleway Medium"/>
-          <w:sz w:val="24"/>
-          <w:szCs w:val="24"/>
-        </w:rPr>
-        <w:t>n 15 , must not be blank , not accept special characters and not start with space).</w:t>
+        <w:lastRenderedPageBreak/>
+        <w:t xml:space="preserve"> Last name (it should accept letters only with length not less than 2, not greater than 15 , must not be blank , not accept special characters and not start with space).</w:t>
       </w:r>
     </w:p>
     <w:p>
@@ -2956,6 +3219,94 @@
           <w:szCs w:val="24"/>
         </w:rPr>
         <w:t xml:space="preserve"> </w:t>
+      </w:r>
+      <w:r>
+        <w:rPr>
+          <w:rFonts w:ascii="Raleway Medium" w:eastAsia="Raleway Medium" w:hAnsi="Raleway Medium" w:cs="Raleway Medium"/>
+          <w:sz w:val="24"/>
+          <w:szCs w:val="24"/>
+        </w:rPr>
+        <w:t xml:space="preserve">and if email already </w:t>
+      </w:r>
+      <w:r>
+        <w:rPr>
+          <w:rFonts w:ascii="Raleway Medium" w:eastAsia="Raleway Medium" w:hAnsi="Raleway Medium" w:cs="Raleway Medium"/>
+          <w:sz w:val="24"/>
+          <w:szCs w:val="24"/>
+        </w:rPr>
+        <w:t>exist</w:t>
+      </w:r>
+      <w:r>
+        <w:rPr>
+          <w:rFonts w:ascii="Raleway Medium" w:eastAsia="Raleway Medium" w:hAnsi="Raleway Medium" w:cs="Raleway Medium"/>
+          <w:sz w:val="24"/>
+          <w:szCs w:val="24"/>
+        </w:rPr>
+        <w:t xml:space="preserve"> in </w:t>
+      </w:r>
+      <w:r>
+        <w:rPr>
+          <w:rFonts w:ascii="Raleway Medium" w:eastAsia="Raleway Medium" w:hAnsi="Raleway Medium" w:cs="Raleway Medium"/>
+          <w:sz w:val="24"/>
+          <w:szCs w:val="24"/>
+        </w:rPr>
+        <w:t>database show</w:t>
+      </w:r>
+      <w:r>
+        <w:rPr>
+          <w:rFonts w:ascii="Raleway Medium" w:eastAsia="Raleway Medium" w:hAnsi="Raleway Medium" w:cs="Raleway Medium"/>
+          <w:sz w:val="24"/>
+          <w:szCs w:val="24"/>
+        </w:rPr>
+        <w:t xml:space="preserve"> error message” </w:t>
+      </w:r>
+      <w:r>
+        <w:rPr>
+          <w:rFonts w:ascii="Raleway Medium" w:eastAsia="Raleway Medium" w:hAnsi="Raleway Medium" w:cs="Raleway Medium"/>
+          <w:sz w:val="24"/>
+          <w:szCs w:val="24"/>
+        </w:rPr>
+        <w:t xml:space="preserve">the email already </w:t>
+      </w:r>
+      <w:r>
+        <w:rPr>
+          <w:rFonts w:ascii="Raleway Medium" w:eastAsia="Raleway Medium" w:hAnsi="Raleway Medium" w:cs="Raleway Medium"/>
+          <w:sz w:val="24"/>
+          <w:szCs w:val="24"/>
+        </w:rPr>
+        <w:t>exists, please</w:t>
+      </w:r>
+      <w:r>
+        <w:rPr>
+          <w:rFonts w:ascii="Raleway Medium" w:eastAsia="Raleway Medium" w:hAnsi="Raleway Medium" w:cs="Raleway Medium"/>
+          <w:sz w:val="24"/>
+          <w:szCs w:val="24"/>
+        </w:rPr>
+        <w:t xml:space="preserve"> go to </w:t>
+      </w:r>
+      <w:r>
+        <w:rPr>
+          <w:rFonts w:ascii="Raleway Medium" w:eastAsia="Raleway Medium" w:hAnsi="Raleway Medium" w:cs="Raleway Medium"/>
+          <w:sz w:val="24"/>
+          <w:szCs w:val="24"/>
+        </w:rPr>
+        <w:t>the login</w:t>
+      </w:r>
+      <w:r>
+        <w:rPr>
+          <w:rFonts w:ascii="Raleway Medium" w:eastAsia="Raleway Medium" w:hAnsi="Raleway Medium" w:cs="Raleway Medium"/>
+          <w:sz w:val="24"/>
+          <w:szCs w:val="24"/>
+        </w:rPr>
+        <w:t xml:space="preserve"> page</w:t>
+      </w:r>
+      <w:r>
+        <w:rPr>
+          <w:rFonts w:ascii="Raleway Medium" w:eastAsia="Raleway Medium" w:hAnsi="Raleway Medium" w:cs="Raleway Medium"/>
+          <w:sz w:val="24"/>
+          <w:szCs w:val="24"/>
+        </w:rPr>
+        <w:t xml:space="preserve"> “ </w:t>
       </w:r>
     </w:p>
     <w:p>
@@ -2998,83 +3349,71 @@
           <w:sz w:val="24"/>
           <w:szCs w:val="24"/>
         </w:rPr>
-        <w:t xml:space="preserve"> Confirm </w:t>
-      </w:r>
-      <w:r>
-        <w:rPr>
-          <w:rFonts w:ascii="Raleway Medium" w:eastAsia="Raleway Medium" w:hAnsi="Raleway Medium" w:cs="Raleway Medium"/>
-          <w:sz w:val="24"/>
-          <w:szCs w:val="24"/>
-        </w:rPr>
-        <w:t xml:space="preserve">password (it must match the password) </w:t>
-      </w:r>
-    </w:p>
-    <w:p>
-      <w:pPr>
-        <w:spacing w:before="240" w:after="240"/>
-        <w:rPr>
-          <w:rFonts w:ascii="Raleway Medium" w:eastAsia="Raleway Medium" w:hAnsi="Raleway Medium" w:cs="Raleway Medium"/>
-          <w:sz w:val="24"/>
-          <w:szCs w:val="24"/>
-        </w:rPr>
-      </w:pPr>
-      <w:r>
-        <w:rPr>
-          <w:rFonts w:ascii="Raleway Medium" w:eastAsia="Raleway Medium" w:hAnsi="Raleway Medium" w:cs="Raleway Medium"/>
-          <w:sz w:val="24"/>
-          <w:szCs w:val="24"/>
-        </w:rPr>
-        <w:t xml:space="preserve">  </w:t>
-      </w:r>
-      <w:r>
-        <w:rPr>
-          <w:rFonts w:ascii="Raleway Medium" w:eastAsia="Raleway Medium" w:hAnsi="Raleway Medium" w:cs="Raleway Medium"/>
-          <w:sz w:val="24"/>
-          <w:szCs w:val="24"/>
-        </w:rPr>
-        <w:t>Then Click</w:t>
-      </w:r>
-      <w:r>
-        <w:rPr>
-          <w:rFonts w:ascii="Raleway Medium" w:eastAsia="Raleway Medium" w:hAnsi="Raleway Medium" w:cs="Raleway Medium"/>
-          <w:sz w:val="24"/>
-          <w:szCs w:val="24"/>
-        </w:rPr>
-        <w:t xml:space="preserve"> on the submit button.</w:t>
-      </w:r>
-    </w:p>
-    <w:p>
-      <w:pPr>
-        <w:spacing w:before="240" w:after="240"/>
-        <w:rPr>
-          <w:rFonts w:ascii="Raleway Medium" w:eastAsia="Raleway Medium" w:hAnsi="Raleway Medium" w:cs="Raleway Medium"/>
-          <w:sz w:val="24"/>
-          <w:szCs w:val="24"/>
-        </w:rPr>
-      </w:pPr>
-      <w:r>
-        <w:rPr>
-          <w:rFonts w:ascii="Raleway Medium" w:eastAsia="Raleway Medium" w:hAnsi="Raleway Medium" w:cs="Raleway Medium"/>
-          <w:sz w:val="24"/>
-          <w:szCs w:val="24"/>
-        </w:rPr>
-        <w:t xml:space="preserve">The client received </w:t>
-      </w:r>
-      <w:r>
-        <w:rPr>
-          <w:rFonts w:ascii="Raleway Medium" w:eastAsia="Raleway Medium" w:hAnsi="Raleway Medium" w:cs="Raleway Medium"/>
-          <w:sz w:val="24"/>
-          <w:szCs w:val="24"/>
-        </w:rPr>
-        <w:t>the Account</w:t>
-      </w:r>
-      <w:r>
-        <w:rPr>
-          <w:rFonts w:ascii="Raleway Medium" w:eastAsia="Raleway Medium" w:hAnsi="Raleway Medium" w:cs="Raleway Medium"/>
-          <w:sz w:val="24"/>
-          <w:szCs w:val="24"/>
-        </w:rPr>
-        <w:t xml:space="preserve"> No to his mail to login the system. </w:t>
+        <w:t xml:space="preserve"> Confirm password (it must match the password) </w:t>
+      </w:r>
+    </w:p>
+    <w:p>
+      <w:pPr>
+        <w:numPr>
+          <w:ilvl w:val="0"/>
+          <w:numId w:val="4"/>
+        </w:numPr>
+        <w:spacing w:after="240"/>
+        <w:rPr>
+          <w:rFonts w:ascii="Raleway Medium" w:eastAsia="Raleway Medium" w:hAnsi="Raleway Medium" w:cs="Raleway Medium"/>
+          <w:sz w:val="24"/>
+          <w:szCs w:val="24"/>
+        </w:rPr>
+      </w:pPr>
+      <w:r>
+        <w:rPr>
+          <w:rFonts w:ascii="Raleway Medium" w:eastAsia="Raleway Medium" w:hAnsi="Raleway Medium" w:cs="Raleway Medium"/>
+          <w:sz w:val="24"/>
+          <w:szCs w:val="24"/>
+        </w:rPr>
+        <w:t xml:space="preserve">Click on submit button </w:t>
+      </w:r>
+    </w:p>
+    <w:p>
+      <w:pPr>
+        <w:spacing w:before="240" w:after="240"/>
+        <w:rPr>
+          <w:rFonts w:ascii="Raleway Medium" w:eastAsia="Raleway Medium" w:hAnsi="Raleway Medium" w:cs="Raleway Medium"/>
+          <w:sz w:val="24"/>
+          <w:szCs w:val="24"/>
+        </w:rPr>
+      </w:pPr>
+      <w:r>
+        <w:rPr>
+          <w:rFonts w:ascii="Raleway Medium" w:eastAsia="Raleway Medium" w:hAnsi="Raleway Medium" w:cs="Raleway Medium"/>
+          <w:sz w:val="24"/>
+          <w:szCs w:val="24"/>
+        </w:rPr>
+        <w:t xml:space="preserve">The client </w:t>
+      </w:r>
+      <w:r>
+        <w:rPr>
+          <w:rFonts w:ascii="Raleway Medium" w:eastAsia="Raleway Medium" w:hAnsi="Raleway Medium" w:cs="Times New Roman"/>
+          <w:sz w:val="24"/>
+          <w:szCs w:val="24"/>
+        </w:rPr>
+        <w:t>goes</w:t>
+      </w:r>
+      <w:r>
+        <w:rPr>
+          <w:rFonts w:ascii="Raleway Medium" w:eastAsia="Raleway Medium" w:hAnsi="Raleway Medium" w:cs="Raleway Medium"/>
+          <w:sz w:val="24"/>
+          <w:szCs w:val="24"/>
+        </w:rPr>
+        <w:t xml:space="preserve"> to the homepage and appear pop screen with User Account No </w:t>
+      </w:r>
+      <w:r>
+        <w:rPr>
+          <w:rFonts w:ascii="Raleway Medium" w:eastAsia="Raleway Medium" w:hAnsi="Raleway Medium" w:cs="Raleway Medium"/>
+          <w:sz w:val="24"/>
+          <w:szCs w:val="24"/>
+        </w:rPr>
+        <w:t xml:space="preserve"> </w:t>
       </w:r>
     </w:p>
     <w:p>
@@ -3117,15 +3456,7 @@
           <w:sz w:val="24"/>
           <w:szCs w:val="24"/>
         </w:rPr>
-        <w:t>If the user did not enter any field or did not enter all the required fields, an error messag</w:t>
-      </w:r>
-      <w:r>
-        <w:rPr>
-          <w:rFonts w:ascii="Raleway Medium" w:eastAsia="Raleway Medium" w:hAnsi="Raleway Medium" w:cs="Raleway Medium"/>
-          <w:sz w:val="24"/>
-          <w:szCs w:val="24"/>
-        </w:rPr>
-        <w:t>e must appear to ask the user to enter all the fields (“all fields are required”)</w:t>
+        <w:t>If the user did not enter any field or did not enter all the required fields, an error message must appear to ask the user to enter all the fields (“all fields are required”)</w:t>
       </w:r>
     </w:p>
     <w:p>
@@ -3186,16 +3517,14 @@
         </w:rPr>
         <w:t xml:space="preserve"> not enter the </w:t>
       </w:r>
-      <w:proofErr w:type="gramStart"/>
-      <w:r>
-        <w:rPr>
-          <w:rFonts w:ascii="Raleway Medium" w:eastAsia="Raleway Medium" w:hAnsi="Raleway Medium" w:cs="Raleway Medium"/>
-          <w:sz w:val="24"/>
-          <w:szCs w:val="24"/>
-        </w:rPr>
-        <w:t>data  as</w:t>
-      </w:r>
-      <w:proofErr w:type="gramEnd"/>
+      <w:r>
+        <w:rPr>
+          <w:rFonts w:ascii="Raleway Medium" w:eastAsia="Raleway Medium" w:hAnsi="Raleway Medium" w:cs="Raleway Medium"/>
+          <w:sz w:val="24"/>
+          <w:szCs w:val="24"/>
+        </w:rPr>
+        <w:t>data as</w:t>
+      </w:r>
       <w:r>
         <w:rPr>
           <w:rFonts w:ascii="Raleway Medium" w:eastAsia="Raleway Medium" w:hAnsi="Raleway Medium" w:cs="Raleway Medium"/>
@@ -3217,19 +3546,17 @@
       <w:pPr>
         <w:pStyle w:val="NoSpacing"/>
       </w:pPr>
-      <w:proofErr w:type="gramStart"/>
-      <w:r>
-        <w:t>the</w:t>
-      </w:r>
-      <w:proofErr w:type="gramEnd"/>
-      <w:r>
-        <w:t xml:space="preserve"> system showed an error </w:t>
+      <w:r>
+        <w:t xml:space="preserve">the system showed an error </w:t>
       </w:r>
       <w:r>
         <w:t>message “Invalid</w:t>
       </w:r>
       <w:r>
-        <w:t xml:space="preserve"> Data” .</w:t>
+        <w:t xml:space="preserve"> Data</w:t>
+      </w:r>
+      <w:r>
+        <w:t>”.</w:t>
       </w:r>
     </w:p>
     <w:p>
@@ -3240,7 +3567,6 @@
       <w:bookmarkStart w:id="6" w:name="_8ad46f2sqsj8" w:colFirst="0" w:colLast="0"/>
       <w:bookmarkEnd w:id="6"/>
       <w:r>
-        <w:lastRenderedPageBreak/>
         <w:t>2.2 Login and Logout</w:t>
       </w:r>
     </w:p>
@@ -3294,18 +3620,36 @@
           <w:sz w:val="24"/>
           <w:szCs w:val="24"/>
         </w:rPr>
-        <w:t>A client can login by his Account No. and password.</w:t>
-      </w:r>
-    </w:p>
-    <w:p>
-      <w:pPr>
-        <w:spacing w:before="240" w:after="240"/>
+        <w:t>A client can login by his</w:t>
+      </w:r>
+      <w:r>
         <w:rPr>
           <w:rFonts w:ascii="Raleway Medium" w:eastAsia="Raleway Medium" w:hAnsi="Raleway Medium" w:cs="Raleway Medium"/>
           <w:color w:val="000000"/>
           <w:sz w:val="24"/>
           <w:szCs w:val="24"/>
         </w:rPr>
+        <w:t xml:space="preserve"> email and</w:t>
+      </w:r>
+      <w:r>
+        <w:rPr>
+          <w:rFonts w:ascii="Raleway Medium" w:eastAsia="Raleway Medium" w:hAnsi="Raleway Medium" w:cs="Raleway Medium"/>
+          <w:color w:val="000000"/>
+          <w:sz w:val="24"/>
+          <w:szCs w:val="24"/>
+        </w:rPr>
+        <w:t xml:space="preserve"> password.</w:t>
+      </w:r>
+    </w:p>
+    <w:p>
+      <w:pPr>
+        <w:spacing w:before="240" w:after="240"/>
+        <w:rPr>
+          <w:rFonts w:ascii="Raleway Medium" w:eastAsia="Raleway Medium" w:hAnsi="Raleway Medium" w:cs="Raleway Medium"/>
+          <w:color w:val="000000"/>
+          <w:sz w:val="24"/>
+          <w:szCs w:val="24"/>
+        </w:rPr>
       </w:pPr>
       <w:r>
         <w:rPr>
@@ -3332,7 +3676,34 @@
           <w:sz w:val="24"/>
           <w:szCs w:val="24"/>
         </w:rPr>
-        <w:t>The client can login by his username and password.</w:t>
+        <w:t xml:space="preserve">an admin </w:t>
+      </w:r>
+      <w:r>
+        <w:rPr>
+          <w:rFonts w:ascii="Raleway Medium" w:eastAsia="Raleway Medium" w:hAnsi="Raleway Medium" w:cs="Raleway Medium"/>
+          <w:color w:val="000000"/>
+          <w:sz w:val="24"/>
+          <w:szCs w:val="24"/>
+        </w:rPr>
+        <w:t xml:space="preserve">can login by his </w:t>
+      </w:r>
+      <w:r>
+        <w:rPr>
+          <w:rFonts w:ascii="Raleway Medium" w:eastAsia="Raleway Medium" w:hAnsi="Raleway Medium" w:cs="Raleway Medium"/>
+          <w:color w:val="000000"/>
+          <w:sz w:val="24"/>
+          <w:szCs w:val="24"/>
+        </w:rPr>
+        <w:t>email</w:t>
+      </w:r>
+      <w:r>
+        <w:rPr>
+          <w:rFonts w:ascii="Raleway Medium" w:eastAsia="Raleway Medium" w:hAnsi="Raleway Medium" w:cs="Raleway Medium"/>
+          <w:color w:val="000000"/>
+          <w:sz w:val="24"/>
+          <w:szCs w:val="24"/>
+        </w:rPr>
+        <w:t xml:space="preserve"> and password.</w:t>
       </w:r>
     </w:p>
     <w:p>
@@ -3420,7 +3791,106 @@
           <w:sz w:val="24"/>
           <w:szCs w:val="24"/>
         </w:rPr>
-        <w:t>Account number (It must be equivalent to the account number given to the client on registering, and the field should accept numbers only).</w:t>
+        <w:t xml:space="preserve">Email </w:t>
+      </w:r>
+      <w:r>
+        <w:rPr>
+          <w:rFonts w:ascii="Raleway Medium" w:eastAsia="Raleway Medium" w:hAnsi="Raleway Medium" w:cs="Raleway Medium"/>
+          <w:sz w:val="24"/>
+          <w:szCs w:val="24"/>
+        </w:rPr>
+        <w:t xml:space="preserve">(It must be equivalent to the </w:t>
+      </w:r>
+      <w:r>
+        <w:rPr>
+          <w:rFonts w:ascii="Raleway Medium" w:eastAsia="Raleway Medium" w:hAnsi="Raleway Medium" w:cs="Raleway Medium"/>
+          <w:sz w:val="24"/>
+          <w:szCs w:val="24"/>
+        </w:rPr>
+        <w:t xml:space="preserve">Email which the </w:t>
+      </w:r>
+      <w:proofErr w:type="gramStart"/>
+      <w:r>
+        <w:rPr>
+          <w:rFonts w:ascii="Raleway Medium" w:eastAsia="Raleway Medium" w:hAnsi="Raleway Medium" w:cs="Raleway Medium"/>
+          <w:sz w:val="24"/>
+          <w:szCs w:val="24"/>
+        </w:rPr>
+        <w:t xml:space="preserve">client </w:t>
+      </w:r>
+      <w:r>
+        <w:rPr>
+          <w:rFonts w:ascii="Raleway Medium" w:eastAsia="Raleway Medium" w:hAnsi="Raleway Medium" w:cs="Raleway Medium"/>
+          <w:sz w:val="24"/>
+          <w:szCs w:val="24"/>
+        </w:rPr>
+        <w:t xml:space="preserve"> </w:t>
+      </w:r>
+      <w:r>
+        <w:rPr>
+          <w:rFonts w:ascii="Raleway Medium" w:eastAsia="Raleway Medium" w:hAnsi="Raleway Medium" w:cs="Raleway Medium"/>
+          <w:sz w:val="24"/>
+          <w:szCs w:val="24"/>
+        </w:rPr>
+        <w:t>saved</w:t>
+      </w:r>
+      <w:proofErr w:type="gramEnd"/>
+      <w:r>
+        <w:rPr>
+          <w:rFonts w:ascii="Raleway Medium" w:eastAsia="Raleway Medium" w:hAnsi="Raleway Medium" w:cs="Raleway Medium"/>
+          <w:sz w:val="24"/>
+          <w:szCs w:val="24"/>
+        </w:rPr>
+        <w:t xml:space="preserve"> on registering</w:t>
+      </w:r>
+      <w:r>
+        <w:rPr>
+          <w:rFonts w:ascii="Raleway Medium" w:eastAsia="Raleway Medium" w:hAnsi="Raleway Medium" w:cs="Raleway Medium"/>
+          <w:sz w:val="24"/>
+          <w:szCs w:val="24"/>
+        </w:rPr>
+        <w:t xml:space="preserve"> </w:t>
+      </w:r>
+      <w:r>
+        <w:rPr>
+          <w:rFonts w:ascii="Raleway Medium" w:eastAsia="Raleway Medium" w:hAnsi="Raleway Medium" w:cs="Raleway Medium"/>
+          <w:sz w:val="24"/>
+          <w:szCs w:val="24"/>
+        </w:rPr>
+        <w:t>and the field should</w:t>
+      </w:r>
+      <w:r>
+        <w:rPr>
+          <w:rFonts w:ascii="Raleway Medium" w:eastAsia="Raleway Medium" w:hAnsi="Raleway Medium" w:cs="Raleway Medium"/>
+          <w:sz w:val="24"/>
+          <w:szCs w:val="24"/>
+        </w:rPr>
+        <w:t xml:space="preserve"> match the email format like “</w:t>
+      </w:r>
+      <w:r>
+        <w:rPr>
+          <w:rFonts w:ascii="Raleway Medium" w:eastAsia="Raleway Medium" w:hAnsi="Raleway Medium" w:cs="Raleway Medium"/>
+          <w:sz w:val="24"/>
+          <w:szCs w:val="24"/>
+          <w:u w:val="single"/>
+        </w:rPr>
+        <w:t>example@example.com</w:t>
+      </w:r>
+      <w:r>
+        <w:rPr>
+          <w:rFonts w:ascii="Raleway Medium" w:eastAsia="Raleway Medium" w:hAnsi="Raleway Medium" w:cs="Raleway Medium"/>
+          <w:sz w:val="24"/>
+          <w:szCs w:val="24"/>
+        </w:rPr>
+        <w:t>”</w:t>
+      </w:r>
+      <w:r>
+        <w:rPr>
+          <w:rFonts w:ascii="Raleway Medium" w:eastAsia="Raleway Medium" w:hAnsi="Raleway Medium" w:cs="Raleway Medium"/>
+          <w:sz w:val="24"/>
+          <w:szCs w:val="24"/>
+        </w:rPr>
+        <w:t>).</w:t>
       </w:r>
     </w:p>
     <w:p>
@@ -3445,15 +3915,7 @@
           <w:sz w:val="24"/>
           <w:szCs w:val="24"/>
         </w:rPr>
-        <w:t>Password (it must be equivalent to the password which t</w:t>
-      </w:r>
-      <w:r>
-        <w:rPr>
-          <w:rFonts w:ascii="Raleway Medium" w:eastAsia="Raleway Medium" w:hAnsi="Raleway Medium" w:cs="Raleway Medium"/>
-          <w:sz w:val="24"/>
-          <w:szCs w:val="24"/>
-        </w:rPr>
-        <w:t>he client saved on registering).</w:t>
+        <w:t>Password (it must be equivalent to the password which the client saved on registering).</w:t>
       </w:r>
     </w:p>
     <w:p>
@@ -3471,6 +3933,7 @@
           <w:sz w:val="24"/>
           <w:szCs w:val="24"/>
         </w:rPr>
+        <w:lastRenderedPageBreak/>
         <w:t>Then press the Login button.</w:t>
       </w:r>
     </w:p>
@@ -3537,7 +4000,31 @@
           <w:sz w:val="24"/>
           <w:szCs w:val="24"/>
         </w:rPr>
-        <w:t>ID (It must be valid, and it must accept numbers only).</w:t>
+        <w:t>Email (</w:t>
+      </w:r>
+      <w:r>
+        <w:rPr>
+          <w:rFonts w:ascii="Raleway Medium" w:eastAsia="Raleway Medium" w:hAnsi="Raleway Medium" w:cs="Raleway Medium"/>
+          <w:sz w:val="24"/>
+          <w:szCs w:val="24"/>
+        </w:rPr>
+        <w:t>It must be valid</w:t>
+      </w:r>
+      <w:r>
+        <w:rPr>
+          <w:rFonts w:ascii="Raleway Medium" w:eastAsia="Raleway Medium" w:hAnsi="Raleway Medium" w:cs="Raleway Medium"/>
+          <w:sz w:val="24"/>
+          <w:szCs w:val="24"/>
+        </w:rPr>
+        <w:t>, and match the email format&amp; match the email in database</w:t>
+      </w:r>
+      <w:r>
+        <w:rPr>
+          <w:rFonts w:ascii="Raleway Medium" w:eastAsia="Raleway Medium" w:hAnsi="Raleway Medium" w:cs="Raleway Medium"/>
+          <w:sz w:val="24"/>
+          <w:szCs w:val="24"/>
+        </w:rPr>
+        <w:t>).</w:t>
       </w:r>
     </w:p>
     <w:p>
@@ -3567,28 +4054,19 @@
     </w:p>
     <w:p>
       <w:pPr>
-        <w:spacing w:before="240" w:after="240"/>
-        <w:rPr>
-          <w:rFonts w:ascii="Raleway Medium" w:eastAsia="Raleway Medium" w:hAnsi="Raleway Medium" w:cs="Raleway Medium"/>
-          <w:sz w:val="24"/>
-          <w:szCs w:val="24"/>
-        </w:rPr>
-      </w:pPr>
-      <w:r>
-        <w:rPr>
-          <w:rFonts w:ascii="Raleway Medium" w:eastAsia="Raleway Medium" w:hAnsi="Raleway Medium" w:cs="Raleway Medium"/>
-          <w:sz w:val="24"/>
-          <w:szCs w:val="24"/>
-        </w:rPr>
-        <w:t>Then press the Login but</w:t>
-      </w:r>
-      <w:r>
-        <w:rPr>
-          <w:rFonts w:ascii="Raleway Medium" w:eastAsia="Raleway Medium" w:hAnsi="Raleway Medium" w:cs="Raleway Medium"/>
-          <w:sz w:val="24"/>
-          <w:szCs w:val="24"/>
-        </w:rPr>
-        <w:t>ton.</w:t>
+        <w:numPr>
+          <w:ilvl w:val="0"/>
+          <w:numId w:val="3"/>
+        </w:numPr>
+        <w:spacing w:after="240"/>
+      </w:pPr>
+      <w:r>
+        <w:rPr>
+          <w:rFonts w:ascii="Raleway Medium" w:eastAsia="Raleway Medium" w:hAnsi="Raleway Medium" w:cs="Raleway Medium"/>
+          <w:sz w:val="24"/>
+          <w:szCs w:val="24"/>
+        </w:rPr>
+        <w:t xml:space="preserve">Then press the login button </w:t>
       </w:r>
     </w:p>
     <w:p>
@@ -3696,15 +4174,197 @@
     <w:p>
       <w:pPr>
         <w:spacing w:before="240" w:after="240"/>
-      </w:pPr>
-      <w:r>
-        <w:rPr>
-          <w:rFonts w:ascii="Raleway Medium" w:eastAsia="Raleway Medium" w:hAnsi="Raleway Medium" w:cs="Raleway Medium"/>
-          <w:sz w:val="24"/>
-          <w:szCs w:val="24"/>
-        </w:rPr>
-        <w:t>The user will be logged out automatically after 10 minutes without activities.</w:t>
-      </w:r>
+        <w:rPr>
+          <w:rFonts w:ascii="Raleway Medium" w:eastAsia="Raleway Medium" w:hAnsi="Raleway Medium" w:cs="Raleway Medium"/>
+          <w:sz w:val="24"/>
+          <w:szCs w:val="24"/>
+        </w:rPr>
+      </w:pPr>
+      <w:r>
+        <w:rPr>
+          <w:rFonts w:ascii="Raleway Medium" w:eastAsia="Raleway Medium" w:hAnsi="Raleway Medium" w:cs="Raleway Medium"/>
+          <w:sz w:val="24"/>
+          <w:szCs w:val="24"/>
+        </w:rPr>
+        <w:t xml:space="preserve">The user will be logged </w:t>
+      </w:r>
+      <w:r>
+        <w:rPr>
+          <w:rFonts w:ascii="Raleway Medium" w:eastAsia="Raleway Medium" w:hAnsi="Raleway Medium" w:cs="Raleway Medium"/>
+          <w:sz w:val="24"/>
+          <w:szCs w:val="24"/>
+        </w:rPr>
+        <w:t xml:space="preserve">out if click on log out button and appear pop screen  </w:t>
+      </w:r>
+    </w:p>
+    <w:p>
+      <w:pPr>
+        <w:spacing w:before="240" w:after="240"/>
+        <w:rPr>
+          <w:rFonts w:ascii="Raleway Medium" w:eastAsia="Raleway Medium" w:hAnsi="Raleway Medium" w:cs="Raleway Medium"/>
+          <w:sz w:val="24"/>
+          <w:szCs w:val="24"/>
+        </w:rPr>
+      </w:pPr>
+      <w:r>
+        <w:rPr>
+          <w:rFonts w:ascii="Raleway Medium" w:eastAsia="Raleway Medium" w:hAnsi="Raleway Medium" w:cs="Raleway Medium"/>
+          <w:sz w:val="24"/>
+          <w:szCs w:val="24"/>
+        </w:rPr>
+        <w:t>“Are you sure exit?</w:t>
+      </w:r>
+    </w:p>
+    <w:p>
+      <w:pPr>
+        <w:spacing w:before="240" w:after="240"/>
+        <w:rPr>
+          <w:rFonts w:ascii="Raleway" w:eastAsia="Raleway" w:hAnsi="Raleway" w:cs="Raleway"/>
+          <w:b/>
+          <w:sz w:val="24"/>
+          <w:szCs w:val="24"/>
+        </w:rPr>
+      </w:pPr>
+      <w:r>
+        <w:rPr>
+          <w:rFonts w:ascii="Raleway" w:eastAsia="Raleway" w:hAnsi="Raleway" w:cs="Raleway"/>
+          <w:b/>
+          <w:sz w:val="24"/>
+          <w:szCs w:val="24"/>
+        </w:rPr>
+        <w:t>SRS_Logout_00</w:t>
+      </w:r>
+      <w:r>
+        <w:rPr>
+          <w:rFonts w:ascii="Raleway" w:eastAsia="Raleway" w:hAnsi="Raleway" w:cs="Raleway"/>
+          <w:b/>
+          <w:sz w:val="24"/>
+          <w:szCs w:val="24"/>
+        </w:rPr>
+        <w:t>2</w:t>
+      </w:r>
+    </w:p>
+    <w:p>
+      <w:pPr>
+        <w:spacing w:before="240" w:after="240"/>
+        <w:rPr>
+          <w:rFonts w:ascii="Raleway Medium" w:eastAsia="Raleway Medium" w:hAnsi="Raleway Medium" w:cs="Raleway Medium"/>
+          <w:sz w:val="24"/>
+          <w:szCs w:val="24"/>
+        </w:rPr>
+      </w:pPr>
+      <w:r>
+        <w:rPr>
+          <w:rFonts w:ascii="Raleway Medium" w:eastAsia="Raleway Medium" w:hAnsi="Raleway Medium" w:cs="Raleway Medium"/>
+          <w:sz w:val="24"/>
+          <w:szCs w:val="24"/>
+        </w:rPr>
+        <w:t xml:space="preserve">If user click in ok the user will log out of system </w:t>
+      </w:r>
+    </w:p>
+    <w:p>
+      <w:pPr>
+        <w:spacing w:before="240" w:after="240"/>
+        <w:rPr>
+          <w:rFonts w:ascii="Raleway" w:eastAsia="Raleway" w:hAnsi="Raleway" w:cs="Raleway"/>
+          <w:b/>
+          <w:sz w:val="24"/>
+          <w:szCs w:val="24"/>
+        </w:rPr>
+      </w:pPr>
+      <w:r>
+        <w:rPr>
+          <w:rFonts w:ascii="Raleway" w:eastAsia="Raleway" w:hAnsi="Raleway" w:cs="Raleway"/>
+          <w:b/>
+          <w:sz w:val="24"/>
+          <w:szCs w:val="24"/>
+        </w:rPr>
+        <w:t>SRS_Logout_00</w:t>
+      </w:r>
+      <w:r>
+        <w:rPr>
+          <w:rFonts w:ascii="Raleway" w:eastAsia="Raleway" w:hAnsi="Raleway" w:cs="Raleway"/>
+          <w:b/>
+          <w:sz w:val="24"/>
+          <w:szCs w:val="24"/>
+        </w:rPr>
+        <w:t>3</w:t>
+      </w:r>
+    </w:p>
+    <w:p>
+      <w:pPr>
+        <w:spacing w:before="240" w:after="240"/>
+        <w:rPr>
+          <w:rFonts w:ascii="Raleway Medium" w:eastAsia="Raleway Medium" w:hAnsi="Raleway Medium" w:cs="Raleway Medium"/>
+          <w:sz w:val="24"/>
+          <w:szCs w:val="24"/>
+        </w:rPr>
+      </w:pPr>
+      <w:r>
+        <w:rPr>
+          <w:rFonts w:ascii="Raleway Medium" w:eastAsia="Raleway Medium" w:hAnsi="Raleway Medium" w:cs="Raleway Medium"/>
+          <w:sz w:val="24"/>
+          <w:szCs w:val="24"/>
+        </w:rPr>
+        <w:t xml:space="preserve">If user click in </w:t>
+      </w:r>
+      <w:r>
+        <w:rPr>
+          <w:rFonts w:ascii="Raleway Medium" w:eastAsia="Raleway Medium" w:hAnsi="Raleway Medium" w:cs="Raleway Medium"/>
+          <w:sz w:val="24"/>
+          <w:szCs w:val="24"/>
+        </w:rPr>
+        <w:t>cannel the</w:t>
+      </w:r>
+      <w:r>
+        <w:rPr>
+          <w:rFonts w:ascii="Raleway Medium" w:eastAsia="Raleway Medium" w:hAnsi="Raleway Medium" w:cs="Raleway Medium"/>
+          <w:sz w:val="24"/>
+          <w:szCs w:val="24"/>
+        </w:rPr>
+        <w:t xml:space="preserve"> user </w:t>
+      </w:r>
+      <w:r>
+        <w:rPr>
+          <w:rFonts w:ascii="Raleway Medium" w:eastAsia="Raleway Medium" w:hAnsi="Raleway Medium" w:cs="Raleway Medium"/>
+          <w:sz w:val="24"/>
+          <w:szCs w:val="24"/>
+        </w:rPr>
+        <w:t>still login in his account</w:t>
+      </w:r>
+    </w:p>
+    <w:p>
+      <w:pPr>
+        <w:spacing w:before="240" w:after="240"/>
+        <w:rPr>
+          <w:rFonts w:ascii="Raleway Medium" w:eastAsia="Raleway Medium" w:hAnsi="Raleway Medium" w:cs="Raleway Medium"/>
+          <w:sz w:val="24"/>
+          <w:szCs w:val="24"/>
+        </w:rPr>
+      </w:pPr>
+    </w:p>
+    <w:p>
+      <w:pPr>
+        <w:spacing w:before="240" w:after="240"/>
+        <w:rPr>
+          <w:rFonts w:ascii="Raleway Medium" w:eastAsia="Raleway Medium" w:hAnsi="Raleway Medium" w:cs="Raleway Medium"/>
+          <w:sz w:val="24"/>
+          <w:szCs w:val="24"/>
+        </w:rPr>
+      </w:pPr>
+      <w:r>
+        <w:rPr>
+          <w:rFonts w:ascii="Raleway Medium" w:eastAsia="Raleway Medium" w:hAnsi="Raleway Medium" w:cs="Raleway Medium"/>
+          <w:sz w:val="24"/>
+          <w:szCs w:val="24"/>
+        </w:rPr>
+        <w:t xml:space="preserve">  </w:t>
+      </w:r>
+    </w:p>
+    <w:p>
+      <w:pPr>
+        <w:spacing w:before="240" w:after="240"/>
+      </w:pPr>
     </w:p>
     <w:p>
       <w:pPr>
@@ -3785,6 +4445,8 @@
                 <w:szCs w:val="24"/>
               </w:rPr>
             </w:pPr>
+            <w:bookmarkStart w:id="11" w:name="_x15c7155leg2" w:colFirst="0" w:colLast="0"/>
+            <w:bookmarkEnd w:id="11"/>
             <w:r>
               <w:rPr>
                 <w:b/>
@@ -3817,7 +4479,32 @@
                 <w:sz w:val="24"/>
                 <w:szCs w:val="24"/>
               </w:rPr>
-              <w:t xml:space="preserve">View page content: name, Date, Current balance, all transactions transfer history and Session timer. </w:t>
+              <w:t xml:space="preserve">View page content: name, </w:t>
+            </w:r>
+            <w:r>
+              <w:rPr>
+                <w:rFonts w:ascii="Raleway Medium" w:eastAsia="Raleway Medium" w:hAnsi="Raleway Medium" w:cs="Raleway Medium"/>
+                <w:color w:val="FF0000"/>
+                <w:sz w:val="24"/>
+                <w:szCs w:val="24"/>
+              </w:rPr>
+              <w:t>Date</w:t>
+            </w:r>
+            <w:r>
+              <w:rPr>
+                <w:rFonts w:ascii="Raleway Medium" w:eastAsia="Raleway Medium" w:hAnsi="Raleway Medium" w:cs="Raleway Medium"/>
+                <w:sz w:val="24"/>
+                <w:szCs w:val="24"/>
+              </w:rPr>
+              <w:t xml:space="preserve">, Current balance, all transactions transfer history </w:t>
+            </w:r>
+            <w:r>
+              <w:rPr>
+                <w:rFonts w:ascii="Raleway Medium" w:eastAsia="Raleway Medium" w:hAnsi="Raleway Medium" w:cs="Raleway Medium"/>
+                <w:sz w:val="24"/>
+                <w:szCs w:val="24"/>
+              </w:rPr>
+              <w:t xml:space="preserve">and his accounts </w:t>
             </w:r>
           </w:p>
           <w:p>
@@ -3861,15 +4548,7 @@
                 <w:sz w:val="24"/>
                 <w:szCs w:val="24"/>
               </w:rPr>
-              <w:t>View content: view client's account numbers an</w:t>
-            </w:r>
-            <w:r>
-              <w:rPr>
-                <w:rFonts w:ascii="Raleway Medium" w:eastAsia="Raleway Medium" w:hAnsi="Raleway Medium" w:cs="Raleway Medium"/>
-                <w:sz w:val="24"/>
-                <w:szCs w:val="24"/>
-              </w:rPr>
-              <w:t>d names.</w:t>
+              <w:t>View content: view client's account numbers and names.</w:t>
             </w:r>
           </w:p>
           <w:p>
@@ -3899,8 +4578,8 @@
                 <w:color w:val="000000"/>
               </w:rPr>
             </w:pPr>
-            <w:bookmarkStart w:id="11" w:name="_3ci6p75ndi7z" w:colFirst="0" w:colLast="0"/>
-            <w:bookmarkEnd w:id="11"/>
+            <w:bookmarkStart w:id="12" w:name="_3ci6p75ndi7z" w:colFirst="0" w:colLast="0"/>
+            <w:bookmarkEnd w:id="12"/>
             <w:r>
               <w:rPr>
                 <w:b/>
@@ -4368,7 +5047,7 @@
                 <w:sz w:val="24"/>
                 <w:szCs w:val="24"/>
               </w:rPr>
-              <w:t xml:space="preserve"> If the client doe</w:t>
+              <w:t xml:space="preserve"> If the client does not login the system, the</w:t>
             </w:r>
             <w:r>
               <w:rPr>
@@ -4376,34 +5055,8 @@
                 <w:sz w:val="24"/>
                 <w:szCs w:val="24"/>
               </w:rPr>
-              <w:t>s not login the system, the</w:t>
-            </w:r>
-            <w:r>
-              <w:rPr>
-                <w:rFonts w:ascii="Raleway Medium" w:eastAsia="Raleway Medium" w:hAnsi="Raleway Medium" w:cs="Raleway Medium"/>
-                <w:sz w:val="24"/>
-                <w:szCs w:val="24"/>
-              </w:rPr>
               <w:t xml:space="preserve"> client can’t View his account.</w:t>
             </w:r>
-          </w:p>
-          <w:p>
-            <w:pPr>
-              <w:rPr>
-                <w:rFonts w:ascii="Raleway Medium" w:eastAsia="Raleway Medium" w:hAnsi="Raleway Medium" w:cs="Raleway Medium"/>
-                <w:sz w:val="24"/>
-                <w:szCs w:val="24"/>
-              </w:rPr>
-            </w:pPr>
-          </w:p>
-          <w:p>
-            <w:pPr>
-              <w:rPr>
-                <w:rFonts w:ascii="Raleway Medium" w:eastAsia="Raleway Medium" w:hAnsi="Raleway Medium" w:cs="Raleway Medium"/>
-                <w:sz w:val="24"/>
-                <w:szCs w:val="24"/>
-              </w:rPr>
-            </w:pPr>
           </w:p>
         </w:tc>
       </w:tr>
@@ -4413,19 +5066,6 @@
         <w:pStyle w:val="Heading3"/>
         <w:spacing w:before="240" w:after="240"/>
       </w:pPr>
-      <w:bookmarkStart w:id="12" w:name="_x15c7155leg2" w:colFirst="0" w:colLast="0"/>
-      <w:bookmarkEnd w:id="12"/>
-    </w:p>
-    <w:p/>
-    <w:p/>
-    <w:p/>
-    <w:p/>
-    <w:p/>
-    <w:p>
-      <w:pPr>
-        <w:pStyle w:val="Heading3"/>
-        <w:spacing w:before="240" w:after="240"/>
-      </w:pPr>
       <w:r>
         <w:lastRenderedPageBreak/>
         <w:t>2.4 Perform Transaction</w:t>
@@ -4553,6 +5193,7 @@
           <w:sz w:val="24"/>
           <w:szCs w:val="24"/>
         </w:rPr>
+        <w:lastRenderedPageBreak/>
         <w:t>The client should enter these required data to perform transactions between different accounts:</w:t>
       </w:r>
     </w:p>
@@ -4614,15 +5255,7 @@
           <w:sz w:val="24"/>
           <w:szCs w:val="24"/>
         </w:rPr>
-        <w:t>Then</w:t>
-      </w:r>
-      <w:r>
-        <w:rPr>
-          <w:rFonts w:ascii="Raleway Medium" w:eastAsia="Raleway Medium" w:hAnsi="Raleway Medium" w:cs="Raleway Medium"/>
-          <w:sz w:val="24"/>
-          <w:szCs w:val="24"/>
-        </w:rPr>
-        <w:t xml:space="preserve"> enter the Transfer button.</w:t>
+        <w:t>Then enter the Transfer button.</w:t>
       </w:r>
     </w:p>
     <w:p>
@@ -4676,15 +5309,7 @@
           <w:sz w:val="24"/>
           <w:szCs w:val="24"/>
         </w:rPr>
-        <w:t xml:space="preserve">If the client did not enter the account number or the amount of money or both fields were empty, an alert should be displayed asking the client to enter the required </w:t>
-      </w:r>
-      <w:r>
-        <w:rPr>
-          <w:rFonts w:ascii="Raleway Medium" w:eastAsia="Raleway Medium" w:hAnsi="Raleway Medium" w:cs="Raleway Medium"/>
-          <w:sz w:val="24"/>
-          <w:szCs w:val="24"/>
-        </w:rPr>
-        <w:t>fields (“all fields are required”).</w:t>
+        <w:t>If the client did not enter the account number or the amount of money or both fields were empty, an alert should be displayed asking the client to enter the required fields (“all fields are required”).</w:t>
       </w:r>
     </w:p>
     <w:p>
@@ -4714,23 +5339,13 @@
           <w:szCs w:val="24"/>
         </w:rPr>
       </w:pPr>
-      <w:proofErr w:type="gramStart"/>
-      <w:r>
-        <w:rPr>
-          <w:rFonts w:ascii="Raleway Medium" w:eastAsia="Raleway Medium" w:hAnsi="Raleway Medium" w:cs="Raleway Medium"/>
-          <w:sz w:val="24"/>
-          <w:szCs w:val="24"/>
-        </w:rPr>
-        <w:t>if</w:t>
-      </w:r>
-      <w:proofErr w:type="gramEnd"/>
-      <w:r>
-        <w:rPr>
-          <w:rFonts w:ascii="Raleway Medium" w:eastAsia="Raleway Medium" w:hAnsi="Raleway Medium" w:cs="Raleway Medium"/>
-          <w:sz w:val="24"/>
-          <w:szCs w:val="24"/>
-        </w:rPr>
-        <w:t xml:space="preserve"> the client did not enter both fields as described in section </w:t>
+      <w:r>
+        <w:rPr>
+          <w:rFonts w:ascii="Raleway Medium" w:eastAsia="Raleway Medium" w:hAnsi="Raleway Medium" w:cs="Raleway Medium"/>
+          <w:sz w:val="24"/>
+          <w:szCs w:val="24"/>
+        </w:rPr>
+        <w:t xml:space="preserve">if the client did not enter both fields as described in section </w:t>
       </w:r>
       <w:r>
         <w:rPr>
@@ -4818,15 +5433,7 @@
           <w:sz w:val="24"/>
           <w:szCs w:val="24"/>
         </w:rPr>
-        <w:t>If the amount of money is greater than the current balance of the client, an alert would be displayed (“you don</w:t>
-      </w:r>
-      <w:r>
-        <w:rPr>
-          <w:rFonts w:ascii="Raleway Medium" w:eastAsia="Raleway Medium" w:hAnsi="Raleway Medium" w:cs="Raleway Medium"/>
-          <w:sz w:val="24"/>
-          <w:szCs w:val="24"/>
-        </w:rPr>
-        <w:t>’t have enough money for this transaction”).</w:t>
+        <w:t>If the amount of money is greater than the current balance of the client, an alert would be displayed (“you don’t have enough money for this transaction”).</w:t>
       </w:r>
       <w:bookmarkStart w:id="15" w:name="_r8xhlqnr3nr6" w:colFirst="0" w:colLast="0"/>
       <w:bookmarkEnd w:id="15"/>
@@ -4840,7 +5447,6 @@
       <w:bookmarkStart w:id="16" w:name="_e9mqys3i8s9k" w:colFirst="0" w:colLast="0"/>
       <w:bookmarkEnd w:id="16"/>
       <w:r>
-        <w:lastRenderedPageBreak/>
         <w:t>2.5 Forget</w:t>
       </w:r>
       <w:r>
@@ -4978,15 +5584,7 @@
           <w:sz w:val="24"/>
           <w:szCs w:val="24"/>
         </w:rPr>
-        <w:t>An Admin can Forgot the password of only his accoun</w:t>
-      </w:r>
-      <w:r>
-        <w:rPr>
-          <w:rFonts w:ascii="Raleway Medium" w:eastAsia="Raleway Medium" w:hAnsi="Raleway Medium" w:cs="Raleway Medium"/>
-          <w:sz w:val="24"/>
-          <w:szCs w:val="24"/>
-        </w:rPr>
-        <w:t xml:space="preserve">t. He cannot forget passwords of his </w:t>
+        <w:t xml:space="preserve">An Admin can Forgot the password of only his account. He cannot forget passwords of his </w:t>
       </w:r>
       <w:r>
         <w:rPr>
@@ -5020,6 +5618,7 @@
           <w:sz w:val="24"/>
           <w:szCs w:val="24"/>
         </w:rPr>
+        <w:lastRenderedPageBreak/>
         <w:t>The priority is high (Assumption).</w:t>
       </w:r>
     </w:p>
@@ -5100,15 +5699,7 @@
           <w:sz w:val="24"/>
           <w:szCs w:val="24"/>
         </w:rPr>
-        <w:t xml:space="preserve">  should enter these </w:t>
-      </w:r>
-      <w:r>
-        <w:rPr>
-          <w:rFonts w:ascii="Raleway Medium" w:eastAsia="Raleway Medium" w:hAnsi="Raleway Medium" w:cs="Raleway Medium"/>
-          <w:sz w:val="24"/>
-          <w:szCs w:val="24"/>
-        </w:rPr>
-        <w:t>required data:</w:t>
+        <w:t xml:space="preserve">  should enter these required data:</w:t>
       </w:r>
     </w:p>
     <w:p>
@@ -5345,15 +5936,7 @@
           <w:sz w:val="24"/>
           <w:szCs w:val="24"/>
         </w:rPr>
-        <w:t>If a client or an admin   did not enter any field or did not enter all the required fields, an error message must appear to ask the user to enter all the fields (“all</w:t>
-      </w:r>
-      <w:r>
-        <w:rPr>
-          <w:rFonts w:ascii="Raleway Medium" w:eastAsia="Raleway Medium" w:hAnsi="Raleway Medium" w:cs="Raleway Medium"/>
-          <w:sz w:val="24"/>
-          <w:szCs w:val="24"/>
-        </w:rPr>
-        <w:t xml:space="preserve"> fields are required”)</w:t>
+        <w:t>If a client or an admin   did not enter any field or did not enter all the required fields, an error message must appear to ask the user to enter all the fields (“all fields are required”)</w:t>
       </w:r>
     </w:p>
     <w:p>
@@ -5613,15 +6196,8 @@
           <w:sz w:val="24"/>
           <w:szCs w:val="24"/>
         </w:rPr>
-        <w:t>An admin to close account of th</w:t>
-      </w:r>
-      <w:r>
-        <w:rPr>
-          <w:rFonts w:ascii="Raleway Medium" w:eastAsia="Raleway Medium" w:hAnsi="Raleway Medium" w:cs="Raleway Medium"/>
-          <w:sz w:val="24"/>
-          <w:szCs w:val="24"/>
-        </w:rPr>
-        <w:t xml:space="preserve">e client should follow </w:t>
+        <w:lastRenderedPageBreak/>
+        <w:t xml:space="preserve">An admin to close account of the client should follow </w:t>
       </w:r>
       <w:r>
         <w:rPr>
@@ -5706,25 +6282,7 @@
           <w:sz w:val="24"/>
           <w:szCs w:val="24"/>
         </w:rPr>
-        <w:t xml:space="preserve"> not start with space, </w:t>
-      </w:r>
-      <w:proofErr w:type="gramStart"/>
-      <w:r>
-        <w:rPr>
-          <w:rFonts w:ascii="Raleway Medium" w:eastAsia="Raleway Medium" w:hAnsi="Raleway Medium" w:cs="Raleway Medium"/>
-          <w:sz w:val="24"/>
-          <w:szCs w:val="24"/>
-        </w:rPr>
-        <w:t>not</w:t>
-      </w:r>
-      <w:proofErr w:type="gramEnd"/>
-      <w:r>
-        <w:rPr>
-          <w:rFonts w:ascii="Raleway Medium" w:eastAsia="Raleway Medium" w:hAnsi="Raleway Medium" w:cs="Raleway Medium"/>
-          <w:sz w:val="24"/>
-          <w:szCs w:val="24"/>
-        </w:rPr>
-        <w:t xml:space="preserve"> accept characters).</w:t>
+        <w:t xml:space="preserve"> not start with space, not accept characters).</w:t>
       </w:r>
     </w:p>
     <w:p>
@@ -5849,43 +6407,25 @@
           <w:sz w:val="24"/>
           <w:szCs w:val="24"/>
         </w:rPr>
-        <w:t xml:space="preserve"> If an admin wants to close an account of a client which is not under his sup</w:t>
-      </w:r>
-      <w:r>
-        <w:rPr>
-          <w:rFonts w:ascii="Raleway Medium" w:eastAsia="Raleway Medium" w:hAnsi="Raleway Medium" w:cs="Raleway Medium"/>
-          <w:sz w:val="24"/>
-          <w:szCs w:val="24"/>
-        </w:rPr>
-        <w:t>ervision the system must show an error message.</w:t>
-      </w:r>
-    </w:p>
-    <w:p>
-      <w:pPr>
-        <w:spacing w:before="240" w:after="240"/>
-        <w:rPr>
-          <w:b/>
-          <w:sz w:val="24"/>
-          <w:szCs w:val="24"/>
-        </w:rPr>
-      </w:pPr>
-      <w:r>
-        <w:rPr>
-          <w:b/>
-          <w:sz w:val="24"/>
-          <w:szCs w:val="24"/>
-        </w:rPr>
-        <w:t>SRS_Close</w:t>
-      </w:r>
-      <w:bookmarkStart w:id="23" w:name="_GoBack"/>
-      <w:bookmarkEnd w:id="23"/>
-      <w:r>
-        <w:rPr>
-          <w:b/>
-          <w:sz w:val="24"/>
-          <w:szCs w:val="24"/>
-        </w:rPr>
-        <w:t xml:space="preserve"> Account _004</w:t>
+        <w:t xml:space="preserve"> If an admin wants to close an account of a client which is not under his supervision the system must show an error message.</w:t>
+      </w:r>
+    </w:p>
+    <w:p>
+      <w:pPr>
+        <w:spacing w:before="240" w:after="240"/>
+        <w:rPr>
+          <w:b/>
+          <w:sz w:val="24"/>
+          <w:szCs w:val="24"/>
+        </w:rPr>
+      </w:pPr>
+      <w:r>
+        <w:rPr>
+          <w:b/>
+          <w:sz w:val="24"/>
+          <w:szCs w:val="24"/>
+        </w:rPr>
+        <w:t>SRS_Close Account _004</w:t>
       </w:r>
     </w:p>
     <w:p>
@@ -5902,9 +6442,9 @@
       </w:r>
     </w:p>
     <w:sectPr>
-      <w:headerReference w:type="default" r:id="rId8"/>
-      <w:footerReference w:type="default" r:id="rId9"/>
-      <w:footerReference w:type="first" r:id="rId10"/>
+      <w:headerReference w:type="default" r:id="rId7"/>
+      <w:footerReference w:type="default" r:id="rId8"/>
+      <w:footerReference w:type="first" r:id="rId9"/>
       <w:pgSz w:w="12240" w:h="15840"/>
       <w:pgMar w:top="1440" w:right="1440" w:bottom="1440" w:left="1440" w:header="720" w:footer="720" w:gutter="0"/>
       <w:pgNumType w:start="1"/>
@@ -5916,7 +6456,7 @@
 </file>
 
 <file path=word/endnotes.xml><?xml version="1.0" encoding="utf-8"?>
-<w:endnotes xmlns:wpc="http://schemas.microsoft.com/office/word/2010/wordprocessingCanvas" xmlns:mc="http://schemas.openxmlformats.org/markup-compatibility/2006" xmlns:o="urn:schemas-microsoft-com:office:office" xmlns:r="http://schemas.openxmlformats.org/officeDocument/2006/relationships" xmlns:m="http://schemas.openxmlformats.org/officeDocument/2006/math" xmlns:v="urn:schemas-microsoft-com:vml" xmlns:wp14="http://schemas.microsoft.com/office/word/2010/wordprocessingDrawing" xmlns:wp="http://schemas.openxmlformats.org/drawingml/2006/wordprocessingDrawing" xmlns:w10="urn:schemas-microsoft-com:office:word" xmlns:w="http://schemas.openxmlformats.org/wordprocessingml/2006/main" xmlns:w14="http://schemas.microsoft.com/office/word/2010/wordml" xmlns:wpg="http://schemas.microsoft.com/office/word/2010/wordprocessingGroup" xmlns:wpi="http://schemas.microsoft.com/office/word/2010/wordprocessingInk" xmlns:wne="http://schemas.microsoft.com/office/word/2006/wordml" xmlns:wps="http://schemas.microsoft.com/office/word/2010/wordprocessingShape" mc:Ignorable="w14 wp14">
+<w:endnotes xmlns:wpc="http://schemas.microsoft.com/office/word/2010/wordprocessingCanvas" xmlns:cx="http://schemas.microsoft.com/office/drawing/2014/chartex" xmlns:cx1="http://schemas.microsoft.com/office/drawing/2015/9/8/chartex" xmlns:cx2="http://schemas.microsoft.com/office/drawing/2015/10/21/chartex" xmlns:cx3="http://schemas.microsoft.com/office/drawing/2016/5/9/chartex" xmlns:cx4="http://schemas.microsoft.com/office/drawing/2016/5/10/chartex" xmlns:cx5="http://schemas.microsoft.com/office/drawing/2016/5/11/chartex" xmlns:cx6="http://schemas.microsoft.com/office/drawing/2016/5/12/chartex" xmlns:cx7="http://schemas.microsoft.com/office/drawing/2016/5/13/chartex" xmlns:cx8="http://schemas.microsoft.com/office/drawing/2016/5/14/chartex" xmlns:mc="http://schemas.openxmlformats.org/markup-compatibility/2006" xmlns:aink="http://schemas.microsoft.com/office/drawing/2016/ink" xmlns:am3d="http://schemas.microsoft.com/office/drawing/2017/model3d" xmlns:o="urn:schemas-microsoft-com:office:office" xmlns:r="http://schemas.openxmlformats.org/officeDocument/2006/relationships" xmlns:m="http://schemas.openxmlformats.org/officeDocument/2006/math" xmlns:v="urn:schemas-microsoft-com:vml" xmlns:wp14="http://schemas.microsoft.com/office/word/2010/wordprocessingDrawing" xmlns:wp="http://schemas.openxmlformats.org/drawingml/2006/wordprocessingDrawing" xmlns:w10="urn:schemas-microsoft-com:office:word" xmlns:w="http://schemas.openxmlformats.org/wordprocessingml/2006/main" xmlns:w14="http://schemas.microsoft.com/office/word/2010/wordml" xmlns:w15="http://schemas.microsoft.com/office/word/2012/wordml" xmlns:w16cex="http://schemas.microsoft.com/office/word/2018/wordml/cex" xmlns:w16cid="http://schemas.microsoft.com/office/word/2016/wordml/cid" xmlns:w16="http://schemas.microsoft.com/office/word/2018/wordml" xmlns:w16sdtdh="http://schemas.microsoft.com/office/word/2020/wordml/sdtdatahash" xmlns:w16se="http://schemas.microsoft.com/office/word/2015/wordml/symex" xmlns:wpg="http://schemas.microsoft.com/office/word/2010/wordprocessingGroup" xmlns:wpi="http://schemas.microsoft.com/office/word/2010/wordprocessingInk" xmlns:wne="http://schemas.microsoft.com/office/word/2006/wordml" xmlns:wps="http://schemas.microsoft.com/office/word/2010/wordprocessingShape" mc:Ignorable="w14 w15 w16se w16cid w16 w16cex w16sdtdh wp14">
   <w:endnote w:type="separator" w:id="-1">
     <w:p>
       <w:pPr>
@@ -5941,7 +6481,7 @@
 </file>
 
 <file path=word/footer1.xml><?xml version="1.0" encoding="utf-8"?>
-<w:ftr xmlns:wpc="http://schemas.microsoft.com/office/word/2010/wordprocessingCanvas" xmlns:mc="http://schemas.openxmlformats.org/markup-compatibility/2006" xmlns:o="urn:schemas-microsoft-com:office:office" xmlns:r="http://schemas.openxmlformats.org/officeDocument/2006/relationships" xmlns:m="http://schemas.openxmlformats.org/officeDocument/2006/math" xmlns:v="urn:schemas-microsoft-com:vml" xmlns:wp14="http://schemas.microsoft.com/office/word/2010/wordprocessingDrawing" xmlns:wp="http://schemas.openxmlformats.org/drawingml/2006/wordprocessingDrawing" xmlns:w10="urn:schemas-microsoft-com:office:word" xmlns:w="http://schemas.openxmlformats.org/wordprocessingml/2006/main" xmlns:w14="http://schemas.microsoft.com/office/word/2010/wordml" xmlns:wpg="http://schemas.microsoft.com/office/word/2010/wordprocessingGroup" xmlns:wpi="http://schemas.microsoft.com/office/word/2010/wordprocessingInk" xmlns:wne="http://schemas.microsoft.com/office/word/2006/wordml" xmlns:wps="http://schemas.microsoft.com/office/word/2010/wordprocessingShape" mc:Ignorable="w14 wp14">
+<w:ftr xmlns:wpc="http://schemas.microsoft.com/office/word/2010/wordprocessingCanvas" xmlns:cx="http://schemas.microsoft.com/office/drawing/2014/chartex" xmlns:cx1="http://schemas.microsoft.com/office/drawing/2015/9/8/chartex" xmlns:cx2="http://schemas.microsoft.com/office/drawing/2015/10/21/chartex" xmlns:cx3="http://schemas.microsoft.com/office/drawing/2016/5/9/chartex" xmlns:cx4="http://schemas.microsoft.com/office/drawing/2016/5/10/chartex" xmlns:cx5="http://schemas.microsoft.com/office/drawing/2016/5/11/chartex" xmlns:cx6="http://schemas.microsoft.com/office/drawing/2016/5/12/chartex" xmlns:cx7="http://schemas.microsoft.com/office/drawing/2016/5/13/chartex" xmlns:cx8="http://schemas.microsoft.com/office/drawing/2016/5/14/chartex" xmlns:mc="http://schemas.openxmlformats.org/markup-compatibility/2006" xmlns:aink="http://schemas.microsoft.com/office/drawing/2016/ink" xmlns:am3d="http://schemas.microsoft.com/office/drawing/2017/model3d" xmlns:o="urn:schemas-microsoft-com:office:office" xmlns:r="http://schemas.openxmlformats.org/officeDocument/2006/relationships" xmlns:m="http://schemas.openxmlformats.org/officeDocument/2006/math" xmlns:v="urn:schemas-microsoft-com:vml" xmlns:wp14="http://schemas.microsoft.com/office/word/2010/wordprocessingDrawing" xmlns:wp="http://schemas.openxmlformats.org/drawingml/2006/wordprocessingDrawing" xmlns:w10="urn:schemas-microsoft-com:office:word" xmlns:w="http://schemas.openxmlformats.org/wordprocessingml/2006/main" xmlns:w14="http://schemas.microsoft.com/office/word/2010/wordml" xmlns:w15="http://schemas.microsoft.com/office/word/2012/wordml" xmlns:w16cex="http://schemas.microsoft.com/office/word/2018/wordml/cex" xmlns:w16cid="http://schemas.microsoft.com/office/word/2016/wordml/cid" xmlns:w16="http://schemas.microsoft.com/office/word/2018/wordml" xmlns:w16sdtdh="http://schemas.microsoft.com/office/word/2020/wordml/sdtdatahash" xmlns:w16se="http://schemas.microsoft.com/office/word/2015/wordml/symex" xmlns:wpg="http://schemas.microsoft.com/office/word/2010/wordprocessingGroup" xmlns:wpi="http://schemas.microsoft.com/office/word/2010/wordprocessingInk" xmlns:wne="http://schemas.microsoft.com/office/word/2006/wordml" xmlns:wps="http://schemas.microsoft.com/office/word/2010/wordprocessingShape" mc:Ignorable="w14 w15 w16se w16cid w16 w16cex w16sdtdh wp14">
   <w:p>
     <w:pPr>
       <w:jc w:val="right"/>
@@ -5969,7 +6509,7 @@
 </file>
 
 <file path=word/footer2.xml><?xml version="1.0" encoding="utf-8"?>
-<w:ftr xmlns:wpc="http://schemas.microsoft.com/office/word/2010/wordprocessingCanvas" xmlns:mc="http://schemas.openxmlformats.org/markup-compatibility/2006" xmlns:o="urn:schemas-microsoft-com:office:office" xmlns:r="http://schemas.openxmlformats.org/officeDocument/2006/relationships" xmlns:m="http://schemas.openxmlformats.org/officeDocument/2006/math" xmlns:v="urn:schemas-microsoft-com:vml" xmlns:wp14="http://schemas.microsoft.com/office/word/2010/wordprocessingDrawing" xmlns:wp="http://schemas.openxmlformats.org/drawingml/2006/wordprocessingDrawing" xmlns:w10="urn:schemas-microsoft-com:office:word" xmlns:w="http://schemas.openxmlformats.org/wordprocessingml/2006/main" xmlns:w14="http://schemas.microsoft.com/office/word/2010/wordml" xmlns:wpg="http://schemas.microsoft.com/office/word/2010/wordprocessingGroup" xmlns:wpi="http://schemas.microsoft.com/office/word/2010/wordprocessingInk" xmlns:wne="http://schemas.microsoft.com/office/word/2006/wordml" xmlns:wps="http://schemas.microsoft.com/office/word/2010/wordprocessingShape" mc:Ignorable="w14 wp14">
+<w:ftr xmlns:wpc="http://schemas.microsoft.com/office/word/2010/wordprocessingCanvas" xmlns:cx="http://schemas.microsoft.com/office/drawing/2014/chartex" xmlns:cx1="http://schemas.microsoft.com/office/drawing/2015/9/8/chartex" xmlns:cx2="http://schemas.microsoft.com/office/drawing/2015/10/21/chartex" xmlns:cx3="http://schemas.microsoft.com/office/drawing/2016/5/9/chartex" xmlns:cx4="http://schemas.microsoft.com/office/drawing/2016/5/10/chartex" xmlns:cx5="http://schemas.microsoft.com/office/drawing/2016/5/11/chartex" xmlns:cx6="http://schemas.microsoft.com/office/drawing/2016/5/12/chartex" xmlns:cx7="http://schemas.microsoft.com/office/drawing/2016/5/13/chartex" xmlns:cx8="http://schemas.microsoft.com/office/drawing/2016/5/14/chartex" xmlns:mc="http://schemas.openxmlformats.org/markup-compatibility/2006" xmlns:aink="http://schemas.microsoft.com/office/drawing/2016/ink" xmlns:am3d="http://schemas.microsoft.com/office/drawing/2017/model3d" xmlns:o="urn:schemas-microsoft-com:office:office" xmlns:r="http://schemas.openxmlformats.org/officeDocument/2006/relationships" xmlns:m="http://schemas.openxmlformats.org/officeDocument/2006/math" xmlns:v="urn:schemas-microsoft-com:vml" xmlns:wp14="http://schemas.microsoft.com/office/word/2010/wordprocessingDrawing" xmlns:wp="http://schemas.openxmlformats.org/drawingml/2006/wordprocessingDrawing" xmlns:w10="urn:schemas-microsoft-com:office:word" xmlns:w="http://schemas.openxmlformats.org/wordprocessingml/2006/main" xmlns:w14="http://schemas.microsoft.com/office/word/2010/wordml" xmlns:w15="http://schemas.microsoft.com/office/word/2012/wordml" xmlns:w16cex="http://schemas.microsoft.com/office/word/2018/wordml/cex" xmlns:w16cid="http://schemas.microsoft.com/office/word/2016/wordml/cid" xmlns:w16="http://schemas.microsoft.com/office/word/2018/wordml" xmlns:w16sdtdh="http://schemas.microsoft.com/office/word/2020/wordml/sdtdatahash" xmlns:w16se="http://schemas.microsoft.com/office/word/2015/wordml/symex" xmlns:wpg="http://schemas.microsoft.com/office/word/2010/wordprocessingGroup" xmlns:wpi="http://schemas.microsoft.com/office/word/2010/wordprocessingInk" xmlns:wne="http://schemas.microsoft.com/office/word/2006/wordml" xmlns:wps="http://schemas.microsoft.com/office/word/2010/wordprocessingShape" mc:Ignorable="w14 w15 w16se w16cid w16 w16cex w16sdtdh wp14">
   <w:p>
     <w:pPr>
       <w:jc w:val="right"/>
@@ -5997,7 +6537,7 @@
 </file>
 
 <file path=word/footnotes.xml><?xml version="1.0" encoding="utf-8"?>
-<w:footnotes xmlns:wpc="http://schemas.microsoft.com/office/word/2010/wordprocessingCanvas" xmlns:mc="http://schemas.openxmlformats.org/markup-compatibility/2006" xmlns:o="urn:schemas-microsoft-com:office:office" xmlns:r="http://schemas.openxmlformats.org/officeDocument/2006/relationships" xmlns:m="http://schemas.openxmlformats.org/officeDocument/2006/math" xmlns:v="urn:schemas-microsoft-com:vml" xmlns:wp14="http://schemas.microsoft.com/office/word/2010/wordprocessingDrawing" xmlns:wp="http://schemas.openxmlformats.org/drawingml/2006/wordprocessingDrawing" xmlns:w10="urn:schemas-microsoft-com:office:word" xmlns:w="http://schemas.openxmlformats.org/wordprocessingml/2006/main" xmlns:w14="http://schemas.microsoft.com/office/word/2010/wordml" xmlns:wpg="http://schemas.microsoft.com/office/word/2010/wordprocessingGroup" xmlns:wpi="http://schemas.microsoft.com/office/word/2010/wordprocessingInk" xmlns:wne="http://schemas.microsoft.com/office/word/2006/wordml" xmlns:wps="http://schemas.microsoft.com/office/word/2010/wordprocessingShape" mc:Ignorable="w14 wp14">
+<w:footnotes xmlns:wpc="http://schemas.microsoft.com/office/word/2010/wordprocessingCanvas" xmlns:cx="http://schemas.microsoft.com/office/drawing/2014/chartex" xmlns:cx1="http://schemas.microsoft.com/office/drawing/2015/9/8/chartex" xmlns:cx2="http://schemas.microsoft.com/office/drawing/2015/10/21/chartex" xmlns:cx3="http://schemas.microsoft.com/office/drawing/2016/5/9/chartex" xmlns:cx4="http://schemas.microsoft.com/office/drawing/2016/5/10/chartex" xmlns:cx5="http://schemas.microsoft.com/office/drawing/2016/5/11/chartex" xmlns:cx6="http://schemas.microsoft.com/office/drawing/2016/5/12/chartex" xmlns:cx7="http://schemas.microsoft.com/office/drawing/2016/5/13/chartex" xmlns:cx8="http://schemas.microsoft.com/office/drawing/2016/5/14/chartex" xmlns:mc="http://schemas.openxmlformats.org/markup-compatibility/2006" xmlns:aink="http://schemas.microsoft.com/office/drawing/2016/ink" xmlns:am3d="http://schemas.microsoft.com/office/drawing/2017/model3d" xmlns:o="urn:schemas-microsoft-com:office:office" xmlns:r="http://schemas.openxmlformats.org/officeDocument/2006/relationships" xmlns:m="http://schemas.openxmlformats.org/officeDocument/2006/math" xmlns:v="urn:schemas-microsoft-com:vml" xmlns:wp14="http://schemas.microsoft.com/office/word/2010/wordprocessingDrawing" xmlns:wp="http://schemas.openxmlformats.org/drawingml/2006/wordprocessingDrawing" xmlns:w10="urn:schemas-microsoft-com:office:word" xmlns:w="http://schemas.openxmlformats.org/wordprocessingml/2006/main" xmlns:w14="http://schemas.microsoft.com/office/word/2010/wordml" xmlns:w15="http://schemas.microsoft.com/office/word/2012/wordml" xmlns:w16cex="http://schemas.microsoft.com/office/word/2018/wordml/cex" xmlns:w16cid="http://schemas.microsoft.com/office/word/2016/wordml/cid" xmlns:w16="http://schemas.microsoft.com/office/word/2018/wordml" xmlns:w16sdtdh="http://schemas.microsoft.com/office/word/2020/wordml/sdtdatahash" xmlns:w16se="http://schemas.microsoft.com/office/word/2015/wordml/symex" xmlns:wpg="http://schemas.microsoft.com/office/word/2010/wordprocessingGroup" xmlns:wpi="http://schemas.microsoft.com/office/word/2010/wordprocessingInk" xmlns:wne="http://schemas.microsoft.com/office/word/2006/wordml" xmlns:wps="http://schemas.microsoft.com/office/word/2010/wordprocessingShape" mc:Ignorable="w14 w15 w16se w16cid w16 w16cex w16sdtdh wp14">
   <w:footnote w:type="separator" w:id="-1">
     <w:p>
       <w:pPr>
@@ -6022,7 +6562,7 @@
 </file>
 
 <file path=word/header1.xml><?xml version="1.0" encoding="utf-8"?>
-<w:hdr xmlns:wpc="http://schemas.microsoft.com/office/word/2010/wordprocessingCanvas" xmlns:mc="http://schemas.openxmlformats.org/markup-compatibility/2006" xmlns:o="urn:schemas-microsoft-com:office:office" xmlns:r="http://schemas.openxmlformats.org/officeDocument/2006/relationships" xmlns:m="http://schemas.openxmlformats.org/officeDocument/2006/math" xmlns:v="urn:schemas-microsoft-com:vml" xmlns:wp14="http://schemas.microsoft.com/office/word/2010/wordprocessingDrawing" xmlns:wp="http://schemas.openxmlformats.org/drawingml/2006/wordprocessingDrawing" xmlns:w10="urn:schemas-microsoft-com:office:word" xmlns:w="http://schemas.openxmlformats.org/wordprocessingml/2006/main" xmlns:w14="http://schemas.microsoft.com/office/word/2010/wordml" xmlns:wpg="http://schemas.microsoft.com/office/word/2010/wordprocessingGroup" xmlns:wpi="http://schemas.microsoft.com/office/word/2010/wordprocessingInk" xmlns:wne="http://schemas.microsoft.com/office/word/2006/wordml" xmlns:wps="http://schemas.microsoft.com/office/word/2010/wordprocessingShape" mc:Ignorable="w14 wp14">
+<w:hdr xmlns:wpc="http://schemas.microsoft.com/office/word/2010/wordprocessingCanvas" xmlns:cx="http://schemas.microsoft.com/office/drawing/2014/chartex" xmlns:cx1="http://schemas.microsoft.com/office/drawing/2015/9/8/chartex" xmlns:cx2="http://schemas.microsoft.com/office/drawing/2015/10/21/chartex" xmlns:cx3="http://schemas.microsoft.com/office/drawing/2016/5/9/chartex" xmlns:cx4="http://schemas.microsoft.com/office/drawing/2016/5/10/chartex" xmlns:cx5="http://schemas.microsoft.com/office/drawing/2016/5/11/chartex" xmlns:cx6="http://schemas.microsoft.com/office/drawing/2016/5/12/chartex" xmlns:cx7="http://schemas.microsoft.com/office/drawing/2016/5/13/chartex" xmlns:cx8="http://schemas.microsoft.com/office/drawing/2016/5/14/chartex" xmlns:mc="http://schemas.openxmlformats.org/markup-compatibility/2006" xmlns:aink="http://schemas.microsoft.com/office/drawing/2016/ink" xmlns:am3d="http://schemas.microsoft.com/office/drawing/2017/model3d" xmlns:o="urn:schemas-microsoft-com:office:office" xmlns:r="http://schemas.openxmlformats.org/officeDocument/2006/relationships" xmlns:m="http://schemas.openxmlformats.org/officeDocument/2006/math" xmlns:v="urn:schemas-microsoft-com:vml" xmlns:wp14="http://schemas.microsoft.com/office/word/2010/wordprocessingDrawing" xmlns:wp="http://schemas.openxmlformats.org/drawingml/2006/wordprocessingDrawing" xmlns:w10="urn:schemas-microsoft-com:office:word" xmlns:w="http://schemas.openxmlformats.org/wordprocessingml/2006/main" xmlns:w14="http://schemas.microsoft.com/office/word/2010/wordml" xmlns:w15="http://schemas.microsoft.com/office/word/2012/wordml" xmlns:w16cex="http://schemas.microsoft.com/office/word/2018/wordml/cex" xmlns:w16cid="http://schemas.microsoft.com/office/word/2016/wordml/cid" xmlns:w16="http://schemas.microsoft.com/office/word/2018/wordml" xmlns:w16sdtdh="http://schemas.microsoft.com/office/word/2020/wordml/sdtdatahash" xmlns:w16se="http://schemas.microsoft.com/office/word/2015/wordml/symex" xmlns:wpg="http://schemas.microsoft.com/office/word/2010/wordprocessingGroup" xmlns:wpi="http://schemas.microsoft.com/office/word/2010/wordprocessingInk" xmlns:wne="http://schemas.microsoft.com/office/word/2006/wordml" xmlns:wps="http://schemas.microsoft.com/office/word/2010/wordprocessingShape" mc:Ignorable="w14 w15 w16se w16cid w16 w16cex w16sdtdh wp14">
   <w:p>
     <w:pPr>
       <w:bidi/>
@@ -6032,8 +6572,8 @@
 </file>
 
 <file path=word/numbering.xml><?xml version="1.0" encoding="utf-8"?>
-<w:numbering xmlns:wpc="http://schemas.microsoft.com/office/word/2010/wordprocessingCanvas" xmlns:mc="http://schemas.openxmlformats.org/markup-compatibility/2006" xmlns:o="urn:schemas-microsoft-com:office:office" xmlns:r="http://schemas.openxmlformats.org/officeDocument/2006/relationships" xmlns:m="http://schemas.openxmlformats.org/officeDocument/2006/math" xmlns:v="urn:schemas-microsoft-com:vml" xmlns:wp14="http://schemas.microsoft.com/office/word/2010/wordprocessingDrawing" xmlns:wp="http://schemas.openxmlformats.org/drawingml/2006/wordprocessingDrawing" xmlns:w10="urn:schemas-microsoft-com:office:word" xmlns:w="http://schemas.openxmlformats.org/wordprocessingml/2006/main" xmlns:w14="http://schemas.microsoft.com/office/word/2010/wordml" xmlns:wpg="http://schemas.microsoft.com/office/word/2010/wordprocessingGroup" xmlns:wpi="http://schemas.microsoft.com/office/word/2010/wordprocessingInk" xmlns:wne="http://schemas.microsoft.com/office/word/2006/wordml" xmlns:wps="http://schemas.microsoft.com/office/word/2010/wordprocessingShape" mc:Ignorable="w14 wp14">
-  <w:abstractNum w:abstractNumId="0">
+<w:numbering xmlns:wpc="http://schemas.microsoft.com/office/word/2010/wordprocessingCanvas" xmlns:cx="http://schemas.microsoft.com/office/drawing/2014/chartex" xmlns:cx1="http://schemas.microsoft.com/office/drawing/2015/9/8/chartex" xmlns:cx2="http://schemas.microsoft.com/office/drawing/2015/10/21/chartex" xmlns:cx3="http://schemas.microsoft.com/office/drawing/2016/5/9/chartex" xmlns:cx4="http://schemas.microsoft.com/office/drawing/2016/5/10/chartex" xmlns:cx5="http://schemas.microsoft.com/office/drawing/2016/5/11/chartex" xmlns:cx6="http://schemas.microsoft.com/office/drawing/2016/5/12/chartex" xmlns:cx7="http://schemas.microsoft.com/office/drawing/2016/5/13/chartex" xmlns:cx8="http://schemas.microsoft.com/office/drawing/2016/5/14/chartex" xmlns:mc="http://schemas.openxmlformats.org/markup-compatibility/2006" xmlns:aink="http://schemas.microsoft.com/office/drawing/2016/ink" xmlns:am3d="http://schemas.microsoft.com/office/drawing/2017/model3d" xmlns:o="urn:schemas-microsoft-com:office:office" xmlns:r="http://schemas.openxmlformats.org/officeDocument/2006/relationships" xmlns:m="http://schemas.openxmlformats.org/officeDocument/2006/math" xmlns:v="urn:schemas-microsoft-com:vml" xmlns:wp14="http://schemas.microsoft.com/office/word/2010/wordprocessingDrawing" xmlns:wp="http://schemas.openxmlformats.org/drawingml/2006/wordprocessingDrawing" xmlns:w10="urn:schemas-microsoft-com:office:word" xmlns:w="http://schemas.openxmlformats.org/wordprocessingml/2006/main" xmlns:w14="http://schemas.microsoft.com/office/word/2010/wordml" xmlns:w15="http://schemas.microsoft.com/office/word/2012/wordml" xmlns:w16cex="http://schemas.microsoft.com/office/word/2018/wordml/cex" xmlns:w16cid="http://schemas.microsoft.com/office/word/2016/wordml/cid" xmlns:w16="http://schemas.microsoft.com/office/word/2018/wordml" xmlns:w16sdtdh="http://schemas.microsoft.com/office/word/2020/wordml/sdtdatahash" xmlns:w16se="http://schemas.microsoft.com/office/word/2015/wordml/symex" xmlns:wpg="http://schemas.microsoft.com/office/word/2010/wordprocessingGroup" xmlns:wpi="http://schemas.microsoft.com/office/word/2010/wordprocessingInk" xmlns:wne="http://schemas.microsoft.com/office/word/2006/wordml" xmlns:wps="http://schemas.microsoft.com/office/word/2010/wordprocessingShape" mc:Ignorable="w14 w15 w16se w16cid w16 w16cex w16sdtdh wp14">
+  <w:abstractNum w:abstractNumId="0" w15:restartNumberingAfterBreak="0">
     <w:nsid w:val="039A5C55"/>
     <w:multiLevelType w:val="multilevel"/>
     <w:tmpl w:val="C71E73EC"/>
@@ -6146,7 +6686,7 @@
       </w:rPr>
     </w:lvl>
   </w:abstractNum>
-  <w:abstractNum w:abstractNumId="1">
+  <w:abstractNum w:abstractNumId="1" w15:restartNumberingAfterBreak="0">
     <w:nsid w:val="20336B4C"/>
     <w:multiLevelType w:val="multilevel"/>
     <w:tmpl w:val="3D3EDFA4"/>
@@ -6259,7 +6799,7 @@
       </w:rPr>
     </w:lvl>
   </w:abstractNum>
-  <w:abstractNum w:abstractNumId="2">
+  <w:abstractNum w:abstractNumId="2" w15:restartNumberingAfterBreak="0">
     <w:nsid w:val="285C03E8"/>
     <w:multiLevelType w:val="multilevel"/>
     <w:tmpl w:val="1D8E1B2E"/>
@@ -6372,7 +6912,7 @@
       </w:rPr>
     </w:lvl>
   </w:abstractNum>
-  <w:abstractNum w:abstractNumId="3">
+  <w:abstractNum w:abstractNumId="3" w15:restartNumberingAfterBreak="0">
     <w:nsid w:val="42D641DC"/>
     <w:multiLevelType w:val="multilevel"/>
     <w:tmpl w:val="C0D078E6"/>
@@ -6485,7 +7025,7 @@
       </w:rPr>
     </w:lvl>
   </w:abstractNum>
-  <w:abstractNum w:abstractNumId="4">
+  <w:abstractNum w:abstractNumId="4" w15:restartNumberingAfterBreak="0">
     <w:nsid w:val="45615DBB"/>
     <w:multiLevelType w:val="multilevel"/>
     <w:tmpl w:val="284C4704"/>
@@ -6598,7 +7138,7 @@
       </w:rPr>
     </w:lvl>
   </w:abstractNum>
-  <w:abstractNum w:abstractNumId="5">
+  <w:abstractNum w:abstractNumId="5" w15:restartNumberingAfterBreak="0">
     <w:nsid w:val="54197D1A"/>
     <w:multiLevelType w:val="multilevel"/>
     <w:tmpl w:val="322ACA80"/>
@@ -6711,7 +7251,7 @@
       </w:rPr>
     </w:lvl>
   </w:abstractNum>
-  <w:abstractNum w:abstractNumId="6">
+  <w:abstractNum w:abstractNumId="6" w15:restartNumberingAfterBreak="0">
     <w:nsid w:val="73D573CE"/>
     <w:multiLevelType w:val="multilevel"/>
     <w:tmpl w:val="033C4CA6"/>
@@ -6824,7 +7364,7 @@
       </w:rPr>
     </w:lvl>
   </w:abstractNum>
-  <w:abstractNum w:abstractNumId="7">
+  <w:abstractNum w:abstractNumId="7" w15:restartNumberingAfterBreak="0">
     <w:nsid w:val="7F511296"/>
     <w:multiLevelType w:val="multilevel"/>
     <w:tmpl w:val="5630FC3E"/>
@@ -6965,14 +7505,14 @@
 </file>
 
 <file path=word/styles.xml><?xml version="1.0" encoding="utf-8"?>
-<w:styles xmlns:mc="http://schemas.openxmlformats.org/markup-compatibility/2006" xmlns:r="http://schemas.openxmlformats.org/officeDocument/2006/relationships" xmlns:w="http://schemas.openxmlformats.org/wordprocessingml/2006/main" xmlns:w14="http://schemas.microsoft.com/office/word/2010/wordml" mc:Ignorable="w14">
+<w:styles xmlns:mc="http://schemas.openxmlformats.org/markup-compatibility/2006" xmlns:r="http://schemas.openxmlformats.org/officeDocument/2006/relationships" xmlns:w="http://schemas.openxmlformats.org/wordprocessingml/2006/main" xmlns:w14="http://schemas.microsoft.com/office/word/2010/wordml" xmlns:w15="http://schemas.microsoft.com/office/word/2012/wordml" xmlns:w16cex="http://schemas.microsoft.com/office/word/2018/wordml/cex" xmlns:w16cid="http://schemas.microsoft.com/office/word/2016/wordml/cid" xmlns:w16="http://schemas.microsoft.com/office/word/2018/wordml" xmlns:w16sdtdh="http://schemas.microsoft.com/office/word/2020/wordml/sdtdatahash" xmlns:w16se="http://schemas.microsoft.com/office/word/2015/wordml/symex" mc:Ignorable="w14 w15 w16se w16cid w16 w16cex w16sdtdh">
   <w:docDefaults>
     <w:rPrDefault>
       <w:rPr>
         <w:rFonts w:ascii="Arial" w:eastAsia="Arial" w:hAnsi="Arial" w:cs="Arial"/>
         <w:sz w:val="22"/>
         <w:szCs w:val="22"/>
-        <w:lang w:eastAsia="en-US" w:bidi="ar-SA"/>
+        <w:lang w:val="en-US" w:eastAsia="en-US" w:bidi="ar-SA"/>
       </w:rPr>
     </w:rPrDefault>
     <w:pPrDefault>
@@ -6981,144 +7521,383 @@
       </w:pPr>
     </w:pPrDefault>
   </w:docDefaults>
-  <w:latentStyles w:defLockedState="0" w:defUIPriority="99" w:defSemiHidden="1" w:defUnhideWhenUsed="1" w:defQFormat="0" w:count="267">
-    <w:lsdException w:name="Normal" w:semiHidden="0" w:uiPriority="0" w:unhideWhenUsed="0" w:qFormat="1"/>
-    <w:lsdException w:name="heading 1" w:semiHidden="0" w:uiPriority="9" w:unhideWhenUsed="0" w:qFormat="1"/>
-    <w:lsdException w:name="heading 2" w:uiPriority="9" w:qFormat="1"/>
-    <w:lsdException w:name="heading 3" w:uiPriority="9" w:qFormat="1"/>
-    <w:lsdException w:name="heading 4" w:uiPriority="9" w:qFormat="1"/>
-    <w:lsdException w:name="heading 5" w:uiPriority="9" w:qFormat="1"/>
-    <w:lsdException w:name="heading 6" w:uiPriority="9" w:qFormat="1"/>
-    <w:lsdException w:name="heading 7" w:uiPriority="9" w:qFormat="1"/>
-    <w:lsdException w:name="heading 8" w:uiPriority="9" w:qFormat="1"/>
-    <w:lsdException w:name="heading 9" w:uiPriority="9" w:qFormat="1"/>
-    <w:lsdException w:name="toc 1" w:uiPriority="39"/>
-    <w:lsdException w:name="toc 2" w:uiPriority="39"/>
-    <w:lsdException w:name="toc 3" w:uiPriority="39"/>
-    <w:lsdException w:name="toc 4" w:uiPriority="39"/>
-    <w:lsdException w:name="toc 5" w:uiPriority="39"/>
-    <w:lsdException w:name="toc 6" w:uiPriority="39"/>
-    <w:lsdException w:name="toc 7" w:uiPriority="39"/>
-    <w:lsdException w:name="toc 8" w:uiPriority="39"/>
-    <w:lsdException w:name="toc 9" w:uiPriority="39"/>
-    <w:lsdException w:name="caption" w:uiPriority="35" w:qFormat="1"/>
-    <w:lsdException w:name="Title" w:semiHidden="0" w:uiPriority="10" w:unhideWhenUsed="0" w:qFormat="1"/>
-    <w:lsdException w:name="Default Paragraph Font" w:uiPriority="1"/>
-    <w:lsdException w:name="Subtitle" w:semiHidden="0" w:uiPriority="11" w:unhideWhenUsed="0" w:qFormat="1"/>
-    <w:lsdException w:name="Strong" w:semiHidden="0" w:uiPriority="22" w:unhideWhenUsed="0" w:qFormat="1"/>
-    <w:lsdException w:name="Emphasis" w:semiHidden="0" w:uiPriority="20" w:unhideWhenUsed="0" w:qFormat="1"/>
-    <w:lsdException w:name="Table Grid" w:semiHidden="0" w:uiPriority="59" w:unhideWhenUsed="0"/>
-    <w:lsdException w:name="Placeholder Text" w:unhideWhenUsed="0"/>
-    <w:lsdException w:name="No Spacing" w:semiHidden="0" w:uiPriority="1" w:unhideWhenUsed="0" w:qFormat="1"/>
-    <w:lsdException w:name="Light Shading" w:semiHidden="0" w:uiPriority="60" w:unhideWhenUsed="0"/>
-    <w:lsdException w:name="Light List" w:semiHidden="0" w:uiPriority="61" w:unhideWhenUsed="0"/>
-    <w:lsdException w:name="Light Grid" w:semiHidden="0" w:uiPriority="62" w:unhideWhenUsed="0"/>
-    <w:lsdException w:name="Medium Shading 1" w:semiHidden="0" w:uiPriority="63" w:unhideWhenUsed="0"/>
-    <w:lsdException w:name="Medium Shading 2" w:semiHidden="0" w:uiPriority="64" w:unhideWhenUsed="0"/>
-    <w:lsdException w:name="Medium List 1" w:semiHidden="0" w:uiPriority="65" w:unhideWhenUsed="0"/>
-    <w:lsdException w:name="Medium List 2" w:semiHidden="0" w:uiPriority="66" w:unhideWhenUsed="0"/>
-    <w:lsdException w:name="Medium Grid 1" w:semiHidden="0" w:uiPriority="67" w:unhideWhenUsed="0"/>
-    <w:lsdException w:name="Medium Grid 2" w:semiHidden="0" w:uiPriority="68" w:unhideWhenUsed="0"/>
-    <w:lsdException w:name="Medium Grid 3" w:semiHidden="0" w:uiPriority="69" w:unhideWhenUsed="0"/>
-    <w:lsdException w:name="Dark List" w:semiHidden="0" w:uiPriority="70" w:unhideWhenUsed="0"/>
-    <w:lsdException w:name="Colorful Shading" w:semiHidden="0" w:uiPriority="71" w:unhideWhenUsed="0"/>
-    <w:lsdException w:name="Colorful List" w:semiHidden="0" w:uiPriority="72" w:unhideWhenUsed="0"/>
-    <w:lsdException w:name="Colorful Grid" w:semiHidden="0" w:uiPriority="73" w:unhideWhenUsed="0"/>
-    <w:lsdException w:name="Light Shading Accent 1" w:semiHidden="0" w:uiPriority="60" w:unhideWhenUsed="0"/>
-    <w:lsdException w:name="Light List Accent 1" w:semiHidden="0" w:uiPriority="61" w:unhideWhenUsed="0"/>
-    <w:lsdException w:name="Light Grid Accent 1" w:semiHidden="0" w:uiPriority="62" w:unhideWhenUsed="0"/>
-    <w:lsdException w:name="Medium Shading 1 Accent 1" w:semiHidden="0" w:uiPriority="63" w:unhideWhenUsed="0"/>
-    <w:lsdException w:name="Medium Shading 2 Accent 1" w:semiHidden="0" w:uiPriority="64" w:unhideWhenUsed="0"/>
-    <w:lsdException w:name="Medium List 1 Accent 1" w:semiHidden="0" w:uiPriority="65" w:unhideWhenUsed="0"/>
-    <w:lsdException w:name="Revision" w:unhideWhenUsed="0"/>
-    <w:lsdException w:name="List Paragraph" w:semiHidden="0" w:uiPriority="34" w:unhideWhenUsed="0" w:qFormat="1"/>
-    <w:lsdException w:name="Quote" w:semiHidden="0" w:uiPriority="29" w:unhideWhenUsed="0" w:qFormat="1"/>
-    <w:lsdException w:name="Intense Quote" w:semiHidden="0" w:uiPriority="30" w:unhideWhenUsed="0" w:qFormat="1"/>
-    <w:lsdException w:name="Medium List 2 Accent 1" w:semiHidden="0" w:uiPriority="66" w:unhideWhenUsed="0"/>
-    <w:lsdException w:name="Medium Grid 1 Accent 1" w:semiHidden="0" w:uiPriority="67" w:unhideWhenUsed="0"/>
-    <w:lsdException w:name="Medium Grid 2 Accent 1" w:semiHidden="0" w:uiPriority="68" w:unhideWhenUsed="0"/>
-    <w:lsdException w:name="Medium Grid 3 Accent 1" w:semiHidden="0" w:uiPriority="69" w:unhideWhenUsed="0"/>
-    <w:lsdException w:name="Dark List Accent 1" w:semiHidden="0" w:uiPriority="70" w:unhideWhenUsed="0"/>
-    <w:lsdException w:name="Colorful Shading Accent 1" w:semiHidden="0" w:uiPriority="71" w:unhideWhenUsed="0"/>
-    <w:lsdException w:name="Colorful List Accent 1" w:semiHidden="0" w:uiPriority="72" w:unhideWhenUsed="0"/>
-    <w:lsdException w:name="Colorful Grid Accent 1" w:semiHidden="0" w:uiPriority="73" w:unhideWhenUsed="0"/>
-    <w:lsdException w:name="Light Shading Accent 2" w:semiHidden="0" w:uiPriority="60" w:unhideWhenUsed="0"/>
-    <w:lsdException w:name="Light List Accent 2" w:semiHidden="0" w:uiPriority="61" w:unhideWhenUsed="0"/>
-    <w:lsdException w:name="Light Grid Accent 2" w:semiHidden="0" w:uiPriority="62" w:unhideWhenUsed="0"/>
-    <w:lsdException w:name="Medium Shading 1 Accent 2" w:semiHidden="0" w:uiPriority="63" w:unhideWhenUsed="0"/>
-    <w:lsdException w:name="Medium Shading 2 Accent 2" w:semiHidden="0" w:uiPriority="64" w:unhideWhenUsed="0"/>
-    <w:lsdException w:name="Medium List 1 Accent 2" w:semiHidden="0" w:uiPriority="65" w:unhideWhenUsed="0"/>
-    <w:lsdException w:name="Medium List 2 Accent 2" w:semiHidden="0" w:uiPriority="66" w:unhideWhenUsed="0"/>
-    <w:lsdException w:name="Medium Grid 1 Accent 2" w:semiHidden="0" w:uiPriority="67" w:unhideWhenUsed="0"/>
-    <w:lsdException w:name="Medium Grid 2 Accent 2" w:semiHidden="0" w:uiPriority="68" w:unhideWhenUsed="0"/>
-    <w:lsdException w:name="Medium Grid 3 Accent 2" w:semiHidden="0" w:uiPriority="69" w:unhideWhenUsed="0"/>
-    <w:lsdException w:name="Dark List Accent 2" w:semiHidden="0" w:uiPriority="70" w:unhideWhenUsed="0"/>
-    <w:lsdException w:name="Colorful Shading Accent 2" w:semiHidden="0" w:uiPriority="71" w:unhideWhenUsed="0"/>
-    <w:lsdException w:name="Colorful List Accent 2" w:semiHidden="0" w:uiPriority="72" w:unhideWhenUsed="0"/>
-    <w:lsdException w:name="Colorful Grid Accent 2" w:semiHidden="0" w:uiPriority="73" w:unhideWhenUsed="0"/>
-    <w:lsdException w:name="Light Shading Accent 3" w:semiHidden="0" w:uiPriority="60" w:unhideWhenUsed="0"/>
-    <w:lsdException w:name="Light List Accent 3" w:semiHidden="0" w:uiPriority="61" w:unhideWhenUsed="0"/>
-    <w:lsdException w:name="Light Grid Accent 3" w:semiHidden="0" w:uiPriority="62" w:unhideWhenUsed="0"/>
-    <w:lsdException w:name="Medium Shading 1 Accent 3" w:semiHidden="0" w:uiPriority="63" w:unhideWhenUsed="0"/>
-    <w:lsdException w:name="Medium Shading 2 Accent 3" w:semiHidden="0" w:uiPriority="64" w:unhideWhenUsed="0"/>
-    <w:lsdException w:name="Medium List 1 Accent 3" w:semiHidden="0" w:uiPriority="65" w:unhideWhenUsed="0"/>
-    <w:lsdException w:name="Medium List 2 Accent 3" w:semiHidden="0" w:uiPriority="66" w:unhideWhenUsed="0"/>
-    <w:lsdException w:name="Medium Grid 1 Accent 3" w:semiHidden="0" w:uiPriority="67" w:unhideWhenUsed="0"/>
-    <w:lsdException w:name="Medium Grid 2 Accent 3" w:semiHidden="0" w:uiPriority="68" w:unhideWhenUsed="0"/>
-    <w:lsdException w:name="Medium Grid 3 Accent 3" w:semiHidden="0" w:uiPriority="69" w:unhideWhenUsed="0"/>
-    <w:lsdException w:name="Dark List Accent 3" w:semiHidden="0" w:uiPriority="70" w:unhideWhenUsed="0"/>
-    <w:lsdException w:name="Colorful Shading Accent 3" w:semiHidden="0" w:uiPriority="71" w:unhideWhenUsed="0"/>
-    <w:lsdException w:name="Colorful List Accent 3" w:semiHidden="0" w:uiPriority="72" w:unhideWhenUsed="0"/>
-    <w:lsdException w:name="Colorful Grid Accent 3" w:semiHidden="0" w:uiPriority="73" w:unhideWhenUsed="0"/>
-    <w:lsdException w:name="Light Shading Accent 4" w:semiHidden="0" w:uiPriority="60" w:unhideWhenUsed="0"/>
-    <w:lsdException w:name="Light List Accent 4" w:semiHidden="0" w:uiPriority="61" w:unhideWhenUsed="0"/>
-    <w:lsdException w:name="Light Grid Accent 4" w:semiHidden="0" w:uiPriority="62" w:unhideWhenUsed="0"/>
-    <w:lsdException w:name="Medium Shading 1 Accent 4" w:semiHidden="0" w:uiPriority="63" w:unhideWhenUsed="0"/>
-    <w:lsdException w:name="Medium Shading 2 Accent 4" w:semiHidden="0" w:uiPriority="64" w:unhideWhenUsed="0"/>
-    <w:lsdException w:name="Medium List 1 Accent 4" w:semiHidden="0" w:uiPriority="65" w:unhideWhenUsed="0"/>
-    <w:lsdException w:name="Medium List 2 Accent 4" w:semiHidden="0" w:uiPriority="66" w:unhideWhenUsed="0"/>
-    <w:lsdException w:name="Medium Grid 1 Accent 4" w:semiHidden="0" w:uiPriority="67" w:unhideWhenUsed="0"/>
-    <w:lsdException w:name="Medium Grid 2 Accent 4" w:semiHidden="0" w:uiPriority="68" w:unhideWhenUsed="0"/>
-    <w:lsdException w:name="Medium Grid 3 Accent 4" w:semiHidden="0" w:uiPriority="69" w:unhideWhenUsed="0"/>
-    <w:lsdException w:name="Dark List Accent 4" w:semiHidden="0" w:uiPriority="70" w:unhideWhenUsed="0"/>
-    <w:lsdException w:name="Colorful Shading Accent 4" w:semiHidden="0" w:uiPriority="71" w:unhideWhenUsed="0"/>
-    <w:lsdException w:name="Colorful List Accent 4" w:semiHidden="0" w:uiPriority="72" w:unhideWhenUsed="0"/>
-    <w:lsdException w:name="Colorful Grid Accent 4" w:semiHidden="0" w:uiPriority="73" w:unhideWhenUsed="0"/>
-    <w:lsdException w:name="Light Shading Accent 5" w:semiHidden="0" w:uiPriority="60" w:unhideWhenUsed="0"/>
-    <w:lsdException w:name="Light List Accent 5" w:semiHidden="0" w:uiPriority="61" w:unhideWhenUsed="0"/>
-    <w:lsdException w:name="Light Grid Accent 5" w:semiHidden="0" w:uiPriority="62" w:unhideWhenUsed="0"/>
-    <w:lsdException w:name="Medium Shading 1 Accent 5" w:semiHidden="0" w:uiPriority="63" w:unhideWhenUsed="0"/>
-    <w:lsdException w:name="Medium Shading 2 Accent 5" w:semiHidden="0" w:uiPriority="64" w:unhideWhenUsed="0"/>
-    <w:lsdException w:name="Medium List 1 Accent 5" w:semiHidden="0" w:uiPriority="65" w:unhideWhenUsed="0"/>
-    <w:lsdException w:name="Medium List 2 Accent 5" w:semiHidden="0" w:uiPriority="66" w:unhideWhenUsed="0"/>
-    <w:lsdException w:name="Medium Grid 1 Accent 5" w:semiHidden="0" w:uiPriority="67" w:unhideWhenUsed="0"/>
-    <w:lsdException w:name="Medium Grid 2 Accent 5" w:semiHidden="0" w:uiPriority="68" w:unhideWhenUsed="0"/>
-    <w:lsdException w:name="Medium Grid 3 Accent 5" w:semiHidden="0" w:uiPriority="69" w:unhideWhenUsed="0"/>
-    <w:lsdException w:name="Dark List Accent 5" w:semiHidden="0" w:uiPriority="70" w:unhideWhenUsed="0"/>
-    <w:lsdException w:name="Colorful Shading Accent 5" w:semiHidden="0" w:uiPriority="71" w:unhideWhenUsed="0"/>
-    <w:lsdException w:name="Colorful List Accent 5" w:semiHidden="0" w:uiPriority="72" w:unhideWhenUsed="0"/>
-    <w:lsdException w:name="Colorful Grid Accent 5" w:semiHidden="0" w:uiPriority="73" w:unhideWhenUsed="0"/>
-    <w:lsdException w:name="Light Shading Accent 6" w:semiHidden="0" w:uiPriority="60" w:unhideWhenUsed="0"/>
-    <w:lsdException w:name="Light List Accent 6" w:semiHidden="0" w:uiPriority="61" w:unhideWhenUsed="0"/>
-    <w:lsdException w:name="Light Grid Accent 6" w:semiHidden="0" w:uiPriority="62" w:unhideWhenUsed="0"/>
-    <w:lsdException w:name="Medium Shading 1 Accent 6" w:semiHidden="0" w:uiPriority="63" w:unhideWhenUsed="0"/>
-    <w:lsdException w:name="Medium Shading 2 Accent 6" w:semiHidden="0" w:uiPriority="64" w:unhideWhenUsed="0"/>
-    <w:lsdException w:name="Medium List 1 Accent 6" w:semiHidden="0" w:uiPriority="65" w:unhideWhenUsed="0"/>
-    <w:lsdException w:name="Medium List 2 Accent 6" w:semiHidden="0" w:uiPriority="66" w:unhideWhenUsed="0"/>
-    <w:lsdException w:name="Medium Grid 1 Accent 6" w:semiHidden="0" w:uiPriority="67" w:unhideWhenUsed="0"/>
-    <w:lsdException w:name="Medium Grid 2 Accent 6" w:semiHidden="0" w:uiPriority="68" w:unhideWhenUsed="0"/>
-    <w:lsdException w:name="Medium Grid 3 Accent 6" w:semiHidden="0" w:uiPriority="69" w:unhideWhenUsed="0"/>
-    <w:lsdException w:name="Dark List Accent 6" w:semiHidden="0" w:uiPriority="70" w:unhideWhenUsed="0"/>
-    <w:lsdException w:name="Colorful Shading Accent 6" w:semiHidden="0" w:uiPriority="71" w:unhideWhenUsed="0"/>
-    <w:lsdException w:name="Colorful List Accent 6" w:semiHidden="0" w:uiPriority="72" w:unhideWhenUsed="0"/>
-    <w:lsdException w:name="Colorful Grid Accent 6" w:semiHidden="0" w:uiPriority="73" w:unhideWhenUsed="0"/>
-    <w:lsdException w:name="Subtle Emphasis" w:semiHidden="0" w:uiPriority="19" w:unhideWhenUsed="0" w:qFormat="1"/>
-    <w:lsdException w:name="Intense Emphasis" w:semiHidden="0" w:uiPriority="21" w:unhideWhenUsed="0" w:qFormat="1"/>
-    <w:lsdException w:name="Subtle Reference" w:semiHidden="0" w:uiPriority="31" w:unhideWhenUsed="0" w:qFormat="1"/>
-    <w:lsdException w:name="Intense Reference" w:semiHidden="0" w:uiPriority="32" w:unhideWhenUsed="0" w:qFormat="1"/>
-    <w:lsdException w:name="Book Title" w:semiHidden="0" w:uiPriority="33" w:unhideWhenUsed="0" w:qFormat="1"/>
-    <w:lsdException w:name="Bibliography" w:uiPriority="37"/>
-    <w:lsdException w:name="TOC Heading" w:uiPriority="39" w:qFormat="1"/>
+  <w:latentStyles w:defLockedState="0" w:defUIPriority="99" w:defSemiHidden="0" w:defUnhideWhenUsed="0" w:defQFormat="0" w:count="376">
+    <w:lsdException w:name="Normal" w:uiPriority="0" w:qFormat="1"/>
+    <w:lsdException w:name="heading 1" w:uiPriority="9" w:qFormat="1"/>
+    <w:lsdException w:name="heading 2" w:semiHidden="1" w:uiPriority="9" w:unhideWhenUsed="1" w:qFormat="1"/>
+    <w:lsdException w:name="heading 3" w:semiHidden="1" w:uiPriority="9" w:unhideWhenUsed="1" w:qFormat="1"/>
+    <w:lsdException w:name="heading 4" w:semiHidden="1" w:uiPriority="9" w:unhideWhenUsed="1" w:qFormat="1"/>
+    <w:lsdException w:name="heading 5" w:semiHidden="1" w:uiPriority="9" w:unhideWhenUsed="1" w:qFormat="1"/>
+    <w:lsdException w:name="heading 6" w:semiHidden="1" w:uiPriority="9" w:unhideWhenUsed="1" w:qFormat="1"/>
+    <w:lsdException w:name="heading 7" w:semiHidden="1" w:uiPriority="9" w:unhideWhenUsed="1" w:qFormat="1"/>
+    <w:lsdException w:name="heading 8" w:semiHidden="1" w:uiPriority="9" w:unhideWhenUsed="1" w:qFormat="1"/>
+    <w:lsdException w:name="heading 9" w:semiHidden="1" w:uiPriority="9" w:unhideWhenUsed="1" w:qFormat="1"/>
+    <w:lsdException w:name="index 1" w:semiHidden="1" w:unhideWhenUsed="1"/>
+    <w:lsdException w:name="index 2" w:semiHidden="1" w:unhideWhenUsed="1"/>
+    <w:lsdException w:name="index 3" w:semiHidden="1" w:unhideWhenUsed="1"/>
+    <w:lsdException w:name="index 4" w:semiHidden="1" w:unhideWhenUsed="1"/>
+    <w:lsdException w:name="index 5" w:semiHidden="1" w:unhideWhenUsed="1"/>
+    <w:lsdException w:name="index 6" w:semiHidden="1" w:unhideWhenUsed="1"/>
+    <w:lsdException w:name="index 7" w:semiHidden="1" w:unhideWhenUsed="1"/>
+    <w:lsdException w:name="index 8" w:semiHidden="1" w:unhideWhenUsed="1"/>
+    <w:lsdException w:name="index 9" w:semiHidden="1" w:unhideWhenUsed="1"/>
+    <w:lsdException w:name="toc 1" w:semiHidden="1" w:uiPriority="39" w:unhideWhenUsed="1"/>
+    <w:lsdException w:name="toc 2" w:semiHidden="1" w:uiPriority="39" w:unhideWhenUsed="1"/>
+    <w:lsdException w:name="toc 3" w:semiHidden="1" w:uiPriority="39" w:unhideWhenUsed="1"/>
+    <w:lsdException w:name="toc 4" w:semiHidden="1" w:uiPriority="39" w:unhideWhenUsed="1"/>
+    <w:lsdException w:name="toc 5" w:semiHidden="1" w:uiPriority="39" w:unhideWhenUsed="1"/>
+    <w:lsdException w:name="toc 6" w:semiHidden="1" w:uiPriority="39" w:unhideWhenUsed="1"/>
+    <w:lsdException w:name="toc 7" w:semiHidden="1" w:uiPriority="39" w:unhideWhenUsed="1"/>
+    <w:lsdException w:name="toc 8" w:semiHidden="1" w:uiPriority="39" w:unhideWhenUsed="1"/>
+    <w:lsdException w:name="toc 9" w:semiHidden="1" w:uiPriority="39" w:unhideWhenUsed="1"/>
+    <w:lsdException w:name="Normal Indent" w:semiHidden="1" w:unhideWhenUsed="1"/>
+    <w:lsdException w:name="footnote text" w:semiHidden="1" w:unhideWhenUsed="1"/>
+    <w:lsdException w:name="annotation text" w:semiHidden="1" w:unhideWhenUsed="1"/>
+    <w:lsdException w:name="header" w:semiHidden="1" w:unhideWhenUsed="1"/>
+    <w:lsdException w:name="footer" w:semiHidden="1" w:unhideWhenUsed="1"/>
+    <w:lsdException w:name="index heading" w:semiHidden="1" w:unhideWhenUsed="1"/>
+    <w:lsdException w:name="caption" w:semiHidden="1" w:uiPriority="35" w:unhideWhenUsed="1" w:qFormat="1"/>
+    <w:lsdException w:name="table of figures" w:semiHidden="1" w:unhideWhenUsed="1"/>
+    <w:lsdException w:name="envelope address" w:semiHidden="1" w:unhideWhenUsed="1"/>
+    <w:lsdException w:name="envelope return" w:semiHidden="1" w:unhideWhenUsed="1"/>
+    <w:lsdException w:name="footnote reference" w:semiHidden="1" w:unhideWhenUsed="1"/>
+    <w:lsdException w:name="annotation reference" w:semiHidden="1" w:unhideWhenUsed="1"/>
+    <w:lsdException w:name="line number" w:semiHidden="1" w:unhideWhenUsed="1"/>
+    <w:lsdException w:name="page number" w:semiHidden="1" w:unhideWhenUsed="1"/>
+    <w:lsdException w:name="endnote reference" w:semiHidden="1" w:unhideWhenUsed="1"/>
+    <w:lsdException w:name="endnote text" w:semiHidden="1" w:unhideWhenUsed="1"/>
+    <w:lsdException w:name="table of authorities" w:semiHidden="1" w:unhideWhenUsed="1"/>
+    <w:lsdException w:name="macro" w:semiHidden="1" w:unhideWhenUsed="1"/>
+    <w:lsdException w:name="toa heading" w:semiHidden="1" w:unhideWhenUsed="1"/>
+    <w:lsdException w:name="List" w:semiHidden="1" w:unhideWhenUsed="1"/>
+    <w:lsdException w:name="List Bullet" w:semiHidden="1" w:unhideWhenUsed="1"/>
+    <w:lsdException w:name="List Number" w:semiHidden="1" w:unhideWhenUsed="1"/>
+    <w:lsdException w:name="List 2" w:semiHidden="1" w:unhideWhenUsed="1"/>
+    <w:lsdException w:name="List 3" w:semiHidden="1" w:unhideWhenUsed="1"/>
+    <w:lsdException w:name="List 4" w:semiHidden="1" w:unhideWhenUsed="1"/>
+    <w:lsdException w:name="List 5" w:semiHidden="1" w:unhideWhenUsed="1"/>
+    <w:lsdException w:name="List Bullet 2" w:semiHidden="1" w:unhideWhenUsed="1"/>
+    <w:lsdException w:name="List Bullet 3" w:semiHidden="1" w:unhideWhenUsed="1"/>
+    <w:lsdException w:name="List Bullet 4" w:semiHidden="1" w:unhideWhenUsed="1"/>
+    <w:lsdException w:name="List Bullet 5" w:semiHidden="1" w:unhideWhenUsed="1"/>
+    <w:lsdException w:name="List Number 2" w:semiHidden="1" w:unhideWhenUsed="1"/>
+    <w:lsdException w:name="List Number 3" w:semiHidden="1" w:unhideWhenUsed="1"/>
+    <w:lsdException w:name="List Number 4" w:semiHidden="1" w:unhideWhenUsed="1"/>
+    <w:lsdException w:name="List Number 5" w:semiHidden="1" w:unhideWhenUsed="1"/>
+    <w:lsdException w:name="Title" w:uiPriority="10" w:qFormat="1"/>
+    <w:lsdException w:name="Closing" w:semiHidden="1" w:unhideWhenUsed="1"/>
+    <w:lsdException w:name="Signature" w:semiHidden="1" w:unhideWhenUsed="1"/>
+    <w:lsdException w:name="Default Paragraph Font" w:semiHidden="1" w:uiPriority="1" w:unhideWhenUsed="1"/>
+    <w:lsdException w:name="Body Text" w:semiHidden="1" w:unhideWhenUsed="1"/>
+    <w:lsdException w:name="Body Text Indent" w:semiHidden="1" w:unhideWhenUsed="1"/>
+    <w:lsdException w:name="List Continue" w:semiHidden="1" w:unhideWhenUsed="1"/>
+    <w:lsdException w:name="List Continue 2" w:semiHidden="1" w:unhideWhenUsed="1"/>
+    <w:lsdException w:name="List Continue 3" w:semiHidden="1" w:unhideWhenUsed="1"/>
+    <w:lsdException w:name="List Continue 4" w:semiHidden="1" w:unhideWhenUsed="1"/>
+    <w:lsdException w:name="List Continue 5" w:semiHidden="1" w:unhideWhenUsed="1"/>
+    <w:lsdException w:name="Message Header" w:semiHidden="1" w:unhideWhenUsed="1"/>
+    <w:lsdException w:name="Subtitle" w:uiPriority="11" w:qFormat="1"/>
+    <w:lsdException w:name="Salutation" w:semiHidden="1" w:unhideWhenUsed="1"/>
+    <w:lsdException w:name="Date" w:semiHidden="1" w:unhideWhenUsed="1"/>
+    <w:lsdException w:name="Body Text First Indent" w:semiHidden="1" w:unhideWhenUsed="1"/>
+    <w:lsdException w:name="Body Text First Indent 2" w:semiHidden="1" w:unhideWhenUsed="1"/>
+    <w:lsdException w:name="Note Heading" w:semiHidden="1" w:unhideWhenUsed="1"/>
+    <w:lsdException w:name="Body Text 2" w:semiHidden="1" w:unhideWhenUsed="1"/>
+    <w:lsdException w:name="Body Text 3" w:semiHidden="1" w:unhideWhenUsed="1"/>
+    <w:lsdException w:name="Body Text Indent 2" w:semiHidden="1" w:unhideWhenUsed="1"/>
+    <w:lsdException w:name="Body Text Indent 3" w:semiHidden="1" w:unhideWhenUsed="1"/>
+    <w:lsdException w:name="Block Text" w:semiHidden="1" w:unhideWhenUsed="1"/>
+    <w:lsdException w:name="Hyperlink" w:semiHidden="1" w:unhideWhenUsed="1"/>
+    <w:lsdException w:name="FollowedHyperlink" w:semiHidden="1" w:unhideWhenUsed="1"/>
+    <w:lsdException w:name="Strong" w:uiPriority="22" w:qFormat="1"/>
+    <w:lsdException w:name="Emphasis" w:uiPriority="20" w:qFormat="1"/>
+    <w:lsdException w:name="Document Map" w:semiHidden="1" w:unhideWhenUsed="1"/>
+    <w:lsdException w:name="Plain Text" w:semiHidden="1" w:unhideWhenUsed="1"/>
+    <w:lsdException w:name="E-mail Signature" w:semiHidden="1" w:unhideWhenUsed="1"/>
+    <w:lsdException w:name="HTML Top of Form" w:semiHidden="1" w:unhideWhenUsed="1"/>
+    <w:lsdException w:name="HTML Bottom of Form" w:semiHidden="1" w:unhideWhenUsed="1"/>
+    <w:lsdException w:name="Normal (Web)" w:semiHidden="1" w:unhideWhenUsed="1"/>
+    <w:lsdException w:name="HTML Acronym" w:semiHidden="1" w:unhideWhenUsed="1"/>
+    <w:lsdException w:name="HTML Address" w:semiHidden="1" w:unhideWhenUsed="1"/>
+    <w:lsdException w:name="HTML Cite" w:semiHidden="1" w:unhideWhenUsed="1"/>
+    <w:lsdException w:name="HTML Code" w:semiHidden="1" w:unhideWhenUsed="1"/>
+    <w:lsdException w:name="HTML Definition" w:semiHidden="1" w:unhideWhenUsed="1"/>
+    <w:lsdException w:name="HTML Keyboard" w:semiHidden="1" w:unhideWhenUsed="1"/>
+    <w:lsdException w:name="HTML Preformatted" w:semiHidden="1" w:unhideWhenUsed="1"/>
+    <w:lsdException w:name="HTML Sample" w:semiHidden="1" w:unhideWhenUsed="1"/>
+    <w:lsdException w:name="HTML Typewriter" w:semiHidden="1" w:unhideWhenUsed="1"/>
+    <w:lsdException w:name="HTML Variable" w:semiHidden="1" w:unhideWhenUsed="1"/>
+    <w:lsdException w:name="Normal Table" w:semiHidden="1" w:unhideWhenUsed="1"/>
+    <w:lsdException w:name="annotation subject" w:semiHidden="1" w:unhideWhenUsed="1"/>
+    <w:lsdException w:name="No List" w:semiHidden="1" w:unhideWhenUsed="1"/>
+    <w:lsdException w:name="Outline List 1" w:semiHidden="1" w:unhideWhenUsed="1"/>
+    <w:lsdException w:name="Outline List 2" w:semiHidden="1" w:unhideWhenUsed="1"/>
+    <w:lsdException w:name="Outline List 3" w:semiHidden="1" w:unhideWhenUsed="1"/>
+    <w:lsdException w:name="Table Simple 1" w:semiHidden="1" w:unhideWhenUsed="1"/>
+    <w:lsdException w:name="Table Simple 2" w:semiHidden="1" w:unhideWhenUsed="1"/>
+    <w:lsdException w:name="Table Simple 3" w:semiHidden="1" w:unhideWhenUsed="1"/>
+    <w:lsdException w:name="Table Classic 1" w:semiHidden="1" w:unhideWhenUsed="1"/>
+    <w:lsdException w:name="Table Classic 2" w:semiHidden="1" w:unhideWhenUsed="1"/>
+    <w:lsdException w:name="Table Classic 3" w:semiHidden="1" w:unhideWhenUsed="1"/>
+    <w:lsdException w:name="Table Classic 4" w:semiHidden="1" w:unhideWhenUsed="1"/>
+    <w:lsdException w:name="Table Colorful 1" w:semiHidden="1" w:unhideWhenUsed="1"/>
+    <w:lsdException w:name="Table Colorful 2" w:semiHidden="1" w:unhideWhenUsed="1"/>
+    <w:lsdException w:name="Table Colorful 3" w:semiHidden="1" w:unhideWhenUsed="1"/>
+    <w:lsdException w:name="Table Columns 1" w:semiHidden="1" w:unhideWhenUsed="1"/>
+    <w:lsdException w:name="Table Columns 2" w:semiHidden="1" w:unhideWhenUsed="1"/>
+    <w:lsdException w:name="Table Columns 3" w:semiHidden="1" w:unhideWhenUsed="1"/>
+    <w:lsdException w:name="Table Columns 4" w:semiHidden="1" w:unhideWhenUsed="1"/>
+    <w:lsdException w:name="Table Columns 5" w:semiHidden="1" w:unhideWhenUsed="1"/>
+    <w:lsdException w:name="Table Grid 1" w:semiHidden="1" w:unhideWhenUsed="1"/>
+    <w:lsdException w:name="Table Grid 2" w:semiHidden="1" w:unhideWhenUsed="1"/>
+    <w:lsdException w:name="Table Grid 3" w:semiHidden="1" w:unhideWhenUsed="1"/>
+    <w:lsdException w:name="Table Grid 4" w:semiHidden="1" w:unhideWhenUsed="1"/>
+    <w:lsdException w:name="Table Grid 5" w:semiHidden="1" w:unhideWhenUsed="1"/>
+    <w:lsdException w:name="Table Grid 6" w:semiHidden="1" w:unhideWhenUsed="1"/>
+    <w:lsdException w:name="Table Grid 7" w:semiHidden="1" w:unhideWhenUsed="1"/>
+    <w:lsdException w:name="Table Grid 8" w:semiHidden="1" w:unhideWhenUsed="1"/>
+    <w:lsdException w:name="Table List 1" w:semiHidden="1" w:unhideWhenUsed="1"/>
+    <w:lsdException w:name="Table List 2" w:semiHidden="1" w:unhideWhenUsed="1"/>
+    <w:lsdException w:name="Table List 3" w:semiHidden="1" w:unhideWhenUsed="1"/>
+    <w:lsdException w:name="Table List 4" w:semiHidden="1" w:unhideWhenUsed="1"/>
+    <w:lsdException w:name="Table List 5" w:semiHidden="1" w:unhideWhenUsed="1"/>
+    <w:lsdException w:name="Table List 6" w:semiHidden="1" w:unhideWhenUsed="1"/>
+    <w:lsdException w:name="Table List 7" w:semiHidden="1" w:unhideWhenUsed="1"/>
+    <w:lsdException w:name="Table List 8" w:semiHidden="1" w:unhideWhenUsed="1"/>
+    <w:lsdException w:name="Table 3D effects 1" w:semiHidden="1" w:unhideWhenUsed="1"/>
+    <w:lsdException w:name="Table 3D effects 2" w:semiHidden="1" w:unhideWhenUsed="1"/>
+    <w:lsdException w:name="Table 3D effects 3" w:semiHidden="1" w:unhideWhenUsed="1"/>
+    <w:lsdException w:name="Table Contemporary" w:semiHidden="1" w:unhideWhenUsed="1"/>
+    <w:lsdException w:name="Table Elegant" w:semiHidden="1" w:unhideWhenUsed="1"/>
+    <w:lsdException w:name="Table Professional" w:semiHidden="1" w:unhideWhenUsed="1"/>
+    <w:lsdException w:name="Table Subtle 1" w:semiHidden="1" w:unhideWhenUsed="1"/>
+    <w:lsdException w:name="Table Subtle 2" w:semiHidden="1" w:unhideWhenUsed="1"/>
+    <w:lsdException w:name="Table Web 1" w:semiHidden="1" w:unhideWhenUsed="1"/>
+    <w:lsdException w:name="Table Web 2" w:semiHidden="1" w:unhideWhenUsed="1"/>
+    <w:lsdException w:name="Table Web 3" w:semiHidden="1" w:unhideWhenUsed="1"/>
+    <w:lsdException w:name="Balloon Text" w:semiHidden="1" w:unhideWhenUsed="1"/>
+    <w:lsdException w:name="Table Grid" w:semiHidden="1" w:uiPriority="59" w:unhideWhenUsed="1"/>
+    <w:lsdException w:name="Table Theme" w:semiHidden="1" w:unhideWhenUsed="1"/>
+    <w:lsdException w:name="Placeholder Text" w:semiHidden="1"/>
+    <w:lsdException w:name="No Spacing" w:uiPriority="1" w:qFormat="1"/>
+    <w:lsdException w:name="Light Shading" w:uiPriority="60"/>
+    <w:lsdException w:name="Light List" w:uiPriority="61"/>
+    <w:lsdException w:name="Light Grid" w:uiPriority="62"/>
+    <w:lsdException w:name="Medium Shading 1" w:uiPriority="63"/>
+    <w:lsdException w:name="Medium Shading 2" w:uiPriority="64"/>
+    <w:lsdException w:name="Medium List 1" w:uiPriority="65"/>
+    <w:lsdException w:name="Medium List 2" w:uiPriority="66"/>
+    <w:lsdException w:name="Medium Grid 1" w:uiPriority="67"/>
+    <w:lsdException w:name="Medium Grid 2" w:uiPriority="68"/>
+    <w:lsdException w:name="Medium Grid 3" w:uiPriority="69"/>
+    <w:lsdException w:name="Dark List" w:uiPriority="70"/>
+    <w:lsdException w:name="Colorful Shading" w:uiPriority="71"/>
+    <w:lsdException w:name="Colorful List" w:uiPriority="72"/>
+    <w:lsdException w:name="Colorful Grid" w:uiPriority="73"/>
+    <w:lsdException w:name="Light Shading Accent 1" w:uiPriority="60"/>
+    <w:lsdException w:name="Light List Accent 1" w:uiPriority="61"/>
+    <w:lsdException w:name="Light Grid Accent 1" w:uiPriority="62"/>
+    <w:lsdException w:name="Medium Shading 1 Accent 1" w:uiPriority="63"/>
+    <w:lsdException w:name="Medium Shading 2 Accent 1" w:uiPriority="64"/>
+    <w:lsdException w:name="Medium List 1 Accent 1" w:uiPriority="65"/>
+    <w:lsdException w:name="Revision" w:semiHidden="1"/>
+    <w:lsdException w:name="List Paragraph" w:uiPriority="34" w:qFormat="1"/>
+    <w:lsdException w:name="Quote" w:uiPriority="29" w:qFormat="1"/>
+    <w:lsdException w:name="Intense Quote" w:uiPriority="30" w:qFormat="1"/>
+    <w:lsdException w:name="Medium List 2 Accent 1" w:uiPriority="66"/>
+    <w:lsdException w:name="Medium Grid 1 Accent 1" w:uiPriority="67"/>
+    <w:lsdException w:name="Medium Grid 2 Accent 1" w:uiPriority="68"/>
+    <w:lsdException w:name="Medium Grid 3 Accent 1" w:uiPriority="69"/>
+    <w:lsdException w:name="Dark List Accent 1" w:uiPriority="70"/>
+    <w:lsdException w:name="Colorful Shading Accent 1" w:uiPriority="71"/>
+    <w:lsdException w:name="Colorful List Accent 1" w:uiPriority="72"/>
+    <w:lsdException w:name="Colorful Grid Accent 1" w:uiPriority="73"/>
+    <w:lsdException w:name="Light Shading Accent 2" w:uiPriority="60"/>
+    <w:lsdException w:name="Light List Accent 2" w:uiPriority="61"/>
+    <w:lsdException w:name="Light Grid Accent 2" w:uiPriority="62"/>
+    <w:lsdException w:name="Medium Shading 1 Accent 2" w:uiPriority="63"/>
+    <w:lsdException w:name="Medium Shading 2 Accent 2" w:uiPriority="64"/>
+    <w:lsdException w:name="Medium List 1 Accent 2" w:uiPriority="65"/>
+    <w:lsdException w:name="Medium List 2 Accent 2" w:uiPriority="66"/>
+    <w:lsdException w:name="Medium Grid 1 Accent 2" w:uiPriority="67"/>
+    <w:lsdException w:name="Medium Grid 2 Accent 2" w:uiPriority="68"/>
+    <w:lsdException w:name="Medium Grid 3 Accent 2" w:uiPriority="69"/>
+    <w:lsdException w:name="Dark List Accent 2" w:uiPriority="70"/>
+    <w:lsdException w:name="Colorful Shading Accent 2" w:uiPriority="71"/>
+    <w:lsdException w:name="Colorful List Accent 2" w:uiPriority="72"/>
+    <w:lsdException w:name="Colorful Grid Accent 2" w:uiPriority="73"/>
+    <w:lsdException w:name="Light Shading Accent 3" w:uiPriority="60"/>
+    <w:lsdException w:name="Light List Accent 3" w:uiPriority="61"/>
+    <w:lsdException w:name="Light Grid Accent 3" w:uiPriority="62"/>
+    <w:lsdException w:name="Medium Shading 1 Accent 3" w:uiPriority="63"/>
+    <w:lsdException w:name="Medium Shading 2 Accent 3" w:uiPriority="64"/>
+    <w:lsdException w:name="Medium List 1 Accent 3" w:uiPriority="65"/>
+    <w:lsdException w:name="Medium List 2 Accent 3" w:uiPriority="66"/>
+    <w:lsdException w:name="Medium Grid 1 Accent 3" w:uiPriority="67"/>
+    <w:lsdException w:name="Medium Grid 2 Accent 3" w:uiPriority="68"/>
+    <w:lsdException w:name="Medium Grid 3 Accent 3" w:uiPriority="69"/>
+    <w:lsdException w:name="Dark List Accent 3" w:uiPriority="70"/>
+    <w:lsdException w:name="Colorful Shading Accent 3" w:uiPriority="71"/>
+    <w:lsdException w:name="Colorful List Accent 3" w:uiPriority="72"/>
+    <w:lsdException w:name="Colorful Grid Accent 3" w:uiPriority="73"/>
+    <w:lsdException w:name="Light Shading Accent 4" w:uiPriority="60"/>
+    <w:lsdException w:name="Light List Accent 4" w:uiPriority="61"/>
+    <w:lsdException w:name="Light Grid Accent 4" w:uiPriority="62"/>
+    <w:lsdException w:name="Medium Shading 1 Accent 4" w:uiPriority="63"/>
+    <w:lsdException w:name="Medium Shading 2 Accent 4" w:uiPriority="64"/>
+    <w:lsdException w:name="Medium List 1 Accent 4" w:uiPriority="65"/>
+    <w:lsdException w:name="Medium List 2 Accent 4" w:uiPriority="66"/>
+    <w:lsdException w:name="Medium Grid 1 Accent 4" w:uiPriority="67"/>
+    <w:lsdException w:name="Medium Grid 2 Accent 4" w:uiPriority="68"/>
+    <w:lsdException w:name="Medium Grid 3 Accent 4" w:uiPriority="69"/>
+    <w:lsdException w:name="Dark List Accent 4" w:uiPriority="70"/>
+    <w:lsdException w:name="Colorful Shading Accent 4" w:uiPriority="71"/>
+    <w:lsdException w:name="Colorful List Accent 4" w:uiPriority="72"/>
+    <w:lsdException w:name="Colorful Grid Accent 4" w:uiPriority="73"/>
+    <w:lsdException w:name="Light Shading Accent 5" w:uiPriority="60"/>
+    <w:lsdException w:name="Light List Accent 5" w:uiPriority="61"/>
+    <w:lsdException w:name="Light Grid Accent 5" w:uiPriority="62"/>
+    <w:lsdException w:name="Medium Shading 1 Accent 5" w:uiPriority="63"/>
+    <w:lsdException w:name="Medium Shading 2 Accent 5" w:uiPriority="64"/>
+    <w:lsdException w:name="Medium List 1 Accent 5" w:uiPriority="65"/>
+    <w:lsdException w:name="Medium List 2 Accent 5" w:uiPriority="66"/>
+    <w:lsdException w:name="Medium Grid 1 Accent 5" w:uiPriority="67"/>
+    <w:lsdException w:name="Medium Grid 2 Accent 5" w:uiPriority="68"/>
+    <w:lsdException w:name="Medium Grid 3 Accent 5" w:uiPriority="69"/>
+    <w:lsdException w:name="Dark List Accent 5" w:uiPriority="70"/>
+    <w:lsdException w:name="Colorful Shading Accent 5" w:uiPriority="71"/>
+    <w:lsdException w:name="Colorful List Accent 5" w:uiPriority="72"/>
+    <w:lsdException w:name="Colorful Grid Accent 5" w:uiPriority="73"/>
+    <w:lsdException w:name="Light Shading Accent 6" w:uiPriority="60"/>
+    <w:lsdException w:name="Light List Accent 6" w:uiPriority="61"/>
+    <w:lsdException w:name="Light Grid Accent 6" w:uiPriority="62"/>
+    <w:lsdException w:name="Medium Shading 1 Accent 6" w:uiPriority="63"/>
+    <w:lsdException w:name="Medium Shading 2 Accent 6" w:uiPriority="64"/>
+    <w:lsdException w:name="Medium List 1 Accent 6" w:uiPriority="65"/>
+    <w:lsdException w:name="Medium List 2 Accent 6" w:uiPriority="66"/>
+    <w:lsdException w:name="Medium Grid 1 Accent 6" w:uiPriority="67"/>
+    <w:lsdException w:name="Medium Grid 2 Accent 6" w:uiPriority="68"/>
+    <w:lsdException w:name="Medium Grid 3 Accent 6" w:uiPriority="69"/>
+    <w:lsdException w:name="Dark List Accent 6" w:uiPriority="70"/>
+    <w:lsdException w:name="Colorful Shading Accent 6" w:uiPriority="71"/>
+    <w:lsdException w:name="Colorful List Accent 6" w:uiPriority="72"/>
+    <w:lsdException w:name="Colorful Grid Accent 6" w:uiPriority="73"/>
+    <w:lsdException w:name="Subtle Emphasis" w:uiPriority="19" w:qFormat="1"/>
+    <w:lsdException w:name="Intense Emphasis" w:uiPriority="21" w:qFormat="1"/>
+    <w:lsdException w:name="Subtle Reference" w:uiPriority="31" w:qFormat="1"/>
+    <w:lsdException w:name="Intense Reference" w:uiPriority="32" w:qFormat="1"/>
+    <w:lsdException w:name="Book Title" w:uiPriority="33" w:qFormat="1"/>
+    <w:lsdException w:name="Bibliography" w:semiHidden="1" w:uiPriority="37" w:unhideWhenUsed="1"/>
+    <w:lsdException w:name="TOC Heading" w:semiHidden="1" w:uiPriority="39" w:unhideWhenUsed="1" w:qFormat="1"/>
+    <w:lsdException w:name="Plain Table 1" w:uiPriority="41"/>
+    <w:lsdException w:name="Plain Table 2" w:uiPriority="42"/>
+    <w:lsdException w:name="Plain Table 3" w:uiPriority="43"/>
+    <w:lsdException w:name="Plain Table 4" w:uiPriority="44"/>
+    <w:lsdException w:name="Plain Table 5" w:uiPriority="45"/>
+    <w:lsdException w:name="Grid Table Light" w:uiPriority="40"/>
+    <w:lsdException w:name="Grid Table 1 Light" w:uiPriority="46"/>
+    <w:lsdException w:name="Grid Table 2" w:uiPriority="47"/>
+    <w:lsdException w:name="Grid Table 3" w:uiPriority="48"/>
+    <w:lsdException w:name="Grid Table 4" w:uiPriority="49"/>
+    <w:lsdException w:name="Grid Table 5 Dark" w:uiPriority="50"/>
+    <w:lsdException w:name="Grid Table 6 Colorful" w:uiPriority="51"/>
+    <w:lsdException w:name="Grid Table 7 Colorful" w:uiPriority="52"/>
+    <w:lsdException w:name="Grid Table 1 Light Accent 1" w:uiPriority="46"/>
+    <w:lsdException w:name="Grid Table 2 Accent 1" w:uiPriority="47"/>
+    <w:lsdException w:name="Grid Table 3 Accent 1" w:uiPriority="48"/>
+    <w:lsdException w:name="Grid Table 4 Accent 1" w:uiPriority="49"/>
+    <w:lsdException w:name="Grid Table 5 Dark Accent 1" w:uiPriority="50"/>
+    <w:lsdException w:name="Grid Table 6 Colorful Accent 1" w:uiPriority="51"/>
+    <w:lsdException w:name="Grid Table 7 Colorful Accent 1" w:uiPriority="52"/>
+    <w:lsdException w:name="Grid Table 1 Light Accent 2" w:uiPriority="46"/>
+    <w:lsdException w:name="Grid Table 2 Accent 2" w:uiPriority="47"/>
+    <w:lsdException w:name="Grid Table 3 Accent 2" w:uiPriority="48"/>
+    <w:lsdException w:name="Grid Table 4 Accent 2" w:uiPriority="49"/>
+    <w:lsdException w:name="Grid Table 5 Dark Accent 2" w:uiPriority="50"/>
+    <w:lsdException w:name="Grid Table 6 Colorful Accent 2" w:uiPriority="51"/>
+    <w:lsdException w:name="Grid Table 7 Colorful Accent 2" w:uiPriority="52"/>
+    <w:lsdException w:name="Grid Table 1 Light Accent 3" w:uiPriority="46"/>
+    <w:lsdException w:name="Grid Table 2 Accent 3" w:uiPriority="47"/>
+    <w:lsdException w:name="Grid Table 3 Accent 3" w:uiPriority="48"/>
+    <w:lsdException w:name="Grid Table 4 Accent 3" w:uiPriority="49"/>
+    <w:lsdException w:name="Grid Table 5 Dark Accent 3" w:uiPriority="50"/>
+    <w:lsdException w:name="Grid Table 6 Colorful Accent 3" w:uiPriority="51"/>
+    <w:lsdException w:name="Grid Table 7 Colorful Accent 3" w:uiPriority="52"/>
+    <w:lsdException w:name="Grid Table 1 Light Accent 4" w:uiPriority="46"/>
+    <w:lsdException w:name="Grid Table 2 Accent 4" w:uiPriority="47"/>
+    <w:lsdException w:name="Grid Table 3 Accent 4" w:uiPriority="48"/>
+    <w:lsdException w:name="Grid Table 4 Accent 4" w:uiPriority="49"/>
+    <w:lsdException w:name="Grid Table 5 Dark Accent 4" w:uiPriority="50"/>
+    <w:lsdException w:name="Grid Table 6 Colorful Accent 4" w:uiPriority="51"/>
+    <w:lsdException w:name="Grid Table 7 Colorful Accent 4" w:uiPriority="52"/>
+    <w:lsdException w:name="Grid Table 1 Light Accent 5" w:uiPriority="46"/>
+    <w:lsdException w:name="Grid Table 2 Accent 5" w:uiPriority="47"/>
+    <w:lsdException w:name="Grid Table 3 Accent 5" w:uiPriority="48"/>
+    <w:lsdException w:name="Grid Table 4 Accent 5" w:uiPriority="49"/>
+    <w:lsdException w:name="Grid Table 5 Dark Accent 5" w:uiPriority="50"/>
+    <w:lsdException w:name="Grid Table 6 Colorful Accent 5" w:uiPriority="51"/>
+    <w:lsdException w:name="Grid Table 7 Colorful Accent 5" w:uiPriority="52"/>
+    <w:lsdException w:name="Grid Table 1 Light Accent 6" w:uiPriority="46"/>
+    <w:lsdException w:name="Grid Table 2 Accent 6" w:uiPriority="47"/>
+    <w:lsdException w:name="Grid Table 3 Accent 6" w:uiPriority="48"/>
+    <w:lsdException w:name="Grid Table 4 Accent 6" w:uiPriority="49"/>
+    <w:lsdException w:name="Grid Table 5 Dark Accent 6" w:uiPriority="50"/>
+    <w:lsdException w:name="Grid Table 6 Colorful Accent 6" w:uiPriority="51"/>
+    <w:lsdException w:name="Grid Table 7 Colorful Accent 6" w:uiPriority="52"/>
+    <w:lsdException w:name="List Table 1 Light" w:uiPriority="46"/>
+    <w:lsdException w:name="List Table 2" w:uiPriority="47"/>
+    <w:lsdException w:name="List Table 3" w:uiPriority="48"/>
+    <w:lsdException w:name="List Table 4" w:uiPriority="49"/>
+    <w:lsdException w:name="List Table 5 Dark" w:uiPriority="50"/>
+    <w:lsdException w:name="List Table 6 Colorful" w:uiPriority="51"/>
+    <w:lsdException w:name="List Table 7 Colorful" w:uiPriority="52"/>
+    <w:lsdException w:name="List Table 1 Light Accent 1" w:uiPriority="46"/>
+    <w:lsdException w:name="List Table 2 Accent 1" w:uiPriority="47"/>
+    <w:lsdException w:name="List Table 3 Accent 1" w:uiPriority="48"/>
+    <w:lsdException w:name="List Table 4 Accent 1" w:uiPriority="49"/>
+    <w:lsdException w:name="List Table 5 Dark Accent 1" w:uiPriority="50"/>
+    <w:lsdException w:name="List Table 6 Colorful Accent 1" w:uiPriority="51"/>
+    <w:lsdException w:name="List Table 7 Colorful Accent 1" w:uiPriority="52"/>
+    <w:lsdException w:name="List Table 1 Light Accent 2" w:uiPriority="46"/>
+    <w:lsdException w:name="List Table 2 Accent 2" w:uiPriority="47"/>
+    <w:lsdException w:name="List Table 3 Accent 2" w:uiPriority="48"/>
+    <w:lsdException w:name="List Table 4 Accent 2" w:uiPriority="49"/>
+    <w:lsdException w:name="List Table 5 Dark Accent 2" w:uiPriority="50"/>
+    <w:lsdException w:name="List Table 6 Colorful Accent 2" w:uiPriority="51"/>
+    <w:lsdException w:name="List Table 7 Colorful Accent 2" w:uiPriority="52"/>
+    <w:lsdException w:name="List Table 1 Light Accent 3" w:uiPriority="46"/>
+    <w:lsdException w:name="List Table 2 Accent 3" w:uiPriority="47"/>
+    <w:lsdException w:name="List Table 3 Accent 3" w:uiPriority="48"/>
+    <w:lsdException w:name="List Table 4 Accent 3" w:uiPriority="49"/>
+    <w:lsdException w:name="List Table 5 Dark Accent 3" w:uiPriority="50"/>
+    <w:lsdException w:name="List Table 6 Colorful Accent 3" w:uiPriority="51"/>
+    <w:lsdException w:name="List Table 7 Colorful Accent 3" w:uiPriority="52"/>
+    <w:lsdException w:name="List Table 1 Light Accent 4" w:uiPriority="46"/>
+    <w:lsdException w:name="List Table 2 Accent 4" w:uiPriority="47"/>
+    <w:lsdException w:name="List Table 3 Accent 4" w:uiPriority="48"/>
+    <w:lsdException w:name="List Table 4 Accent 4" w:uiPriority="49"/>
+    <w:lsdException w:name="List Table 5 Dark Accent 4" w:uiPriority="50"/>
+    <w:lsdException w:name="List Table 6 Colorful Accent 4" w:uiPriority="51"/>
+    <w:lsdException w:name="List Table 7 Colorful Accent 4" w:uiPriority="52"/>
+    <w:lsdException w:name="List Table 1 Light Accent 5" w:uiPriority="46"/>
+    <w:lsdException w:name="List Table 2 Accent 5" w:uiPriority="47"/>
+    <w:lsdException w:name="List Table 3 Accent 5" w:uiPriority="48"/>
+    <w:lsdException w:name="List Table 4 Accent 5" w:uiPriority="49"/>
+    <w:lsdException w:name="List Table 5 Dark Accent 5" w:uiPriority="50"/>
+    <w:lsdException w:name="List Table 6 Colorful Accent 5" w:uiPriority="51"/>
+    <w:lsdException w:name="List Table 7 Colorful Accent 5" w:uiPriority="52"/>
+    <w:lsdException w:name="List Table 1 Light Accent 6" w:uiPriority="46"/>
+    <w:lsdException w:name="List Table 2 Accent 6" w:uiPriority="47"/>
+    <w:lsdException w:name="List Table 3 Accent 6" w:uiPriority="48"/>
+    <w:lsdException w:name="List Table 4 Accent 6" w:uiPriority="49"/>
+    <w:lsdException w:name="List Table 5 Dark Accent 6" w:uiPriority="50"/>
+    <w:lsdException w:name="List Table 6 Colorful Accent 6" w:uiPriority="51"/>
+    <w:lsdException w:name="List Table 7 Colorful Accent 6" w:uiPriority="52"/>
+    <w:lsdException w:name="Mention" w:semiHidden="1" w:unhideWhenUsed="1"/>
+    <w:lsdException w:name="Smart Hyperlink" w:semiHidden="1" w:unhideWhenUsed="1"/>
+    <w:lsdException w:name="Hashtag" w:semiHidden="1" w:unhideWhenUsed="1"/>
+    <w:lsdException w:name="Unresolved Mention" w:semiHidden="1" w:unhideWhenUsed="1"/>
+    <w:lsdException w:name="Smart Link" w:semiHidden="1" w:unhideWhenUsed="1"/>
   </w:latentStyles>
   <w:style w:type="paragraph" w:default="1" w:styleId="Normal">
     <w:name w:val="Normal"/>
@@ -7275,7 +8054,6 @@
     <w:tblPr>
       <w:tblStyleRowBandSize w:val="1"/>
       <w:tblStyleColBandSize w:val="1"/>
-      <w:tblInd w:w="0" w:type="dxa"/>
       <w:tblCellMar>
         <w:top w:w="100" w:type="dxa"/>
         <w:left w:w="100" w:type="dxa"/>
@@ -7289,7 +8067,6 @@
     <w:tblPr>
       <w:tblStyleRowBandSize w:val="1"/>
       <w:tblStyleColBandSize w:val="1"/>
-      <w:tblInd w:w="0" w:type="dxa"/>
       <w:tblCellMar>
         <w:top w:w="100" w:type="dxa"/>
         <w:left w:w="100" w:type="dxa"/>
@@ -7303,7 +8080,6 @@
     <w:tblPr>
       <w:tblStyleRowBandSize w:val="1"/>
       <w:tblStyleColBandSize w:val="1"/>
-      <w:tblInd w:w="0" w:type="dxa"/>
       <w:tblCellMar>
         <w:top w:w="100" w:type="dxa"/>
         <w:left w:w="100" w:type="dxa"/>
@@ -7317,411 +8093,6 @@
     <w:tblPr>
       <w:tblStyleRowBandSize w:val="1"/>
       <w:tblStyleColBandSize w:val="1"/>
-      <w:tblInd w:w="0" w:type="dxa"/>
-      <w:tblCellMar>
-        <w:top w:w="100" w:type="dxa"/>
-        <w:left w:w="100" w:type="dxa"/>
-        <w:bottom w:w="100" w:type="dxa"/>
-        <w:right w:w="100" w:type="dxa"/>
-      </w:tblCellMar>
-    </w:tblPr>
-  </w:style>
-  <w:style w:type="paragraph" w:styleId="BalloonText">
-    <w:name w:val="Balloon Text"/>
-    <w:basedOn w:val="Normal"/>
-    <w:link w:val="BalloonTextChar"/>
-    <w:uiPriority w:val="99"/>
-    <w:semiHidden/>
-    <w:unhideWhenUsed/>
-    <w:rsid w:val="003F0239"/>
-    <w:pPr>
-      <w:spacing w:line="240" w:lineRule="auto"/>
-    </w:pPr>
-    <w:rPr>
-      <w:rFonts w:ascii="Tahoma" w:hAnsi="Tahoma" w:cs="Tahoma"/>
-      <w:sz w:val="16"/>
-      <w:szCs w:val="16"/>
-    </w:rPr>
-  </w:style>
-  <w:style w:type="character" w:customStyle="1" w:styleId="BalloonTextChar">
-    <w:name w:val="Balloon Text Char"/>
-    <w:basedOn w:val="DefaultParagraphFont"/>
-    <w:link w:val="BalloonText"/>
-    <w:uiPriority w:val="99"/>
-    <w:semiHidden/>
-    <w:rsid w:val="003F0239"/>
-    <w:rPr>
-      <w:rFonts w:ascii="Tahoma" w:hAnsi="Tahoma" w:cs="Tahoma"/>
-      <w:sz w:val="16"/>
-      <w:szCs w:val="16"/>
-    </w:rPr>
-  </w:style>
-  <w:style w:type="paragraph" w:styleId="NoSpacing">
-    <w:name w:val="No Spacing"/>
-    <w:uiPriority w:val="1"/>
-    <w:qFormat/>
-    <w:rsid w:val="003F0239"/>
-    <w:pPr>
-      <w:spacing w:line="240" w:lineRule="auto"/>
-    </w:pPr>
-  </w:style>
-</w:styles>
-</file>
-
-<file path=word/stylesWithEffects.xml><?xml version="1.0" encoding="utf-8"?>
-<w:styles xmlns:wpc="http://schemas.microsoft.com/office/word/2010/wordprocessingCanvas" xmlns:mc="http://schemas.openxmlformats.org/markup-compatibility/2006" xmlns:o="urn:schemas-microsoft-com:office:office" xmlns:r="http://schemas.openxmlformats.org/officeDocument/2006/relationships" xmlns:m="http://schemas.openxmlformats.org/officeDocument/2006/math" xmlns:v="urn:schemas-microsoft-com:vml" xmlns:wp14="http://schemas.microsoft.com/office/word/2010/wordprocessingDrawing" xmlns:wp="http://schemas.openxmlformats.org/drawingml/2006/wordprocessingDrawing" xmlns:w10="urn:schemas-microsoft-com:office:word" xmlns:w="http://schemas.openxmlformats.org/wordprocessingml/2006/main" xmlns:w14="http://schemas.microsoft.com/office/word/2010/wordml" xmlns:wpg="http://schemas.microsoft.com/office/word/2010/wordprocessingGroup" xmlns:wpi="http://schemas.microsoft.com/office/word/2010/wordprocessingInk" xmlns:wne="http://schemas.microsoft.com/office/word/2006/wordml" xmlns:wps="http://schemas.microsoft.com/office/word/2010/wordprocessingShape" mc:Ignorable="w14 wp14">
-  <w:docDefaults>
-    <w:rPrDefault>
-      <w:rPr>
-        <w:rFonts w:ascii="Arial" w:eastAsia="Arial" w:hAnsi="Arial" w:cs="Arial"/>
-        <w:sz w:val="22"/>
-        <w:szCs w:val="22"/>
-        <w:lang w:eastAsia="en-US" w:bidi="ar-SA"/>
-      </w:rPr>
-    </w:rPrDefault>
-    <w:pPrDefault>
-      <w:pPr>
-        <w:spacing w:line="276" w:lineRule="auto"/>
-      </w:pPr>
-    </w:pPrDefault>
-  </w:docDefaults>
-  <w:latentStyles w:defLockedState="0" w:defUIPriority="99" w:defSemiHidden="1" w:defUnhideWhenUsed="1" w:defQFormat="0" w:count="267">
-    <w:lsdException w:name="Normal" w:semiHidden="0" w:uiPriority="0" w:unhideWhenUsed="0" w:qFormat="1"/>
-    <w:lsdException w:name="heading 1" w:semiHidden="0" w:uiPriority="9" w:unhideWhenUsed="0" w:qFormat="1"/>
-    <w:lsdException w:name="heading 2" w:uiPriority="9" w:qFormat="1"/>
-    <w:lsdException w:name="heading 3" w:uiPriority="9" w:qFormat="1"/>
-    <w:lsdException w:name="heading 4" w:uiPriority="9" w:qFormat="1"/>
-    <w:lsdException w:name="heading 5" w:uiPriority="9" w:qFormat="1"/>
-    <w:lsdException w:name="heading 6" w:uiPriority="9" w:qFormat="1"/>
-    <w:lsdException w:name="heading 7" w:uiPriority="9" w:qFormat="1"/>
-    <w:lsdException w:name="heading 8" w:uiPriority="9" w:qFormat="1"/>
-    <w:lsdException w:name="heading 9" w:uiPriority="9" w:qFormat="1"/>
-    <w:lsdException w:name="toc 1" w:uiPriority="39"/>
-    <w:lsdException w:name="toc 2" w:uiPriority="39"/>
-    <w:lsdException w:name="toc 3" w:uiPriority="39"/>
-    <w:lsdException w:name="toc 4" w:uiPriority="39"/>
-    <w:lsdException w:name="toc 5" w:uiPriority="39"/>
-    <w:lsdException w:name="toc 6" w:uiPriority="39"/>
-    <w:lsdException w:name="toc 7" w:uiPriority="39"/>
-    <w:lsdException w:name="toc 8" w:uiPriority="39"/>
-    <w:lsdException w:name="toc 9" w:uiPriority="39"/>
-    <w:lsdException w:name="caption" w:uiPriority="35" w:qFormat="1"/>
-    <w:lsdException w:name="Title" w:semiHidden="0" w:uiPriority="10" w:unhideWhenUsed="0" w:qFormat="1"/>
-    <w:lsdException w:name="Default Paragraph Font" w:uiPriority="1"/>
-    <w:lsdException w:name="Subtitle" w:semiHidden="0" w:uiPriority="11" w:unhideWhenUsed="0" w:qFormat="1"/>
-    <w:lsdException w:name="Strong" w:semiHidden="0" w:uiPriority="22" w:unhideWhenUsed="0" w:qFormat="1"/>
-    <w:lsdException w:name="Emphasis" w:semiHidden="0" w:uiPriority="20" w:unhideWhenUsed="0" w:qFormat="1"/>
-    <w:lsdException w:name="Table Grid" w:semiHidden="0" w:uiPriority="59" w:unhideWhenUsed="0"/>
-    <w:lsdException w:name="Placeholder Text" w:unhideWhenUsed="0"/>
-    <w:lsdException w:name="No Spacing" w:semiHidden="0" w:uiPriority="1" w:unhideWhenUsed="0" w:qFormat="1"/>
-    <w:lsdException w:name="Light Shading" w:semiHidden="0" w:uiPriority="60" w:unhideWhenUsed="0"/>
-    <w:lsdException w:name="Light List" w:semiHidden="0" w:uiPriority="61" w:unhideWhenUsed="0"/>
-    <w:lsdException w:name="Light Grid" w:semiHidden="0" w:uiPriority="62" w:unhideWhenUsed="0"/>
-    <w:lsdException w:name="Medium Shading 1" w:semiHidden="0" w:uiPriority="63" w:unhideWhenUsed="0"/>
-    <w:lsdException w:name="Medium Shading 2" w:semiHidden="0" w:uiPriority="64" w:unhideWhenUsed="0"/>
-    <w:lsdException w:name="Medium List 1" w:semiHidden="0" w:uiPriority="65" w:unhideWhenUsed="0"/>
-    <w:lsdException w:name="Medium List 2" w:semiHidden="0" w:uiPriority="66" w:unhideWhenUsed="0"/>
-    <w:lsdException w:name="Medium Grid 1" w:semiHidden="0" w:uiPriority="67" w:unhideWhenUsed="0"/>
-    <w:lsdException w:name="Medium Grid 2" w:semiHidden="0" w:uiPriority="68" w:unhideWhenUsed="0"/>
-    <w:lsdException w:name="Medium Grid 3" w:semiHidden="0" w:uiPriority="69" w:unhideWhenUsed="0"/>
-    <w:lsdException w:name="Dark List" w:semiHidden="0" w:uiPriority="70" w:unhideWhenUsed="0"/>
-    <w:lsdException w:name="Colorful Shading" w:semiHidden="0" w:uiPriority="71" w:unhideWhenUsed="0"/>
-    <w:lsdException w:name="Colorful List" w:semiHidden="0" w:uiPriority="72" w:unhideWhenUsed="0"/>
-    <w:lsdException w:name="Colorful Grid" w:semiHidden="0" w:uiPriority="73" w:unhideWhenUsed="0"/>
-    <w:lsdException w:name="Light Shading Accent 1" w:semiHidden="0" w:uiPriority="60" w:unhideWhenUsed="0"/>
-    <w:lsdException w:name="Light List Accent 1" w:semiHidden="0" w:uiPriority="61" w:unhideWhenUsed="0"/>
-    <w:lsdException w:name="Light Grid Accent 1" w:semiHidden="0" w:uiPriority="62" w:unhideWhenUsed="0"/>
-    <w:lsdException w:name="Medium Shading 1 Accent 1" w:semiHidden="0" w:uiPriority="63" w:unhideWhenUsed="0"/>
-    <w:lsdException w:name="Medium Shading 2 Accent 1" w:semiHidden="0" w:uiPriority="64" w:unhideWhenUsed="0"/>
-    <w:lsdException w:name="Medium List 1 Accent 1" w:semiHidden="0" w:uiPriority="65" w:unhideWhenUsed="0"/>
-    <w:lsdException w:name="Revision" w:unhideWhenUsed="0"/>
-    <w:lsdException w:name="List Paragraph" w:semiHidden="0" w:uiPriority="34" w:unhideWhenUsed="0" w:qFormat="1"/>
-    <w:lsdException w:name="Quote" w:semiHidden="0" w:uiPriority="29" w:unhideWhenUsed="0" w:qFormat="1"/>
-    <w:lsdException w:name="Intense Quote" w:semiHidden="0" w:uiPriority="30" w:unhideWhenUsed="0" w:qFormat="1"/>
-    <w:lsdException w:name="Medium List 2 Accent 1" w:semiHidden="0" w:uiPriority="66" w:unhideWhenUsed="0"/>
-    <w:lsdException w:name="Medium Grid 1 Accent 1" w:semiHidden="0" w:uiPriority="67" w:unhideWhenUsed="0"/>
-    <w:lsdException w:name="Medium Grid 2 Accent 1" w:semiHidden="0" w:uiPriority="68" w:unhideWhenUsed="0"/>
-    <w:lsdException w:name="Medium Grid 3 Accent 1" w:semiHidden="0" w:uiPriority="69" w:unhideWhenUsed="0"/>
-    <w:lsdException w:name="Dark List Accent 1" w:semiHidden="0" w:uiPriority="70" w:unhideWhenUsed="0"/>
-    <w:lsdException w:name="Colorful Shading Accent 1" w:semiHidden="0" w:uiPriority="71" w:unhideWhenUsed="0"/>
-    <w:lsdException w:name="Colorful List Accent 1" w:semiHidden="0" w:uiPriority="72" w:unhideWhenUsed="0"/>
-    <w:lsdException w:name="Colorful Grid Accent 1" w:semiHidden="0" w:uiPriority="73" w:unhideWhenUsed="0"/>
-    <w:lsdException w:name="Light Shading Accent 2" w:semiHidden="0" w:uiPriority="60" w:unhideWhenUsed="0"/>
-    <w:lsdException w:name="Light List Accent 2" w:semiHidden="0" w:uiPriority="61" w:unhideWhenUsed="0"/>
-    <w:lsdException w:name="Light Grid Accent 2" w:semiHidden="0" w:uiPriority="62" w:unhideWhenUsed="0"/>
-    <w:lsdException w:name="Medium Shading 1 Accent 2" w:semiHidden="0" w:uiPriority="63" w:unhideWhenUsed="0"/>
-    <w:lsdException w:name="Medium Shading 2 Accent 2" w:semiHidden="0" w:uiPriority="64" w:unhideWhenUsed="0"/>
-    <w:lsdException w:name="Medium List 1 Accent 2" w:semiHidden="0" w:uiPriority="65" w:unhideWhenUsed="0"/>
-    <w:lsdException w:name="Medium List 2 Accent 2" w:semiHidden="0" w:uiPriority="66" w:unhideWhenUsed="0"/>
-    <w:lsdException w:name="Medium Grid 1 Accent 2" w:semiHidden="0" w:uiPriority="67" w:unhideWhenUsed="0"/>
-    <w:lsdException w:name="Medium Grid 2 Accent 2" w:semiHidden="0" w:uiPriority="68" w:unhideWhenUsed="0"/>
-    <w:lsdException w:name="Medium Grid 3 Accent 2" w:semiHidden="0" w:uiPriority="69" w:unhideWhenUsed="0"/>
-    <w:lsdException w:name="Dark List Accent 2" w:semiHidden="0" w:uiPriority="70" w:unhideWhenUsed="0"/>
-    <w:lsdException w:name="Colorful Shading Accent 2" w:semiHidden="0" w:uiPriority="71" w:unhideWhenUsed="0"/>
-    <w:lsdException w:name="Colorful List Accent 2" w:semiHidden="0" w:uiPriority="72" w:unhideWhenUsed="0"/>
-    <w:lsdException w:name="Colorful Grid Accent 2" w:semiHidden="0" w:uiPriority="73" w:unhideWhenUsed="0"/>
-    <w:lsdException w:name="Light Shading Accent 3" w:semiHidden="0" w:uiPriority="60" w:unhideWhenUsed="0"/>
-    <w:lsdException w:name="Light List Accent 3" w:semiHidden="0" w:uiPriority="61" w:unhideWhenUsed="0"/>
-    <w:lsdException w:name="Light Grid Accent 3" w:semiHidden="0" w:uiPriority="62" w:unhideWhenUsed="0"/>
-    <w:lsdException w:name="Medium Shading 1 Accent 3" w:semiHidden="0" w:uiPriority="63" w:unhideWhenUsed="0"/>
-    <w:lsdException w:name="Medium Shading 2 Accent 3" w:semiHidden="0" w:uiPriority="64" w:unhideWhenUsed="0"/>
-    <w:lsdException w:name="Medium List 1 Accent 3" w:semiHidden="0" w:uiPriority="65" w:unhideWhenUsed="0"/>
-    <w:lsdException w:name="Medium List 2 Accent 3" w:semiHidden="0" w:uiPriority="66" w:unhideWhenUsed="0"/>
-    <w:lsdException w:name="Medium Grid 1 Accent 3" w:semiHidden="0" w:uiPriority="67" w:unhideWhenUsed="0"/>
-    <w:lsdException w:name="Medium Grid 2 Accent 3" w:semiHidden="0" w:uiPriority="68" w:unhideWhenUsed="0"/>
-    <w:lsdException w:name="Medium Grid 3 Accent 3" w:semiHidden="0" w:uiPriority="69" w:unhideWhenUsed="0"/>
-    <w:lsdException w:name="Dark List Accent 3" w:semiHidden="0" w:uiPriority="70" w:unhideWhenUsed="0"/>
-    <w:lsdException w:name="Colorful Shading Accent 3" w:semiHidden="0" w:uiPriority="71" w:unhideWhenUsed="0"/>
-    <w:lsdException w:name="Colorful List Accent 3" w:semiHidden="0" w:uiPriority="72" w:unhideWhenUsed="0"/>
-    <w:lsdException w:name="Colorful Grid Accent 3" w:semiHidden="0" w:uiPriority="73" w:unhideWhenUsed="0"/>
-    <w:lsdException w:name="Light Shading Accent 4" w:semiHidden="0" w:uiPriority="60" w:unhideWhenUsed="0"/>
-    <w:lsdException w:name="Light List Accent 4" w:semiHidden="0" w:uiPriority="61" w:unhideWhenUsed="0"/>
-    <w:lsdException w:name="Light Grid Accent 4" w:semiHidden="0" w:uiPriority="62" w:unhideWhenUsed="0"/>
-    <w:lsdException w:name="Medium Shading 1 Accent 4" w:semiHidden="0" w:uiPriority="63" w:unhideWhenUsed="0"/>
-    <w:lsdException w:name="Medium Shading 2 Accent 4" w:semiHidden="0" w:uiPriority="64" w:unhideWhenUsed="0"/>
-    <w:lsdException w:name="Medium List 1 Accent 4" w:semiHidden="0" w:uiPriority="65" w:unhideWhenUsed="0"/>
-    <w:lsdException w:name="Medium List 2 Accent 4" w:semiHidden="0" w:uiPriority="66" w:unhideWhenUsed="0"/>
-    <w:lsdException w:name="Medium Grid 1 Accent 4" w:semiHidden="0" w:uiPriority="67" w:unhideWhenUsed="0"/>
-    <w:lsdException w:name="Medium Grid 2 Accent 4" w:semiHidden="0" w:uiPriority="68" w:unhideWhenUsed="0"/>
-    <w:lsdException w:name="Medium Grid 3 Accent 4" w:semiHidden="0" w:uiPriority="69" w:unhideWhenUsed="0"/>
-    <w:lsdException w:name="Dark List Accent 4" w:semiHidden="0" w:uiPriority="70" w:unhideWhenUsed="0"/>
-    <w:lsdException w:name="Colorful Shading Accent 4" w:semiHidden="0" w:uiPriority="71" w:unhideWhenUsed="0"/>
-    <w:lsdException w:name="Colorful List Accent 4" w:semiHidden="0" w:uiPriority="72" w:unhideWhenUsed="0"/>
-    <w:lsdException w:name="Colorful Grid Accent 4" w:semiHidden="0" w:uiPriority="73" w:unhideWhenUsed="0"/>
-    <w:lsdException w:name="Light Shading Accent 5" w:semiHidden="0" w:uiPriority="60" w:unhideWhenUsed="0"/>
-    <w:lsdException w:name="Light List Accent 5" w:semiHidden="0" w:uiPriority="61" w:unhideWhenUsed="0"/>
-    <w:lsdException w:name="Light Grid Accent 5" w:semiHidden="0" w:uiPriority="62" w:unhideWhenUsed="0"/>
-    <w:lsdException w:name="Medium Shading 1 Accent 5" w:semiHidden="0" w:uiPriority="63" w:unhideWhenUsed="0"/>
-    <w:lsdException w:name="Medium Shading 2 Accent 5" w:semiHidden="0" w:uiPriority="64" w:unhideWhenUsed="0"/>
-    <w:lsdException w:name="Medium List 1 Accent 5" w:semiHidden="0" w:uiPriority="65" w:unhideWhenUsed="0"/>
-    <w:lsdException w:name="Medium List 2 Accent 5" w:semiHidden="0" w:uiPriority="66" w:unhideWhenUsed="0"/>
-    <w:lsdException w:name="Medium Grid 1 Accent 5" w:semiHidden="0" w:uiPriority="67" w:unhideWhenUsed="0"/>
-    <w:lsdException w:name="Medium Grid 2 Accent 5" w:semiHidden="0" w:uiPriority="68" w:unhideWhenUsed="0"/>
-    <w:lsdException w:name="Medium Grid 3 Accent 5" w:semiHidden="0" w:uiPriority="69" w:unhideWhenUsed="0"/>
-    <w:lsdException w:name="Dark List Accent 5" w:semiHidden="0" w:uiPriority="70" w:unhideWhenUsed="0"/>
-    <w:lsdException w:name="Colorful Shading Accent 5" w:semiHidden="0" w:uiPriority="71" w:unhideWhenUsed="0"/>
-    <w:lsdException w:name="Colorful List Accent 5" w:semiHidden="0" w:uiPriority="72" w:unhideWhenUsed="0"/>
-    <w:lsdException w:name="Colorful Grid Accent 5" w:semiHidden="0" w:uiPriority="73" w:unhideWhenUsed="0"/>
-    <w:lsdException w:name="Light Shading Accent 6" w:semiHidden="0" w:uiPriority="60" w:unhideWhenUsed="0"/>
-    <w:lsdException w:name="Light List Accent 6" w:semiHidden="0" w:uiPriority="61" w:unhideWhenUsed="0"/>
-    <w:lsdException w:name="Light Grid Accent 6" w:semiHidden="0" w:uiPriority="62" w:unhideWhenUsed="0"/>
-    <w:lsdException w:name="Medium Shading 1 Accent 6" w:semiHidden="0" w:uiPriority="63" w:unhideWhenUsed="0"/>
-    <w:lsdException w:name="Medium Shading 2 Accent 6" w:semiHidden="0" w:uiPriority="64" w:unhideWhenUsed="0"/>
-    <w:lsdException w:name="Medium List 1 Accent 6" w:semiHidden="0" w:uiPriority="65" w:unhideWhenUsed="0"/>
-    <w:lsdException w:name="Medium List 2 Accent 6" w:semiHidden="0" w:uiPriority="66" w:unhideWhenUsed="0"/>
-    <w:lsdException w:name="Medium Grid 1 Accent 6" w:semiHidden="0" w:uiPriority="67" w:unhideWhenUsed="0"/>
-    <w:lsdException w:name="Medium Grid 2 Accent 6" w:semiHidden="0" w:uiPriority="68" w:unhideWhenUsed="0"/>
-    <w:lsdException w:name="Medium Grid 3 Accent 6" w:semiHidden="0" w:uiPriority="69" w:unhideWhenUsed="0"/>
-    <w:lsdException w:name="Dark List Accent 6" w:semiHidden="0" w:uiPriority="70" w:unhideWhenUsed="0"/>
-    <w:lsdException w:name="Colorful Shading Accent 6" w:semiHidden="0" w:uiPriority="71" w:unhideWhenUsed="0"/>
-    <w:lsdException w:name="Colorful List Accent 6" w:semiHidden="0" w:uiPriority="72" w:unhideWhenUsed="0"/>
-    <w:lsdException w:name="Colorful Grid Accent 6" w:semiHidden="0" w:uiPriority="73" w:unhideWhenUsed="0"/>
-    <w:lsdException w:name="Subtle Emphasis" w:semiHidden="0" w:uiPriority="19" w:unhideWhenUsed="0" w:qFormat="1"/>
-    <w:lsdException w:name="Intense Emphasis" w:semiHidden="0" w:uiPriority="21" w:unhideWhenUsed="0" w:qFormat="1"/>
-    <w:lsdException w:name="Subtle Reference" w:semiHidden="0" w:uiPriority="31" w:unhideWhenUsed="0" w:qFormat="1"/>
-    <w:lsdException w:name="Intense Reference" w:semiHidden="0" w:uiPriority="32" w:unhideWhenUsed="0" w:qFormat="1"/>
-    <w:lsdException w:name="Book Title" w:semiHidden="0" w:uiPriority="33" w:unhideWhenUsed="0" w:qFormat="1"/>
-    <w:lsdException w:name="Bibliography" w:uiPriority="37"/>
-    <w:lsdException w:name="TOC Heading" w:uiPriority="39" w:qFormat="1"/>
-  </w:latentStyles>
-  <w:style w:type="paragraph" w:default="1" w:styleId="Normal">
-    <w:name w:val="Normal"/>
-  </w:style>
-  <w:style w:type="paragraph" w:styleId="Heading1">
-    <w:name w:val="heading 1"/>
-    <w:basedOn w:val="Normal"/>
-    <w:next w:val="Normal"/>
-    <w:pPr>
-      <w:keepNext/>
-      <w:keepLines/>
-      <w:spacing w:before="400" w:after="120"/>
-      <w:outlineLvl w:val="0"/>
-    </w:pPr>
-    <w:rPr>
-      <w:sz w:val="40"/>
-      <w:szCs w:val="40"/>
-    </w:rPr>
-  </w:style>
-  <w:style w:type="paragraph" w:styleId="Heading2">
-    <w:name w:val="heading 2"/>
-    <w:basedOn w:val="Normal"/>
-    <w:next w:val="Normal"/>
-    <w:pPr>
-      <w:keepNext/>
-      <w:keepLines/>
-      <w:spacing w:before="360" w:after="120"/>
-      <w:outlineLvl w:val="1"/>
-    </w:pPr>
-    <w:rPr>
-      <w:sz w:val="32"/>
-      <w:szCs w:val="32"/>
-    </w:rPr>
-  </w:style>
-  <w:style w:type="paragraph" w:styleId="Heading3">
-    <w:name w:val="heading 3"/>
-    <w:basedOn w:val="Normal"/>
-    <w:next w:val="Normal"/>
-    <w:pPr>
-      <w:keepNext/>
-      <w:keepLines/>
-      <w:spacing w:before="320" w:after="80"/>
-      <w:outlineLvl w:val="2"/>
-    </w:pPr>
-    <w:rPr>
-      <w:color w:val="434343"/>
-      <w:sz w:val="28"/>
-      <w:szCs w:val="28"/>
-    </w:rPr>
-  </w:style>
-  <w:style w:type="paragraph" w:styleId="Heading4">
-    <w:name w:val="heading 4"/>
-    <w:basedOn w:val="Normal"/>
-    <w:next w:val="Normal"/>
-    <w:pPr>
-      <w:keepNext/>
-      <w:keepLines/>
-      <w:spacing w:before="280" w:after="80"/>
-      <w:outlineLvl w:val="3"/>
-    </w:pPr>
-    <w:rPr>
-      <w:color w:val="666666"/>
-      <w:sz w:val="24"/>
-      <w:szCs w:val="24"/>
-    </w:rPr>
-  </w:style>
-  <w:style w:type="paragraph" w:styleId="Heading5">
-    <w:name w:val="heading 5"/>
-    <w:basedOn w:val="Normal"/>
-    <w:next w:val="Normal"/>
-    <w:pPr>
-      <w:keepNext/>
-      <w:keepLines/>
-      <w:spacing w:before="240" w:after="80"/>
-      <w:outlineLvl w:val="4"/>
-    </w:pPr>
-    <w:rPr>
-      <w:color w:val="666666"/>
-    </w:rPr>
-  </w:style>
-  <w:style w:type="paragraph" w:styleId="Heading6">
-    <w:name w:val="heading 6"/>
-    <w:basedOn w:val="Normal"/>
-    <w:next w:val="Normal"/>
-    <w:pPr>
-      <w:keepNext/>
-      <w:keepLines/>
-      <w:spacing w:before="240" w:after="80"/>
-      <w:outlineLvl w:val="5"/>
-    </w:pPr>
-    <w:rPr>
-      <w:i/>
-      <w:color w:val="666666"/>
-    </w:rPr>
-  </w:style>
-  <w:style w:type="character" w:default="1" w:styleId="DefaultParagraphFont">
-    <w:name w:val="Default Paragraph Font"/>
-    <w:uiPriority w:val="1"/>
-    <w:semiHidden/>
-    <w:unhideWhenUsed/>
-  </w:style>
-  <w:style w:type="table" w:default="1" w:styleId="TableNormal">
-    <w:name w:val="Normal Table"/>
-    <w:uiPriority w:val="99"/>
-    <w:semiHidden/>
-    <w:unhideWhenUsed/>
-    <w:tblPr>
-      <w:tblInd w:w="0" w:type="dxa"/>
-      <w:tblCellMar>
-        <w:top w:w="0" w:type="dxa"/>
-        <w:left w:w="108" w:type="dxa"/>
-        <w:bottom w:w="0" w:type="dxa"/>
-        <w:right w:w="108" w:type="dxa"/>
-      </w:tblCellMar>
-    </w:tblPr>
-  </w:style>
-  <w:style w:type="numbering" w:default="1" w:styleId="NoList">
-    <w:name w:val="No List"/>
-    <w:uiPriority w:val="99"/>
-    <w:semiHidden/>
-    <w:unhideWhenUsed/>
-  </w:style>
-  <w:style w:type="paragraph" w:styleId="Title">
-    <w:name w:val="Title"/>
-    <w:basedOn w:val="Normal"/>
-    <w:next w:val="Normal"/>
-    <w:pPr>
-      <w:keepNext/>
-      <w:keepLines/>
-      <w:spacing w:after="60"/>
-    </w:pPr>
-    <w:rPr>
-      <w:sz w:val="52"/>
-      <w:szCs w:val="52"/>
-    </w:rPr>
-  </w:style>
-  <w:style w:type="paragraph" w:styleId="Subtitle">
-    <w:name w:val="Subtitle"/>
-    <w:basedOn w:val="Normal"/>
-    <w:next w:val="Normal"/>
-    <w:pPr>
-      <w:keepNext/>
-      <w:keepLines/>
-      <w:spacing w:after="320"/>
-    </w:pPr>
-    <w:rPr>
-      <w:color w:val="666666"/>
-      <w:sz w:val="30"/>
-      <w:szCs w:val="30"/>
-    </w:rPr>
-  </w:style>
-  <w:style w:type="table" w:customStyle="1" w:styleId="a">
-    <w:basedOn w:val="TableNormal"/>
-    <w:tblPr>
-      <w:tblStyleRowBandSize w:val="1"/>
-      <w:tblStyleColBandSize w:val="1"/>
-      <w:tblInd w:w="0" w:type="dxa"/>
-      <w:tblCellMar>
-        <w:top w:w="100" w:type="dxa"/>
-        <w:left w:w="100" w:type="dxa"/>
-        <w:bottom w:w="100" w:type="dxa"/>
-        <w:right w:w="100" w:type="dxa"/>
-      </w:tblCellMar>
-    </w:tblPr>
-  </w:style>
-  <w:style w:type="table" w:customStyle="1" w:styleId="a0">
-    <w:basedOn w:val="TableNormal"/>
-    <w:tblPr>
-      <w:tblStyleRowBandSize w:val="1"/>
-      <w:tblStyleColBandSize w:val="1"/>
-      <w:tblInd w:w="0" w:type="dxa"/>
-      <w:tblCellMar>
-        <w:top w:w="100" w:type="dxa"/>
-        <w:left w:w="100" w:type="dxa"/>
-        <w:bottom w:w="100" w:type="dxa"/>
-        <w:right w:w="100" w:type="dxa"/>
-      </w:tblCellMar>
-    </w:tblPr>
-  </w:style>
-  <w:style w:type="table" w:customStyle="1" w:styleId="a1">
-    <w:basedOn w:val="TableNormal"/>
-    <w:tblPr>
-      <w:tblStyleRowBandSize w:val="1"/>
-      <w:tblStyleColBandSize w:val="1"/>
-      <w:tblInd w:w="0" w:type="dxa"/>
-      <w:tblCellMar>
-        <w:top w:w="100" w:type="dxa"/>
-        <w:left w:w="100" w:type="dxa"/>
-        <w:bottom w:w="100" w:type="dxa"/>
-        <w:right w:w="100" w:type="dxa"/>
-      </w:tblCellMar>
-    </w:tblPr>
-  </w:style>
-  <w:style w:type="table" w:customStyle="1" w:styleId="a2">
-    <w:basedOn w:val="TableNormal"/>
-    <w:tblPr>
-      <w:tblStyleRowBandSize w:val="1"/>
-      <w:tblStyleColBandSize w:val="1"/>
-      <w:tblInd w:w="0" w:type="dxa"/>
       <w:tblCellMar>
         <w:top w:w="100" w:type="dxa"/>
         <w:left w:w="100" w:type="dxa"/>

</xml_diff>

<commit_message>
edit some feauters in srs
</commit_message>
<xml_diff>
--- a/Requirements/InternetBankingSystem_SRS.docx
+++ b/Requirements/InternetBankingSystem_SRS.docx
@@ -167,36 +167,22 @@
           <w:szCs w:val="32"/>
         </w:rPr>
       </w:pPr>
-      <w:r>
+    </w:p>
+    <w:p>
+      <w:pPr>
+        <w:spacing w:before="240" w:after="240"/>
+        <w:jc w:val="center"/>
         <w:rPr>
           <w:sz w:val="32"/>
           <w:szCs w:val="32"/>
         </w:rPr>
-        <w:t xml:space="preserve"> </w:t>
-      </w:r>
-    </w:p>
-    <w:p>
-      <w:pPr>
-        <w:spacing w:before="240" w:after="240"/>
-        <w:jc w:val="center"/>
+      </w:pPr>
+      <w:r>
         <w:rPr>
           <w:sz w:val="48"/>
           <w:szCs w:val="48"/>
         </w:rPr>
-      </w:pPr>
-      <w:r>
-        <w:rPr>
-          <w:sz w:val="48"/>
-          <w:szCs w:val="48"/>
-        </w:rPr>
-        <w:t xml:space="preserve">    </w:t>
-      </w:r>
-      <w:r>
-        <w:rPr>
-          <w:sz w:val="48"/>
-          <w:szCs w:val="48"/>
-        </w:rPr>
-        <w:t>14</w:t>
+        <w:t>15</w:t>
       </w:r>
       <w:r>
         <w:rPr>
@@ -783,6 +769,9 @@
             <w:pPr>
               <w:spacing w:before="240" w:after="240"/>
             </w:pPr>
+            <w:r>
+              <w:t>15/3/2023</w:t>
+            </w:r>
           </w:p>
         </w:tc>
         <w:tc>
@@ -800,6 +789,9 @@
               <w:spacing w:before="240" w:after="240"/>
               <w:ind w:left="100"/>
             </w:pPr>
+            <w:r>
+              <w:t>Version 2.2</w:t>
+            </w:r>
           </w:p>
         </w:tc>
         <w:tc>
@@ -817,6 +809,9 @@
               <w:spacing w:before="240" w:after="240"/>
               <w:ind w:left="100"/>
             </w:pPr>
+            <w:r>
+              <w:t>Amany</w:t>
+            </w:r>
           </w:p>
         </w:tc>
         <w:tc>
@@ -1339,6 +1334,7 @@
             <w:spacing w:before="80" w:line="240" w:lineRule="auto"/>
             <w:rPr>
               <w:b/>
+              <w:noProof/>
               <w:color w:val="000000"/>
             </w:rPr>
           </w:pPr>
@@ -1355,6 +1351,7 @@
             <w:r>
               <w:rPr>
                 <w:b/>
+                <w:noProof/>
                 <w:color w:val="000000"/>
               </w:rPr>
               <w:t>1.   Introduction</w:t>
@@ -1363,27 +1360,44 @@
           <w:r>
             <w:rPr>
               <w:b/>
+              <w:noProof/>
               <w:color w:val="000000"/>
             </w:rPr>
             <w:tab/>
           </w:r>
           <w:r>
+            <w:rPr>
+              <w:noProof/>
+            </w:rPr>
             <w:fldChar w:fldCharType="begin"/>
           </w:r>
           <w:r>
+            <w:rPr>
+              <w:noProof/>
+            </w:rPr>
             <w:instrText xml:space="preserve"> PAGEREF _nwe53ajzgaly \h </w:instrText>
           </w:r>
           <w:r>
+            <w:rPr>
+              <w:noProof/>
+            </w:rPr>
+          </w:r>
+          <w:r>
+            <w:rPr>
+              <w:noProof/>
+            </w:rPr>
             <w:fldChar w:fldCharType="separate"/>
           </w:r>
           <w:r>
             <w:rPr>
-              <w:b/>
-              <w:color w:val="000000"/>
+              <w:noProof/>
             </w:rPr>
             <w:t>4</w:t>
           </w:r>
           <w:r>
+            <w:rPr>
+              <w:noProof/>
+            </w:rPr>
             <w:fldChar w:fldCharType="end"/>
           </w:r>
         </w:p>
@@ -1396,6 +1410,7 @@
             <w:ind w:left="360"/>
             <w:rPr>
               <w:rFonts w:ascii="Raleway" w:eastAsia="Raleway" w:hAnsi="Raleway" w:cs="Raleway"/>
+              <w:noProof/>
               <w:color w:val="000000"/>
             </w:rPr>
           </w:pPr>
@@ -1403,6 +1418,7 @@
             <w:r>
               <w:rPr>
                 <w:rFonts w:ascii="Raleway" w:eastAsia="Raleway" w:hAnsi="Raleway" w:cs="Raleway"/>
+                <w:noProof/>
                 <w:color w:val="000000"/>
               </w:rPr>
               <w:t>1.1 Definitions, Acronyms, and Abbreviations</w:t>
@@ -1411,27 +1427,44 @@
           <w:r>
             <w:rPr>
               <w:rFonts w:ascii="Raleway" w:eastAsia="Raleway" w:hAnsi="Raleway" w:cs="Raleway"/>
+              <w:noProof/>
               <w:color w:val="000000"/>
             </w:rPr>
             <w:tab/>
           </w:r>
           <w:r>
+            <w:rPr>
+              <w:noProof/>
+            </w:rPr>
             <w:fldChar w:fldCharType="begin"/>
           </w:r>
           <w:r>
+            <w:rPr>
+              <w:noProof/>
+            </w:rPr>
             <w:instrText xml:space="preserve"> PAGEREF _773tomf3hkuj \h </w:instrText>
           </w:r>
           <w:r>
+            <w:rPr>
+              <w:noProof/>
+            </w:rPr>
+          </w:r>
+          <w:r>
+            <w:rPr>
+              <w:noProof/>
+            </w:rPr>
             <w:fldChar w:fldCharType="separate"/>
           </w:r>
           <w:r>
             <w:rPr>
-              <w:rFonts w:ascii="Raleway" w:eastAsia="Raleway" w:hAnsi="Raleway" w:cs="Raleway"/>
-              <w:color w:val="000000"/>
+              <w:noProof/>
             </w:rPr>
             <w:t>4</w:t>
           </w:r>
           <w:r>
+            <w:rPr>
+              <w:noProof/>
+            </w:rPr>
             <w:fldChar w:fldCharType="end"/>
           </w:r>
         </w:p>
@@ -1444,6 +1477,7 @@
             <w:rPr>
               <w:rFonts w:ascii="Raleway" w:eastAsia="Raleway" w:hAnsi="Raleway" w:cs="Raleway"/>
               <w:b/>
+              <w:noProof/>
               <w:color w:val="000000"/>
             </w:rPr>
           </w:pPr>
@@ -1452,6 +1486,7 @@
               <w:rPr>
                 <w:rFonts w:ascii="Raleway" w:eastAsia="Raleway" w:hAnsi="Raleway" w:cs="Raleway"/>
                 <w:b/>
+                <w:noProof/>
                 <w:color w:val="000000"/>
               </w:rPr>
               <w:t>2. Specific Requirements</w:t>
@@ -1461,28 +1496,44 @@
             <w:rPr>
               <w:rFonts w:ascii="Raleway" w:eastAsia="Raleway" w:hAnsi="Raleway" w:cs="Raleway"/>
               <w:b/>
+              <w:noProof/>
               <w:color w:val="000000"/>
             </w:rPr>
             <w:tab/>
           </w:r>
           <w:r>
+            <w:rPr>
+              <w:noProof/>
+            </w:rPr>
             <w:fldChar w:fldCharType="begin"/>
           </w:r>
           <w:r>
+            <w:rPr>
+              <w:noProof/>
+            </w:rPr>
             <w:instrText xml:space="preserve"> PAGEREF _i87ggaoas84m \h </w:instrText>
           </w:r>
           <w:r>
+            <w:rPr>
+              <w:noProof/>
+            </w:rPr>
+          </w:r>
+          <w:r>
+            <w:rPr>
+              <w:noProof/>
+            </w:rPr>
             <w:fldChar w:fldCharType="separate"/>
           </w:r>
           <w:r>
             <w:rPr>
-              <w:rFonts w:ascii="Raleway" w:eastAsia="Raleway" w:hAnsi="Raleway" w:cs="Raleway"/>
-              <w:b/>
-              <w:color w:val="000000"/>
+              <w:noProof/>
             </w:rPr>
             <w:t>4</w:t>
           </w:r>
           <w:r>
+            <w:rPr>
+              <w:noProof/>
+            </w:rPr>
             <w:fldChar w:fldCharType="end"/>
           </w:r>
         </w:p>
@@ -1495,6 +1546,7 @@
             <w:ind w:left="360"/>
             <w:rPr>
               <w:rFonts w:ascii="Raleway" w:eastAsia="Raleway" w:hAnsi="Raleway" w:cs="Raleway"/>
+              <w:noProof/>
               <w:color w:val="000000"/>
             </w:rPr>
           </w:pPr>
@@ -1502,6 +1554,7 @@
             <w:r>
               <w:rPr>
                 <w:rFonts w:ascii="Raleway" w:eastAsia="Raleway" w:hAnsi="Raleway" w:cs="Raleway"/>
+                <w:noProof/>
                 <w:color w:val="000000"/>
               </w:rPr>
               <w:t>2.1     Register</w:t>
@@ -1510,27 +1563,44 @@
           <w:r>
             <w:rPr>
               <w:rFonts w:ascii="Raleway" w:eastAsia="Raleway" w:hAnsi="Raleway" w:cs="Raleway"/>
+              <w:noProof/>
               <w:color w:val="000000"/>
             </w:rPr>
             <w:tab/>
           </w:r>
           <w:r>
+            <w:rPr>
+              <w:noProof/>
+            </w:rPr>
             <w:fldChar w:fldCharType="begin"/>
           </w:r>
           <w:r>
+            <w:rPr>
+              <w:noProof/>
+            </w:rPr>
             <w:instrText xml:space="preserve"> PAGEREF _s31ni14exkum \h </w:instrText>
           </w:r>
           <w:r>
+            <w:rPr>
+              <w:noProof/>
+            </w:rPr>
+          </w:r>
+          <w:r>
+            <w:rPr>
+              <w:noProof/>
+            </w:rPr>
             <w:fldChar w:fldCharType="separate"/>
           </w:r>
           <w:r>
             <w:rPr>
-              <w:rFonts w:ascii="Raleway" w:eastAsia="Raleway" w:hAnsi="Raleway" w:cs="Raleway"/>
-              <w:color w:val="000000"/>
+              <w:noProof/>
             </w:rPr>
             <w:t>5</w:t>
           </w:r>
           <w:r>
+            <w:rPr>
+              <w:noProof/>
+            </w:rPr>
             <w:fldChar w:fldCharType="end"/>
           </w:r>
         </w:p>
@@ -1543,6 +1613,7 @@
             <w:ind w:left="720"/>
             <w:rPr>
               <w:rFonts w:ascii="Raleway" w:eastAsia="Raleway" w:hAnsi="Raleway" w:cs="Raleway"/>
+              <w:noProof/>
               <w:color w:val="000000"/>
             </w:rPr>
           </w:pPr>
@@ -1550,6 +1621,7 @@
             <w:r>
               <w:rPr>
                 <w:rFonts w:ascii="Raleway" w:eastAsia="Raleway" w:hAnsi="Raleway" w:cs="Raleway"/>
+                <w:noProof/>
                 <w:color w:val="000000"/>
               </w:rPr>
               <w:t>2.1.1  Description and Priority</w:t>
@@ -1558,27 +1630,44 @@
           <w:r>
             <w:rPr>
               <w:rFonts w:ascii="Raleway" w:eastAsia="Raleway" w:hAnsi="Raleway" w:cs="Raleway"/>
+              <w:noProof/>
               <w:color w:val="000000"/>
             </w:rPr>
             <w:tab/>
           </w:r>
           <w:r>
+            <w:rPr>
+              <w:noProof/>
+            </w:rPr>
             <w:fldChar w:fldCharType="begin"/>
           </w:r>
           <w:r>
+            <w:rPr>
+              <w:noProof/>
+            </w:rPr>
             <w:instrText xml:space="preserve"> PAGEREF _qt0jbifu7zfn \h </w:instrText>
           </w:r>
           <w:r>
+            <w:rPr>
+              <w:noProof/>
+            </w:rPr>
+          </w:r>
+          <w:r>
+            <w:rPr>
+              <w:noProof/>
+            </w:rPr>
             <w:fldChar w:fldCharType="separate"/>
           </w:r>
           <w:r>
             <w:rPr>
-              <w:rFonts w:ascii="Raleway" w:eastAsia="Raleway" w:hAnsi="Raleway" w:cs="Raleway"/>
-              <w:color w:val="000000"/>
+              <w:noProof/>
             </w:rPr>
             <w:t>5</w:t>
           </w:r>
           <w:r>
+            <w:rPr>
+              <w:noProof/>
+            </w:rPr>
             <w:fldChar w:fldCharType="end"/>
           </w:r>
         </w:p>
@@ -1591,6 +1680,7 @@
             <w:ind w:left="720"/>
             <w:rPr>
               <w:rFonts w:ascii="Raleway" w:eastAsia="Raleway" w:hAnsi="Raleway" w:cs="Raleway"/>
+              <w:noProof/>
               <w:color w:val="000000"/>
             </w:rPr>
           </w:pPr>
@@ -1598,6 +1688,7 @@
             <w:r>
               <w:rPr>
                 <w:rFonts w:ascii="Raleway" w:eastAsia="Raleway" w:hAnsi="Raleway" w:cs="Raleway"/>
+                <w:noProof/>
                 <w:color w:val="000000"/>
               </w:rPr>
               <w:t>2.1.2  Stimulus/Response Sequences</w:t>
@@ -1606,27 +1697,44 @@
           <w:r>
             <w:rPr>
               <w:rFonts w:ascii="Raleway" w:eastAsia="Raleway" w:hAnsi="Raleway" w:cs="Raleway"/>
+              <w:noProof/>
               <w:color w:val="000000"/>
             </w:rPr>
             <w:tab/>
           </w:r>
           <w:r>
+            <w:rPr>
+              <w:noProof/>
+            </w:rPr>
             <w:fldChar w:fldCharType="begin"/>
           </w:r>
           <w:r>
+            <w:rPr>
+              <w:noProof/>
+            </w:rPr>
             <w:instrText xml:space="preserve"> PAGEREF _mpqqctedvezj \h </w:instrText>
           </w:r>
           <w:r>
+            <w:rPr>
+              <w:noProof/>
+            </w:rPr>
+          </w:r>
+          <w:r>
+            <w:rPr>
+              <w:noProof/>
+            </w:rPr>
             <w:fldChar w:fldCharType="separate"/>
           </w:r>
           <w:r>
             <w:rPr>
-              <w:rFonts w:ascii="Raleway" w:eastAsia="Raleway" w:hAnsi="Raleway" w:cs="Raleway"/>
-              <w:color w:val="000000"/>
+              <w:noProof/>
             </w:rPr>
             <w:t>5</w:t>
           </w:r>
           <w:r>
+            <w:rPr>
+              <w:noProof/>
+            </w:rPr>
             <w:fldChar w:fldCharType="end"/>
           </w:r>
         </w:p>
@@ -1639,6 +1747,7 @@
             <w:ind w:left="360"/>
             <w:rPr>
               <w:rFonts w:ascii="Raleway" w:eastAsia="Raleway" w:hAnsi="Raleway" w:cs="Raleway"/>
+              <w:noProof/>
               <w:color w:val="000000"/>
             </w:rPr>
           </w:pPr>
@@ -1646,6 +1755,7 @@
             <w:r>
               <w:rPr>
                 <w:rFonts w:ascii="Raleway" w:eastAsia="Raleway" w:hAnsi="Raleway" w:cs="Raleway"/>
+                <w:noProof/>
                 <w:color w:val="000000"/>
               </w:rPr>
               <w:t>2.2 Login and Logout</w:t>
@@ -1654,27 +1764,44 @@
           <w:r>
             <w:rPr>
               <w:rFonts w:ascii="Raleway" w:eastAsia="Raleway" w:hAnsi="Raleway" w:cs="Raleway"/>
+              <w:noProof/>
               <w:color w:val="000000"/>
             </w:rPr>
             <w:tab/>
           </w:r>
           <w:r>
+            <w:rPr>
+              <w:noProof/>
+            </w:rPr>
             <w:fldChar w:fldCharType="begin"/>
           </w:r>
           <w:r>
+            <w:rPr>
+              <w:noProof/>
+            </w:rPr>
             <w:instrText xml:space="preserve"> PAGEREF _8ad46f2sqsj8 \h </w:instrText>
           </w:r>
           <w:r>
+            <w:rPr>
+              <w:noProof/>
+            </w:rPr>
+          </w:r>
+          <w:r>
+            <w:rPr>
+              <w:noProof/>
+            </w:rPr>
             <w:fldChar w:fldCharType="separate"/>
           </w:r>
           <w:r>
             <w:rPr>
-              <w:rFonts w:ascii="Raleway" w:eastAsia="Raleway" w:hAnsi="Raleway" w:cs="Raleway"/>
-              <w:color w:val="000000"/>
+              <w:noProof/>
             </w:rPr>
             <w:t>6</w:t>
           </w:r>
           <w:r>
+            <w:rPr>
+              <w:noProof/>
+            </w:rPr>
             <w:fldChar w:fldCharType="end"/>
           </w:r>
         </w:p>
@@ -1687,6 +1814,7 @@
             <w:ind w:left="720"/>
             <w:rPr>
               <w:rFonts w:ascii="Raleway" w:eastAsia="Raleway" w:hAnsi="Raleway" w:cs="Raleway"/>
+              <w:noProof/>
               <w:color w:val="000000"/>
             </w:rPr>
           </w:pPr>
@@ -1694,6 +1822,7 @@
             <w:r>
               <w:rPr>
                 <w:rFonts w:ascii="Raleway" w:eastAsia="Raleway" w:hAnsi="Raleway" w:cs="Raleway"/>
+                <w:noProof/>
                 <w:color w:val="000000"/>
               </w:rPr>
               <w:t>2.2.1 Description and Priority</w:t>
@@ -1702,27 +1831,44 @@
           <w:r>
             <w:rPr>
               <w:rFonts w:ascii="Raleway" w:eastAsia="Raleway" w:hAnsi="Raleway" w:cs="Raleway"/>
+              <w:noProof/>
               <w:color w:val="000000"/>
             </w:rPr>
             <w:tab/>
           </w:r>
           <w:r>
+            <w:rPr>
+              <w:noProof/>
+            </w:rPr>
             <w:fldChar w:fldCharType="begin"/>
           </w:r>
           <w:r>
+            <w:rPr>
+              <w:noProof/>
+            </w:rPr>
             <w:instrText xml:space="preserve"> PAGEREF _viewegu08t54 \h </w:instrText>
           </w:r>
           <w:r>
+            <w:rPr>
+              <w:noProof/>
+            </w:rPr>
+          </w:r>
+          <w:r>
+            <w:rPr>
+              <w:noProof/>
+            </w:rPr>
             <w:fldChar w:fldCharType="separate"/>
           </w:r>
           <w:r>
             <w:rPr>
-              <w:rFonts w:ascii="Raleway" w:eastAsia="Raleway" w:hAnsi="Raleway" w:cs="Raleway"/>
-              <w:color w:val="000000"/>
+              <w:noProof/>
             </w:rPr>
             <w:t>6</w:t>
           </w:r>
           <w:r>
+            <w:rPr>
+              <w:noProof/>
+            </w:rPr>
             <w:fldChar w:fldCharType="end"/>
           </w:r>
         </w:p>
@@ -1735,6 +1881,7 @@
             <w:ind w:left="720"/>
             <w:rPr>
               <w:rFonts w:ascii="Raleway" w:eastAsia="Raleway" w:hAnsi="Raleway" w:cs="Raleway"/>
+              <w:noProof/>
               <w:color w:val="000000"/>
             </w:rPr>
           </w:pPr>
@@ -1742,6 +1889,7 @@
             <w:r>
               <w:rPr>
                 <w:rFonts w:ascii="Raleway" w:eastAsia="Raleway" w:hAnsi="Raleway" w:cs="Raleway"/>
+                <w:noProof/>
                 <w:color w:val="000000"/>
               </w:rPr>
               <w:t>2.2.2  Stimulus/Response Sequences</w:t>
@@ -1750,27 +1898,44 @@
           <w:r>
             <w:rPr>
               <w:rFonts w:ascii="Raleway" w:eastAsia="Raleway" w:hAnsi="Raleway" w:cs="Raleway"/>
+              <w:noProof/>
               <w:color w:val="000000"/>
             </w:rPr>
             <w:tab/>
           </w:r>
           <w:r>
+            <w:rPr>
+              <w:noProof/>
+            </w:rPr>
             <w:fldChar w:fldCharType="begin"/>
           </w:r>
           <w:r>
+            <w:rPr>
+              <w:noProof/>
+            </w:rPr>
             <w:instrText xml:space="preserve"> PAGEREF _tw0vfdnexd2l \h </w:instrText>
           </w:r>
           <w:r>
+            <w:rPr>
+              <w:noProof/>
+            </w:rPr>
+          </w:r>
+          <w:r>
+            <w:rPr>
+              <w:noProof/>
+            </w:rPr>
             <w:fldChar w:fldCharType="separate"/>
           </w:r>
           <w:r>
             <w:rPr>
-              <w:rFonts w:ascii="Raleway" w:eastAsia="Raleway" w:hAnsi="Raleway" w:cs="Raleway"/>
-              <w:color w:val="000000"/>
+              <w:noProof/>
             </w:rPr>
             <w:t>6</w:t>
           </w:r>
           <w:r>
+            <w:rPr>
+              <w:noProof/>
+            </w:rPr>
             <w:fldChar w:fldCharType="end"/>
           </w:r>
         </w:p>
@@ -1783,6 +1948,7 @@
             <w:ind w:left="360"/>
             <w:rPr>
               <w:rFonts w:ascii="Raleway" w:eastAsia="Raleway" w:hAnsi="Raleway" w:cs="Raleway"/>
+              <w:noProof/>
               <w:color w:val="000000"/>
             </w:rPr>
           </w:pPr>
@@ -1790,6 +1956,7 @@
             <w:r>
               <w:rPr>
                 <w:rFonts w:ascii="Raleway" w:eastAsia="Raleway" w:hAnsi="Raleway" w:cs="Raleway"/>
+                <w:noProof/>
                 <w:color w:val="000000"/>
               </w:rPr>
               <w:t>2.3 View Account</w:t>
@@ -1798,27 +1965,44 @@
           <w:r>
             <w:rPr>
               <w:rFonts w:ascii="Raleway" w:eastAsia="Raleway" w:hAnsi="Raleway" w:cs="Raleway"/>
+              <w:noProof/>
               <w:color w:val="000000"/>
             </w:rPr>
             <w:tab/>
           </w:r>
           <w:r>
+            <w:rPr>
+              <w:noProof/>
+            </w:rPr>
             <w:fldChar w:fldCharType="begin"/>
           </w:r>
           <w:r>
+            <w:rPr>
+              <w:noProof/>
+            </w:rPr>
             <w:instrText xml:space="preserve"> PAGEREF _raja8g8cvz6g \h </w:instrText>
           </w:r>
           <w:r>
+            <w:rPr>
+              <w:noProof/>
+            </w:rPr>
+          </w:r>
+          <w:r>
+            <w:rPr>
+              <w:noProof/>
+            </w:rPr>
             <w:fldChar w:fldCharType="separate"/>
           </w:r>
           <w:r>
             <w:rPr>
-              <w:rFonts w:ascii="Raleway" w:eastAsia="Raleway" w:hAnsi="Raleway" w:cs="Raleway"/>
-              <w:color w:val="000000"/>
-            </w:rPr>
-            <w:t>7</w:t>
-          </w:r>
-          <w:r>
+              <w:noProof/>
+            </w:rPr>
+            <w:t>8</w:t>
+          </w:r>
+          <w:r>
+            <w:rPr>
+              <w:noProof/>
+            </w:rPr>
             <w:fldChar w:fldCharType="end"/>
           </w:r>
         </w:p>
@@ -1831,6 +2015,7 @@
             <w:ind w:left="720"/>
             <w:rPr>
               <w:rFonts w:ascii="Raleway" w:eastAsia="Raleway" w:hAnsi="Raleway" w:cs="Raleway"/>
+              <w:noProof/>
               <w:color w:val="000000"/>
             </w:rPr>
           </w:pPr>
@@ -1838,6 +2023,7 @@
             <w:r>
               <w:rPr>
                 <w:rFonts w:ascii="Raleway" w:eastAsia="Raleway" w:hAnsi="Raleway" w:cs="Raleway"/>
+                <w:noProof/>
                 <w:color w:val="000000"/>
               </w:rPr>
               <w:t>2.3.1 Description and Priority</w:t>
@@ -1846,27 +2032,44 @@
           <w:r>
             <w:rPr>
               <w:rFonts w:ascii="Raleway" w:eastAsia="Raleway" w:hAnsi="Raleway" w:cs="Raleway"/>
+              <w:noProof/>
               <w:color w:val="000000"/>
             </w:rPr>
             <w:tab/>
           </w:r>
           <w:r>
+            <w:rPr>
+              <w:noProof/>
+            </w:rPr>
             <w:fldChar w:fldCharType="begin"/>
           </w:r>
           <w:r>
+            <w:rPr>
+              <w:noProof/>
+            </w:rPr>
             <w:instrText xml:space="preserve"> PAGEREF _7eagljuvedn \h </w:instrText>
           </w:r>
           <w:r>
+            <w:rPr>
+              <w:noProof/>
+            </w:rPr>
+          </w:r>
+          <w:r>
+            <w:rPr>
+              <w:noProof/>
+            </w:rPr>
             <w:fldChar w:fldCharType="separate"/>
           </w:r>
           <w:r>
             <w:rPr>
-              <w:rFonts w:ascii="Raleway" w:eastAsia="Raleway" w:hAnsi="Raleway" w:cs="Raleway"/>
-              <w:color w:val="000000"/>
-            </w:rPr>
-            <w:t>7</w:t>
-          </w:r>
-          <w:r>
+              <w:noProof/>
+            </w:rPr>
+            <w:t>8</w:t>
+          </w:r>
+          <w:r>
+            <w:rPr>
+              <w:noProof/>
+            </w:rPr>
             <w:fldChar w:fldCharType="end"/>
           </w:r>
         </w:p>
@@ -1879,6 +2082,7 @@
             <w:ind w:left="720"/>
             <w:rPr>
               <w:rFonts w:ascii="Raleway" w:eastAsia="Raleway" w:hAnsi="Raleway" w:cs="Raleway"/>
+              <w:noProof/>
               <w:color w:val="000000"/>
             </w:rPr>
           </w:pPr>
@@ -1886,6 +2090,7 @@
             <w:r>
               <w:rPr>
                 <w:rFonts w:ascii="Raleway" w:eastAsia="Raleway" w:hAnsi="Raleway" w:cs="Raleway"/>
+                <w:noProof/>
                 <w:color w:val="000000"/>
               </w:rPr>
               <w:t>2.3.2  Stimulus/Response Sequences</w:t>
@@ -1894,27 +2099,44 @@
           <w:r>
             <w:rPr>
               <w:rFonts w:ascii="Raleway" w:eastAsia="Raleway" w:hAnsi="Raleway" w:cs="Raleway"/>
+              <w:noProof/>
               <w:color w:val="000000"/>
             </w:rPr>
             <w:tab/>
           </w:r>
           <w:r>
+            <w:rPr>
+              <w:noProof/>
+            </w:rPr>
             <w:fldChar w:fldCharType="begin"/>
           </w:r>
           <w:r>
+            <w:rPr>
+              <w:noProof/>
+            </w:rPr>
             <w:instrText xml:space="preserve"> PAGEREF _3ci6p75ndi7z \h </w:instrText>
           </w:r>
           <w:r>
+            <w:rPr>
+              <w:noProof/>
+            </w:rPr>
+          </w:r>
+          <w:r>
+            <w:rPr>
+              <w:noProof/>
+            </w:rPr>
             <w:fldChar w:fldCharType="separate"/>
           </w:r>
           <w:r>
             <w:rPr>
-              <w:rFonts w:ascii="Raleway" w:eastAsia="Raleway" w:hAnsi="Raleway" w:cs="Raleway"/>
-              <w:color w:val="000000"/>
-            </w:rPr>
-            <w:t>7</w:t>
-          </w:r>
-          <w:r>
+              <w:noProof/>
+            </w:rPr>
+            <w:t>8</w:t>
+          </w:r>
+          <w:r>
+            <w:rPr>
+              <w:noProof/>
+            </w:rPr>
             <w:fldChar w:fldCharType="end"/>
           </w:r>
         </w:p>
@@ -1925,31 +2147,58 @@
             </w:tabs>
             <w:spacing w:before="60" w:line="240" w:lineRule="auto"/>
             <w:ind w:left="360"/>
+            <w:rPr>
+              <w:noProof/>
+            </w:rPr>
           </w:pPr>
           <w:hyperlink w:anchor="_x15c7155leg2">
             <w:r>
               <w:rPr>
                 <w:rFonts w:ascii="Raleway" w:eastAsia="Raleway" w:hAnsi="Raleway" w:cs="Raleway"/>
+                <w:noProof/>
               </w:rPr>
               <w:t>2.4 Perform Transaction</w:t>
             </w:r>
           </w:hyperlink>
           <w:r>
+            <w:rPr>
+              <w:noProof/>
+            </w:rPr>
             <w:tab/>
           </w:r>
           <w:r>
+            <w:rPr>
+              <w:noProof/>
+            </w:rPr>
             <w:fldChar w:fldCharType="begin"/>
           </w:r>
           <w:r>
+            <w:rPr>
+              <w:noProof/>
+            </w:rPr>
             <w:instrText xml:space="preserve"> PAGEREF _x15c7155leg2 \h </w:instrText>
           </w:r>
           <w:r>
+            <w:rPr>
+              <w:noProof/>
+            </w:rPr>
+          </w:r>
+          <w:r>
+            <w:rPr>
+              <w:noProof/>
+            </w:rPr>
             <w:fldChar w:fldCharType="separate"/>
           </w:r>
           <w:r>
+            <w:rPr>
+              <w:noProof/>
+            </w:rPr>
             <w:t>8</w:t>
           </w:r>
           <w:r>
+            <w:rPr>
+              <w:noProof/>
+            </w:rPr>
             <w:fldChar w:fldCharType="end"/>
           </w:r>
         </w:p>
@@ -1962,6 +2211,7 @@
             <w:ind w:left="720"/>
             <w:rPr>
               <w:rFonts w:ascii="Raleway" w:eastAsia="Raleway" w:hAnsi="Raleway" w:cs="Raleway"/>
+              <w:noProof/>
               <w:color w:val="000000"/>
             </w:rPr>
           </w:pPr>
@@ -1969,6 +2219,7 @@
             <w:r>
               <w:rPr>
                 <w:rFonts w:ascii="Raleway" w:eastAsia="Raleway" w:hAnsi="Raleway" w:cs="Raleway"/>
+                <w:noProof/>
                 <w:color w:val="000000"/>
               </w:rPr>
               <w:t>2.4.1 Description and Priority</w:t>
@@ -1977,27 +2228,44 @@
           <w:r>
             <w:rPr>
               <w:rFonts w:ascii="Raleway" w:eastAsia="Raleway" w:hAnsi="Raleway" w:cs="Raleway"/>
+              <w:noProof/>
               <w:color w:val="000000"/>
             </w:rPr>
             <w:tab/>
           </w:r>
           <w:r>
+            <w:rPr>
+              <w:noProof/>
+            </w:rPr>
             <w:fldChar w:fldCharType="begin"/>
           </w:r>
           <w:r>
+            <w:rPr>
+              <w:noProof/>
+            </w:rPr>
             <w:instrText xml:space="preserve"> PAGEREF _vwhf4vmcyf9f \h </w:instrText>
           </w:r>
           <w:r>
+            <w:rPr>
+              <w:noProof/>
+            </w:rPr>
+          </w:r>
+          <w:r>
+            <w:rPr>
+              <w:noProof/>
+            </w:rPr>
             <w:fldChar w:fldCharType="separate"/>
           </w:r>
           <w:r>
             <w:rPr>
-              <w:rFonts w:ascii="Raleway" w:eastAsia="Raleway" w:hAnsi="Raleway" w:cs="Raleway"/>
-              <w:color w:val="000000"/>
+              <w:noProof/>
             </w:rPr>
             <w:t>8</w:t>
           </w:r>
           <w:r>
+            <w:rPr>
+              <w:noProof/>
+            </w:rPr>
             <w:fldChar w:fldCharType="end"/>
           </w:r>
         </w:p>
@@ -2010,6 +2278,7 @@
             <w:ind w:left="720"/>
             <w:rPr>
               <w:rFonts w:ascii="Raleway" w:eastAsia="Raleway" w:hAnsi="Raleway" w:cs="Raleway"/>
+              <w:noProof/>
               <w:color w:val="000000"/>
             </w:rPr>
           </w:pPr>
@@ -2017,6 +2286,7 @@
             <w:r>
               <w:rPr>
                 <w:rFonts w:ascii="Raleway" w:eastAsia="Raleway" w:hAnsi="Raleway" w:cs="Raleway"/>
+                <w:noProof/>
                 <w:color w:val="000000"/>
               </w:rPr>
               <w:t>2.4.2  Stimulus/Response Sequences</w:t>
@@ -2025,27 +2295,44 @@
           <w:r>
             <w:rPr>
               <w:rFonts w:ascii="Raleway" w:eastAsia="Raleway" w:hAnsi="Raleway" w:cs="Raleway"/>
+              <w:noProof/>
               <w:color w:val="000000"/>
             </w:rPr>
             <w:tab/>
           </w:r>
           <w:r>
+            <w:rPr>
+              <w:noProof/>
+            </w:rPr>
             <w:fldChar w:fldCharType="begin"/>
           </w:r>
           <w:r>
+            <w:rPr>
+              <w:noProof/>
+            </w:rPr>
             <w:instrText xml:space="preserve"> PAGEREF _qhpzoe6wko1e \h </w:instrText>
           </w:r>
           <w:r>
+            <w:rPr>
+              <w:noProof/>
+            </w:rPr>
+          </w:r>
+          <w:r>
+            <w:rPr>
+              <w:noProof/>
+            </w:rPr>
             <w:fldChar w:fldCharType="separate"/>
           </w:r>
           <w:r>
             <w:rPr>
-              <w:rFonts w:ascii="Raleway" w:eastAsia="Raleway" w:hAnsi="Raleway" w:cs="Raleway"/>
-              <w:color w:val="000000"/>
-            </w:rPr>
-            <w:t>8</w:t>
-          </w:r>
-          <w:r>
+              <w:noProof/>
+            </w:rPr>
+            <w:t>9</w:t>
+          </w:r>
+          <w:r>
+            <w:rPr>
+              <w:noProof/>
+            </w:rPr>
             <w:fldChar w:fldCharType="end"/>
           </w:r>
         </w:p>
@@ -2058,6 +2345,7 @@
             <w:ind w:left="360"/>
             <w:rPr>
               <w:rFonts w:ascii="Raleway" w:eastAsia="Raleway" w:hAnsi="Raleway" w:cs="Raleway"/>
+              <w:noProof/>
               <w:color w:val="000000"/>
             </w:rPr>
           </w:pPr>
@@ -2065,35 +2353,69 @@
             <w:r>
               <w:rPr>
                 <w:rFonts w:ascii="Raleway" w:eastAsia="Raleway" w:hAnsi="Raleway" w:cs="Raleway"/>
+                <w:noProof/>
                 <w:color w:val="000000"/>
               </w:rPr>
-              <w:t>2.5  Forget password</w:t>
+              <w:t xml:space="preserve">2.5  </w:t>
+            </w:r>
+            <w:r>
+              <w:rPr>
+                <w:rFonts w:ascii="Raleway" w:eastAsia="Raleway" w:hAnsi="Raleway" w:cs="Raleway"/>
+                <w:noProof/>
+                <w:color w:val="000000"/>
+              </w:rPr>
+              <w:t>Add New</w:t>
             </w:r>
           </w:hyperlink>
           <w:r>
             <w:rPr>
               <w:rFonts w:ascii="Raleway" w:eastAsia="Raleway" w:hAnsi="Raleway" w:cs="Raleway"/>
+              <w:noProof/>
               <w:color w:val="000000"/>
             </w:rPr>
+            <w:t xml:space="preserve"> Account </w:t>
+          </w:r>
+          <w:r>
+            <w:rPr>
+              <w:rFonts w:ascii="Raleway" w:eastAsia="Raleway" w:hAnsi="Raleway" w:cs="Raleway"/>
+              <w:noProof/>
+              <w:color w:val="000000"/>
+            </w:rPr>
             <w:tab/>
           </w:r>
           <w:r>
+            <w:rPr>
+              <w:noProof/>
+            </w:rPr>
             <w:fldChar w:fldCharType="begin"/>
           </w:r>
           <w:r>
+            <w:rPr>
+              <w:noProof/>
+            </w:rPr>
             <w:instrText xml:space="preserve"> PAGEREF _e9mqys3i8s9k \h </w:instrText>
           </w:r>
           <w:r>
+            <w:rPr>
+              <w:noProof/>
+            </w:rPr>
+          </w:r>
+          <w:r>
+            <w:rPr>
+              <w:noProof/>
+            </w:rPr>
             <w:fldChar w:fldCharType="separate"/>
           </w:r>
           <w:r>
             <w:rPr>
-              <w:rFonts w:ascii="Raleway" w:eastAsia="Raleway" w:hAnsi="Raleway" w:cs="Raleway"/>
-              <w:color w:val="000000"/>
+              <w:noProof/>
             </w:rPr>
             <w:t>9</w:t>
           </w:r>
           <w:r>
+            <w:rPr>
+              <w:noProof/>
+            </w:rPr>
             <w:fldChar w:fldCharType="end"/>
           </w:r>
         </w:p>
@@ -2106,6 +2428,7 @@
             <w:ind w:left="720"/>
             <w:rPr>
               <w:rFonts w:ascii="Raleway" w:eastAsia="Raleway" w:hAnsi="Raleway" w:cs="Raleway"/>
+              <w:noProof/>
               <w:color w:val="000000"/>
             </w:rPr>
           </w:pPr>
@@ -2113,6 +2436,7 @@
             <w:r>
               <w:rPr>
                 <w:rFonts w:ascii="Raleway" w:eastAsia="Raleway" w:hAnsi="Raleway" w:cs="Raleway"/>
+                <w:noProof/>
                 <w:color w:val="000000"/>
               </w:rPr>
               <w:t>2.5.1  Description and Priority</w:t>
@@ -2121,27 +2445,44 @@
           <w:r>
             <w:rPr>
               <w:rFonts w:ascii="Raleway" w:eastAsia="Raleway" w:hAnsi="Raleway" w:cs="Raleway"/>
+              <w:noProof/>
               <w:color w:val="000000"/>
             </w:rPr>
             <w:tab/>
           </w:r>
           <w:r>
+            <w:rPr>
+              <w:noProof/>
+            </w:rPr>
             <w:fldChar w:fldCharType="begin"/>
           </w:r>
           <w:r>
+            <w:rPr>
+              <w:noProof/>
+            </w:rPr>
             <w:instrText xml:space="preserve"> PAGEREF _h18bygzf776d \h </w:instrText>
           </w:r>
           <w:r>
+            <w:rPr>
+              <w:noProof/>
+            </w:rPr>
+          </w:r>
+          <w:r>
+            <w:rPr>
+              <w:noProof/>
+            </w:rPr>
             <w:fldChar w:fldCharType="separate"/>
           </w:r>
           <w:r>
             <w:rPr>
-              <w:rFonts w:ascii="Raleway" w:eastAsia="Raleway" w:hAnsi="Raleway" w:cs="Raleway"/>
-              <w:color w:val="000000"/>
+              <w:noProof/>
             </w:rPr>
             <w:t>9</w:t>
           </w:r>
           <w:r>
+            <w:rPr>
+              <w:noProof/>
+            </w:rPr>
             <w:fldChar w:fldCharType="end"/>
           </w:r>
         </w:p>
@@ -2154,6 +2495,7 @@
             <w:ind w:left="720"/>
             <w:rPr>
               <w:rFonts w:ascii="Raleway" w:eastAsia="Raleway" w:hAnsi="Raleway" w:cs="Raleway"/>
+              <w:noProof/>
               <w:color w:val="000000"/>
             </w:rPr>
           </w:pPr>
@@ -2161,6 +2503,7 @@
             <w:r>
               <w:rPr>
                 <w:rFonts w:ascii="Raleway" w:eastAsia="Raleway" w:hAnsi="Raleway" w:cs="Raleway"/>
+                <w:noProof/>
                 <w:color w:val="000000"/>
               </w:rPr>
               <w:t>2.5.2  Stimulus/Response Sequences</w:t>
@@ -2169,27 +2512,44 @@
           <w:r>
             <w:rPr>
               <w:rFonts w:ascii="Raleway" w:eastAsia="Raleway" w:hAnsi="Raleway" w:cs="Raleway"/>
+              <w:noProof/>
               <w:color w:val="000000"/>
             </w:rPr>
             <w:tab/>
           </w:r>
           <w:r>
+            <w:rPr>
+              <w:noProof/>
+            </w:rPr>
             <w:fldChar w:fldCharType="begin"/>
           </w:r>
           <w:r>
+            <w:rPr>
+              <w:noProof/>
+            </w:rPr>
             <w:instrText xml:space="preserve"> PAGEREF _4plrh6qtv547 \h </w:instrText>
           </w:r>
           <w:r>
+            <w:rPr>
+              <w:noProof/>
+            </w:rPr>
+          </w:r>
+          <w:r>
+            <w:rPr>
+              <w:noProof/>
+            </w:rPr>
             <w:fldChar w:fldCharType="separate"/>
           </w:r>
           <w:r>
             <w:rPr>
-              <w:rFonts w:ascii="Raleway" w:eastAsia="Raleway" w:hAnsi="Raleway" w:cs="Raleway"/>
-              <w:color w:val="000000"/>
-            </w:rPr>
-            <w:t>9</w:t>
-          </w:r>
-          <w:r>
+              <w:noProof/>
+            </w:rPr>
+            <w:t>10</w:t>
+          </w:r>
+          <w:r>
+            <w:rPr>
+              <w:noProof/>
+            </w:rPr>
             <w:fldChar w:fldCharType="end"/>
           </w:r>
         </w:p>
@@ -2202,6 +2562,7 @@
             <w:ind w:left="360"/>
             <w:rPr>
               <w:rFonts w:ascii="Raleway" w:eastAsia="Raleway" w:hAnsi="Raleway" w:cs="Raleway"/>
+              <w:noProof/>
               <w:color w:val="000000"/>
             </w:rPr>
           </w:pPr>
@@ -2209,6 +2570,7 @@
             <w:r>
               <w:rPr>
                 <w:rFonts w:ascii="Raleway" w:eastAsia="Raleway" w:hAnsi="Raleway" w:cs="Raleway"/>
+                <w:noProof/>
                 <w:color w:val="000000"/>
               </w:rPr>
               <w:t>2.6  Close Account</w:t>
@@ -2217,27 +2579,44 @@
           <w:r>
             <w:rPr>
               <w:rFonts w:ascii="Raleway" w:eastAsia="Raleway" w:hAnsi="Raleway" w:cs="Raleway"/>
+              <w:noProof/>
               <w:color w:val="000000"/>
             </w:rPr>
             <w:tab/>
           </w:r>
           <w:r>
+            <w:rPr>
+              <w:noProof/>
+            </w:rPr>
             <w:fldChar w:fldCharType="begin"/>
           </w:r>
           <w:r>
+            <w:rPr>
+              <w:noProof/>
+            </w:rPr>
             <w:instrText xml:space="preserve"> PAGEREF _cqxchyfhgj54 \h </w:instrText>
           </w:r>
           <w:r>
+            <w:rPr>
+              <w:noProof/>
+            </w:rPr>
+          </w:r>
+          <w:r>
+            <w:rPr>
+              <w:noProof/>
+            </w:rPr>
             <w:fldChar w:fldCharType="separate"/>
           </w:r>
           <w:r>
             <w:rPr>
-              <w:rFonts w:ascii="Raleway" w:eastAsia="Raleway" w:hAnsi="Raleway" w:cs="Raleway"/>
-              <w:color w:val="000000"/>
+              <w:noProof/>
             </w:rPr>
             <w:t>10</w:t>
           </w:r>
           <w:r>
+            <w:rPr>
+              <w:noProof/>
+            </w:rPr>
             <w:fldChar w:fldCharType="end"/>
           </w:r>
         </w:p>
@@ -2250,6 +2629,7 @@
             <w:ind w:left="720"/>
             <w:rPr>
               <w:rFonts w:ascii="Raleway" w:eastAsia="Raleway" w:hAnsi="Raleway" w:cs="Raleway"/>
+              <w:noProof/>
               <w:color w:val="000000"/>
             </w:rPr>
           </w:pPr>
@@ -2257,6 +2637,7 @@
             <w:r>
               <w:rPr>
                 <w:rFonts w:ascii="Raleway" w:eastAsia="Raleway" w:hAnsi="Raleway" w:cs="Raleway"/>
+                <w:noProof/>
                 <w:color w:val="000000"/>
               </w:rPr>
               <w:t>2.6.1  Description and Priority</w:t>
@@ -2265,27 +2646,44 @@
           <w:r>
             <w:rPr>
               <w:rFonts w:ascii="Raleway" w:eastAsia="Raleway" w:hAnsi="Raleway" w:cs="Raleway"/>
+              <w:noProof/>
               <w:color w:val="000000"/>
             </w:rPr>
             <w:tab/>
           </w:r>
           <w:r>
+            <w:rPr>
+              <w:noProof/>
+            </w:rPr>
             <w:fldChar w:fldCharType="begin"/>
           </w:r>
           <w:r>
+            <w:rPr>
+              <w:noProof/>
+            </w:rPr>
             <w:instrText xml:space="preserve"> PAGEREF _3g71gvfkxcqr \h </w:instrText>
           </w:r>
           <w:r>
+            <w:rPr>
+              <w:noProof/>
+            </w:rPr>
+          </w:r>
+          <w:r>
+            <w:rPr>
+              <w:noProof/>
+            </w:rPr>
             <w:fldChar w:fldCharType="separate"/>
           </w:r>
           <w:r>
             <w:rPr>
-              <w:rFonts w:ascii="Raleway" w:eastAsia="Raleway" w:hAnsi="Raleway" w:cs="Raleway"/>
-              <w:color w:val="000000"/>
+              <w:noProof/>
             </w:rPr>
             <w:t>10</w:t>
           </w:r>
           <w:r>
+            <w:rPr>
+              <w:noProof/>
+            </w:rPr>
             <w:fldChar w:fldCharType="end"/>
           </w:r>
         </w:p>
@@ -2305,6 +2703,7 @@
             <w:r>
               <w:rPr>
                 <w:rFonts w:ascii="Raleway" w:eastAsia="Raleway" w:hAnsi="Raleway" w:cs="Raleway"/>
+                <w:noProof/>
                 <w:color w:val="000000"/>
               </w:rPr>
               <w:t>2.6.2  Stimulus/Response Sequences</w:t>
@@ -2313,32 +2712,50 @@
           <w:r>
             <w:rPr>
               <w:rFonts w:ascii="Raleway" w:eastAsia="Raleway" w:hAnsi="Raleway" w:cs="Raleway"/>
+              <w:noProof/>
               <w:color w:val="000000"/>
             </w:rPr>
             <w:tab/>
           </w:r>
           <w:r>
+            <w:rPr>
+              <w:noProof/>
+            </w:rPr>
             <w:fldChar w:fldCharType="begin"/>
           </w:r>
           <w:r>
+            <w:rPr>
+              <w:noProof/>
+            </w:rPr>
             <w:instrText xml:space="preserve"> PAGEREF _zc9aazih8gnn \h </w:instrText>
           </w:r>
           <w:r>
+            <w:rPr>
+              <w:noProof/>
+            </w:rPr>
+          </w:r>
+          <w:r>
+            <w:rPr>
+              <w:noProof/>
+            </w:rPr>
             <w:fldChar w:fldCharType="separate"/>
           </w:r>
           <w:r>
             <w:rPr>
+              <w:noProof/>
+            </w:rPr>
+            <w:t>10</w:t>
+          </w:r>
+          <w:r>
+            <w:rPr>
+              <w:noProof/>
+            </w:rPr>
+            <w:fldChar w:fldCharType="end"/>
+          </w:r>
+          <w:r>
+            <w:rPr>
               <w:rFonts w:ascii="Raleway" w:eastAsia="Raleway" w:hAnsi="Raleway" w:cs="Raleway"/>
-              <w:color w:val="000000"/>
-            </w:rPr>
-            <w:t>10</w:t>
-          </w:r>
-          <w:r>
-            <w:fldChar w:fldCharType="end"/>
-          </w:r>
-          <w:r>
-            <w:rPr>
-              <w:rFonts w:ascii="Raleway" w:eastAsia="Raleway" w:hAnsi="Raleway" w:cs="Raleway"/>
+              <w:noProof/>
               <w:color w:val="000000"/>
             </w:rPr>
             <w:tab/>
@@ -2740,24 +3157,7 @@
         <w:rPr>
           <w:rFonts w:ascii="Raleway Medium" w:eastAsia="Raleway Medium" w:hAnsi="Raleway Medium" w:cs="Raleway Medium"/>
         </w:rPr>
-        <w:t xml:space="preserve">Perform transactions </w:t>
-      </w:r>
-    </w:p>
-    <w:p>
-      <w:pPr>
-        <w:numPr>
-          <w:ilvl w:val="0"/>
-          <w:numId w:val="8"/>
-        </w:numPr>
-        <w:rPr>
-          <w:rFonts w:ascii="Raleway Medium" w:eastAsia="Raleway Medium" w:hAnsi="Raleway Medium" w:cs="Raleway Medium"/>
-        </w:rPr>
-      </w:pPr>
-      <w:r>
-        <w:rPr>
-          <w:rFonts w:ascii="Raleway Medium" w:eastAsia="Raleway Medium" w:hAnsi="Raleway Medium" w:cs="Raleway Medium"/>
-        </w:rPr>
-        <w:t>Change password</w:t>
+        <w:t>Perform transactions</w:t>
       </w:r>
     </w:p>
     <w:p>
@@ -2792,7 +3192,19 @@
         <w:rPr>
           <w:rFonts w:ascii="Raleway Medium" w:eastAsia="Raleway Medium" w:hAnsi="Raleway Medium" w:cs="Raleway Medium"/>
         </w:rPr>
-        <w:t>View account</w:t>
+        <w:t xml:space="preserve">View </w:t>
+      </w:r>
+      <w:r>
+        <w:rPr>
+          <w:rFonts w:ascii="Raleway Medium" w:eastAsia="Raleway Medium" w:hAnsi="Raleway Medium" w:cs="Raleway Medium"/>
+        </w:rPr>
+        <w:t>A</w:t>
+      </w:r>
+      <w:r>
+        <w:rPr>
+          <w:rFonts w:ascii="Raleway Medium" w:eastAsia="Raleway Medium" w:hAnsi="Raleway Medium" w:cs="Raleway Medium"/>
+        </w:rPr>
+        <w:t>ccount</w:t>
       </w:r>
     </w:p>
     <w:p>
@@ -2810,7 +3222,13 @@
         <w:rPr>
           <w:rFonts w:ascii="Raleway Medium" w:eastAsia="Raleway Medium" w:hAnsi="Raleway Medium" w:cs="Raleway Medium"/>
         </w:rPr>
-        <w:t xml:space="preserve">Add New Account </w:t>
+        <w:t xml:space="preserve">Add New </w:t>
+      </w:r>
+      <w:r>
+        <w:rPr>
+          <w:rFonts w:ascii="Raleway Medium" w:eastAsia="Raleway Medium" w:hAnsi="Raleway Medium" w:cs="Raleway Medium"/>
+        </w:rPr>
+        <w:t>Account</w:t>
       </w:r>
     </w:p>
     <w:p>
@@ -2887,29 +3305,6 @@
         <w:rPr>
           <w:rFonts w:ascii="Raleway Medium" w:eastAsia="Raleway Medium" w:hAnsi="Raleway Medium" w:cs="Raleway Medium"/>
         </w:rPr>
-        <w:t>Change</w:t>
-      </w:r>
-      <w:r>
-        <w:rPr>
-          <w:rFonts w:ascii="Raleway Medium" w:eastAsia="Raleway Medium" w:hAnsi="Raleway Medium" w:cs="Raleway Medium"/>
-        </w:rPr>
-        <w:t xml:space="preserve"> password</w:t>
-      </w:r>
-    </w:p>
-    <w:p>
-      <w:pPr>
-        <w:numPr>
-          <w:ilvl w:val="0"/>
-          <w:numId w:val="2"/>
-        </w:numPr>
-        <w:rPr>
-          <w:rFonts w:ascii="Raleway Medium" w:eastAsia="Raleway Medium" w:hAnsi="Raleway Medium" w:cs="Raleway Medium"/>
-        </w:rPr>
-      </w:pPr>
-      <w:r>
-        <w:rPr>
-          <w:rFonts w:ascii="Raleway Medium" w:eastAsia="Raleway Medium" w:hAnsi="Raleway Medium" w:cs="Raleway Medium"/>
-        </w:rPr>
         <w:t>Close Account</w:t>
       </w:r>
     </w:p>
@@ -3024,16 +3419,14 @@
         </w:rPr>
         <w:t xml:space="preserve"> in </w:t>
       </w:r>
-      <w:proofErr w:type="gramStart"/>
-      <w:r>
-        <w:rPr>
-          <w:rFonts w:ascii="Raleway Medium" w:eastAsia="Raleway Medium" w:hAnsi="Raleway Medium" w:cs="Raleway Medium"/>
-          <w:sz w:val="24"/>
-          <w:szCs w:val="24"/>
-        </w:rPr>
-        <w:t>application .</w:t>
-      </w:r>
-      <w:proofErr w:type="gramEnd"/>
+      <w:r>
+        <w:rPr>
+          <w:rFonts w:ascii="Raleway Medium" w:eastAsia="Raleway Medium" w:hAnsi="Raleway Medium" w:cs="Raleway Medium"/>
+          <w:sz w:val="24"/>
+          <w:szCs w:val="24"/>
+        </w:rPr>
+        <w:t>application.</w:t>
+      </w:r>
       <w:r>
         <w:rPr>
           <w:rFonts w:ascii="Raleway Medium" w:eastAsia="Raleway Medium" w:hAnsi="Raleway Medium" w:cs="Raleway Medium"/>
@@ -3091,13 +3484,15 @@
       <w:pPr>
         <w:spacing w:before="240" w:after="240"/>
         <w:rPr>
-          <w:b/>
-          <w:sz w:val="24"/>
-          <w:szCs w:val="24"/>
-        </w:rPr>
-      </w:pPr>
-      <w:r>
-        <w:rPr>
+          <w:rFonts w:ascii="Raleway" w:hAnsi="Raleway"/>
+          <w:b/>
+          <w:sz w:val="24"/>
+          <w:szCs w:val="24"/>
+        </w:rPr>
+      </w:pPr>
+      <w:r>
+        <w:rPr>
+          <w:rFonts w:ascii="Raleway" w:hAnsi="Raleway"/>
           <w:b/>
           <w:sz w:val="24"/>
           <w:szCs w:val="24"/>
@@ -3179,7 +3574,6 @@
           <w:sz w:val="24"/>
           <w:szCs w:val="24"/>
         </w:rPr>
-        <w:lastRenderedPageBreak/>
         <w:t xml:space="preserve"> Last name (it should accept letters only with length not less than 2, not greater than 15 , must not be blank , not accept special characters and not start with space).</w:t>
       </w:r>
     </w:p>
@@ -3201,6 +3595,7 @@
           <w:sz w:val="24"/>
           <w:szCs w:val="24"/>
         </w:rPr>
+        <w:lastRenderedPageBreak/>
         <w:t xml:space="preserve">Email (it should match the email format like </w:t>
       </w:r>
       <w:r>
@@ -3266,39 +3661,39 @@
           <w:sz w:val="24"/>
           <w:szCs w:val="24"/>
         </w:rPr>
-        <w:t xml:space="preserve">the email already </w:t>
-      </w:r>
-      <w:r>
-        <w:rPr>
-          <w:rFonts w:ascii="Raleway Medium" w:eastAsia="Raleway Medium" w:hAnsi="Raleway Medium" w:cs="Raleway Medium"/>
-          <w:sz w:val="24"/>
-          <w:szCs w:val="24"/>
-        </w:rPr>
-        <w:t>exists, please</w:t>
-      </w:r>
-      <w:r>
-        <w:rPr>
-          <w:rFonts w:ascii="Raleway Medium" w:eastAsia="Raleway Medium" w:hAnsi="Raleway Medium" w:cs="Raleway Medium"/>
-          <w:sz w:val="24"/>
-          <w:szCs w:val="24"/>
-        </w:rPr>
-        <w:t xml:space="preserve"> go to </w:t>
-      </w:r>
-      <w:r>
-        <w:rPr>
-          <w:rFonts w:ascii="Raleway Medium" w:eastAsia="Raleway Medium" w:hAnsi="Raleway Medium" w:cs="Raleway Medium"/>
-          <w:sz w:val="24"/>
-          <w:szCs w:val="24"/>
-        </w:rPr>
-        <w:t>the login</w:t>
-      </w:r>
-      <w:r>
-        <w:rPr>
-          <w:rFonts w:ascii="Raleway Medium" w:eastAsia="Raleway Medium" w:hAnsi="Raleway Medium" w:cs="Raleway Medium"/>
-          <w:sz w:val="24"/>
-          <w:szCs w:val="24"/>
-        </w:rPr>
-        <w:t xml:space="preserve"> page</w:t>
+        <w:t xml:space="preserve">the email already exists, please go to the </w:t>
+      </w:r>
+      <w:r>
+        <w:rPr>
+          <w:rFonts w:ascii="Raleway Medium" w:eastAsia="Raleway Medium" w:hAnsi="Raleway Medium" w:cs="Raleway Medium"/>
+          <w:sz w:val="24"/>
+          <w:szCs w:val="24"/>
+        </w:rPr>
+        <w:t>L</w:t>
+      </w:r>
+      <w:r>
+        <w:rPr>
+          <w:rFonts w:ascii="Raleway Medium" w:eastAsia="Raleway Medium" w:hAnsi="Raleway Medium" w:cs="Raleway Medium"/>
+          <w:sz w:val="24"/>
+          <w:szCs w:val="24"/>
+        </w:rPr>
+        <w:t xml:space="preserve">ogin </w:t>
+      </w:r>
+      <w:r>
+        <w:rPr>
+          <w:rFonts w:ascii="Raleway Medium" w:eastAsia="Raleway Medium" w:hAnsi="Raleway Medium" w:cs="Raleway Medium"/>
+          <w:sz w:val="24"/>
+          <w:szCs w:val="24"/>
+        </w:rPr>
+        <w:t>P</w:t>
+      </w:r>
+      <w:r>
+        <w:rPr>
+          <w:rFonts w:ascii="Raleway Medium" w:eastAsia="Raleway Medium" w:hAnsi="Raleway Medium" w:cs="Raleway Medium"/>
+          <w:sz w:val="24"/>
+          <w:szCs w:val="24"/>
+        </w:rPr>
+        <w:t>age</w:t>
       </w:r>
       <w:r>
         <w:rPr>
@@ -3354,24 +3749,36 @@
     </w:p>
     <w:p>
       <w:pPr>
-        <w:numPr>
-          <w:ilvl w:val="0"/>
-          <w:numId w:val="4"/>
-        </w:numPr>
-        <w:spacing w:after="240"/>
-        <w:rPr>
-          <w:rFonts w:ascii="Raleway Medium" w:eastAsia="Raleway Medium" w:hAnsi="Raleway Medium" w:cs="Raleway Medium"/>
-          <w:sz w:val="24"/>
-          <w:szCs w:val="24"/>
-        </w:rPr>
-      </w:pPr>
-      <w:r>
-        <w:rPr>
-          <w:rFonts w:ascii="Raleway Medium" w:eastAsia="Raleway Medium" w:hAnsi="Raleway Medium" w:cs="Raleway Medium"/>
-          <w:sz w:val="24"/>
-          <w:szCs w:val="24"/>
-        </w:rPr>
-        <w:t xml:space="preserve">Click on submit button </w:t>
+        <w:spacing w:before="240" w:after="240"/>
+        <w:rPr>
+          <w:rFonts w:ascii="Raleway Medium" w:eastAsia="Raleway Medium" w:hAnsi="Raleway Medium" w:cs="Raleway Medium"/>
+          <w:sz w:val="14"/>
+          <w:szCs w:val="14"/>
+        </w:rPr>
+      </w:pPr>
+      <w:r>
+        <w:rPr>
+          <w:rFonts w:ascii="Raleway Medium" w:eastAsia="Raleway Medium" w:hAnsi="Raleway Medium" w:cs="Raleway Medium"/>
+          <w:sz w:val="24"/>
+          <w:szCs w:val="24"/>
+        </w:rPr>
+        <w:t xml:space="preserve">Then press the </w:t>
+      </w:r>
+      <w:r>
+        <w:rPr>
+          <w:rFonts w:ascii="Raleway Medium" w:eastAsia="Raleway Medium" w:hAnsi="Raleway Medium" w:cs="Raleway Medium"/>
+          <w:sz w:val="24"/>
+          <w:szCs w:val="24"/>
+        </w:rPr>
+        <w:t>Submit</w:t>
+      </w:r>
+      <w:r>
+        <w:rPr>
+          <w:rFonts w:ascii="Raleway Medium" w:eastAsia="Raleway Medium" w:hAnsi="Raleway Medium" w:cs="Raleway Medium"/>
+          <w:sz w:val="24"/>
+          <w:szCs w:val="24"/>
+        </w:rPr>
+        <w:t xml:space="preserve"> button.</w:t>
       </w:r>
     </w:p>
     <w:p>
@@ -3405,27 +3812,85 @@
           <w:sz w:val="24"/>
           <w:szCs w:val="24"/>
         </w:rPr>
-        <w:t xml:space="preserve"> to the homepage and appear pop screen with User Account No </w:t>
-      </w:r>
-      <w:r>
-        <w:rPr>
-          <w:rFonts w:ascii="Raleway Medium" w:eastAsia="Raleway Medium" w:hAnsi="Raleway Medium" w:cs="Raleway Medium"/>
-          <w:sz w:val="24"/>
-          <w:szCs w:val="24"/>
-        </w:rPr>
-        <w:t xml:space="preserve"> </w:t>
-      </w:r>
-    </w:p>
-    <w:p>
-      <w:pPr>
-        <w:spacing w:before="240" w:after="240"/>
-        <w:rPr>
+        <w:t xml:space="preserve"> to the </w:t>
+      </w:r>
+      <w:r>
+        <w:rPr>
+          <w:rFonts w:ascii="Raleway Medium" w:eastAsia="Raleway Medium" w:hAnsi="Raleway Medium" w:cs="Raleway Medium"/>
+          <w:sz w:val="24"/>
+          <w:szCs w:val="24"/>
+        </w:rPr>
+        <w:t xml:space="preserve">View Account </w:t>
+      </w:r>
+      <w:r>
+        <w:rPr>
+          <w:rFonts w:ascii="Raleway Medium" w:eastAsia="Raleway Medium" w:hAnsi="Raleway Medium" w:cs="Raleway Medium"/>
+          <w:sz w:val="24"/>
+          <w:szCs w:val="24"/>
+        </w:rPr>
+        <w:t>and appear pop</w:t>
+      </w:r>
+      <w:r>
+        <w:rPr>
+          <w:rFonts w:ascii="Raleway Medium" w:eastAsia="Raleway Medium" w:hAnsi="Raleway Medium" w:cs="Raleway Medium"/>
+          <w:sz w:val="24"/>
+          <w:szCs w:val="24"/>
+        </w:rPr>
+        <w:t xml:space="preserve">up Screen </w:t>
+      </w:r>
+      <w:r>
+        <w:rPr>
+          <w:rFonts w:ascii="Raleway Medium" w:eastAsia="Raleway Medium" w:hAnsi="Raleway Medium" w:cs="Raleway Medium"/>
+          <w:sz w:val="24"/>
+          <w:szCs w:val="24"/>
+        </w:rPr>
+        <w:t xml:space="preserve">with </w:t>
+      </w:r>
+      <w:r>
+        <w:rPr>
+          <w:rFonts w:ascii="Raleway Medium" w:eastAsia="Raleway Medium" w:hAnsi="Raleway Medium" w:cs="Raleway Medium"/>
+          <w:sz w:val="24"/>
+          <w:szCs w:val="24"/>
+        </w:rPr>
+        <w:t xml:space="preserve">Client </w:t>
+      </w:r>
+      <w:r>
+        <w:rPr>
+          <w:rFonts w:ascii="Raleway Medium" w:eastAsia="Raleway Medium" w:hAnsi="Raleway Medium" w:cs="Raleway Medium"/>
+          <w:sz w:val="24"/>
+          <w:szCs w:val="24"/>
+        </w:rPr>
+        <w:t>Id (</w:t>
+      </w:r>
+      <w:r>
+        <w:rPr>
+          <w:rFonts w:ascii="Raleway Medium" w:eastAsia="Raleway Medium" w:hAnsi="Raleway Medium" w:cs="Raleway Medium"/>
+          <w:sz w:val="24"/>
+          <w:szCs w:val="24"/>
+        </w:rPr>
+        <w:t xml:space="preserve">it is unique </w:t>
+      </w:r>
+      <w:r>
+        <w:rPr>
+          <w:rFonts w:ascii="Raleway Medium" w:eastAsia="Raleway Medium" w:hAnsi="Raleway Medium" w:cs="Raleway Medium"/>
+          <w:sz w:val="24"/>
+          <w:szCs w:val="24"/>
+        </w:rPr>
+        <w:t>id)</w:t>
+      </w:r>
+    </w:p>
+    <w:p>
+      <w:pPr>
+        <w:spacing w:before="240" w:after="240"/>
+        <w:rPr>
+          <w:rFonts w:ascii="Raleway" w:hAnsi="Raleway"/>
           <w:sz w:val="20"/>
           <w:szCs w:val="20"/>
         </w:rPr>
       </w:pPr>
       <w:r>
         <w:rPr>
+          <w:rFonts w:ascii="Raleway" w:hAnsi="Raleway"/>
           <w:b/>
           <w:sz w:val="24"/>
           <w:szCs w:val="24"/>
@@ -3463,12 +3928,14 @@
       <w:pPr>
         <w:spacing w:before="240" w:after="240"/>
         <w:rPr>
+          <w:rFonts w:ascii="Raleway" w:hAnsi="Raleway"/>
           <w:sz w:val="20"/>
           <w:szCs w:val="20"/>
         </w:rPr>
       </w:pPr>
       <w:r>
         <w:rPr>
+          <w:rFonts w:ascii="Raleway" w:hAnsi="Raleway"/>
           <w:b/>
           <w:sz w:val="24"/>
           <w:szCs w:val="24"/>
@@ -3545,17 +4012,42 @@
     <w:p>
       <w:pPr>
         <w:pStyle w:val="NoSpacing"/>
-      </w:pPr>
-      <w:r>
+        <w:rPr>
+          <w:rFonts w:ascii="Raleway Medium" w:hAnsi="Raleway Medium"/>
+          <w:sz w:val="24"/>
+          <w:szCs w:val="24"/>
+        </w:rPr>
+      </w:pPr>
+      <w:r>
+        <w:rPr>
+          <w:rFonts w:ascii="Raleway Medium" w:hAnsi="Raleway Medium"/>
+          <w:sz w:val="24"/>
+          <w:szCs w:val="24"/>
+        </w:rPr>
         <w:t xml:space="preserve">the system showed an error </w:t>
       </w:r>
       <w:r>
+        <w:rPr>
+          <w:rFonts w:ascii="Raleway Medium" w:hAnsi="Raleway Medium"/>
+          <w:sz w:val="24"/>
+          <w:szCs w:val="24"/>
+        </w:rPr>
         <w:t>message “Invalid</w:t>
       </w:r>
       <w:r>
+        <w:rPr>
+          <w:rFonts w:ascii="Raleway Medium" w:hAnsi="Raleway Medium"/>
+          <w:sz w:val="24"/>
+          <w:szCs w:val="24"/>
+        </w:rPr>
         <w:t xml:space="preserve"> Data</w:t>
       </w:r>
       <w:r>
+        <w:rPr>
+          <w:rFonts w:ascii="Raleway Medium" w:hAnsi="Raleway Medium"/>
+          <w:sz w:val="24"/>
+          <w:szCs w:val="24"/>
+        </w:rPr>
         <w:t>”.</w:t>
       </w:r>
     </w:p>
@@ -3732,12 +4224,18 @@
       <w:pPr>
         <w:spacing w:before="240" w:after="240"/>
         <w:rPr>
-          <w:b/>
-        </w:rPr>
-      </w:pPr>
-      <w:r>
-        <w:rPr>
-          <w:b/>
+          <w:rFonts w:ascii="Raleway" w:hAnsi="Raleway"/>
+          <w:b/>
+          <w:sz w:val="24"/>
+          <w:szCs w:val="24"/>
+        </w:rPr>
+      </w:pPr>
+      <w:r>
+        <w:rPr>
+          <w:rFonts w:ascii="Raleway" w:hAnsi="Raleway"/>
+          <w:b/>
+          <w:sz w:val="24"/>
+          <w:szCs w:val="24"/>
         </w:rPr>
         <w:t>SRS_Login_001</w:t>
       </w:r>
@@ -3809,47 +4307,21 @@
         </w:rPr>
         <w:t xml:space="preserve">Email which the </w:t>
       </w:r>
-      <w:proofErr w:type="gramStart"/>
-      <w:r>
-        <w:rPr>
-          <w:rFonts w:ascii="Raleway Medium" w:eastAsia="Raleway Medium" w:hAnsi="Raleway Medium" w:cs="Raleway Medium"/>
-          <w:sz w:val="24"/>
-          <w:szCs w:val="24"/>
-        </w:rPr>
-        <w:t xml:space="preserve">client </w:t>
-      </w:r>
-      <w:r>
-        <w:rPr>
-          <w:rFonts w:ascii="Raleway Medium" w:eastAsia="Raleway Medium" w:hAnsi="Raleway Medium" w:cs="Raleway Medium"/>
-          <w:sz w:val="24"/>
-          <w:szCs w:val="24"/>
-        </w:rPr>
-        <w:t xml:space="preserve"> </w:t>
-      </w:r>
-      <w:r>
-        <w:rPr>
-          <w:rFonts w:ascii="Raleway Medium" w:eastAsia="Raleway Medium" w:hAnsi="Raleway Medium" w:cs="Raleway Medium"/>
-          <w:sz w:val="24"/>
-          <w:szCs w:val="24"/>
-        </w:rPr>
-        <w:t>saved</w:t>
-      </w:r>
-      <w:proofErr w:type="gramEnd"/>
-      <w:r>
-        <w:rPr>
-          <w:rFonts w:ascii="Raleway Medium" w:eastAsia="Raleway Medium" w:hAnsi="Raleway Medium" w:cs="Raleway Medium"/>
-          <w:sz w:val="24"/>
-          <w:szCs w:val="24"/>
-        </w:rPr>
-        <w:t xml:space="preserve"> on registering</w:t>
-      </w:r>
-      <w:r>
-        <w:rPr>
-          <w:rFonts w:ascii="Raleway Medium" w:eastAsia="Raleway Medium" w:hAnsi="Raleway Medium" w:cs="Raleway Medium"/>
-          <w:sz w:val="24"/>
-          <w:szCs w:val="24"/>
-        </w:rPr>
-        <w:t xml:space="preserve"> </w:t>
+      <w:r>
+        <w:rPr>
+          <w:rFonts w:ascii="Raleway Medium" w:eastAsia="Raleway Medium" w:hAnsi="Raleway Medium" w:cs="Raleway Medium"/>
+          <w:sz w:val="24"/>
+          <w:szCs w:val="24"/>
+        </w:rPr>
+        <w:t>client saved</w:t>
+      </w:r>
+      <w:r>
+        <w:rPr>
+          <w:rFonts w:ascii="Raleway Medium" w:eastAsia="Raleway Medium" w:hAnsi="Raleway Medium" w:cs="Raleway Medium"/>
+          <w:sz w:val="24"/>
+          <w:szCs w:val="24"/>
+        </w:rPr>
+        <w:t xml:space="preserve"> on registering </w:t>
       </w:r>
       <w:r>
         <w:rPr>
@@ -3933,21 +4405,27 @@
           <w:sz w:val="24"/>
           <w:szCs w:val="24"/>
         </w:rPr>
+        <w:t>Then press the Login button.</w:t>
+      </w:r>
+    </w:p>
+    <w:p>
+      <w:pPr>
+        <w:spacing w:before="240" w:after="240"/>
+        <w:rPr>
+          <w:rFonts w:ascii="Raleway" w:hAnsi="Raleway"/>
+          <w:b/>
+          <w:sz w:val="24"/>
+          <w:szCs w:val="24"/>
+        </w:rPr>
+      </w:pPr>
+      <w:r>
+        <w:rPr>
+          <w:rFonts w:ascii="Raleway" w:hAnsi="Raleway"/>
+          <w:b/>
+          <w:sz w:val="24"/>
+          <w:szCs w:val="24"/>
+        </w:rPr>
         <w:lastRenderedPageBreak/>
-        <w:t>Then press the Login button.</w:t>
-      </w:r>
-    </w:p>
-    <w:p>
-      <w:pPr>
-        <w:spacing w:before="240" w:after="240"/>
-        <w:rPr>
-          <w:b/>
-        </w:rPr>
-      </w:pPr>
-      <w:r>
-        <w:rPr>
-          <w:b/>
-        </w:rPr>
         <w:t>SRS_Login_002</w:t>
       </w:r>
     </w:p>
@@ -3967,7 +4445,25 @@
           <w:sz w:val="24"/>
           <w:szCs w:val="24"/>
         </w:rPr>
-        <w:t xml:space="preserve">The Admin </w:t>
+        <w:t xml:space="preserve">The </w:t>
+      </w:r>
+      <w:r>
+        <w:rPr>
+          <w:rFonts w:ascii="Raleway" w:eastAsia="Raleway" w:hAnsi="Raleway" w:cs="Raleway"/>
+          <w:b/>
+          <w:sz w:val="24"/>
+          <w:szCs w:val="24"/>
+        </w:rPr>
+        <w:t>admin</w:t>
+      </w:r>
+      <w:r>
+        <w:rPr>
+          <w:rFonts w:ascii="Raleway" w:eastAsia="Raleway" w:hAnsi="Raleway" w:cs="Raleway"/>
+          <w:b/>
+          <w:sz w:val="24"/>
+          <w:szCs w:val="24"/>
+        </w:rPr>
+        <w:t xml:space="preserve"> </w:t>
       </w:r>
       <w:r>
         <w:rPr>
@@ -4054,10 +4550,6 @@
     </w:p>
     <w:p>
       <w:pPr>
-        <w:numPr>
-          <w:ilvl w:val="0"/>
-          <w:numId w:val="3"/>
-        </w:numPr>
         <w:spacing w:after="240"/>
       </w:pPr>
       <w:r>
@@ -4073,12 +4565,18 @@
       <w:pPr>
         <w:spacing w:before="240" w:after="240"/>
         <w:rPr>
-          <w:b/>
-        </w:rPr>
-      </w:pPr>
-      <w:r>
-        <w:rPr>
-          <w:b/>
+          <w:rFonts w:ascii="Raleway" w:hAnsi="Raleway"/>
+          <w:b/>
+          <w:sz w:val="24"/>
+          <w:szCs w:val="24"/>
+        </w:rPr>
+      </w:pPr>
+      <w:r>
+        <w:rPr>
+          <w:rFonts w:ascii="Raleway" w:hAnsi="Raleway"/>
+          <w:b/>
+          <w:sz w:val="24"/>
+          <w:szCs w:val="24"/>
         </w:rPr>
         <w:t>SRS_Login_003</w:t>
       </w:r>
@@ -4105,12 +4603,18 @@
       <w:pPr>
         <w:spacing w:before="240" w:after="240"/>
         <w:rPr>
-          <w:b/>
-        </w:rPr>
-      </w:pPr>
-      <w:r>
-        <w:rPr>
-          <w:b/>
+          <w:rFonts w:ascii="Raleway" w:hAnsi="Raleway"/>
+          <w:b/>
+          <w:sz w:val="24"/>
+          <w:szCs w:val="24"/>
+        </w:rPr>
+      </w:pPr>
+      <w:r>
+        <w:rPr>
+          <w:rFonts w:ascii="Raleway" w:hAnsi="Raleway"/>
+          <w:b/>
+          <w:sz w:val="24"/>
+          <w:szCs w:val="24"/>
         </w:rPr>
         <w:t>SRS_Login_004</w:t>
       </w:r>
@@ -4119,36 +4623,126 @@
       <w:pPr>
         <w:spacing w:before="240" w:after="240"/>
         <w:rPr>
+          <w:rFonts w:ascii="Raleway Medium" w:eastAsia="Raleway Medium" w:hAnsi="Raleway Medium" w:cs="Raleway Medium"/>
+          <w:sz w:val="24"/>
+          <w:szCs w:val="24"/>
+        </w:rPr>
+      </w:pPr>
+      <w:r>
+        <w:rPr>
+          <w:rFonts w:ascii="Raleway Medium" w:eastAsia="Raleway Medium" w:hAnsi="Raleway Medium" w:cs="Raleway Medium"/>
+          <w:sz w:val="24"/>
+          <w:szCs w:val="24"/>
+        </w:rPr>
+        <w:t xml:space="preserve">If the client or the admin did not enter both fields as described in sections </w:t>
+      </w:r>
+      <w:r>
+        <w:rPr>
           <w:rFonts w:ascii="Raleway" w:eastAsia="Raleway" w:hAnsi="Raleway" w:cs="Raleway"/>
           <w:b/>
           <w:sz w:val="24"/>
           <w:szCs w:val="24"/>
         </w:rPr>
-      </w:pPr>
-      <w:r>
-        <w:rPr>
-          <w:rFonts w:ascii="Raleway Medium" w:eastAsia="Raleway Medium" w:hAnsi="Raleway Medium" w:cs="Raleway Medium"/>
-          <w:sz w:val="24"/>
-          <w:szCs w:val="24"/>
-        </w:rPr>
-        <w:t xml:space="preserve">If the client or the admin did not enter both fields as described in sections </w:t>
-      </w:r>
-      <w:r>
+        <w:t xml:space="preserve">SRS_Login_001 and SRS_Login_002, </w:t>
+      </w:r>
+      <w:r>
+        <w:rPr>
+          <w:rFonts w:ascii="Raleway Medium" w:eastAsia="Raleway Medium" w:hAnsi="Raleway Medium" w:cs="Raleway Medium"/>
+          <w:sz w:val="24"/>
+          <w:szCs w:val="24"/>
+        </w:rPr>
+        <w:t>an alert will be displayed (“invalid inputs”).</w:t>
+      </w:r>
+    </w:p>
+    <w:p>
+      <w:pPr>
+        <w:spacing w:before="240" w:after="240"/>
         <w:rPr>
           <w:rFonts w:ascii="Raleway" w:eastAsia="Raleway" w:hAnsi="Raleway" w:cs="Raleway"/>
           <w:b/>
           <w:sz w:val="24"/>
           <w:szCs w:val="24"/>
         </w:rPr>
-        <w:t xml:space="preserve">SRS_Login_001 and SRS_Login_002, </w:t>
-      </w:r>
-      <w:r>
-        <w:rPr>
-          <w:rFonts w:ascii="Raleway Medium" w:eastAsia="Raleway Medium" w:hAnsi="Raleway Medium" w:cs="Raleway Medium"/>
-          <w:sz w:val="24"/>
-          <w:szCs w:val="24"/>
-        </w:rPr>
-        <w:t>an alert will be displayed (“invalid inputs”).</w:t>
+      </w:pPr>
+    </w:p>
+    <w:p>
+      <w:pPr>
+        <w:spacing w:before="240" w:after="240"/>
+        <w:rPr>
+          <w:rFonts w:ascii="Raleway" w:eastAsia="Raleway" w:hAnsi="Raleway" w:cstheme="minorBidi"/>
+          <w:b/>
+          <w:sz w:val="24"/>
+          <w:szCs w:val="24"/>
+        </w:rPr>
+      </w:pPr>
+      <w:r>
+        <w:rPr>
+          <w:rFonts w:ascii="Raleway" w:eastAsia="Raleway" w:hAnsi="Raleway" w:cstheme="minorBidi"/>
+          <w:b/>
+          <w:sz w:val="24"/>
+          <w:szCs w:val="24"/>
+        </w:rPr>
+        <w:t>SRS_Logout_001</w:t>
+      </w:r>
+    </w:p>
+    <w:p>
+      <w:pPr>
+        <w:spacing w:before="240" w:after="240"/>
+        <w:rPr>
+          <w:rFonts w:ascii="Raleway Medium" w:eastAsia="Raleway Medium" w:hAnsi="Raleway Medium" w:cs="Raleway Medium"/>
+          <w:sz w:val="24"/>
+          <w:szCs w:val="24"/>
+        </w:rPr>
+      </w:pPr>
+      <w:r>
+        <w:rPr>
+          <w:rFonts w:ascii="Raleway Medium" w:eastAsia="Raleway Medium" w:hAnsi="Raleway Medium" w:cs="Raleway Medium"/>
+          <w:sz w:val="24"/>
+          <w:szCs w:val="24"/>
+        </w:rPr>
+        <w:t xml:space="preserve">The user will be logged </w:t>
+      </w:r>
+      <w:r>
+        <w:rPr>
+          <w:rFonts w:ascii="Raleway Medium" w:eastAsia="Raleway Medium" w:hAnsi="Raleway Medium" w:cs="Raleway Medium"/>
+          <w:sz w:val="24"/>
+          <w:szCs w:val="24"/>
+        </w:rPr>
+        <w:t xml:space="preserve">out if click on log out button and appear pop screen  </w:t>
+      </w:r>
+    </w:p>
+    <w:p>
+      <w:pPr>
+        <w:spacing w:before="240" w:after="240"/>
+        <w:rPr>
+          <w:rFonts w:ascii="Raleway Medium" w:eastAsia="Raleway Medium" w:hAnsi="Raleway Medium" w:cs="Raleway Medium"/>
+          <w:sz w:val="24"/>
+          <w:szCs w:val="24"/>
+        </w:rPr>
+      </w:pPr>
+      <w:r>
+        <w:rPr>
+          <w:rFonts w:ascii="Raleway Medium" w:eastAsia="Raleway Medium" w:hAnsi="Raleway Medium" w:cs="Raleway Medium"/>
+          <w:sz w:val="24"/>
+          <w:szCs w:val="24"/>
+        </w:rPr>
+        <w:t>“Are you sure exit?</w:t>
+      </w:r>
+      <w:r>
+        <w:rPr>
+          <w:rFonts w:ascii="Raleway Medium" w:eastAsia="Raleway Medium" w:hAnsi="Raleway Medium" w:cs="Raleway Medium"/>
+          <w:sz w:val="24"/>
+          <w:szCs w:val="24"/>
+        </w:rPr>
+        <w:t>”</w:t>
+      </w:r>
+      <w:r>
+        <w:rPr>
+          <w:rFonts w:ascii="Raleway Medium" w:eastAsia="Raleway Medium" w:hAnsi="Raleway Medium" w:cs="Raleway Medium"/>
+          <w:sz w:val="24"/>
+          <w:szCs w:val="24"/>
+        </w:rPr>
+        <w:t xml:space="preserve"> </w:t>
       </w:r>
     </w:p>
     <w:p>
@@ -4168,51 +4762,41 @@
           <w:sz w:val="24"/>
           <w:szCs w:val="24"/>
         </w:rPr>
-        <w:t>SRS_Logout_001</w:t>
-      </w:r>
-    </w:p>
-    <w:p>
-      <w:pPr>
-        <w:spacing w:before="240" w:after="240"/>
-        <w:rPr>
-          <w:rFonts w:ascii="Raleway Medium" w:eastAsia="Raleway Medium" w:hAnsi="Raleway Medium" w:cs="Raleway Medium"/>
-          <w:sz w:val="24"/>
-          <w:szCs w:val="24"/>
-        </w:rPr>
-      </w:pPr>
-      <w:r>
-        <w:rPr>
-          <w:rFonts w:ascii="Raleway Medium" w:eastAsia="Raleway Medium" w:hAnsi="Raleway Medium" w:cs="Raleway Medium"/>
-          <w:sz w:val="24"/>
-          <w:szCs w:val="24"/>
-        </w:rPr>
-        <w:t xml:space="preserve">The user will be logged </w:t>
-      </w:r>
-      <w:r>
-        <w:rPr>
-          <w:rFonts w:ascii="Raleway Medium" w:eastAsia="Raleway Medium" w:hAnsi="Raleway Medium" w:cs="Raleway Medium"/>
-          <w:sz w:val="24"/>
-          <w:szCs w:val="24"/>
-        </w:rPr>
-        <w:t xml:space="preserve">out if click on log out button and appear pop screen  </w:t>
-      </w:r>
-    </w:p>
-    <w:p>
-      <w:pPr>
-        <w:spacing w:before="240" w:after="240"/>
-        <w:rPr>
-          <w:rFonts w:ascii="Raleway Medium" w:eastAsia="Raleway Medium" w:hAnsi="Raleway Medium" w:cs="Raleway Medium"/>
-          <w:sz w:val="24"/>
-          <w:szCs w:val="24"/>
-        </w:rPr>
-      </w:pPr>
-      <w:r>
-        <w:rPr>
-          <w:rFonts w:ascii="Raleway Medium" w:eastAsia="Raleway Medium" w:hAnsi="Raleway Medium" w:cs="Raleway Medium"/>
-          <w:sz w:val="24"/>
-          <w:szCs w:val="24"/>
-        </w:rPr>
-        <w:t>“Are you sure exit?</w:t>
+        <w:t>SRS_Logout_002</w:t>
+      </w:r>
+    </w:p>
+    <w:p>
+      <w:pPr>
+        <w:spacing w:before="240" w:after="240"/>
+        <w:rPr>
+          <w:rFonts w:ascii="Raleway Medium" w:eastAsia="Raleway Medium" w:hAnsi="Raleway Medium" w:cs="Raleway Medium"/>
+          <w:sz w:val="24"/>
+          <w:szCs w:val="24"/>
+        </w:rPr>
+      </w:pPr>
+      <w:r>
+        <w:rPr>
+          <w:rFonts w:ascii="Raleway Medium" w:eastAsia="Raleway Medium" w:hAnsi="Raleway Medium" w:cs="Raleway Medium"/>
+          <w:sz w:val="24"/>
+          <w:szCs w:val="24"/>
+        </w:rPr>
+        <w:t xml:space="preserve">If </w:t>
+      </w:r>
+      <w:r>
+        <w:rPr>
+          <w:rFonts w:ascii="Raleway Medium" w:eastAsia="Raleway Medium" w:hAnsi="Raleway Medium" w:cs="Raleway Medium"/>
+          <w:sz w:val="24"/>
+          <w:szCs w:val="24"/>
+        </w:rPr>
+        <w:t>client click</w:t>
+      </w:r>
+      <w:r>
+        <w:rPr>
+          <w:rFonts w:ascii="Raleway Medium" w:eastAsia="Raleway Medium" w:hAnsi="Raleway Medium" w:cs="Raleway Medium"/>
+          <w:sz w:val="24"/>
+          <w:szCs w:val="24"/>
+        </w:rPr>
+        <w:t xml:space="preserve"> in ok the user will log out of system </w:t>
       </w:r>
     </w:p>
     <w:p>
@@ -4232,105 +4816,57 @@
           <w:sz w:val="24"/>
           <w:szCs w:val="24"/>
         </w:rPr>
-        <w:t>SRS_Logout_00</w:t>
-      </w:r>
-      <w:r>
-        <w:rPr>
-          <w:rFonts w:ascii="Raleway" w:eastAsia="Raleway" w:hAnsi="Raleway" w:cs="Raleway"/>
-          <w:b/>
-          <w:sz w:val="24"/>
-          <w:szCs w:val="24"/>
-        </w:rPr>
-        <w:t>2</w:t>
-      </w:r>
-    </w:p>
-    <w:p>
-      <w:pPr>
-        <w:spacing w:before="240" w:after="240"/>
-        <w:rPr>
-          <w:rFonts w:ascii="Raleway Medium" w:eastAsia="Raleway Medium" w:hAnsi="Raleway Medium" w:cs="Raleway Medium"/>
-          <w:sz w:val="24"/>
-          <w:szCs w:val="24"/>
-        </w:rPr>
-      </w:pPr>
-      <w:r>
-        <w:rPr>
-          <w:rFonts w:ascii="Raleway Medium" w:eastAsia="Raleway Medium" w:hAnsi="Raleway Medium" w:cs="Raleway Medium"/>
-          <w:sz w:val="24"/>
-          <w:szCs w:val="24"/>
-        </w:rPr>
-        <w:t xml:space="preserve">If user click in ok the user will log out of system </w:t>
-      </w:r>
-    </w:p>
-    <w:p>
-      <w:pPr>
-        <w:spacing w:before="240" w:after="240"/>
-        <w:rPr>
-          <w:rFonts w:ascii="Raleway" w:eastAsia="Raleway" w:hAnsi="Raleway" w:cs="Raleway"/>
-          <w:b/>
-          <w:sz w:val="24"/>
-          <w:szCs w:val="24"/>
-        </w:rPr>
-      </w:pPr>
-      <w:r>
-        <w:rPr>
-          <w:rFonts w:ascii="Raleway" w:eastAsia="Raleway" w:hAnsi="Raleway" w:cs="Raleway"/>
-          <w:b/>
-          <w:sz w:val="24"/>
-          <w:szCs w:val="24"/>
-        </w:rPr>
-        <w:t>SRS_Logout_00</w:t>
-      </w:r>
-      <w:r>
-        <w:rPr>
-          <w:rFonts w:ascii="Raleway" w:eastAsia="Raleway" w:hAnsi="Raleway" w:cs="Raleway"/>
-          <w:b/>
-          <w:sz w:val="24"/>
-          <w:szCs w:val="24"/>
-        </w:rPr>
-        <w:t>3</w:t>
-      </w:r>
-    </w:p>
-    <w:p>
-      <w:pPr>
-        <w:spacing w:before="240" w:after="240"/>
-        <w:rPr>
-          <w:rFonts w:ascii="Raleway Medium" w:eastAsia="Raleway Medium" w:hAnsi="Raleway Medium" w:cs="Raleway Medium"/>
-          <w:sz w:val="24"/>
-          <w:szCs w:val="24"/>
-        </w:rPr>
-      </w:pPr>
-      <w:r>
-        <w:rPr>
-          <w:rFonts w:ascii="Raleway Medium" w:eastAsia="Raleway Medium" w:hAnsi="Raleway Medium" w:cs="Raleway Medium"/>
-          <w:sz w:val="24"/>
-          <w:szCs w:val="24"/>
-        </w:rPr>
-        <w:t xml:space="preserve">If user click in </w:t>
-      </w:r>
-      <w:r>
-        <w:rPr>
-          <w:rFonts w:ascii="Raleway Medium" w:eastAsia="Raleway Medium" w:hAnsi="Raleway Medium" w:cs="Raleway Medium"/>
-          <w:sz w:val="24"/>
-          <w:szCs w:val="24"/>
-        </w:rPr>
-        <w:t>cannel the</w:t>
-      </w:r>
-      <w:r>
-        <w:rPr>
-          <w:rFonts w:ascii="Raleway Medium" w:eastAsia="Raleway Medium" w:hAnsi="Raleway Medium" w:cs="Raleway Medium"/>
-          <w:sz w:val="24"/>
-          <w:szCs w:val="24"/>
-        </w:rPr>
-        <w:t xml:space="preserve"> user </w:t>
-      </w:r>
-      <w:r>
-        <w:rPr>
-          <w:rFonts w:ascii="Raleway Medium" w:eastAsia="Raleway Medium" w:hAnsi="Raleway Medium" w:cs="Raleway Medium"/>
-          <w:sz w:val="24"/>
-          <w:szCs w:val="24"/>
-        </w:rPr>
-        <w:t>still login in his account</w:t>
+        <w:t>SRS_Logout_003</w:t>
+      </w:r>
+    </w:p>
+    <w:p>
+      <w:pPr>
+        <w:spacing w:before="240" w:after="240"/>
+        <w:rPr>
+          <w:rFonts w:ascii="Raleway Medium" w:eastAsia="Raleway Medium" w:hAnsi="Raleway Medium" w:cs="Raleway Medium"/>
+          <w:sz w:val="24"/>
+          <w:szCs w:val="24"/>
+        </w:rPr>
+      </w:pPr>
+      <w:r>
+        <w:rPr>
+          <w:rFonts w:ascii="Raleway Medium" w:eastAsia="Raleway Medium" w:hAnsi="Raleway Medium" w:cs="Raleway Medium"/>
+          <w:sz w:val="24"/>
+          <w:szCs w:val="24"/>
+        </w:rPr>
+        <w:t xml:space="preserve">If </w:t>
+      </w:r>
+      <w:r>
+        <w:rPr>
+          <w:rFonts w:ascii="Raleway Medium" w:eastAsia="Raleway Medium" w:hAnsi="Raleway Medium" w:cs="Raleway Medium"/>
+          <w:sz w:val="24"/>
+          <w:szCs w:val="24"/>
+        </w:rPr>
+        <w:t>client click</w:t>
+      </w:r>
+      <w:r>
+        <w:rPr>
+          <w:rFonts w:ascii="Raleway Medium" w:eastAsia="Raleway Medium" w:hAnsi="Raleway Medium" w:cs="Raleway Medium"/>
+          <w:sz w:val="24"/>
+          <w:szCs w:val="24"/>
+        </w:rPr>
+        <w:t xml:space="preserve"> in cannel the </w:t>
+      </w:r>
+      <w:r>
+        <w:rPr>
+          <w:rFonts w:ascii="Raleway Medium" w:eastAsia="Raleway Medium" w:hAnsi="Raleway Medium" w:cs="Raleway Medium"/>
+          <w:sz w:val="24"/>
+          <w:szCs w:val="24"/>
+        </w:rPr>
+        <w:t>client still</w:t>
+      </w:r>
+      <w:r>
+        <w:rPr>
+          <w:rFonts w:ascii="Raleway Medium" w:eastAsia="Raleway Medium" w:hAnsi="Raleway Medium" w:cs="Raleway Medium"/>
+          <w:sz w:val="24"/>
+          <w:szCs w:val="24"/>
+        </w:rPr>
+        <w:t xml:space="preserve"> login in his account</w:t>
       </w:r>
     </w:p>
     <w:p>
@@ -4484,11 +5020,47 @@
             <w:r>
               <w:rPr>
                 <w:rFonts w:ascii="Raleway Medium" w:eastAsia="Raleway Medium" w:hAnsi="Raleway Medium" w:cs="Raleway Medium"/>
-                <w:color w:val="FF0000"/>
+                <w:color w:val="000000" w:themeColor="text1"/>
                 <w:sz w:val="24"/>
                 <w:szCs w:val="24"/>
               </w:rPr>
               <w:t>Date</w:t>
+            </w:r>
+            <w:r>
+              <w:rPr>
+                <w:rFonts w:ascii="Raleway Medium" w:eastAsia="Raleway Medium" w:hAnsi="Raleway Medium" w:cs="Raleway Medium"/>
+                <w:color w:val="000000" w:themeColor="text1"/>
+                <w:sz w:val="24"/>
+                <w:szCs w:val="24"/>
+              </w:rPr>
+              <w:t xml:space="preserve"> (</w:t>
+            </w:r>
+            <w:r>
+              <w:rPr>
+                <w:rFonts w:ascii="Raleway Medium" w:eastAsia="Raleway Medium" w:hAnsi="Raleway Medium" w:cs="Raleway Medium"/>
+                <w:color w:val="000000" w:themeColor="text1"/>
+                <w:sz w:val="24"/>
+                <w:szCs w:val="24"/>
+              </w:rPr>
+              <w:t xml:space="preserve">current </w:t>
+            </w:r>
+            <w:r>
+              <w:rPr>
+                <w:rFonts w:ascii="Raleway Medium" w:eastAsia="Raleway Medium" w:hAnsi="Raleway Medium" w:cs="Raleway Medium"/>
+                <w:color w:val="000000" w:themeColor="text1"/>
+                <w:sz w:val="24"/>
+                <w:szCs w:val="24"/>
+              </w:rPr>
+              <w:t>date)</w:t>
+            </w:r>
+            <w:r>
+              <w:rPr>
+                <w:rFonts w:ascii="Raleway Medium" w:eastAsia="Raleway Medium" w:hAnsi="Raleway Medium" w:cs="Raleway Medium"/>
+                <w:color w:val="000000" w:themeColor="text1"/>
+                <w:sz w:val="24"/>
+                <w:szCs w:val="24"/>
+              </w:rPr>
+              <w:t>,</w:t>
             </w:r>
             <w:r>
               <w:rPr>
@@ -4496,7 +5068,7 @@
                 <w:sz w:val="24"/>
                 <w:szCs w:val="24"/>
               </w:rPr>
-              <w:t xml:space="preserve">, Current balance, all transactions transfer history </w:t>
+              <w:t xml:space="preserve"> Current balance, all transactions transfer history </w:t>
             </w:r>
             <w:r>
               <w:rPr>
@@ -4530,7 +5102,7 @@
                 <w:sz w:val="24"/>
                 <w:szCs w:val="24"/>
               </w:rPr>
-              <w:t>An Admin can view all the clients who come under his supervision</w:t>
+              <w:t xml:space="preserve">An Admin can view all the clients </w:t>
             </w:r>
           </w:p>
           <w:p>
@@ -4674,6 +5246,15 @@
                 <w:b/>
                 <w:sz w:val="24"/>
                 <w:szCs w:val="24"/>
+                <w:u w:val="single"/>
+              </w:rPr>
+              <w:t xml:space="preserve"> </w:t>
+            </w:r>
+            <w:r>
+              <w:rPr>
+                <w:b/>
+                <w:sz w:val="24"/>
+                <w:szCs w:val="24"/>
               </w:rPr>
               <w:t xml:space="preserve"> </w:t>
             </w:r>
@@ -4683,37 +5264,151 @@
                 <w:sz w:val="24"/>
                 <w:szCs w:val="24"/>
               </w:rPr>
-              <w:t>to view a client's account should Enter the Account No and Submit.</w:t>
+              <w:t xml:space="preserve"> views all </w:t>
+            </w:r>
+            <w:r>
+              <w:rPr>
+                <w:rFonts w:ascii="Raleway Medium" w:eastAsia="Raleway Medium" w:hAnsi="Raleway Medium" w:cs="Raleway Medium"/>
+                <w:sz w:val="24"/>
+                <w:szCs w:val="24"/>
+              </w:rPr>
+              <w:t>client’s</w:t>
+            </w:r>
+            <w:r>
+              <w:rPr>
+                <w:rFonts w:ascii="Raleway Medium" w:eastAsia="Raleway Medium" w:hAnsi="Raleway Medium" w:cs="Raleway Medium"/>
+                <w:sz w:val="24"/>
+                <w:szCs w:val="24"/>
+              </w:rPr>
+              <w:t xml:space="preserve"> </w:t>
+            </w:r>
+            <w:r>
+              <w:rPr>
+                <w:rFonts w:ascii="Raleway Medium" w:eastAsia="Raleway Medium" w:hAnsi="Raleway Medium" w:cs="Raleway Medium"/>
+                <w:sz w:val="24"/>
+                <w:szCs w:val="24"/>
+              </w:rPr>
+              <w:t>registration</w:t>
+            </w:r>
+            <w:r>
+              <w:rPr>
+                <w:rFonts w:ascii="Raleway Medium" w:eastAsia="Raleway Medium" w:hAnsi="Raleway Medium" w:cs="Raleway Medium"/>
+                <w:sz w:val="24"/>
+                <w:szCs w:val="24"/>
+              </w:rPr>
+              <w:t xml:space="preserve"> in the banking system </w:t>
             </w:r>
           </w:p>
           <w:p>
             <w:pPr>
               <w:spacing w:before="240" w:after="240"/>
               <w:rPr>
-                <w:rFonts w:ascii="Raleway Medium" w:eastAsia="Raleway Medium" w:hAnsi="Raleway Medium" w:cs="Raleway Medium"/>
-                <w:sz w:val="24"/>
-                <w:szCs w:val="24"/>
+                <w:rFonts w:ascii="Calibri" w:eastAsia="Calibri" w:hAnsi="Calibri" w:cs="Calibri"/>
+                <w:b/>
+                <w:sz w:val="26"/>
+                <w:szCs w:val="26"/>
               </w:rPr>
             </w:pPr>
             <w:r>
               <w:rPr>
-                <w:rFonts w:ascii="Raleway Medium" w:eastAsia="Raleway Medium" w:hAnsi="Raleway Medium" w:cs="Raleway Medium"/>
-                <w:sz w:val="24"/>
-                <w:szCs w:val="24"/>
-              </w:rPr>
-              <w:t>Account No (Account No must not be blank, Special characters are not allowed and Characters are not allowed).</w:t>
+                <w:rFonts w:ascii="Calibri" w:eastAsia="Calibri" w:hAnsi="Calibri" w:cs="Calibri"/>
+                <w:b/>
+                <w:sz w:val="26"/>
+                <w:szCs w:val="26"/>
+              </w:rPr>
+              <w:t xml:space="preserve">SRS_ </w:t>
+            </w:r>
+            <w:r>
+              <w:rPr>
+                <w:rFonts w:ascii="Calibri" w:eastAsia="Calibri" w:hAnsi="Calibri" w:cs="Calibri"/>
+                <w:b/>
+                <w:sz w:val="26"/>
+                <w:szCs w:val="26"/>
+              </w:rPr>
+              <w:t>View Account</w:t>
+            </w:r>
+            <w:r>
+              <w:rPr>
+                <w:rFonts w:ascii="Calibri" w:eastAsia="Calibri" w:hAnsi="Calibri" w:cs="Calibri"/>
+                <w:b/>
+                <w:sz w:val="30"/>
+                <w:szCs w:val="30"/>
+              </w:rPr>
+              <w:t xml:space="preserve"> </w:t>
+            </w:r>
+            <w:r>
+              <w:rPr>
+                <w:rFonts w:ascii="Calibri" w:eastAsia="Calibri" w:hAnsi="Calibri" w:cs="Calibri"/>
+                <w:b/>
+                <w:sz w:val="26"/>
+                <w:szCs w:val="26"/>
+              </w:rPr>
+              <w:t xml:space="preserve">_002          </w:t>
+            </w:r>
+            <w:r>
+              <w:rPr>
+                <w:rFonts w:ascii="Calibri" w:eastAsia="Calibri" w:hAnsi="Calibri" w:cs="Calibri"/>
+                <w:b/>
+                <w:sz w:val="26"/>
+                <w:szCs w:val="26"/>
+              </w:rPr>
+              <w:tab/>
             </w:r>
           </w:p>
           <w:p>
             <w:pPr>
               <w:spacing w:before="240" w:after="240"/>
               <w:rPr>
+                <w:rFonts w:ascii="Raleway Medium" w:eastAsia="Raleway Medium" w:hAnsi="Raleway Medium" w:cs="Raleway Medium"/>
+                <w:sz w:val="24"/>
+                <w:szCs w:val="24"/>
+              </w:rPr>
+            </w:pPr>
+            <w:r>
+              <w:rPr>
+                <w:b/>
+                <w:sz w:val="24"/>
+                <w:szCs w:val="24"/>
+                <w:u w:val="single"/>
+              </w:rPr>
+              <w:t xml:space="preserve">The Client </w:t>
+            </w:r>
+            <w:r>
+              <w:rPr>
+                <w:rFonts w:ascii="Raleway Medium" w:eastAsia="Raleway Medium" w:hAnsi="Raleway Medium" w:cs="Raleway Medium"/>
+                <w:sz w:val="24"/>
+                <w:szCs w:val="24"/>
+              </w:rPr>
+              <w:t>to view his account the client must login the system.</w:t>
+            </w:r>
+          </w:p>
+          <w:p>
+            <w:pPr>
+              <w:spacing w:before="240" w:after="240"/>
+              <w:rPr>
+                <w:b/>
+                <w:sz w:val="24"/>
+                <w:szCs w:val="24"/>
+              </w:rPr>
+            </w:pPr>
+            <w:r>
+              <w:rPr>
                 <w:rFonts w:ascii="Calibri" w:eastAsia="Calibri" w:hAnsi="Calibri" w:cs="Calibri"/>
                 <w:b/>
                 <w:sz w:val="28"/>
                 <w:szCs w:val="28"/>
               </w:rPr>
-            </w:pPr>
+              <w:t>SRS_</w:t>
+            </w:r>
+            <w:r>
+              <w:rPr>
+                <w:rFonts w:ascii="Calibri" w:eastAsia="Calibri" w:hAnsi="Calibri" w:cs="Calibri"/>
+                <w:b/>
+                <w:sz w:val="32"/>
+                <w:szCs w:val="32"/>
+              </w:rPr>
+              <w:t xml:space="preserve"> </w:t>
+            </w:r>
             <w:r>
               <w:rPr>
                 <w:rFonts w:ascii="Calibri" w:eastAsia="Calibri" w:hAnsi="Calibri" w:cs="Calibri"/>
@@ -4721,7 +5416,7 @@
                 <w:sz w:val="28"/>
                 <w:szCs w:val="28"/>
               </w:rPr>
-              <w:t>SRS_</w:t>
+              <w:t>View Account</w:t>
             </w:r>
             <w:r>
               <w:rPr>
@@ -4734,39 +5429,27 @@
             </w:r>
             <w:r>
               <w:rPr>
-                <w:rFonts w:ascii="Calibri" w:eastAsia="Calibri" w:hAnsi="Calibri" w:cs="Calibri"/>
                 <w:b/>
-                <w:sz w:val="28"/>
-                <w:szCs w:val="28"/>
-              </w:rPr>
-              <w:t>ViewAccount</w:t>
-            </w:r>
-            <w:r>
-              <w:rPr>
-                <w:rFonts w:ascii="Calibri" w:eastAsia="Calibri" w:hAnsi="Calibri" w:cs="Calibri"/>
+                <w:sz w:val="24"/>
+                <w:szCs w:val="24"/>
+              </w:rPr>
+              <w:t>_</w:t>
+            </w:r>
+            <w:r>
+              <w:rPr>
                 <w:b/>
-                <w:sz w:val="32"/>
-                <w:szCs w:val="32"/>
-              </w:rPr>
-              <w:t xml:space="preserve"> </w:t>
-            </w:r>
-            <w:r>
-              <w:rPr>
-                <w:rFonts w:ascii="Calibri" w:eastAsia="Calibri" w:hAnsi="Calibri" w:cs="Calibri"/>
+                <w:sz w:val="24"/>
+                <w:szCs w:val="24"/>
+              </w:rPr>
+              <w:t>00</w:t>
+            </w:r>
+            <w:r>
+              <w:rPr>
                 <w:b/>
-                <w:sz w:val="28"/>
-                <w:szCs w:val="28"/>
-              </w:rPr>
-              <w:t xml:space="preserve">_002          </w:t>
-            </w:r>
-            <w:r>
-              <w:rPr>
-                <w:rFonts w:ascii="Calibri" w:eastAsia="Calibri" w:hAnsi="Calibri" w:cs="Calibri"/>
-                <w:b/>
-                <w:sz w:val="28"/>
-                <w:szCs w:val="28"/>
-              </w:rPr>
-              <w:tab/>
+                <w:sz w:val="24"/>
+                <w:szCs w:val="24"/>
+              </w:rPr>
+              <w:t>3</w:t>
             </w:r>
           </w:p>
           <w:p>
@@ -4780,269 +5463,6 @@
             </w:pPr>
             <w:r>
               <w:rPr>
-                <w:b/>
-                <w:sz w:val="24"/>
-                <w:szCs w:val="24"/>
-                <w:u w:val="single"/>
-              </w:rPr>
-              <w:t xml:space="preserve">The Client </w:t>
-            </w:r>
-            <w:r>
-              <w:rPr>
-                <w:rFonts w:ascii="Raleway Medium" w:eastAsia="Raleway Medium" w:hAnsi="Raleway Medium" w:cs="Raleway Medium"/>
-                <w:sz w:val="24"/>
-                <w:szCs w:val="24"/>
-              </w:rPr>
-              <w:t>to view his account the client must login the system.</w:t>
-            </w:r>
-          </w:p>
-          <w:p>
-            <w:pPr>
-              <w:spacing w:before="240" w:after="240"/>
-              <w:rPr>
-                <w:b/>
-                <w:sz w:val="24"/>
-                <w:szCs w:val="24"/>
-              </w:rPr>
-            </w:pPr>
-            <w:r>
-              <w:rPr>
-                <w:rFonts w:ascii="Calibri" w:eastAsia="Calibri" w:hAnsi="Calibri" w:cs="Calibri"/>
-                <w:b/>
-                <w:sz w:val="28"/>
-                <w:szCs w:val="28"/>
-              </w:rPr>
-              <w:t>SRS_</w:t>
-            </w:r>
-            <w:r>
-              <w:rPr>
-                <w:rFonts w:ascii="Calibri" w:eastAsia="Calibri" w:hAnsi="Calibri" w:cs="Calibri"/>
-                <w:b/>
-                <w:sz w:val="32"/>
-                <w:szCs w:val="32"/>
-              </w:rPr>
-              <w:t xml:space="preserve"> </w:t>
-            </w:r>
-            <w:r>
-              <w:rPr>
-                <w:rFonts w:ascii="Calibri" w:eastAsia="Calibri" w:hAnsi="Calibri" w:cs="Calibri"/>
-                <w:b/>
-                <w:sz w:val="28"/>
-                <w:szCs w:val="28"/>
-              </w:rPr>
-              <w:t>ViewAccount</w:t>
-            </w:r>
-            <w:r>
-              <w:rPr>
-                <w:rFonts w:ascii="Calibri" w:eastAsia="Calibri" w:hAnsi="Calibri" w:cs="Calibri"/>
-                <w:b/>
-                <w:sz w:val="32"/>
-                <w:szCs w:val="32"/>
-              </w:rPr>
-              <w:t xml:space="preserve"> </w:t>
-            </w:r>
-            <w:r>
-              <w:rPr>
-                <w:rFonts w:ascii="Calibri" w:eastAsia="Calibri" w:hAnsi="Calibri" w:cs="Calibri"/>
-                <w:b/>
-                <w:sz w:val="28"/>
-                <w:szCs w:val="28"/>
-              </w:rPr>
-              <w:t>_003</w:t>
-            </w:r>
-          </w:p>
-          <w:p>
-            <w:pPr>
-              <w:spacing w:before="240" w:after="240"/>
-              <w:rPr>
-                <w:rFonts w:ascii="Raleway Medium" w:eastAsia="Raleway Medium" w:hAnsi="Raleway Medium" w:cs="Raleway Medium"/>
-                <w:sz w:val="24"/>
-                <w:szCs w:val="24"/>
-              </w:rPr>
-            </w:pPr>
-            <w:r>
-              <w:rPr>
-                <w:rFonts w:ascii="Raleway Medium" w:eastAsia="Raleway Medium" w:hAnsi="Raleway Medium" w:cs="Raleway Medium"/>
-                <w:sz w:val="24"/>
-                <w:szCs w:val="24"/>
-              </w:rPr>
-              <w:t xml:space="preserve"> If an admin wants to </w:t>
-            </w:r>
-            <w:r>
-              <w:rPr>
-                <w:rFonts w:ascii="Raleway Medium" w:eastAsia="Raleway Medium" w:hAnsi="Raleway Medium" w:cs="Raleway Medium"/>
-                <w:sz w:val="24"/>
-                <w:szCs w:val="24"/>
-              </w:rPr>
-              <w:t>View an</w:t>
-            </w:r>
-            <w:r>
-              <w:rPr>
-                <w:rFonts w:ascii="Raleway Medium" w:eastAsia="Raleway Medium" w:hAnsi="Raleway Medium" w:cs="Raleway Medium"/>
-                <w:sz w:val="24"/>
-                <w:szCs w:val="24"/>
-              </w:rPr>
-              <w:t xml:space="preserve"> account of a client which is not under his supervision the system must show an error message.</w:t>
-            </w:r>
-          </w:p>
-          <w:p>
-            <w:pPr>
-              <w:spacing w:before="240" w:after="240"/>
-              <w:rPr>
-                <w:b/>
-                <w:sz w:val="24"/>
-                <w:szCs w:val="24"/>
-              </w:rPr>
-            </w:pPr>
-            <w:r>
-              <w:rPr>
-                <w:rFonts w:ascii="Calibri" w:eastAsia="Calibri" w:hAnsi="Calibri" w:cs="Calibri"/>
-                <w:b/>
-                <w:sz w:val="28"/>
-                <w:szCs w:val="28"/>
-              </w:rPr>
-              <w:t>SRS_</w:t>
-            </w:r>
-            <w:r>
-              <w:rPr>
-                <w:rFonts w:ascii="Calibri" w:eastAsia="Calibri" w:hAnsi="Calibri" w:cs="Calibri"/>
-                <w:b/>
-                <w:sz w:val="32"/>
-                <w:szCs w:val="32"/>
-              </w:rPr>
-              <w:t xml:space="preserve"> </w:t>
-            </w:r>
-            <w:r>
-              <w:rPr>
-                <w:rFonts w:ascii="Calibri" w:eastAsia="Calibri" w:hAnsi="Calibri" w:cs="Calibri"/>
-                <w:b/>
-                <w:sz w:val="28"/>
-                <w:szCs w:val="28"/>
-              </w:rPr>
-              <w:t>ViewAccount</w:t>
-            </w:r>
-            <w:r>
-              <w:rPr>
-                <w:rFonts w:ascii="Calibri" w:eastAsia="Calibri" w:hAnsi="Calibri" w:cs="Calibri"/>
-                <w:b/>
-                <w:sz w:val="32"/>
-                <w:szCs w:val="32"/>
-              </w:rPr>
-              <w:t xml:space="preserve"> </w:t>
-            </w:r>
-            <w:r>
-              <w:rPr>
-                <w:b/>
-                <w:sz w:val="24"/>
-                <w:szCs w:val="24"/>
-              </w:rPr>
-              <w:t xml:space="preserve"> _004</w:t>
-            </w:r>
-          </w:p>
-          <w:p>
-            <w:pPr>
-              <w:spacing w:before="240" w:after="240"/>
-              <w:rPr>
-                <w:rFonts w:ascii="Raleway Medium" w:eastAsia="Raleway Medium" w:hAnsi="Raleway Medium" w:cs="Raleway Medium"/>
-                <w:sz w:val="24"/>
-                <w:szCs w:val="24"/>
-              </w:rPr>
-            </w:pPr>
-            <w:r>
-              <w:rPr>
-                <w:rFonts w:ascii="Raleway Medium" w:eastAsia="Raleway Medium" w:hAnsi="Raleway Medium" w:cs="Raleway Medium"/>
-                <w:sz w:val="24"/>
-                <w:szCs w:val="24"/>
-              </w:rPr>
-              <w:t xml:space="preserve"> If an admin enters an invalid Account No of the client, the system shows an error message.</w:t>
-            </w:r>
-          </w:p>
-          <w:p>
-            <w:pPr>
-              <w:spacing w:before="240" w:after="240"/>
-              <w:rPr>
-                <w:rFonts w:ascii="Raleway Medium" w:eastAsia="Raleway Medium" w:hAnsi="Raleway Medium" w:cs="Raleway Medium"/>
-                <w:sz w:val="24"/>
-                <w:szCs w:val="24"/>
-              </w:rPr>
-            </w:pPr>
-          </w:p>
-          <w:p>
-            <w:pPr>
-              <w:spacing w:before="240" w:after="240"/>
-              <w:rPr>
-                <w:rFonts w:ascii="Raleway Medium" w:eastAsia="Raleway Medium" w:hAnsi="Raleway Medium" w:cs="Raleway Medium"/>
-                <w:sz w:val="24"/>
-                <w:szCs w:val="24"/>
-              </w:rPr>
-            </w:pPr>
-          </w:p>
-          <w:p>
-            <w:pPr>
-              <w:spacing w:before="240" w:after="240"/>
-              <w:rPr>
-                <w:b/>
-                <w:sz w:val="24"/>
-                <w:szCs w:val="24"/>
-              </w:rPr>
-            </w:pPr>
-            <w:r>
-              <w:rPr>
-                <w:rFonts w:ascii="Calibri" w:eastAsia="Calibri" w:hAnsi="Calibri" w:cs="Calibri"/>
-                <w:b/>
-                <w:sz w:val="28"/>
-                <w:szCs w:val="28"/>
-              </w:rPr>
-              <w:lastRenderedPageBreak/>
-              <w:t>SRS_</w:t>
-            </w:r>
-            <w:r>
-              <w:rPr>
-                <w:rFonts w:ascii="Calibri" w:eastAsia="Calibri" w:hAnsi="Calibri" w:cs="Calibri"/>
-                <w:b/>
-                <w:sz w:val="32"/>
-                <w:szCs w:val="32"/>
-              </w:rPr>
-              <w:t xml:space="preserve"> </w:t>
-            </w:r>
-            <w:r>
-              <w:rPr>
-                <w:rFonts w:ascii="Calibri" w:eastAsia="Calibri" w:hAnsi="Calibri" w:cs="Calibri"/>
-                <w:b/>
-                <w:sz w:val="28"/>
-                <w:szCs w:val="28"/>
-              </w:rPr>
-              <w:t>ViewAccount</w:t>
-            </w:r>
-            <w:r>
-              <w:rPr>
-                <w:rFonts w:ascii="Calibri" w:eastAsia="Calibri" w:hAnsi="Calibri" w:cs="Calibri"/>
-                <w:b/>
-                <w:sz w:val="32"/>
-                <w:szCs w:val="32"/>
-              </w:rPr>
-              <w:t xml:space="preserve"> </w:t>
-            </w:r>
-            <w:r>
-              <w:rPr>
-                <w:b/>
-                <w:sz w:val="24"/>
-                <w:szCs w:val="24"/>
-              </w:rPr>
-              <w:t xml:space="preserve"> _005</w:t>
-            </w:r>
-          </w:p>
-          <w:p>
-            <w:pPr>
-              <w:spacing w:before="240" w:after="240"/>
-              <w:rPr>
-                <w:rFonts w:ascii="Raleway Medium" w:eastAsia="Raleway Medium" w:hAnsi="Raleway Medium" w:cs="Raleway Medium"/>
-                <w:sz w:val="24"/>
-                <w:szCs w:val="24"/>
-              </w:rPr>
-            </w:pPr>
-            <w:r>
-              <w:rPr>
                 <w:rFonts w:ascii="Raleway Medium" w:eastAsia="Raleway Medium" w:hAnsi="Raleway Medium" w:cs="Raleway Medium"/>
                 <w:sz w:val="24"/>
                 <w:szCs w:val="24"/>
@@ -5067,7 +5487,6 @@
         <w:spacing w:before="240" w:after="240"/>
       </w:pPr>
       <w:r>
-        <w:lastRenderedPageBreak/>
         <w:t>2.4 Perform Transaction</w:t>
       </w:r>
     </w:p>
@@ -5113,7 +5532,23 @@
           <w:sz w:val="24"/>
           <w:szCs w:val="24"/>
         </w:rPr>
-        <w:t xml:space="preserve"> a client can transfer money to any account. </w:t>
+        <w:t xml:space="preserve"> a client can transfer money to any account</w:t>
+      </w:r>
+      <w:r>
+        <w:rPr>
+          <w:rFonts w:ascii="Raleway Medium" w:eastAsia="Raleway Medium" w:hAnsi="Raleway Medium" w:cs="Raleway Medium"/>
+          <w:sz w:val="24"/>
+          <w:szCs w:val="24"/>
+        </w:rPr>
+        <w:t xml:space="preserve"> he knows account </w:t>
+      </w:r>
+      <w:r>
+        <w:rPr>
+          <w:rFonts w:ascii="Raleway Medium" w:eastAsia="Raleway Medium" w:hAnsi="Raleway Medium" w:cs="Raleway Medium"/>
+          <w:sz w:val="24"/>
+          <w:szCs w:val="24"/>
+        </w:rPr>
+        <w:t>no.</w:t>
       </w:r>
     </w:p>
     <w:p>
@@ -5150,6 +5585,7 @@
           <w:b/>
           <w:color w:val="000000"/>
         </w:rPr>
+        <w:lastRenderedPageBreak/>
         <w:t>2.4.2 Stimulus</w:t>
       </w:r>
       <w:r>
@@ -5193,7 +5629,6 @@
           <w:sz w:val="24"/>
           <w:szCs w:val="24"/>
         </w:rPr>
-        <w:lastRenderedPageBreak/>
         <w:t>The client should enter these required data to perform transactions between different accounts:</w:t>
       </w:r>
     </w:p>
@@ -5241,10 +5676,8 @@
     </w:p>
     <w:p>
       <w:pPr>
-        <w:spacing w:before="240" w:after="240"/>
-        <w:ind w:left="720"/>
-        <w:rPr>
-          <w:rFonts w:ascii="Raleway Medium" w:eastAsia="Raleway Medium" w:hAnsi="Raleway Medium" w:cs="Raleway Medium"/>
+        <w:spacing w:after="240"/>
+        <w:rPr>
           <w:sz w:val="24"/>
           <w:szCs w:val="24"/>
         </w:rPr>
@@ -5447,10 +5880,10 @@
       <w:bookmarkStart w:id="16" w:name="_e9mqys3i8s9k" w:colFirst="0" w:colLast="0"/>
       <w:bookmarkEnd w:id="16"/>
       <w:r>
-        <w:t>2.5 Forget</w:t>
-      </w:r>
-      <w:r>
-        <w:t xml:space="preserve"> password</w:t>
+        <w:t xml:space="preserve">2.5 </w:t>
+      </w:r>
+      <w:r>
+        <w:t xml:space="preserve">Add New Account </w:t>
       </w:r>
     </w:p>
     <w:p>
@@ -5518,89 +5951,23 @@
           <w:sz w:val="24"/>
           <w:szCs w:val="24"/>
         </w:rPr>
-        <w:t>forget</w:t>
-      </w:r>
-      <w:r>
-        <w:rPr>
-          <w:rFonts w:ascii="Raleway Medium" w:eastAsia="Raleway Medium" w:hAnsi="Raleway Medium" w:cs="Raleway Medium"/>
-          <w:sz w:val="24"/>
-          <w:szCs w:val="24"/>
-        </w:rPr>
-        <w:t xml:space="preserve"> the password of only his </w:t>
-      </w:r>
-      <w:r>
-        <w:rPr>
-          <w:rFonts w:ascii="Raleway Medium" w:eastAsia="Raleway Medium" w:hAnsi="Raleway Medium" w:cs="Raleway Medium"/>
-          <w:sz w:val="24"/>
-          <w:szCs w:val="24"/>
-        </w:rPr>
-        <w:t>account. And</w:t>
-      </w:r>
-      <w:r>
-        <w:rPr>
-          <w:rFonts w:ascii="Raleway Medium" w:eastAsia="Raleway Medium" w:hAnsi="Raleway Medium" w:cs="Raleway Medium"/>
-          <w:sz w:val="24"/>
-          <w:szCs w:val="24"/>
-        </w:rPr>
-        <w:t xml:space="preserve"> code will be sent to his ema</w:t>
-      </w:r>
-      <w:r>
-        <w:rPr>
-          <w:rFonts w:ascii="Raleway" w:eastAsia="Raleway" w:hAnsi="Raleway" w:cs="Raleway"/>
-          <w:sz w:val="24"/>
-          <w:szCs w:val="24"/>
-        </w:rPr>
-        <w:t>il.</w:t>
-      </w:r>
-    </w:p>
-    <w:p>
-      <w:pPr>
-        <w:spacing w:before="240" w:after="240"/>
-        <w:rPr>
-          <w:rFonts w:ascii="Raleway Medium" w:eastAsia="Raleway Medium" w:hAnsi="Raleway Medium" w:cs="Raleway Medium"/>
-          <w:sz w:val="24"/>
-          <w:szCs w:val="24"/>
-        </w:rPr>
-      </w:pPr>
-      <w:r>
-        <w:rPr>
-          <w:b/>
-          <w:sz w:val="24"/>
-          <w:szCs w:val="24"/>
-        </w:rPr>
-        <w:t>Admin:</w:t>
-      </w:r>
-      <w:r>
-        <w:rPr>
-          <w:b/>
-          <w:sz w:val="24"/>
-          <w:szCs w:val="24"/>
-        </w:rPr>
-        <w:t xml:space="preserve"> </w:t>
-      </w:r>
-      <w:r>
-        <w:rPr>
-          <w:rFonts w:ascii="Raleway Medium" w:eastAsia="Raleway Medium" w:hAnsi="Raleway Medium" w:cs="Raleway Medium"/>
-          <w:sz w:val="24"/>
-          <w:szCs w:val="24"/>
-        </w:rPr>
-        <w:t xml:space="preserve">An Admin can Forgot the password of only his account. He cannot forget passwords of his </w:t>
-      </w:r>
-      <w:r>
-        <w:rPr>
-          <w:rFonts w:ascii="Raleway Medium" w:eastAsia="Raleway Medium" w:hAnsi="Raleway Medium" w:cs="Raleway Medium"/>
-          <w:sz w:val="24"/>
-          <w:szCs w:val="24"/>
-        </w:rPr>
-        <w:t>customers. And</w:t>
-      </w:r>
-      <w:r>
-        <w:rPr>
-          <w:rFonts w:ascii="Raleway Medium" w:eastAsia="Raleway Medium" w:hAnsi="Raleway Medium" w:cs="Raleway Medium"/>
-          <w:sz w:val="24"/>
-          <w:szCs w:val="24"/>
-        </w:rPr>
-        <w:t xml:space="preserve"> code will be sent to his email.</w:t>
+        <w:t xml:space="preserve">add one or more new </w:t>
+      </w:r>
+      <w:r>
+        <w:rPr>
+          <w:rFonts w:ascii="Raleway Medium" w:eastAsia="Raleway Medium" w:hAnsi="Raleway Medium" w:cs="Raleway Medium"/>
+          <w:sz w:val="24"/>
+          <w:szCs w:val="24"/>
+        </w:rPr>
+        <w:t>account. when</w:t>
+      </w:r>
+      <w:r>
+        <w:rPr>
+          <w:rFonts w:ascii="Raleway Medium" w:eastAsia="Raleway Medium" w:hAnsi="Raleway Medium" w:cs="Raleway Medium"/>
+          <w:sz w:val="24"/>
+          <w:szCs w:val="24"/>
+        </w:rPr>
+        <w:t xml:space="preserve"> click in button add new account show pop screen message with account no.</w:t>
       </w:r>
     </w:p>
     <w:p>
@@ -5663,25 +6030,57 @@
           <w:sz w:val="24"/>
           <w:szCs w:val="24"/>
         </w:rPr>
-        <w:t>SRS_ForgetPassword_001</w:t>
-      </w:r>
-    </w:p>
-    <w:p>
-      <w:pPr>
-        <w:spacing w:before="240" w:after="240"/>
-        <w:rPr>
-          <w:rFonts w:ascii="Raleway Medium" w:eastAsia="Raleway Medium" w:hAnsi="Raleway Medium" w:cs="Raleway Medium"/>
-          <w:sz w:val="24"/>
-          <w:szCs w:val="24"/>
-        </w:rPr>
-      </w:pPr>
-      <w:r>
-        <w:rPr>
-          <w:rFonts w:ascii="Raleway Medium" w:eastAsia="Raleway Medium" w:hAnsi="Raleway Medium" w:cs="Raleway Medium"/>
-          <w:sz w:val="24"/>
-          <w:szCs w:val="24"/>
-        </w:rPr>
-        <w:t xml:space="preserve">To make forget password process, A client or an </w:t>
+        <w:t>SRS_</w:t>
+      </w:r>
+      <w:r>
+        <w:rPr>
+          <w:b/>
+          <w:sz w:val="24"/>
+          <w:szCs w:val="24"/>
+        </w:rPr>
+        <w:t xml:space="preserve">AddNewAccount </w:t>
+      </w:r>
+      <w:r>
+        <w:rPr>
+          <w:b/>
+          <w:sz w:val="24"/>
+          <w:szCs w:val="24"/>
+        </w:rPr>
+        <w:t>_001</w:t>
+      </w:r>
+    </w:p>
+    <w:p>
+      <w:pPr>
+        <w:spacing w:before="240" w:after="240"/>
+        <w:rPr>
+          <w:rFonts w:ascii="Raleway" w:eastAsia="Raleway" w:hAnsi="Raleway" w:cs="Raleway"/>
+          <w:sz w:val="24"/>
+          <w:szCs w:val="24"/>
+        </w:rPr>
+      </w:pPr>
+      <w:r>
+        <w:rPr>
+          <w:rFonts w:ascii="Raleway Medium" w:eastAsia="Raleway Medium" w:hAnsi="Raleway Medium" w:cs="Raleway Medium"/>
+          <w:sz w:val="24"/>
+          <w:szCs w:val="24"/>
+        </w:rPr>
+        <w:t xml:space="preserve">To </w:t>
+      </w:r>
+      <w:r>
+        <w:rPr>
+          <w:rFonts w:ascii="Raleway Medium" w:eastAsia="Raleway Medium" w:hAnsi="Raleway Medium" w:cs="Raleway Medium"/>
+          <w:sz w:val="24"/>
+          <w:szCs w:val="24"/>
+        </w:rPr>
+        <w:t>add new account, click</w:t>
+      </w:r>
+      <w:r>
+        <w:rPr>
+          <w:rFonts w:ascii="Raleway Medium" w:eastAsia="Raleway Medium" w:hAnsi="Raleway Medium" w:cs="Raleway Medium"/>
+          <w:sz w:val="24"/>
+          <w:szCs w:val="24"/>
+        </w:rPr>
+        <w:t xml:space="preserve"> in button add new account show </w:t>
       </w:r>
       <w:proofErr w:type="gramStart"/>
       <w:r>
@@ -5690,7 +6089,23 @@
           <w:sz w:val="24"/>
           <w:szCs w:val="24"/>
         </w:rPr>
-        <w:t>admin  they</w:t>
+        <w:t>pop</w:t>
+      </w:r>
+      <w:r>
+        <w:rPr>
+          <w:rFonts w:ascii="Raleway Medium" w:eastAsia="Raleway Medium" w:hAnsi="Raleway Medium" w:cs="Raleway Medium"/>
+          <w:sz w:val="24"/>
+          <w:szCs w:val="24"/>
+        </w:rPr>
+        <w:t xml:space="preserve">up </w:t>
+      </w:r>
+      <w:r>
+        <w:rPr>
+          <w:rFonts w:ascii="Raleway Medium" w:eastAsia="Raleway Medium" w:hAnsi="Raleway Medium" w:cs="Raleway Medium"/>
+          <w:sz w:val="24"/>
+          <w:szCs w:val="24"/>
+        </w:rPr>
+        <w:t xml:space="preserve"> screen</w:t>
       </w:r>
       <w:proofErr w:type="gramEnd"/>
       <w:r>
@@ -5699,335 +6114,8 @@
           <w:sz w:val="24"/>
           <w:szCs w:val="24"/>
         </w:rPr>
-        <w:t xml:space="preserve">  should enter these required data:</w:t>
-      </w:r>
-    </w:p>
-    <w:p>
-      <w:pPr>
-        <w:numPr>
-          <w:ilvl w:val="0"/>
-          <w:numId w:val="7"/>
-        </w:numPr>
-        <w:spacing w:before="240"/>
-        <w:rPr>
-          <w:rFonts w:ascii="Raleway Medium" w:eastAsia="Raleway Medium" w:hAnsi="Raleway Medium" w:cs="Raleway Medium"/>
-          <w:sz w:val="24"/>
-          <w:szCs w:val="24"/>
-        </w:rPr>
-      </w:pPr>
-      <w:r>
-        <w:rPr>
-          <w:rFonts w:ascii="Raleway Medium" w:eastAsia="Raleway Medium" w:hAnsi="Raleway Medium" w:cs="Raleway Medium"/>
-          <w:sz w:val="24"/>
-          <w:szCs w:val="24"/>
-        </w:rPr>
-        <w:t xml:space="preserve">Account </w:t>
-      </w:r>
-      <w:r>
-        <w:rPr>
-          <w:rFonts w:ascii="Raleway Medium" w:eastAsia="Raleway Medium" w:hAnsi="Raleway Medium" w:cs="Raleway Medium"/>
-          <w:sz w:val="24"/>
-          <w:szCs w:val="24"/>
-        </w:rPr>
-        <w:t>No (</w:t>
-      </w:r>
-      <w:r>
-        <w:rPr>
-          <w:rFonts w:ascii="Raleway Medium" w:eastAsia="Raleway Medium" w:hAnsi="Raleway Medium" w:cs="Raleway Medium"/>
-          <w:sz w:val="24"/>
-          <w:szCs w:val="24"/>
-        </w:rPr>
-        <w:t xml:space="preserve">it should accept numbers </w:t>
-      </w:r>
-      <w:r>
-        <w:rPr>
-          <w:rFonts w:ascii="Raleway Medium" w:eastAsia="Raleway Medium" w:hAnsi="Raleway Medium" w:cs="Raleway Medium"/>
-          <w:sz w:val="24"/>
-          <w:szCs w:val="24"/>
-        </w:rPr>
-        <w:t>only not</w:t>
-      </w:r>
-      <w:r>
-        <w:rPr>
-          <w:rFonts w:ascii="Raleway Medium" w:eastAsia="Raleway Medium" w:hAnsi="Raleway Medium" w:cs="Raleway Medium"/>
-          <w:sz w:val="24"/>
-          <w:szCs w:val="24"/>
-        </w:rPr>
-        <w:t xml:space="preserve"> accept special </w:t>
-      </w:r>
-      <w:proofErr w:type="gramStart"/>
-      <w:r>
-        <w:rPr>
-          <w:rFonts w:ascii="Raleway Medium" w:eastAsia="Raleway Medium" w:hAnsi="Raleway Medium" w:cs="Raleway Medium"/>
-          <w:sz w:val="24"/>
-          <w:szCs w:val="24"/>
-        </w:rPr>
-        <w:t>characters ,</w:t>
-      </w:r>
-      <w:proofErr w:type="gramEnd"/>
-      <w:r>
-        <w:rPr>
-          <w:rFonts w:ascii="Raleway Medium" w:eastAsia="Raleway Medium" w:hAnsi="Raleway Medium" w:cs="Raleway Medium"/>
-          <w:sz w:val="24"/>
-          <w:szCs w:val="24"/>
-        </w:rPr>
-        <w:t xml:space="preserve"> not start with </w:t>
-      </w:r>
-      <w:r>
-        <w:rPr>
-          <w:rFonts w:ascii="Raleway Medium" w:eastAsia="Raleway Medium" w:hAnsi="Raleway Medium" w:cs="Raleway Medium"/>
-          <w:sz w:val="24"/>
-          <w:szCs w:val="24"/>
-        </w:rPr>
-        <w:t>space, not</w:t>
-      </w:r>
-      <w:r>
-        <w:rPr>
-          <w:rFonts w:ascii="Raleway Medium" w:eastAsia="Raleway Medium" w:hAnsi="Raleway Medium" w:cs="Raleway Medium"/>
-          <w:sz w:val="24"/>
-          <w:szCs w:val="24"/>
-        </w:rPr>
-        <w:t xml:space="preserve"> accept characters).</w:t>
-      </w:r>
-    </w:p>
-    <w:p>
-      <w:pPr>
-        <w:numPr>
-          <w:ilvl w:val="0"/>
-          <w:numId w:val="7"/>
-        </w:numPr>
-        <w:rPr>
-          <w:rFonts w:ascii="Raleway Medium" w:eastAsia="Raleway Medium" w:hAnsi="Raleway Medium" w:cs="Raleway Medium"/>
-          <w:sz w:val="24"/>
-          <w:szCs w:val="24"/>
-        </w:rPr>
-      </w:pPr>
-      <w:r>
-        <w:rPr>
-          <w:rFonts w:ascii="Raleway Medium" w:eastAsia="Raleway Medium" w:hAnsi="Raleway Medium" w:cs="Raleway Medium"/>
-          <w:sz w:val="24"/>
-          <w:szCs w:val="24"/>
-        </w:rPr>
-        <w:t xml:space="preserve">Email (it should match the email format like </w:t>
-      </w:r>
-      <w:r>
-        <w:rPr>
-          <w:rFonts w:ascii="Raleway Medium" w:eastAsia="Raleway Medium" w:hAnsi="Raleway Medium" w:cs="Raleway Medium"/>
-          <w:sz w:val="24"/>
-          <w:szCs w:val="24"/>
-        </w:rPr>
-        <w:t>example@example.com)</w:t>
-      </w:r>
-      <w:r>
-        <w:rPr>
-          <w:rFonts w:ascii="Raleway Medium" w:eastAsia="Raleway Medium" w:hAnsi="Raleway Medium" w:cs="Raleway Medium"/>
-          <w:sz w:val="24"/>
-          <w:szCs w:val="24"/>
-        </w:rPr>
-        <w:t>.</w:t>
-      </w:r>
-    </w:p>
-    <w:p>
-      <w:pPr>
-        <w:numPr>
-          <w:ilvl w:val="0"/>
-          <w:numId w:val="7"/>
-        </w:numPr>
-        <w:rPr>
-          <w:rFonts w:ascii="Raleway Medium" w:eastAsia="Raleway Medium" w:hAnsi="Raleway Medium" w:cs="Raleway Medium"/>
-          <w:sz w:val="24"/>
-          <w:szCs w:val="24"/>
-        </w:rPr>
-      </w:pPr>
-      <w:r>
-        <w:rPr>
-          <w:rFonts w:ascii="Raleway Medium" w:eastAsia="Raleway Medium" w:hAnsi="Raleway Medium" w:cs="Raleway Medium"/>
-          <w:sz w:val="24"/>
-          <w:szCs w:val="24"/>
-        </w:rPr>
-        <w:t xml:space="preserve">Click in </w:t>
-      </w:r>
-      <w:r>
-        <w:rPr>
-          <w:rFonts w:ascii="Raleway Medium" w:eastAsia="Raleway Medium" w:hAnsi="Raleway Medium" w:cs="Raleway Medium"/>
-          <w:sz w:val="24"/>
-          <w:szCs w:val="24"/>
-        </w:rPr>
-        <w:t>send.</w:t>
-      </w:r>
-    </w:p>
-    <w:p>
-      <w:pPr>
-        <w:numPr>
-          <w:ilvl w:val="0"/>
-          <w:numId w:val="7"/>
-        </w:numPr>
-        <w:spacing w:after="240"/>
-      </w:pPr>
-      <w:r>
-        <w:rPr>
-          <w:rFonts w:ascii="Raleway Medium" w:eastAsia="Raleway Medium" w:hAnsi="Raleway Medium" w:cs="Raleway Medium"/>
-          <w:sz w:val="24"/>
-          <w:szCs w:val="24"/>
-        </w:rPr>
-        <w:t xml:space="preserve">Send a client or </w:t>
-      </w:r>
-      <w:r>
-        <w:rPr>
-          <w:rFonts w:ascii="Raleway Medium" w:eastAsia="Raleway Medium" w:hAnsi="Raleway Medium" w:cs="Raleway Medium"/>
-          <w:sz w:val="24"/>
-          <w:szCs w:val="24"/>
-        </w:rPr>
-        <w:t>admin link</w:t>
-      </w:r>
-      <w:r>
-        <w:rPr>
-          <w:rFonts w:ascii="Raleway Medium" w:eastAsia="Raleway Medium" w:hAnsi="Raleway Medium" w:cs="Raleway Medium"/>
-          <w:sz w:val="24"/>
-          <w:szCs w:val="24"/>
-        </w:rPr>
-        <w:t xml:space="preserve"> in his email to put a new </w:t>
-      </w:r>
-      <w:r>
-        <w:rPr>
-          <w:rFonts w:ascii="Raleway Medium" w:eastAsia="Raleway Medium" w:hAnsi="Raleway Medium" w:cs="Raleway Medium"/>
-          <w:sz w:val="24"/>
-          <w:szCs w:val="24"/>
-        </w:rPr>
-        <w:t>password</w:t>
-      </w:r>
-      <w:r>
-        <w:rPr>
-          <w:sz w:val="24"/>
-          <w:szCs w:val="24"/>
-        </w:rPr>
-        <w:t xml:space="preserve">. </w:t>
-      </w:r>
-    </w:p>
-    <w:p>
-      <w:pPr>
-        <w:spacing w:before="240" w:after="240"/>
-        <w:rPr>
-          <w:sz w:val="20"/>
-          <w:szCs w:val="20"/>
-        </w:rPr>
-      </w:pPr>
-      <w:r>
-        <w:rPr>
-          <w:b/>
-          <w:sz w:val="24"/>
-          <w:szCs w:val="24"/>
-        </w:rPr>
-        <w:t>SRS_ForgetPassword_002</w:t>
-      </w:r>
-    </w:p>
-    <w:p>
-      <w:pPr>
-        <w:spacing w:before="240" w:after="240"/>
-        <w:rPr>
-          <w:rFonts w:ascii="Raleway Medium" w:eastAsia="Raleway Medium" w:hAnsi="Raleway Medium" w:cs="Raleway Medium"/>
-          <w:sz w:val="24"/>
-          <w:szCs w:val="24"/>
-        </w:rPr>
-      </w:pPr>
-      <w:r>
-        <w:rPr>
-          <w:rFonts w:ascii="Raleway Medium" w:eastAsia="Raleway Medium" w:hAnsi="Raleway Medium" w:cs="Raleway Medium"/>
-          <w:sz w:val="24"/>
-          <w:szCs w:val="24"/>
-        </w:rPr>
-        <w:t>If a client or an admin   did not enter any field or did not enter all the required fields, an error message must appear to ask the user to enter all the fields (“all fields are required”)</w:t>
-      </w:r>
-    </w:p>
-    <w:p>
-      <w:pPr>
-        <w:spacing w:before="240" w:after="240"/>
-        <w:rPr>
-          <w:rFonts w:ascii="Raleway Medium" w:eastAsia="Raleway Medium" w:hAnsi="Raleway Medium" w:cs="Raleway Medium"/>
-          <w:sz w:val="24"/>
-          <w:szCs w:val="24"/>
-        </w:rPr>
-      </w:pPr>
-    </w:p>
-    <w:p>
-      <w:pPr>
-        <w:spacing w:before="240" w:after="240"/>
-        <w:rPr>
-          <w:sz w:val="20"/>
-          <w:szCs w:val="20"/>
-        </w:rPr>
-      </w:pPr>
-      <w:r>
-        <w:rPr>
-          <w:b/>
-          <w:sz w:val="24"/>
-          <w:szCs w:val="24"/>
-        </w:rPr>
-        <w:t>SRS_ForgetPassword_003</w:t>
-      </w:r>
-    </w:p>
-    <w:p>
-      <w:pPr>
-        <w:spacing w:before="240" w:after="240"/>
-        <w:rPr>
-          <w:rFonts w:ascii="Raleway Medium" w:eastAsia="Raleway Medium" w:hAnsi="Raleway Medium" w:cs="Raleway Medium"/>
-          <w:sz w:val="24"/>
-          <w:szCs w:val="24"/>
-        </w:rPr>
-      </w:pPr>
-      <w:r>
-        <w:rPr>
-          <w:rFonts w:ascii="Raleway Medium" w:eastAsia="Raleway Medium" w:hAnsi="Raleway Medium" w:cs="Raleway Medium"/>
-          <w:sz w:val="24"/>
-          <w:szCs w:val="24"/>
-        </w:rPr>
-        <w:t xml:space="preserve">If the </w:t>
-      </w:r>
-      <w:r>
-        <w:rPr>
-          <w:rFonts w:ascii="Raleway Medium" w:eastAsia="Raleway Medium" w:hAnsi="Raleway Medium" w:cs="Raleway Medium"/>
-          <w:sz w:val="24"/>
-          <w:szCs w:val="24"/>
-        </w:rPr>
-        <w:t>client did</w:t>
-      </w:r>
-      <w:r>
-        <w:rPr>
-          <w:rFonts w:ascii="Raleway Medium" w:eastAsia="Raleway Medium" w:hAnsi="Raleway Medium" w:cs="Raleway Medium"/>
-          <w:sz w:val="24"/>
-          <w:szCs w:val="24"/>
-        </w:rPr>
-        <w:t xml:space="preserve"> not enter fields as required in section </w:t>
-      </w:r>
-      <w:r>
-        <w:rPr>
-          <w:b/>
-          <w:sz w:val="24"/>
-          <w:szCs w:val="24"/>
-        </w:rPr>
-        <w:t>SRS_ForgetPassword_001</w:t>
-      </w:r>
-      <w:r>
-        <w:rPr>
-          <w:rFonts w:ascii="Raleway Medium" w:eastAsia="Raleway Medium" w:hAnsi="Raleway Medium" w:cs="Raleway Medium"/>
-          <w:sz w:val="24"/>
-          <w:szCs w:val="24"/>
-        </w:rPr>
-        <w:t xml:space="preserve"> the system showed an error </w:t>
-      </w:r>
-      <w:r>
-        <w:rPr>
-          <w:rFonts w:ascii="Raleway Medium" w:eastAsia="Raleway Medium" w:hAnsi="Raleway Medium" w:cs="Raleway Medium"/>
-          <w:sz w:val="24"/>
-          <w:szCs w:val="24"/>
-        </w:rPr>
-        <w:t>message.</w:t>
-      </w:r>
-    </w:p>
-    <w:p>
-      <w:pPr>
-        <w:pStyle w:val="Heading3"/>
-      </w:pPr>
+        <w:t xml:space="preserve"> with account no.</w:t>
+      </w:r>
       <w:bookmarkStart w:id="19" w:name="_hc9hwqcanbv9" w:colFirst="0" w:colLast="0"/>
       <w:bookmarkEnd w:id="19"/>
     </w:p>
@@ -6100,23 +6188,15 @@
           <w:sz w:val="24"/>
           <w:szCs w:val="24"/>
         </w:rPr>
-        <w:t xml:space="preserve">can close an account of clients under his </w:t>
-      </w:r>
-      <w:r>
-        <w:rPr>
-          <w:rFonts w:ascii="Raleway Medium" w:eastAsia="Raleway Medium" w:hAnsi="Raleway Medium" w:cs="Raleway Medium"/>
-          <w:sz w:val="24"/>
-          <w:szCs w:val="24"/>
-        </w:rPr>
-        <w:t>supervision. A</w:t>
-      </w:r>
-      <w:r>
-        <w:rPr>
-          <w:rFonts w:ascii="Raleway Medium" w:eastAsia="Raleway Medium" w:hAnsi="Raleway Medium" w:cs="Raleway Medium"/>
-          <w:sz w:val="24"/>
-          <w:szCs w:val="24"/>
-        </w:rPr>
-        <w:t xml:space="preserve"> client can close his account only if he/she has no active current accounts.</w:t>
+        <w:t>can close an account of clients</w:t>
+      </w:r>
+      <w:r>
+        <w:rPr>
+          <w:rFonts w:ascii="Raleway Medium" w:eastAsia="Raleway Medium" w:hAnsi="Raleway Medium" w:cs="Raleway Medium"/>
+          <w:sz w:val="24"/>
+          <w:szCs w:val="24"/>
+        </w:rPr>
+        <w:t>.</w:t>
       </w:r>
     </w:p>
     <w:p>
@@ -6196,7 +6276,6 @@
           <w:sz w:val="24"/>
           <w:szCs w:val="24"/>
         </w:rPr>
-        <w:lastRenderedPageBreak/>
         <w:t xml:space="preserve">An admin to close account of the client should follow </w:t>
       </w:r>
       <w:r>
@@ -6214,96 +6293,27 @@
           <w:ilvl w:val="0"/>
           <w:numId w:val="5"/>
         </w:numPr>
-        <w:spacing w:before="240"/>
-        <w:rPr>
-          <w:sz w:val="24"/>
-          <w:szCs w:val="24"/>
-        </w:rPr>
-      </w:pPr>
-      <w:r>
-        <w:rPr>
-          <w:rFonts w:ascii="Raleway Medium" w:eastAsia="Raleway Medium" w:hAnsi="Raleway Medium" w:cs="Raleway Medium"/>
-          <w:sz w:val="24"/>
-          <w:szCs w:val="24"/>
-        </w:rPr>
-        <w:t>Write The</w:t>
-      </w:r>
-      <w:r>
-        <w:rPr>
-          <w:rFonts w:ascii="Raleway Medium" w:eastAsia="Raleway Medium" w:hAnsi="Raleway Medium" w:cs="Raleway Medium"/>
-          <w:sz w:val="24"/>
-          <w:szCs w:val="24"/>
-        </w:rPr>
-        <w:t xml:space="preserve"> Account </w:t>
-      </w:r>
-      <w:r>
-        <w:rPr>
-          <w:rFonts w:ascii="Raleway Medium" w:eastAsia="Raleway Medium" w:hAnsi="Raleway Medium" w:cs="Raleway Medium"/>
-          <w:sz w:val="24"/>
-          <w:szCs w:val="24"/>
-        </w:rPr>
-        <w:t>No of</w:t>
-      </w:r>
-      <w:r>
-        <w:rPr>
-          <w:rFonts w:ascii="Raleway Medium" w:eastAsia="Raleway Medium" w:hAnsi="Raleway Medium" w:cs="Raleway Medium"/>
-          <w:sz w:val="24"/>
-          <w:szCs w:val="24"/>
-        </w:rPr>
-        <w:t xml:space="preserve"> </w:t>
-      </w:r>
-      <w:r>
-        <w:rPr>
-          <w:rFonts w:ascii="Raleway Medium" w:eastAsia="Raleway Medium" w:hAnsi="Raleway Medium" w:cs="Raleway Medium"/>
-          <w:sz w:val="24"/>
-          <w:szCs w:val="24"/>
-        </w:rPr>
-        <w:t>client (</w:t>
-      </w:r>
-      <w:r>
-        <w:rPr>
-          <w:rFonts w:ascii="Raleway Medium" w:eastAsia="Raleway Medium" w:hAnsi="Raleway Medium" w:cs="Raleway Medium"/>
-          <w:sz w:val="24"/>
-          <w:szCs w:val="24"/>
-        </w:rPr>
-        <w:t xml:space="preserve">it should accept numbers only, not accept special </w:t>
-      </w:r>
-      <w:r>
-        <w:rPr>
-          <w:rFonts w:ascii="Raleway Medium" w:eastAsia="Raleway Medium" w:hAnsi="Raleway Medium" w:cs="Raleway Medium"/>
-          <w:sz w:val="24"/>
-          <w:szCs w:val="24"/>
-        </w:rPr>
-        <w:t>characters,</w:t>
-      </w:r>
-      <w:r>
-        <w:rPr>
-          <w:rFonts w:ascii="Raleway Medium" w:eastAsia="Raleway Medium" w:hAnsi="Raleway Medium" w:cs="Raleway Medium"/>
-          <w:sz w:val="24"/>
-          <w:szCs w:val="24"/>
-        </w:rPr>
-        <w:t xml:space="preserve"> not start with space, not accept characters).</w:t>
-      </w:r>
-    </w:p>
-    <w:p>
-      <w:pPr>
-        <w:numPr>
-          <w:ilvl w:val="0"/>
-          <w:numId w:val="5"/>
-        </w:numPr>
-        <w:rPr>
-          <w:rFonts w:ascii="Raleway Medium" w:eastAsia="Raleway Medium" w:hAnsi="Raleway Medium" w:cs="Raleway Medium"/>
-          <w:sz w:val="24"/>
-          <w:szCs w:val="24"/>
-        </w:rPr>
-      </w:pPr>
-      <w:r>
-        <w:rPr>
-          <w:rFonts w:ascii="Raleway Medium" w:eastAsia="Raleway Medium" w:hAnsi="Raleway Medium" w:cs="Raleway Medium"/>
-          <w:sz w:val="24"/>
-          <w:szCs w:val="24"/>
-        </w:rPr>
-        <w:t xml:space="preserve">Click in button </w:t>
+        <w:rPr>
+          <w:rFonts w:ascii="Raleway Medium" w:eastAsia="Raleway Medium" w:hAnsi="Raleway Medium" w:cs="Raleway Medium"/>
+          <w:sz w:val="24"/>
+          <w:szCs w:val="24"/>
+        </w:rPr>
+      </w:pPr>
+      <w:r>
+        <w:rPr>
+          <w:rFonts w:ascii="Raleway Medium" w:eastAsia="Raleway Medium" w:hAnsi="Raleway Medium" w:cs="Raleway Medium"/>
+          <w:sz w:val="24"/>
+          <w:szCs w:val="24"/>
+        </w:rPr>
+        <w:t xml:space="preserve">Click </w:t>
+      </w:r>
+      <w:r>
+        <w:rPr>
+          <w:rFonts w:ascii="Raleway Medium" w:eastAsia="Raleway Medium" w:hAnsi="Raleway Medium" w:cs="Raleway Medium"/>
+          <w:sz w:val="24"/>
+          <w:szCs w:val="24"/>
+        </w:rPr>
+        <w:t xml:space="preserve">in delete button appear with client id &amp; account no </w:t>
       </w:r>
     </w:p>
     <w:p>
@@ -6330,84 +6340,73 @@
     </w:p>
     <w:p>
       <w:pPr>
-        <w:spacing w:before="240" w:after="240"/>
-        <w:rPr>
-          <w:b/>
-          <w:sz w:val="24"/>
-          <w:szCs w:val="24"/>
-        </w:rPr>
-      </w:pPr>
-      <w:smartTag w:uri="urn:schemas-microsoft-com:office:smarttags" w:element="stockticker">
-        <w:r>
-          <w:rPr>
-            <w:b/>
-            <w:sz w:val="24"/>
-            <w:szCs w:val="24"/>
-          </w:rPr>
-          <w:t>SRS</w:t>
-        </w:r>
-      </w:smartTag>
-      <w:r>
-        <w:rPr>
-          <w:b/>
-          <w:sz w:val="24"/>
-          <w:szCs w:val="24"/>
-        </w:rPr>
-        <w:t>_Close Account _002</w:t>
-      </w:r>
-    </w:p>
-    <w:p>
-      <w:pPr>
-        <w:spacing w:before="240" w:after="240"/>
-        <w:rPr>
-          <w:rFonts w:ascii="Raleway Medium" w:eastAsia="Raleway Medium" w:hAnsi="Raleway Medium" w:cs="Raleway Medium"/>
-          <w:sz w:val="24"/>
-          <w:szCs w:val="24"/>
-        </w:rPr>
-      </w:pPr>
-      <w:r>
-        <w:rPr>
-          <w:rFonts w:ascii="Raleway Medium" w:eastAsia="Raleway Medium" w:hAnsi="Raleway Medium" w:cs="Raleway Medium"/>
-          <w:sz w:val="24"/>
-          <w:szCs w:val="24"/>
-        </w:rPr>
-        <w:t xml:space="preserve"> If an admin did not enter one of the fields, an error message must appear to ask the admin to enter the field (“field is required”)</w:t>
-      </w:r>
-    </w:p>
-    <w:p>
-      <w:pPr>
-        <w:spacing w:before="240" w:after="240"/>
-        <w:rPr>
-          <w:b/>
-          <w:sz w:val="24"/>
-          <w:szCs w:val="24"/>
-        </w:rPr>
-      </w:pPr>
-      <w:r>
-        <w:rPr>
-          <w:b/>
-          <w:sz w:val="24"/>
-          <w:szCs w:val="24"/>
-        </w:rPr>
-        <w:t>SRS_Close Account _003</w:t>
-      </w:r>
-    </w:p>
-    <w:p>
-      <w:pPr>
-        <w:spacing w:before="240" w:after="240"/>
-        <w:rPr>
-          <w:rFonts w:ascii="Raleway Medium" w:eastAsia="Raleway Medium" w:hAnsi="Raleway Medium" w:cs="Raleway Medium"/>
-          <w:sz w:val="24"/>
-          <w:szCs w:val="24"/>
-        </w:rPr>
-      </w:pPr>
-      <w:r>
-        <w:rPr>
-          <w:rFonts w:ascii="Raleway Medium" w:eastAsia="Raleway Medium" w:hAnsi="Raleway Medium" w:cs="Raleway Medium"/>
-          <w:sz w:val="24"/>
-          <w:szCs w:val="24"/>
-        </w:rPr>
-        <w:t xml:space="preserve"> If an admin wants to close an account of a client which is not under his supervision the system must show an error message.</w:t>
+        <w:spacing w:after="240"/>
+        <w:ind w:left="720"/>
+        <w:rPr>
+          <w:rFonts w:ascii="Raleway Medium" w:eastAsia="Raleway Medium" w:hAnsi="Raleway Medium" w:cs="Raleway Medium"/>
+          <w:sz w:val="24"/>
+          <w:szCs w:val="24"/>
+        </w:rPr>
+      </w:pPr>
+    </w:p>
+    <w:p>
+      <w:pPr>
+        <w:spacing w:before="240" w:after="240"/>
+        <w:rPr>
+          <w:b/>
+          <w:sz w:val="24"/>
+          <w:szCs w:val="24"/>
+        </w:rPr>
+      </w:pPr>
+      <w:r>
+        <w:rPr>
+          <w:b/>
+          <w:sz w:val="24"/>
+          <w:szCs w:val="24"/>
+        </w:rPr>
+        <w:t>SRS_Close</w:t>
+      </w:r>
+      <w:r>
+        <w:rPr>
+          <w:b/>
+          <w:sz w:val="24"/>
+          <w:szCs w:val="24"/>
+        </w:rPr>
+        <w:t>.</w:t>
+      </w:r>
+      <w:r>
+        <w:rPr>
+          <w:b/>
+          <w:sz w:val="24"/>
+          <w:szCs w:val="24"/>
+        </w:rPr>
+        <w:t xml:space="preserve"> Account _002</w:t>
+      </w:r>
+    </w:p>
+    <w:p>
+      <w:pPr>
+        <w:spacing w:before="240" w:after="240"/>
+        <w:rPr>
+          <w:rFonts w:ascii="Raleway Medium" w:eastAsia="Raleway Medium" w:hAnsi="Raleway Medium" w:cs="Raleway Medium"/>
+          <w:sz w:val="24"/>
+          <w:szCs w:val="24"/>
+        </w:rPr>
+      </w:pPr>
+      <w:r>
+        <w:rPr>
+          <w:rFonts w:ascii="Raleway Medium" w:eastAsia="Raleway Medium" w:hAnsi="Raleway Medium" w:cs="Raleway Medium"/>
+          <w:sz w:val="24"/>
+          <w:szCs w:val="24"/>
+        </w:rPr>
+        <w:t xml:space="preserve"> If an admin </w:t>
+      </w:r>
+      <w:r>
+        <w:rPr>
+          <w:rFonts w:ascii="Raleway Medium" w:eastAsia="Raleway Medium" w:hAnsi="Raleway Medium" w:cs="Raleway Medium"/>
+          <w:sz w:val="24"/>
+          <w:szCs w:val="24"/>
+        </w:rPr>
+        <w:t xml:space="preserve">clicks in Ok in popup screen   the account delete successfully. </w:t>
       </w:r>
     </w:p>
     <w:p>
@@ -6431,15 +6430,57 @@
     <w:p>
       <w:pPr>
         <w:spacing w:before="240" w:after="240"/>
-      </w:pPr>
-      <w:r>
-        <w:rPr>
-          <w:rFonts w:ascii="Raleway Medium" w:eastAsia="Raleway Medium" w:hAnsi="Raleway Medium" w:cs="Raleway Medium"/>
-          <w:sz w:val="24"/>
-          <w:szCs w:val="24"/>
-        </w:rPr>
-        <w:t xml:space="preserve"> If an admin enters an invalid Account No of the client, the system shows an error message.</w:t>
-      </w:r>
+        <w:rPr>
+          <w:rFonts w:ascii="Raleway Medium" w:eastAsia="Raleway Medium" w:hAnsi="Raleway Medium" w:cs="Raleway Medium"/>
+          <w:sz w:val="24"/>
+          <w:szCs w:val="24"/>
+        </w:rPr>
+      </w:pPr>
+      <w:r>
+        <w:rPr>
+          <w:rFonts w:ascii="Raleway Medium" w:eastAsia="Raleway Medium" w:hAnsi="Raleway Medium" w:cs="Raleway Medium"/>
+          <w:sz w:val="24"/>
+          <w:szCs w:val="24"/>
+        </w:rPr>
+        <w:t xml:space="preserve">If an admin clicks in </w:t>
+      </w:r>
+      <w:r>
+        <w:rPr>
+          <w:rFonts w:ascii="Raleway Medium" w:eastAsia="Raleway Medium" w:hAnsi="Raleway Medium" w:cs="Raleway Medium"/>
+          <w:sz w:val="24"/>
+          <w:szCs w:val="24"/>
+        </w:rPr>
+        <w:t>Cannel, he</w:t>
+      </w:r>
+      <w:r>
+        <w:rPr>
+          <w:rFonts w:ascii="Raleway Medium" w:eastAsia="Raleway Medium" w:hAnsi="Raleway Medium" w:cs="Raleway Medium"/>
+          <w:sz w:val="24"/>
+          <w:szCs w:val="24"/>
+        </w:rPr>
+        <w:t xml:space="preserve"> </w:t>
+      </w:r>
+      <w:r>
+        <w:rPr>
+          <w:rFonts w:ascii="Raleway Medium" w:eastAsia="Raleway Medium" w:hAnsi="Raleway Medium" w:cs="Raleway Medium"/>
+          <w:sz w:val="24"/>
+          <w:szCs w:val="24"/>
+        </w:rPr>
+        <w:t>returns</w:t>
+      </w:r>
+      <w:r>
+        <w:rPr>
+          <w:rFonts w:ascii="Raleway Medium" w:eastAsia="Raleway Medium" w:hAnsi="Raleway Medium" w:cs="Raleway Medium"/>
+          <w:sz w:val="24"/>
+          <w:szCs w:val="24"/>
+        </w:rPr>
+        <w:t xml:space="preserve"> to the page </w:t>
+      </w:r>
+    </w:p>
+    <w:p>
+      <w:pPr>
+        <w:spacing w:before="240" w:after="240"/>
+      </w:pPr>
     </w:p>
     <w:sectPr>
       <w:headerReference w:type="default" r:id="rId7"/>
@@ -7676,7 +7717,7 @@
     <w:lsdException w:name="Table Web 2" w:semiHidden="1" w:unhideWhenUsed="1"/>
     <w:lsdException w:name="Table Web 3" w:semiHidden="1" w:unhideWhenUsed="1"/>
     <w:lsdException w:name="Balloon Text" w:semiHidden="1" w:unhideWhenUsed="1"/>
-    <w:lsdException w:name="Table Grid" w:semiHidden="1" w:uiPriority="59" w:unhideWhenUsed="1"/>
+    <w:lsdException w:name="Table Grid" w:uiPriority="59"/>
     <w:lsdException w:name="Table Theme" w:semiHidden="1" w:unhideWhenUsed="1"/>
     <w:lsdException w:name="Placeholder Text" w:semiHidden="1"/>
     <w:lsdException w:name="No Spacing" w:uiPriority="1" w:qFormat="1"/>
@@ -8140,6 +8181,17 @@
       <w:spacing w:line="240" w:lineRule="auto"/>
     </w:pPr>
   </w:style>
+  <w:style w:type="paragraph" w:styleId="ListParagraph">
+    <w:name w:val="List Paragraph"/>
+    <w:basedOn w:val="Normal"/>
+    <w:uiPriority w:val="34"/>
+    <w:qFormat/>
+    <w:rsid w:val="00D76859"/>
+    <w:pPr>
+      <w:ind w:left="720"/>
+      <w:contextualSpacing/>
+    </w:pPr>
+  </w:style>
 </w:styles>
 </file>
 

</xml_diff>

<commit_message>
Amr comments in SRS
</commit_message>
<xml_diff>
--- a/Requirements/InternetBankingSystem_SRS.docx
+++ b/Requirements/InternetBankingSystem_SRS.docx
@@ -182,7 +182,14 @@
           <w:sz w:val="48"/>
           <w:szCs w:val="48"/>
         </w:rPr>
-        <w:t>15</w:t>
+        <w:t>1</w:t>
+      </w:r>
+      <w:r>
+        <w:rPr>
+          <w:sz w:val="48"/>
+          <w:szCs w:val="48"/>
+        </w:rPr>
+        <w:t>7</w:t>
       </w:r>
       <w:r>
         <w:rPr>
@@ -558,8 +565,13 @@
               <w:ind w:left="100"/>
             </w:pPr>
             <w:r>
-              <w:t xml:space="preserve"> Amany,Esraa,Hana</w:t>
-            </w:r>
+              <w:t xml:space="preserve"> </w:t>
+            </w:r>
+            <w:proofErr w:type="spellStart"/>
+            <w:r>
+              <w:t>Amany,Esraa,Hana</w:t>
+            </w:r>
+            <w:proofErr w:type="spellEnd"/>
           </w:p>
         </w:tc>
         <w:tc>
@@ -640,9 +652,11 @@
               <w:spacing w:before="240" w:after="240"/>
               <w:ind w:left="100"/>
             </w:pPr>
+            <w:proofErr w:type="spellStart"/>
             <w:r>
               <w:t>Hussien</w:t>
             </w:r>
+            <w:proofErr w:type="spellEnd"/>
           </w:p>
         </w:tc>
         <w:tc>
@@ -849,6 +863,9 @@
             <w:pPr>
               <w:spacing w:before="240" w:after="240"/>
             </w:pPr>
+            <w:r>
+              <w:t>17/3/2023</w:t>
+            </w:r>
           </w:p>
         </w:tc>
         <w:tc>
@@ -866,6 +883,9 @@
               <w:spacing w:before="240" w:after="240"/>
               <w:ind w:left="100"/>
             </w:pPr>
+            <w:r>
+              <w:t>Version 2.3</w:t>
+            </w:r>
           </w:p>
         </w:tc>
         <w:tc>
@@ -883,6 +903,9 @@
               <w:spacing w:before="240" w:after="240"/>
               <w:ind w:left="100"/>
             </w:pPr>
+            <w:r>
+              <w:t>Amany</w:t>
+            </w:r>
           </w:p>
         </w:tc>
         <w:tc>
@@ -2768,46 +2791,6 @@
     </w:sdt>
     <w:p>
       <w:pPr>
-        <w:rPr>
-          <w:rFonts w:ascii="Raleway SemiBold" w:eastAsia="Raleway SemiBold" w:hAnsi="Raleway SemiBold" w:cs="Raleway SemiBold"/>
-          <w:sz w:val="30"/>
-          <w:szCs w:val="30"/>
-        </w:rPr>
-      </w:pPr>
-    </w:p>
-    <w:p>
-      <w:pPr>
-        <w:spacing w:before="240" w:after="240"/>
-        <w:rPr>
-          <w:rFonts w:ascii="Raleway SemiBold" w:eastAsia="Raleway SemiBold" w:hAnsi="Raleway SemiBold" w:cs="Raleway SemiBold"/>
-          <w:sz w:val="30"/>
-          <w:szCs w:val="30"/>
-        </w:rPr>
-      </w:pPr>
-    </w:p>
-    <w:p>
-      <w:pPr>
-        <w:spacing w:before="240" w:after="240"/>
-        <w:rPr>
-          <w:rFonts w:ascii="Raleway SemiBold" w:eastAsia="Raleway SemiBold" w:hAnsi="Raleway SemiBold" w:cs="Raleway SemiBold"/>
-          <w:sz w:val="30"/>
-          <w:szCs w:val="30"/>
-        </w:rPr>
-      </w:pPr>
-    </w:p>
-    <w:p>
-      <w:pPr>
-        <w:spacing w:before="240" w:after="240"/>
-        <w:rPr>
-          <w:color w:val="1155CC"/>
-        </w:rPr>
-      </w:pPr>
-      <w:r>
-        <w:t xml:space="preserve"> </w:t>
-      </w:r>
-    </w:p>
-    <w:p>
-      <w:pPr>
         <w:spacing w:before="240" w:after="240"/>
         <w:ind w:left="360"/>
         <w:rPr>
@@ -2857,12 +2840,12 @@
         <w:tblStyle w:val="a1"/>
         <w:tblW w:w="9345" w:type="dxa"/>
         <w:tblBorders>
-          <w:top w:val="nil"/>
-          <w:left w:val="nil"/>
-          <w:bottom w:val="nil"/>
-          <w:right w:val="nil"/>
-          <w:insideH w:val="nil"/>
-          <w:insideV w:val="nil"/>
+          <w:top w:val="single" w:sz="4" w:space="0" w:color="auto"/>
+          <w:left w:val="single" w:sz="4" w:space="0" w:color="auto"/>
+          <w:bottom w:val="single" w:sz="4" w:space="0" w:color="auto"/>
+          <w:right w:val="single" w:sz="4" w:space="0" w:color="auto"/>
+          <w:insideH w:val="single" w:sz="4" w:space="0" w:color="auto"/>
+          <w:insideV w:val="single" w:sz="4" w:space="0" w:color="auto"/>
         </w:tblBorders>
         <w:tblLayout w:type="fixed"/>
         <w:tblLook w:val="0600" w:firstRow="0" w:lastRow="0" w:firstColumn="0" w:lastColumn="0" w:noHBand="1" w:noVBand="1"/>
@@ -2878,12 +2861,6 @@
         <w:tc>
           <w:tcPr>
             <w:tcW w:w="4695" w:type="dxa"/>
-            <w:tcBorders>
-              <w:top w:val="single" w:sz="6" w:space="0" w:color="000000"/>
-              <w:left w:val="single" w:sz="6" w:space="0" w:color="000000"/>
-              <w:bottom w:val="single" w:sz="6" w:space="0" w:color="000000"/>
-              <w:right w:val="single" w:sz="6" w:space="0" w:color="000000"/>
-            </w:tcBorders>
             <w:tcMar>
               <w:top w:w="100" w:type="dxa"/>
               <w:left w:w="100" w:type="dxa"/>
@@ -2910,12 +2887,6 @@
         <w:tc>
           <w:tcPr>
             <w:tcW w:w="4650" w:type="dxa"/>
-            <w:tcBorders>
-              <w:top w:val="single" w:sz="6" w:space="0" w:color="000000"/>
-              <w:left w:val="nil"/>
-              <w:bottom w:val="single" w:sz="6" w:space="0" w:color="000000"/>
-              <w:right w:val="single" w:sz="6" w:space="0" w:color="000000"/>
-            </w:tcBorders>
             <w:tcMar>
               <w:top w:w="100" w:type="dxa"/>
               <w:left w:w="100" w:type="dxa"/>
@@ -2935,7 +2906,7 @@
               <w:rPr>
                 <w:b/>
               </w:rPr>
-              <w:t>Word</w:t>
+              <w:t xml:space="preserve">Meaning </w:t>
             </w:r>
           </w:p>
         </w:tc>
@@ -2947,12 +2918,6 @@
         <w:tc>
           <w:tcPr>
             <w:tcW w:w="4695" w:type="dxa"/>
-            <w:tcBorders>
-              <w:top w:val="nil"/>
-              <w:left w:val="single" w:sz="6" w:space="0" w:color="000000"/>
-              <w:bottom w:val="single" w:sz="6" w:space="0" w:color="000000"/>
-              <w:right w:val="single" w:sz="6" w:space="0" w:color="000000"/>
-            </w:tcBorders>
             <w:tcMar>
               <w:top w:w="100" w:type="dxa"/>
               <w:left w:w="100" w:type="dxa"/>
@@ -2973,12 +2938,6 @@
         <w:tc>
           <w:tcPr>
             <w:tcW w:w="4650" w:type="dxa"/>
-            <w:tcBorders>
-              <w:top w:val="nil"/>
-              <w:left w:val="nil"/>
-              <w:bottom w:val="single" w:sz="6" w:space="0" w:color="000000"/>
-              <w:right w:val="single" w:sz="6" w:space="0" w:color="000000"/>
-            </w:tcBorders>
             <w:tcMar>
               <w:top w:w="100" w:type="dxa"/>
               <w:left w:w="100" w:type="dxa"/>
@@ -2997,6 +2956,90 @@
           </w:p>
         </w:tc>
       </w:tr>
+      <w:tr>
+        <w:trPr>
+          <w:trHeight w:val="480"/>
+        </w:trPr>
+        <w:tc>
+          <w:tcPr>
+            <w:tcW w:w="4695" w:type="dxa"/>
+            <w:tcMar>
+              <w:top w:w="100" w:type="dxa"/>
+              <w:left w:w="100" w:type="dxa"/>
+              <w:bottom w:w="100" w:type="dxa"/>
+              <w:right w:w="100" w:type="dxa"/>
+            </w:tcMar>
+          </w:tcPr>
+          <w:p>
+            <w:pPr>
+              <w:spacing w:before="240" w:after="240"/>
+              <w:jc w:val="center"/>
+            </w:pPr>
+            <w:r>
+              <w:t>DB</w:t>
+            </w:r>
+          </w:p>
+        </w:tc>
+        <w:tc>
+          <w:tcPr>
+            <w:tcW w:w="4650" w:type="dxa"/>
+            <w:tcMar>
+              <w:top w:w="100" w:type="dxa"/>
+              <w:left w:w="100" w:type="dxa"/>
+              <w:bottom w:w="100" w:type="dxa"/>
+              <w:right w:w="100" w:type="dxa"/>
+            </w:tcMar>
+          </w:tcPr>
+          <w:p>
+            <w:pPr>
+              <w:spacing w:before="240" w:after="240"/>
+              <w:jc w:val="center"/>
+            </w:pPr>
+            <w:r>
+              <w:t>Database</w:t>
+            </w:r>
+          </w:p>
+        </w:tc>
+      </w:tr>
+      <w:tr>
+        <w:trPr>
+          <w:trHeight w:val="480"/>
+        </w:trPr>
+        <w:tc>
+          <w:tcPr>
+            <w:tcW w:w="4695" w:type="dxa"/>
+            <w:tcMar>
+              <w:top w:w="100" w:type="dxa"/>
+              <w:left w:w="100" w:type="dxa"/>
+              <w:bottom w:w="100" w:type="dxa"/>
+              <w:right w:w="100" w:type="dxa"/>
+            </w:tcMar>
+          </w:tcPr>
+          <w:p>
+            <w:pPr>
+              <w:spacing w:before="240" w:after="240"/>
+              <w:jc w:val="center"/>
+            </w:pPr>
+          </w:p>
+        </w:tc>
+        <w:tc>
+          <w:tcPr>
+            <w:tcW w:w="4650" w:type="dxa"/>
+            <w:tcMar>
+              <w:top w:w="100" w:type="dxa"/>
+              <w:left w:w="100" w:type="dxa"/>
+              <w:bottom w:w="100" w:type="dxa"/>
+              <w:right w:w="100" w:type="dxa"/>
+            </w:tcMar>
+          </w:tcPr>
+          <w:p>
+            <w:pPr>
+              <w:spacing w:before="240" w:after="240"/>
+              <w:jc w:val="center"/>
+            </w:pPr>
+          </w:p>
+        </w:tc>
+      </w:tr>
     </w:tbl>
     <w:p>
       <w:pPr>
@@ -3174,7 +3217,7 @@
         <w:rPr>
           <w:rFonts w:ascii="Raleway Medium" w:eastAsia="Raleway Medium" w:hAnsi="Raleway Medium" w:cs="Raleway Medium"/>
         </w:rPr>
-        <w:t xml:space="preserve">Login and Logout </w:t>
+        <w:t xml:space="preserve">Login </w:t>
       </w:r>
     </w:p>
     <w:p>
@@ -3288,7 +3331,7 @@
         <w:rPr>
           <w:rFonts w:ascii="Raleway Medium" w:eastAsia="Raleway Medium" w:hAnsi="Raleway Medium" w:cs="Raleway Medium"/>
         </w:rPr>
-        <w:t xml:space="preserve">Login and Logout </w:t>
+        <w:t xml:space="preserve">Login </w:t>
       </w:r>
     </w:p>
     <w:p>
@@ -3538,7 +3581,7 @@
       <w:pPr>
         <w:numPr>
           <w:ilvl w:val="0"/>
-          <w:numId w:val="4"/>
+          <w:numId w:val="10"/>
         </w:numPr>
         <w:spacing w:before="240"/>
         <w:rPr>
@@ -3553,162 +3596,117 @@
           <w:sz w:val="24"/>
           <w:szCs w:val="24"/>
         </w:rPr>
-        <w:t>First name (it should accept letters only with length not less than 2, not greater than 15 , must not be blank , not accept special characters and not start with space).</w:t>
+        <w:t xml:space="preserve">First </w:t>
+      </w:r>
+      <w:r>
+        <w:rPr>
+          <w:rFonts w:ascii="Raleway Medium" w:eastAsia="Raleway Medium" w:hAnsi="Raleway Medium" w:cs="Raleway Medium"/>
+          <w:sz w:val="24"/>
+          <w:szCs w:val="24"/>
+        </w:rPr>
+        <w:t>N</w:t>
+      </w:r>
+      <w:r>
+        <w:rPr>
+          <w:rFonts w:ascii="Raleway Medium" w:eastAsia="Raleway Medium" w:hAnsi="Raleway Medium" w:cs="Raleway Medium"/>
+          <w:sz w:val="24"/>
+          <w:szCs w:val="24"/>
+        </w:rPr>
+        <w:t xml:space="preserve">ame (it should accept letters only with length not less than 2, not greater than </w:t>
+      </w:r>
+      <w:r>
+        <w:rPr>
+          <w:rFonts w:ascii="Raleway Medium" w:eastAsia="Raleway Medium" w:hAnsi="Raleway Medium" w:cs="Raleway Medium"/>
+          <w:sz w:val="24"/>
+          <w:szCs w:val="24"/>
+        </w:rPr>
+        <w:t>15,</w:t>
       </w:r>
     </w:p>
     <w:p>
       <w:pPr>
         <w:numPr>
           <w:ilvl w:val="0"/>
-          <w:numId w:val="4"/>
+          <w:numId w:val="10"/>
         </w:numPr>
-        <w:rPr>
-          <w:rFonts w:ascii="Raleway Medium" w:eastAsia="Raleway Medium" w:hAnsi="Raleway Medium" w:cs="Raleway Medium"/>
-          <w:sz w:val="24"/>
-          <w:szCs w:val="24"/>
-        </w:rPr>
-      </w:pPr>
-      <w:r>
-        <w:rPr>
-          <w:rFonts w:ascii="Raleway Medium" w:eastAsia="Raleway Medium" w:hAnsi="Raleway Medium" w:cs="Raleway Medium"/>
-          <w:sz w:val="24"/>
-          <w:szCs w:val="24"/>
-        </w:rPr>
-        <w:t xml:space="preserve"> Last name (it should accept letters only with length not less than 2, not greater than 15 , must not be blank , not accept special characters and not start with space).</w:t>
+        <w:spacing w:before="240"/>
+        <w:rPr>
+          <w:rFonts w:ascii="Raleway Medium" w:eastAsia="Raleway Medium" w:hAnsi="Raleway Medium" w:cs="Raleway Medium"/>
+          <w:sz w:val="24"/>
+          <w:szCs w:val="24"/>
+        </w:rPr>
+      </w:pPr>
+      <w:r>
+        <w:rPr>
+          <w:rFonts w:ascii="Raleway Medium" w:eastAsia="Raleway Medium" w:hAnsi="Raleway Medium" w:cs="Raleway Medium"/>
+          <w:sz w:val="24"/>
+          <w:szCs w:val="24"/>
+        </w:rPr>
+        <w:t xml:space="preserve">First Name </w:t>
+      </w:r>
+      <w:r>
+        <w:rPr>
+          <w:rFonts w:ascii="Raleway Medium" w:eastAsia="Raleway Medium" w:hAnsi="Raleway Medium" w:cs="Raleway Medium"/>
+          <w:sz w:val="24"/>
+          <w:szCs w:val="24"/>
+        </w:rPr>
+        <w:t xml:space="preserve">not accept special characters </w:t>
       </w:r>
     </w:p>
     <w:p>
       <w:pPr>
         <w:numPr>
           <w:ilvl w:val="0"/>
-          <w:numId w:val="4"/>
+          <w:numId w:val="10"/>
         </w:numPr>
-        <w:rPr>
-          <w:rFonts w:ascii="Raleway Medium" w:eastAsia="Raleway Medium" w:hAnsi="Raleway Medium" w:cs="Raleway Medium"/>
-          <w:sz w:val="24"/>
-          <w:szCs w:val="24"/>
-        </w:rPr>
-      </w:pPr>
-      <w:r>
-        <w:rPr>
-          <w:rFonts w:ascii="Raleway Medium" w:eastAsia="Raleway Medium" w:hAnsi="Raleway Medium" w:cs="Raleway Medium"/>
-          <w:sz w:val="24"/>
-          <w:szCs w:val="24"/>
-        </w:rPr>
-        <w:lastRenderedPageBreak/>
-        <w:t xml:space="preserve">Email (it should match the email format like </w:t>
-      </w:r>
-      <w:r>
-        <w:rPr>
-          <w:rFonts w:ascii="Raleway Medium" w:eastAsia="Raleway Medium" w:hAnsi="Raleway Medium" w:cs="Raleway Medium"/>
-          <w:sz w:val="24"/>
-          <w:szCs w:val="24"/>
-          <w:u w:val="single"/>
-        </w:rPr>
-        <w:t>example@example.com</w:t>
-      </w:r>
-      <w:r>
-        <w:rPr>
-          <w:rFonts w:ascii="Raleway Medium" w:eastAsia="Raleway Medium" w:hAnsi="Raleway Medium" w:cs="Raleway Medium"/>
-          <w:sz w:val="24"/>
-          <w:szCs w:val="24"/>
-        </w:rPr>
-        <w:t xml:space="preserve"> </w:t>
-      </w:r>
-      <w:r>
-        <w:rPr>
-          <w:rFonts w:ascii="Raleway Medium" w:eastAsia="Raleway Medium" w:hAnsi="Raleway Medium" w:cs="Raleway Medium"/>
-          <w:sz w:val="24"/>
-          <w:szCs w:val="24"/>
-        </w:rPr>
-        <w:t xml:space="preserve">and if email already </w:t>
-      </w:r>
-      <w:r>
-        <w:rPr>
-          <w:rFonts w:ascii="Raleway Medium" w:eastAsia="Raleway Medium" w:hAnsi="Raleway Medium" w:cs="Raleway Medium"/>
-          <w:sz w:val="24"/>
-          <w:szCs w:val="24"/>
-        </w:rPr>
-        <w:t>exist</w:t>
-      </w:r>
-      <w:r>
-        <w:rPr>
-          <w:rFonts w:ascii="Raleway Medium" w:eastAsia="Raleway Medium" w:hAnsi="Raleway Medium" w:cs="Raleway Medium"/>
-          <w:sz w:val="24"/>
-          <w:szCs w:val="24"/>
-        </w:rPr>
-        <w:t xml:space="preserve"> in </w:t>
-      </w:r>
-      <w:r>
-        <w:rPr>
-          <w:rFonts w:ascii="Raleway Medium" w:eastAsia="Raleway Medium" w:hAnsi="Raleway Medium" w:cs="Raleway Medium"/>
-          <w:sz w:val="24"/>
-          <w:szCs w:val="24"/>
-        </w:rPr>
-        <w:t>database show</w:t>
-      </w:r>
-      <w:r>
-        <w:rPr>
-          <w:rFonts w:ascii="Raleway Medium" w:eastAsia="Raleway Medium" w:hAnsi="Raleway Medium" w:cs="Raleway Medium"/>
-          <w:sz w:val="24"/>
-          <w:szCs w:val="24"/>
-        </w:rPr>
-        <w:t xml:space="preserve"> error message” </w:t>
-      </w:r>
-      <w:r>
-        <w:rPr>
-          <w:rFonts w:ascii="Raleway Medium" w:eastAsia="Raleway Medium" w:hAnsi="Raleway Medium" w:cs="Raleway Medium"/>
-          <w:sz w:val="24"/>
-          <w:szCs w:val="24"/>
-        </w:rPr>
-        <w:t xml:space="preserve">the email already exists, please go to the </w:t>
-      </w:r>
-      <w:r>
-        <w:rPr>
-          <w:rFonts w:ascii="Raleway Medium" w:eastAsia="Raleway Medium" w:hAnsi="Raleway Medium" w:cs="Raleway Medium"/>
-          <w:sz w:val="24"/>
-          <w:szCs w:val="24"/>
-        </w:rPr>
-        <w:t>L</w:t>
-      </w:r>
-      <w:r>
-        <w:rPr>
-          <w:rFonts w:ascii="Raleway Medium" w:eastAsia="Raleway Medium" w:hAnsi="Raleway Medium" w:cs="Raleway Medium"/>
-          <w:sz w:val="24"/>
-          <w:szCs w:val="24"/>
-        </w:rPr>
-        <w:t xml:space="preserve">ogin </w:t>
-      </w:r>
-      <w:r>
-        <w:rPr>
-          <w:rFonts w:ascii="Raleway Medium" w:eastAsia="Raleway Medium" w:hAnsi="Raleway Medium" w:cs="Raleway Medium"/>
-          <w:sz w:val="24"/>
-          <w:szCs w:val="24"/>
-        </w:rPr>
-        <w:t>P</w:t>
-      </w:r>
-      <w:r>
-        <w:rPr>
-          <w:rFonts w:ascii="Raleway Medium" w:eastAsia="Raleway Medium" w:hAnsi="Raleway Medium" w:cs="Raleway Medium"/>
-          <w:sz w:val="24"/>
-          <w:szCs w:val="24"/>
-        </w:rPr>
-        <w:t>age</w:t>
-      </w:r>
-      <w:r>
-        <w:rPr>
-          <w:rFonts w:ascii="Raleway Medium" w:eastAsia="Raleway Medium" w:hAnsi="Raleway Medium" w:cs="Raleway Medium"/>
-          <w:sz w:val="24"/>
-          <w:szCs w:val="24"/>
-        </w:rPr>
-        <w:t xml:space="preserve"> “ </w:t>
-      </w:r>
+        <w:spacing w:before="240"/>
+        <w:rPr>
+          <w:rFonts w:ascii="Raleway Medium" w:eastAsia="Raleway Medium" w:hAnsi="Raleway Medium" w:cs="Raleway Medium"/>
+          <w:sz w:val="24"/>
+          <w:szCs w:val="24"/>
+        </w:rPr>
+      </w:pPr>
+      <w:r>
+        <w:rPr>
+          <w:rFonts w:ascii="Raleway Medium" w:eastAsia="Raleway Medium" w:hAnsi="Raleway Medium" w:cs="Raleway Medium"/>
+          <w:sz w:val="24"/>
+          <w:szCs w:val="24"/>
+        </w:rPr>
+        <w:t xml:space="preserve"> First Name </w:t>
+      </w:r>
+      <w:r>
+        <w:rPr>
+          <w:rFonts w:ascii="Raleway Medium" w:eastAsia="Raleway Medium" w:hAnsi="Raleway Medium" w:cs="Raleway Medium"/>
+          <w:sz w:val="24"/>
+          <w:szCs w:val="24"/>
+        </w:rPr>
+        <w:t>not start with space</w:t>
+      </w:r>
+      <w:r>
+        <w:rPr>
+          <w:rFonts w:ascii="Raleway Medium" w:eastAsia="Raleway Medium" w:hAnsi="Raleway Medium" w:cs="Raleway Medium"/>
+          <w:sz w:val="24"/>
+          <w:szCs w:val="24"/>
+        </w:rPr>
+        <w:t>.</w:t>
+      </w:r>
+    </w:p>
+    <w:p>
+      <w:pPr>
+        <w:spacing w:before="240"/>
+        <w:ind w:left="1440"/>
+        <w:rPr>
+          <w:rFonts w:ascii="Raleway Medium" w:eastAsia="Raleway Medium" w:hAnsi="Raleway Medium" w:cs="Raleway Medium"/>
+          <w:sz w:val="24"/>
+          <w:szCs w:val="24"/>
+        </w:rPr>
+      </w:pPr>
     </w:p>
     <w:p>
       <w:pPr>
         <w:numPr>
           <w:ilvl w:val="0"/>
-          <w:numId w:val="4"/>
+          <w:numId w:val="10"/>
         </w:numPr>
         <w:rPr>
           <w:rFonts w:ascii="Raleway Medium" w:eastAsia="Raleway Medium" w:hAnsi="Raleway Medium" w:cs="Raleway Medium"/>
@@ -3722,14 +3720,277 @@
           <w:sz w:val="24"/>
           <w:szCs w:val="24"/>
         </w:rPr>
-        <w:t>Password (it must contain at least 8 characters, with letters, numbers, and special characters).</w:t>
+        <w:t xml:space="preserve"> Last name (it should accept letters only with length not less than 2, not greater than </w:t>
+      </w:r>
+      <w:r>
+        <w:rPr>
+          <w:rFonts w:ascii="Raleway Medium" w:eastAsia="Raleway Medium" w:hAnsi="Raleway Medium" w:cs="Raleway Medium"/>
+          <w:sz w:val="24"/>
+          <w:szCs w:val="24"/>
+        </w:rPr>
+        <w:t>15,</w:t>
+      </w:r>
+      <w:r>
+        <w:rPr>
+          <w:rFonts w:ascii="Raleway Medium" w:eastAsia="Raleway Medium" w:hAnsi="Raleway Medium" w:cs="Raleway Medium"/>
+          <w:sz w:val="24"/>
+          <w:szCs w:val="24"/>
+        </w:rPr>
+        <w:t xml:space="preserve"> must not be </w:t>
+      </w:r>
+      <w:r>
+        <w:rPr>
+          <w:rFonts w:ascii="Raleway Medium" w:eastAsia="Raleway Medium" w:hAnsi="Raleway Medium" w:cs="Raleway Medium"/>
+          <w:sz w:val="24"/>
+          <w:szCs w:val="24"/>
+        </w:rPr>
+        <w:t>blank,</w:t>
+      </w:r>
+      <w:r>
+        <w:rPr>
+          <w:rFonts w:ascii="Raleway Medium" w:eastAsia="Raleway Medium" w:hAnsi="Raleway Medium" w:cs="Raleway Medium"/>
+          <w:sz w:val="24"/>
+          <w:szCs w:val="24"/>
+        </w:rPr>
+        <w:t xml:space="preserve"> not accept special characters and not start with space).</w:t>
       </w:r>
     </w:p>
     <w:p>
       <w:pPr>
         <w:numPr>
           <w:ilvl w:val="0"/>
-          <w:numId w:val="4"/>
+          <w:numId w:val="10"/>
+        </w:numPr>
+        <w:rPr>
+          <w:rFonts w:ascii="Raleway Medium" w:eastAsia="Raleway Medium" w:hAnsi="Raleway Medium" w:cs="Raleway Medium"/>
+          <w:sz w:val="24"/>
+          <w:szCs w:val="24"/>
+        </w:rPr>
+      </w:pPr>
+      <w:r>
+        <w:rPr>
+          <w:rFonts w:ascii="Raleway Medium" w:eastAsia="Raleway Medium" w:hAnsi="Raleway Medium" w:cs="Raleway Medium"/>
+          <w:sz w:val="24"/>
+          <w:szCs w:val="24"/>
+        </w:rPr>
+        <w:t xml:space="preserve">Email (it should match the email format like </w:t>
+      </w:r>
+      <w:r>
+        <w:rPr>
+          <w:rFonts w:ascii="Raleway Medium" w:eastAsia="Raleway Medium" w:hAnsi="Raleway Medium" w:cs="Raleway Medium"/>
+          <w:sz w:val="24"/>
+          <w:szCs w:val="24"/>
+          <w:u w:val="single"/>
+        </w:rPr>
+        <w:t>example@example.com</w:t>
+      </w:r>
+      <w:r>
+        <w:rPr>
+          <w:rFonts w:ascii="Raleway Medium" w:eastAsia="Raleway Medium" w:hAnsi="Raleway Medium" w:cs="Raleway Medium"/>
+          <w:sz w:val="24"/>
+          <w:szCs w:val="24"/>
+        </w:rPr>
+        <w:t>)</w:t>
+      </w:r>
+    </w:p>
+    <w:p>
+      <w:pPr>
+        <w:numPr>
+          <w:ilvl w:val="0"/>
+          <w:numId w:val="10"/>
+        </w:numPr>
+        <w:rPr>
+          <w:rFonts w:ascii="Raleway Medium" w:eastAsia="Raleway Medium" w:hAnsi="Raleway Medium" w:cs="Raleway Medium"/>
+          <w:sz w:val="24"/>
+          <w:szCs w:val="24"/>
+        </w:rPr>
+      </w:pPr>
+      <w:r>
+        <w:rPr>
+          <w:rFonts w:ascii="Raleway Medium" w:eastAsia="Raleway Medium" w:hAnsi="Raleway Medium" w:cs="Raleway Medium"/>
+          <w:sz w:val="24"/>
+          <w:szCs w:val="24"/>
+        </w:rPr>
+        <w:t xml:space="preserve"> </w:t>
+      </w:r>
+      <w:r>
+        <w:rPr>
+          <w:rFonts w:ascii="Raleway Medium" w:eastAsia="Raleway Medium" w:hAnsi="Raleway Medium" w:cs="Raleway Medium"/>
+          <w:sz w:val="24"/>
+          <w:szCs w:val="24"/>
+        </w:rPr>
+        <w:t>email is not existed</w:t>
+      </w:r>
+      <w:r>
+        <w:rPr>
+          <w:rFonts w:ascii="Raleway Medium" w:eastAsia="Raleway Medium" w:hAnsi="Raleway Medium" w:cs="Raleway Medium"/>
+          <w:sz w:val="24"/>
+          <w:szCs w:val="24"/>
+        </w:rPr>
+        <w:t xml:space="preserve"> in </w:t>
+      </w:r>
+      <w:r>
+        <w:rPr>
+          <w:rFonts w:ascii="Raleway Medium" w:eastAsia="Raleway Medium" w:hAnsi="Raleway Medium" w:cs="Raleway Medium"/>
+          <w:sz w:val="24"/>
+          <w:szCs w:val="24"/>
+        </w:rPr>
+        <w:t xml:space="preserve">database </w:t>
+      </w:r>
+    </w:p>
+    <w:p>
+      <w:pPr>
+        <w:numPr>
+          <w:ilvl w:val="0"/>
+          <w:numId w:val="10"/>
+        </w:numPr>
+        <w:rPr>
+          <w:rFonts w:ascii="Raleway Medium" w:eastAsia="Raleway Medium" w:hAnsi="Raleway Medium" w:cs="Raleway Medium"/>
+          <w:sz w:val="24"/>
+          <w:szCs w:val="24"/>
+        </w:rPr>
+      </w:pPr>
+      <w:r>
+        <w:rPr>
+          <w:rFonts w:ascii="Raleway Medium" w:eastAsia="Raleway Medium" w:hAnsi="Raleway Medium" w:cs="Raleway Medium"/>
+          <w:sz w:val="24"/>
+          <w:szCs w:val="24"/>
+        </w:rPr>
+        <w:t>Password</w:t>
+      </w:r>
+      <w:r>
+        <w:rPr>
+          <w:rFonts w:ascii="Raleway Medium" w:eastAsia="Raleway Medium" w:hAnsi="Raleway Medium" w:cs="Raleway Medium"/>
+          <w:sz w:val="24"/>
+          <w:szCs w:val="24"/>
+        </w:rPr>
+        <w:t xml:space="preserve"> (it must contain at least 8 characters</w:t>
+      </w:r>
+      <w:r>
+        <w:rPr>
+          <w:rFonts w:ascii="Raleway Medium" w:eastAsia="Raleway Medium" w:hAnsi="Raleway Medium" w:cs="Raleway Medium"/>
+          <w:sz w:val="24"/>
+          <w:szCs w:val="24"/>
+        </w:rPr>
+        <w:t>)</w:t>
+      </w:r>
+    </w:p>
+    <w:p>
+      <w:pPr>
+        <w:numPr>
+          <w:ilvl w:val="0"/>
+          <w:numId w:val="10"/>
+        </w:numPr>
+        <w:rPr>
+          <w:rFonts w:ascii="Raleway Medium" w:eastAsia="Raleway Medium" w:hAnsi="Raleway Medium" w:cs="Raleway Medium"/>
+          <w:sz w:val="24"/>
+          <w:szCs w:val="24"/>
+        </w:rPr>
+      </w:pPr>
+      <w:r>
+        <w:rPr>
+          <w:rFonts w:ascii="Raleway Medium" w:eastAsia="Raleway Medium" w:hAnsi="Raleway Medium" w:cs="Raleway Medium"/>
+          <w:sz w:val="24"/>
+          <w:szCs w:val="24"/>
+        </w:rPr>
+        <w:t xml:space="preserve">Password contain at least </w:t>
+      </w:r>
+      <w:r>
+        <w:rPr>
+          <w:rFonts w:ascii="Raleway Medium" w:eastAsia="Raleway Medium" w:hAnsi="Raleway Medium" w:cs="Raleway Medium"/>
+          <w:sz w:val="24"/>
+          <w:szCs w:val="24"/>
+        </w:rPr>
+        <w:t>1 letter</w:t>
+      </w:r>
+    </w:p>
+    <w:p>
+      <w:pPr>
+        <w:numPr>
+          <w:ilvl w:val="0"/>
+          <w:numId w:val="10"/>
+        </w:numPr>
+        <w:rPr>
+          <w:rFonts w:ascii="Raleway Medium" w:eastAsia="Raleway Medium" w:hAnsi="Raleway Medium" w:cs="Raleway Medium"/>
+          <w:sz w:val="24"/>
+          <w:szCs w:val="24"/>
+        </w:rPr>
+      </w:pPr>
+      <w:r>
+        <w:rPr>
+          <w:rFonts w:ascii="Raleway Medium" w:eastAsia="Raleway Medium" w:hAnsi="Raleway Medium" w:cs="Raleway Medium"/>
+          <w:sz w:val="24"/>
+          <w:szCs w:val="24"/>
+        </w:rPr>
+        <w:t xml:space="preserve"> </w:t>
+      </w:r>
+      <w:r>
+        <w:rPr>
+          <w:rFonts w:ascii="Raleway Medium" w:eastAsia="Raleway Medium" w:hAnsi="Raleway Medium" w:cs="Raleway Medium"/>
+          <w:sz w:val="24"/>
+          <w:szCs w:val="24"/>
+        </w:rPr>
+        <w:t xml:space="preserve">Password contain at least </w:t>
+      </w:r>
+      <w:r>
+        <w:rPr>
+          <w:rFonts w:ascii="Raleway Medium" w:eastAsia="Raleway Medium" w:hAnsi="Raleway Medium" w:cs="Raleway Medium"/>
+          <w:sz w:val="24"/>
+          <w:szCs w:val="24"/>
+        </w:rPr>
+        <w:t xml:space="preserve">1 </w:t>
+      </w:r>
+      <w:r>
+        <w:rPr>
+          <w:rFonts w:ascii="Raleway Medium" w:eastAsia="Raleway Medium" w:hAnsi="Raleway Medium" w:cs="Raleway Medium"/>
+          <w:sz w:val="24"/>
+          <w:szCs w:val="24"/>
+        </w:rPr>
+        <w:t>number</w:t>
+      </w:r>
+      <w:r>
+        <w:rPr>
+          <w:rFonts w:ascii="Raleway Medium" w:eastAsia="Raleway Medium" w:hAnsi="Raleway Medium" w:cs="Raleway Medium"/>
+          <w:sz w:val="24"/>
+          <w:szCs w:val="24"/>
+        </w:rPr>
+        <w:t xml:space="preserve"> </w:t>
+      </w:r>
+    </w:p>
+    <w:p>
+      <w:pPr>
+        <w:numPr>
+          <w:ilvl w:val="0"/>
+          <w:numId w:val="10"/>
+        </w:numPr>
+        <w:rPr>
+          <w:rFonts w:ascii="Raleway Medium" w:eastAsia="Raleway Medium" w:hAnsi="Raleway Medium" w:cs="Raleway Medium"/>
+          <w:sz w:val="24"/>
+          <w:szCs w:val="24"/>
+        </w:rPr>
+      </w:pPr>
+      <w:r>
+        <w:rPr>
+          <w:rFonts w:ascii="Raleway Medium" w:eastAsia="Raleway Medium" w:hAnsi="Raleway Medium" w:cs="Raleway Medium"/>
+          <w:sz w:val="24"/>
+          <w:szCs w:val="24"/>
+        </w:rPr>
+        <w:t>Password contain at least</w:t>
+      </w:r>
+      <w:r>
+        <w:rPr>
+          <w:rFonts w:ascii="Raleway Medium" w:eastAsia="Raleway Medium" w:hAnsi="Raleway Medium" w:cs="Raleway Medium"/>
+          <w:sz w:val="24"/>
+          <w:szCs w:val="24"/>
+        </w:rPr>
+        <w:t xml:space="preserve"> 1 special character </w:t>
+      </w:r>
+    </w:p>
+    <w:p>
+      <w:pPr>
+        <w:numPr>
+          <w:ilvl w:val="0"/>
+          <w:numId w:val="10"/>
         </w:numPr>
         <w:spacing w:after="240"/>
         <w:rPr>
@@ -3749,55 +4010,176 @@
     </w:p>
     <w:p>
       <w:pPr>
-        <w:spacing w:before="240" w:after="240"/>
-        <w:rPr>
-          <w:rFonts w:ascii="Raleway Medium" w:eastAsia="Raleway Medium" w:hAnsi="Raleway Medium" w:cs="Raleway Medium"/>
-          <w:sz w:val="14"/>
-          <w:szCs w:val="14"/>
-        </w:rPr>
-      </w:pPr>
-      <w:r>
-        <w:rPr>
-          <w:rFonts w:ascii="Raleway Medium" w:eastAsia="Raleway Medium" w:hAnsi="Raleway Medium" w:cs="Raleway Medium"/>
-          <w:sz w:val="24"/>
-          <w:szCs w:val="24"/>
-        </w:rPr>
-        <w:t xml:space="preserve">Then press the </w:t>
-      </w:r>
-      <w:r>
-        <w:rPr>
-          <w:rFonts w:ascii="Raleway Medium" w:eastAsia="Raleway Medium" w:hAnsi="Raleway Medium" w:cs="Raleway Medium"/>
-          <w:sz w:val="24"/>
-          <w:szCs w:val="24"/>
-        </w:rPr>
-        <w:t>Submit</w:t>
-      </w:r>
-      <w:r>
-        <w:rPr>
-          <w:rFonts w:ascii="Raleway Medium" w:eastAsia="Raleway Medium" w:hAnsi="Raleway Medium" w:cs="Raleway Medium"/>
-          <w:sz w:val="24"/>
-          <w:szCs w:val="24"/>
-        </w:rPr>
-        <w:t xml:space="preserve"> button.</w:t>
-      </w:r>
-    </w:p>
-    <w:p>
-      <w:pPr>
-        <w:spacing w:before="240" w:after="240"/>
-        <w:rPr>
-          <w:rFonts w:ascii="Raleway Medium" w:eastAsia="Raleway Medium" w:hAnsi="Raleway Medium" w:cs="Raleway Medium"/>
-          <w:sz w:val="24"/>
-          <w:szCs w:val="24"/>
-        </w:rPr>
-      </w:pPr>
-      <w:r>
-        <w:rPr>
-          <w:rFonts w:ascii="Raleway Medium" w:eastAsia="Raleway Medium" w:hAnsi="Raleway Medium" w:cs="Raleway Medium"/>
-          <w:sz w:val="24"/>
-          <w:szCs w:val="24"/>
-        </w:rPr>
-        <w:t xml:space="preserve">The client </w:t>
-      </w:r>
+        <w:numPr>
+          <w:ilvl w:val="0"/>
+          <w:numId w:val="10"/>
+        </w:numPr>
+        <w:spacing w:after="240"/>
+        <w:rPr>
+          <w:rFonts w:ascii="Raleway Medium" w:eastAsia="Raleway Medium" w:hAnsi="Raleway Medium" w:cs="Raleway Medium"/>
+          <w:sz w:val="24"/>
+          <w:szCs w:val="24"/>
+        </w:rPr>
+      </w:pPr>
+      <w:r>
+        <w:rPr>
+          <w:rFonts w:ascii="Raleway Medium" w:eastAsia="Raleway Medium" w:hAnsi="Raleway Medium" w:cs="Raleway Medium"/>
+          <w:sz w:val="24"/>
+          <w:szCs w:val="24"/>
+        </w:rPr>
+        <w:t xml:space="preserve">After fill all required data above the user must click in Register Button </w:t>
+      </w:r>
+    </w:p>
+    <w:p>
+      <w:pPr>
+        <w:spacing w:after="240"/>
+        <w:rPr>
+          <w:rFonts w:ascii="Raleway Medium" w:eastAsia="Raleway Medium" w:hAnsi="Raleway Medium" w:cs="Raleway Medium"/>
+          <w:sz w:val="24"/>
+          <w:szCs w:val="24"/>
+        </w:rPr>
+      </w:pPr>
+    </w:p>
+    <w:p>
+      <w:pPr>
+        <w:spacing w:before="240" w:after="240"/>
+        <w:rPr>
+          <w:rFonts w:ascii="Raleway" w:hAnsi="Raleway"/>
+          <w:b/>
+          <w:sz w:val="24"/>
+          <w:szCs w:val="24"/>
+        </w:rPr>
+      </w:pPr>
+      <w:r>
+        <w:rPr>
+          <w:rFonts w:ascii="Raleway" w:hAnsi="Raleway"/>
+          <w:b/>
+          <w:sz w:val="24"/>
+          <w:szCs w:val="24"/>
+        </w:rPr>
+        <w:t>SRS_Register_002</w:t>
+      </w:r>
+    </w:p>
+    <w:p>
+      <w:pPr>
+        <w:spacing w:before="240" w:after="240"/>
+        <w:rPr>
+          <w:rFonts w:ascii="Raleway" w:hAnsi="Raleway"/>
+          <w:b/>
+          <w:sz w:val="24"/>
+          <w:szCs w:val="24"/>
+        </w:rPr>
+      </w:pPr>
+      <w:r>
+        <w:rPr>
+          <w:rFonts w:ascii="Raleway Medium" w:eastAsia="Raleway Medium" w:hAnsi="Raleway Medium" w:cs="Raleway Medium"/>
+          <w:sz w:val="24"/>
+          <w:szCs w:val="24"/>
+        </w:rPr>
+        <w:t xml:space="preserve">If the entered user data is valid according to </w:t>
+      </w:r>
+      <w:r>
+        <w:rPr>
+          <w:rFonts w:ascii="Raleway" w:hAnsi="Raleway"/>
+          <w:b/>
+          <w:sz w:val="24"/>
+          <w:szCs w:val="24"/>
+        </w:rPr>
+        <w:t>SRS_Register_</w:t>
+      </w:r>
+      <w:r>
+        <w:rPr>
+          <w:rFonts w:ascii="Raleway" w:hAnsi="Raleway"/>
+          <w:b/>
+          <w:sz w:val="24"/>
+          <w:szCs w:val="24"/>
+        </w:rPr>
+        <w:t>001,</w:t>
+      </w:r>
+    </w:p>
+    <w:p>
+      <w:pPr>
+        <w:spacing w:before="240" w:after="240"/>
+        <w:rPr>
+          <w:rFonts w:ascii="Raleway Medium" w:eastAsia="Raleway Medium" w:hAnsi="Raleway Medium" w:cs="Raleway Medium"/>
+          <w:sz w:val="24"/>
+          <w:szCs w:val="24"/>
+        </w:rPr>
+      </w:pPr>
+      <w:r>
+        <w:rPr>
+          <w:rFonts w:ascii="Raleway" w:hAnsi="Raleway"/>
+          <w:b/>
+          <w:sz w:val="24"/>
+          <w:szCs w:val="24"/>
+        </w:rPr>
+        <w:t xml:space="preserve"> </w:t>
+      </w:r>
+      <w:r>
+        <w:rPr>
+          <w:rFonts w:ascii="Raleway" w:hAnsi="Raleway"/>
+          <w:bCs/>
+          <w:sz w:val="24"/>
+          <w:szCs w:val="24"/>
+        </w:rPr>
+        <w:t>The</w:t>
+      </w:r>
+      <w:r>
+        <w:rPr>
+          <w:rFonts w:ascii="Raleway" w:hAnsi="Raleway"/>
+          <w:b/>
+          <w:sz w:val="24"/>
+          <w:szCs w:val="24"/>
+        </w:rPr>
+        <w:t xml:space="preserve"> </w:t>
+      </w:r>
+      <w:r>
+        <w:rPr>
+          <w:rFonts w:ascii="Raleway Medium" w:eastAsia="Raleway Medium" w:hAnsi="Raleway Medium" w:cs="Raleway Medium"/>
+          <w:sz w:val="24"/>
+          <w:szCs w:val="24"/>
+        </w:rPr>
+        <w:t xml:space="preserve">system will do the following </w:t>
+      </w:r>
+    </w:p>
+    <w:p>
+      <w:pPr>
+        <w:pStyle w:val="ListParagraph"/>
+        <w:numPr>
+          <w:ilvl w:val="0"/>
+          <w:numId w:val="13"/>
+        </w:numPr>
+        <w:spacing w:before="240" w:after="240"/>
+        <w:rPr>
+          <w:rFonts w:ascii="Raleway Medium" w:eastAsia="Raleway Medium" w:hAnsi="Raleway Medium" w:cs="Raleway Medium"/>
+          <w:sz w:val="24"/>
+          <w:szCs w:val="24"/>
+        </w:rPr>
+      </w:pPr>
+      <w:r>
+        <w:rPr>
+          <w:rFonts w:ascii="Raleway Medium" w:eastAsia="Raleway Medium" w:hAnsi="Raleway Medium" w:cs="Raleway Medium"/>
+          <w:sz w:val="24"/>
+          <w:szCs w:val="24"/>
+        </w:rPr>
+        <w:t xml:space="preserve">Save entered user data in the database </w:t>
+      </w:r>
+    </w:p>
+    <w:p>
+      <w:pPr>
+        <w:pStyle w:val="ListParagraph"/>
+        <w:numPr>
+          <w:ilvl w:val="0"/>
+          <w:numId w:val="12"/>
+        </w:numPr>
+        <w:spacing w:before="240" w:after="240"/>
+        <w:rPr>
+          <w:rFonts w:ascii="Raleway" w:hAnsi="Raleway"/>
+          <w:b/>
+          <w:sz w:val="24"/>
+          <w:szCs w:val="24"/>
+        </w:rPr>
+      </w:pPr>
       <w:r>
         <w:rPr>
           <w:rFonts w:ascii="Raleway Medium" w:eastAsia="Raleway Medium" w:hAnsi="Raleway Medium" w:cs="Times New Roman"/>
@@ -3822,13 +4204,37 @@
         </w:rPr>
         <w:t xml:space="preserve">View Account </w:t>
       </w:r>
-      <w:r>
-        <w:rPr>
-          <w:rFonts w:ascii="Raleway Medium" w:eastAsia="Raleway Medium" w:hAnsi="Raleway Medium" w:cs="Raleway Medium"/>
-          <w:sz w:val="24"/>
-          <w:szCs w:val="24"/>
-        </w:rPr>
-        <w:t>and appear pop</w:t>
+    </w:p>
+    <w:p>
+      <w:pPr>
+        <w:pStyle w:val="ListParagraph"/>
+        <w:numPr>
+          <w:ilvl w:val="0"/>
+          <w:numId w:val="12"/>
+        </w:numPr>
+        <w:spacing w:before="240" w:after="240"/>
+        <w:rPr>
+          <w:rFonts w:ascii="Raleway" w:hAnsi="Raleway"/>
+          <w:b/>
+          <w:sz w:val="24"/>
+          <w:szCs w:val="24"/>
+        </w:rPr>
+      </w:pPr>
+      <w:r>
+        <w:rPr>
+          <w:rFonts w:ascii="Raleway Medium" w:eastAsia="Raleway Medium" w:hAnsi="Raleway Medium" w:cs="Raleway Medium"/>
+          <w:sz w:val="24"/>
+          <w:szCs w:val="24"/>
+        </w:rPr>
+        <w:t>shows</w:t>
+      </w:r>
+      <w:r>
+        <w:rPr>
+          <w:rFonts w:ascii="Raleway Medium" w:eastAsia="Raleway Medium" w:hAnsi="Raleway Medium" w:cs="Raleway Medium"/>
+          <w:sz w:val="24"/>
+          <w:szCs w:val="24"/>
+        </w:rPr>
+        <w:t xml:space="preserve"> pop</w:t>
       </w:r>
       <w:r>
         <w:rPr>
@@ -3844,39 +4250,23 @@
           <w:sz w:val="24"/>
           <w:szCs w:val="24"/>
         </w:rPr>
-        <w:t xml:space="preserve">with </w:t>
-      </w:r>
-      <w:r>
-        <w:rPr>
-          <w:rFonts w:ascii="Raleway Medium" w:eastAsia="Raleway Medium" w:hAnsi="Raleway Medium" w:cs="Raleway Medium"/>
-          <w:sz w:val="24"/>
-          <w:szCs w:val="24"/>
-        </w:rPr>
-        <w:t xml:space="preserve">Client </w:t>
-      </w:r>
-      <w:r>
-        <w:rPr>
-          <w:rFonts w:ascii="Raleway Medium" w:eastAsia="Raleway Medium" w:hAnsi="Raleway Medium" w:cs="Raleway Medium"/>
-          <w:sz w:val="24"/>
-          <w:szCs w:val="24"/>
-        </w:rPr>
-        <w:t>Id (</w:t>
-      </w:r>
-      <w:r>
-        <w:rPr>
-          <w:rFonts w:ascii="Raleway Medium" w:eastAsia="Raleway Medium" w:hAnsi="Raleway Medium" w:cs="Raleway Medium"/>
-          <w:sz w:val="24"/>
-          <w:szCs w:val="24"/>
-        </w:rPr>
-        <w:t xml:space="preserve">it is unique </w:t>
-      </w:r>
-      <w:r>
-        <w:rPr>
-          <w:rFonts w:ascii="Raleway Medium" w:eastAsia="Raleway Medium" w:hAnsi="Raleway Medium" w:cs="Raleway Medium"/>
-          <w:sz w:val="24"/>
-          <w:szCs w:val="24"/>
-        </w:rPr>
-        <w:t>id)</w:t>
+        <w:t>with</w:t>
+      </w:r>
+      <w:r>
+        <w:rPr>
+          <w:rFonts w:ascii="Raleway Medium" w:eastAsia="Raleway Medium" w:hAnsi="Raleway Medium" w:cs="Raleway Medium"/>
+          <w:sz w:val="24"/>
+          <w:szCs w:val="24"/>
+        </w:rPr>
+        <w:t xml:space="preserve"> automatically generated unique client </w:t>
+      </w:r>
+      <w:r>
+        <w:rPr>
+          <w:rFonts w:ascii="Raleway Medium" w:eastAsia="Raleway Medium" w:hAnsi="Raleway Medium" w:cs="Raleway Medium"/>
+          <w:sz w:val="24"/>
+          <w:szCs w:val="24"/>
+        </w:rPr>
+        <w:t>id.</w:t>
       </w:r>
     </w:p>
     <w:p>
@@ -3895,14 +4285,23 @@
           <w:sz w:val="24"/>
           <w:szCs w:val="24"/>
         </w:rPr>
-        <w:t>SRS_Register_002</w:t>
-      </w:r>
-    </w:p>
-    <w:p>
-      <w:pPr>
-        <w:spacing w:before="240" w:after="240"/>
-        <w:rPr>
-          <w:rFonts w:ascii="Raleway Medium" w:eastAsia="Raleway Medium" w:hAnsi="Raleway Medium" w:cs="Raleway Medium"/>
+        <w:t>SRS_Register_00</w:t>
+      </w:r>
+      <w:r>
+        <w:rPr>
+          <w:rFonts w:ascii="Raleway" w:hAnsi="Raleway"/>
+          <w:b/>
+          <w:sz w:val="24"/>
+          <w:szCs w:val="24"/>
+        </w:rPr>
+        <w:t>3</w:t>
+      </w:r>
+    </w:p>
+    <w:p>
+      <w:pPr>
+        <w:spacing w:before="240" w:after="240"/>
+        <w:rPr>
+          <w:b/>
           <w:sz w:val="24"/>
           <w:szCs w:val="24"/>
         </w:rPr>
@@ -3921,51 +4320,6 @@
           <w:sz w:val="24"/>
           <w:szCs w:val="24"/>
         </w:rPr>
-        <w:t>If the user did not enter any field or did not enter all the required fields, an error message must appear to ask the user to enter all the fields (“all fields are required”)</w:t>
-      </w:r>
-    </w:p>
-    <w:p>
-      <w:pPr>
-        <w:spacing w:before="240" w:after="240"/>
-        <w:rPr>
-          <w:rFonts w:ascii="Raleway" w:hAnsi="Raleway"/>
-          <w:sz w:val="20"/>
-          <w:szCs w:val="20"/>
-        </w:rPr>
-      </w:pPr>
-      <w:r>
-        <w:rPr>
-          <w:rFonts w:ascii="Raleway" w:hAnsi="Raleway"/>
-          <w:b/>
-          <w:sz w:val="24"/>
-          <w:szCs w:val="24"/>
-        </w:rPr>
-        <w:t>SRS_Register_003</w:t>
-      </w:r>
-    </w:p>
-    <w:p>
-      <w:pPr>
-        <w:spacing w:before="240" w:after="240"/>
-        <w:rPr>
-          <w:b/>
-          <w:sz w:val="24"/>
-          <w:szCs w:val="24"/>
-        </w:rPr>
-      </w:pPr>
-      <w:r>
-        <w:rPr>
-          <w:rFonts w:ascii="Raleway Medium" w:eastAsia="Raleway Medium" w:hAnsi="Raleway Medium" w:cs="Raleway Medium"/>
-          <w:sz w:val="16"/>
-          <w:szCs w:val="16"/>
-        </w:rPr>
-        <w:t xml:space="preserve"> </w:t>
-      </w:r>
-      <w:r>
-        <w:rPr>
-          <w:rFonts w:ascii="Raleway Medium" w:eastAsia="Raleway Medium" w:hAnsi="Raleway Medium" w:cs="Raleway Medium"/>
-          <w:sz w:val="24"/>
-          <w:szCs w:val="24"/>
-        </w:rPr>
         <w:t xml:space="preserve">If the </w:t>
       </w:r>
       <w:r>
@@ -4059,7 +4413,7 @@
       <w:bookmarkStart w:id="6" w:name="_8ad46f2sqsj8" w:colFirst="0" w:colLast="0"/>
       <w:bookmarkEnd w:id="6"/>
       <w:r>
-        <w:t>2.2 Login and Logout</w:t>
+        <w:t xml:space="preserve">2.2 Login </w:t>
       </w:r>
     </w:p>
     <w:p>
@@ -4256,15 +4610,16 @@
           <w:sz w:val="24"/>
           <w:szCs w:val="24"/>
         </w:rPr>
-        <w:t>The client</w:t>
-      </w:r>
-      <w:r>
-        <w:rPr>
-          <w:rFonts w:ascii="Raleway Medium" w:eastAsia="Raleway Medium" w:hAnsi="Raleway Medium" w:cs="Raleway Medium"/>
-          <w:sz w:val="24"/>
-          <w:szCs w:val="24"/>
-        </w:rPr>
-        <w:t xml:space="preserve"> should enter these required data to make a login process:</w:t>
+        <w:lastRenderedPageBreak/>
+        <w:t xml:space="preserve"> Client or Admin </w:t>
+      </w:r>
+      <w:r>
+        <w:rPr>
+          <w:rFonts w:ascii="Raleway Medium" w:eastAsia="Raleway Medium" w:hAnsi="Raleway Medium" w:cs="Raleway Medium"/>
+          <w:sz w:val="24"/>
+          <w:szCs w:val="24"/>
+        </w:rPr>
+        <w:t>should enter these required data to make a login process:</w:t>
       </w:r>
     </w:p>
     <w:p>
@@ -4297,72 +4652,15 @@
           <w:sz w:val="24"/>
           <w:szCs w:val="24"/>
         </w:rPr>
-        <w:t xml:space="preserve">(It must be equivalent to the </w:t>
-      </w:r>
-      <w:r>
-        <w:rPr>
-          <w:rFonts w:ascii="Raleway Medium" w:eastAsia="Raleway Medium" w:hAnsi="Raleway Medium" w:cs="Raleway Medium"/>
-          <w:sz w:val="24"/>
-          <w:szCs w:val="24"/>
-        </w:rPr>
-        <w:t xml:space="preserve">Email which the </w:t>
-      </w:r>
-      <w:r>
-        <w:rPr>
-          <w:rFonts w:ascii="Raleway Medium" w:eastAsia="Raleway Medium" w:hAnsi="Raleway Medium" w:cs="Raleway Medium"/>
-          <w:sz w:val="24"/>
-          <w:szCs w:val="24"/>
-        </w:rPr>
-        <w:t>client saved</w:t>
-      </w:r>
-      <w:r>
-        <w:rPr>
-          <w:rFonts w:ascii="Raleway Medium" w:eastAsia="Raleway Medium" w:hAnsi="Raleway Medium" w:cs="Raleway Medium"/>
-          <w:sz w:val="24"/>
-          <w:szCs w:val="24"/>
-        </w:rPr>
-        <w:t xml:space="preserve"> on registering </w:t>
-      </w:r>
-      <w:r>
-        <w:rPr>
-          <w:rFonts w:ascii="Raleway Medium" w:eastAsia="Raleway Medium" w:hAnsi="Raleway Medium" w:cs="Raleway Medium"/>
-          <w:sz w:val="24"/>
-          <w:szCs w:val="24"/>
-        </w:rPr>
-        <w:t>and the field should</w:t>
-      </w:r>
-      <w:r>
-        <w:rPr>
-          <w:rFonts w:ascii="Raleway Medium" w:eastAsia="Raleway Medium" w:hAnsi="Raleway Medium" w:cs="Raleway Medium"/>
-          <w:sz w:val="24"/>
-          <w:szCs w:val="24"/>
-        </w:rPr>
-        <w:t xml:space="preserve"> match the email format like “</w:t>
-      </w:r>
-      <w:r>
-        <w:rPr>
-          <w:rFonts w:ascii="Raleway Medium" w:eastAsia="Raleway Medium" w:hAnsi="Raleway Medium" w:cs="Raleway Medium"/>
-          <w:sz w:val="24"/>
-          <w:szCs w:val="24"/>
-          <w:u w:val="single"/>
-        </w:rPr>
-        <w:t>example@example.com</w:t>
-      </w:r>
-      <w:r>
-        <w:rPr>
-          <w:rFonts w:ascii="Raleway Medium" w:eastAsia="Raleway Medium" w:hAnsi="Raleway Medium" w:cs="Raleway Medium"/>
-          <w:sz w:val="24"/>
-          <w:szCs w:val="24"/>
-        </w:rPr>
-        <w:t>”</w:t>
-      </w:r>
-      <w:r>
-        <w:rPr>
-          <w:rFonts w:ascii="Raleway Medium" w:eastAsia="Raleway Medium" w:hAnsi="Raleway Medium" w:cs="Raleway Medium"/>
-          <w:sz w:val="24"/>
-          <w:szCs w:val="24"/>
-        </w:rPr>
-        <w:t>).</w:t>
+        <w:t xml:space="preserve">(It must </w:t>
+      </w:r>
+      <w:r>
+        <w:rPr>
+          <w:rFonts w:ascii="Raleway Medium" w:eastAsia="Raleway Medium" w:hAnsi="Raleway Medium" w:cs="Raleway Medium"/>
+          <w:sz w:val="24"/>
+          <w:szCs w:val="24"/>
+        </w:rPr>
+        <w:t>exist in DB)</w:t>
       </w:r>
     </w:p>
     <w:p>
@@ -4387,140 +4685,23 @@
           <w:sz w:val="24"/>
           <w:szCs w:val="24"/>
         </w:rPr>
-        <w:t>Password (it must be equivalent to the password which the client saved on registering).</w:t>
-      </w:r>
-    </w:p>
-    <w:p>
-      <w:pPr>
-        <w:spacing w:before="240" w:after="240"/>
-        <w:rPr>
-          <w:rFonts w:ascii="Raleway Medium" w:eastAsia="Raleway Medium" w:hAnsi="Raleway Medium" w:cs="Raleway Medium"/>
-          <w:sz w:val="14"/>
-          <w:szCs w:val="14"/>
-        </w:rPr>
-      </w:pPr>
-      <w:r>
-        <w:rPr>
-          <w:rFonts w:ascii="Raleway Medium" w:eastAsia="Raleway Medium" w:hAnsi="Raleway Medium" w:cs="Raleway Medium"/>
-          <w:sz w:val="24"/>
-          <w:szCs w:val="24"/>
-        </w:rPr>
-        <w:t>Then press the Login button.</w:t>
-      </w:r>
-    </w:p>
-    <w:p>
-      <w:pPr>
-        <w:spacing w:before="240" w:after="240"/>
-        <w:rPr>
-          <w:rFonts w:ascii="Raleway" w:hAnsi="Raleway"/>
-          <w:b/>
-          <w:sz w:val="24"/>
-          <w:szCs w:val="24"/>
-        </w:rPr>
-      </w:pPr>
-      <w:r>
-        <w:rPr>
-          <w:rFonts w:ascii="Raleway" w:hAnsi="Raleway"/>
-          <w:b/>
-          <w:sz w:val="24"/>
-          <w:szCs w:val="24"/>
-        </w:rPr>
-        <w:lastRenderedPageBreak/>
-        <w:t>SRS_Login_002</w:t>
-      </w:r>
-    </w:p>
-    <w:p>
-      <w:pPr>
-        <w:spacing w:before="240" w:after="240"/>
-        <w:rPr>
-          <w:rFonts w:ascii="Raleway Medium" w:eastAsia="Raleway Medium" w:hAnsi="Raleway Medium" w:cs="Raleway Medium"/>
-          <w:sz w:val="24"/>
-          <w:szCs w:val="24"/>
-        </w:rPr>
-      </w:pPr>
-      <w:r>
-        <w:rPr>
-          <w:rFonts w:ascii="Raleway" w:eastAsia="Raleway" w:hAnsi="Raleway" w:cs="Raleway"/>
-          <w:b/>
-          <w:sz w:val="24"/>
-          <w:szCs w:val="24"/>
-        </w:rPr>
-        <w:t xml:space="preserve">The </w:t>
-      </w:r>
-      <w:r>
-        <w:rPr>
-          <w:rFonts w:ascii="Raleway" w:eastAsia="Raleway" w:hAnsi="Raleway" w:cs="Raleway"/>
-          <w:b/>
-          <w:sz w:val="24"/>
-          <w:szCs w:val="24"/>
-        </w:rPr>
-        <w:t>admin</w:t>
-      </w:r>
-      <w:r>
-        <w:rPr>
-          <w:rFonts w:ascii="Raleway" w:eastAsia="Raleway" w:hAnsi="Raleway" w:cs="Raleway"/>
-          <w:b/>
-          <w:sz w:val="24"/>
-          <w:szCs w:val="24"/>
-        </w:rPr>
-        <w:t xml:space="preserve"> </w:t>
-      </w:r>
-      <w:r>
-        <w:rPr>
-          <w:rFonts w:ascii="Raleway Medium" w:eastAsia="Raleway Medium" w:hAnsi="Raleway Medium" w:cs="Raleway Medium"/>
-          <w:sz w:val="24"/>
-          <w:szCs w:val="24"/>
-        </w:rPr>
-        <w:t>should enter these required data to make a login process:</w:t>
-      </w:r>
-    </w:p>
-    <w:p>
-      <w:pPr>
-        <w:numPr>
-          <w:ilvl w:val="0"/>
-          <w:numId w:val="3"/>
-        </w:numPr>
-        <w:spacing w:before="240"/>
-      </w:pPr>
-      <w:r>
-        <w:rPr>
-          <w:rFonts w:ascii="Raleway Medium" w:eastAsia="Raleway Medium" w:hAnsi="Raleway Medium" w:cs="Raleway Medium"/>
-          <w:sz w:val="14"/>
-          <w:szCs w:val="14"/>
-        </w:rPr>
-        <w:t xml:space="preserve">  </w:t>
-      </w:r>
-      <w:r>
-        <w:rPr>
-          <w:rFonts w:ascii="Raleway Medium" w:eastAsia="Raleway Medium" w:hAnsi="Raleway Medium" w:cs="Raleway Medium"/>
-          <w:sz w:val="24"/>
-          <w:szCs w:val="24"/>
-        </w:rPr>
-        <w:t>Email (</w:t>
-      </w:r>
-      <w:r>
-        <w:rPr>
-          <w:rFonts w:ascii="Raleway Medium" w:eastAsia="Raleway Medium" w:hAnsi="Raleway Medium" w:cs="Raleway Medium"/>
-          <w:sz w:val="24"/>
-          <w:szCs w:val="24"/>
-        </w:rPr>
-        <w:t>It must be valid</w:t>
-      </w:r>
-      <w:r>
-        <w:rPr>
-          <w:rFonts w:ascii="Raleway Medium" w:eastAsia="Raleway Medium" w:hAnsi="Raleway Medium" w:cs="Raleway Medium"/>
-          <w:sz w:val="24"/>
-          <w:szCs w:val="24"/>
-        </w:rPr>
-        <w:t>, and match the email format&amp; match the email in database</w:t>
-      </w:r>
-      <w:r>
-        <w:rPr>
-          <w:rFonts w:ascii="Raleway Medium" w:eastAsia="Raleway Medium" w:hAnsi="Raleway Medium" w:cs="Raleway Medium"/>
-          <w:sz w:val="24"/>
-          <w:szCs w:val="24"/>
-        </w:rPr>
-        <w:t>).</w:t>
+        <w:t>Password (it must be</w:t>
+      </w:r>
+      <w:r>
+        <w:rPr>
+          <w:rFonts w:ascii="Raleway Medium" w:eastAsia="Raleway Medium" w:hAnsi="Raleway Medium" w:cs="Raleway Medium"/>
+          <w:sz w:val="24"/>
+          <w:szCs w:val="24"/>
+        </w:rPr>
+        <w:t xml:space="preserve"> the same as the password saved in the DB for the Email entered in DB)</w:t>
+      </w:r>
+      <w:r>
+        <w:rPr>
+          <w:rFonts w:ascii="Raleway Medium" w:eastAsia="Raleway Medium" w:hAnsi="Raleway Medium" w:cs="Raleway Medium"/>
+          <w:sz w:val="24"/>
+          <w:szCs w:val="24"/>
+        </w:rPr>
+        <w:t>.</w:t>
       </w:r>
     </w:p>
     <w:p>
@@ -4534,43 +4715,129 @@
       <w:r>
         <w:rPr>
           <w:rFonts w:ascii="Raleway Medium" w:eastAsia="Raleway Medium" w:hAnsi="Raleway Medium" w:cs="Raleway Medium"/>
-          <w:sz w:val="14"/>
-          <w:szCs w:val="14"/>
+          <w:sz w:val="24"/>
+          <w:szCs w:val="24"/>
+        </w:rPr>
+        <w:t>Click in the login button</w:t>
+      </w:r>
+    </w:p>
+    <w:p>
+      <w:pPr>
+        <w:spacing w:before="240" w:after="240"/>
+        <w:rPr>
+          <w:rFonts w:ascii="Raleway" w:hAnsi="Raleway"/>
+          <w:b/>
+          <w:sz w:val="24"/>
+          <w:szCs w:val="24"/>
+        </w:rPr>
+      </w:pPr>
+      <w:r>
+        <w:rPr>
+          <w:rFonts w:ascii="Raleway" w:hAnsi="Raleway"/>
+          <w:b/>
+          <w:sz w:val="24"/>
+          <w:szCs w:val="24"/>
+        </w:rPr>
+        <w:t>SRS_Login_002</w:t>
+      </w:r>
+    </w:p>
+    <w:p>
+      <w:pPr>
+        <w:spacing w:before="240" w:after="240"/>
+        <w:rPr>
+          <w:rFonts w:ascii="Raleway" w:hAnsi="Raleway"/>
+          <w:b/>
+          <w:sz w:val="24"/>
+          <w:szCs w:val="24"/>
+        </w:rPr>
+      </w:pPr>
+      <w:r>
+        <w:rPr>
+          <w:rFonts w:ascii="Raleway Medium" w:eastAsia="Raleway Medium" w:hAnsi="Raleway Medium" w:cs="Raleway Medium"/>
+          <w:sz w:val="24"/>
+          <w:szCs w:val="24"/>
+        </w:rPr>
+        <w:t xml:space="preserve">If the entered </w:t>
+      </w:r>
+      <w:r>
+        <w:rPr>
+          <w:rFonts w:ascii="Raleway Medium" w:eastAsia="Raleway Medium" w:hAnsi="Raleway Medium" w:cs="Raleway Medium"/>
+          <w:sz w:val="24"/>
+          <w:szCs w:val="24"/>
+        </w:rPr>
+        <w:t xml:space="preserve">client or admin </w:t>
+      </w:r>
+      <w:r>
+        <w:rPr>
+          <w:rFonts w:ascii="Raleway Medium" w:eastAsia="Raleway Medium" w:hAnsi="Raleway Medium" w:cs="Raleway Medium"/>
+          <w:sz w:val="24"/>
+          <w:szCs w:val="24"/>
+        </w:rPr>
+        <w:t>data</w:t>
+      </w:r>
+      <w:r>
+        <w:rPr>
+          <w:rFonts w:ascii="Raleway Medium" w:eastAsia="Raleway Medium" w:hAnsi="Raleway Medium" w:cs="Raleway Medium"/>
+          <w:sz w:val="24"/>
+          <w:szCs w:val="24"/>
+        </w:rPr>
+        <w:t xml:space="preserve"> is valid according to </w:t>
+      </w:r>
+      <w:r>
+        <w:rPr>
+          <w:rFonts w:ascii="Raleway" w:hAnsi="Raleway"/>
+          <w:b/>
+          <w:sz w:val="24"/>
+          <w:szCs w:val="24"/>
+        </w:rPr>
+        <w:t>SRS_Login_00</w:t>
+      </w:r>
+      <w:r>
+        <w:rPr>
+          <w:rFonts w:ascii="Raleway" w:hAnsi="Raleway"/>
+          <w:b/>
+          <w:sz w:val="24"/>
+          <w:szCs w:val="24"/>
+        </w:rPr>
+        <w:t>1</w:t>
+      </w:r>
+      <w:r>
+        <w:rPr>
+          <w:rFonts w:ascii="Raleway" w:hAnsi="Raleway"/>
+          <w:b/>
+          <w:sz w:val="24"/>
+          <w:szCs w:val="24"/>
+        </w:rPr>
+        <w:t>,</w:t>
+      </w:r>
+    </w:p>
+    <w:p>
+      <w:pPr>
+        <w:spacing w:before="240" w:after="240"/>
+        <w:rPr>
+          <w:rFonts w:ascii="Raleway Medium" w:eastAsia="Raleway Medium" w:hAnsi="Raleway Medium" w:cs="Raleway Medium"/>
+          <w:sz w:val="24"/>
+          <w:szCs w:val="24"/>
+        </w:rPr>
+      </w:pPr>
+      <w:r>
+        <w:rPr>
+          <w:rFonts w:ascii="Raleway" w:hAnsi="Raleway"/>
+          <w:b/>
+          <w:sz w:val="24"/>
+          <w:szCs w:val="24"/>
         </w:rPr>
         <w:t xml:space="preserve"> </w:t>
       </w:r>
       <w:r>
         <w:rPr>
-          <w:rFonts w:ascii="Raleway Medium" w:eastAsia="Raleway Medium" w:hAnsi="Raleway Medium" w:cs="Raleway Medium"/>
-          <w:sz w:val="24"/>
-          <w:szCs w:val="24"/>
-        </w:rPr>
-        <w:t>Password (it must be valid).</w:t>
-      </w:r>
-    </w:p>
-    <w:p>
-      <w:pPr>
-        <w:spacing w:after="240"/>
-      </w:pPr>
-      <w:r>
-        <w:rPr>
-          <w:rFonts w:ascii="Raleway Medium" w:eastAsia="Raleway Medium" w:hAnsi="Raleway Medium" w:cs="Raleway Medium"/>
-          <w:sz w:val="24"/>
-          <w:szCs w:val="24"/>
-        </w:rPr>
-        <w:t xml:space="preserve">Then press the login button </w:t>
-      </w:r>
-    </w:p>
-    <w:p>
-      <w:pPr>
-        <w:spacing w:before="240" w:after="240"/>
-        <w:rPr>
           <w:rFonts w:ascii="Raleway" w:hAnsi="Raleway"/>
-          <w:b/>
-          <w:sz w:val="24"/>
-          <w:szCs w:val="24"/>
-        </w:rPr>
-      </w:pPr>
+          <w:bCs/>
+          <w:sz w:val="24"/>
+          <w:szCs w:val="24"/>
+        </w:rPr>
+        <w:t>The</w:t>
+      </w:r>
       <w:r>
         <w:rPr>
           <w:rFonts w:ascii="Raleway" w:hAnsi="Raleway"/>
@@ -4578,25 +4845,47 @@
           <w:sz w:val="24"/>
           <w:szCs w:val="24"/>
         </w:rPr>
-        <w:t>SRS_Login_003</w:t>
-      </w:r>
-    </w:p>
-    <w:p>
-      <w:pPr>
-        <w:spacing w:before="240" w:after="240"/>
-        <w:rPr>
-          <w:rFonts w:ascii="Raleway Medium" w:eastAsia="Raleway Medium" w:hAnsi="Raleway Medium" w:cs="Raleway Medium"/>
-          <w:sz w:val="24"/>
-          <w:szCs w:val="24"/>
-        </w:rPr>
-      </w:pPr>
-      <w:r>
-        <w:rPr>
-          <w:rFonts w:ascii="Raleway Medium" w:eastAsia="Raleway Medium" w:hAnsi="Raleway Medium" w:cs="Raleway Medium"/>
-          <w:sz w:val="24"/>
-          <w:szCs w:val="24"/>
-        </w:rPr>
-        <w:t>If the client or the admin did not enter one of the fields, an alert must be displayed “all fields are required”.</w:t>
+        <w:t xml:space="preserve"> </w:t>
+      </w:r>
+      <w:r>
+        <w:rPr>
+          <w:rFonts w:ascii="Raleway Medium" w:eastAsia="Raleway Medium" w:hAnsi="Raleway Medium" w:cs="Raleway Medium"/>
+          <w:sz w:val="24"/>
+          <w:szCs w:val="24"/>
+        </w:rPr>
+        <w:t xml:space="preserve">system will </w:t>
+      </w:r>
+      <w:r>
+        <w:rPr>
+          <w:rFonts w:ascii="Raleway Medium" w:eastAsia="Raleway Medium" w:hAnsi="Raleway Medium" w:cs="Times New Roman"/>
+          <w:sz w:val="24"/>
+          <w:szCs w:val="24"/>
+        </w:rPr>
+        <w:t>go</w:t>
+      </w:r>
+      <w:r>
+        <w:rPr>
+          <w:rFonts w:ascii="Raleway Medium" w:eastAsia="Raleway Medium" w:hAnsi="Raleway Medium" w:cs="Raleway Medium"/>
+          <w:sz w:val="24"/>
+          <w:szCs w:val="24"/>
+        </w:rPr>
+        <w:t xml:space="preserve"> to the View </w:t>
+      </w:r>
+      <w:r>
+        <w:rPr>
+          <w:rFonts w:ascii="Raleway Medium" w:eastAsia="Raleway Medium" w:hAnsi="Raleway Medium" w:cs="Raleway Medium"/>
+          <w:sz w:val="24"/>
+          <w:szCs w:val="24"/>
+        </w:rPr>
+        <w:t>Account page</w:t>
+      </w:r>
+      <w:r>
+        <w:rPr>
+          <w:rFonts w:ascii="Raleway Medium" w:eastAsia="Raleway Medium" w:hAnsi="Raleway Medium" w:cs="Raleway Medium"/>
+          <w:sz w:val="24"/>
+          <w:szCs w:val="24"/>
+        </w:rPr>
+        <w:t>.</w:t>
       </w:r>
     </w:p>
     <w:p>
@@ -4634,7 +4923,15 @@
           <w:sz w:val="24"/>
           <w:szCs w:val="24"/>
         </w:rPr>
-        <w:t xml:space="preserve">If the client or the admin did not enter both fields as described in sections </w:t>
+        <w:t xml:space="preserve">If the client or the admin did not enter both fields as described in </w:t>
+      </w:r>
+      <w:r>
+        <w:rPr>
+          <w:rFonts w:ascii="Raleway Medium" w:eastAsia="Raleway Medium" w:hAnsi="Raleway Medium" w:cs="Raleway Medium"/>
+          <w:sz w:val="24"/>
+          <w:szCs w:val="24"/>
+        </w:rPr>
+        <w:t xml:space="preserve">requirement </w:t>
       </w:r>
       <w:r>
         <w:rPr>
@@ -4643,7 +4940,7 @@
           <w:sz w:val="24"/>
           <w:szCs w:val="24"/>
         </w:rPr>
-        <w:t xml:space="preserve">SRS_Login_001 and SRS_Login_002, </w:t>
+        <w:t xml:space="preserve">SRS_Login_001 </w:t>
       </w:r>
       <w:r>
         <w:rPr>
@@ -4664,210 +4961,10 @@
           <w:szCs w:val="24"/>
         </w:rPr>
       </w:pPr>
-    </w:p>
-    <w:p>
-      <w:pPr>
-        <w:spacing w:before="240" w:after="240"/>
-        <w:rPr>
-          <w:rFonts w:ascii="Raleway" w:eastAsia="Raleway" w:hAnsi="Raleway" w:cstheme="minorBidi"/>
-          <w:b/>
-          <w:sz w:val="24"/>
-          <w:szCs w:val="24"/>
-        </w:rPr>
-      </w:pPr>
-      <w:r>
-        <w:rPr>
-          <w:rFonts w:ascii="Raleway" w:eastAsia="Raleway" w:hAnsi="Raleway" w:cstheme="minorBidi"/>
-          <w:b/>
-          <w:sz w:val="24"/>
-          <w:szCs w:val="24"/>
-        </w:rPr>
-        <w:t>SRS_Logout_001</w:t>
-      </w:r>
-    </w:p>
-    <w:p>
-      <w:pPr>
-        <w:spacing w:before="240" w:after="240"/>
-        <w:rPr>
-          <w:rFonts w:ascii="Raleway Medium" w:eastAsia="Raleway Medium" w:hAnsi="Raleway Medium" w:cs="Raleway Medium"/>
-          <w:sz w:val="24"/>
-          <w:szCs w:val="24"/>
-        </w:rPr>
-      </w:pPr>
-      <w:r>
-        <w:rPr>
-          <w:rFonts w:ascii="Raleway Medium" w:eastAsia="Raleway Medium" w:hAnsi="Raleway Medium" w:cs="Raleway Medium"/>
-          <w:sz w:val="24"/>
-          <w:szCs w:val="24"/>
-        </w:rPr>
-        <w:t xml:space="preserve">The user will be logged </w:t>
-      </w:r>
-      <w:r>
-        <w:rPr>
-          <w:rFonts w:ascii="Raleway Medium" w:eastAsia="Raleway Medium" w:hAnsi="Raleway Medium" w:cs="Raleway Medium"/>
-          <w:sz w:val="24"/>
-          <w:szCs w:val="24"/>
-        </w:rPr>
-        <w:t xml:space="preserve">out if click on log out button and appear pop screen  </w:t>
-      </w:r>
-    </w:p>
-    <w:p>
-      <w:pPr>
-        <w:spacing w:before="240" w:after="240"/>
-        <w:rPr>
-          <w:rFonts w:ascii="Raleway Medium" w:eastAsia="Raleway Medium" w:hAnsi="Raleway Medium" w:cs="Raleway Medium"/>
-          <w:sz w:val="24"/>
-          <w:szCs w:val="24"/>
-        </w:rPr>
-      </w:pPr>
-      <w:r>
-        <w:rPr>
-          <w:rFonts w:ascii="Raleway Medium" w:eastAsia="Raleway Medium" w:hAnsi="Raleway Medium" w:cs="Raleway Medium"/>
-          <w:sz w:val="24"/>
-          <w:szCs w:val="24"/>
-        </w:rPr>
-        <w:t>“Are you sure exit?</w:t>
-      </w:r>
-      <w:r>
-        <w:rPr>
-          <w:rFonts w:ascii="Raleway Medium" w:eastAsia="Raleway Medium" w:hAnsi="Raleway Medium" w:cs="Raleway Medium"/>
-          <w:sz w:val="24"/>
-          <w:szCs w:val="24"/>
-        </w:rPr>
-        <w:t>”</w:t>
-      </w:r>
-      <w:r>
-        <w:rPr>
-          <w:rFonts w:ascii="Raleway Medium" w:eastAsia="Raleway Medium" w:hAnsi="Raleway Medium" w:cs="Raleway Medium"/>
-          <w:sz w:val="24"/>
-          <w:szCs w:val="24"/>
-        </w:rPr>
-        <w:t xml:space="preserve"> </w:t>
-      </w:r>
-    </w:p>
-    <w:p>
-      <w:pPr>
-        <w:spacing w:before="240" w:after="240"/>
-        <w:rPr>
-          <w:rFonts w:ascii="Raleway" w:eastAsia="Raleway" w:hAnsi="Raleway" w:cs="Raleway"/>
-          <w:b/>
-          <w:sz w:val="24"/>
-          <w:szCs w:val="24"/>
-        </w:rPr>
-      </w:pPr>
-      <w:r>
-        <w:rPr>
-          <w:rFonts w:ascii="Raleway" w:eastAsia="Raleway" w:hAnsi="Raleway" w:cs="Raleway"/>
-          <w:b/>
-          <w:sz w:val="24"/>
-          <w:szCs w:val="24"/>
-        </w:rPr>
-        <w:t>SRS_Logout_002</w:t>
-      </w:r>
-    </w:p>
-    <w:p>
-      <w:pPr>
-        <w:spacing w:before="240" w:after="240"/>
-        <w:rPr>
-          <w:rFonts w:ascii="Raleway Medium" w:eastAsia="Raleway Medium" w:hAnsi="Raleway Medium" w:cs="Raleway Medium"/>
-          <w:sz w:val="24"/>
-          <w:szCs w:val="24"/>
-        </w:rPr>
-      </w:pPr>
-      <w:r>
-        <w:rPr>
-          <w:rFonts w:ascii="Raleway Medium" w:eastAsia="Raleway Medium" w:hAnsi="Raleway Medium" w:cs="Raleway Medium"/>
-          <w:sz w:val="24"/>
-          <w:szCs w:val="24"/>
-        </w:rPr>
-        <w:t xml:space="preserve">If </w:t>
-      </w:r>
-      <w:r>
-        <w:rPr>
-          <w:rFonts w:ascii="Raleway Medium" w:eastAsia="Raleway Medium" w:hAnsi="Raleway Medium" w:cs="Raleway Medium"/>
-          <w:sz w:val="24"/>
-          <w:szCs w:val="24"/>
-        </w:rPr>
-        <w:t>client click</w:t>
-      </w:r>
-      <w:r>
-        <w:rPr>
-          <w:rFonts w:ascii="Raleway Medium" w:eastAsia="Raleway Medium" w:hAnsi="Raleway Medium" w:cs="Raleway Medium"/>
-          <w:sz w:val="24"/>
-          <w:szCs w:val="24"/>
-        </w:rPr>
-        <w:t xml:space="preserve"> in ok the user will log out of system </w:t>
-      </w:r>
-    </w:p>
-    <w:p>
-      <w:pPr>
-        <w:spacing w:before="240" w:after="240"/>
-        <w:rPr>
-          <w:rFonts w:ascii="Raleway" w:eastAsia="Raleway" w:hAnsi="Raleway" w:cs="Raleway"/>
-          <w:b/>
-          <w:sz w:val="24"/>
-          <w:szCs w:val="24"/>
-        </w:rPr>
-      </w:pPr>
-      <w:r>
-        <w:rPr>
-          <w:rFonts w:ascii="Raleway" w:eastAsia="Raleway" w:hAnsi="Raleway" w:cs="Raleway"/>
-          <w:b/>
-          <w:sz w:val="24"/>
-          <w:szCs w:val="24"/>
-        </w:rPr>
-        <w:t>SRS_Logout_003</w:t>
-      </w:r>
-    </w:p>
-    <w:p>
-      <w:pPr>
-        <w:spacing w:before="240" w:after="240"/>
-        <w:rPr>
-          <w:rFonts w:ascii="Raleway Medium" w:eastAsia="Raleway Medium" w:hAnsi="Raleway Medium" w:cs="Raleway Medium"/>
-          <w:sz w:val="24"/>
-          <w:szCs w:val="24"/>
-        </w:rPr>
-      </w:pPr>
-      <w:r>
-        <w:rPr>
-          <w:rFonts w:ascii="Raleway Medium" w:eastAsia="Raleway Medium" w:hAnsi="Raleway Medium" w:cs="Raleway Medium"/>
-          <w:sz w:val="24"/>
-          <w:szCs w:val="24"/>
-        </w:rPr>
-        <w:t xml:space="preserve">If </w:t>
-      </w:r>
-      <w:r>
-        <w:rPr>
-          <w:rFonts w:ascii="Raleway Medium" w:eastAsia="Raleway Medium" w:hAnsi="Raleway Medium" w:cs="Raleway Medium"/>
-          <w:sz w:val="24"/>
-          <w:szCs w:val="24"/>
-        </w:rPr>
-        <w:t>client click</w:t>
-      </w:r>
-      <w:r>
-        <w:rPr>
-          <w:rFonts w:ascii="Raleway Medium" w:eastAsia="Raleway Medium" w:hAnsi="Raleway Medium" w:cs="Raleway Medium"/>
-          <w:sz w:val="24"/>
-          <w:szCs w:val="24"/>
-        </w:rPr>
-        <w:t xml:space="preserve"> in cannel the </w:t>
-      </w:r>
-      <w:r>
-        <w:rPr>
-          <w:rFonts w:ascii="Raleway Medium" w:eastAsia="Raleway Medium" w:hAnsi="Raleway Medium" w:cs="Raleway Medium"/>
-          <w:sz w:val="24"/>
-          <w:szCs w:val="24"/>
-        </w:rPr>
-        <w:t>client still</w:t>
-      </w:r>
-      <w:r>
-        <w:rPr>
-          <w:rFonts w:ascii="Raleway Medium" w:eastAsia="Raleway Medium" w:hAnsi="Raleway Medium" w:cs="Raleway Medium"/>
-          <w:sz w:val="24"/>
-          <w:szCs w:val="24"/>
-        </w:rPr>
-        <w:t xml:space="preserve"> login in his account</w:t>
-      </w:r>
+      <w:bookmarkStart w:id="9" w:name="_raja8g8cvz6g" w:colFirst="0" w:colLast="0"/>
+      <w:bookmarkStart w:id="10" w:name="_7eagljuvedn" w:colFirst="0" w:colLast="0"/>
+      <w:bookmarkEnd w:id="9"/>
+      <w:bookmarkEnd w:id="10"/>
     </w:p>
     <w:p>
       <w:pPr>
@@ -4907,8 +5004,6 @@
         <w:pStyle w:val="Heading3"/>
         <w:spacing w:before="240" w:after="240"/>
       </w:pPr>
-      <w:bookmarkStart w:id="9" w:name="_raja8g8cvz6g" w:colFirst="0" w:colLast="0"/>
-      <w:bookmarkEnd w:id="9"/>
       <w:r>
         <w:lastRenderedPageBreak/>
         <w:t xml:space="preserve">2.3 View Account </w:t>
@@ -4923,8 +5018,6 @@
           <w:color w:val="000000"/>
         </w:rPr>
       </w:pPr>
-      <w:bookmarkStart w:id="10" w:name="_7eagljuvedn" w:colFirst="0" w:colLast="0"/>
-      <w:bookmarkEnd w:id="10"/>
       <w:r>
         <w:rPr>
           <w:b/>
@@ -4997,7 +5090,31 @@
                 <w:sz w:val="24"/>
                 <w:szCs w:val="24"/>
               </w:rPr>
-              <w:t>A Client can view his account only.</w:t>
+              <w:t>A Client can view his account</w:t>
+            </w:r>
+            <w:r>
+              <w:rPr>
+                <w:rFonts w:ascii="Raleway Medium" w:eastAsia="Raleway Medium" w:hAnsi="Raleway Medium" w:cs="Raleway Medium"/>
+                <w:sz w:val="24"/>
+                <w:szCs w:val="24"/>
+              </w:rPr>
+              <w:t>s</w:t>
+            </w:r>
+            <w:r>
+              <w:rPr>
+                <w:rFonts w:ascii="Raleway Medium" w:eastAsia="Raleway Medium" w:hAnsi="Raleway Medium" w:cs="Raleway Medium"/>
+                <w:sz w:val="24"/>
+                <w:szCs w:val="24"/>
+              </w:rPr>
+              <w:t xml:space="preserve"> only</w:t>
+            </w:r>
+            <w:r>
+              <w:rPr>
+                <w:rFonts w:ascii="Raleway Medium" w:eastAsia="Raleway Medium" w:hAnsi="Raleway Medium" w:cs="Raleway Medium"/>
+                <w:sz w:val="24"/>
+                <w:szCs w:val="24"/>
+              </w:rPr>
+              <w:t xml:space="preserve"> after login.</w:t>
             </w:r>
           </w:p>
           <w:p>
@@ -5011,56 +5128,19 @@
             </w:pPr>
             <w:r>
               <w:rPr>
+                <w:b/>
+                <w:sz w:val="24"/>
+                <w:szCs w:val="24"/>
+              </w:rPr>
+              <w:t xml:space="preserve">Admin: </w:t>
+            </w:r>
+            <w:r>
+              <w:rPr>
                 <w:rFonts w:ascii="Raleway Medium" w:eastAsia="Raleway Medium" w:hAnsi="Raleway Medium" w:cs="Raleway Medium"/>
                 <w:sz w:val="24"/>
                 <w:szCs w:val="24"/>
               </w:rPr>
-              <w:t xml:space="preserve">View page content: name, </w:t>
-            </w:r>
-            <w:r>
-              <w:rPr>
-                <w:rFonts w:ascii="Raleway Medium" w:eastAsia="Raleway Medium" w:hAnsi="Raleway Medium" w:cs="Raleway Medium"/>
-                <w:color w:val="000000" w:themeColor="text1"/>
-                <w:sz w:val="24"/>
-                <w:szCs w:val="24"/>
-              </w:rPr>
-              <w:t>Date</w:t>
-            </w:r>
-            <w:r>
-              <w:rPr>
-                <w:rFonts w:ascii="Raleway Medium" w:eastAsia="Raleway Medium" w:hAnsi="Raleway Medium" w:cs="Raleway Medium"/>
-                <w:color w:val="000000" w:themeColor="text1"/>
-                <w:sz w:val="24"/>
-                <w:szCs w:val="24"/>
-              </w:rPr>
-              <w:t xml:space="preserve"> (</w:t>
-            </w:r>
-            <w:r>
-              <w:rPr>
-                <w:rFonts w:ascii="Raleway Medium" w:eastAsia="Raleway Medium" w:hAnsi="Raleway Medium" w:cs="Raleway Medium"/>
-                <w:color w:val="000000" w:themeColor="text1"/>
-                <w:sz w:val="24"/>
-                <w:szCs w:val="24"/>
-              </w:rPr>
-              <w:t xml:space="preserve">current </w:t>
-            </w:r>
-            <w:r>
-              <w:rPr>
-                <w:rFonts w:ascii="Raleway Medium" w:eastAsia="Raleway Medium" w:hAnsi="Raleway Medium" w:cs="Raleway Medium"/>
-                <w:color w:val="000000" w:themeColor="text1"/>
-                <w:sz w:val="24"/>
-                <w:szCs w:val="24"/>
-              </w:rPr>
-              <w:t>date)</w:t>
-            </w:r>
-            <w:r>
-              <w:rPr>
-                <w:rFonts w:ascii="Raleway Medium" w:eastAsia="Raleway Medium" w:hAnsi="Raleway Medium" w:cs="Raleway Medium"/>
-                <w:color w:val="000000" w:themeColor="text1"/>
-                <w:sz w:val="24"/>
-                <w:szCs w:val="24"/>
-              </w:rPr>
-              <w:t>,</w:t>
+              <w:t xml:space="preserve">An Admin can view all the </w:t>
             </w:r>
             <w:r>
               <w:rPr>
@@ -5068,59 +5148,7 @@
                 <w:sz w:val="24"/>
                 <w:szCs w:val="24"/>
               </w:rPr>
-              <w:t xml:space="preserve"> Current balance, all transactions transfer history </w:t>
-            </w:r>
-            <w:r>
-              <w:rPr>
-                <w:rFonts w:ascii="Raleway Medium" w:eastAsia="Raleway Medium" w:hAnsi="Raleway Medium" w:cs="Raleway Medium"/>
-                <w:sz w:val="24"/>
-                <w:szCs w:val="24"/>
-              </w:rPr>
-              <w:t xml:space="preserve">and his accounts </w:t>
-            </w:r>
-          </w:p>
-          <w:p>
-            <w:pPr>
-              <w:spacing w:before="240" w:after="240"/>
-              <w:rPr>
-                <w:rFonts w:ascii="Raleway Medium" w:eastAsia="Raleway Medium" w:hAnsi="Raleway Medium" w:cs="Raleway Medium"/>
-                <w:sz w:val="24"/>
-                <w:szCs w:val="24"/>
-              </w:rPr>
-            </w:pPr>
-            <w:r>
-              <w:rPr>
-                <w:b/>
-                <w:sz w:val="24"/>
-                <w:szCs w:val="24"/>
-              </w:rPr>
-              <w:t xml:space="preserve">Admin: </w:t>
-            </w:r>
-            <w:r>
-              <w:rPr>
-                <w:rFonts w:ascii="Raleway Medium" w:eastAsia="Raleway Medium" w:hAnsi="Raleway Medium" w:cs="Raleway Medium"/>
-                <w:sz w:val="24"/>
-                <w:szCs w:val="24"/>
-              </w:rPr>
-              <w:t xml:space="preserve">An Admin can view all the clients </w:t>
-            </w:r>
-          </w:p>
-          <w:p>
-            <w:pPr>
-              <w:spacing w:before="240"/>
-              <w:rPr>
-                <w:rFonts w:ascii="Raleway Medium" w:eastAsia="Raleway Medium" w:hAnsi="Raleway Medium" w:cs="Raleway Medium"/>
-                <w:sz w:val="24"/>
-                <w:szCs w:val="24"/>
-              </w:rPr>
-            </w:pPr>
-            <w:r>
-              <w:rPr>
-                <w:rFonts w:ascii="Raleway Medium" w:eastAsia="Raleway Medium" w:hAnsi="Raleway Medium" w:cs="Raleway Medium"/>
-                <w:sz w:val="24"/>
-                <w:szCs w:val="24"/>
-              </w:rPr>
-              <w:t>View content: view client's account numbers and names.</w:t>
+              <w:t xml:space="preserve">clients after login </w:t>
             </w:r>
           </w:p>
           <w:p>
@@ -5202,7 +5230,7 @@
                 <w:sz w:val="26"/>
                 <w:szCs w:val="26"/>
               </w:rPr>
-              <w:t>ViewAccount</w:t>
+              <w:t>View Account</w:t>
             </w:r>
             <w:r>
               <w:rPr>
@@ -5225,7 +5253,7 @@
           </w:p>
           <w:p>
             <w:pPr>
-              <w:spacing w:before="240" w:after="240"/>
+              <w:spacing w:before="240"/>
               <w:rPr>
                 <w:rFonts w:ascii="Raleway Medium" w:eastAsia="Raleway Medium" w:hAnsi="Raleway Medium" w:cs="Raleway Medium"/>
                 <w:sz w:val="24"/>
@@ -5264,7 +5292,7 @@
                 <w:sz w:val="24"/>
                 <w:szCs w:val="24"/>
               </w:rPr>
-              <w:t xml:space="preserve"> views all </w:t>
+              <w:t xml:space="preserve"> </w:t>
             </w:r>
             <w:r>
               <w:rPr>
@@ -5272,7 +5300,7 @@
                 <w:sz w:val="24"/>
                 <w:szCs w:val="24"/>
               </w:rPr>
-              <w:t>client’s</w:t>
+              <w:t>View</w:t>
             </w:r>
             <w:r>
               <w:rPr>
@@ -5280,7 +5308,7 @@
                 <w:sz w:val="24"/>
                 <w:szCs w:val="24"/>
               </w:rPr>
-              <w:t xml:space="preserve"> </w:t>
+              <w:t>s</w:t>
             </w:r>
             <w:r>
               <w:rPr>
@@ -5288,15 +5316,115 @@
                 <w:sz w:val="24"/>
                 <w:szCs w:val="24"/>
               </w:rPr>
-              <w:t>registration</w:t>
-            </w:r>
-            <w:r>
+              <w:t xml:space="preserve"> content: </w:t>
+            </w:r>
+          </w:p>
+          <w:p>
+            <w:pPr>
+              <w:pStyle w:val="ListParagraph"/>
+              <w:numPr>
+                <w:ilvl w:val="0"/>
+                <w:numId w:val="15"/>
+              </w:numPr>
+              <w:spacing w:before="240"/>
               <w:rPr>
                 <w:rFonts w:ascii="Raleway Medium" w:eastAsia="Raleway Medium" w:hAnsi="Raleway Medium" w:cs="Raleway Medium"/>
                 <w:sz w:val="24"/>
                 <w:szCs w:val="24"/>
               </w:rPr>
-              <w:t xml:space="preserve"> in the banking system </w:t>
+            </w:pPr>
+            <w:r>
+              <w:rPr>
+                <w:rFonts w:ascii="Raleway Medium" w:eastAsia="Raleway Medium" w:hAnsi="Raleway Medium" w:cs="Raleway Medium"/>
+                <w:sz w:val="24"/>
+                <w:szCs w:val="24"/>
+              </w:rPr>
+              <w:t xml:space="preserve">view client’s </w:t>
+            </w:r>
+            <w:r>
+              <w:rPr>
+                <w:rFonts w:ascii="Raleway Medium" w:eastAsia="Raleway Medium" w:hAnsi="Raleway Medium" w:cs="Raleway Medium"/>
+                <w:sz w:val="24"/>
+                <w:szCs w:val="24"/>
+              </w:rPr>
+              <w:t>id</w:t>
+            </w:r>
+          </w:p>
+          <w:p>
+            <w:pPr>
+              <w:pStyle w:val="ListParagraph"/>
+              <w:numPr>
+                <w:ilvl w:val="0"/>
+                <w:numId w:val="15"/>
+              </w:numPr>
+              <w:spacing w:before="240"/>
+              <w:rPr>
+                <w:rFonts w:ascii="Raleway Medium" w:eastAsia="Raleway Medium" w:hAnsi="Raleway Medium" w:cs="Raleway Medium"/>
+                <w:sz w:val="24"/>
+                <w:szCs w:val="24"/>
+              </w:rPr>
+            </w:pPr>
+            <w:r>
+              <w:rPr>
+                <w:rFonts w:ascii="Raleway Medium" w:eastAsia="Raleway Medium" w:hAnsi="Raleway Medium" w:cs="Raleway Medium"/>
+                <w:sz w:val="24"/>
+                <w:szCs w:val="24"/>
+              </w:rPr>
+              <w:t>client’s</w:t>
+            </w:r>
+            <w:r>
+              <w:rPr>
+                <w:rFonts w:ascii="Raleway Medium" w:eastAsia="Raleway Medium" w:hAnsi="Raleway Medium" w:cs="Raleway Medium"/>
+                <w:sz w:val="24"/>
+                <w:szCs w:val="24"/>
+              </w:rPr>
+              <w:t xml:space="preserve"> account no</w:t>
+            </w:r>
+          </w:p>
+          <w:p>
+            <w:pPr>
+              <w:pStyle w:val="ListParagraph"/>
+              <w:numPr>
+                <w:ilvl w:val="0"/>
+                <w:numId w:val="15"/>
+              </w:numPr>
+              <w:spacing w:before="240"/>
+              <w:rPr>
+                <w:rFonts w:ascii="Raleway Medium" w:eastAsia="Raleway Medium" w:hAnsi="Raleway Medium" w:cs="Raleway Medium"/>
+                <w:sz w:val="24"/>
+                <w:szCs w:val="24"/>
+              </w:rPr>
+            </w:pPr>
+            <w:r>
+              <w:rPr>
+                <w:rFonts w:ascii="Raleway Medium" w:eastAsia="Raleway Medium" w:hAnsi="Raleway Medium" w:cs="Raleway Medium"/>
+                <w:sz w:val="24"/>
+                <w:szCs w:val="24"/>
+              </w:rPr>
+              <w:t xml:space="preserve">first Name </w:t>
+            </w:r>
+          </w:p>
+          <w:p>
+            <w:pPr>
+              <w:pStyle w:val="ListParagraph"/>
+              <w:numPr>
+                <w:ilvl w:val="0"/>
+                <w:numId w:val="15"/>
+              </w:numPr>
+              <w:spacing w:before="240"/>
+              <w:rPr>
+                <w:rFonts w:ascii="Raleway Medium" w:eastAsia="Raleway Medium" w:hAnsi="Raleway Medium" w:cs="Raleway Medium"/>
+                <w:sz w:val="24"/>
+                <w:szCs w:val="24"/>
+              </w:rPr>
+            </w:pPr>
+            <w:r>
+              <w:rPr>
+                <w:rFonts w:ascii="Raleway Medium" w:eastAsia="Raleway Medium" w:hAnsi="Raleway Medium" w:cs="Raleway Medium"/>
+                <w:sz w:val="24"/>
+                <w:szCs w:val="24"/>
+              </w:rPr>
+              <w:t>Last Name</w:t>
             </w:r>
           </w:p>
           <w:p>
@@ -5371,7 +5499,16 @@
                 <w:szCs w:val="24"/>
                 <w:u w:val="single"/>
               </w:rPr>
-              <w:t xml:space="preserve">The Client </w:t>
+              <w:t xml:space="preserve">The </w:t>
+            </w:r>
+            <w:r>
+              <w:rPr>
+                <w:b/>
+                <w:sz w:val="24"/>
+                <w:szCs w:val="24"/>
+                <w:u w:val="single"/>
+              </w:rPr>
+              <w:t>Client</w:t>
             </w:r>
             <w:r>
               <w:rPr>
@@ -5379,13 +5516,270 @@
                 <w:sz w:val="24"/>
                 <w:szCs w:val="24"/>
               </w:rPr>
-              <w:t>to view his account the client must login the system.</w:t>
+              <w:t xml:space="preserve"> Views</w:t>
+            </w:r>
+            <w:r>
+              <w:rPr>
+                <w:rFonts w:ascii="Raleway Medium" w:eastAsia="Raleway Medium" w:hAnsi="Raleway Medium" w:cs="Raleway Medium"/>
+                <w:sz w:val="24"/>
+                <w:szCs w:val="24"/>
+              </w:rPr>
+              <w:t xml:space="preserve"> page content: </w:t>
+            </w:r>
+          </w:p>
+          <w:p>
+            <w:pPr>
+              <w:pStyle w:val="ListParagraph"/>
+              <w:numPr>
+                <w:ilvl w:val="0"/>
+                <w:numId w:val="14"/>
+              </w:numPr>
+              <w:spacing w:before="240" w:after="240"/>
+              <w:rPr>
+                <w:rFonts w:ascii="Raleway Medium" w:eastAsia="Raleway Medium" w:hAnsi="Raleway Medium" w:cs="Raleway Medium"/>
+                <w:sz w:val="24"/>
+                <w:szCs w:val="24"/>
+              </w:rPr>
+            </w:pPr>
+            <w:r>
+              <w:rPr>
+                <w:rFonts w:ascii="Raleway Medium" w:eastAsia="Raleway Medium" w:hAnsi="Raleway Medium" w:cs="Raleway Medium"/>
+                <w:sz w:val="24"/>
+                <w:szCs w:val="24"/>
+              </w:rPr>
+              <w:t>N</w:t>
+            </w:r>
+            <w:r>
+              <w:rPr>
+                <w:rFonts w:ascii="Raleway Medium" w:eastAsia="Raleway Medium" w:hAnsi="Raleway Medium" w:cs="Raleway Medium"/>
+                <w:sz w:val="24"/>
+                <w:szCs w:val="24"/>
+              </w:rPr>
+              <w:t>ame</w:t>
+            </w:r>
+            <w:r>
+              <w:rPr>
+                <w:rFonts w:ascii="Raleway Medium" w:eastAsia="Raleway Medium" w:hAnsi="Raleway Medium" w:cs="Raleway Medium"/>
+                <w:sz w:val="24"/>
+                <w:szCs w:val="24"/>
+              </w:rPr>
+              <w:t>.</w:t>
+            </w:r>
+          </w:p>
+          <w:p>
+            <w:pPr>
+              <w:pStyle w:val="ListParagraph"/>
+              <w:numPr>
+                <w:ilvl w:val="0"/>
+                <w:numId w:val="14"/>
+              </w:numPr>
+              <w:spacing w:before="240" w:after="240"/>
+              <w:rPr>
+                <w:rFonts w:ascii="Raleway Medium" w:eastAsia="Raleway Medium" w:hAnsi="Raleway Medium" w:cs="Raleway Medium"/>
+                <w:color w:val="000000" w:themeColor="text1"/>
+                <w:sz w:val="24"/>
+                <w:szCs w:val="24"/>
+              </w:rPr>
+            </w:pPr>
+            <w:r>
+              <w:rPr>
+                <w:rFonts w:ascii="Raleway Medium" w:eastAsia="Raleway Medium" w:hAnsi="Raleway Medium" w:cs="Raleway Medium"/>
+                <w:color w:val="000000" w:themeColor="text1"/>
+                <w:sz w:val="24"/>
+                <w:szCs w:val="24"/>
+              </w:rPr>
+              <w:t>Date (current date)</w:t>
+            </w:r>
+            <w:r>
+              <w:rPr>
+                <w:rFonts w:ascii="Raleway Medium" w:eastAsia="Raleway Medium" w:hAnsi="Raleway Medium" w:cs="Raleway Medium"/>
+                <w:color w:val="000000" w:themeColor="text1"/>
+                <w:sz w:val="24"/>
+                <w:szCs w:val="24"/>
+              </w:rPr>
+              <w:t>.</w:t>
+            </w:r>
+          </w:p>
+          <w:p>
+            <w:pPr>
+              <w:pStyle w:val="ListParagraph"/>
+              <w:numPr>
+                <w:ilvl w:val="0"/>
+                <w:numId w:val="14"/>
+              </w:numPr>
+              <w:spacing w:before="240" w:after="240"/>
+              <w:rPr>
+                <w:rFonts w:ascii="Raleway Medium" w:eastAsia="Raleway Medium" w:hAnsi="Raleway Medium" w:cs="Raleway Medium"/>
+                <w:sz w:val="24"/>
+                <w:szCs w:val="24"/>
+              </w:rPr>
+            </w:pPr>
+            <w:r>
+              <w:rPr>
+                <w:rFonts w:ascii="Raleway Medium" w:eastAsia="Raleway Medium" w:hAnsi="Raleway Medium" w:cs="Raleway Medium"/>
+                <w:sz w:val="24"/>
+                <w:szCs w:val="24"/>
+              </w:rPr>
+              <w:t>Current balance</w:t>
+            </w:r>
+            <w:r>
+              <w:rPr>
+                <w:rFonts w:ascii="Raleway Medium" w:eastAsia="Raleway Medium" w:hAnsi="Raleway Medium" w:cs="Raleway Medium"/>
+                <w:sz w:val="24"/>
+                <w:szCs w:val="24"/>
+              </w:rPr>
+              <w:t>.</w:t>
+            </w:r>
+          </w:p>
+          <w:p>
+            <w:pPr>
+              <w:pStyle w:val="ListParagraph"/>
+              <w:numPr>
+                <w:ilvl w:val="0"/>
+                <w:numId w:val="14"/>
+              </w:numPr>
+              <w:spacing w:before="240" w:after="240"/>
+              <w:rPr>
+                <w:rFonts w:ascii="Raleway Medium" w:eastAsia="Raleway Medium" w:hAnsi="Raleway Medium" w:cs="Raleway Medium"/>
+                <w:sz w:val="24"/>
+                <w:szCs w:val="24"/>
+              </w:rPr>
+            </w:pPr>
+            <w:r>
+              <w:rPr>
+                <w:rFonts w:ascii="Raleway Medium" w:eastAsia="Raleway Medium" w:hAnsi="Raleway Medium" w:cs="Raleway Medium"/>
+                <w:sz w:val="24"/>
+                <w:szCs w:val="24"/>
+              </w:rPr>
+              <w:t>all transactions transfer history</w:t>
+            </w:r>
+            <w:r>
+              <w:rPr>
+                <w:rFonts w:ascii="Raleway Medium" w:eastAsia="Raleway Medium" w:hAnsi="Raleway Medium" w:cs="Raleway Medium"/>
+                <w:sz w:val="24"/>
+                <w:szCs w:val="24"/>
+              </w:rPr>
+              <w:t xml:space="preserve"> list.</w:t>
+            </w:r>
+          </w:p>
+          <w:p>
+            <w:pPr>
+              <w:pStyle w:val="ListParagraph"/>
+              <w:numPr>
+                <w:ilvl w:val="0"/>
+                <w:numId w:val="14"/>
+              </w:numPr>
+              <w:spacing w:before="240" w:after="240"/>
+              <w:rPr>
+                <w:rFonts w:ascii="Raleway Medium" w:eastAsia="Raleway Medium" w:hAnsi="Raleway Medium" w:cs="Raleway Medium"/>
+                <w:sz w:val="24"/>
+                <w:szCs w:val="24"/>
+              </w:rPr>
+            </w:pPr>
+            <w:r>
+              <w:rPr>
+                <w:rFonts w:ascii="Raleway Medium" w:eastAsia="Raleway Medium" w:hAnsi="Raleway Medium" w:cs="Raleway Medium"/>
+                <w:sz w:val="24"/>
+                <w:szCs w:val="24"/>
+              </w:rPr>
+              <w:t>his accounts</w:t>
+            </w:r>
+            <w:r>
+              <w:rPr>
+                <w:rFonts w:ascii="Raleway Medium" w:eastAsia="Raleway Medium" w:hAnsi="Raleway Medium" w:cs="Raleway Medium"/>
+                <w:sz w:val="24"/>
+                <w:szCs w:val="24"/>
+              </w:rPr>
+              <w:t>.</w:t>
+            </w:r>
+          </w:p>
+          <w:p>
+            <w:pPr>
+              <w:pStyle w:val="ListParagraph"/>
+              <w:numPr>
+                <w:ilvl w:val="0"/>
+                <w:numId w:val="14"/>
+              </w:numPr>
+              <w:spacing w:before="240" w:after="240"/>
+              <w:rPr>
+                <w:rFonts w:ascii="Raleway Medium" w:eastAsia="Raleway Medium" w:hAnsi="Raleway Medium" w:cs="Raleway Medium"/>
+                <w:sz w:val="24"/>
+                <w:szCs w:val="24"/>
+              </w:rPr>
+            </w:pPr>
+            <w:r>
+              <w:rPr>
+                <w:rFonts w:ascii="Raleway Medium" w:eastAsia="Raleway Medium" w:hAnsi="Raleway Medium" w:cs="Raleway Medium"/>
+                <w:sz w:val="24"/>
+                <w:szCs w:val="24"/>
+              </w:rPr>
+              <w:t>A</w:t>
+            </w:r>
+            <w:r>
+              <w:rPr>
+                <w:rFonts w:ascii="Raleway Medium" w:eastAsia="Raleway Medium" w:hAnsi="Raleway Medium" w:cs="Raleway Medium"/>
+                <w:sz w:val="24"/>
+                <w:szCs w:val="24"/>
+              </w:rPr>
+              <w:t>dd</w:t>
+            </w:r>
+            <w:r>
+              <w:rPr>
+                <w:rFonts w:ascii="Raleway Medium" w:eastAsia="Raleway Medium" w:hAnsi="Raleway Medium" w:cs="Raleway Medium"/>
+                <w:sz w:val="24"/>
+                <w:szCs w:val="24"/>
+              </w:rPr>
+              <w:t xml:space="preserve"> new account </w:t>
+            </w:r>
+          </w:p>
+          <w:p>
+            <w:pPr>
+              <w:pStyle w:val="ListParagraph"/>
+              <w:numPr>
+                <w:ilvl w:val="0"/>
+                <w:numId w:val="14"/>
+              </w:numPr>
+              <w:spacing w:before="240" w:after="240"/>
+              <w:rPr>
+                <w:rFonts w:ascii="Raleway Medium" w:eastAsia="Raleway Medium" w:hAnsi="Raleway Medium" w:cs="Raleway Medium"/>
+                <w:sz w:val="24"/>
+                <w:szCs w:val="24"/>
+              </w:rPr>
+            </w:pPr>
+            <w:r>
+              <w:rPr>
+                <w:rFonts w:ascii="Raleway Medium" w:eastAsia="Raleway Medium" w:hAnsi="Raleway Medium" w:cs="Raleway Medium"/>
+                <w:sz w:val="24"/>
+                <w:szCs w:val="24"/>
+              </w:rPr>
+              <w:t>Transfer money</w:t>
             </w:r>
           </w:p>
           <w:p>
             <w:pPr>
               <w:spacing w:before="240" w:after="240"/>
               <w:rPr>
+                <w:rFonts w:ascii="Raleway Medium" w:eastAsia="Raleway Medium" w:hAnsi="Raleway Medium" w:cs="Raleway Medium"/>
+                <w:sz w:val="24"/>
+                <w:szCs w:val="24"/>
+              </w:rPr>
+            </w:pPr>
+          </w:p>
+          <w:p>
+            <w:pPr>
+              <w:spacing w:before="240" w:after="240"/>
+              <w:ind w:left="1080"/>
+              <w:rPr>
+                <w:rFonts w:ascii="Raleway Medium" w:eastAsia="Raleway Medium" w:hAnsi="Raleway Medium" w:cs="Raleway Medium"/>
+                <w:sz w:val="24"/>
+                <w:szCs w:val="24"/>
+              </w:rPr>
+            </w:pPr>
+          </w:p>
+          <w:p>
+            <w:pPr>
+              <w:spacing w:before="240" w:after="240"/>
+              <w:rPr>
                 <w:b/>
                 <w:sz w:val="24"/>
                 <w:szCs w:val="24"/>
@@ -5487,6 +5881,7 @@
         <w:spacing w:before="240" w:after="240"/>
       </w:pPr>
       <w:r>
+        <w:lastRenderedPageBreak/>
         <w:t>2.4 Perform Transaction</w:t>
       </w:r>
     </w:p>
@@ -5585,7 +5980,6 @@
           <w:b/>
           <w:color w:val="000000"/>
         </w:rPr>
-        <w:lastRenderedPageBreak/>
         <w:t>2.4.2 Stimulus</w:t>
       </w:r>
       <w:r>
@@ -5880,6 +6274,7 @@
       <w:bookmarkStart w:id="16" w:name="_e9mqys3i8s9k" w:colFirst="0" w:colLast="0"/>
       <w:bookmarkEnd w:id="16"/>
       <w:r>
+        <w:lastRenderedPageBreak/>
         <w:t xml:space="preserve">2.5 </w:t>
       </w:r>
       <w:r>
@@ -5959,33 +6354,122 @@
           <w:sz w:val="24"/>
           <w:szCs w:val="24"/>
         </w:rPr>
-        <w:t>account. when</w:t>
-      </w:r>
-      <w:r>
-        <w:rPr>
-          <w:rFonts w:ascii="Raleway Medium" w:eastAsia="Raleway Medium" w:hAnsi="Raleway Medium" w:cs="Raleway Medium"/>
-          <w:sz w:val="24"/>
-          <w:szCs w:val="24"/>
-        </w:rPr>
-        <w:t xml:space="preserve"> click in button add new account show pop screen message with account no.</w:t>
-      </w:r>
-    </w:p>
-    <w:p>
-      <w:pPr>
-        <w:spacing w:before="240" w:after="240"/>
-        <w:rPr>
-          <w:rFonts w:ascii="Raleway Medium" w:eastAsia="Raleway Medium" w:hAnsi="Raleway Medium" w:cs="Raleway Medium"/>
-          <w:sz w:val="24"/>
-          <w:szCs w:val="24"/>
-        </w:rPr>
-      </w:pPr>
-      <w:r>
-        <w:rPr>
-          <w:rFonts w:ascii="Raleway Medium" w:eastAsia="Raleway Medium" w:hAnsi="Raleway Medium" w:cs="Raleway Medium"/>
-          <w:sz w:val="24"/>
-          <w:szCs w:val="24"/>
-        </w:rPr>
-        <w:lastRenderedPageBreak/>
+        <w:t xml:space="preserve">account, </w:t>
+      </w:r>
+      <w:r>
+        <w:rPr>
+          <w:rFonts w:ascii="Raleway" w:eastAsia="Raleway" w:hAnsi="Raleway" w:cs="Raleway"/>
+          <w:sz w:val="24"/>
+          <w:szCs w:val="24"/>
+        </w:rPr>
+        <w:t>after</w:t>
+      </w:r>
+      <w:r>
+        <w:rPr>
+          <w:rFonts w:ascii="Raleway" w:eastAsia="Raleway" w:hAnsi="Raleway" w:cs="Raleway"/>
+          <w:sz w:val="24"/>
+          <w:szCs w:val="24"/>
+        </w:rPr>
+        <w:t xml:space="preserve"> the </w:t>
+      </w:r>
+      <w:r>
+        <w:rPr>
+          <w:rFonts w:ascii="Raleway" w:eastAsia="Raleway" w:hAnsi="Raleway" w:cs="Raleway"/>
+          <w:sz w:val="24"/>
+          <w:szCs w:val="24"/>
+        </w:rPr>
+        <w:t xml:space="preserve">client </w:t>
+      </w:r>
+      <w:r>
+        <w:rPr>
+          <w:rFonts w:ascii="Raleway" w:eastAsia="Raleway" w:hAnsi="Raleway" w:cs="Raleway"/>
+          <w:sz w:val="24"/>
+          <w:szCs w:val="24"/>
+        </w:rPr>
+        <w:t xml:space="preserve">clicks the </w:t>
+      </w:r>
+    </w:p>
+    <w:p>
+      <w:pPr>
+        <w:spacing w:before="240" w:after="240"/>
+        <w:rPr>
+          <w:rFonts w:ascii="Raleway Medium" w:eastAsia="Raleway Medium" w:hAnsi="Raleway Medium" w:cs="Raleway Medium"/>
+          <w:sz w:val="24"/>
+          <w:szCs w:val="24"/>
+        </w:rPr>
+      </w:pPr>
+      <w:r>
+        <w:rPr>
+          <w:rFonts w:ascii="Raleway" w:eastAsia="Raleway" w:hAnsi="Raleway" w:cs="Raleway"/>
+          <w:sz w:val="24"/>
+          <w:szCs w:val="24"/>
+        </w:rPr>
+        <w:t>ad</w:t>
+      </w:r>
+      <w:r>
+        <w:rPr>
+          <w:rFonts w:ascii="Raleway" w:eastAsia="Raleway" w:hAnsi="Raleway" w:cs="Raleway"/>
+          <w:sz w:val="24"/>
+          <w:szCs w:val="24"/>
+        </w:rPr>
+        <w:t>d</w:t>
+      </w:r>
+      <w:r>
+        <w:rPr>
+          <w:rFonts w:ascii="Raleway" w:eastAsia="Raleway" w:hAnsi="Raleway" w:cs="Raleway"/>
+          <w:sz w:val="24"/>
+          <w:szCs w:val="24"/>
+        </w:rPr>
+        <w:t xml:space="preserve"> account button the system will provide a message saying " the </w:t>
+      </w:r>
+      <w:r>
+        <w:rPr>
+          <w:rFonts w:ascii="Raleway" w:eastAsia="Raleway" w:hAnsi="Raleway" w:cs="Raleway"/>
+          <w:sz w:val="24"/>
+          <w:szCs w:val="24"/>
+        </w:rPr>
+        <w:t>A</w:t>
+      </w:r>
+      <w:r>
+        <w:rPr>
+          <w:rFonts w:ascii="Raleway" w:eastAsia="Raleway" w:hAnsi="Raleway" w:cs="Raleway"/>
+          <w:sz w:val="24"/>
+          <w:szCs w:val="24"/>
+        </w:rPr>
+        <w:t xml:space="preserve">ccount is added successfully" and the account number will be added automatically to the </w:t>
+      </w:r>
+      <w:r>
+        <w:rPr>
+          <w:rFonts w:ascii="Raleway" w:eastAsia="Raleway" w:hAnsi="Raleway" w:cs="Raleway"/>
+          <w:sz w:val="24"/>
+          <w:szCs w:val="24"/>
+        </w:rPr>
+        <w:t>drop-down</w:t>
+      </w:r>
+      <w:r>
+        <w:rPr>
+          <w:rFonts w:ascii="Raleway" w:eastAsia="Raleway" w:hAnsi="Raleway" w:cs="Raleway"/>
+          <w:sz w:val="24"/>
+          <w:szCs w:val="24"/>
+        </w:rPr>
+        <w:t xml:space="preserve"> list containing the opened accounts for the user</w:t>
+      </w:r>
+    </w:p>
+    <w:p>
+      <w:pPr>
+        <w:spacing w:before="240" w:after="240"/>
+        <w:rPr>
+          <w:rFonts w:ascii="Raleway Medium" w:eastAsia="Raleway Medium" w:hAnsi="Raleway Medium" w:cs="Raleway Medium"/>
+          <w:sz w:val="24"/>
+          <w:szCs w:val="24"/>
+        </w:rPr>
+      </w:pPr>
+      <w:r>
+        <w:rPr>
+          <w:rFonts w:ascii="Raleway Medium" w:eastAsia="Raleway Medium" w:hAnsi="Raleway Medium" w:cs="Raleway Medium"/>
+          <w:sz w:val="24"/>
+          <w:szCs w:val="24"/>
+        </w:rPr>
         <w:t>The priority is high (Assumption).</w:t>
       </w:r>
     </w:p>
@@ -6038,7 +6522,39 @@
           <w:sz w:val="24"/>
           <w:szCs w:val="24"/>
         </w:rPr>
-        <w:t xml:space="preserve">AddNewAccount </w:t>
+        <w:t>Ad</w:t>
+      </w:r>
+      <w:r>
+        <w:rPr>
+          <w:b/>
+          <w:sz w:val="24"/>
+          <w:szCs w:val="24"/>
+        </w:rPr>
+        <w:t xml:space="preserve">d </w:t>
+      </w:r>
+      <w:r>
+        <w:rPr>
+          <w:b/>
+          <w:sz w:val="24"/>
+          <w:szCs w:val="24"/>
+        </w:rPr>
+        <w:t>New</w:t>
+      </w:r>
+      <w:r>
+        <w:rPr>
+          <w:b/>
+          <w:sz w:val="24"/>
+          <w:szCs w:val="24"/>
+        </w:rPr>
+        <w:t xml:space="preserve"> </w:t>
+      </w:r>
+      <w:r>
+        <w:rPr>
+          <w:b/>
+          <w:sz w:val="24"/>
+          <w:szCs w:val="24"/>
+        </w:rPr>
+        <w:t xml:space="preserve">Account </w:t>
       </w:r>
       <w:r>
         <w:rPr>
@@ -6072,42 +6588,16 @@
           <w:sz w:val="24"/>
           <w:szCs w:val="24"/>
         </w:rPr>
-        <w:t>add new account, click</w:t>
-      </w:r>
-      <w:r>
-        <w:rPr>
-          <w:rFonts w:ascii="Raleway Medium" w:eastAsia="Raleway Medium" w:hAnsi="Raleway Medium" w:cs="Raleway Medium"/>
-          <w:sz w:val="24"/>
-          <w:szCs w:val="24"/>
-        </w:rPr>
-        <w:t xml:space="preserve"> in button add new account show </w:t>
-      </w:r>
-      <w:proofErr w:type="gramStart"/>
-      <w:r>
-        <w:rPr>
-          <w:rFonts w:ascii="Raleway Medium" w:eastAsia="Raleway Medium" w:hAnsi="Raleway Medium" w:cs="Raleway Medium"/>
-          <w:sz w:val="24"/>
-          <w:szCs w:val="24"/>
-        </w:rPr>
-        <w:t>pop</w:t>
-      </w:r>
-      <w:r>
-        <w:rPr>
-          <w:rFonts w:ascii="Raleway Medium" w:eastAsia="Raleway Medium" w:hAnsi="Raleway Medium" w:cs="Raleway Medium"/>
-          <w:sz w:val="24"/>
-          <w:szCs w:val="24"/>
-        </w:rPr>
-        <w:t xml:space="preserve">up </w:t>
-      </w:r>
-      <w:r>
-        <w:rPr>
-          <w:rFonts w:ascii="Raleway Medium" w:eastAsia="Raleway Medium" w:hAnsi="Raleway Medium" w:cs="Raleway Medium"/>
-          <w:sz w:val="24"/>
-          <w:szCs w:val="24"/>
-        </w:rPr>
-        <w:t xml:space="preserve"> screen</w:t>
-      </w:r>
-      <w:proofErr w:type="gramEnd"/>
+        <w:t xml:space="preserve">add new account, click in button add new account show </w:t>
+      </w:r>
+      <w:r>
+        <w:rPr>
+          <w:rFonts w:ascii="Raleway Medium" w:eastAsia="Raleway Medium" w:hAnsi="Raleway Medium" w:cs="Raleway Medium"/>
+          <w:sz w:val="24"/>
+          <w:szCs w:val="24"/>
+        </w:rPr>
+        <w:t>popup screen</w:t>
+      </w:r>
       <w:r>
         <w:rPr>
           <w:rFonts w:ascii="Raleway Medium" w:eastAsia="Raleway Medium" w:hAnsi="Raleway Medium" w:cs="Raleway Medium"/>
@@ -6276,51 +6766,64 @@
           <w:sz w:val="24"/>
           <w:szCs w:val="24"/>
         </w:rPr>
-        <w:t xml:space="preserve">An admin to close account of the client should follow </w:t>
-      </w:r>
-      <w:r>
-        <w:rPr>
-          <w:rFonts w:ascii="Raleway Medium" w:eastAsia="Raleway Medium" w:hAnsi="Raleway Medium" w:cs="Raleway Medium"/>
-          <w:sz w:val="24"/>
-          <w:szCs w:val="24"/>
-        </w:rPr>
-        <w:t>these steps:</w:t>
+        <w:t>An admin to close account of the client should follow these steps:</w:t>
       </w:r>
     </w:p>
     <w:p>
       <w:pPr>
         <w:numPr>
           <w:ilvl w:val="0"/>
-          <w:numId w:val="5"/>
+          <w:numId w:val="9"/>
         </w:numPr>
-        <w:rPr>
-          <w:rFonts w:ascii="Raleway Medium" w:eastAsia="Raleway Medium" w:hAnsi="Raleway Medium" w:cs="Raleway Medium"/>
-          <w:sz w:val="24"/>
-          <w:szCs w:val="24"/>
-        </w:rPr>
-      </w:pPr>
-      <w:r>
-        <w:rPr>
-          <w:rFonts w:ascii="Raleway Medium" w:eastAsia="Raleway Medium" w:hAnsi="Raleway Medium" w:cs="Raleway Medium"/>
-          <w:sz w:val="24"/>
-          <w:szCs w:val="24"/>
-        </w:rPr>
-        <w:t xml:space="preserve">Click </w:t>
-      </w:r>
-      <w:r>
-        <w:rPr>
-          <w:rFonts w:ascii="Raleway Medium" w:eastAsia="Raleway Medium" w:hAnsi="Raleway Medium" w:cs="Raleway Medium"/>
-          <w:sz w:val="24"/>
-          <w:szCs w:val="24"/>
-        </w:rPr>
-        <w:t xml:space="preserve">in delete button appear with client id &amp; account no </w:t>
+        <w:spacing w:before="240"/>
+        <w:rPr>
+          <w:sz w:val="24"/>
+          <w:szCs w:val="24"/>
+        </w:rPr>
+      </w:pPr>
+      <w:r>
+        <w:rPr>
+          <w:rFonts w:ascii="Raleway Medium" w:eastAsia="Raleway Medium" w:hAnsi="Raleway Medium" w:cs="Raleway Medium"/>
+          <w:sz w:val="24"/>
+          <w:szCs w:val="24"/>
+        </w:rPr>
+        <w:t>Write The Account No of client (it should accept numbers only, not accept special characters, not start with space, not accept characters).</w:t>
       </w:r>
     </w:p>
     <w:p>
       <w:pPr>
         <w:numPr>
           <w:ilvl w:val="0"/>
-          <w:numId w:val="5"/>
+          <w:numId w:val="9"/>
+        </w:numPr>
+        <w:rPr>
+          <w:rFonts w:ascii="Raleway Medium" w:eastAsia="Raleway Medium" w:hAnsi="Raleway Medium" w:cs="Raleway Medium"/>
+          <w:sz w:val="24"/>
+          <w:szCs w:val="24"/>
+        </w:rPr>
+      </w:pPr>
+      <w:r>
+        <w:rPr>
+          <w:rFonts w:ascii="Raleway Medium" w:eastAsia="Raleway Medium" w:hAnsi="Raleway Medium" w:cs="Raleway Medium"/>
+          <w:sz w:val="24"/>
+          <w:szCs w:val="24"/>
+        </w:rPr>
+        <w:t xml:space="preserve">Click in button </w:t>
+      </w:r>
+      <w:r>
+        <w:rPr>
+          <w:rFonts w:ascii="Raleway Medium" w:eastAsia="Raleway Medium" w:hAnsi="Raleway Medium" w:cs="Raleway Medium"/>
+          <w:sz w:val="24"/>
+          <w:szCs w:val="24"/>
+        </w:rPr>
+        <w:t xml:space="preserve">Close Account </w:t>
+      </w:r>
+    </w:p>
+    <w:p>
+      <w:pPr>
+        <w:numPr>
+          <w:ilvl w:val="0"/>
+          <w:numId w:val="9"/>
         </w:numPr>
         <w:spacing w:after="240"/>
         <w:rPr>
@@ -6340,47 +6843,109 @@
     </w:p>
     <w:p>
       <w:pPr>
-        <w:spacing w:after="240"/>
-        <w:ind w:left="720"/>
-        <w:rPr>
-          <w:rFonts w:ascii="Raleway Medium" w:eastAsia="Raleway Medium" w:hAnsi="Raleway Medium" w:cs="Raleway Medium"/>
-          <w:sz w:val="24"/>
-          <w:szCs w:val="24"/>
-        </w:rPr>
-      </w:pPr>
-    </w:p>
-    <w:p>
-      <w:pPr>
-        <w:spacing w:before="240" w:after="240"/>
-        <w:rPr>
-          <w:b/>
-          <w:sz w:val="24"/>
-          <w:szCs w:val="24"/>
-        </w:rPr>
-      </w:pPr>
-      <w:r>
-        <w:rPr>
-          <w:b/>
-          <w:sz w:val="24"/>
-          <w:szCs w:val="24"/>
-        </w:rPr>
-        <w:t>SRS_Close</w:t>
-      </w:r>
-      <w:r>
-        <w:rPr>
-          <w:b/>
-          <w:sz w:val="24"/>
-          <w:szCs w:val="24"/>
-        </w:rPr>
-        <w:t>.</w:t>
-      </w:r>
-      <w:r>
-        <w:rPr>
-          <w:b/>
-          <w:sz w:val="24"/>
-          <w:szCs w:val="24"/>
-        </w:rPr>
-        <w:t xml:space="preserve"> Account _002</w:t>
+        <w:spacing w:before="240" w:after="240"/>
+        <w:rPr>
+          <w:b/>
+          <w:sz w:val="24"/>
+          <w:szCs w:val="24"/>
+        </w:rPr>
+      </w:pPr>
+      <w:r>
+        <w:rPr>
+          <w:b/>
+          <w:sz w:val="24"/>
+          <w:szCs w:val="24"/>
+        </w:rPr>
+        <w:t>SRS_Close Account _002</w:t>
+      </w:r>
+    </w:p>
+    <w:p>
+      <w:pPr>
+        <w:spacing w:before="240" w:after="240"/>
+        <w:rPr>
+          <w:rFonts w:ascii="Raleway Medium" w:eastAsia="Raleway Medium" w:hAnsi="Raleway Medium" w:cs="Raleway Medium"/>
+          <w:sz w:val="24"/>
+          <w:szCs w:val="24"/>
+        </w:rPr>
+      </w:pPr>
+      <w:r>
+        <w:rPr>
+          <w:rFonts w:ascii="Raleway Medium" w:eastAsia="Raleway Medium" w:hAnsi="Raleway Medium" w:cs="Raleway Medium"/>
+          <w:sz w:val="24"/>
+          <w:szCs w:val="24"/>
+        </w:rPr>
+        <w:t xml:space="preserve"> If an admin did not enter one of the fields, an error message must appear to ask the admin to enter the field (“field is required”)</w:t>
+      </w:r>
+    </w:p>
+    <w:p>
+      <w:pPr>
+        <w:spacing w:before="240" w:after="240"/>
+        <w:rPr>
+          <w:b/>
+          <w:sz w:val="24"/>
+          <w:szCs w:val="24"/>
+        </w:rPr>
+      </w:pPr>
+      <w:r>
+        <w:rPr>
+          <w:b/>
+          <w:sz w:val="24"/>
+          <w:szCs w:val="24"/>
+        </w:rPr>
+        <w:t>SRS_Close Account _00</w:t>
+      </w:r>
+      <w:r>
+        <w:rPr>
+          <w:b/>
+          <w:sz w:val="24"/>
+          <w:szCs w:val="24"/>
+        </w:rPr>
+        <w:t>3</w:t>
+      </w:r>
+    </w:p>
+    <w:p>
+      <w:pPr>
+        <w:spacing w:before="240" w:after="240"/>
+        <w:rPr>
+          <w:rFonts w:ascii="Raleway Medium" w:eastAsia="Raleway Medium" w:hAnsi="Raleway Medium" w:cs="Raleway Medium"/>
+          <w:sz w:val="24"/>
+          <w:szCs w:val="24"/>
+        </w:rPr>
+      </w:pPr>
+      <w:r>
+        <w:rPr>
+          <w:rFonts w:ascii="Raleway Medium" w:eastAsia="Raleway Medium" w:hAnsi="Raleway Medium" w:cs="Raleway Medium"/>
+          <w:sz w:val="24"/>
+          <w:szCs w:val="24"/>
+        </w:rPr>
+        <w:lastRenderedPageBreak/>
+        <w:t xml:space="preserve"> If an admin enters an invalid Account No of the client, the system shows an error message.</w:t>
+      </w:r>
+    </w:p>
+    <w:p>
+      <w:pPr>
+        <w:spacing w:before="240" w:after="240"/>
+        <w:rPr>
+          <w:b/>
+          <w:sz w:val="24"/>
+          <w:szCs w:val="24"/>
+        </w:rPr>
+      </w:pPr>
+      <w:r>
+        <w:rPr>
+          <w:b/>
+          <w:sz w:val="24"/>
+          <w:szCs w:val="24"/>
+        </w:rPr>
+        <w:t>SRS_Close Account _00</w:t>
+      </w:r>
+      <w:r>
+        <w:rPr>
+          <w:b/>
+          <w:sz w:val="24"/>
+          <w:szCs w:val="24"/>
+        </w:rPr>
+        <w:t>4</w:t>
       </w:r>
     </w:p>
     <w:p>
@@ -6406,76 +6971,116 @@
           <w:sz w:val="24"/>
           <w:szCs w:val="24"/>
         </w:rPr>
-        <w:t xml:space="preserve">clicks in Ok in popup screen   the account delete successfully. </w:t>
-      </w:r>
-    </w:p>
-    <w:p>
-      <w:pPr>
-        <w:spacing w:before="240" w:after="240"/>
-        <w:rPr>
-          <w:b/>
-          <w:sz w:val="24"/>
-          <w:szCs w:val="24"/>
-        </w:rPr>
-      </w:pPr>
-      <w:r>
-        <w:rPr>
-          <w:b/>
-          <w:sz w:val="24"/>
-          <w:szCs w:val="24"/>
-        </w:rPr>
-        <w:t>SRS_Close Account _004</w:t>
-      </w:r>
-    </w:p>
-    <w:p>
-      <w:pPr>
-        <w:spacing w:before="240" w:after="240"/>
-        <w:rPr>
-          <w:rFonts w:ascii="Raleway Medium" w:eastAsia="Raleway Medium" w:hAnsi="Raleway Medium" w:cs="Raleway Medium"/>
-          <w:sz w:val="24"/>
-          <w:szCs w:val="24"/>
-        </w:rPr>
-      </w:pPr>
-      <w:r>
-        <w:rPr>
-          <w:rFonts w:ascii="Raleway Medium" w:eastAsia="Raleway Medium" w:hAnsi="Raleway Medium" w:cs="Raleway Medium"/>
-          <w:sz w:val="24"/>
-          <w:szCs w:val="24"/>
-        </w:rPr>
-        <w:t xml:space="preserve">If an admin clicks in </w:t>
-      </w:r>
-      <w:r>
-        <w:rPr>
-          <w:rFonts w:ascii="Raleway Medium" w:eastAsia="Raleway Medium" w:hAnsi="Raleway Medium" w:cs="Raleway Medium"/>
-          <w:sz w:val="24"/>
-          <w:szCs w:val="24"/>
-        </w:rPr>
-        <w:t>Cannel, he</w:t>
-      </w:r>
-      <w:r>
-        <w:rPr>
-          <w:rFonts w:ascii="Raleway Medium" w:eastAsia="Raleway Medium" w:hAnsi="Raleway Medium" w:cs="Raleway Medium"/>
-          <w:sz w:val="24"/>
-          <w:szCs w:val="24"/>
-        </w:rPr>
-        <w:t xml:space="preserve"> </w:t>
-      </w:r>
-      <w:r>
-        <w:rPr>
-          <w:rFonts w:ascii="Raleway Medium" w:eastAsia="Raleway Medium" w:hAnsi="Raleway Medium" w:cs="Raleway Medium"/>
-          <w:sz w:val="24"/>
-          <w:szCs w:val="24"/>
-        </w:rPr>
-        <w:t>returns</w:t>
-      </w:r>
-      <w:r>
-        <w:rPr>
-          <w:rFonts w:ascii="Raleway Medium" w:eastAsia="Raleway Medium" w:hAnsi="Raleway Medium" w:cs="Raleway Medium"/>
-          <w:sz w:val="24"/>
-          <w:szCs w:val="24"/>
-        </w:rPr>
-        <w:t xml:space="preserve"> to the page </w:t>
-      </w:r>
+        <w:t>clicks in Ok in popup screen the account of client will delete.</w:t>
+      </w:r>
+    </w:p>
+    <w:p>
+      <w:pPr>
+        <w:spacing w:before="240" w:after="240"/>
+        <w:rPr>
+          <w:rFonts w:ascii="Raleway Medium" w:eastAsia="Raleway Medium" w:hAnsi="Raleway Medium" w:cs="Raleway Medium"/>
+          <w:sz w:val="24"/>
+          <w:szCs w:val="24"/>
+        </w:rPr>
+      </w:pPr>
+    </w:p>
+    <w:p>
+      <w:pPr>
+        <w:spacing w:before="240" w:after="240"/>
+        <w:rPr>
+          <w:b/>
+          <w:sz w:val="24"/>
+          <w:szCs w:val="24"/>
+        </w:rPr>
+      </w:pPr>
+      <w:r>
+        <w:rPr>
+          <w:b/>
+          <w:sz w:val="24"/>
+          <w:szCs w:val="24"/>
+        </w:rPr>
+        <w:t>SRS_Close Account _00</w:t>
+      </w:r>
+      <w:r>
+        <w:rPr>
+          <w:b/>
+          <w:sz w:val="24"/>
+          <w:szCs w:val="24"/>
+        </w:rPr>
+        <w:t>5</w:t>
+      </w:r>
+    </w:p>
+    <w:p>
+      <w:pPr>
+        <w:spacing w:before="240" w:after="240"/>
+        <w:rPr>
+          <w:rFonts w:ascii="Raleway Medium" w:eastAsia="Raleway Medium" w:hAnsi="Raleway Medium" w:cs="Raleway Medium"/>
+          <w:sz w:val="24"/>
+          <w:szCs w:val="24"/>
+        </w:rPr>
+      </w:pPr>
+      <w:r>
+        <w:rPr>
+          <w:rFonts w:ascii="Raleway Medium" w:eastAsia="Raleway Medium" w:hAnsi="Raleway Medium" w:cs="Raleway Medium"/>
+          <w:sz w:val="24"/>
+          <w:szCs w:val="24"/>
+        </w:rPr>
+        <w:t xml:space="preserve"> If an admin clicks in </w:t>
+      </w:r>
+      <w:r>
+        <w:rPr>
+          <w:rFonts w:ascii="Raleway Medium" w:eastAsia="Raleway Medium" w:hAnsi="Raleway Medium" w:cs="Raleway Medium"/>
+          <w:sz w:val="24"/>
+          <w:szCs w:val="24"/>
+        </w:rPr>
+        <w:t>Cannel in</w:t>
+      </w:r>
+      <w:r>
+        <w:rPr>
+          <w:rFonts w:ascii="Raleway Medium" w:eastAsia="Raleway Medium" w:hAnsi="Raleway Medium" w:cs="Raleway Medium"/>
+          <w:sz w:val="24"/>
+          <w:szCs w:val="24"/>
+        </w:rPr>
+        <w:t xml:space="preserve"> popup screen </w:t>
+      </w:r>
+      <w:r>
+        <w:rPr>
+          <w:rFonts w:ascii="Raleway Medium" w:eastAsia="Raleway Medium" w:hAnsi="Raleway Medium" w:cs="Raleway Medium"/>
+          <w:sz w:val="24"/>
+          <w:szCs w:val="24"/>
+        </w:rPr>
+        <w:t xml:space="preserve">will disappear and admin will still in his page </w:t>
+      </w:r>
+    </w:p>
+    <w:p>
+      <w:pPr>
+        <w:spacing w:before="240" w:after="240"/>
+        <w:rPr>
+          <w:rFonts w:ascii="Raleway Medium" w:eastAsia="Raleway Medium" w:hAnsi="Raleway Medium" w:cs="Raleway Medium"/>
+          <w:sz w:val="24"/>
+          <w:szCs w:val="24"/>
+        </w:rPr>
+      </w:pPr>
+    </w:p>
+    <w:p>
+      <w:pPr>
+        <w:spacing w:before="240" w:after="240"/>
+        <w:rPr>
+          <w:rFonts w:ascii="Raleway Medium" w:eastAsia="Raleway Medium" w:hAnsi="Raleway Medium" w:cs="Raleway Medium"/>
+          <w:sz w:val="24"/>
+          <w:szCs w:val="24"/>
+        </w:rPr>
+      </w:pPr>
+    </w:p>
+    <w:p>
+      <w:pPr>
+        <w:spacing w:before="240" w:after="240"/>
+      </w:pPr>
+    </w:p>
+    <w:p>
+      <w:pPr>
+        <w:spacing w:before="240" w:after="240"/>
+      </w:pPr>
     </w:p>
     <w:p>
       <w:pPr>
@@ -6728,6 +7333,348 @@
     </w:lvl>
   </w:abstractNum>
   <w:abstractNum w:abstractNumId="1" w15:restartNumberingAfterBreak="0">
+    <w:nsid w:val="085553E5"/>
+    <w:multiLevelType w:val="multilevel"/>
+    <w:tmpl w:val="16284CC4"/>
+    <w:lvl w:ilvl="0">
+      <w:start w:val="1"/>
+      <w:numFmt w:val="bullet"/>
+      <w:lvlText w:val=""/>
+      <w:lvlJc w:val="left"/>
+      <w:pPr>
+        <w:ind w:left="1440" w:hanging="360"/>
+      </w:pPr>
+      <w:rPr>
+        <w:rFonts w:ascii="Symbol" w:hAnsi="Symbol" w:hint="default"/>
+        <w:u w:val="none"/>
+      </w:rPr>
+    </w:lvl>
+    <w:lvl w:ilvl="1">
+      <w:start w:val="1"/>
+      <w:numFmt w:val="lowerLetter"/>
+      <w:lvlText w:val="%2."/>
+      <w:lvlJc w:val="left"/>
+      <w:pPr>
+        <w:ind w:left="2160" w:hanging="360"/>
+      </w:pPr>
+      <w:rPr>
+        <w:u w:val="none"/>
+      </w:rPr>
+    </w:lvl>
+    <w:lvl w:ilvl="2">
+      <w:start w:val="1"/>
+      <w:numFmt w:val="lowerRoman"/>
+      <w:lvlText w:val="%3."/>
+      <w:lvlJc w:val="right"/>
+      <w:pPr>
+        <w:ind w:left="2880" w:hanging="360"/>
+      </w:pPr>
+      <w:rPr>
+        <w:u w:val="none"/>
+      </w:rPr>
+    </w:lvl>
+    <w:lvl w:ilvl="3">
+      <w:start w:val="1"/>
+      <w:numFmt w:val="decimal"/>
+      <w:lvlText w:val="%4."/>
+      <w:lvlJc w:val="left"/>
+      <w:pPr>
+        <w:ind w:left="3600" w:hanging="360"/>
+      </w:pPr>
+      <w:rPr>
+        <w:u w:val="none"/>
+      </w:rPr>
+    </w:lvl>
+    <w:lvl w:ilvl="4">
+      <w:start w:val="1"/>
+      <w:numFmt w:val="lowerLetter"/>
+      <w:lvlText w:val="%5."/>
+      <w:lvlJc w:val="left"/>
+      <w:pPr>
+        <w:ind w:left="4320" w:hanging="360"/>
+      </w:pPr>
+      <w:rPr>
+        <w:u w:val="none"/>
+      </w:rPr>
+    </w:lvl>
+    <w:lvl w:ilvl="5">
+      <w:start w:val="1"/>
+      <w:numFmt w:val="lowerRoman"/>
+      <w:lvlText w:val="%6."/>
+      <w:lvlJc w:val="right"/>
+      <w:pPr>
+        <w:ind w:left="5040" w:hanging="360"/>
+      </w:pPr>
+      <w:rPr>
+        <w:u w:val="none"/>
+      </w:rPr>
+    </w:lvl>
+    <w:lvl w:ilvl="6">
+      <w:start w:val="1"/>
+      <w:numFmt w:val="decimal"/>
+      <w:lvlText w:val="%7."/>
+      <w:lvlJc w:val="left"/>
+      <w:pPr>
+        <w:ind w:left="5760" w:hanging="360"/>
+      </w:pPr>
+      <w:rPr>
+        <w:u w:val="none"/>
+      </w:rPr>
+    </w:lvl>
+    <w:lvl w:ilvl="7">
+      <w:start w:val="1"/>
+      <w:numFmt w:val="lowerLetter"/>
+      <w:lvlText w:val="%8."/>
+      <w:lvlJc w:val="left"/>
+      <w:pPr>
+        <w:ind w:left="6480" w:hanging="360"/>
+      </w:pPr>
+      <w:rPr>
+        <w:u w:val="none"/>
+      </w:rPr>
+    </w:lvl>
+    <w:lvl w:ilvl="8">
+      <w:start w:val="1"/>
+      <w:numFmt w:val="lowerRoman"/>
+      <w:lvlText w:val="%9."/>
+      <w:lvlJc w:val="right"/>
+      <w:pPr>
+        <w:ind w:left="7200" w:hanging="360"/>
+      </w:pPr>
+      <w:rPr>
+        <w:u w:val="none"/>
+      </w:rPr>
+    </w:lvl>
+  </w:abstractNum>
+  <w:abstractNum w:abstractNumId="2" w15:restartNumberingAfterBreak="0">
+    <w:nsid w:val="0A1E57C9"/>
+    <w:multiLevelType w:val="multilevel"/>
+    <w:tmpl w:val="16284CC4"/>
+    <w:lvl w:ilvl="0">
+      <w:start w:val="1"/>
+      <w:numFmt w:val="bullet"/>
+      <w:lvlText w:val=""/>
+      <w:lvlJc w:val="left"/>
+      <w:pPr>
+        <w:ind w:left="1440" w:hanging="360"/>
+      </w:pPr>
+      <w:rPr>
+        <w:rFonts w:ascii="Symbol" w:hAnsi="Symbol" w:hint="default"/>
+        <w:u w:val="none"/>
+      </w:rPr>
+    </w:lvl>
+    <w:lvl w:ilvl="1">
+      <w:start w:val="1"/>
+      <w:numFmt w:val="lowerLetter"/>
+      <w:lvlText w:val="%2."/>
+      <w:lvlJc w:val="left"/>
+      <w:pPr>
+        <w:ind w:left="2160" w:hanging="360"/>
+      </w:pPr>
+      <w:rPr>
+        <w:u w:val="none"/>
+      </w:rPr>
+    </w:lvl>
+    <w:lvl w:ilvl="2">
+      <w:start w:val="1"/>
+      <w:numFmt w:val="lowerRoman"/>
+      <w:lvlText w:val="%3."/>
+      <w:lvlJc w:val="right"/>
+      <w:pPr>
+        <w:ind w:left="2880" w:hanging="360"/>
+      </w:pPr>
+      <w:rPr>
+        <w:u w:val="none"/>
+      </w:rPr>
+    </w:lvl>
+    <w:lvl w:ilvl="3">
+      <w:start w:val="1"/>
+      <w:numFmt w:val="decimal"/>
+      <w:lvlText w:val="%4."/>
+      <w:lvlJc w:val="left"/>
+      <w:pPr>
+        <w:ind w:left="3600" w:hanging="360"/>
+      </w:pPr>
+      <w:rPr>
+        <w:u w:val="none"/>
+      </w:rPr>
+    </w:lvl>
+    <w:lvl w:ilvl="4">
+      <w:start w:val="1"/>
+      <w:numFmt w:val="lowerLetter"/>
+      <w:lvlText w:val="%5."/>
+      <w:lvlJc w:val="left"/>
+      <w:pPr>
+        <w:ind w:left="4320" w:hanging="360"/>
+      </w:pPr>
+      <w:rPr>
+        <w:u w:val="none"/>
+      </w:rPr>
+    </w:lvl>
+    <w:lvl w:ilvl="5">
+      <w:start w:val="1"/>
+      <w:numFmt w:val="lowerRoman"/>
+      <w:lvlText w:val="%6."/>
+      <w:lvlJc w:val="right"/>
+      <w:pPr>
+        <w:ind w:left="5040" w:hanging="360"/>
+      </w:pPr>
+      <w:rPr>
+        <w:u w:val="none"/>
+      </w:rPr>
+    </w:lvl>
+    <w:lvl w:ilvl="6">
+      <w:start w:val="1"/>
+      <w:numFmt w:val="decimal"/>
+      <w:lvlText w:val="%7."/>
+      <w:lvlJc w:val="left"/>
+      <w:pPr>
+        <w:ind w:left="5760" w:hanging="360"/>
+      </w:pPr>
+      <w:rPr>
+        <w:u w:val="none"/>
+      </w:rPr>
+    </w:lvl>
+    <w:lvl w:ilvl="7">
+      <w:start w:val="1"/>
+      <w:numFmt w:val="lowerLetter"/>
+      <w:lvlText w:val="%8."/>
+      <w:lvlJc w:val="left"/>
+      <w:pPr>
+        <w:ind w:left="6480" w:hanging="360"/>
+      </w:pPr>
+      <w:rPr>
+        <w:u w:val="none"/>
+      </w:rPr>
+    </w:lvl>
+    <w:lvl w:ilvl="8">
+      <w:start w:val="1"/>
+      <w:numFmt w:val="lowerRoman"/>
+      <w:lvlText w:val="%9."/>
+      <w:lvlJc w:val="right"/>
+      <w:pPr>
+        <w:ind w:left="7200" w:hanging="360"/>
+      </w:pPr>
+      <w:rPr>
+        <w:u w:val="none"/>
+      </w:rPr>
+    </w:lvl>
+  </w:abstractNum>
+  <w:abstractNum w:abstractNumId="3" w15:restartNumberingAfterBreak="0">
+    <w:nsid w:val="0CBE0DF9"/>
+    <w:multiLevelType w:val="multilevel"/>
+    <w:tmpl w:val="16284CC4"/>
+    <w:lvl w:ilvl="0">
+      <w:start w:val="1"/>
+      <w:numFmt w:val="bullet"/>
+      <w:lvlText w:val=""/>
+      <w:lvlJc w:val="left"/>
+      <w:pPr>
+        <w:ind w:left="1440" w:hanging="360"/>
+      </w:pPr>
+      <w:rPr>
+        <w:rFonts w:ascii="Symbol" w:hAnsi="Symbol" w:hint="default"/>
+        <w:u w:val="none"/>
+      </w:rPr>
+    </w:lvl>
+    <w:lvl w:ilvl="1">
+      <w:start w:val="1"/>
+      <w:numFmt w:val="lowerLetter"/>
+      <w:lvlText w:val="%2."/>
+      <w:lvlJc w:val="left"/>
+      <w:pPr>
+        <w:ind w:left="2160" w:hanging="360"/>
+      </w:pPr>
+      <w:rPr>
+        <w:u w:val="none"/>
+      </w:rPr>
+    </w:lvl>
+    <w:lvl w:ilvl="2">
+      <w:start w:val="1"/>
+      <w:numFmt w:val="lowerRoman"/>
+      <w:lvlText w:val="%3."/>
+      <w:lvlJc w:val="right"/>
+      <w:pPr>
+        <w:ind w:left="2880" w:hanging="360"/>
+      </w:pPr>
+      <w:rPr>
+        <w:u w:val="none"/>
+      </w:rPr>
+    </w:lvl>
+    <w:lvl w:ilvl="3">
+      <w:start w:val="1"/>
+      <w:numFmt w:val="decimal"/>
+      <w:lvlText w:val="%4."/>
+      <w:lvlJc w:val="left"/>
+      <w:pPr>
+        <w:ind w:left="3600" w:hanging="360"/>
+      </w:pPr>
+      <w:rPr>
+        <w:u w:val="none"/>
+      </w:rPr>
+    </w:lvl>
+    <w:lvl w:ilvl="4">
+      <w:start w:val="1"/>
+      <w:numFmt w:val="lowerLetter"/>
+      <w:lvlText w:val="%5."/>
+      <w:lvlJc w:val="left"/>
+      <w:pPr>
+        <w:ind w:left="4320" w:hanging="360"/>
+      </w:pPr>
+      <w:rPr>
+        <w:u w:val="none"/>
+      </w:rPr>
+    </w:lvl>
+    <w:lvl w:ilvl="5">
+      <w:start w:val="1"/>
+      <w:numFmt w:val="lowerRoman"/>
+      <w:lvlText w:val="%6."/>
+      <w:lvlJc w:val="right"/>
+      <w:pPr>
+        <w:ind w:left="5040" w:hanging="360"/>
+      </w:pPr>
+      <w:rPr>
+        <w:u w:val="none"/>
+      </w:rPr>
+    </w:lvl>
+    <w:lvl w:ilvl="6">
+      <w:start w:val="1"/>
+      <w:numFmt w:val="decimal"/>
+      <w:lvlText w:val="%7."/>
+      <w:lvlJc w:val="left"/>
+      <w:pPr>
+        <w:ind w:left="5760" w:hanging="360"/>
+      </w:pPr>
+      <w:rPr>
+        <w:u w:val="none"/>
+      </w:rPr>
+    </w:lvl>
+    <w:lvl w:ilvl="7">
+      <w:start w:val="1"/>
+      <w:numFmt w:val="lowerLetter"/>
+      <w:lvlText w:val="%8."/>
+      <w:lvlJc w:val="left"/>
+      <w:pPr>
+        <w:ind w:left="6480" w:hanging="360"/>
+      </w:pPr>
+      <w:rPr>
+        <w:u w:val="none"/>
+      </w:rPr>
+    </w:lvl>
+    <w:lvl w:ilvl="8">
+      <w:start w:val="1"/>
+      <w:numFmt w:val="lowerRoman"/>
+      <w:lvlText w:val="%9."/>
+      <w:lvlJc w:val="right"/>
+      <w:pPr>
+        <w:ind w:left="7200" w:hanging="360"/>
+      </w:pPr>
+      <w:rPr>
+        <w:u w:val="none"/>
+      </w:rPr>
+    </w:lvl>
+  </w:abstractNum>
+  <w:abstractNum w:abstractNumId="4" w15:restartNumberingAfterBreak="0">
     <w:nsid w:val="20336B4C"/>
     <w:multiLevelType w:val="multilevel"/>
     <w:tmpl w:val="3D3EDFA4"/>
@@ -6840,7 +7787,7 @@
       </w:rPr>
     </w:lvl>
   </w:abstractNum>
-  <w:abstractNum w:abstractNumId="2" w15:restartNumberingAfterBreak="0">
+  <w:abstractNum w:abstractNumId="5" w15:restartNumberingAfterBreak="0">
     <w:nsid w:val="285C03E8"/>
     <w:multiLevelType w:val="multilevel"/>
     <w:tmpl w:val="1D8E1B2E"/>
@@ -6953,19 +7900,20 @@
       </w:rPr>
     </w:lvl>
   </w:abstractNum>
-  <w:abstractNum w:abstractNumId="3" w15:restartNumberingAfterBreak="0">
-    <w:nsid w:val="42D641DC"/>
+  <w:abstractNum w:abstractNumId="6" w15:restartNumberingAfterBreak="0">
+    <w:nsid w:val="36E06DCC"/>
     <w:multiLevelType w:val="multilevel"/>
-    <w:tmpl w:val="C0D078E6"/>
+    <w:tmpl w:val="16284CC4"/>
     <w:lvl w:ilvl="0">
       <w:start w:val="1"/>
-      <w:numFmt w:val="decimal"/>
-      <w:lvlText w:val="%1."/>
+      <w:numFmt w:val="bullet"/>
+      <w:lvlText w:val=""/>
       <w:lvlJc w:val="left"/>
       <w:pPr>
-        <w:ind w:left="720" w:hanging="360"/>
-      </w:pPr>
-      <w:rPr>
+        <w:ind w:left="1440" w:hanging="360"/>
+      </w:pPr>
+      <w:rPr>
+        <w:rFonts w:ascii="Symbol" w:hAnsi="Symbol" w:hint="default"/>
         <w:u w:val="none"/>
       </w:rPr>
     </w:lvl>
@@ -6975,7 +7923,7 @@
       <w:lvlText w:val="%2."/>
       <w:lvlJc w:val="left"/>
       <w:pPr>
-        <w:ind w:left="1440" w:hanging="360"/>
+        <w:ind w:left="2160" w:hanging="360"/>
       </w:pPr>
       <w:rPr>
         <w:u w:val="none"/>
@@ -6987,7 +7935,7 @@
       <w:lvlText w:val="%3."/>
       <w:lvlJc w:val="right"/>
       <w:pPr>
-        <w:ind w:left="2160" w:hanging="360"/>
+        <w:ind w:left="2880" w:hanging="360"/>
       </w:pPr>
       <w:rPr>
         <w:u w:val="none"/>
@@ -6999,7 +7947,7 @@
       <w:lvlText w:val="%4."/>
       <w:lvlJc w:val="left"/>
       <w:pPr>
-        <w:ind w:left="2880" w:hanging="360"/>
+        <w:ind w:left="3600" w:hanging="360"/>
       </w:pPr>
       <w:rPr>
         <w:u w:val="none"/>
@@ -7011,7 +7959,7 @@
       <w:lvlText w:val="%5."/>
       <w:lvlJc w:val="left"/>
       <w:pPr>
-        <w:ind w:left="3600" w:hanging="360"/>
+        <w:ind w:left="4320" w:hanging="360"/>
       </w:pPr>
       <w:rPr>
         <w:u w:val="none"/>
@@ -7023,7 +7971,7 @@
       <w:lvlText w:val="%6."/>
       <w:lvlJc w:val="right"/>
       <w:pPr>
-        <w:ind w:left="4320" w:hanging="360"/>
+        <w:ind w:left="5040" w:hanging="360"/>
       </w:pPr>
       <w:rPr>
         <w:u w:val="none"/>
@@ -7035,7 +7983,7 @@
       <w:lvlText w:val="%7."/>
       <w:lvlJc w:val="left"/>
       <w:pPr>
-        <w:ind w:left="5040" w:hanging="360"/>
+        <w:ind w:left="5760" w:hanging="360"/>
       </w:pPr>
       <w:rPr>
         <w:u w:val="none"/>
@@ -7047,7 +7995,7 @@
       <w:lvlText w:val="%8."/>
       <w:lvlJc w:val="left"/>
       <w:pPr>
-        <w:ind w:left="5760" w:hanging="360"/>
+        <w:ind w:left="6480" w:hanging="360"/>
       </w:pPr>
       <w:rPr>
         <w:u w:val="none"/>
@@ -7059,14 +8007,128 @@
       <w:lvlText w:val="%9."/>
       <w:lvlJc w:val="right"/>
       <w:pPr>
+        <w:ind w:left="7200" w:hanging="360"/>
+      </w:pPr>
+      <w:rPr>
+        <w:u w:val="none"/>
+      </w:rPr>
+    </w:lvl>
+  </w:abstractNum>
+  <w:abstractNum w:abstractNumId="7" w15:restartNumberingAfterBreak="0">
+    <w:nsid w:val="42D641DC"/>
+    <w:multiLevelType w:val="multilevel"/>
+    <w:tmpl w:val="16284CC4"/>
+    <w:lvl w:ilvl="0">
+      <w:start w:val="1"/>
+      <w:numFmt w:val="bullet"/>
+      <w:lvlText w:val=""/>
+      <w:lvlJc w:val="left"/>
+      <w:pPr>
+        <w:ind w:left="1440" w:hanging="360"/>
+      </w:pPr>
+      <w:rPr>
+        <w:rFonts w:ascii="Symbol" w:hAnsi="Symbol" w:hint="default"/>
+        <w:u w:val="none"/>
+      </w:rPr>
+    </w:lvl>
+    <w:lvl w:ilvl="1">
+      <w:start w:val="1"/>
+      <w:numFmt w:val="lowerLetter"/>
+      <w:lvlText w:val="%2."/>
+      <w:lvlJc w:val="left"/>
+      <w:pPr>
+        <w:ind w:left="2160" w:hanging="360"/>
+      </w:pPr>
+      <w:rPr>
+        <w:u w:val="none"/>
+      </w:rPr>
+    </w:lvl>
+    <w:lvl w:ilvl="2">
+      <w:start w:val="1"/>
+      <w:numFmt w:val="lowerRoman"/>
+      <w:lvlText w:val="%3."/>
+      <w:lvlJc w:val="right"/>
+      <w:pPr>
+        <w:ind w:left="2880" w:hanging="360"/>
+      </w:pPr>
+      <w:rPr>
+        <w:u w:val="none"/>
+      </w:rPr>
+    </w:lvl>
+    <w:lvl w:ilvl="3">
+      <w:start w:val="1"/>
+      <w:numFmt w:val="decimal"/>
+      <w:lvlText w:val="%4."/>
+      <w:lvlJc w:val="left"/>
+      <w:pPr>
+        <w:ind w:left="3600" w:hanging="360"/>
+      </w:pPr>
+      <w:rPr>
+        <w:u w:val="none"/>
+      </w:rPr>
+    </w:lvl>
+    <w:lvl w:ilvl="4">
+      <w:start w:val="1"/>
+      <w:numFmt w:val="lowerLetter"/>
+      <w:lvlText w:val="%5."/>
+      <w:lvlJc w:val="left"/>
+      <w:pPr>
+        <w:ind w:left="4320" w:hanging="360"/>
+      </w:pPr>
+      <w:rPr>
+        <w:u w:val="none"/>
+      </w:rPr>
+    </w:lvl>
+    <w:lvl w:ilvl="5">
+      <w:start w:val="1"/>
+      <w:numFmt w:val="lowerRoman"/>
+      <w:lvlText w:val="%6."/>
+      <w:lvlJc w:val="right"/>
+      <w:pPr>
+        <w:ind w:left="5040" w:hanging="360"/>
+      </w:pPr>
+      <w:rPr>
+        <w:u w:val="none"/>
+      </w:rPr>
+    </w:lvl>
+    <w:lvl w:ilvl="6">
+      <w:start w:val="1"/>
+      <w:numFmt w:val="decimal"/>
+      <w:lvlText w:val="%7."/>
+      <w:lvlJc w:val="left"/>
+      <w:pPr>
+        <w:ind w:left="5760" w:hanging="360"/>
+      </w:pPr>
+      <w:rPr>
+        <w:u w:val="none"/>
+      </w:rPr>
+    </w:lvl>
+    <w:lvl w:ilvl="7">
+      <w:start w:val="1"/>
+      <w:numFmt w:val="lowerLetter"/>
+      <w:lvlText w:val="%8."/>
+      <w:lvlJc w:val="left"/>
+      <w:pPr>
         <w:ind w:left="6480" w:hanging="360"/>
       </w:pPr>
       <w:rPr>
         <w:u w:val="none"/>
       </w:rPr>
     </w:lvl>
+    <w:lvl w:ilvl="8">
+      <w:start w:val="1"/>
+      <w:numFmt w:val="lowerRoman"/>
+      <w:lvlText w:val="%9."/>
+      <w:lvlJc w:val="right"/>
+      <w:pPr>
+        <w:ind w:left="7200" w:hanging="360"/>
+      </w:pPr>
+      <w:rPr>
+        <w:u w:val="none"/>
+      </w:rPr>
+    </w:lvl>
   </w:abstractNum>
-  <w:abstractNum w:abstractNumId="4" w15:restartNumberingAfterBreak="0">
+  <w:abstractNum w:abstractNumId="8" w15:restartNumberingAfterBreak="0">
     <w:nsid w:val="45615DBB"/>
     <w:multiLevelType w:val="multilevel"/>
     <w:tmpl w:val="284C4704"/>
@@ -7179,7 +8241,7 @@
       </w:rPr>
     </w:lvl>
   </w:abstractNum>
-  <w:abstractNum w:abstractNumId="5" w15:restartNumberingAfterBreak="0">
+  <w:abstractNum w:abstractNumId="9" w15:restartNumberingAfterBreak="0">
     <w:nsid w:val="54197D1A"/>
     <w:multiLevelType w:val="multilevel"/>
     <w:tmpl w:val="322ACA80"/>
@@ -7292,7 +8354,235 @@
       </w:rPr>
     </w:lvl>
   </w:abstractNum>
-  <w:abstractNum w:abstractNumId="6" w15:restartNumberingAfterBreak="0">
+  <w:abstractNum w:abstractNumId="10" w15:restartNumberingAfterBreak="0">
+    <w:nsid w:val="55E02BFB"/>
+    <w:multiLevelType w:val="multilevel"/>
+    <w:tmpl w:val="16284CC4"/>
+    <w:lvl w:ilvl="0">
+      <w:start w:val="1"/>
+      <w:numFmt w:val="bullet"/>
+      <w:lvlText w:val=""/>
+      <w:lvlJc w:val="left"/>
+      <w:pPr>
+        <w:ind w:left="1440" w:hanging="360"/>
+      </w:pPr>
+      <w:rPr>
+        <w:rFonts w:ascii="Symbol" w:hAnsi="Symbol" w:hint="default"/>
+        <w:u w:val="none"/>
+      </w:rPr>
+    </w:lvl>
+    <w:lvl w:ilvl="1">
+      <w:start w:val="1"/>
+      <w:numFmt w:val="lowerLetter"/>
+      <w:lvlText w:val="%2."/>
+      <w:lvlJc w:val="left"/>
+      <w:pPr>
+        <w:ind w:left="2160" w:hanging="360"/>
+      </w:pPr>
+      <w:rPr>
+        <w:u w:val="none"/>
+      </w:rPr>
+    </w:lvl>
+    <w:lvl w:ilvl="2">
+      <w:start w:val="1"/>
+      <w:numFmt w:val="lowerRoman"/>
+      <w:lvlText w:val="%3."/>
+      <w:lvlJc w:val="right"/>
+      <w:pPr>
+        <w:ind w:left="2880" w:hanging="360"/>
+      </w:pPr>
+      <w:rPr>
+        <w:u w:val="none"/>
+      </w:rPr>
+    </w:lvl>
+    <w:lvl w:ilvl="3">
+      <w:start w:val="1"/>
+      <w:numFmt w:val="decimal"/>
+      <w:lvlText w:val="%4."/>
+      <w:lvlJc w:val="left"/>
+      <w:pPr>
+        <w:ind w:left="3600" w:hanging="360"/>
+      </w:pPr>
+      <w:rPr>
+        <w:u w:val="none"/>
+      </w:rPr>
+    </w:lvl>
+    <w:lvl w:ilvl="4">
+      <w:start w:val="1"/>
+      <w:numFmt w:val="lowerLetter"/>
+      <w:lvlText w:val="%5."/>
+      <w:lvlJc w:val="left"/>
+      <w:pPr>
+        <w:ind w:left="4320" w:hanging="360"/>
+      </w:pPr>
+      <w:rPr>
+        <w:u w:val="none"/>
+      </w:rPr>
+    </w:lvl>
+    <w:lvl w:ilvl="5">
+      <w:start w:val="1"/>
+      <w:numFmt w:val="lowerRoman"/>
+      <w:lvlText w:val="%6."/>
+      <w:lvlJc w:val="right"/>
+      <w:pPr>
+        <w:ind w:left="5040" w:hanging="360"/>
+      </w:pPr>
+      <w:rPr>
+        <w:u w:val="none"/>
+      </w:rPr>
+    </w:lvl>
+    <w:lvl w:ilvl="6">
+      <w:start w:val="1"/>
+      <w:numFmt w:val="decimal"/>
+      <w:lvlText w:val="%7."/>
+      <w:lvlJc w:val="left"/>
+      <w:pPr>
+        <w:ind w:left="5760" w:hanging="360"/>
+      </w:pPr>
+      <w:rPr>
+        <w:u w:val="none"/>
+      </w:rPr>
+    </w:lvl>
+    <w:lvl w:ilvl="7">
+      <w:start w:val="1"/>
+      <w:numFmt w:val="lowerLetter"/>
+      <w:lvlText w:val="%8."/>
+      <w:lvlJc w:val="left"/>
+      <w:pPr>
+        <w:ind w:left="6480" w:hanging="360"/>
+      </w:pPr>
+      <w:rPr>
+        <w:u w:val="none"/>
+      </w:rPr>
+    </w:lvl>
+    <w:lvl w:ilvl="8">
+      <w:start w:val="1"/>
+      <w:numFmt w:val="lowerRoman"/>
+      <w:lvlText w:val="%9."/>
+      <w:lvlJc w:val="right"/>
+      <w:pPr>
+        <w:ind w:left="7200" w:hanging="360"/>
+      </w:pPr>
+      <w:rPr>
+        <w:u w:val="none"/>
+      </w:rPr>
+    </w:lvl>
+  </w:abstractNum>
+  <w:abstractNum w:abstractNumId="11" w15:restartNumberingAfterBreak="0">
+    <w:nsid w:val="661B5F20"/>
+    <w:multiLevelType w:val="multilevel"/>
+    <w:tmpl w:val="16284CC4"/>
+    <w:lvl w:ilvl="0">
+      <w:start w:val="1"/>
+      <w:numFmt w:val="bullet"/>
+      <w:lvlText w:val=""/>
+      <w:lvlJc w:val="left"/>
+      <w:pPr>
+        <w:ind w:left="1440" w:hanging="360"/>
+      </w:pPr>
+      <w:rPr>
+        <w:rFonts w:ascii="Symbol" w:hAnsi="Symbol" w:hint="default"/>
+        <w:u w:val="none"/>
+      </w:rPr>
+    </w:lvl>
+    <w:lvl w:ilvl="1">
+      <w:start w:val="1"/>
+      <w:numFmt w:val="lowerLetter"/>
+      <w:lvlText w:val="%2."/>
+      <w:lvlJc w:val="left"/>
+      <w:pPr>
+        <w:ind w:left="2160" w:hanging="360"/>
+      </w:pPr>
+      <w:rPr>
+        <w:u w:val="none"/>
+      </w:rPr>
+    </w:lvl>
+    <w:lvl w:ilvl="2">
+      <w:start w:val="1"/>
+      <w:numFmt w:val="lowerRoman"/>
+      <w:lvlText w:val="%3."/>
+      <w:lvlJc w:val="right"/>
+      <w:pPr>
+        <w:ind w:left="2880" w:hanging="360"/>
+      </w:pPr>
+      <w:rPr>
+        <w:u w:val="none"/>
+      </w:rPr>
+    </w:lvl>
+    <w:lvl w:ilvl="3">
+      <w:start w:val="1"/>
+      <w:numFmt w:val="decimal"/>
+      <w:lvlText w:val="%4."/>
+      <w:lvlJc w:val="left"/>
+      <w:pPr>
+        <w:ind w:left="3600" w:hanging="360"/>
+      </w:pPr>
+      <w:rPr>
+        <w:u w:val="none"/>
+      </w:rPr>
+    </w:lvl>
+    <w:lvl w:ilvl="4">
+      <w:start w:val="1"/>
+      <w:numFmt w:val="lowerLetter"/>
+      <w:lvlText w:val="%5."/>
+      <w:lvlJc w:val="left"/>
+      <w:pPr>
+        <w:ind w:left="4320" w:hanging="360"/>
+      </w:pPr>
+      <w:rPr>
+        <w:u w:val="none"/>
+      </w:rPr>
+    </w:lvl>
+    <w:lvl w:ilvl="5">
+      <w:start w:val="1"/>
+      <w:numFmt w:val="lowerRoman"/>
+      <w:lvlText w:val="%6."/>
+      <w:lvlJc w:val="right"/>
+      <w:pPr>
+        <w:ind w:left="5040" w:hanging="360"/>
+      </w:pPr>
+      <w:rPr>
+        <w:u w:val="none"/>
+      </w:rPr>
+    </w:lvl>
+    <w:lvl w:ilvl="6">
+      <w:start w:val="1"/>
+      <w:numFmt w:val="decimal"/>
+      <w:lvlText w:val="%7."/>
+      <w:lvlJc w:val="left"/>
+      <w:pPr>
+        <w:ind w:left="5760" w:hanging="360"/>
+      </w:pPr>
+      <w:rPr>
+        <w:u w:val="none"/>
+      </w:rPr>
+    </w:lvl>
+    <w:lvl w:ilvl="7">
+      <w:start w:val="1"/>
+      <w:numFmt w:val="lowerLetter"/>
+      <w:lvlText w:val="%8."/>
+      <w:lvlJc w:val="left"/>
+      <w:pPr>
+        <w:ind w:left="6480" w:hanging="360"/>
+      </w:pPr>
+      <w:rPr>
+        <w:u w:val="none"/>
+      </w:rPr>
+    </w:lvl>
+    <w:lvl w:ilvl="8">
+      <w:start w:val="1"/>
+      <w:numFmt w:val="lowerRoman"/>
+      <w:lvlText w:val="%9."/>
+      <w:lvlJc w:val="right"/>
+      <w:pPr>
+        <w:ind w:left="7200" w:hanging="360"/>
+      </w:pPr>
+      <w:rPr>
+        <w:u w:val="none"/>
+      </w:rPr>
+    </w:lvl>
+  </w:abstractNum>
+  <w:abstractNum w:abstractNumId="12" w15:restartNumberingAfterBreak="0">
     <w:nsid w:val="73D573CE"/>
     <w:multiLevelType w:val="multilevel"/>
     <w:tmpl w:val="033C4CA6"/>
@@ -7405,7 +8695,7 @@
       </w:rPr>
     </w:lvl>
   </w:abstractNum>
-  <w:abstractNum w:abstractNumId="7" w15:restartNumberingAfterBreak="0">
+  <w:abstractNum w:abstractNumId="13" w15:restartNumberingAfterBreak="0">
     <w:nsid w:val="7F511296"/>
     <w:multiLevelType w:val="multilevel"/>
     <w:tmpl w:val="5630FC3E"/>
@@ -7519,27 +8809,48 @@
     </w:lvl>
   </w:abstractNum>
   <w:num w:numId="1">
-    <w:abstractNumId w:val="7"/>
+    <w:abstractNumId w:val="13"/>
   </w:num>
   <w:num w:numId="2">
-    <w:abstractNumId w:val="4"/>
+    <w:abstractNumId w:val="8"/>
   </w:num>
   <w:num w:numId="3">
-    <w:abstractNumId w:val="6"/>
+    <w:abstractNumId w:val="12"/>
   </w:num>
   <w:num w:numId="4">
     <w:abstractNumId w:val="0"/>
   </w:num>
   <w:num w:numId="5">
+    <w:abstractNumId w:val="7"/>
+  </w:num>
+  <w:num w:numId="6">
+    <w:abstractNumId w:val="9"/>
+  </w:num>
+  <w:num w:numId="7">
+    <w:abstractNumId w:val="4"/>
+  </w:num>
+  <w:num w:numId="8">
+    <w:abstractNumId w:val="5"/>
+  </w:num>
+  <w:num w:numId="9">
+    <w:abstractNumId w:val="7"/>
+  </w:num>
+  <w:num w:numId="10">
+    <w:abstractNumId w:val="11"/>
+  </w:num>
+  <w:num w:numId="11">
+    <w:abstractNumId w:val="1"/>
+  </w:num>
+  <w:num w:numId="12">
+    <w:abstractNumId w:val="6"/>
+  </w:num>
+  <w:num w:numId="13">
+    <w:abstractNumId w:val="10"/>
+  </w:num>
+  <w:num w:numId="14">
     <w:abstractNumId w:val="3"/>
   </w:num>
-  <w:num w:numId="6">
-    <w:abstractNumId w:val="5"/>
-  </w:num>
-  <w:num w:numId="7">
-    <w:abstractNumId w:val="1"/>
-  </w:num>
-  <w:num w:numId="8">
+  <w:num w:numId="15">
     <w:abstractNumId w:val="2"/>
   </w:num>
 </w:numbering>

</xml_diff>

<commit_message>
Review SRS and update
</commit_message>
<xml_diff>
--- a/Requirements/InternetBankingSystem_SRS.docx
+++ b/Requirements/InternetBankingSystem_SRS.docx
@@ -1,6 +1,6 @@
 
 <file path=word/document.xml><?xml version="1.0" encoding="utf-8"?>
-<w:document xmlns:wpc="http://schemas.microsoft.com/office/word/2010/wordprocessingCanvas" xmlns:cx="http://schemas.microsoft.com/office/drawing/2014/chartex" xmlns:cx1="http://schemas.microsoft.com/office/drawing/2015/9/8/chartex" xmlns:cx2="http://schemas.microsoft.com/office/drawing/2015/10/21/chartex" xmlns:cx3="http://schemas.microsoft.com/office/drawing/2016/5/9/chartex" xmlns:cx4="http://schemas.microsoft.com/office/drawing/2016/5/10/chartex" xmlns:cx5="http://schemas.microsoft.com/office/drawing/2016/5/11/chartex" xmlns:cx6="http://schemas.microsoft.com/office/drawing/2016/5/12/chartex" xmlns:cx7="http://schemas.microsoft.com/office/drawing/2016/5/13/chartex" xmlns:cx8="http://schemas.microsoft.com/office/drawing/2016/5/14/chartex" xmlns:mc="http://schemas.openxmlformats.org/markup-compatibility/2006" xmlns:aink="http://schemas.microsoft.com/office/drawing/2016/ink" xmlns:am3d="http://schemas.microsoft.com/office/drawing/2017/model3d" xmlns:o="urn:schemas-microsoft-com:office:office" xmlns:r="http://schemas.openxmlformats.org/officeDocument/2006/relationships" xmlns:m="http://schemas.openxmlformats.org/officeDocument/2006/math" xmlns:v="urn:schemas-microsoft-com:vml" xmlns:wp14="http://schemas.microsoft.com/office/word/2010/wordprocessingDrawing" xmlns:wp="http://schemas.openxmlformats.org/drawingml/2006/wordprocessingDrawing" xmlns:w10="urn:schemas-microsoft-com:office:word" xmlns:w="http://schemas.openxmlformats.org/wordprocessingml/2006/main" xmlns:w14="http://schemas.microsoft.com/office/word/2010/wordml" xmlns:w15="http://schemas.microsoft.com/office/word/2012/wordml" xmlns:w16cex="http://schemas.microsoft.com/office/word/2018/wordml/cex" xmlns:w16cid="http://schemas.microsoft.com/office/word/2016/wordml/cid" xmlns:w16="http://schemas.microsoft.com/office/word/2018/wordml" xmlns:w16sdtdh="http://schemas.microsoft.com/office/word/2020/wordml/sdtdatahash" xmlns:w16se="http://schemas.microsoft.com/office/word/2015/wordml/symex" xmlns:wpg="http://schemas.microsoft.com/office/word/2010/wordprocessingGroup" xmlns:wpi="http://schemas.microsoft.com/office/word/2010/wordprocessingInk" xmlns:wne="http://schemas.microsoft.com/office/word/2006/wordml" xmlns:wps="http://schemas.microsoft.com/office/word/2010/wordprocessingShape" mc:Ignorable="w14 w15 w16se w16cid w16 w16cex w16sdtdh wp14">
+<w:document xmlns:wpc="http://schemas.microsoft.com/office/word/2010/wordprocessingCanvas" xmlns:cx="http://schemas.microsoft.com/office/drawing/2014/chartex" xmlns:cx1="http://schemas.microsoft.com/office/drawing/2015/9/8/chartex" xmlns:cx2="http://schemas.microsoft.com/office/drawing/2015/10/21/chartex" xmlns:cx3="http://schemas.microsoft.com/office/drawing/2016/5/9/chartex" xmlns:cx4="http://schemas.microsoft.com/office/drawing/2016/5/10/chartex" xmlns:cx5="http://schemas.microsoft.com/office/drawing/2016/5/11/chartex" xmlns:cx6="http://schemas.microsoft.com/office/drawing/2016/5/12/chartex" xmlns:cx7="http://schemas.microsoft.com/office/drawing/2016/5/13/chartex" xmlns:cx8="http://schemas.microsoft.com/office/drawing/2016/5/14/chartex" xmlns:mc="http://schemas.openxmlformats.org/markup-compatibility/2006" xmlns:aink="http://schemas.microsoft.com/office/drawing/2016/ink" xmlns:am3d="http://schemas.microsoft.com/office/drawing/2017/model3d" xmlns:o="urn:schemas-microsoft-com:office:office" xmlns:oel="http://schemas.microsoft.com/office/2019/extlst" xmlns:r="http://schemas.openxmlformats.org/officeDocument/2006/relationships" xmlns:m="http://schemas.openxmlformats.org/officeDocument/2006/math" xmlns:v="urn:schemas-microsoft-com:vml" xmlns:wp14="http://schemas.microsoft.com/office/word/2010/wordprocessingDrawing" xmlns:wp="http://schemas.openxmlformats.org/drawingml/2006/wordprocessingDrawing" xmlns:w10="urn:schemas-microsoft-com:office:word" xmlns:w="http://schemas.openxmlformats.org/wordprocessingml/2006/main" xmlns:w14="http://schemas.microsoft.com/office/word/2010/wordml" xmlns:w15="http://schemas.microsoft.com/office/word/2012/wordml" xmlns:w16cex="http://schemas.microsoft.com/office/word/2018/wordml/cex" xmlns:w16cid="http://schemas.microsoft.com/office/word/2016/wordml/cid" xmlns:w16="http://schemas.microsoft.com/office/word/2018/wordml" xmlns:w16sdtdh="http://schemas.microsoft.com/office/word/2020/wordml/sdtdatahash" xmlns:w16se="http://schemas.microsoft.com/office/word/2015/wordml/symex" xmlns:wpg="http://schemas.microsoft.com/office/word/2010/wordprocessingGroup" xmlns:wpi="http://schemas.microsoft.com/office/word/2010/wordprocessingInk" xmlns:wne="http://schemas.microsoft.com/office/word/2006/wordml" xmlns:wps="http://schemas.microsoft.com/office/word/2010/wordprocessingShape" mc:Ignorable="w14 w15 w16se w16cid w16 w16cex w16sdtdh wp14">
   <w:body>
     <w:p>
       <w:pPr>
@@ -1501,7 +1501,6 @@
           <w:docPartUnique/>
         </w:docPartObj>
       </w:sdtPr>
-      <w:sdtEndPr/>
       <w:sdtContent>
         <w:p>
           <w:pPr>
@@ -3752,16 +3751,6 @@
     </w:p>
     <w:p>
       <w:pPr>
-        <w:spacing w:before="240" w:after="240"/>
-        <w:rPr>
-          <w:rFonts w:ascii="Raleway Medium" w:eastAsia="Raleway Medium" w:hAnsi="Raleway Medium" w:cs="Raleway Medium"/>
-          <w:sz w:val="24"/>
-          <w:szCs w:val="24"/>
-        </w:rPr>
-      </w:pPr>
-    </w:p>
-    <w:p>
-      <w:pPr>
         <w:pStyle w:val="Heading4"/>
         <w:spacing w:before="240" w:after="240"/>
         <w:rPr>
@@ -3786,7 +3775,6 @@
       </w:r>
       <w:bookmarkEnd w:id="5"/>
     </w:p>
-    <w:p/>
     <w:p>
       <w:pPr>
         <w:spacing w:before="240" w:after="240"/>
@@ -3884,7 +3872,23 @@
           <w:sz w:val="24"/>
           <w:szCs w:val="24"/>
         </w:rPr>
-        <w:t>15,</w:t>
+        <w:t>15</w:t>
+      </w:r>
+      <w:r>
+        <w:rPr>
+          <w:rFonts w:ascii="Raleway Medium" w:eastAsia="Raleway Medium" w:hAnsi="Raleway Medium" w:cs="Raleway Medium"/>
+          <w:sz w:val="24"/>
+          <w:szCs w:val="24"/>
+        </w:rPr>
+        <w:t>)</w:t>
+      </w:r>
+      <w:r>
+        <w:rPr>
+          <w:rFonts w:ascii="Raleway Medium" w:eastAsia="Raleway Medium" w:hAnsi="Raleway Medium" w:cs="Raleway Medium"/>
+          <w:sz w:val="24"/>
+          <w:szCs w:val="24"/>
+        </w:rPr>
+        <w:t>,</w:t>
       </w:r>
     </w:p>
     <w:p>
@@ -3914,7 +3918,15 @@
           <w:sz w:val="24"/>
           <w:szCs w:val="24"/>
         </w:rPr>
-        <w:t xml:space="preserve">not accept special characters </w:t>
+        <w:t>does not accept</w:t>
+      </w:r>
+      <w:r>
+        <w:rPr>
+          <w:rFonts w:ascii="Raleway Medium" w:eastAsia="Raleway Medium" w:hAnsi="Raleway Medium" w:cs="Raleway Medium"/>
+          <w:sz w:val="24"/>
+          <w:szCs w:val="24"/>
+        </w:rPr>
+        <w:t xml:space="preserve"> special characters </w:t>
       </w:r>
     </w:p>
     <w:p>
@@ -3944,7 +3956,15 @@
           <w:sz w:val="24"/>
           <w:szCs w:val="24"/>
         </w:rPr>
-        <w:t>not start with space</w:t>
+        <w:t>does not start</w:t>
+      </w:r>
+      <w:r>
+        <w:rPr>
+          <w:rFonts w:ascii="Raleway Medium" w:eastAsia="Raleway Medium" w:hAnsi="Raleway Medium" w:cs="Raleway Medium"/>
+          <w:sz w:val="24"/>
+          <w:szCs w:val="24"/>
+        </w:rPr>
+        <w:t xml:space="preserve"> with space</w:t>
       </w:r>
       <w:r>
         <w:rPr>
@@ -4012,7 +4032,23 @@
           <w:sz w:val="24"/>
           <w:szCs w:val="24"/>
         </w:rPr>
-        <w:t xml:space="preserve"> Name not accept special characters </w:t>
+        <w:t xml:space="preserve"> Name </w:t>
+      </w:r>
+      <w:r>
+        <w:rPr>
+          <w:rFonts w:ascii="Raleway Medium" w:eastAsia="Raleway Medium" w:hAnsi="Raleway Medium" w:cs="Raleway Medium"/>
+          <w:sz w:val="24"/>
+          <w:szCs w:val="24"/>
+        </w:rPr>
+        <w:t>does not accept</w:t>
+      </w:r>
+      <w:r>
+        <w:rPr>
+          <w:rFonts w:ascii="Raleway Medium" w:eastAsia="Raleway Medium" w:hAnsi="Raleway Medium" w:cs="Raleway Medium"/>
+          <w:sz w:val="24"/>
+          <w:szCs w:val="24"/>
+        </w:rPr>
+        <w:t xml:space="preserve"> special characters </w:t>
       </w:r>
     </w:p>
     <w:p>
@@ -4034,7 +4070,23 @@
           <w:sz w:val="24"/>
           <w:szCs w:val="24"/>
         </w:rPr>
-        <w:t xml:space="preserve"> Last Name not starts with space</w:t>
+        <w:t xml:space="preserve"> Last Name </w:t>
+      </w:r>
+      <w:r>
+        <w:rPr>
+          <w:rFonts w:ascii="Raleway Medium" w:eastAsia="Raleway Medium" w:hAnsi="Raleway Medium" w:cs="Raleway Medium"/>
+          <w:sz w:val="24"/>
+          <w:szCs w:val="24"/>
+        </w:rPr>
+        <w:t>does not start</w:t>
+      </w:r>
+      <w:r>
+        <w:rPr>
+          <w:rFonts w:ascii="Raleway Medium" w:eastAsia="Raleway Medium" w:hAnsi="Raleway Medium" w:cs="Raleway Medium"/>
+          <w:sz w:val="24"/>
+          <w:szCs w:val="24"/>
+        </w:rPr>
+        <w:t xml:space="preserve"> with space</w:t>
       </w:r>
     </w:p>
     <w:p>
@@ -4101,15 +4153,23 @@
           <w:sz w:val="24"/>
           <w:szCs w:val="24"/>
         </w:rPr>
-        <w:t>email is not existed</w:t>
-      </w:r>
-      <w:r>
-        <w:rPr>
-          <w:rFonts w:ascii="Raleway Medium" w:eastAsia="Raleway Medium" w:hAnsi="Raleway Medium" w:cs="Raleway Medium"/>
-          <w:sz w:val="24"/>
-          <w:szCs w:val="24"/>
-        </w:rPr>
-        <w:t xml:space="preserve"> in </w:t>
+        <w:t xml:space="preserve">email </w:t>
+      </w:r>
+      <w:r>
+        <w:rPr>
+          <w:rFonts w:ascii="Raleway Medium" w:eastAsia="Raleway Medium" w:hAnsi="Raleway Medium" w:cs="Raleway Medium"/>
+          <w:sz w:val="24"/>
+          <w:szCs w:val="24"/>
+        </w:rPr>
+        <w:t xml:space="preserve">exists </w:t>
+      </w:r>
+      <w:r>
+        <w:rPr>
+          <w:rFonts w:ascii="Raleway Medium" w:eastAsia="Raleway Medium" w:hAnsi="Raleway Medium" w:cs="Raleway Medium"/>
+          <w:sz w:val="24"/>
+          <w:szCs w:val="24"/>
+        </w:rPr>
+        <w:t xml:space="preserve">in </w:t>
       </w:r>
       <w:r>
         <w:rPr>
@@ -4175,7 +4235,23 @@
           <w:sz w:val="24"/>
           <w:szCs w:val="24"/>
         </w:rPr>
-        <w:t xml:space="preserve">Password contain at least </w:t>
+        <w:t>Password contain</w:t>
+      </w:r>
+      <w:r>
+        <w:rPr>
+          <w:rFonts w:ascii="Raleway Medium" w:eastAsia="Raleway Medium" w:hAnsi="Raleway Medium" w:cs="Raleway Medium"/>
+          <w:sz w:val="24"/>
+          <w:szCs w:val="24"/>
+        </w:rPr>
+        <w:t>s</w:t>
+      </w:r>
+      <w:r>
+        <w:rPr>
+          <w:rFonts w:ascii="Raleway Medium" w:eastAsia="Raleway Medium" w:hAnsi="Raleway Medium" w:cs="Raleway Medium"/>
+          <w:sz w:val="24"/>
+          <w:szCs w:val="24"/>
+        </w:rPr>
+        <w:t xml:space="preserve"> at least </w:t>
       </w:r>
       <w:r>
         <w:rPr>
@@ -4212,7 +4288,23 @@
           <w:sz w:val="24"/>
           <w:szCs w:val="24"/>
         </w:rPr>
-        <w:t xml:space="preserve">Password contain at least 1 </w:t>
+        <w:t>Password contain</w:t>
+      </w:r>
+      <w:r>
+        <w:rPr>
+          <w:rFonts w:ascii="Raleway Medium" w:eastAsia="Raleway Medium" w:hAnsi="Raleway Medium" w:cs="Raleway Medium"/>
+          <w:sz w:val="24"/>
+          <w:szCs w:val="24"/>
+        </w:rPr>
+        <w:t>s</w:t>
+      </w:r>
+      <w:r>
+        <w:rPr>
+          <w:rFonts w:ascii="Raleway Medium" w:eastAsia="Raleway Medium" w:hAnsi="Raleway Medium" w:cs="Raleway Medium"/>
+          <w:sz w:val="24"/>
+          <w:szCs w:val="24"/>
+        </w:rPr>
+        <w:t xml:space="preserve"> at least 1 </w:t>
       </w:r>
       <w:r>
         <w:rPr>
@@ -4249,7 +4341,23 @@
           <w:sz w:val="24"/>
           <w:szCs w:val="24"/>
         </w:rPr>
-        <w:t xml:space="preserve">Password contain at least 1 special character </w:t>
+        <w:t>Password contain</w:t>
+      </w:r>
+      <w:r>
+        <w:rPr>
+          <w:rFonts w:ascii="Raleway Medium" w:eastAsia="Raleway Medium" w:hAnsi="Raleway Medium" w:cs="Raleway Medium"/>
+          <w:sz w:val="24"/>
+          <w:szCs w:val="24"/>
+        </w:rPr>
+        <w:t>s</w:t>
+      </w:r>
+      <w:r>
+        <w:rPr>
+          <w:rFonts w:ascii="Raleway Medium" w:eastAsia="Raleway Medium" w:hAnsi="Raleway Medium" w:cs="Raleway Medium"/>
+          <w:sz w:val="24"/>
+          <w:szCs w:val="24"/>
+        </w:rPr>
+        <w:t xml:space="preserve"> at least 1 special character </w:t>
       </w:r>
     </w:p>
     <w:p>
@@ -4293,37 +4401,85 @@
           <w:sz w:val="24"/>
           <w:szCs w:val="24"/>
         </w:rPr>
+        <w:t>After fill</w:t>
+      </w:r>
+      <w:r>
+        <w:rPr>
+          <w:rFonts w:ascii="Raleway Medium" w:eastAsia="Raleway Medium" w:hAnsi="Raleway Medium" w:cs="Raleway Medium"/>
+          <w:sz w:val="24"/>
+          <w:szCs w:val="24"/>
+        </w:rPr>
+        <w:t>ing</w:t>
+      </w:r>
+      <w:r>
+        <w:rPr>
+          <w:rFonts w:ascii="Raleway Medium" w:eastAsia="Raleway Medium" w:hAnsi="Raleway Medium" w:cs="Raleway Medium"/>
+          <w:sz w:val="24"/>
+          <w:szCs w:val="24"/>
+        </w:rPr>
+        <w:t xml:space="preserve"> all </w:t>
+      </w:r>
+      <w:r>
+        <w:rPr>
+          <w:rFonts w:ascii="Raleway Medium" w:eastAsia="Raleway Medium" w:hAnsi="Raleway Medium" w:cs="Raleway Medium"/>
+          <w:sz w:val="24"/>
+          <w:szCs w:val="24"/>
+        </w:rPr>
+        <w:t xml:space="preserve">the </w:t>
+      </w:r>
+      <w:r>
+        <w:rPr>
+          <w:rFonts w:ascii="Raleway Medium" w:eastAsia="Raleway Medium" w:hAnsi="Raleway Medium" w:cs="Raleway Medium"/>
+          <w:sz w:val="24"/>
+          <w:szCs w:val="24"/>
+        </w:rPr>
+        <w:t xml:space="preserve">required data above the user must click </w:t>
+      </w:r>
+      <w:r>
+        <w:rPr>
+          <w:rFonts w:ascii="Raleway Medium" w:eastAsia="Raleway Medium" w:hAnsi="Raleway Medium" w:cs="Raleway Medium"/>
+          <w:sz w:val="24"/>
+          <w:szCs w:val="24"/>
+        </w:rPr>
+        <w:t>on</w:t>
+      </w:r>
+      <w:r>
+        <w:rPr>
+          <w:rFonts w:ascii="Raleway Medium" w:eastAsia="Raleway Medium" w:hAnsi="Raleway Medium" w:cs="Raleway Medium"/>
+          <w:sz w:val="24"/>
+          <w:szCs w:val="24"/>
+        </w:rPr>
+        <w:t xml:space="preserve"> Register Button </w:t>
+      </w:r>
+    </w:p>
+    <w:p>
+      <w:pPr>
+        <w:spacing w:after="240"/>
+        <w:rPr>
+          <w:rFonts w:ascii="Raleway Medium" w:eastAsia="Raleway Medium" w:hAnsi="Raleway Medium" w:cs="Raleway Medium"/>
+          <w:sz w:val="24"/>
+          <w:szCs w:val="24"/>
+        </w:rPr>
+      </w:pPr>
+    </w:p>
+    <w:p>
+      <w:pPr>
+        <w:spacing w:before="240" w:after="240"/>
+        <w:rPr>
+          <w:rFonts w:ascii="Raleway" w:hAnsi="Raleway"/>
+          <w:b/>
+          <w:sz w:val="24"/>
+          <w:szCs w:val="24"/>
+        </w:rPr>
+      </w:pPr>
+      <w:r>
+        <w:rPr>
+          <w:rFonts w:ascii="Raleway" w:hAnsi="Raleway"/>
+          <w:b/>
+          <w:sz w:val="24"/>
+          <w:szCs w:val="24"/>
+        </w:rPr>
         <w:lastRenderedPageBreak/>
-        <w:t xml:space="preserve">After fill all required data above the user must click in Register Button </w:t>
-      </w:r>
-    </w:p>
-    <w:p>
-      <w:pPr>
-        <w:spacing w:after="240"/>
-        <w:rPr>
-          <w:rFonts w:ascii="Raleway Medium" w:eastAsia="Raleway Medium" w:hAnsi="Raleway Medium" w:cs="Raleway Medium"/>
-          <w:sz w:val="24"/>
-          <w:szCs w:val="24"/>
-        </w:rPr>
-      </w:pPr>
-    </w:p>
-    <w:p>
-      <w:pPr>
-        <w:spacing w:before="240" w:after="240"/>
-        <w:rPr>
-          <w:rFonts w:ascii="Raleway" w:hAnsi="Raleway"/>
-          <w:b/>
-          <w:sz w:val="24"/>
-          <w:szCs w:val="24"/>
-        </w:rPr>
-      </w:pPr>
-      <w:r>
-        <w:rPr>
-          <w:rFonts w:ascii="Raleway" w:hAnsi="Raleway"/>
-          <w:b/>
-          <w:sz w:val="24"/>
-          <w:szCs w:val="24"/>
-        </w:rPr>
         <w:t>SRS_Register_002</w:t>
       </w:r>
     </w:p>
@@ -4708,11 +4864,252 @@
     </w:p>
     <w:p>
       <w:pPr>
+        <w:pStyle w:val="NoSpacing"/>
+        <w:rPr>
+          <w:rFonts w:ascii="Raleway Medium" w:hAnsi="Raleway Medium"/>
+          <w:sz w:val="24"/>
+          <w:szCs w:val="24"/>
+        </w:rPr>
+      </w:pPr>
+    </w:p>
+    <w:p>
+      <w:pPr>
+        <w:pStyle w:val="NoSpacing"/>
+        <w:rPr>
+          <w:rFonts w:ascii="Raleway Medium" w:hAnsi="Raleway Medium"/>
+          <w:sz w:val="24"/>
+          <w:szCs w:val="24"/>
+        </w:rPr>
+      </w:pPr>
+    </w:p>
+    <w:p>
+      <w:pPr>
+        <w:pStyle w:val="NoSpacing"/>
+        <w:rPr>
+          <w:rFonts w:ascii="Raleway Medium" w:hAnsi="Raleway Medium"/>
+          <w:sz w:val="24"/>
+          <w:szCs w:val="24"/>
+        </w:rPr>
+      </w:pPr>
+    </w:p>
+    <w:p>
+      <w:pPr>
+        <w:pStyle w:val="NoSpacing"/>
+        <w:rPr>
+          <w:rFonts w:ascii="Raleway Medium" w:hAnsi="Raleway Medium"/>
+          <w:sz w:val="24"/>
+          <w:szCs w:val="24"/>
+        </w:rPr>
+      </w:pPr>
+    </w:p>
+    <w:p>
+      <w:pPr>
+        <w:pStyle w:val="NoSpacing"/>
+        <w:rPr>
+          <w:rFonts w:ascii="Raleway Medium" w:hAnsi="Raleway Medium"/>
+          <w:sz w:val="24"/>
+          <w:szCs w:val="24"/>
+        </w:rPr>
+      </w:pPr>
+    </w:p>
+    <w:p>
+      <w:pPr>
+        <w:pStyle w:val="NoSpacing"/>
+        <w:rPr>
+          <w:rFonts w:ascii="Raleway Medium" w:hAnsi="Raleway Medium"/>
+          <w:sz w:val="24"/>
+          <w:szCs w:val="24"/>
+        </w:rPr>
+      </w:pPr>
+    </w:p>
+    <w:p>
+      <w:pPr>
+        <w:pStyle w:val="NoSpacing"/>
+        <w:rPr>
+          <w:rFonts w:ascii="Raleway Medium" w:hAnsi="Raleway Medium"/>
+          <w:sz w:val="24"/>
+          <w:szCs w:val="24"/>
+        </w:rPr>
+      </w:pPr>
+    </w:p>
+    <w:p>
+      <w:pPr>
+        <w:pStyle w:val="NoSpacing"/>
+        <w:rPr>
+          <w:rFonts w:ascii="Raleway Medium" w:hAnsi="Raleway Medium"/>
+          <w:sz w:val="24"/>
+          <w:szCs w:val="24"/>
+        </w:rPr>
+      </w:pPr>
+    </w:p>
+    <w:p>
+      <w:pPr>
+        <w:pStyle w:val="NoSpacing"/>
+        <w:rPr>
+          <w:rFonts w:ascii="Raleway Medium" w:hAnsi="Raleway Medium"/>
+          <w:sz w:val="24"/>
+          <w:szCs w:val="24"/>
+        </w:rPr>
+      </w:pPr>
+    </w:p>
+    <w:p>
+      <w:pPr>
+        <w:pStyle w:val="NoSpacing"/>
+        <w:rPr>
+          <w:rFonts w:ascii="Raleway Medium" w:hAnsi="Raleway Medium"/>
+          <w:sz w:val="24"/>
+          <w:szCs w:val="24"/>
+        </w:rPr>
+      </w:pPr>
+    </w:p>
+    <w:p>
+      <w:pPr>
+        <w:pStyle w:val="NoSpacing"/>
+        <w:rPr>
+          <w:rFonts w:ascii="Raleway Medium" w:hAnsi="Raleway Medium"/>
+          <w:sz w:val="24"/>
+          <w:szCs w:val="24"/>
+        </w:rPr>
+      </w:pPr>
+    </w:p>
+    <w:p>
+      <w:pPr>
+        <w:pStyle w:val="NoSpacing"/>
+        <w:rPr>
+          <w:rFonts w:ascii="Raleway Medium" w:hAnsi="Raleway Medium"/>
+          <w:sz w:val="24"/>
+          <w:szCs w:val="24"/>
+        </w:rPr>
+      </w:pPr>
+    </w:p>
+    <w:p>
+      <w:pPr>
+        <w:pStyle w:val="NoSpacing"/>
+        <w:rPr>
+          <w:rFonts w:ascii="Raleway Medium" w:hAnsi="Raleway Medium"/>
+          <w:sz w:val="24"/>
+          <w:szCs w:val="24"/>
+        </w:rPr>
+      </w:pPr>
+    </w:p>
+    <w:p>
+      <w:pPr>
+        <w:pStyle w:val="NoSpacing"/>
+        <w:rPr>
+          <w:rFonts w:ascii="Raleway Medium" w:hAnsi="Raleway Medium"/>
+          <w:sz w:val="24"/>
+          <w:szCs w:val="24"/>
+        </w:rPr>
+      </w:pPr>
+    </w:p>
+    <w:p>
+      <w:pPr>
+        <w:pStyle w:val="NoSpacing"/>
+        <w:rPr>
+          <w:rFonts w:ascii="Raleway Medium" w:hAnsi="Raleway Medium"/>
+          <w:sz w:val="24"/>
+          <w:szCs w:val="24"/>
+        </w:rPr>
+      </w:pPr>
+    </w:p>
+    <w:p>
+      <w:pPr>
+        <w:pStyle w:val="NoSpacing"/>
+        <w:rPr>
+          <w:rFonts w:ascii="Raleway Medium" w:hAnsi="Raleway Medium"/>
+          <w:sz w:val="24"/>
+          <w:szCs w:val="24"/>
+        </w:rPr>
+      </w:pPr>
+    </w:p>
+    <w:p>
+      <w:pPr>
+        <w:pStyle w:val="NoSpacing"/>
+        <w:rPr>
+          <w:rFonts w:ascii="Raleway Medium" w:hAnsi="Raleway Medium"/>
+          <w:sz w:val="24"/>
+          <w:szCs w:val="24"/>
+        </w:rPr>
+      </w:pPr>
+    </w:p>
+    <w:p>
+      <w:pPr>
+        <w:pStyle w:val="NoSpacing"/>
+        <w:rPr>
+          <w:rFonts w:ascii="Raleway Medium" w:hAnsi="Raleway Medium"/>
+          <w:sz w:val="24"/>
+          <w:szCs w:val="24"/>
+        </w:rPr>
+      </w:pPr>
+    </w:p>
+    <w:p>
+      <w:pPr>
+        <w:pStyle w:val="NoSpacing"/>
+        <w:rPr>
+          <w:rFonts w:ascii="Raleway Medium" w:hAnsi="Raleway Medium"/>
+          <w:sz w:val="24"/>
+          <w:szCs w:val="24"/>
+        </w:rPr>
+      </w:pPr>
+    </w:p>
+    <w:p>
+      <w:pPr>
+        <w:pStyle w:val="NoSpacing"/>
+        <w:rPr>
+          <w:rFonts w:ascii="Raleway Medium" w:hAnsi="Raleway Medium"/>
+          <w:sz w:val="24"/>
+          <w:szCs w:val="24"/>
+        </w:rPr>
+      </w:pPr>
+    </w:p>
+    <w:p>
+      <w:pPr>
+        <w:pStyle w:val="NoSpacing"/>
+        <w:rPr>
+          <w:rFonts w:ascii="Raleway Medium" w:hAnsi="Raleway Medium"/>
+          <w:sz w:val="24"/>
+          <w:szCs w:val="24"/>
+        </w:rPr>
+      </w:pPr>
+    </w:p>
+    <w:p>
+      <w:pPr>
+        <w:pStyle w:val="NoSpacing"/>
+        <w:rPr>
+          <w:rFonts w:ascii="Raleway Medium" w:hAnsi="Raleway Medium"/>
+          <w:sz w:val="24"/>
+          <w:szCs w:val="24"/>
+        </w:rPr>
+      </w:pPr>
+    </w:p>
+    <w:p>
+      <w:pPr>
+        <w:pStyle w:val="NoSpacing"/>
+        <w:rPr>
+          <w:rFonts w:ascii="Raleway Medium" w:hAnsi="Raleway Medium"/>
+          <w:sz w:val="24"/>
+          <w:szCs w:val="24"/>
+        </w:rPr>
+      </w:pPr>
+    </w:p>
+    <w:p>
+      <w:pPr>
+        <w:pStyle w:val="NoSpacing"/>
+        <w:rPr>
+          <w:rFonts w:ascii="Raleway Medium" w:hAnsi="Raleway Medium"/>
+          <w:sz w:val="24"/>
+          <w:szCs w:val="24"/>
+        </w:rPr>
+      </w:pPr>
+    </w:p>
+    <w:p>
+      <w:pPr>
         <w:pStyle w:val="Heading3"/>
         <w:spacing w:before="240" w:after="240"/>
       </w:pPr>
       <w:bookmarkStart w:id="6" w:name="_Toc131892059"/>
       <w:r>
+        <w:lastRenderedPageBreak/>
         <w:t>2.2 Login</w:t>
       </w:r>
       <w:bookmarkEnd w:id="6"/>
@@ -4963,7 +5360,23 @@
           <w:sz w:val="24"/>
           <w:szCs w:val="24"/>
         </w:rPr>
-        <w:t>exist in DB)</w:t>
+        <w:t xml:space="preserve">exist in </w:t>
+      </w:r>
+      <w:r>
+        <w:rPr>
+          <w:rFonts w:ascii="Raleway Medium" w:eastAsia="Raleway Medium" w:hAnsi="Raleway Medium" w:cs="Raleway Medium"/>
+          <w:sz w:val="24"/>
+          <w:szCs w:val="24"/>
+        </w:rPr>
+        <w:t xml:space="preserve">the </w:t>
+      </w:r>
+      <w:r>
+        <w:rPr>
+          <w:rFonts w:ascii="Raleway Medium" w:eastAsia="Raleway Medium" w:hAnsi="Raleway Medium" w:cs="Raleway Medium"/>
+          <w:sz w:val="24"/>
+          <w:szCs w:val="24"/>
+        </w:rPr>
+        <w:t>DB)</w:t>
       </w:r>
     </w:p>
     <w:p>
@@ -4988,15 +5401,23 @@
           <w:sz w:val="24"/>
           <w:szCs w:val="24"/>
         </w:rPr>
-        <w:t>Password (it must be</w:t>
-      </w:r>
-      <w:r>
-        <w:rPr>
-          <w:rFonts w:ascii="Raleway Medium" w:eastAsia="Raleway Medium" w:hAnsi="Raleway Medium" w:cs="Raleway Medium"/>
-          <w:sz w:val="24"/>
-          <w:szCs w:val="24"/>
-        </w:rPr>
-        <w:t xml:space="preserve"> the same as the password saved in the DB for the Email entered in DB)</w:t>
+        <w:t xml:space="preserve">Password (it must </w:t>
+      </w:r>
+      <w:r>
+        <w:rPr>
+          <w:rFonts w:ascii="Raleway Medium" w:eastAsia="Raleway Medium" w:hAnsi="Raleway Medium" w:cs="Raleway Medium"/>
+          <w:sz w:val="24"/>
+          <w:szCs w:val="24"/>
+        </w:rPr>
+        <w:t>conform to the password associated for the above email in the DB</w:t>
+      </w:r>
+      <w:r>
+        <w:rPr>
+          <w:rFonts w:ascii="Raleway Medium" w:eastAsia="Raleway Medium" w:hAnsi="Raleway Medium" w:cs="Raleway Medium"/>
+          <w:sz w:val="24"/>
+          <w:szCs w:val="24"/>
+        </w:rPr>
+        <w:t>)</w:t>
       </w:r>
       <w:r>
         <w:rPr>
@@ -5021,7 +5442,23 @@
           <w:sz w:val="24"/>
           <w:szCs w:val="24"/>
         </w:rPr>
-        <w:t>Click in the login button</w:t>
+        <w:t xml:space="preserve">Click </w:t>
+      </w:r>
+      <w:r>
+        <w:rPr>
+          <w:rFonts w:ascii="Raleway Medium" w:eastAsia="Raleway Medium" w:hAnsi="Raleway Medium" w:cs="Raleway Medium"/>
+          <w:sz w:val="24"/>
+          <w:szCs w:val="24"/>
+        </w:rPr>
+        <w:t>on</w:t>
+      </w:r>
+      <w:r>
+        <w:rPr>
+          <w:rFonts w:ascii="Raleway Medium" w:eastAsia="Raleway Medium" w:hAnsi="Raleway Medium" w:cs="Raleway Medium"/>
+          <w:sz w:val="24"/>
+          <w:szCs w:val="24"/>
+        </w:rPr>
+        <w:t xml:space="preserve"> the login button</w:t>
       </w:r>
     </w:p>
     <w:p>
@@ -5122,7 +5559,6 @@
           <w:sz w:val="24"/>
           <w:szCs w:val="24"/>
         </w:rPr>
-        <w:lastRenderedPageBreak/>
         <w:t xml:space="preserve"> </w:t>
       </w:r>
       <w:r>
@@ -5180,16 +5616,6 @@
       <w:pPr>
         <w:spacing w:before="240" w:after="240"/>
         <w:rPr>
-          <w:rFonts w:ascii="Raleway Medium" w:eastAsia="Raleway Medium" w:hAnsi="Raleway Medium" w:cs="Raleway Medium"/>
-          <w:sz w:val="24"/>
-          <w:szCs w:val="24"/>
-        </w:rPr>
-      </w:pPr>
-    </w:p>
-    <w:p>
-      <w:pPr>
-        <w:spacing w:before="240" w:after="240"/>
-        <w:rPr>
           <w:rFonts w:ascii="Raleway" w:hAnsi="Raleway"/>
           <w:b/>
           <w:sz w:val="24"/>
@@ -5433,36 +5859,6 @@
         </w:rPr>
         <w:t>).</w:t>
       </w:r>
-    </w:p>
-    <w:p>
-      <w:pPr>
-        <w:spacing w:before="240" w:after="240"/>
-        <w:rPr>
-          <w:rFonts w:ascii="Raleway Medium" w:eastAsia="Raleway Medium" w:hAnsi="Raleway Medium" w:cs="Raleway Medium"/>
-          <w:sz w:val="24"/>
-          <w:szCs w:val="24"/>
-        </w:rPr>
-      </w:pPr>
-    </w:p>
-    <w:p>
-      <w:pPr>
-        <w:spacing w:before="240" w:after="240"/>
-        <w:rPr>
-          <w:rFonts w:ascii="Raleway Medium" w:eastAsia="Raleway Medium" w:hAnsi="Raleway Medium" w:cs="Raleway Medium"/>
-          <w:sz w:val="24"/>
-          <w:szCs w:val="24"/>
-        </w:rPr>
-      </w:pPr>
-    </w:p>
-    <w:p>
-      <w:pPr>
-        <w:spacing w:before="240" w:after="240"/>
-        <w:rPr>
-          <w:rFonts w:ascii="Raleway Medium" w:eastAsia="Raleway Medium" w:hAnsi="Raleway Medium" w:cs="Raleway Medium"/>
-          <w:sz w:val="24"/>
-          <w:szCs w:val="24"/>
-        </w:rPr>
-      </w:pPr>
     </w:p>
     <w:p>
       <w:pPr>
@@ -5618,7 +6014,23 @@
                 <w:sz w:val="24"/>
                 <w:szCs w:val="24"/>
               </w:rPr>
-              <w:t xml:space="preserve">clients after login </w:t>
+              <w:t>clients</w:t>
+            </w:r>
+            <w:r>
+              <w:rPr>
+                <w:rFonts w:ascii="Raleway Medium" w:eastAsia="Raleway Medium" w:hAnsi="Raleway Medium" w:cs="Raleway Medium"/>
+                <w:sz w:val="24"/>
+                <w:szCs w:val="24"/>
+              </w:rPr>
+              <w:t xml:space="preserve"> and their accounts</w:t>
+            </w:r>
+            <w:r>
+              <w:rPr>
+                <w:rFonts w:ascii="Raleway Medium" w:eastAsia="Raleway Medium" w:hAnsi="Raleway Medium" w:cs="Raleway Medium"/>
+                <w:sz w:val="24"/>
+                <w:szCs w:val="24"/>
+              </w:rPr>
+              <w:t xml:space="preserve"> after login </w:t>
             </w:r>
           </w:p>
           <w:p>
@@ -6263,7 +6675,15 @@
                 <w:sz w:val="24"/>
                 <w:szCs w:val="24"/>
               </w:rPr>
-              <w:t>_001</w:t>
+              <w:t>_00</w:t>
+            </w:r>
+            <w:r>
+              <w:rPr>
+                <w:b/>
+                <w:sz w:val="24"/>
+                <w:szCs w:val="24"/>
+              </w:rPr>
+              <w:t>3</w:t>
             </w:r>
           </w:p>
           <w:p>
@@ -6290,7 +6710,15 @@
                 <w:sz w:val="24"/>
                 <w:szCs w:val="24"/>
               </w:rPr>
-              <w:t xml:space="preserve">choose (select account No), the client can see all account numbers </w:t>
+              <w:t>chooses</w:t>
+            </w:r>
+            <w:r>
+              <w:rPr>
+                <w:rFonts w:ascii="Raleway Medium" w:eastAsia="Raleway Medium" w:hAnsi="Raleway Medium" w:cs="Raleway Medium"/>
+                <w:sz w:val="24"/>
+                <w:szCs w:val="24"/>
+              </w:rPr>
+              <w:t xml:space="preserve"> (select account No), the client can see all account numbers </w:t>
             </w:r>
             <w:r>
               <w:rPr>
@@ -6363,7 +6791,15 @@
                 <w:sz w:val="24"/>
                 <w:szCs w:val="24"/>
               </w:rPr>
-              <w:t>_002</w:t>
+              <w:t>_00</w:t>
+            </w:r>
+            <w:r>
+              <w:rPr>
+                <w:b/>
+                <w:sz w:val="24"/>
+                <w:szCs w:val="24"/>
+              </w:rPr>
+              <w:t>4</w:t>
             </w:r>
           </w:p>
           <w:p>
@@ -6388,7 +6824,23 @@
                 <w:sz w:val="24"/>
                 <w:szCs w:val="24"/>
               </w:rPr>
-              <w:t xml:space="preserve">client choose an account No, the client can see his </w:t>
+              <w:t>client choose</w:t>
+            </w:r>
+            <w:r>
+              <w:rPr>
+                <w:rFonts w:ascii="Raleway Medium" w:eastAsia="Raleway Medium" w:hAnsi="Raleway Medium" w:cs="Raleway Medium"/>
+                <w:sz w:val="24"/>
+                <w:szCs w:val="24"/>
+              </w:rPr>
+              <w:t>s</w:t>
+            </w:r>
+            <w:r>
+              <w:rPr>
+                <w:rFonts w:ascii="Raleway Medium" w:eastAsia="Raleway Medium" w:hAnsi="Raleway Medium" w:cs="Raleway Medium"/>
+                <w:sz w:val="24"/>
+                <w:szCs w:val="24"/>
+              </w:rPr>
+              <w:t xml:space="preserve"> an account No, the client can see his </w:t>
             </w:r>
             <w:r>
               <w:rPr>
@@ -6483,7 +6935,7 @@
                 <w:sz w:val="24"/>
                 <w:szCs w:val="24"/>
               </w:rPr>
-              <w:t>3</w:t>
+              <w:t>5</w:t>
             </w:r>
           </w:p>
           <w:p>
@@ -6568,6 +7020,232 @@
               <w:t>ccount.</w:t>
             </w:r>
           </w:p>
+          <w:p>
+            <w:pPr>
+              <w:spacing w:before="240" w:after="240"/>
+              <w:rPr>
+                <w:b/>
+                <w:sz w:val="24"/>
+                <w:szCs w:val="24"/>
+              </w:rPr>
+            </w:pPr>
+            <w:r>
+              <w:rPr>
+                <w:rFonts w:ascii="Calibri" w:eastAsia="Calibri" w:hAnsi="Calibri" w:cs="Calibri"/>
+                <w:b/>
+                <w:sz w:val="28"/>
+                <w:szCs w:val="28"/>
+              </w:rPr>
+              <w:t>SRS_</w:t>
+            </w:r>
+            <w:r>
+              <w:rPr>
+                <w:rFonts w:ascii="Calibri" w:eastAsia="Calibri" w:hAnsi="Calibri" w:cs="Calibri"/>
+                <w:b/>
+                <w:sz w:val="32"/>
+                <w:szCs w:val="32"/>
+              </w:rPr>
+              <w:t xml:space="preserve"> </w:t>
+            </w:r>
+            <w:r>
+              <w:rPr>
+                <w:rFonts w:ascii="Calibri" w:eastAsia="Calibri" w:hAnsi="Calibri" w:cs="Calibri"/>
+                <w:b/>
+                <w:sz w:val="28"/>
+                <w:szCs w:val="28"/>
+              </w:rPr>
+              <w:t>View Account</w:t>
+            </w:r>
+            <w:r>
+              <w:rPr>
+                <w:rFonts w:ascii="Calibri" w:eastAsia="Calibri" w:hAnsi="Calibri" w:cs="Calibri"/>
+                <w:b/>
+                <w:sz w:val="32"/>
+                <w:szCs w:val="32"/>
+              </w:rPr>
+              <w:t xml:space="preserve"> </w:t>
+            </w:r>
+            <w:r>
+              <w:rPr>
+                <w:b/>
+                <w:sz w:val="24"/>
+                <w:szCs w:val="24"/>
+              </w:rPr>
+              <w:t>_00</w:t>
+            </w:r>
+            <w:r>
+              <w:rPr>
+                <w:b/>
+                <w:sz w:val="24"/>
+                <w:szCs w:val="24"/>
+              </w:rPr>
+              <w:t>6</w:t>
+            </w:r>
+          </w:p>
+          <w:p>
+            <w:pPr>
+              <w:spacing w:before="240" w:after="240"/>
+              <w:rPr>
+                <w:rFonts w:ascii="Raleway Medium" w:eastAsia="Raleway Medium" w:hAnsi="Raleway Medium" w:cs="Raleway Medium"/>
+                <w:sz w:val="24"/>
+                <w:szCs w:val="24"/>
+              </w:rPr>
+            </w:pPr>
+            <w:r>
+              <w:rPr>
+                <w:rFonts w:ascii="Raleway Medium" w:eastAsia="Raleway Medium" w:hAnsi="Raleway Medium" w:cs="Raleway Medium"/>
+                <w:sz w:val="24"/>
+                <w:szCs w:val="24"/>
+              </w:rPr>
+              <w:t xml:space="preserve"> In the admin page, if the client does not have an account, “No Account” will be displayed in the account no</w:t>
+            </w:r>
+            <w:r>
+              <w:rPr>
+                <w:rFonts w:ascii="Raleway Medium" w:eastAsia="Raleway Medium" w:hAnsi="Raleway Medium" w:cs="Raleway Medium"/>
+                <w:sz w:val="24"/>
+                <w:szCs w:val="24"/>
+              </w:rPr>
+              <w:t>.</w:t>
+            </w:r>
+            <w:r>
+              <w:rPr>
+                <w:rFonts w:ascii="Raleway Medium" w:eastAsia="Raleway Medium" w:hAnsi="Raleway Medium" w:cs="Raleway Medium"/>
+                <w:sz w:val="24"/>
+                <w:szCs w:val="24"/>
+              </w:rPr>
+              <w:t xml:space="preserve"> field.</w:t>
+            </w:r>
+          </w:p>
+          <w:p>
+            <w:pPr>
+              <w:spacing w:before="240" w:after="240"/>
+              <w:rPr>
+                <w:rFonts w:ascii="Raleway Medium" w:eastAsia="Raleway Medium" w:hAnsi="Raleway Medium" w:cs="Raleway Medium"/>
+                <w:sz w:val="24"/>
+                <w:szCs w:val="24"/>
+              </w:rPr>
+            </w:pPr>
+          </w:p>
+          <w:p>
+            <w:pPr>
+              <w:spacing w:before="240" w:after="240"/>
+              <w:rPr>
+                <w:rFonts w:ascii="Raleway Medium" w:eastAsia="Raleway Medium" w:hAnsi="Raleway Medium" w:cs="Raleway Medium"/>
+                <w:sz w:val="24"/>
+                <w:szCs w:val="24"/>
+              </w:rPr>
+            </w:pPr>
+          </w:p>
+          <w:p>
+            <w:pPr>
+              <w:spacing w:before="240" w:after="240"/>
+              <w:rPr>
+                <w:rFonts w:ascii="Raleway Medium" w:eastAsia="Raleway Medium" w:hAnsi="Raleway Medium" w:cs="Raleway Medium"/>
+                <w:sz w:val="24"/>
+                <w:szCs w:val="24"/>
+              </w:rPr>
+            </w:pPr>
+          </w:p>
+          <w:p>
+            <w:pPr>
+              <w:spacing w:before="240" w:after="240"/>
+              <w:rPr>
+                <w:rFonts w:ascii="Raleway Medium" w:eastAsia="Raleway Medium" w:hAnsi="Raleway Medium" w:cs="Raleway Medium"/>
+                <w:sz w:val="24"/>
+                <w:szCs w:val="24"/>
+              </w:rPr>
+            </w:pPr>
+          </w:p>
+          <w:p>
+            <w:pPr>
+              <w:spacing w:before="240" w:after="240"/>
+              <w:rPr>
+                <w:rFonts w:ascii="Raleway Medium" w:eastAsia="Raleway Medium" w:hAnsi="Raleway Medium" w:cs="Raleway Medium"/>
+                <w:sz w:val="24"/>
+                <w:szCs w:val="24"/>
+              </w:rPr>
+            </w:pPr>
+          </w:p>
+          <w:p>
+            <w:pPr>
+              <w:spacing w:before="240" w:after="240"/>
+              <w:rPr>
+                <w:rFonts w:ascii="Raleway Medium" w:eastAsia="Raleway Medium" w:hAnsi="Raleway Medium" w:cs="Raleway Medium"/>
+                <w:sz w:val="24"/>
+                <w:szCs w:val="24"/>
+              </w:rPr>
+            </w:pPr>
+          </w:p>
+          <w:p>
+            <w:pPr>
+              <w:spacing w:before="240" w:after="240"/>
+              <w:rPr>
+                <w:rFonts w:ascii="Raleway Medium" w:eastAsia="Raleway Medium" w:hAnsi="Raleway Medium" w:cs="Raleway Medium"/>
+                <w:sz w:val="24"/>
+                <w:szCs w:val="24"/>
+              </w:rPr>
+            </w:pPr>
+          </w:p>
+          <w:p>
+            <w:pPr>
+              <w:spacing w:before="240" w:after="240"/>
+              <w:rPr>
+                <w:rFonts w:ascii="Raleway Medium" w:eastAsia="Raleway Medium" w:hAnsi="Raleway Medium" w:cs="Raleway Medium"/>
+                <w:sz w:val="24"/>
+                <w:szCs w:val="24"/>
+              </w:rPr>
+            </w:pPr>
+          </w:p>
+          <w:p>
+            <w:pPr>
+              <w:spacing w:before="240" w:after="240"/>
+              <w:rPr>
+                <w:rFonts w:ascii="Raleway Medium" w:eastAsia="Raleway Medium" w:hAnsi="Raleway Medium" w:cs="Raleway Medium"/>
+                <w:sz w:val="24"/>
+                <w:szCs w:val="24"/>
+              </w:rPr>
+            </w:pPr>
+          </w:p>
+          <w:p>
+            <w:pPr>
+              <w:spacing w:before="240" w:after="240"/>
+              <w:rPr>
+                <w:rFonts w:ascii="Raleway Medium" w:eastAsia="Raleway Medium" w:hAnsi="Raleway Medium" w:cs="Raleway Medium"/>
+                <w:sz w:val="24"/>
+                <w:szCs w:val="24"/>
+              </w:rPr>
+            </w:pPr>
+          </w:p>
+          <w:p>
+            <w:pPr>
+              <w:spacing w:before="240" w:after="240"/>
+              <w:rPr>
+                <w:rFonts w:ascii="Raleway Medium" w:eastAsia="Raleway Medium" w:hAnsi="Raleway Medium" w:cs="Raleway Medium"/>
+                <w:sz w:val="24"/>
+                <w:szCs w:val="24"/>
+              </w:rPr>
+            </w:pPr>
+          </w:p>
+          <w:p>
+            <w:pPr>
+              <w:spacing w:before="240" w:after="240"/>
+              <w:rPr>
+                <w:rFonts w:ascii="Raleway Medium" w:eastAsia="Raleway Medium" w:hAnsi="Raleway Medium" w:cs="Raleway Medium"/>
+                <w:sz w:val="24"/>
+                <w:szCs w:val="24"/>
+              </w:rPr>
+            </w:pPr>
+          </w:p>
+          <w:p>
+            <w:pPr>
+              <w:spacing w:before="240" w:after="240"/>
+              <w:rPr>
+                <w:rFonts w:ascii="Raleway Medium" w:eastAsia="Raleway Medium" w:hAnsi="Raleway Medium" w:cs="Raleway Medium"/>
+                <w:sz w:val="24"/>
+                <w:szCs w:val="24"/>
+              </w:rPr>
+            </w:pPr>
+          </w:p>
         </w:tc>
       </w:tr>
     </w:tbl>
@@ -6774,26 +7452,57 @@
           <w:sz w:val="24"/>
           <w:szCs w:val="24"/>
         </w:rPr>
-        <w:t>client must first choose the account he want to transfer money from.</w:t>
-      </w:r>
-    </w:p>
-    <w:p>
-      <w:pPr>
-        <w:spacing w:before="240" w:after="240"/>
-        <w:rPr>
-          <w:rFonts w:ascii="Raleway Medium" w:eastAsia="Raleway Medium" w:hAnsi="Raleway Medium" w:cs="Raleway Medium"/>
-          <w:sz w:val="24"/>
-          <w:szCs w:val="24"/>
-        </w:rPr>
-      </w:pPr>
-      <w:r>
-        <w:rPr>
-          <w:rFonts w:ascii="Raleway Medium" w:eastAsia="Raleway Medium" w:hAnsi="Raleway Medium" w:cs="Raleway Medium"/>
-          <w:sz w:val="24"/>
-          <w:szCs w:val="24"/>
-        </w:rPr>
-        <w:lastRenderedPageBreak/>
-        <w:t>If the client do not choose an account and try to transfer money, the client show an alert with massage “</w:t>
+        <w:t>client must first choose the account he want</w:t>
+      </w:r>
+      <w:r>
+        <w:rPr>
+          <w:rFonts w:ascii="Raleway Medium" w:eastAsia="Raleway Medium" w:hAnsi="Raleway Medium" w:cs="Raleway Medium"/>
+          <w:sz w:val="24"/>
+          <w:szCs w:val="24"/>
+        </w:rPr>
+        <w:t>s</w:t>
+      </w:r>
+      <w:r>
+        <w:rPr>
+          <w:rFonts w:ascii="Raleway Medium" w:eastAsia="Raleway Medium" w:hAnsi="Raleway Medium" w:cs="Raleway Medium"/>
+          <w:sz w:val="24"/>
+          <w:szCs w:val="24"/>
+        </w:rPr>
+        <w:t xml:space="preserve"> to transfer money from.</w:t>
+      </w:r>
+    </w:p>
+    <w:p>
+      <w:pPr>
+        <w:spacing w:before="240" w:after="240"/>
+        <w:rPr>
+          <w:rFonts w:ascii="Raleway Medium" w:eastAsia="Raleway Medium" w:hAnsi="Raleway Medium" w:cs="Raleway Medium"/>
+          <w:sz w:val="24"/>
+          <w:szCs w:val="24"/>
+        </w:rPr>
+      </w:pPr>
+      <w:r>
+        <w:rPr>
+          <w:rFonts w:ascii="Raleway Medium" w:eastAsia="Raleway Medium" w:hAnsi="Raleway Medium" w:cs="Raleway Medium"/>
+          <w:sz w:val="24"/>
+          <w:szCs w:val="24"/>
+        </w:rPr>
+        <w:t>If the client do</w:t>
+      </w:r>
+      <w:r>
+        <w:rPr>
+          <w:rFonts w:ascii="Raleway Medium" w:eastAsia="Raleway Medium" w:hAnsi="Raleway Medium" w:cs="Raleway Medium"/>
+          <w:sz w:val="24"/>
+          <w:szCs w:val="24"/>
+        </w:rPr>
+        <w:t>es</w:t>
+      </w:r>
+      <w:r>
+        <w:rPr>
+          <w:rFonts w:ascii="Raleway Medium" w:eastAsia="Raleway Medium" w:hAnsi="Raleway Medium" w:cs="Raleway Medium"/>
+          <w:sz w:val="24"/>
+          <w:szCs w:val="24"/>
+        </w:rPr>
+        <w:t xml:space="preserve"> not choose an account and try to transfer money, the client show an alert with massage “</w:t>
       </w:r>
       <w:r>
         <w:rPr>
@@ -6941,7 +7650,23 @@
           <w:sz w:val="24"/>
           <w:szCs w:val="24"/>
         </w:rPr>
-        <w:t>If the client enters valid data, the client show an alert with massage “</w:t>
+        <w:t xml:space="preserve">If the client enters valid data, an alert </w:t>
+      </w:r>
+      <w:r>
+        <w:rPr>
+          <w:rFonts w:ascii="Raleway Medium" w:eastAsia="Raleway Medium" w:hAnsi="Raleway Medium" w:cs="Raleway Medium"/>
+          <w:sz w:val="24"/>
+          <w:szCs w:val="24"/>
+        </w:rPr>
+        <w:t>is displayed</w:t>
+      </w:r>
+      <w:r>
+        <w:rPr>
+          <w:rFonts w:ascii="Raleway Medium" w:eastAsia="Raleway Medium" w:hAnsi="Raleway Medium" w:cs="Raleway Medium"/>
+          <w:sz w:val="24"/>
+          <w:szCs w:val="24"/>
+        </w:rPr>
+        <w:t xml:space="preserve"> massage “</w:t>
       </w:r>
       <w:r>
         <w:rPr>
@@ -7097,12 +7822,33 @@
           <w:szCs w:val="24"/>
         </w:rPr>
       </w:pPr>
-      <w:r>
-        <w:rPr>
-          <w:b/>
-          <w:sz w:val="24"/>
-          <w:szCs w:val="24"/>
-        </w:rPr>
+    </w:p>
+    <w:p>
+      <w:pPr>
+        <w:spacing w:before="240" w:after="240"/>
+        <w:rPr>
+          <w:b/>
+          <w:sz w:val="24"/>
+          <w:szCs w:val="24"/>
+        </w:rPr>
+      </w:pPr>
+    </w:p>
+    <w:p>
+      <w:pPr>
+        <w:spacing w:before="240" w:after="240"/>
+        <w:rPr>
+          <w:b/>
+          <w:sz w:val="24"/>
+          <w:szCs w:val="24"/>
+        </w:rPr>
+      </w:pPr>
+      <w:r>
+        <w:rPr>
+          <w:b/>
+          <w:sz w:val="24"/>
+          <w:szCs w:val="24"/>
+        </w:rPr>
+        <w:lastRenderedPageBreak/>
         <w:t>SRS_PerformTransaction_006</w:t>
       </w:r>
     </w:p>
@@ -7162,11 +7908,122 @@
       <w:pPr>
         <w:spacing w:before="240" w:after="240"/>
         <w:rPr>
-          <w:rFonts w:ascii="Raleway Medium" w:eastAsia="Raleway Medium" w:hAnsi="Raleway Medium" w:cs="Raleway Medium"/>
-          <w:sz w:val="24"/>
-          <w:szCs w:val="24"/>
-        </w:rPr>
-      </w:pPr>
+          <w:b/>
+          <w:sz w:val="24"/>
+          <w:szCs w:val="24"/>
+        </w:rPr>
+      </w:pPr>
+      <w:r>
+        <w:rPr>
+          <w:b/>
+          <w:sz w:val="24"/>
+          <w:szCs w:val="24"/>
+        </w:rPr>
+        <w:t>SRS_PerformTransaction_007</w:t>
+      </w:r>
+    </w:p>
+    <w:p>
+      <w:pPr>
+        <w:spacing w:before="240" w:after="240"/>
+        <w:rPr>
+          <w:rFonts w:ascii="Raleway Medium" w:hAnsi="Raleway Medium"/>
+          <w:bCs/>
+          <w:sz w:val="24"/>
+          <w:szCs w:val="24"/>
+        </w:rPr>
+      </w:pPr>
+      <w:r>
+        <w:rPr>
+          <w:rFonts w:ascii="Raleway Medium" w:hAnsi="Raleway Medium"/>
+          <w:bCs/>
+          <w:sz w:val="24"/>
+          <w:szCs w:val="24"/>
+        </w:rPr>
+        <w:t xml:space="preserve">If the client entered decimal numbers in either the account number field or the amount of money of field, an error will be displayed “please enter a </w:t>
+      </w:r>
+      <w:r>
+        <w:rPr>
+          <w:rFonts w:ascii="Raleway Medium" w:hAnsi="Raleway Medium"/>
+          <w:bCs/>
+          <w:sz w:val="24"/>
+          <w:szCs w:val="24"/>
+        </w:rPr>
+        <w:t xml:space="preserve">valid value, the two nearest values are ‘’ and ‘’ </w:t>
+      </w:r>
+      <w:r>
+        <w:rPr>
+          <w:rFonts w:ascii="Raleway Medium" w:hAnsi="Raleway Medium"/>
+          <w:bCs/>
+          <w:sz w:val="24"/>
+          <w:szCs w:val="24"/>
+        </w:rPr>
+        <w:t>”.</w:t>
+      </w:r>
+    </w:p>
+    <w:p>
+      <w:pPr>
+        <w:spacing w:before="240" w:after="240"/>
+        <w:rPr>
+          <w:b/>
+          <w:sz w:val="24"/>
+          <w:szCs w:val="24"/>
+        </w:rPr>
+      </w:pPr>
+      <w:r>
+        <w:rPr>
+          <w:b/>
+          <w:sz w:val="24"/>
+          <w:szCs w:val="24"/>
+        </w:rPr>
+        <w:t>SRS_PerformTransaction_008</w:t>
+      </w:r>
+    </w:p>
+    <w:p>
+      <w:pPr>
+        <w:spacing w:before="240" w:after="240"/>
+        <w:rPr>
+          <w:rFonts w:ascii="Raleway Medium" w:hAnsi="Raleway Medium"/>
+          <w:bCs/>
+          <w:sz w:val="24"/>
+          <w:szCs w:val="24"/>
+        </w:rPr>
+      </w:pPr>
+      <w:r>
+        <w:rPr>
+          <w:rFonts w:ascii="Raleway Medium" w:hAnsi="Raleway Medium"/>
+          <w:bCs/>
+          <w:sz w:val="24"/>
+          <w:szCs w:val="24"/>
+        </w:rPr>
+        <w:t xml:space="preserve">If the client entered </w:t>
+      </w:r>
+      <w:r>
+        <w:rPr>
+          <w:rFonts w:ascii="Raleway Medium" w:hAnsi="Raleway Medium"/>
+          <w:bCs/>
+          <w:sz w:val="24"/>
+          <w:szCs w:val="24"/>
+        </w:rPr>
+        <w:t>a letter ‘e’, in either</w:t>
+      </w:r>
+      <w:r>
+        <w:rPr>
+          <w:rFonts w:ascii="Raleway Medium" w:hAnsi="Raleway Medium"/>
+          <w:bCs/>
+          <w:sz w:val="24"/>
+          <w:szCs w:val="24"/>
+        </w:rPr>
+        <w:t xml:space="preserve"> the account number field or the amount of money of field, an error will be displayed</w:t>
+      </w:r>
+      <w:r>
+        <w:rPr>
+          <w:rFonts w:ascii="Raleway Medium" w:hAnsi="Raleway Medium"/>
+          <w:bCs/>
+          <w:sz w:val="24"/>
+          <w:szCs w:val="24"/>
+        </w:rPr>
+        <w:t xml:space="preserve"> “please enter a number”.</w:t>
+      </w:r>
     </w:p>
     <w:p>
       <w:pPr>
@@ -7178,11 +8035,22 @@
         </w:rPr>
       </w:pPr>
       <w:bookmarkStart w:id="16" w:name="_Toc131892068"/>
-      <w:r>
+    </w:p>
+    <w:p/>
+    <w:p>
+      <w:pPr>
+        <w:pStyle w:val="Heading4"/>
+        <w:spacing w:before="240" w:after="240"/>
         <w:rPr>
           <w:b/>
           <w:color w:val="000000"/>
         </w:rPr>
+      </w:pPr>
+      <w:r>
+        <w:rPr>
+          <w:b/>
+          <w:color w:val="000000"/>
+        </w:rPr>
         <w:t>2.</w:t>
       </w:r>
       <w:r>
@@ -7290,7 +8158,23 @@
           <w:sz w:val="24"/>
           <w:szCs w:val="24"/>
         </w:rPr>
-        <w:t xml:space="preserve">account, </w:t>
+        <w:t>account</w:t>
+      </w:r>
+      <w:r>
+        <w:rPr>
+          <w:rFonts w:ascii="Raleway Medium" w:eastAsia="Raleway Medium" w:hAnsi="Raleway Medium" w:cs="Raleway Medium"/>
+          <w:sz w:val="24"/>
+          <w:szCs w:val="24"/>
+        </w:rPr>
+        <w:t>s</w:t>
+      </w:r>
+      <w:r>
+        <w:rPr>
+          <w:rFonts w:ascii="Raleway Medium" w:eastAsia="Raleway Medium" w:hAnsi="Raleway Medium" w:cs="Raleway Medium"/>
+          <w:sz w:val="24"/>
+          <w:szCs w:val="24"/>
+        </w:rPr>
+        <w:t xml:space="preserve">, </w:t>
       </w:r>
       <w:r>
         <w:rPr>
@@ -7314,7 +8198,7 @@
           <w:sz w:val="24"/>
           <w:szCs w:val="24"/>
         </w:rPr>
-        <w:t xml:space="preserve">clicks the </w:t>
+        <w:t>clicks</w:t>
       </w:r>
       <w:r>
         <w:rPr>
@@ -7322,6 +8206,22 @@
           <w:sz w:val="24"/>
           <w:szCs w:val="24"/>
         </w:rPr>
+        <w:t xml:space="preserve"> on</w:t>
+      </w:r>
+      <w:r>
+        <w:rPr>
+          <w:rFonts w:ascii="Raleway" w:eastAsia="Raleway" w:hAnsi="Raleway" w:cs="Raleway"/>
+          <w:sz w:val="24"/>
+          <w:szCs w:val="24"/>
+        </w:rPr>
+        <w:t xml:space="preserve"> </w:t>
+      </w:r>
+      <w:r>
+        <w:rPr>
+          <w:rFonts w:ascii="Raleway" w:eastAsia="Raleway" w:hAnsi="Raleway" w:cs="Raleway"/>
+          <w:sz w:val="24"/>
+          <w:szCs w:val="24"/>
+        </w:rPr>
         <w:t>A</w:t>
       </w:r>
       <w:r>
@@ -7402,7 +8302,7 @@
           <w:sz w:val="24"/>
           <w:szCs w:val="24"/>
         </w:rPr>
-        <w:t xml:space="preserve">your account Number is </w:t>
+        <w:t xml:space="preserve">your account Number </w:t>
       </w:r>
       <w:r>
         <w:rPr>
@@ -7410,7 +8310,7 @@
           <w:sz w:val="24"/>
           <w:szCs w:val="24"/>
         </w:rPr>
-        <w:t>..</w:t>
+        <w:t>is.</w:t>
       </w:r>
       <w:r>
         <w:rPr>
@@ -7434,145 +8334,134 @@
           <w:sz w:val="24"/>
           <w:szCs w:val="24"/>
         </w:rPr>
+        <w:t>. T</w:t>
+      </w:r>
+      <w:r>
+        <w:rPr>
+          <w:rFonts w:ascii="Raleway" w:eastAsia="Raleway" w:hAnsi="Raleway" w:cs="Raleway"/>
+          <w:sz w:val="24"/>
+          <w:szCs w:val="24"/>
+        </w:rPr>
+        <w:t xml:space="preserve">he account number will be added automatically to the drop-down list containing the opened accounts for the </w:t>
+      </w:r>
+      <w:r>
+        <w:rPr>
+          <w:rFonts w:ascii="Raleway" w:eastAsia="Raleway" w:hAnsi="Raleway" w:cs="Raleway"/>
+          <w:sz w:val="24"/>
+          <w:szCs w:val="24"/>
+        </w:rPr>
+        <w:t>client.</w:t>
+      </w:r>
+    </w:p>
+    <w:p>
+      <w:pPr>
+        <w:spacing w:before="240" w:after="240"/>
+        <w:rPr>
+          <w:rFonts w:ascii="Raleway Medium" w:eastAsia="Raleway Medium" w:hAnsi="Raleway Medium" w:cs="Raleway Medium"/>
+          <w:sz w:val="24"/>
+          <w:szCs w:val="24"/>
+        </w:rPr>
+      </w:pPr>
+      <w:r>
+        <w:rPr>
+          <w:rFonts w:ascii="Raleway Medium" w:eastAsia="Raleway Medium" w:hAnsi="Raleway Medium" w:cs="Raleway Medium"/>
+          <w:sz w:val="24"/>
+          <w:szCs w:val="24"/>
+        </w:rPr>
+        <w:t>The priority is high (Assumption).</w:t>
+      </w:r>
+    </w:p>
+    <w:p>
+      <w:pPr>
+        <w:pStyle w:val="Heading4"/>
+        <w:spacing w:before="240" w:after="240"/>
+        <w:rPr>
+          <w:b/>
+          <w:color w:val="000000"/>
+        </w:rPr>
+      </w:pPr>
+      <w:bookmarkStart w:id="17" w:name="_Toc131892069"/>
+      <w:r>
+        <w:rPr>
+          <w:b/>
+          <w:color w:val="000000"/>
+        </w:rPr>
+        <w:t>2.</w:t>
+      </w:r>
+      <w:r>
+        <w:rPr>
+          <w:b/>
+          <w:color w:val="000000"/>
+        </w:rPr>
+        <w:t>3.4.2</w:t>
+      </w:r>
+      <w:r>
+        <w:rPr>
+          <w:b/>
+          <w:color w:val="000000"/>
+        </w:rPr>
+        <w:t xml:space="preserve"> Stimulus</w:t>
+      </w:r>
+      <w:r>
+        <w:rPr>
+          <w:b/>
+          <w:color w:val="000000"/>
+        </w:rPr>
+        <w:t>/Response Sequences</w:t>
+      </w:r>
+      <w:bookmarkEnd w:id="17"/>
+    </w:p>
+    <w:p>
+      <w:pPr>
+        <w:spacing w:before="240" w:after="240"/>
+        <w:rPr>
+          <w:b/>
+          <w:sz w:val="24"/>
+          <w:szCs w:val="24"/>
+        </w:rPr>
+      </w:pPr>
+      <w:r>
+        <w:rPr>
+          <w:b/>
+          <w:sz w:val="24"/>
+          <w:szCs w:val="24"/>
+        </w:rPr>
+        <w:t>SRS_</w:t>
+      </w:r>
+      <w:r>
+        <w:rPr>
+          <w:b/>
+          <w:sz w:val="24"/>
+          <w:szCs w:val="24"/>
+        </w:rPr>
+        <w:t>Ad</w:t>
+      </w:r>
+      <w:r>
+        <w:rPr>
+          <w:b/>
+          <w:sz w:val="24"/>
+          <w:szCs w:val="24"/>
+        </w:rPr>
+        <w:t xml:space="preserve">d </w:t>
+      </w:r>
+      <w:r>
+        <w:rPr>
+          <w:b/>
+          <w:sz w:val="24"/>
+          <w:szCs w:val="24"/>
+        </w:rPr>
+        <w:t>New</w:t>
+      </w:r>
+      <w:r>
+        <w:rPr>
+          <w:b/>
+          <w:sz w:val="24"/>
+          <w:szCs w:val="24"/>
+        </w:rPr>
         <w:t xml:space="preserve"> </w:t>
       </w:r>
       <w:r>
         <w:rPr>
-          <w:rFonts w:ascii="Raleway Medium" w:eastAsia="Raleway Medium" w:hAnsi="Raleway Medium" w:cs="Raleway Medium"/>
-          <w:sz w:val="24"/>
-          <w:szCs w:val="24"/>
-        </w:rPr>
-        <w:t>with an account No,</w:t>
-      </w:r>
-      <w:r>
-        <w:rPr>
-          <w:rFonts w:ascii="Raleway" w:eastAsia="Raleway" w:hAnsi="Raleway" w:cs="Raleway"/>
-          <w:sz w:val="24"/>
-          <w:szCs w:val="24"/>
-        </w:rPr>
-        <w:t xml:space="preserve"> and the account number will be added automatically to the drop-down list containing the opened accounts for the user</w:t>
-      </w:r>
-    </w:p>
-    <w:p>
-      <w:pPr>
-        <w:spacing w:before="240" w:after="240"/>
-        <w:rPr>
-          <w:rFonts w:ascii="Raleway Medium" w:eastAsia="Raleway Medium" w:hAnsi="Raleway Medium" w:cs="Raleway Medium"/>
-          <w:sz w:val="24"/>
-          <w:szCs w:val="24"/>
-        </w:rPr>
-      </w:pPr>
-      <w:r>
-        <w:rPr>
-          <w:rFonts w:ascii="Raleway Medium" w:eastAsia="Raleway Medium" w:hAnsi="Raleway Medium" w:cs="Raleway Medium"/>
-          <w:sz w:val="24"/>
-          <w:szCs w:val="24"/>
-        </w:rPr>
-        <w:t>The priority is high (Assumption).</w:t>
-      </w:r>
-    </w:p>
-    <w:p>
-      <w:pPr>
-        <w:spacing w:before="240" w:after="240"/>
-        <w:rPr>
-          <w:rFonts w:ascii="Raleway Medium" w:eastAsia="Raleway Medium" w:hAnsi="Raleway Medium" w:cs="Raleway Medium"/>
-          <w:sz w:val="24"/>
-          <w:szCs w:val="24"/>
-        </w:rPr>
-      </w:pPr>
-    </w:p>
-    <w:p>
-      <w:pPr>
-        <w:pStyle w:val="Heading4"/>
-        <w:spacing w:before="240" w:after="240"/>
-        <w:rPr>
-          <w:b/>
-          <w:color w:val="000000"/>
-        </w:rPr>
-      </w:pPr>
-      <w:bookmarkStart w:id="17" w:name="_Toc131892069"/>
-      <w:r>
-        <w:rPr>
-          <w:b/>
-          <w:color w:val="000000"/>
-        </w:rPr>
-        <w:t>2.</w:t>
-      </w:r>
-      <w:r>
-        <w:rPr>
-          <w:b/>
-          <w:color w:val="000000"/>
-        </w:rPr>
-        <w:t>3.4.2</w:t>
-      </w:r>
-      <w:r>
-        <w:rPr>
-          <w:b/>
-          <w:color w:val="000000"/>
-        </w:rPr>
-        <w:t xml:space="preserve"> Stimulus</w:t>
-      </w:r>
-      <w:r>
-        <w:rPr>
-          <w:b/>
-          <w:color w:val="000000"/>
-        </w:rPr>
-        <w:t>/Response Sequences</w:t>
-      </w:r>
-      <w:bookmarkEnd w:id="17"/>
-    </w:p>
-    <w:p/>
-    <w:p>
-      <w:pPr>
-        <w:spacing w:before="240" w:after="240"/>
-        <w:rPr>
-          <w:b/>
-          <w:sz w:val="24"/>
-          <w:szCs w:val="24"/>
-        </w:rPr>
-      </w:pPr>
-      <w:r>
-        <w:rPr>
-          <w:b/>
-          <w:sz w:val="24"/>
-          <w:szCs w:val="24"/>
-        </w:rPr>
-        <w:t>SRS_</w:t>
-      </w:r>
-      <w:r>
-        <w:rPr>
-          <w:b/>
-          <w:sz w:val="24"/>
-          <w:szCs w:val="24"/>
-        </w:rPr>
-        <w:t>Ad</w:t>
-      </w:r>
-      <w:r>
-        <w:rPr>
-          <w:b/>
-          <w:sz w:val="24"/>
-          <w:szCs w:val="24"/>
-        </w:rPr>
-        <w:t xml:space="preserve">d </w:t>
-      </w:r>
-      <w:r>
-        <w:rPr>
-          <w:b/>
-          <w:sz w:val="24"/>
-          <w:szCs w:val="24"/>
-        </w:rPr>
-        <w:t>New</w:t>
-      </w:r>
-      <w:r>
-        <w:rPr>
-          <w:b/>
-          <w:sz w:val="24"/>
-          <w:szCs w:val="24"/>
-        </w:rPr>
-        <w:t xml:space="preserve"> </w:t>
-      </w:r>
-      <w:r>
-        <w:rPr>
           <w:b/>
           <w:sz w:val="24"/>
           <w:szCs w:val="24"/>
@@ -7619,7 +8508,23 @@
           <w:sz w:val="24"/>
           <w:szCs w:val="24"/>
         </w:rPr>
-        <w:t>d new account, click in button Add New A</w:t>
+        <w:t xml:space="preserve">d new account, click </w:t>
+      </w:r>
+      <w:r>
+        <w:rPr>
+          <w:rFonts w:ascii="Raleway Medium" w:eastAsia="Raleway Medium" w:hAnsi="Raleway Medium" w:cs="Raleway Medium"/>
+          <w:sz w:val="24"/>
+          <w:szCs w:val="24"/>
+        </w:rPr>
+        <w:t>on</w:t>
+      </w:r>
+      <w:r>
+        <w:rPr>
+          <w:rFonts w:ascii="Raleway Medium" w:eastAsia="Raleway Medium" w:hAnsi="Raleway Medium" w:cs="Raleway Medium"/>
+          <w:sz w:val="24"/>
+          <w:szCs w:val="24"/>
+        </w:rPr>
+        <w:t xml:space="preserve"> Add New A</w:t>
       </w:r>
       <w:r>
         <w:rPr>
@@ -7628,6 +8533,14 @@
           <w:szCs w:val="24"/>
         </w:rPr>
         <w:t>ccount</w:t>
+      </w:r>
+      <w:r>
+        <w:rPr>
+          <w:rFonts w:ascii="Raleway Medium" w:eastAsia="Raleway Medium" w:hAnsi="Raleway Medium" w:cs="Raleway Medium"/>
+          <w:sz w:val="24"/>
+          <w:szCs w:val="24"/>
+        </w:rPr>
+        <w:t xml:space="preserve"> button</w:t>
       </w:r>
       <w:r>
         <w:rPr>
@@ -7697,10 +8610,74 @@
       </w:r>
       <w:r>
         <w:rPr>
+          <w:rFonts w:ascii="Raleway Medium" w:eastAsia="Raleway Medium" w:hAnsi="Raleway Medium" w:cs="Raleway Medium"/>
+          <w:sz w:val="24"/>
+          <w:szCs w:val="24"/>
+        </w:rPr>
+        <w:t>.</w:t>
+      </w:r>
+    </w:p>
+    <w:p>
+      <w:pPr>
+        <w:spacing w:before="240" w:after="240"/>
+        <w:rPr>
           <w:rFonts w:ascii="Raleway" w:eastAsia="Raleway" w:hAnsi="Raleway" w:cs="Raleway"/>
           <w:sz w:val="24"/>
           <w:szCs w:val="24"/>
         </w:rPr>
+      </w:pPr>
+    </w:p>
+    <w:p>
+      <w:pPr>
+        <w:pStyle w:val="Heading4"/>
+        <w:spacing w:before="240" w:after="240"/>
+        <w:rPr>
+          <w:b/>
+          <w:color w:val="000000"/>
+        </w:rPr>
+      </w:pPr>
+      <w:bookmarkStart w:id="19" w:name="_Toc131892070"/>
+    </w:p>
+    <w:p>
+      <w:pPr>
+        <w:pStyle w:val="Heading4"/>
+        <w:spacing w:before="240" w:after="240"/>
+        <w:rPr>
+          <w:b/>
+          <w:color w:val="000000"/>
+        </w:rPr>
+      </w:pPr>
+      <w:r>
+        <w:rPr>
+          <w:b/>
+          <w:color w:val="000000"/>
+        </w:rPr>
+        <w:t>2.3.5.1 Description and Priority (Close Account)</w:t>
+      </w:r>
+      <w:bookmarkEnd w:id="19"/>
+    </w:p>
+    <w:p>
+      <w:pPr>
+        <w:spacing w:before="240" w:after="240"/>
+        <w:rPr>
+          <w:rFonts w:ascii="Raleway Medium" w:eastAsia="Raleway Medium" w:hAnsi="Raleway Medium" w:cs="Raleway Medium"/>
+          <w:sz w:val="24"/>
+          <w:szCs w:val="24"/>
+        </w:rPr>
+      </w:pPr>
+      <w:r>
+        <w:rPr>
+          <w:b/>
+          <w:sz w:val="24"/>
+          <w:szCs w:val="24"/>
+        </w:rPr>
+        <w:t>Admin:</w:t>
+      </w:r>
+      <w:r>
+        <w:rPr>
+          <w:sz w:val="24"/>
+          <w:szCs w:val="24"/>
+        </w:rPr>
         <w:t xml:space="preserve"> </w:t>
       </w:r>
       <w:r>
@@ -7709,18 +8686,42 @@
           <w:sz w:val="24"/>
           <w:szCs w:val="24"/>
         </w:rPr>
-        <w:t>with an account No.</w:t>
-      </w:r>
-    </w:p>
-    <w:p>
-      <w:pPr>
-        <w:spacing w:before="240" w:after="240"/>
-        <w:rPr>
-          <w:rFonts w:ascii="Raleway" w:eastAsia="Raleway" w:hAnsi="Raleway" w:cs="Raleway"/>
-          <w:sz w:val="24"/>
-          <w:szCs w:val="24"/>
-        </w:rPr>
-      </w:pPr>
+        <w:t xml:space="preserve">can close </w:t>
+      </w:r>
+      <w:r>
+        <w:rPr>
+          <w:rFonts w:ascii="Raleway Medium" w:eastAsia="Raleway Medium" w:hAnsi="Raleway Medium" w:cs="Raleway Medium"/>
+          <w:sz w:val="24"/>
+          <w:szCs w:val="24"/>
+        </w:rPr>
+        <w:t>client’s accounts</w:t>
+      </w:r>
+      <w:r>
+        <w:rPr>
+          <w:rFonts w:ascii="Raleway Medium" w:eastAsia="Raleway Medium" w:hAnsi="Raleway Medium" w:cs="Raleway Medium"/>
+          <w:sz w:val="24"/>
+          <w:szCs w:val="24"/>
+        </w:rPr>
+        <w:t>.</w:t>
+      </w:r>
+    </w:p>
+    <w:p>
+      <w:pPr>
+        <w:spacing w:before="240" w:after="240"/>
+        <w:rPr>
+          <w:rFonts w:ascii="Raleway Medium" w:eastAsia="Raleway Medium" w:hAnsi="Raleway Medium" w:cs="Raleway Medium"/>
+          <w:sz w:val="24"/>
+          <w:szCs w:val="24"/>
+        </w:rPr>
+      </w:pPr>
+      <w:r>
+        <w:rPr>
+          <w:rFonts w:ascii="Raleway Medium" w:eastAsia="Raleway Medium" w:hAnsi="Raleway Medium" w:cs="Raleway Medium"/>
+          <w:sz w:val="24"/>
+          <w:szCs w:val="24"/>
+        </w:rPr>
+        <w:t>The priority is high (Assumption).</w:t>
+      </w:r>
     </w:p>
     <w:p>
       <w:pPr>
@@ -7731,82 +8732,13 @@
           <w:color w:val="000000"/>
         </w:rPr>
       </w:pPr>
-      <w:bookmarkStart w:id="19" w:name="_Toc131892070"/>
+      <w:bookmarkStart w:id="20" w:name="_Toc131892071"/>
       <w:r>
         <w:rPr>
           <w:b/>
           <w:color w:val="000000"/>
         </w:rPr>
-        <w:t>2.3.5.1 Description and Priority (Close Account)</w:t>
-      </w:r>
-      <w:bookmarkEnd w:id="19"/>
-    </w:p>
-    <w:p>
-      <w:pPr>
-        <w:spacing w:before="240" w:after="240"/>
-        <w:rPr>
-          <w:rFonts w:ascii="Raleway Medium" w:eastAsia="Raleway Medium" w:hAnsi="Raleway Medium" w:cs="Raleway Medium"/>
-          <w:sz w:val="24"/>
-          <w:szCs w:val="24"/>
-        </w:rPr>
-      </w:pPr>
-      <w:r>
-        <w:rPr>
-          <w:b/>
-          <w:sz w:val="24"/>
-          <w:szCs w:val="24"/>
-        </w:rPr>
-        <w:t>Admin:</w:t>
-      </w:r>
-      <w:r>
-        <w:rPr>
-          <w:sz w:val="24"/>
-          <w:szCs w:val="24"/>
-        </w:rPr>
-        <w:t xml:space="preserve"> </w:t>
-      </w:r>
-      <w:r>
-        <w:rPr>
-          <w:rFonts w:ascii="Raleway Medium" w:eastAsia="Raleway Medium" w:hAnsi="Raleway Medium" w:cs="Raleway Medium"/>
-          <w:sz w:val="24"/>
-          <w:szCs w:val="24"/>
-        </w:rPr>
-        <w:t>can close an account of clients.</w:t>
-      </w:r>
-    </w:p>
-    <w:p>
-      <w:pPr>
-        <w:spacing w:before="240" w:after="240"/>
-        <w:rPr>
-          <w:rFonts w:ascii="Raleway Medium" w:eastAsia="Raleway Medium" w:hAnsi="Raleway Medium" w:cs="Raleway Medium"/>
-          <w:sz w:val="24"/>
-          <w:szCs w:val="24"/>
-        </w:rPr>
-      </w:pPr>
-      <w:r>
-        <w:rPr>
-          <w:rFonts w:ascii="Raleway Medium" w:eastAsia="Raleway Medium" w:hAnsi="Raleway Medium" w:cs="Raleway Medium"/>
-          <w:sz w:val="24"/>
-          <w:szCs w:val="24"/>
-        </w:rPr>
-        <w:t>The priority is high (Assumption).</w:t>
-      </w:r>
-    </w:p>
-    <w:p>
-      <w:pPr>
-        <w:pStyle w:val="Heading4"/>
-        <w:spacing w:before="240" w:after="240"/>
-        <w:rPr>
-          <w:b/>
-          <w:color w:val="000000"/>
-        </w:rPr>
-      </w:pPr>
-      <w:bookmarkStart w:id="20" w:name="_Toc131892071"/>
-      <w:r>
-        <w:rPr>
-          <w:b/>
-          <w:color w:val="000000"/>
-        </w:rPr>
+        <w:lastRenderedPageBreak/>
         <w:t>2.3.5.2 Stimulus/Response Sequences</w:t>
       </w:r>
       <w:bookmarkEnd w:id="20"/>
@@ -7958,7 +8890,23 @@
           <w:sz w:val="24"/>
           <w:szCs w:val="24"/>
         </w:rPr>
-        <w:t>If an admin enters Account No of the client not exist in DB, the system shows an alert message “</w:t>
+        <w:t xml:space="preserve">If an admin enters Account No of the client </w:t>
+      </w:r>
+      <w:r>
+        <w:rPr>
+          <w:rFonts w:ascii="Raleway Medium" w:eastAsia="Raleway Medium" w:hAnsi="Raleway Medium" w:cs="Raleway Medium"/>
+          <w:sz w:val="24"/>
+          <w:szCs w:val="24"/>
+        </w:rPr>
+        <w:t>which does not exist</w:t>
+      </w:r>
+      <w:r>
+        <w:rPr>
+          <w:rFonts w:ascii="Raleway Medium" w:eastAsia="Raleway Medium" w:hAnsi="Raleway Medium" w:cs="Raleway Medium"/>
+          <w:sz w:val="24"/>
+          <w:szCs w:val="24"/>
+        </w:rPr>
+        <w:t xml:space="preserve"> in DB, the system shows an alert message “</w:t>
       </w:r>
       <w:r>
         <w:rPr>
@@ -8017,141 +8965,412 @@
       <w:pPr>
         <w:spacing w:before="240" w:after="240"/>
         <w:rPr>
-          <w:rFonts w:ascii="Raleway Medium" w:eastAsia="Raleway Medium" w:hAnsi="Raleway Medium" w:cs="Raleway Medium"/>
-          <w:sz w:val="24"/>
-          <w:szCs w:val="24"/>
-        </w:rPr>
-      </w:pPr>
-    </w:p>
-    <w:p>
-      <w:pPr>
-        <w:spacing w:before="240" w:after="240"/>
-        <w:rPr>
-          <w:b/>
-          <w:sz w:val="24"/>
-          <w:szCs w:val="24"/>
-        </w:rPr>
-      </w:pPr>
-      <w:r>
-        <w:rPr>
-          <w:b/>
-          <w:sz w:val="24"/>
-          <w:szCs w:val="24"/>
+          <w:b/>
+          <w:sz w:val="24"/>
+          <w:szCs w:val="24"/>
+        </w:rPr>
+      </w:pPr>
+      <w:r>
+        <w:rPr>
+          <w:b/>
+          <w:sz w:val="24"/>
+          <w:szCs w:val="24"/>
+        </w:rPr>
+        <w:t>SRS_Close Account _005</w:t>
+      </w:r>
+    </w:p>
+    <w:p>
+      <w:pPr>
+        <w:spacing w:before="240" w:after="240"/>
+        <w:rPr>
+          <w:rFonts w:ascii="Raleway Medium" w:eastAsia="Raleway Medium" w:hAnsi="Raleway Medium" w:cs="Raleway Medium"/>
+          <w:sz w:val="24"/>
+          <w:szCs w:val="24"/>
+        </w:rPr>
+      </w:pPr>
+      <w:r>
+        <w:rPr>
+          <w:rFonts w:ascii="Raleway Medium" w:eastAsia="Raleway Medium" w:hAnsi="Raleway Medium" w:cs="Raleway Medium"/>
+          <w:sz w:val="24"/>
+          <w:szCs w:val="24"/>
+        </w:rPr>
+        <w:t xml:space="preserve"> If an admin tries to delete account with </w:t>
+      </w:r>
+      <w:r>
+        <w:rPr>
+          <w:rFonts w:ascii="Raleway Medium" w:eastAsia="Raleway Medium" w:hAnsi="Raleway Medium" w:cs="Raleway Medium"/>
+          <w:sz w:val="24"/>
+          <w:szCs w:val="24"/>
+        </w:rPr>
+        <w:t xml:space="preserve">balance </w:t>
+      </w:r>
+      <w:r>
+        <w:rPr>
+          <w:rFonts w:ascii="Raleway Medium" w:eastAsia="Raleway Medium" w:hAnsi="Raleway Medium" w:cs="Raleway Medium"/>
+          <w:sz w:val="24"/>
+          <w:szCs w:val="24"/>
+        </w:rPr>
+        <w:t>show an alert message “</w:t>
+      </w:r>
+      <w:r>
+        <w:rPr>
+          <w:rFonts w:ascii="Raleway Medium" w:eastAsia="Raleway Medium" w:hAnsi="Raleway Medium" w:cs="Raleway Medium"/>
+          <w:sz w:val="24"/>
+          <w:szCs w:val="24"/>
+        </w:rPr>
+        <w:t>Cannot delete the account as the current balance is greater than zero</w:t>
+      </w:r>
+      <w:r>
+        <w:rPr>
+          <w:rFonts w:ascii="Raleway Medium" w:eastAsia="Raleway Medium" w:hAnsi="Raleway Medium" w:cs="Raleway Medium"/>
+          <w:sz w:val="24"/>
+          <w:szCs w:val="24"/>
+        </w:rPr>
+        <w:t>”.</w:t>
+      </w:r>
+    </w:p>
+    <w:p>
+      <w:pPr>
+        <w:spacing w:before="240" w:after="240"/>
+        <w:rPr>
+          <w:b/>
+          <w:sz w:val="24"/>
+          <w:szCs w:val="24"/>
+        </w:rPr>
+      </w:pPr>
+      <w:r>
+        <w:rPr>
+          <w:b/>
+          <w:sz w:val="24"/>
+          <w:szCs w:val="24"/>
+        </w:rPr>
+        <w:t>SRS_</w:t>
+      </w:r>
+      <w:r>
+        <w:rPr>
+          <w:b/>
+          <w:sz w:val="24"/>
+          <w:szCs w:val="24"/>
+        </w:rPr>
+        <w:t xml:space="preserve"> </w:t>
+      </w:r>
+      <w:r>
+        <w:rPr>
+          <w:b/>
+          <w:sz w:val="24"/>
+          <w:szCs w:val="24"/>
+        </w:rPr>
+        <w:t xml:space="preserve">Close Account </w:t>
+      </w:r>
+      <w:r>
+        <w:rPr>
+          <w:b/>
+          <w:sz w:val="24"/>
+          <w:szCs w:val="24"/>
+        </w:rPr>
+        <w:t>_006</w:t>
+      </w:r>
+    </w:p>
+    <w:p>
+      <w:pPr>
+        <w:spacing w:before="240" w:after="240"/>
+        <w:rPr>
+          <w:rFonts w:ascii="Raleway Medium" w:eastAsia="Raleway Medium" w:hAnsi="Raleway Medium" w:cs="Raleway Medium"/>
+          <w:sz w:val="24"/>
+          <w:szCs w:val="24"/>
+        </w:rPr>
+      </w:pPr>
+      <w:r>
+        <w:rPr>
+          <w:rFonts w:ascii="Raleway Medium" w:eastAsia="Raleway Medium" w:hAnsi="Raleway Medium" w:cs="Raleway Medium"/>
+          <w:sz w:val="24"/>
+          <w:szCs w:val="24"/>
+        </w:rPr>
+        <w:t xml:space="preserve"> If an admin enters correct Account with balance zero and click in close Account show an alert message “</w:t>
+      </w:r>
+      <w:r>
+        <w:rPr>
+          <w:rFonts w:ascii="Raleway Medium" w:eastAsia="Raleway Medium" w:hAnsi="Raleway Medium" w:cs="Raleway Medium"/>
+          <w:sz w:val="24"/>
+          <w:szCs w:val="24"/>
+        </w:rPr>
+        <w:t>deleted successfully</w:t>
+      </w:r>
+      <w:r>
+        <w:rPr>
+          <w:rFonts w:ascii="Raleway Medium" w:eastAsia="Raleway Medium" w:hAnsi="Raleway Medium" w:cs="Raleway Medium"/>
+          <w:sz w:val="24"/>
+          <w:szCs w:val="24"/>
+        </w:rPr>
+        <w:t xml:space="preserve">”. </w:t>
+      </w:r>
+    </w:p>
+    <w:p>
+      <w:pPr>
+        <w:spacing w:before="240" w:after="240"/>
+        <w:rPr>
+          <w:b/>
+          <w:sz w:val="24"/>
+          <w:szCs w:val="24"/>
+        </w:rPr>
+      </w:pPr>
+      <w:r>
+        <w:rPr>
+          <w:b/>
+          <w:sz w:val="24"/>
+          <w:szCs w:val="24"/>
+        </w:rPr>
+        <w:t>SRS_</w:t>
+      </w:r>
+      <w:r>
+        <w:rPr>
+          <w:b/>
+          <w:sz w:val="24"/>
+          <w:szCs w:val="24"/>
+        </w:rPr>
+        <w:t xml:space="preserve"> </w:t>
+      </w:r>
+      <w:r>
+        <w:rPr>
+          <w:b/>
+          <w:sz w:val="24"/>
+          <w:szCs w:val="24"/>
+        </w:rPr>
+        <w:t>Close Account _007</w:t>
+      </w:r>
+    </w:p>
+    <w:p>
+      <w:pPr>
+        <w:spacing w:before="240" w:after="240"/>
+        <w:rPr>
+          <w:rFonts w:ascii="Raleway Medium" w:hAnsi="Raleway Medium"/>
+          <w:bCs/>
+          <w:sz w:val="24"/>
+          <w:szCs w:val="24"/>
+        </w:rPr>
+      </w:pPr>
+      <w:r>
+        <w:rPr>
+          <w:rFonts w:ascii="Raleway Medium" w:hAnsi="Raleway Medium"/>
+          <w:bCs/>
+          <w:sz w:val="24"/>
+          <w:szCs w:val="24"/>
+        </w:rPr>
+        <w:t xml:space="preserve">If the </w:t>
+      </w:r>
+      <w:r>
+        <w:rPr>
+          <w:rFonts w:ascii="Raleway Medium" w:hAnsi="Raleway Medium"/>
+          <w:bCs/>
+          <w:sz w:val="24"/>
+          <w:szCs w:val="24"/>
+        </w:rPr>
+        <w:t>admin</w:t>
+      </w:r>
+      <w:r>
+        <w:rPr>
+          <w:rFonts w:ascii="Raleway Medium" w:hAnsi="Raleway Medium"/>
+          <w:bCs/>
+          <w:sz w:val="24"/>
+          <w:szCs w:val="24"/>
+        </w:rPr>
+        <w:t xml:space="preserve"> entered decimal numbers in </w:t>
+      </w:r>
+      <w:r>
+        <w:rPr>
+          <w:rFonts w:ascii="Raleway Medium" w:hAnsi="Raleway Medium"/>
+          <w:bCs/>
+          <w:sz w:val="24"/>
+          <w:szCs w:val="24"/>
+        </w:rPr>
+        <w:t xml:space="preserve">account number field, </w:t>
+      </w:r>
+      <w:r>
+        <w:rPr>
+          <w:rFonts w:ascii="Raleway Medium" w:hAnsi="Raleway Medium"/>
+          <w:bCs/>
+          <w:sz w:val="24"/>
+          <w:szCs w:val="24"/>
+        </w:rPr>
+        <w:t xml:space="preserve">an error will be displayed “please enter a </w:t>
+      </w:r>
+      <w:r>
+        <w:rPr>
+          <w:rFonts w:ascii="Raleway Medium" w:hAnsi="Raleway Medium"/>
+          <w:bCs/>
+          <w:sz w:val="24"/>
+          <w:szCs w:val="24"/>
+        </w:rPr>
+        <w:t xml:space="preserve">valid value, the two nearest values are ‘’ and ‘’ </w:t>
+      </w:r>
+      <w:r>
+        <w:rPr>
+          <w:rFonts w:ascii="Raleway Medium" w:hAnsi="Raleway Medium"/>
+          <w:bCs/>
+          <w:sz w:val="24"/>
+          <w:szCs w:val="24"/>
+        </w:rPr>
+        <w:t>”.</w:t>
+      </w:r>
+    </w:p>
+    <w:p>
+      <w:pPr>
+        <w:spacing w:before="240" w:after="240"/>
+        <w:rPr>
+          <w:b/>
+          <w:sz w:val="24"/>
+          <w:szCs w:val="24"/>
+        </w:rPr>
+      </w:pPr>
+      <w:r>
+        <w:rPr>
+          <w:b/>
+          <w:sz w:val="24"/>
+          <w:szCs w:val="24"/>
+        </w:rPr>
+        <w:t>SRS_</w:t>
+      </w:r>
+      <w:r>
+        <w:rPr>
+          <w:b/>
+          <w:sz w:val="24"/>
+          <w:szCs w:val="24"/>
+        </w:rPr>
+        <w:t xml:space="preserve"> </w:t>
+      </w:r>
+      <w:r>
+        <w:rPr>
+          <w:b/>
+          <w:sz w:val="24"/>
+          <w:szCs w:val="24"/>
+        </w:rPr>
+        <w:t>Close Account _008</w:t>
+      </w:r>
+    </w:p>
+    <w:p>
+      <w:pPr>
+        <w:spacing w:before="240" w:after="240"/>
+        <w:rPr>
+          <w:rFonts w:ascii="Raleway Medium" w:hAnsi="Raleway Medium"/>
+          <w:bCs/>
+          <w:sz w:val="24"/>
+          <w:szCs w:val="24"/>
+        </w:rPr>
+      </w:pPr>
+      <w:r>
+        <w:rPr>
+          <w:rFonts w:ascii="Raleway Medium" w:hAnsi="Raleway Medium"/>
+          <w:bCs/>
+          <w:sz w:val="24"/>
+          <w:szCs w:val="24"/>
+        </w:rPr>
+        <w:t xml:space="preserve">If the </w:t>
+      </w:r>
+      <w:r>
+        <w:rPr>
+          <w:rFonts w:ascii="Raleway Medium" w:hAnsi="Raleway Medium"/>
+          <w:bCs/>
+          <w:sz w:val="24"/>
+          <w:szCs w:val="24"/>
+        </w:rPr>
+        <w:t>admin</w:t>
+      </w:r>
+      <w:r>
+        <w:rPr>
+          <w:rFonts w:ascii="Raleway Medium" w:hAnsi="Raleway Medium"/>
+          <w:bCs/>
+          <w:sz w:val="24"/>
+          <w:szCs w:val="24"/>
+        </w:rPr>
+        <w:t xml:space="preserve"> entered </w:t>
+      </w:r>
+      <w:r>
+        <w:rPr>
+          <w:rFonts w:ascii="Raleway Medium" w:hAnsi="Raleway Medium"/>
+          <w:bCs/>
+          <w:sz w:val="24"/>
+          <w:szCs w:val="24"/>
+        </w:rPr>
+        <w:t xml:space="preserve">a letter ‘e’, in </w:t>
+      </w:r>
+      <w:r>
+        <w:rPr>
+          <w:rFonts w:ascii="Raleway Medium" w:hAnsi="Raleway Medium"/>
+          <w:bCs/>
+          <w:sz w:val="24"/>
+          <w:szCs w:val="24"/>
+        </w:rPr>
+        <w:t>account number field,</w:t>
+      </w:r>
+      <w:r>
+        <w:rPr>
+          <w:rFonts w:ascii="Raleway Medium" w:hAnsi="Raleway Medium"/>
+          <w:bCs/>
+          <w:sz w:val="24"/>
+          <w:szCs w:val="24"/>
+        </w:rPr>
+        <w:t xml:space="preserve"> an error will be displayed</w:t>
+      </w:r>
+      <w:r>
+        <w:rPr>
+          <w:rFonts w:ascii="Raleway Medium" w:hAnsi="Raleway Medium"/>
+          <w:bCs/>
+          <w:sz w:val="24"/>
+          <w:szCs w:val="24"/>
+        </w:rPr>
+        <w:t xml:space="preserve"> “please enter a number”.</w:t>
+      </w:r>
+    </w:p>
+    <w:p>
+      <w:pPr>
+        <w:pStyle w:val="Heading4"/>
+        <w:spacing w:before="240" w:after="240"/>
+        <w:rPr>
+          <w:b/>
+          <w:color w:val="000000"/>
+        </w:rPr>
+      </w:pPr>
+      <w:bookmarkStart w:id="21" w:name="_Toc131892072"/>
+      <w:r>
+        <w:rPr>
+          <w:b/>
+          <w:color w:val="000000"/>
         </w:rPr>
         <w:lastRenderedPageBreak/>
-        <w:t>SRS_Close Account _005</w:t>
-      </w:r>
-    </w:p>
-    <w:p>
-      <w:pPr>
-        <w:spacing w:before="240" w:after="240"/>
-        <w:rPr>
-          <w:rFonts w:ascii="Raleway Medium" w:eastAsia="Raleway Medium" w:hAnsi="Raleway Medium" w:cs="Raleway Medium"/>
-          <w:sz w:val="24"/>
-          <w:szCs w:val="24"/>
-        </w:rPr>
-      </w:pPr>
-      <w:r>
-        <w:rPr>
-          <w:rFonts w:ascii="Raleway Medium" w:eastAsia="Raleway Medium" w:hAnsi="Raleway Medium" w:cs="Raleway Medium"/>
-          <w:sz w:val="24"/>
-          <w:szCs w:val="24"/>
-        </w:rPr>
-        <w:t xml:space="preserve"> If an admin tries to delete account with </w:t>
-      </w:r>
-      <w:r>
-        <w:rPr>
-          <w:rFonts w:ascii="Raleway Medium" w:eastAsia="Raleway Medium" w:hAnsi="Raleway Medium" w:cs="Raleway Medium"/>
-          <w:sz w:val="24"/>
-          <w:szCs w:val="24"/>
-        </w:rPr>
-        <w:t xml:space="preserve">balance </w:t>
-      </w:r>
-      <w:r>
-        <w:rPr>
-          <w:rFonts w:ascii="Raleway Medium" w:eastAsia="Raleway Medium" w:hAnsi="Raleway Medium" w:cs="Raleway Medium"/>
-          <w:sz w:val="24"/>
-          <w:szCs w:val="24"/>
-        </w:rPr>
-        <w:t>show an alert message “</w:t>
-      </w:r>
-      <w:r>
-        <w:rPr>
-          <w:rFonts w:ascii="Raleway Medium" w:eastAsia="Raleway Medium" w:hAnsi="Raleway Medium" w:cs="Raleway Medium"/>
-          <w:sz w:val="24"/>
-          <w:szCs w:val="24"/>
-        </w:rPr>
-        <w:t>Cannot delete the account as the current balance is greater than zero</w:t>
-      </w:r>
-      <w:r>
-        <w:rPr>
-          <w:rFonts w:ascii="Raleway Medium" w:eastAsia="Raleway Medium" w:hAnsi="Raleway Medium" w:cs="Raleway Medium"/>
-          <w:sz w:val="24"/>
-          <w:szCs w:val="24"/>
-        </w:rPr>
-        <w:t>”.</w:t>
-      </w:r>
-    </w:p>
-    <w:p>
-      <w:pPr>
-        <w:spacing w:before="240" w:after="240"/>
-        <w:rPr>
-          <w:rFonts w:ascii="Raleway Medium" w:eastAsia="Raleway Medium" w:hAnsi="Raleway Medium" w:cs="Raleway Medium"/>
-          <w:sz w:val="24"/>
-          <w:szCs w:val="24"/>
-        </w:rPr>
-      </w:pPr>
-    </w:p>
-    <w:p>
-      <w:pPr>
-        <w:spacing w:before="240" w:after="240"/>
-        <w:rPr>
-          <w:b/>
-          <w:sz w:val="24"/>
-          <w:szCs w:val="24"/>
-        </w:rPr>
-      </w:pPr>
-      <w:r>
-        <w:rPr>
-          <w:b/>
-          <w:sz w:val="24"/>
-          <w:szCs w:val="24"/>
-        </w:rPr>
-        <w:t>SRS_Close Account _006</w:t>
-      </w:r>
-    </w:p>
-    <w:p>
-      <w:pPr>
-        <w:spacing w:before="240" w:after="240"/>
-        <w:rPr>
-          <w:rFonts w:ascii="Raleway Medium" w:eastAsia="Raleway Medium" w:hAnsi="Raleway Medium" w:cs="Raleway Medium"/>
-          <w:sz w:val="24"/>
-          <w:szCs w:val="24"/>
-        </w:rPr>
-      </w:pPr>
-      <w:r>
-        <w:rPr>
-          <w:rFonts w:ascii="Raleway Medium" w:eastAsia="Raleway Medium" w:hAnsi="Raleway Medium" w:cs="Raleway Medium"/>
-          <w:sz w:val="24"/>
-          <w:szCs w:val="24"/>
-        </w:rPr>
-        <w:t xml:space="preserve"> If an admin enters correct Account with balance zero and click in close Account show an alert message “</w:t>
-      </w:r>
-      <w:r>
-        <w:rPr>
-          <w:rFonts w:ascii="Raleway Medium" w:eastAsia="Raleway Medium" w:hAnsi="Raleway Medium" w:cs="Raleway Medium"/>
-          <w:sz w:val="24"/>
-          <w:szCs w:val="24"/>
-        </w:rPr>
-        <w:t>deleted successfully</w:t>
-      </w:r>
-      <w:r>
-        <w:rPr>
-          <w:rFonts w:ascii="Raleway Medium" w:eastAsia="Raleway Medium" w:hAnsi="Raleway Medium" w:cs="Raleway Medium"/>
-          <w:sz w:val="24"/>
-          <w:szCs w:val="24"/>
-        </w:rPr>
-        <w:t xml:space="preserve">”. </w:t>
+        <w:t xml:space="preserve">2.3.6.1 Description and </w:t>
+      </w:r>
+      <w:r>
+        <w:rPr>
+          <w:b/>
+          <w:color w:val="000000"/>
+        </w:rPr>
+        <w:t>Priority (</w:t>
+      </w:r>
+      <w:r>
+        <w:rPr>
+          <w:b/>
+          <w:color w:val="000000"/>
+        </w:rPr>
+        <w:t>Logout)</w:t>
+      </w:r>
+      <w:bookmarkEnd w:id="21"/>
+    </w:p>
+    <w:p>
+      <w:pPr>
+        <w:spacing w:before="240" w:after="240"/>
+        <w:rPr>
+          <w:rFonts w:ascii="Raleway Medium" w:eastAsia="Raleway Medium" w:hAnsi="Raleway Medium" w:cs="Raleway Medium"/>
+          <w:sz w:val="24"/>
+          <w:szCs w:val="24"/>
+        </w:rPr>
+      </w:pPr>
+      <w:r>
+        <w:rPr>
+          <w:rFonts w:ascii="Raleway Medium" w:eastAsia="Raleway Medium" w:hAnsi="Raleway Medium" w:cs="Raleway Medium"/>
+          <w:sz w:val="24"/>
+          <w:szCs w:val="24"/>
+        </w:rPr>
+        <w:t xml:space="preserve">The client or an admin will be logged out of his account </w:t>
       </w:r>
     </w:p>
     <w:p>
@@ -8173,73 +9392,12 @@
           <w:color w:val="000000"/>
         </w:rPr>
       </w:pPr>
-      <w:bookmarkStart w:id="21" w:name="_Toc131892072"/>
+      <w:bookmarkStart w:id="22" w:name="_Toc131892073"/>
       <w:r>
         <w:rPr>
           <w:b/>
           <w:color w:val="000000"/>
         </w:rPr>
-        <w:t xml:space="preserve">2.3.6.1 Description and </w:t>
-      </w:r>
-      <w:r>
-        <w:rPr>
-          <w:b/>
-          <w:color w:val="000000"/>
-        </w:rPr>
-        <w:t>Priority (</w:t>
-      </w:r>
-      <w:r>
-        <w:rPr>
-          <w:b/>
-          <w:color w:val="000000"/>
-        </w:rPr>
-        <w:t>Logout)</w:t>
-      </w:r>
-      <w:bookmarkEnd w:id="21"/>
-    </w:p>
-    <w:p>
-      <w:pPr>
-        <w:spacing w:before="240" w:after="240"/>
-        <w:rPr>
-          <w:rFonts w:ascii="Raleway Medium" w:eastAsia="Raleway Medium" w:hAnsi="Raleway Medium" w:cs="Raleway Medium"/>
-          <w:sz w:val="24"/>
-          <w:szCs w:val="24"/>
-        </w:rPr>
-      </w:pPr>
-      <w:r>
-        <w:rPr>
-          <w:rFonts w:ascii="Raleway Medium" w:eastAsia="Raleway Medium" w:hAnsi="Raleway Medium" w:cs="Raleway Medium"/>
-          <w:sz w:val="24"/>
-          <w:szCs w:val="24"/>
-        </w:rPr>
-        <w:t xml:space="preserve">The client or an admin will be logged out of his account </w:t>
-      </w:r>
-    </w:p>
-    <w:p>
-      <w:pPr>
-        <w:spacing w:before="240" w:after="240"/>
-        <w:rPr>
-          <w:rFonts w:ascii="Raleway Medium" w:eastAsia="Raleway Medium" w:hAnsi="Raleway Medium" w:cs="Raleway Medium"/>
-          <w:sz w:val="24"/>
-          <w:szCs w:val="24"/>
-        </w:rPr>
-      </w:pPr>
-    </w:p>
-    <w:p>
-      <w:pPr>
-        <w:pStyle w:val="Heading4"/>
-        <w:spacing w:before="240" w:after="240"/>
-        <w:rPr>
-          <w:b/>
-          <w:color w:val="000000"/>
-        </w:rPr>
-      </w:pPr>
-      <w:bookmarkStart w:id="22" w:name="_Toc131892073"/>
-      <w:r>
-        <w:rPr>
-          <w:b/>
-          <w:color w:val="000000"/>
-        </w:rPr>
         <w:t>2.3.6.2 Stimulus/Response Sequences</w:t>
       </w:r>
       <w:bookmarkEnd w:id="22"/>
@@ -8279,7 +9437,39 @@
           <w:sz w:val="24"/>
           <w:szCs w:val="24"/>
         </w:rPr>
-        <w:t xml:space="preserve">The user will be logged out if click on log out button </w:t>
+        <w:t xml:space="preserve">The user will be logged out if </w:t>
+      </w:r>
+      <w:r>
+        <w:rPr>
+          <w:rFonts w:ascii="Raleway Medium" w:eastAsia="Raleway Medium" w:hAnsi="Raleway Medium" w:cs="Raleway Medium"/>
+          <w:sz w:val="24"/>
+          <w:szCs w:val="24"/>
+        </w:rPr>
+        <w:t>the</w:t>
+      </w:r>
+      <w:r>
+        <w:rPr>
+          <w:rFonts w:ascii="Raleway Medium" w:eastAsia="Raleway Medium" w:hAnsi="Raleway Medium" w:cs="Raleway Medium"/>
+          <w:sz w:val="24"/>
+          <w:szCs w:val="24"/>
+        </w:rPr>
+        <w:t xml:space="preserve"> log out button</w:t>
+      </w:r>
+      <w:r>
+        <w:rPr>
+          <w:rFonts w:ascii="Raleway Medium" w:eastAsia="Raleway Medium" w:hAnsi="Raleway Medium" w:cs="Raleway Medium"/>
+          <w:sz w:val="24"/>
+          <w:szCs w:val="24"/>
+        </w:rPr>
+        <w:t xml:space="preserve"> is clicked.</w:t>
+      </w:r>
+      <w:r>
+        <w:rPr>
+          <w:rFonts w:ascii="Raleway Medium" w:eastAsia="Raleway Medium" w:hAnsi="Raleway Medium" w:cs="Raleway Medium"/>
+          <w:sz w:val="24"/>
+          <w:szCs w:val="24"/>
+        </w:rPr>
+        <w:t xml:space="preserve"> </w:t>
       </w:r>
       <w:r>
         <w:rPr>
@@ -8350,7 +9540,7 @@
 </file>
 
 <file path=word/endnotes.xml><?xml version="1.0" encoding="utf-8"?>
-<w:endnotes xmlns:wpc="http://schemas.microsoft.com/office/word/2010/wordprocessingCanvas" xmlns:cx="http://schemas.microsoft.com/office/drawing/2014/chartex" xmlns:cx1="http://schemas.microsoft.com/office/drawing/2015/9/8/chartex" xmlns:cx2="http://schemas.microsoft.com/office/drawing/2015/10/21/chartex" xmlns:cx3="http://schemas.microsoft.com/office/drawing/2016/5/9/chartex" xmlns:cx4="http://schemas.microsoft.com/office/drawing/2016/5/10/chartex" xmlns:cx5="http://schemas.microsoft.com/office/drawing/2016/5/11/chartex" xmlns:cx6="http://schemas.microsoft.com/office/drawing/2016/5/12/chartex" xmlns:cx7="http://schemas.microsoft.com/office/drawing/2016/5/13/chartex" xmlns:cx8="http://schemas.microsoft.com/office/drawing/2016/5/14/chartex" xmlns:mc="http://schemas.openxmlformats.org/markup-compatibility/2006" xmlns:aink="http://schemas.microsoft.com/office/drawing/2016/ink" xmlns:am3d="http://schemas.microsoft.com/office/drawing/2017/model3d" xmlns:o="urn:schemas-microsoft-com:office:office" xmlns:r="http://schemas.openxmlformats.org/officeDocument/2006/relationships" xmlns:m="http://schemas.openxmlformats.org/officeDocument/2006/math" xmlns:v="urn:schemas-microsoft-com:vml" xmlns:wp14="http://schemas.microsoft.com/office/word/2010/wordprocessingDrawing" xmlns:wp="http://schemas.openxmlformats.org/drawingml/2006/wordprocessingDrawing" xmlns:w10="urn:schemas-microsoft-com:office:word" xmlns:w="http://schemas.openxmlformats.org/wordprocessingml/2006/main" xmlns:w14="http://schemas.microsoft.com/office/word/2010/wordml" xmlns:w15="http://schemas.microsoft.com/office/word/2012/wordml" xmlns:w16cex="http://schemas.microsoft.com/office/word/2018/wordml/cex" xmlns:w16cid="http://schemas.microsoft.com/office/word/2016/wordml/cid" xmlns:w16="http://schemas.microsoft.com/office/word/2018/wordml" xmlns:w16sdtdh="http://schemas.microsoft.com/office/word/2020/wordml/sdtdatahash" xmlns:w16se="http://schemas.microsoft.com/office/word/2015/wordml/symex" xmlns:wpg="http://schemas.microsoft.com/office/word/2010/wordprocessingGroup" xmlns:wpi="http://schemas.microsoft.com/office/word/2010/wordprocessingInk" xmlns:wne="http://schemas.microsoft.com/office/word/2006/wordml" xmlns:wps="http://schemas.microsoft.com/office/word/2010/wordprocessingShape" mc:Ignorable="w14 w15 w16se w16cid w16 w16cex w16sdtdh wp14">
+<w:endnotes xmlns:wpc="http://schemas.microsoft.com/office/word/2010/wordprocessingCanvas" xmlns:cx="http://schemas.microsoft.com/office/drawing/2014/chartex" xmlns:cx1="http://schemas.microsoft.com/office/drawing/2015/9/8/chartex" xmlns:cx2="http://schemas.microsoft.com/office/drawing/2015/10/21/chartex" xmlns:cx3="http://schemas.microsoft.com/office/drawing/2016/5/9/chartex" xmlns:cx4="http://schemas.microsoft.com/office/drawing/2016/5/10/chartex" xmlns:cx5="http://schemas.microsoft.com/office/drawing/2016/5/11/chartex" xmlns:cx6="http://schemas.microsoft.com/office/drawing/2016/5/12/chartex" xmlns:cx7="http://schemas.microsoft.com/office/drawing/2016/5/13/chartex" xmlns:cx8="http://schemas.microsoft.com/office/drawing/2016/5/14/chartex" xmlns:mc="http://schemas.openxmlformats.org/markup-compatibility/2006" xmlns:aink="http://schemas.microsoft.com/office/drawing/2016/ink" xmlns:am3d="http://schemas.microsoft.com/office/drawing/2017/model3d" xmlns:o="urn:schemas-microsoft-com:office:office" xmlns:oel="http://schemas.microsoft.com/office/2019/extlst" xmlns:r="http://schemas.openxmlformats.org/officeDocument/2006/relationships" xmlns:m="http://schemas.openxmlformats.org/officeDocument/2006/math" xmlns:v="urn:schemas-microsoft-com:vml" xmlns:wp14="http://schemas.microsoft.com/office/word/2010/wordprocessingDrawing" xmlns:wp="http://schemas.openxmlformats.org/drawingml/2006/wordprocessingDrawing" xmlns:w10="urn:schemas-microsoft-com:office:word" xmlns:w="http://schemas.openxmlformats.org/wordprocessingml/2006/main" xmlns:w14="http://schemas.microsoft.com/office/word/2010/wordml" xmlns:w15="http://schemas.microsoft.com/office/word/2012/wordml" xmlns:w16cex="http://schemas.microsoft.com/office/word/2018/wordml/cex" xmlns:w16cid="http://schemas.microsoft.com/office/word/2016/wordml/cid" xmlns:w16="http://schemas.microsoft.com/office/word/2018/wordml" xmlns:w16sdtdh="http://schemas.microsoft.com/office/word/2020/wordml/sdtdatahash" xmlns:w16se="http://schemas.microsoft.com/office/word/2015/wordml/symex" xmlns:wpg="http://schemas.microsoft.com/office/word/2010/wordprocessingGroup" xmlns:wpi="http://schemas.microsoft.com/office/word/2010/wordprocessingInk" xmlns:wne="http://schemas.microsoft.com/office/word/2006/wordml" xmlns:wps="http://schemas.microsoft.com/office/word/2010/wordprocessingShape" mc:Ignorable="w14 w15 w16se w16cid w16 w16cex w16sdtdh wp14">
   <w:endnote w:type="separator" w:id="-1">
     <w:p>
       <w:pPr>
@@ -8375,7 +9565,7 @@
 </file>
 
 <file path=word/footer1.xml><?xml version="1.0" encoding="utf-8"?>
-<w:ftr xmlns:wpc="http://schemas.microsoft.com/office/word/2010/wordprocessingCanvas" xmlns:cx="http://schemas.microsoft.com/office/drawing/2014/chartex" xmlns:cx1="http://schemas.microsoft.com/office/drawing/2015/9/8/chartex" xmlns:cx2="http://schemas.microsoft.com/office/drawing/2015/10/21/chartex" xmlns:cx3="http://schemas.microsoft.com/office/drawing/2016/5/9/chartex" xmlns:cx4="http://schemas.microsoft.com/office/drawing/2016/5/10/chartex" xmlns:cx5="http://schemas.microsoft.com/office/drawing/2016/5/11/chartex" xmlns:cx6="http://schemas.microsoft.com/office/drawing/2016/5/12/chartex" xmlns:cx7="http://schemas.microsoft.com/office/drawing/2016/5/13/chartex" xmlns:cx8="http://schemas.microsoft.com/office/drawing/2016/5/14/chartex" xmlns:mc="http://schemas.openxmlformats.org/markup-compatibility/2006" xmlns:aink="http://schemas.microsoft.com/office/drawing/2016/ink" xmlns:am3d="http://schemas.microsoft.com/office/drawing/2017/model3d" xmlns:o="urn:schemas-microsoft-com:office:office" xmlns:r="http://schemas.openxmlformats.org/officeDocument/2006/relationships" xmlns:m="http://schemas.openxmlformats.org/officeDocument/2006/math" xmlns:v="urn:schemas-microsoft-com:vml" xmlns:wp14="http://schemas.microsoft.com/office/word/2010/wordprocessingDrawing" xmlns:wp="http://schemas.openxmlformats.org/drawingml/2006/wordprocessingDrawing" xmlns:w10="urn:schemas-microsoft-com:office:word" xmlns:w="http://schemas.openxmlformats.org/wordprocessingml/2006/main" xmlns:w14="http://schemas.microsoft.com/office/word/2010/wordml" xmlns:w15="http://schemas.microsoft.com/office/word/2012/wordml" xmlns:w16cex="http://schemas.microsoft.com/office/word/2018/wordml/cex" xmlns:w16cid="http://schemas.microsoft.com/office/word/2016/wordml/cid" xmlns:w16="http://schemas.microsoft.com/office/word/2018/wordml" xmlns:w16sdtdh="http://schemas.microsoft.com/office/word/2020/wordml/sdtdatahash" xmlns:w16se="http://schemas.microsoft.com/office/word/2015/wordml/symex" xmlns:wpg="http://schemas.microsoft.com/office/word/2010/wordprocessingGroup" xmlns:wpi="http://schemas.microsoft.com/office/word/2010/wordprocessingInk" xmlns:wne="http://schemas.microsoft.com/office/word/2006/wordml" xmlns:wps="http://schemas.microsoft.com/office/word/2010/wordprocessingShape" mc:Ignorable="w14 w15 w16se w16cid w16 w16cex w16sdtdh wp14">
+<w:ftr xmlns:wpc="http://schemas.microsoft.com/office/word/2010/wordprocessingCanvas" xmlns:cx="http://schemas.microsoft.com/office/drawing/2014/chartex" xmlns:cx1="http://schemas.microsoft.com/office/drawing/2015/9/8/chartex" xmlns:cx2="http://schemas.microsoft.com/office/drawing/2015/10/21/chartex" xmlns:cx3="http://schemas.microsoft.com/office/drawing/2016/5/9/chartex" xmlns:cx4="http://schemas.microsoft.com/office/drawing/2016/5/10/chartex" xmlns:cx5="http://schemas.microsoft.com/office/drawing/2016/5/11/chartex" xmlns:cx6="http://schemas.microsoft.com/office/drawing/2016/5/12/chartex" xmlns:cx7="http://schemas.microsoft.com/office/drawing/2016/5/13/chartex" xmlns:cx8="http://schemas.microsoft.com/office/drawing/2016/5/14/chartex" xmlns:mc="http://schemas.openxmlformats.org/markup-compatibility/2006" xmlns:aink="http://schemas.microsoft.com/office/drawing/2016/ink" xmlns:am3d="http://schemas.microsoft.com/office/drawing/2017/model3d" xmlns:o="urn:schemas-microsoft-com:office:office" xmlns:oel="http://schemas.microsoft.com/office/2019/extlst" xmlns:r="http://schemas.openxmlformats.org/officeDocument/2006/relationships" xmlns:m="http://schemas.openxmlformats.org/officeDocument/2006/math" xmlns:v="urn:schemas-microsoft-com:vml" xmlns:wp14="http://schemas.microsoft.com/office/word/2010/wordprocessingDrawing" xmlns:wp="http://schemas.openxmlformats.org/drawingml/2006/wordprocessingDrawing" xmlns:w10="urn:schemas-microsoft-com:office:word" xmlns:w="http://schemas.openxmlformats.org/wordprocessingml/2006/main" xmlns:w14="http://schemas.microsoft.com/office/word/2010/wordml" xmlns:w15="http://schemas.microsoft.com/office/word/2012/wordml" xmlns:w16cex="http://schemas.microsoft.com/office/word/2018/wordml/cex" xmlns:w16cid="http://schemas.microsoft.com/office/word/2016/wordml/cid" xmlns:w16="http://schemas.microsoft.com/office/word/2018/wordml" xmlns:w16sdtdh="http://schemas.microsoft.com/office/word/2020/wordml/sdtdatahash" xmlns:w16se="http://schemas.microsoft.com/office/word/2015/wordml/symex" xmlns:wpg="http://schemas.microsoft.com/office/word/2010/wordprocessingGroup" xmlns:wpi="http://schemas.microsoft.com/office/word/2010/wordprocessingInk" xmlns:wne="http://schemas.microsoft.com/office/word/2006/wordml" xmlns:wps="http://schemas.microsoft.com/office/word/2010/wordprocessingShape" mc:Ignorable="w14 w15 w16se w16cid w16 w16cex w16sdtdh wp14">
   <w:p>
     <w:pPr>
       <w:jc w:val="right"/>
@@ -8403,7 +9593,7 @@
 </file>
 
 <file path=word/footer2.xml><?xml version="1.0" encoding="utf-8"?>
-<w:ftr xmlns:wpc="http://schemas.microsoft.com/office/word/2010/wordprocessingCanvas" xmlns:cx="http://schemas.microsoft.com/office/drawing/2014/chartex" xmlns:cx1="http://schemas.microsoft.com/office/drawing/2015/9/8/chartex" xmlns:cx2="http://schemas.microsoft.com/office/drawing/2015/10/21/chartex" xmlns:cx3="http://schemas.microsoft.com/office/drawing/2016/5/9/chartex" xmlns:cx4="http://schemas.microsoft.com/office/drawing/2016/5/10/chartex" xmlns:cx5="http://schemas.microsoft.com/office/drawing/2016/5/11/chartex" xmlns:cx6="http://schemas.microsoft.com/office/drawing/2016/5/12/chartex" xmlns:cx7="http://schemas.microsoft.com/office/drawing/2016/5/13/chartex" xmlns:cx8="http://schemas.microsoft.com/office/drawing/2016/5/14/chartex" xmlns:mc="http://schemas.openxmlformats.org/markup-compatibility/2006" xmlns:aink="http://schemas.microsoft.com/office/drawing/2016/ink" xmlns:am3d="http://schemas.microsoft.com/office/drawing/2017/model3d" xmlns:o="urn:schemas-microsoft-com:office:office" xmlns:r="http://schemas.openxmlformats.org/officeDocument/2006/relationships" xmlns:m="http://schemas.openxmlformats.org/officeDocument/2006/math" xmlns:v="urn:schemas-microsoft-com:vml" xmlns:wp14="http://schemas.microsoft.com/office/word/2010/wordprocessingDrawing" xmlns:wp="http://schemas.openxmlformats.org/drawingml/2006/wordprocessingDrawing" xmlns:w10="urn:schemas-microsoft-com:office:word" xmlns:w="http://schemas.openxmlformats.org/wordprocessingml/2006/main" xmlns:w14="http://schemas.microsoft.com/office/word/2010/wordml" xmlns:w15="http://schemas.microsoft.com/office/word/2012/wordml" xmlns:w16cex="http://schemas.microsoft.com/office/word/2018/wordml/cex" xmlns:w16cid="http://schemas.microsoft.com/office/word/2016/wordml/cid" xmlns:w16="http://schemas.microsoft.com/office/word/2018/wordml" xmlns:w16sdtdh="http://schemas.microsoft.com/office/word/2020/wordml/sdtdatahash" xmlns:w16se="http://schemas.microsoft.com/office/word/2015/wordml/symex" xmlns:wpg="http://schemas.microsoft.com/office/word/2010/wordprocessingGroup" xmlns:wpi="http://schemas.microsoft.com/office/word/2010/wordprocessingInk" xmlns:wne="http://schemas.microsoft.com/office/word/2006/wordml" xmlns:wps="http://schemas.microsoft.com/office/word/2010/wordprocessingShape" mc:Ignorable="w14 w15 w16se w16cid w16 w16cex w16sdtdh wp14">
+<w:ftr xmlns:wpc="http://schemas.microsoft.com/office/word/2010/wordprocessingCanvas" xmlns:cx="http://schemas.microsoft.com/office/drawing/2014/chartex" xmlns:cx1="http://schemas.microsoft.com/office/drawing/2015/9/8/chartex" xmlns:cx2="http://schemas.microsoft.com/office/drawing/2015/10/21/chartex" xmlns:cx3="http://schemas.microsoft.com/office/drawing/2016/5/9/chartex" xmlns:cx4="http://schemas.microsoft.com/office/drawing/2016/5/10/chartex" xmlns:cx5="http://schemas.microsoft.com/office/drawing/2016/5/11/chartex" xmlns:cx6="http://schemas.microsoft.com/office/drawing/2016/5/12/chartex" xmlns:cx7="http://schemas.microsoft.com/office/drawing/2016/5/13/chartex" xmlns:cx8="http://schemas.microsoft.com/office/drawing/2016/5/14/chartex" xmlns:mc="http://schemas.openxmlformats.org/markup-compatibility/2006" xmlns:aink="http://schemas.microsoft.com/office/drawing/2016/ink" xmlns:am3d="http://schemas.microsoft.com/office/drawing/2017/model3d" xmlns:o="urn:schemas-microsoft-com:office:office" xmlns:oel="http://schemas.microsoft.com/office/2019/extlst" xmlns:r="http://schemas.openxmlformats.org/officeDocument/2006/relationships" xmlns:m="http://schemas.openxmlformats.org/officeDocument/2006/math" xmlns:v="urn:schemas-microsoft-com:vml" xmlns:wp14="http://schemas.microsoft.com/office/word/2010/wordprocessingDrawing" xmlns:wp="http://schemas.openxmlformats.org/drawingml/2006/wordprocessingDrawing" xmlns:w10="urn:schemas-microsoft-com:office:word" xmlns:w="http://schemas.openxmlformats.org/wordprocessingml/2006/main" xmlns:w14="http://schemas.microsoft.com/office/word/2010/wordml" xmlns:w15="http://schemas.microsoft.com/office/word/2012/wordml" xmlns:w16cex="http://schemas.microsoft.com/office/word/2018/wordml/cex" xmlns:w16cid="http://schemas.microsoft.com/office/word/2016/wordml/cid" xmlns:w16="http://schemas.microsoft.com/office/word/2018/wordml" xmlns:w16sdtdh="http://schemas.microsoft.com/office/word/2020/wordml/sdtdatahash" xmlns:w16se="http://schemas.microsoft.com/office/word/2015/wordml/symex" xmlns:wpg="http://schemas.microsoft.com/office/word/2010/wordprocessingGroup" xmlns:wpi="http://schemas.microsoft.com/office/word/2010/wordprocessingInk" xmlns:wne="http://schemas.microsoft.com/office/word/2006/wordml" xmlns:wps="http://schemas.microsoft.com/office/word/2010/wordprocessingShape" mc:Ignorable="w14 w15 w16se w16cid w16 w16cex w16sdtdh wp14">
   <w:p>
     <w:pPr>
       <w:jc w:val="right"/>
@@ -8431,7 +9621,7 @@
 </file>
 
 <file path=word/footnotes.xml><?xml version="1.0" encoding="utf-8"?>
-<w:footnotes xmlns:wpc="http://schemas.microsoft.com/office/word/2010/wordprocessingCanvas" xmlns:cx="http://schemas.microsoft.com/office/drawing/2014/chartex" xmlns:cx1="http://schemas.microsoft.com/office/drawing/2015/9/8/chartex" xmlns:cx2="http://schemas.microsoft.com/office/drawing/2015/10/21/chartex" xmlns:cx3="http://schemas.microsoft.com/office/drawing/2016/5/9/chartex" xmlns:cx4="http://schemas.microsoft.com/office/drawing/2016/5/10/chartex" xmlns:cx5="http://schemas.microsoft.com/office/drawing/2016/5/11/chartex" xmlns:cx6="http://schemas.microsoft.com/office/drawing/2016/5/12/chartex" xmlns:cx7="http://schemas.microsoft.com/office/drawing/2016/5/13/chartex" xmlns:cx8="http://schemas.microsoft.com/office/drawing/2016/5/14/chartex" xmlns:mc="http://schemas.openxmlformats.org/markup-compatibility/2006" xmlns:aink="http://schemas.microsoft.com/office/drawing/2016/ink" xmlns:am3d="http://schemas.microsoft.com/office/drawing/2017/model3d" xmlns:o="urn:schemas-microsoft-com:office:office" xmlns:r="http://schemas.openxmlformats.org/officeDocument/2006/relationships" xmlns:m="http://schemas.openxmlformats.org/officeDocument/2006/math" xmlns:v="urn:schemas-microsoft-com:vml" xmlns:wp14="http://schemas.microsoft.com/office/word/2010/wordprocessingDrawing" xmlns:wp="http://schemas.openxmlformats.org/drawingml/2006/wordprocessingDrawing" xmlns:w10="urn:schemas-microsoft-com:office:word" xmlns:w="http://schemas.openxmlformats.org/wordprocessingml/2006/main" xmlns:w14="http://schemas.microsoft.com/office/word/2010/wordml" xmlns:w15="http://schemas.microsoft.com/office/word/2012/wordml" xmlns:w16cex="http://schemas.microsoft.com/office/word/2018/wordml/cex" xmlns:w16cid="http://schemas.microsoft.com/office/word/2016/wordml/cid" xmlns:w16="http://schemas.microsoft.com/office/word/2018/wordml" xmlns:w16sdtdh="http://schemas.microsoft.com/office/word/2020/wordml/sdtdatahash" xmlns:w16se="http://schemas.microsoft.com/office/word/2015/wordml/symex" xmlns:wpg="http://schemas.microsoft.com/office/word/2010/wordprocessingGroup" xmlns:wpi="http://schemas.microsoft.com/office/word/2010/wordprocessingInk" xmlns:wne="http://schemas.microsoft.com/office/word/2006/wordml" xmlns:wps="http://schemas.microsoft.com/office/word/2010/wordprocessingShape" mc:Ignorable="w14 w15 w16se w16cid w16 w16cex w16sdtdh wp14">
+<w:footnotes xmlns:wpc="http://schemas.microsoft.com/office/word/2010/wordprocessingCanvas" xmlns:cx="http://schemas.microsoft.com/office/drawing/2014/chartex" xmlns:cx1="http://schemas.microsoft.com/office/drawing/2015/9/8/chartex" xmlns:cx2="http://schemas.microsoft.com/office/drawing/2015/10/21/chartex" xmlns:cx3="http://schemas.microsoft.com/office/drawing/2016/5/9/chartex" xmlns:cx4="http://schemas.microsoft.com/office/drawing/2016/5/10/chartex" xmlns:cx5="http://schemas.microsoft.com/office/drawing/2016/5/11/chartex" xmlns:cx6="http://schemas.microsoft.com/office/drawing/2016/5/12/chartex" xmlns:cx7="http://schemas.microsoft.com/office/drawing/2016/5/13/chartex" xmlns:cx8="http://schemas.microsoft.com/office/drawing/2016/5/14/chartex" xmlns:mc="http://schemas.openxmlformats.org/markup-compatibility/2006" xmlns:aink="http://schemas.microsoft.com/office/drawing/2016/ink" xmlns:am3d="http://schemas.microsoft.com/office/drawing/2017/model3d" xmlns:o="urn:schemas-microsoft-com:office:office" xmlns:oel="http://schemas.microsoft.com/office/2019/extlst" xmlns:r="http://schemas.openxmlformats.org/officeDocument/2006/relationships" xmlns:m="http://schemas.openxmlformats.org/officeDocument/2006/math" xmlns:v="urn:schemas-microsoft-com:vml" xmlns:wp14="http://schemas.microsoft.com/office/word/2010/wordprocessingDrawing" xmlns:wp="http://schemas.openxmlformats.org/drawingml/2006/wordprocessingDrawing" xmlns:w10="urn:schemas-microsoft-com:office:word" xmlns:w="http://schemas.openxmlformats.org/wordprocessingml/2006/main" xmlns:w14="http://schemas.microsoft.com/office/word/2010/wordml" xmlns:w15="http://schemas.microsoft.com/office/word/2012/wordml" xmlns:w16cex="http://schemas.microsoft.com/office/word/2018/wordml/cex" xmlns:w16cid="http://schemas.microsoft.com/office/word/2016/wordml/cid" xmlns:w16="http://schemas.microsoft.com/office/word/2018/wordml" xmlns:w16sdtdh="http://schemas.microsoft.com/office/word/2020/wordml/sdtdatahash" xmlns:w16se="http://schemas.microsoft.com/office/word/2015/wordml/symex" xmlns:wpg="http://schemas.microsoft.com/office/word/2010/wordprocessingGroup" xmlns:wpi="http://schemas.microsoft.com/office/word/2010/wordprocessingInk" xmlns:wne="http://schemas.microsoft.com/office/word/2006/wordml" xmlns:wps="http://schemas.microsoft.com/office/word/2010/wordprocessingShape" mc:Ignorable="w14 w15 w16se w16cid w16 w16cex w16sdtdh wp14">
   <w:footnote w:type="separator" w:id="-1">
     <w:p>
       <w:pPr>
@@ -8456,7 +9646,7 @@
 </file>
 
 <file path=word/header1.xml><?xml version="1.0" encoding="utf-8"?>
-<w:hdr xmlns:wpc="http://schemas.microsoft.com/office/word/2010/wordprocessingCanvas" xmlns:cx="http://schemas.microsoft.com/office/drawing/2014/chartex" xmlns:cx1="http://schemas.microsoft.com/office/drawing/2015/9/8/chartex" xmlns:cx2="http://schemas.microsoft.com/office/drawing/2015/10/21/chartex" xmlns:cx3="http://schemas.microsoft.com/office/drawing/2016/5/9/chartex" xmlns:cx4="http://schemas.microsoft.com/office/drawing/2016/5/10/chartex" xmlns:cx5="http://schemas.microsoft.com/office/drawing/2016/5/11/chartex" xmlns:cx6="http://schemas.microsoft.com/office/drawing/2016/5/12/chartex" xmlns:cx7="http://schemas.microsoft.com/office/drawing/2016/5/13/chartex" xmlns:cx8="http://schemas.microsoft.com/office/drawing/2016/5/14/chartex" xmlns:mc="http://schemas.openxmlformats.org/markup-compatibility/2006" xmlns:aink="http://schemas.microsoft.com/office/drawing/2016/ink" xmlns:am3d="http://schemas.microsoft.com/office/drawing/2017/model3d" xmlns:o="urn:schemas-microsoft-com:office:office" xmlns:r="http://schemas.openxmlformats.org/officeDocument/2006/relationships" xmlns:m="http://schemas.openxmlformats.org/officeDocument/2006/math" xmlns:v="urn:schemas-microsoft-com:vml" xmlns:wp14="http://schemas.microsoft.com/office/word/2010/wordprocessingDrawing" xmlns:wp="http://schemas.openxmlformats.org/drawingml/2006/wordprocessingDrawing" xmlns:w10="urn:schemas-microsoft-com:office:word" xmlns:w="http://schemas.openxmlformats.org/wordprocessingml/2006/main" xmlns:w14="http://schemas.microsoft.com/office/word/2010/wordml" xmlns:w15="http://schemas.microsoft.com/office/word/2012/wordml" xmlns:w16cex="http://schemas.microsoft.com/office/word/2018/wordml/cex" xmlns:w16cid="http://schemas.microsoft.com/office/word/2016/wordml/cid" xmlns:w16="http://schemas.microsoft.com/office/word/2018/wordml" xmlns:w16sdtdh="http://schemas.microsoft.com/office/word/2020/wordml/sdtdatahash" xmlns:w16se="http://schemas.microsoft.com/office/word/2015/wordml/symex" xmlns:wpg="http://schemas.microsoft.com/office/word/2010/wordprocessingGroup" xmlns:wpi="http://schemas.microsoft.com/office/word/2010/wordprocessingInk" xmlns:wne="http://schemas.microsoft.com/office/word/2006/wordml" xmlns:wps="http://schemas.microsoft.com/office/word/2010/wordprocessingShape" mc:Ignorable="w14 w15 w16se w16cid w16 w16cex w16sdtdh wp14">
+<w:hdr xmlns:wpc="http://schemas.microsoft.com/office/word/2010/wordprocessingCanvas" xmlns:cx="http://schemas.microsoft.com/office/drawing/2014/chartex" xmlns:cx1="http://schemas.microsoft.com/office/drawing/2015/9/8/chartex" xmlns:cx2="http://schemas.microsoft.com/office/drawing/2015/10/21/chartex" xmlns:cx3="http://schemas.microsoft.com/office/drawing/2016/5/9/chartex" xmlns:cx4="http://schemas.microsoft.com/office/drawing/2016/5/10/chartex" xmlns:cx5="http://schemas.microsoft.com/office/drawing/2016/5/11/chartex" xmlns:cx6="http://schemas.microsoft.com/office/drawing/2016/5/12/chartex" xmlns:cx7="http://schemas.microsoft.com/office/drawing/2016/5/13/chartex" xmlns:cx8="http://schemas.microsoft.com/office/drawing/2016/5/14/chartex" xmlns:mc="http://schemas.openxmlformats.org/markup-compatibility/2006" xmlns:aink="http://schemas.microsoft.com/office/drawing/2016/ink" xmlns:am3d="http://schemas.microsoft.com/office/drawing/2017/model3d" xmlns:o="urn:schemas-microsoft-com:office:office" xmlns:oel="http://schemas.microsoft.com/office/2019/extlst" xmlns:r="http://schemas.openxmlformats.org/officeDocument/2006/relationships" xmlns:m="http://schemas.openxmlformats.org/officeDocument/2006/math" xmlns:v="urn:schemas-microsoft-com:vml" xmlns:wp14="http://schemas.microsoft.com/office/word/2010/wordprocessingDrawing" xmlns:wp="http://schemas.openxmlformats.org/drawingml/2006/wordprocessingDrawing" xmlns:w10="urn:schemas-microsoft-com:office:word" xmlns:w="http://schemas.openxmlformats.org/wordprocessingml/2006/main" xmlns:w14="http://schemas.microsoft.com/office/word/2010/wordml" xmlns:w15="http://schemas.microsoft.com/office/word/2012/wordml" xmlns:w16cex="http://schemas.microsoft.com/office/word/2018/wordml/cex" xmlns:w16cid="http://schemas.microsoft.com/office/word/2016/wordml/cid" xmlns:w16="http://schemas.microsoft.com/office/word/2018/wordml" xmlns:w16sdtdh="http://schemas.microsoft.com/office/word/2020/wordml/sdtdatahash" xmlns:w16se="http://schemas.microsoft.com/office/word/2015/wordml/symex" xmlns:wpg="http://schemas.microsoft.com/office/word/2010/wordprocessingGroup" xmlns:wpi="http://schemas.microsoft.com/office/word/2010/wordprocessingInk" xmlns:wne="http://schemas.microsoft.com/office/word/2006/wordml" xmlns:wps="http://schemas.microsoft.com/office/word/2010/wordprocessingShape" mc:Ignorable="w14 w15 w16se w16cid w16 w16cex w16sdtdh wp14">
   <w:p>
     <w:pPr>
       <w:bidi/>
@@ -8466,7 +9656,7 @@
 </file>
 
 <file path=word/numbering.xml><?xml version="1.0" encoding="utf-8"?>
-<w:numbering xmlns:wpc="http://schemas.microsoft.com/office/word/2010/wordprocessingCanvas" xmlns:cx="http://schemas.microsoft.com/office/drawing/2014/chartex" xmlns:cx1="http://schemas.microsoft.com/office/drawing/2015/9/8/chartex" xmlns:cx2="http://schemas.microsoft.com/office/drawing/2015/10/21/chartex" xmlns:cx3="http://schemas.microsoft.com/office/drawing/2016/5/9/chartex" xmlns:cx4="http://schemas.microsoft.com/office/drawing/2016/5/10/chartex" xmlns:cx5="http://schemas.microsoft.com/office/drawing/2016/5/11/chartex" xmlns:cx6="http://schemas.microsoft.com/office/drawing/2016/5/12/chartex" xmlns:cx7="http://schemas.microsoft.com/office/drawing/2016/5/13/chartex" xmlns:cx8="http://schemas.microsoft.com/office/drawing/2016/5/14/chartex" xmlns:mc="http://schemas.openxmlformats.org/markup-compatibility/2006" xmlns:aink="http://schemas.microsoft.com/office/drawing/2016/ink" xmlns:am3d="http://schemas.microsoft.com/office/drawing/2017/model3d" xmlns:o="urn:schemas-microsoft-com:office:office" xmlns:r="http://schemas.openxmlformats.org/officeDocument/2006/relationships" xmlns:m="http://schemas.openxmlformats.org/officeDocument/2006/math" xmlns:v="urn:schemas-microsoft-com:vml" xmlns:wp14="http://schemas.microsoft.com/office/word/2010/wordprocessingDrawing" xmlns:wp="http://schemas.openxmlformats.org/drawingml/2006/wordprocessingDrawing" xmlns:w10="urn:schemas-microsoft-com:office:word" xmlns:w="http://schemas.openxmlformats.org/wordprocessingml/2006/main" xmlns:w14="http://schemas.microsoft.com/office/word/2010/wordml" xmlns:w15="http://schemas.microsoft.com/office/word/2012/wordml" xmlns:w16cex="http://schemas.microsoft.com/office/word/2018/wordml/cex" xmlns:w16cid="http://schemas.microsoft.com/office/word/2016/wordml/cid" xmlns:w16="http://schemas.microsoft.com/office/word/2018/wordml" xmlns:w16sdtdh="http://schemas.microsoft.com/office/word/2020/wordml/sdtdatahash" xmlns:w16se="http://schemas.microsoft.com/office/word/2015/wordml/symex" xmlns:wpg="http://schemas.microsoft.com/office/word/2010/wordprocessingGroup" xmlns:wpi="http://schemas.microsoft.com/office/word/2010/wordprocessingInk" xmlns:wne="http://schemas.microsoft.com/office/word/2006/wordml" xmlns:wps="http://schemas.microsoft.com/office/word/2010/wordprocessingShape" mc:Ignorable="w14 w15 w16se w16cid w16 w16cex w16sdtdh wp14">
+<w:numbering xmlns:wpc="http://schemas.microsoft.com/office/word/2010/wordprocessingCanvas" xmlns:cx="http://schemas.microsoft.com/office/drawing/2014/chartex" xmlns:cx1="http://schemas.microsoft.com/office/drawing/2015/9/8/chartex" xmlns:cx2="http://schemas.microsoft.com/office/drawing/2015/10/21/chartex" xmlns:cx3="http://schemas.microsoft.com/office/drawing/2016/5/9/chartex" xmlns:cx4="http://schemas.microsoft.com/office/drawing/2016/5/10/chartex" xmlns:cx5="http://schemas.microsoft.com/office/drawing/2016/5/11/chartex" xmlns:cx6="http://schemas.microsoft.com/office/drawing/2016/5/12/chartex" xmlns:cx7="http://schemas.microsoft.com/office/drawing/2016/5/13/chartex" xmlns:cx8="http://schemas.microsoft.com/office/drawing/2016/5/14/chartex" xmlns:mc="http://schemas.openxmlformats.org/markup-compatibility/2006" xmlns:aink="http://schemas.microsoft.com/office/drawing/2016/ink" xmlns:am3d="http://schemas.microsoft.com/office/drawing/2017/model3d" xmlns:o="urn:schemas-microsoft-com:office:office" xmlns:oel="http://schemas.microsoft.com/office/2019/extlst" xmlns:r="http://schemas.openxmlformats.org/officeDocument/2006/relationships" xmlns:m="http://schemas.openxmlformats.org/officeDocument/2006/math" xmlns:v="urn:schemas-microsoft-com:vml" xmlns:wp14="http://schemas.microsoft.com/office/word/2010/wordprocessingDrawing" xmlns:wp="http://schemas.openxmlformats.org/drawingml/2006/wordprocessingDrawing" xmlns:w10="urn:schemas-microsoft-com:office:word" xmlns:w="http://schemas.openxmlformats.org/wordprocessingml/2006/main" xmlns:w14="http://schemas.microsoft.com/office/word/2010/wordml" xmlns:w15="http://schemas.microsoft.com/office/word/2012/wordml" xmlns:w16cex="http://schemas.microsoft.com/office/word/2018/wordml/cex" xmlns:w16cid="http://schemas.microsoft.com/office/word/2016/wordml/cid" xmlns:w16="http://schemas.microsoft.com/office/word/2018/wordml" xmlns:w16sdtdh="http://schemas.microsoft.com/office/word/2020/wordml/sdtdatahash" xmlns:w16se="http://schemas.microsoft.com/office/word/2015/wordml/symex" xmlns:wpg="http://schemas.microsoft.com/office/word/2010/wordprocessingGroup" xmlns:wpi="http://schemas.microsoft.com/office/word/2010/wordprocessingInk" xmlns:wne="http://schemas.microsoft.com/office/word/2006/wordml" xmlns:wps="http://schemas.microsoft.com/office/word/2010/wordprocessingShape" mc:Ignorable="w14 w15 w16se w16cid w16 w16cex w16sdtdh wp14">
   <w:abstractNum w:abstractNumId="0" w15:restartNumberingAfterBreak="0">
     <w:nsid w:val="039A5C55"/>
     <w:multiLevelType w:val="multilevel"/>
@@ -10056,49 +11246,49 @@
       </w:rPr>
     </w:lvl>
   </w:abstractNum>
-  <w:num w:numId="1">
+  <w:num w:numId="1" w16cid:durableId="1741558755">
     <w:abstractNumId w:val="13"/>
   </w:num>
-  <w:num w:numId="2">
+  <w:num w:numId="2" w16cid:durableId="469858601">
     <w:abstractNumId w:val="8"/>
   </w:num>
-  <w:num w:numId="3">
+  <w:num w:numId="3" w16cid:durableId="754477619">
     <w:abstractNumId w:val="12"/>
   </w:num>
-  <w:num w:numId="4">
+  <w:num w:numId="4" w16cid:durableId="443622930">
     <w:abstractNumId w:val="0"/>
   </w:num>
-  <w:num w:numId="5">
+  <w:num w:numId="5" w16cid:durableId="1566796689">
     <w:abstractNumId w:val="7"/>
   </w:num>
-  <w:num w:numId="6">
+  <w:num w:numId="6" w16cid:durableId="1913002671">
     <w:abstractNumId w:val="9"/>
   </w:num>
-  <w:num w:numId="7">
+  <w:num w:numId="7" w16cid:durableId="1267350871">
     <w:abstractNumId w:val="4"/>
   </w:num>
-  <w:num w:numId="8">
+  <w:num w:numId="8" w16cid:durableId="463305666">
     <w:abstractNumId w:val="5"/>
   </w:num>
-  <w:num w:numId="9">
+  <w:num w:numId="9" w16cid:durableId="1564102232">
     <w:abstractNumId w:val="7"/>
   </w:num>
-  <w:num w:numId="10">
+  <w:num w:numId="10" w16cid:durableId="406080015">
     <w:abstractNumId w:val="11"/>
   </w:num>
-  <w:num w:numId="11">
+  <w:num w:numId="11" w16cid:durableId="934479468">
     <w:abstractNumId w:val="1"/>
   </w:num>
-  <w:num w:numId="12">
+  <w:num w:numId="12" w16cid:durableId="791021639">
     <w:abstractNumId w:val="6"/>
   </w:num>
-  <w:num w:numId="13">
+  <w:num w:numId="13" w16cid:durableId="618998530">
     <w:abstractNumId w:val="10"/>
   </w:num>
-  <w:num w:numId="14">
+  <w:num w:numId="14" w16cid:durableId="1786073258">
     <w:abstractNumId w:val="3"/>
   </w:num>
-  <w:num w:numId="15">
+  <w:num w:numId="15" w16cid:durableId="1608393243">
     <w:abstractNumId w:val="2"/>
   </w:num>
 </w:numbering>

</xml_diff>

<commit_message>
add latest version of code
</commit_message>
<xml_diff>
--- a/Requirements/InternetBankingSystem_SRS.docx
+++ b/Requirements/InternetBankingSystem_SRS.docx
@@ -558,15 +558,7 @@
               <w:ind w:left="100"/>
             </w:pPr>
             <w:r>
-              <w:t xml:space="preserve"> </w:t>
-            </w:r>
-            <w:proofErr w:type="gramStart"/>
-            <w:r>
-              <w:t>Amany,Esraa</w:t>
-            </w:r>
-            <w:proofErr w:type="gramEnd"/>
-            <w:r>
-              <w:t>,Hana</w:t>
+              <w:t xml:space="preserve"> Amany,Esraa,Hana</w:t>
             </w:r>
           </w:p>
         </w:tc>
@@ -3759,16 +3751,6 @@
     </w:p>
     <w:p>
       <w:pPr>
-        <w:spacing w:before="240" w:after="240"/>
-        <w:rPr>
-          <w:rFonts w:ascii="Raleway Medium" w:eastAsia="Raleway Medium" w:hAnsi="Raleway Medium" w:cs="Raleway Medium"/>
-          <w:sz w:val="24"/>
-          <w:szCs w:val="24"/>
-        </w:rPr>
-      </w:pPr>
-    </w:p>
-    <w:p>
-      <w:pPr>
         <w:pStyle w:val="Heading4"/>
         <w:spacing w:before="240" w:after="240"/>
         <w:rPr>
@@ -3793,7 +3775,6 @@
       </w:r>
       <w:bookmarkEnd w:id="5"/>
     </w:p>
-    <w:p/>
     <w:p>
       <w:pPr>
         <w:spacing w:before="240" w:after="240"/>
@@ -3891,7 +3872,23 @@
           <w:sz w:val="24"/>
           <w:szCs w:val="24"/>
         </w:rPr>
-        <w:t>15,</w:t>
+        <w:t>15</w:t>
+      </w:r>
+      <w:r>
+        <w:rPr>
+          <w:rFonts w:ascii="Raleway Medium" w:eastAsia="Raleway Medium" w:hAnsi="Raleway Medium" w:cs="Raleway Medium"/>
+          <w:sz w:val="24"/>
+          <w:szCs w:val="24"/>
+        </w:rPr>
+        <w:t>)</w:t>
+      </w:r>
+      <w:r>
+        <w:rPr>
+          <w:rFonts w:ascii="Raleway Medium" w:eastAsia="Raleway Medium" w:hAnsi="Raleway Medium" w:cs="Raleway Medium"/>
+          <w:sz w:val="24"/>
+          <w:szCs w:val="24"/>
+        </w:rPr>
+        <w:t>,</w:t>
       </w:r>
     </w:p>
     <w:p>
@@ -4156,15 +4153,23 @@
           <w:sz w:val="24"/>
           <w:szCs w:val="24"/>
         </w:rPr>
-        <w:t>email is not existed</w:t>
-      </w:r>
-      <w:r>
-        <w:rPr>
-          <w:rFonts w:ascii="Raleway Medium" w:eastAsia="Raleway Medium" w:hAnsi="Raleway Medium" w:cs="Raleway Medium"/>
-          <w:sz w:val="24"/>
-          <w:szCs w:val="24"/>
-        </w:rPr>
-        <w:t xml:space="preserve"> in </w:t>
+        <w:t xml:space="preserve">email </w:t>
+      </w:r>
+      <w:r>
+        <w:rPr>
+          <w:rFonts w:ascii="Raleway Medium" w:eastAsia="Raleway Medium" w:hAnsi="Raleway Medium" w:cs="Raleway Medium"/>
+          <w:sz w:val="24"/>
+          <w:szCs w:val="24"/>
+        </w:rPr>
+        <w:t xml:space="preserve">exists </w:t>
+      </w:r>
+      <w:r>
+        <w:rPr>
+          <w:rFonts w:ascii="Raleway Medium" w:eastAsia="Raleway Medium" w:hAnsi="Raleway Medium" w:cs="Raleway Medium"/>
+          <w:sz w:val="24"/>
+          <w:szCs w:val="24"/>
+        </w:rPr>
+        <w:t xml:space="preserve">in </w:t>
       </w:r>
       <w:r>
         <w:rPr>
@@ -4224,23 +4229,29 @@
           <w:szCs w:val="24"/>
         </w:rPr>
       </w:pPr>
-      <w:proofErr w:type="gramStart"/>
-      <w:r>
-        <w:rPr>
-          <w:rFonts w:ascii="Raleway Medium" w:eastAsia="Raleway Medium" w:hAnsi="Raleway Medium" w:cs="Raleway Medium"/>
-          <w:sz w:val="24"/>
-          <w:szCs w:val="24"/>
-        </w:rPr>
-        <w:t>Password</w:t>
-      </w:r>
-      <w:proofErr w:type="gramEnd"/>
-      <w:r>
-        <w:rPr>
-          <w:rFonts w:ascii="Raleway Medium" w:eastAsia="Raleway Medium" w:hAnsi="Raleway Medium" w:cs="Raleway Medium"/>
-          <w:sz w:val="24"/>
-          <w:szCs w:val="24"/>
-        </w:rPr>
-        <w:t xml:space="preserve"> contain at least </w:t>
+      <w:r>
+        <w:rPr>
+          <w:rFonts w:ascii="Raleway Medium" w:eastAsia="Raleway Medium" w:hAnsi="Raleway Medium" w:cs="Raleway Medium"/>
+          <w:sz w:val="24"/>
+          <w:szCs w:val="24"/>
+        </w:rPr>
+        <w:t>Password contain</w:t>
+      </w:r>
+      <w:r>
+        <w:rPr>
+          <w:rFonts w:ascii="Raleway Medium" w:eastAsia="Raleway Medium" w:hAnsi="Raleway Medium" w:cs="Raleway Medium"/>
+          <w:sz w:val="24"/>
+          <w:szCs w:val="24"/>
+        </w:rPr>
+        <w:t>s</w:t>
+      </w:r>
+      <w:r>
+        <w:rPr>
+          <w:rFonts w:ascii="Raleway Medium" w:eastAsia="Raleway Medium" w:hAnsi="Raleway Medium" w:cs="Raleway Medium"/>
+          <w:sz w:val="24"/>
+          <w:szCs w:val="24"/>
+        </w:rPr>
+        <w:t xml:space="preserve"> at least </w:t>
       </w:r>
       <w:r>
         <w:rPr>
@@ -4271,23 +4282,29 @@
         </w:rPr>
         <w:t xml:space="preserve"> </w:t>
       </w:r>
-      <w:proofErr w:type="gramStart"/>
-      <w:r>
-        <w:rPr>
-          <w:rFonts w:ascii="Raleway Medium" w:eastAsia="Raleway Medium" w:hAnsi="Raleway Medium" w:cs="Raleway Medium"/>
-          <w:sz w:val="24"/>
-          <w:szCs w:val="24"/>
-        </w:rPr>
-        <w:t>Password</w:t>
-      </w:r>
-      <w:proofErr w:type="gramEnd"/>
-      <w:r>
-        <w:rPr>
-          <w:rFonts w:ascii="Raleway Medium" w:eastAsia="Raleway Medium" w:hAnsi="Raleway Medium" w:cs="Raleway Medium"/>
-          <w:sz w:val="24"/>
-          <w:szCs w:val="24"/>
-        </w:rPr>
-        <w:t xml:space="preserve"> contain at least 1 </w:t>
+      <w:r>
+        <w:rPr>
+          <w:rFonts w:ascii="Raleway Medium" w:eastAsia="Raleway Medium" w:hAnsi="Raleway Medium" w:cs="Raleway Medium"/>
+          <w:sz w:val="24"/>
+          <w:szCs w:val="24"/>
+        </w:rPr>
+        <w:t>Password contain</w:t>
+      </w:r>
+      <w:r>
+        <w:rPr>
+          <w:rFonts w:ascii="Raleway Medium" w:eastAsia="Raleway Medium" w:hAnsi="Raleway Medium" w:cs="Raleway Medium"/>
+          <w:sz w:val="24"/>
+          <w:szCs w:val="24"/>
+        </w:rPr>
+        <w:t>s</w:t>
+      </w:r>
+      <w:r>
+        <w:rPr>
+          <w:rFonts w:ascii="Raleway Medium" w:eastAsia="Raleway Medium" w:hAnsi="Raleway Medium" w:cs="Raleway Medium"/>
+          <w:sz w:val="24"/>
+          <w:szCs w:val="24"/>
+        </w:rPr>
+        <w:t xml:space="preserve"> at least 1 </w:t>
       </w:r>
       <w:r>
         <w:rPr>
@@ -4318,23 +4335,29 @@
           <w:szCs w:val="24"/>
         </w:rPr>
       </w:pPr>
-      <w:proofErr w:type="gramStart"/>
-      <w:r>
-        <w:rPr>
-          <w:rFonts w:ascii="Raleway Medium" w:eastAsia="Raleway Medium" w:hAnsi="Raleway Medium" w:cs="Raleway Medium"/>
-          <w:sz w:val="24"/>
-          <w:szCs w:val="24"/>
-        </w:rPr>
-        <w:t>Password</w:t>
-      </w:r>
-      <w:proofErr w:type="gramEnd"/>
-      <w:r>
-        <w:rPr>
-          <w:rFonts w:ascii="Raleway Medium" w:eastAsia="Raleway Medium" w:hAnsi="Raleway Medium" w:cs="Raleway Medium"/>
-          <w:sz w:val="24"/>
-          <w:szCs w:val="24"/>
-        </w:rPr>
-        <w:t xml:space="preserve"> contain at least 1 special character </w:t>
+      <w:r>
+        <w:rPr>
+          <w:rFonts w:ascii="Raleway Medium" w:eastAsia="Raleway Medium" w:hAnsi="Raleway Medium" w:cs="Raleway Medium"/>
+          <w:sz w:val="24"/>
+          <w:szCs w:val="24"/>
+        </w:rPr>
+        <w:t>Password contain</w:t>
+      </w:r>
+      <w:r>
+        <w:rPr>
+          <w:rFonts w:ascii="Raleway Medium" w:eastAsia="Raleway Medium" w:hAnsi="Raleway Medium" w:cs="Raleway Medium"/>
+          <w:sz w:val="24"/>
+          <w:szCs w:val="24"/>
+        </w:rPr>
+        <w:t>s</w:t>
+      </w:r>
+      <w:r>
+        <w:rPr>
+          <w:rFonts w:ascii="Raleway Medium" w:eastAsia="Raleway Medium" w:hAnsi="Raleway Medium" w:cs="Raleway Medium"/>
+          <w:sz w:val="24"/>
+          <w:szCs w:val="24"/>
+        </w:rPr>
+        <w:t xml:space="preserve"> at least 1 special character </w:t>
       </w:r>
     </w:p>
     <w:p>
@@ -4378,37 +4401,85 @@
           <w:sz w:val="24"/>
           <w:szCs w:val="24"/>
         </w:rPr>
+        <w:t>After fill</w:t>
+      </w:r>
+      <w:r>
+        <w:rPr>
+          <w:rFonts w:ascii="Raleway Medium" w:eastAsia="Raleway Medium" w:hAnsi="Raleway Medium" w:cs="Raleway Medium"/>
+          <w:sz w:val="24"/>
+          <w:szCs w:val="24"/>
+        </w:rPr>
+        <w:t>ing</w:t>
+      </w:r>
+      <w:r>
+        <w:rPr>
+          <w:rFonts w:ascii="Raleway Medium" w:eastAsia="Raleway Medium" w:hAnsi="Raleway Medium" w:cs="Raleway Medium"/>
+          <w:sz w:val="24"/>
+          <w:szCs w:val="24"/>
+        </w:rPr>
+        <w:t xml:space="preserve"> all </w:t>
+      </w:r>
+      <w:r>
+        <w:rPr>
+          <w:rFonts w:ascii="Raleway Medium" w:eastAsia="Raleway Medium" w:hAnsi="Raleway Medium" w:cs="Raleway Medium"/>
+          <w:sz w:val="24"/>
+          <w:szCs w:val="24"/>
+        </w:rPr>
+        <w:t xml:space="preserve">the </w:t>
+      </w:r>
+      <w:r>
+        <w:rPr>
+          <w:rFonts w:ascii="Raleway Medium" w:eastAsia="Raleway Medium" w:hAnsi="Raleway Medium" w:cs="Raleway Medium"/>
+          <w:sz w:val="24"/>
+          <w:szCs w:val="24"/>
+        </w:rPr>
+        <w:t xml:space="preserve">required data above the user must click </w:t>
+      </w:r>
+      <w:r>
+        <w:rPr>
+          <w:rFonts w:ascii="Raleway Medium" w:eastAsia="Raleway Medium" w:hAnsi="Raleway Medium" w:cs="Raleway Medium"/>
+          <w:sz w:val="24"/>
+          <w:szCs w:val="24"/>
+        </w:rPr>
+        <w:t>on</w:t>
+      </w:r>
+      <w:r>
+        <w:rPr>
+          <w:rFonts w:ascii="Raleway Medium" w:eastAsia="Raleway Medium" w:hAnsi="Raleway Medium" w:cs="Raleway Medium"/>
+          <w:sz w:val="24"/>
+          <w:szCs w:val="24"/>
+        </w:rPr>
+        <w:t xml:space="preserve"> Register Button </w:t>
+      </w:r>
+    </w:p>
+    <w:p>
+      <w:pPr>
+        <w:spacing w:after="240"/>
+        <w:rPr>
+          <w:rFonts w:ascii="Raleway Medium" w:eastAsia="Raleway Medium" w:hAnsi="Raleway Medium" w:cs="Raleway Medium"/>
+          <w:sz w:val="24"/>
+          <w:szCs w:val="24"/>
+        </w:rPr>
+      </w:pPr>
+    </w:p>
+    <w:p>
+      <w:pPr>
+        <w:spacing w:before="240" w:after="240"/>
+        <w:rPr>
+          <w:rFonts w:ascii="Raleway" w:hAnsi="Raleway"/>
+          <w:b/>
+          <w:sz w:val="24"/>
+          <w:szCs w:val="24"/>
+        </w:rPr>
+      </w:pPr>
+      <w:r>
+        <w:rPr>
+          <w:rFonts w:ascii="Raleway" w:hAnsi="Raleway"/>
+          <w:b/>
+          <w:sz w:val="24"/>
+          <w:szCs w:val="24"/>
+        </w:rPr>
         <w:lastRenderedPageBreak/>
-        <w:t xml:space="preserve">After fill all required data above the user must click in Register Button </w:t>
-      </w:r>
-    </w:p>
-    <w:p>
-      <w:pPr>
-        <w:spacing w:after="240"/>
-        <w:rPr>
-          <w:rFonts w:ascii="Raleway Medium" w:eastAsia="Raleway Medium" w:hAnsi="Raleway Medium" w:cs="Raleway Medium"/>
-          <w:sz w:val="24"/>
-          <w:szCs w:val="24"/>
-        </w:rPr>
-      </w:pPr>
-    </w:p>
-    <w:p>
-      <w:pPr>
-        <w:spacing w:before="240" w:after="240"/>
-        <w:rPr>
-          <w:rFonts w:ascii="Raleway" w:hAnsi="Raleway"/>
-          <w:b/>
-          <w:sz w:val="24"/>
-          <w:szCs w:val="24"/>
-        </w:rPr>
-      </w:pPr>
-      <w:r>
-        <w:rPr>
-          <w:rFonts w:ascii="Raleway" w:hAnsi="Raleway"/>
-          <w:b/>
-          <w:sz w:val="24"/>
-          <w:szCs w:val="24"/>
-        </w:rPr>
         <w:t>SRS_Register_002</w:t>
       </w:r>
     </w:p>
@@ -4793,11 +4864,252 @@
     </w:p>
     <w:p>
       <w:pPr>
+        <w:pStyle w:val="NoSpacing"/>
+        <w:rPr>
+          <w:rFonts w:ascii="Raleway Medium" w:hAnsi="Raleway Medium"/>
+          <w:sz w:val="24"/>
+          <w:szCs w:val="24"/>
+        </w:rPr>
+      </w:pPr>
+    </w:p>
+    <w:p>
+      <w:pPr>
+        <w:pStyle w:val="NoSpacing"/>
+        <w:rPr>
+          <w:rFonts w:ascii="Raleway Medium" w:hAnsi="Raleway Medium"/>
+          <w:sz w:val="24"/>
+          <w:szCs w:val="24"/>
+        </w:rPr>
+      </w:pPr>
+    </w:p>
+    <w:p>
+      <w:pPr>
+        <w:pStyle w:val="NoSpacing"/>
+        <w:rPr>
+          <w:rFonts w:ascii="Raleway Medium" w:hAnsi="Raleway Medium"/>
+          <w:sz w:val="24"/>
+          <w:szCs w:val="24"/>
+        </w:rPr>
+      </w:pPr>
+    </w:p>
+    <w:p>
+      <w:pPr>
+        <w:pStyle w:val="NoSpacing"/>
+        <w:rPr>
+          <w:rFonts w:ascii="Raleway Medium" w:hAnsi="Raleway Medium"/>
+          <w:sz w:val="24"/>
+          <w:szCs w:val="24"/>
+        </w:rPr>
+      </w:pPr>
+    </w:p>
+    <w:p>
+      <w:pPr>
+        <w:pStyle w:val="NoSpacing"/>
+        <w:rPr>
+          <w:rFonts w:ascii="Raleway Medium" w:hAnsi="Raleway Medium"/>
+          <w:sz w:val="24"/>
+          <w:szCs w:val="24"/>
+        </w:rPr>
+      </w:pPr>
+    </w:p>
+    <w:p>
+      <w:pPr>
+        <w:pStyle w:val="NoSpacing"/>
+        <w:rPr>
+          <w:rFonts w:ascii="Raleway Medium" w:hAnsi="Raleway Medium"/>
+          <w:sz w:val="24"/>
+          <w:szCs w:val="24"/>
+        </w:rPr>
+      </w:pPr>
+    </w:p>
+    <w:p>
+      <w:pPr>
+        <w:pStyle w:val="NoSpacing"/>
+        <w:rPr>
+          <w:rFonts w:ascii="Raleway Medium" w:hAnsi="Raleway Medium"/>
+          <w:sz w:val="24"/>
+          <w:szCs w:val="24"/>
+        </w:rPr>
+      </w:pPr>
+    </w:p>
+    <w:p>
+      <w:pPr>
+        <w:pStyle w:val="NoSpacing"/>
+        <w:rPr>
+          <w:rFonts w:ascii="Raleway Medium" w:hAnsi="Raleway Medium"/>
+          <w:sz w:val="24"/>
+          <w:szCs w:val="24"/>
+        </w:rPr>
+      </w:pPr>
+    </w:p>
+    <w:p>
+      <w:pPr>
+        <w:pStyle w:val="NoSpacing"/>
+        <w:rPr>
+          <w:rFonts w:ascii="Raleway Medium" w:hAnsi="Raleway Medium"/>
+          <w:sz w:val="24"/>
+          <w:szCs w:val="24"/>
+        </w:rPr>
+      </w:pPr>
+    </w:p>
+    <w:p>
+      <w:pPr>
+        <w:pStyle w:val="NoSpacing"/>
+        <w:rPr>
+          <w:rFonts w:ascii="Raleway Medium" w:hAnsi="Raleway Medium"/>
+          <w:sz w:val="24"/>
+          <w:szCs w:val="24"/>
+        </w:rPr>
+      </w:pPr>
+    </w:p>
+    <w:p>
+      <w:pPr>
+        <w:pStyle w:val="NoSpacing"/>
+        <w:rPr>
+          <w:rFonts w:ascii="Raleway Medium" w:hAnsi="Raleway Medium"/>
+          <w:sz w:val="24"/>
+          <w:szCs w:val="24"/>
+        </w:rPr>
+      </w:pPr>
+    </w:p>
+    <w:p>
+      <w:pPr>
+        <w:pStyle w:val="NoSpacing"/>
+        <w:rPr>
+          <w:rFonts w:ascii="Raleway Medium" w:hAnsi="Raleway Medium"/>
+          <w:sz w:val="24"/>
+          <w:szCs w:val="24"/>
+        </w:rPr>
+      </w:pPr>
+    </w:p>
+    <w:p>
+      <w:pPr>
+        <w:pStyle w:val="NoSpacing"/>
+        <w:rPr>
+          <w:rFonts w:ascii="Raleway Medium" w:hAnsi="Raleway Medium"/>
+          <w:sz w:val="24"/>
+          <w:szCs w:val="24"/>
+        </w:rPr>
+      </w:pPr>
+    </w:p>
+    <w:p>
+      <w:pPr>
+        <w:pStyle w:val="NoSpacing"/>
+        <w:rPr>
+          <w:rFonts w:ascii="Raleway Medium" w:hAnsi="Raleway Medium"/>
+          <w:sz w:val="24"/>
+          <w:szCs w:val="24"/>
+        </w:rPr>
+      </w:pPr>
+    </w:p>
+    <w:p>
+      <w:pPr>
+        <w:pStyle w:val="NoSpacing"/>
+        <w:rPr>
+          <w:rFonts w:ascii="Raleway Medium" w:hAnsi="Raleway Medium"/>
+          <w:sz w:val="24"/>
+          <w:szCs w:val="24"/>
+        </w:rPr>
+      </w:pPr>
+    </w:p>
+    <w:p>
+      <w:pPr>
+        <w:pStyle w:val="NoSpacing"/>
+        <w:rPr>
+          <w:rFonts w:ascii="Raleway Medium" w:hAnsi="Raleway Medium"/>
+          <w:sz w:val="24"/>
+          <w:szCs w:val="24"/>
+        </w:rPr>
+      </w:pPr>
+    </w:p>
+    <w:p>
+      <w:pPr>
+        <w:pStyle w:val="NoSpacing"/>
+        <w:rPr>
+          <w:rFonts w:ascii="Raleway Medium" w:hAnsi="Raleway Medium"/>
+          <w:sz w:val="24"/>
+          <w:szCs w:val="24"/>
+        </w:rPr>
+      </w:pPr>
+    </w:p>
+    <w:p>
+      <w:pPr>
+        <w:pStyle w:val="NoSpacing"/>
+        <w:rPr>
+          <w:rFonts w:ascii="Raleway Medium" w:hAnsi="Raleway Medium"/>
+          <w:sz w:val="24"/>
+          <w:szCs w:val="24"/>
+        </w:rPr>
+      </w:pPr>
+    </w:p>
+    <w:p>
+      <w:pPr>
+        <w:pStyle w:val="NoSpacing"/>
+        <w:rPr>
+          <w:rFonts w:ascii="Raleway Medium" w:hAnsi="Raleway Medium"/>
+          <w:sz w:val="24"/>
+          <w:szCs w:val="24"/>
+        </w:rPr>
+      </w:pPr>
+    </w:p>
+    <w:p>
+      <w:pPr>
+        <w:pStyle w:val="NoSpacing"/>
+        <w:rPr>
+          <w:rFonts w:ascii="Raleway Medium" w:hAnsi="Raleway Medium"/>
+          <w:sz w:val="24"/>
+          <w:szCs w:val="24"/>
+        </w:rPr>
+      </w:pPr>
+    </w:p>
+    <w:p>
+      <w:pPr>
+        <w:pStyle w:val="NoSpacing"/>
+        <w:rPr>
+          <w:rFonts w:ascii="Raleway Medium" w:hAnsi="Raleway Medium"/>
+          <w:sz w:val="24"/>
+          <w:szCs w:val="24"/>
+        </w:rPr>
+      </w:pPr>
+    </w:p>
+    <w:p>
+      <w:pPr>
+        <w:pStyle w:val="NoSpacing"/>
+        <w:rPr>
+          <w:rFonts w:ascii="Raleway Medium" w:hAnsi="Raleway Medium"/>
+          <w:sz w:val="24"/>
+          <w:szCs w:val="24"/>
+        </w:rPr>
+      </w:pPr>
+    </w:p>
+    <w:p>
+      <w:pPr>
+        <w:pStyle w:val="NoSpacing"/>
+        <w:rPr>
+          <w:rFonts w:ascii="Raleway Medium" w:hAnsi="Raleway Medium"/>
+          <w:sz w:val="24"/>
+          <w:szCs w:val="24"/>
+        </w:rPr>
+      </w:pPr>
+    </w:p>
+    <w:p>
+      <w:pPr>
+        <w:pStyle w:val="NoSpacing"/>
+        <w:rPr>
+          <w:rFonts w:ascii="Raleway Medium" w:hAnsi="Raleway Medium"/>
+          <w:sz w:val="24"/>
+          <w:szCs w:val="24"/>
+        </w:rPr>
+      </w:pPr>
+    </w:p>
+    <w:p>
+      <w:pPr>
         <w:pStyle w:val="Heading3"/>
         <w:spacing w:before="240" w:after="240"/>
       </w:pPr>
       <w:bookmarkStart w:id="6" w:name="_Toc131892059"/>
       <w:r>
+        <w:lastRenderedPageBreak/>
         <w:t>2.2 Login</w:t>
       </w:r>
       <w:bookmarkEnd w:id="6"/>
@@ -5048,7 +5360,23 @@
           <w:sz w:val="24"/>
           <w:szCs w:val="24"/>
         </w:rPr>
-        <w:t>exist in DB)</w:t>
+        <w:t xml:space="preserve">exist in </w:t>
+      </w:r>
+      <w:r>
+        <w:rPr>
+          <w:rFonts w:ascii="Raleway Medium" w:eastAsia="Raleway Medium" w:hAnsi="Raleway Medium" w:cs="Raleway Medium"/>
+          <w:sz w:val="24"/>
+          <w:szCs w:val="24"/>
+        </w:rPr>
+        <w:t xml:space="preserve">the </w:t>
+      </w:r>
+      <w:r>
+        <w:rPr>
+          <w:rFonts w:ascii="Raleway Medium" w:eastAsia="Raleway Medium" w:hAnsi="Raleway Medium" w:cs="Raleway Medium"/>
+          <w:sz w:val="24"/>
+          <w:szCs w:val="24"/>
+        </w:rPr>
+        <w:t>DB)</w:t>
       </w:r>
     </w:p>
     <w:p>
@@ -5073,15 +5401,23 @@
           <w:sz w:val="24"/>
           <w:szCs w:val="24"/>
         </w:rPr>
-        <w:t>Password (it must be</w:t>
-      </w:r>
-      <w:r>
-        <w:rPr>
-          <w:rFonts w:ascii="Raleway Medium" w:eastAsia="Raleway Medium" w:hAnsi="Raleway Medium" w:cs="Raleway Medium"/>
-          <w:sz w:val="24"/>
-          <w:szCs w:val="24"/>
-        </w:rPr>
-        <w:t xml:space="preserve"> the same as the password saved in the DB for the Email entered in DB)</w:t>
+        <w:t xml:space="preserve">Password (it must </w:t>
+      </w:r>
+      <w:r>
+        <w:rPr>
+          <w:rFonts w:ascii="Raleway Medium" w:eastAsia="Raleway Medium" w:hAnsi="Raleway Medium" w:cs="Raleway Medium"/>
+          <w:sz w:val="24"/>
+          <w:szCs w:val="24"/>
+        </w:rPr>
+        <w:t>conform to the password associated for the above email in the DB</w:t>
+      </w:r>
+      <w:r>
+        <w:rPr>
+          <w:rFonts w:ascii="Raleway Medium" w:eastAsia="Raleway Medium" w:hAnsi="Raleway Medium" w:cs="Raleway Medium"/>
+          <w:sz w:val="24"/>
+          <w:szCs w:val="24"/>
+        </w:rPr>
+        <w:t>)</w:t>
       </w:r>
       <w:r>
         <w:rPr>
@@ -5106,7 +5442,23 @@
           <w:sz w:val="24"/>
           <w:szCs w:val="24"/>
         </w:rPr>
-        <w:t>Click in the login button</w:t>
+        <w:t xml:space="preserve">Click </w:t>
+      </w:r>
+      <w:r>
+        <w:rPr>
+          <w:rFonts w:ascii="Raleway Medium" w:eastAsia="Raleway Medium" w:hAnsi="Raleway Medium" w:cs="Raleway Medium"/>
+          <w:sz w:val="24"/>
+          <w:szCs w:val="24"/>
+        </w:rPr>
+        <w:t>on</w:t>
+      </w:r>
+      <w:r>
+        <w:rPr>
+          <w:rFonts w:ascii="Raleway Medium" w:eastAsia="Raleway Medium" w:hAnsi="Raleway Medium" w:cs="Raleway Medium"/>
+          <w:sz w:val="24"/>
+          <w:szCs w:val="24"/>
+        </w:rPr>
+        <w:t xml:space="preserve"> the login button</w:t>
       </w:r>
     </w:p>
     <w:p>
@@ -5207,7 +5559,6 @@
           <w:sz w:val="24"/>
           <w:szCs w:val="24"/>
         </w:rPr>
-        <w:lastRenderedPageBreak/>
         <w:t xml:space="preserve"> </w:t>
       </w:r>
       <w:r>
@@ -5265,16 +5616,6 @@
       <w:pPr>
         <w:spacing w:before="240" w:after="240"/>
         <w:rPr>
-          <w:rFonts w:ascii="Raleway Medium" w:eastAsia="Raleway Medium" w:hAnsi="Raleway Medium" w:cs="Raleway Medium"/>
-          <w:sz w:val="24"/>
-          <w:szCs w:val="24"/>
-        </w:rPr>
-      </w:pPr>
-    </w:p>
-    <w:p>
-      <w:pPr>
-        <w:spacing w:before="240" w:after="240"/>
-        <w:rPr>
           <w:rFonts w:ascii="Raleway" w:hAnsi="Raleway"/>
           <w:b/>
           <w:sz w:val="24"/>
@@ -5518,36 +5859,6 @@
         </w:rPr>
         <w:t>).</w:t>
       </w:r>
-    </w:p>
-    <w:p>
-      <w:pPr>
-        <w:spacing w:before="240" w:after="240"/>
-        <w:rPr>
-          <w:rFonts w:ascii="Raleway Medium" w:eastAsia="Raleway Medium" w:hAnsi="Raleway Medium" w:cs="Raleway Medium"/>
-          <w:sz w:val="24"/>
-          <w:szCs w:val="24"/>
-        </w:rPr>
-      </w:pPr>
-    </w:p>
-    <w:p>
-      <w:pPr>
-        <w:spacing w:before="240" w:after="240"/>
-        <w:rPr>
-          <w:rFonts w:ascii="Raleway Medium" w:eastAsia="Raleway Medium" w:hAnsi="Raleway Medium" w:cs="Raleway Medium"/>
-          <w:sz w:val="24"/>
-          <w:szCs w:val="24"/>
-        </w:rPr>
-      </w:pPr>
-    </w:p>
-    <w:p>
-      <w:pPr>
-        <w:spacing w:before="240" w:after="240"/>
-        <w:rPr>
-          <w:rFonts w:ascii="Raleway Medium" w:eastAsia="Raleway Medium" w:hAnsi="Raleway Medium" w:cs="Raleway Medium"/>
-          <w:sz w:val="24"/>
-          <w:szCs w:val="24"/>
-        </w:rPr>
-      </w:pPr>
     </w:p>
     <w:p>
       <w:pPr>
@@ -5703,7 +6014,23 @@
                 <w:sz w:val="24"/>
                 <w:szCs w:val="24"/>
               </w:rPr>
-              <w:t xml:space="preserve">clients after login </w:t>
+              <w:t>clients</w:t>
+            </w:r>
+            <w:r>
+              <w:rPr>
+                <w:rFonts w:ascii="Raleway Medium" w:eastAsia="Raleway Medium" w:hAnsi="Raleway Medium" w:cs="Raleway Medium"/>
+                <w:sz w:val="24"/>
+                <w:szCs w:val="24"/>
+              </w:rPr>
+              <w:t xml:space="preserve"> and their accounts</w:t>
+            </w:r>
+            <w:r>
+              <w:rPr>
+                <w:rFonts w:ascii="Raleway Medium" w:eastAsia="Raleway Medium" w:hAnsi="Raleway Medium" w:cs="Raleway Medium"/>
+                <w:sz w:val="24"/>
+                <w:szCs w:val="24"/>
+              </w:rPr>
+              <w:t xml:space="preserve"> after login </w:t>
             </w:r>
           </w:p>
           <w:p>
@@ -6348,7 +6675,15 @@
                 <w:sz w:val="24"/>
                 <w:szCs w:val="24"/>
               </w:rPr>
-              <w:t>_001</w:t>
+              <w:t>_00</w:t>
+            </w:r>
+            <w:r>
+              <w:rPr>
+                <w:b/>
+                <w:sz w:val="24"/>
+                <w:szCs w:val="24"/>
+              </w:rPr>
+              <w:t>3</w:t>
             </w:r>
           </w:p>
           <w:p>
@@ -6456,7 +6791,15 @@
                 <w:sz w:val="24"/>
                 <w:szCs w:val="24"/>
               </w:rPr>
-              <w:t>_002</w:t>
+              <w:t>_00</w:t>
+            </w:r>
+            <w:r>
+              <w:rPr>
+                <w:b/>
+                <w:sz w:val="24"/>
+                <w:szCs w:val="24"/>
+              </w:rPr>
+              <w:t>4</w:t>
             </w:r>
           </w:p>
           <w:p>
@@ -6592,7 +6935,7 @@
                 <w:sz w:val="24"/>
                 <w:szCs w:val="24"/>
               </w:rPr>
-              <w:t>3</w:t>
+              <w:t>5</w:t>
             </w:r>
           </w:p>
           <w:p>
@@ -6736,7 +7079,7 @@
                 <w:sz w:val="24"/>
                 <w:szCs w:val="24"/>
               </w:rPr>
-              <w:t>4</w:t>
+              <w:t>6</w:t>
             </w:r>
           </w:p>
           <w:p>
@@ -6754,7 +7097,7 @@
                 <w:sz w:val="24"/>
                 <w:szCs w:val="24"/>
               </w:rPr>
-              <w:t xml:space="preserve"> </w:t>
+              <w:t xml:space="preserve"> In the admin page, if the client does not have an account, “No Account” will be displayed in the account no</w:t>
             </w:r>
             <w:r>
               <w:rPr>
@@ -6762,8 +7105,146 @@
                 <w:sz w:val="24"/>
                 <w:szCs w:val="24"/>
               </w:rPr>
-              <w:t>In the admin page, if the client does not have an account, “No Account” will be displayed in the account no field.</w:t>
-            </w:r>
+              <w:t>.</w:t>
+            </w:r>
+            <w:r>
+              <w:rPr>
+                <w:rFonts w:ascii="Raleway Medium" w:eastAsia="Raleway Medium" w:hAnsi="Raleway Medium" w:cs="Raleway Medium"/>
+                <w:sz w:val="24"/>
+                <w:szCs w:val="24"/>
+              </w:rPr>
+              <w:t xml:space="preserve"> field.</w:t>
+            </w:r>
+          </w:p>
+          <w:p>
+            <w:pPr>
+              <w:spacing w:before="240" w:after="240"/>
+              <w:rPr>
+                <w:rFonts w:ascii="Raleway Medium" w:eastAsia="Raleway Medium" w:hAnsi="Raleway Medium" w:cs="Raleway Medium"/>
+                <w:sz w:val="24"/>
+                <w:szCs w:val="24"/>
+              </w:rPr>
+            </w:pPr>
+          </w:p>
+          <w:p>
+            <w:pPr>
+              <w:spacing w:before="240" w:after="240"/>
+              <w:rPr>
+                <w:rFonts w:ascii="Raleway Medium" w:eastAsia="Raleway Medium" w:hAnsi="Raleway Medium" w:cs="Raleway Medium"/>
+                <w:sz w:val="24"/>
+                <w:szCs w:val="24"/>
+              </w:rPr>
+            </w:pPr>
+          </w:p>
+          <w:p>
+            <w:pPr>
+              <w:spacing w:before="240" w:after="240"/>
+              <w:rPr>
+                <w:rFonts w:ascii="Raleway Medium" w:eastAsia="Raleway Medium" w:hAnsi="Raleway Medium" w:cs="Raleway Medium"/>
+                <w:sz w:val="24"/>
+                <w:szCs w:val="24"/>
+              </w:rPr>
+            </w:pPr>
+          </w:p>
+          <w:p>
+            <w:pPr>
+              <w:spacing w:before="240" w:after="240"/>
+              <w:rPr>
+                <w:rFonts w:ascii="Raleway Medium" w:eastAsia="Raleway Medium" w:hAnsi="Raleway Medium" w:cs="Raleway Medium"/>
+                <w:sz w:val="24"/>
+                <w:szCs w:val="24"/>
+              </w:rPr>
+            </w:pPr>
+          </w:p>
+          <w:p>
+            <w:pPr>
+              <w:spacing w:before="240" w:after="240"/>
+              <w:rPr>
+                <w:rFonts w:ascii="Raleway Medium" w:eastAsia="Raleway Medium" w:hAnsi="Raleway Medium" w:cs="Raleway Medium"/>
+                <w:sz w:val="24"/>
+                <w:szCs w:val="24"/>
+              </w:rPr>
+            </w:pPr>
+          </w:p>
+          <w:p>
+            <w:pPr>
+              <w:spacing w:before="240" w:after="240"/>
+              <w:rPr>
+                <w:rFonts w:ascii="Raleway Medium" w:eastAsia="Raleway Medium" w:hAnsi="Raleway Medium" w:cs="Raleway Medium"/>
+                <w:sz w:val="24"/>
+                <w:szCs w:val="24"/>
+              </w:rPr>
+            </w:pPr>
+          </w:p>
+          <w:p>
+            <w:pPr>
+              <w:spacing w:before="240" w:after="240"/>
+              <w:rPr>
+                <w:rFonts w:ascii="Raleway Medium" w:eastAsia="Raleway Medium" w:hAnsi="Raleway Medium" w:cs="Raleway Medium"/>
+                <w:sz w:val="24"/>
+                <w:szCs w:val="24"/>
+              </w:rPr>
+            </w:pPr>
+          </w:p>
+          <w:p>
+            <w:pPr>
+              <w:spacing w:before="240" w:after="240"/>
+              <w:rPr>
+                <w:rFonts w:ascii="Raleway Medium" w:eastAsia="Raleway Medium" w:hAnsi="Raleway Medium" w:cs="Raleway Medium"/>
+                <w:sz w:val="24"/>
+                <w:szCs w:val="24"/>
+              </w:rPr>
+            </w:pPr>
+          </w:p>
+          <w:p>
+            <w:pPr>
+              <w:spacing w:before="240" w:after="240"/>
+              <w:rPr>
+                <w:rFonts w:ascii="Raleway Medium" w:eastAsia="Raleway Medium" w:hAnsi="Raleway Medium" w:cs="Raleway Medium"/>
+                <w:sz w:val="24"/>
+                <w:szCs w:val="24"/>
+              </w:rPr>
+            </w:pPr>
+          </w:p>
+          <w:p>
+            <w:pPr>
+              <w:spacing w:before="240" w:after="240"/>
+              <w:rPr>
+                <w:rFonts w:ascii="Raleway Medium" w:eastAsia="Raleway Medium" w:hAnsi="Raleway Medium" w:cs="Raleway Medium"/>
+                <w:sz w:val="24"/>
+                <w:szCs w:val="24"/>
+              </w:rPr>
+            </w:pPr>
+          </w:p>
+          <w:p>
+            <w:pPr>
+              <w:spacing w:before="240" w:after="240"/>
+              <w:rPr>
+                <w:rFonts w:ascii="Raleway Medium" w:eastAsia="Raleway Medium" w:hAnsi="Raleway Medium" w:cs="Raleway Medium"/>
+                <w:sz w:val="24"/>
+                <w:szCs w:val="24"/>
+              </w:rPr>
+            </w:pPr>
+          </w:p>
+          <w:p>
+            <w:pPr>
+              <w:spacing w:before="240" w:after="240"/>
+              <w:rPr>
+                <w:rFonts w:ascii="Raleway Medium" w:eastAsia="Raleway Medium" w:hAnsi="Raleway Medium" w:cs="Raleway Medium"/>
+                <w:sz w:val="24"/>
+                <w:szCs w:val="24"/>
+              </w:rPr>
+            </w:pPr>
+          </w:p>
+          <w:p>
+            <w:pPr>
+              <w:spacing w:before="240" w:after="240"/>
+              <w:rPr>
+                <w:rFonts w:ascii="Raleway Medium" w:eastAsia="Raleway Medium" w:hAnsi="Raleway Medium" w:cs="Raleway Medium"/>
+                <w:sz w:val="24"/>
+                <w:szCs w:val="24"/>
+              </w:rPr>
+            </w:pPr>
           </w:p>
         </w:tc>
       </w:tr>
@@ -7005,7 +7486,6 @@
           <w:sz w:val="24"/>
           <w:szCs w:val="24"/>
         </w:rPr>
-        <w:lastRenderedPageBreak/>
         <w:t>If the client do</w:t>
       </w:r>
       <w:r>
@@ -7022,25 +7502,7 @@
           <w:sz w:val="24"/>
           <w:szCs w:val="24"/>
         </w:rPr>
-        <w:t xml:space="preserve"> not choose an account and try to transfer money, the client </w:t>
-      </w:r>
-      <w:proofErr w:type="gramStart"/>
-      <w:r>
-        <w:rPr>
-          <w:rFonts w:ascii="Raleway Medium" w:eastAsia="Raleway Medium" w:hAnsi="Raleway Medium" w:cs="Raleway Medium"/>
-          <w:sz w:val="24"/>
-          <w:szCs w:val="24"/>
-        </w:rPr>
-        <w:t>show</w:t>
-      </w:r>
-      <w:proofErr w:type="gramEnd"/>
-      <w:r>
-        <w:rPr>
-          <w:rFonts w:ascii="Raleway Medium" w:eastAsia="Raleway Medium" w:hAnsi="Raleway Medium" w:cs="Raleway Medium"/>
-          <w:sz w:val="24"/>
-          <w:szCs w:val="24"/>
-        </w:rPr>
-        <w:t xml:space="preserve"> an alert with massage “</w:t>
+        <w:t xml:space="preserve"> not choose an account and try to transfer money, the client show an alert with massage “</w:t>
       </w:r>
       <w:r>
         <w:rPr>
@@ -7360,12 +7822,33 @@
           <w:szCs w:val="24"/>
         </w:rPr>
       </w:pPr>
-      <w:r>
-        <w:rPr>
-          <w:b/>
-          <w:sz w:val="24"/>
-          <w:szCs w:val="24"/>
-        </w:rPr>
+    </w:p>
+    <w:p>
+      <w:pPr>
+        <w:spacing w:before="240" w:after="240"/>
+        <w:rPr>
+          <w:b/>
+          <w:sz w:val="24"/>
+          <w:szCs w:val="24"/>
+        </w:rPr>
+      </w:pPr>
+    </w:p>
+    <w:p>
+      <w:pPr>
+        <w:spacing w:before="240" w:after="240"/>
+        <w:rPr>
+          <w:b/>
+          <w:sz w:val="24"/>
+          <w:szCs w:val="24"/>
+        </w:rPr>
+      </w:pPr>
+      <w:r>
+        <w:rPr>
+          <w:b/>
+          <w:sz w:val="24"/>
+          <w:szCs w:val="24"/>
+        </w:rPr>
+        <w:lastRenderedPageBreak/>
         <w:t>SRS_PerformTransaction_006</w:t>
       </w:r>
     </w:p>
@@ -7436,15 +7919,7 @@
           <w:sz w:val="24"/>
           <w:szCs w:val="24"/>
         </w:rPr>
-        <w:t>SRS_PerformTransaction_00</w:t>
-      </w:r>
-      <w:r>
-        <w:rPr>
-          <w:b/>
-          <w:sz w:val="24"/>
-          <w:szCs w:val="24"/>
-        </w:rPr>
-        <w:t>7</w:t>
+        <w:t>SRS_PerformTransaction_007</w:t>
       </w:r>
     </w:p>
     <w:p>
@@ -7473,9 +7948,8 @@
           <w:sz w:val="24"/>
           <w:szCs w:val="24"/>
         </w:rPr>
-        <w:t>valid value, the two nearest values are ‘’ and ‘</w:t>
-      </w:r>
-      <w:proofErr w:type="gramStart"/>
+        <w:t xml:space="preserve">valid value, the two nearest values are ‘’ and ‘’ </w:t>
+      </w:r>
       <w:r>
         <w:rPr>
           <w:rFonts w:ascii="Raleway Medium" w:hAnsi="Raleway Medium"/>
@@ -7483,18 +7957,37 @@
           <w:sz w:val="24"/>
           <w:szCs w:val="24"/>
         </w:rPr>
-        <w:t xml:space="preserve">’ </w:t>
-      </w:r>
-      <w:r>
+        <w:t>”.</w:t>
+      </w:r>
+    </w:p>
+    <w:p>
+      <w:pPr>
+        <w:spacing w:before="240" w:after="240"/>
+        <w:rPr>
+          <w:b/>
+          <w:sz w:val="24"/>
+          <w:szCs w:val="24"/>
+        </w:rPr>
+      </w:pPr>
+      <w:r>
+        <w:rPr>
+          <w:b/>
+          <w:sz w:val="24"/>
+          <w:szCs w:val="24"/>
+        </w:rPr>
+        <w:t>SRS_PerformTransaction_008</w:t>
+      </w:r>
+    </w:p>
+    <w:p>
+      <w:pPr>
+        <w:spacing w:before="240" w:after="240"/>
         <w:rPr>
           <w:rFonts w:ascii="Raleway Medium" w:hAnsi="Raleway Medium"/>
           <w:bCs/>
           <w:sz w:val="24"/>
           <w:szCs w:val="24"/>
         </w:rPr>
-        <w:t>”</w:t>
-      </w:r>
-      <w:proofErr w:type="gramEnd"/>
+      </w:pPr>
       <w:r>
         <w:rPr>
           <w:rFonts w:ascii="Raleway Medium" w:hAnsi="Raleway Medium"/>
@@ -7502,45 +7995,17 @@
           <w:sz w:val="24"/>
           <w:szCs w:val="24"/>
         </w:rPr>
-        <w:t>.</w:t>
-      </w:r>
-    </w:p>
-    <w:p>
-      <w:pPr>
-        <w:spacing w:before="240" w:after="240"/>
-        <w:rPr>
-          <w:b/>
-          <w:sz w:val="24"/>
-          <w:szCs w:val="24"/>
-        </w:rPr>
-      </w:pPr>
-      <w:r>
-        <w:rPr>
-          <w:b/>
-          <w:sz w:val="24"/>
-          <w:szCs w:val="24"/>
-        </w:rPr>
-        <w:t>SRS_PerformTransaction_00</w:t>
-      </w:r>
-      <w:r>
-        <w:rPr>
-          <w:b/>
-          <w:sz w:val="24"/>
-          <w:szCs w:val="24"/>
-        </w:rPr>
-        <w:t>8</w:t>
-      </w:r>
-    </w:p>
-    <w:p>
-      <w:pPr>
-        <w:spacing w:before="240" w:after="240"/>
+        <w:t xml:space="preserve">If the client entered </w:t>
+      </w:r>
+      <w:r>
         <w:rPr>
           <w:rFonts w:ascii="Raleway Medium" w:hAnsi="Raleway Medium"/>
           <w:bCs/>
           <w:sz w:val="24"/>
           <w:szCs w:val="24"/>
         </w:rPr>
-      </w:pPr>
+        <w:t>a letter ‘e’, in either</w:t>
+      </w:r>
       <w:r>
         <w:rPr>
           <w:rFonts w:ascii="Raleway Medium" w:hAnsi="Raleway Medium"/>
@@ -7548,7 +8013,7 @@
           <w:sz w:val="24"/>
           <w:szCs w:val="24"/>
         </w:rPr>
-        <w:t xml:space="preserve">If the client entered </w:t>
+        <w:t xml:space="preserve"> the account number field or the amount of money of field, an error will be displayed</w:t>
       </w:r>
       <w:r>
         <w:rPr>
@@ -7557,12 +8022,115 @@
           <w:sz w:val="24"/>
           <w:szCs w:val="24"/>
         </w:rPr>
-        <w:t>a letter ‘e’, in either</w:t>
-      </w:r>
-      <w:r>
-        <w:rPr>
-          <w:rFonts w:ascii="Raleway Medium" w:hAnsi="Raleway Medium"/>
-          <w:bCs/>
+        <w:t xml:space="preserve"> “please enter a number”.</w:t>
+      </w:r>
+    </w:p>
+    <w:p>
+      <w:pPr>
+        <w:pStyle w:val="Heading4"/>
+        <w:spacing w:before="240" w:after="240"/>
+        <w:rPr>
+          <w:b/>
+          <w:color w:val="000000"/>
+        </w:rPr>
+      </w:pPr>
+      <w:bookmarkStart w:id="16" w:name="_Toc131892068"/>
+    </w:p>
+    <w:p/>
+    <w:p>
+      <w:pPr>
+        <w:pStyle w:val="Heading4"/>
+        <w:spacing w:before="240" w:after="240"/>
+        <w:rPr>
+          <w:b/>
+          <w:color w:val="000000"/>
+        </w:rPr>
+      </w:pPr>
+      <w:r>
+        <w:rPr>
+          <w:b/>
+          <w:color w:val="000000"/>
+        </w:rPr>
+        <w:t>2.</w:t>
+      </w:r>
+      <w:r>
+        <w:rPr>
+          <w:b/>
+          <w:color w:val="000000"/>
+        </w:rPr>
+        <w:t>3.</w:t>
+      </w:r>
+      <w:r>
+        <w:rPr>
+          <w:b/>
+          <w:color w:val="000000"/>
+        </w:rPr>
+        <w:t>4</w:t>
+      </w:r>
+      <w:r>
+        <w:rPr>
+          <w:b/>
+          <w:color w:val="000000"/>
+        </w:rPr>
+        <w:t>.1 Description</w:t>
+      </w:r>
+      <w:r>
+        <w:rPr>
+          <w:b/>
+          <w:color w:val="000000"/>
+        </w:rPr>
+        <w:t xml:space="preserve"> and </w:t>
+      </w:r>
+      <w:r>
+        <w:rPr>
+          <w:b/>
+          <w:color w:val="000000"/>
+        </w:rPr>
+        <w:t>Priority (</w:t>
+      </w:r>
+      <w:r>
+        <w:rPr>
+          <w:b/>
+          <w:color w:val="000000"/>
+        </w:rPr>
+        <w:t xml:space="preserve">Add </w:t>
+      </w:r>
+      <w:r>
+        <w:rPr>
+          <w:b/>
+          <w:color w:val="000000"/>
+        </w:rPr>
+        <w:t>New Account</w:t>
+      </w:r>
+      <w:r>
+        <w:rPr>
+          <w:b/>
+          <w:color w:val="000000"/>
+        </w:rPr>
+        <w:t>)</w:t>
+      </w:r>
+      <w:bookmarkEnd w:id="16"/>
+    </w:p>
+    <w:p>
+      <w:pPr>
+        <w:spacing w:before="240" w:after="240"/>
+        <w:rPr>
+          <w:rFonts w:ascii="Raleway" w:eastAsia="Raleway" w:hAnsi="Raleway" w:cs="Raleway"/>
+          <w:sz w:val="24"/>
+          <w:szCs w:val="24"/>
+        </w:rPr>
+      </w:pPr>
+      <w:r>
+        <w:rPr>
+          <w:b/>
+          <w:sz w:val="24"/>
+          <w:szCs w:val="24"/>
+        </w:rPr>
+        <w:t>Client:</w:t>
+      </w:r>
+      <w:r>
+        <w:rPr>
+          <w:b/>
           <w:sz w:val="24"/>
           <w:szCs w:val="24"/>
         </w:rPr>
@@ -7570,32 +8138,238 @@
       </w:r>
       <w:r>
         <w:rPr>
-          <w:rFonts w:ascii="Raleway Medium" w:hAnsi="Raleway Medium"/>
-          <w:bCs/>
-          <w:sz w:val="24"/>
-          <w:szCs w:val="24"/>
-        </w:rPr>
-        <w:t>the account number field or the amount of money of field, an error will be displayed</w:t>
-      </w:r>
-      <w:r>
-        <w:rPr>
-          <w:rFonts w:ascii="Raleway Medium" w:hAnsi="Raleway Medium"/>
-          <w:bCs/>
-          <w:sz w:val="24"/>
-          <w:szCs w:val="24"/>
-        </w:rPr>
-        <w:t xml:space="preserve"> “please enter a number”.</w:t>
-      </w:r>
-    </w:p>
-    <w:p>
-      <w:pPr>
-        <w:spacing w:before="240" w:after="240"/>
-        <w:rPr>
-          <w:rFonts w:ascii="Raleway Medium" w:eastAsia="Raleway Medium" w:hAnsi="Raleway Medium" w:cs="Raleway Medium"/>
-          <w:sz w:val="24"/>
-          <w:szCs w:val="24"/>
-        </w:rPr>
-      </w:pPr>
+          <w:rFonts w:ascii="Raleway Medium" w:eastAsia="Raleway Medium" w:hAnsi="Raleway Medium" w:cs="Raleway Medium"/>
+          <w:sz w:val="24"/>
+          <w:szCs w:val="24"/>
+        </w:rPr>
+        <w:t xml:space="preserve">A Client can </w:t>
+      </w:r>
+      <w:r>
+        <w:rPr>
+          <w:rFonts w:ascii="Raleway Medium" w:eastAsia="Raleway Medium" w:hAnsi="Raleway Medium" w:cs="Raleway Medium"/>
+          <w:sz w:val="24"/>
+          <w:szCs w:val="24"/>
+        </w:rPr>
+        <w:t xml:space="preserve">add one or more new </w:t>
+      </w:r>
+      <w:r>
+        <w:rPr>
+          <w:rFonts w:ascii="Raleway Medium" w:eastAsia="Raleway Medium" w:hAnsi="Raleway Medium" w:cs="Raleway Medium"/>
+          <w:sz w:val="24"/>
+          <w:szCs w:val="24"/>
+        </w:rPr>
+        <w:t>account</w:t>
+      </w:r>
+      <w:r>
+        <w:rPr>
+          <w:rFonts w:ascii="Raleway Medium" w:eastAsia="Raleway Medium" w:hAnsi="Raleway Medium" w:cs="Raleway Medium"/>
+          <w:sz w:val="24"/>
+          <w:szCs w:val="24"/>
+        </w:rPr>
+        <w:t>s</w:t>
+      </w:r>
+      <w:r>
+        <w:rPr>
+          <w:rFonts w:ascii="Raleway Medium" w:eastAsia="Raleway Medium" w:hAnsi="Raleway Medium" w:cs="Raleway Medium"/>
+          <w:sz w:val="24"/>
+          <w:szCs w:val="24"/>
+        </w:rPr>
+        <w:t xml:space="preserve">, </w:t>
+      </w:r>
+      <w:r>
+        <w:rPr>
+          <w:rFonts w:ascii="Raleway" w:eastAsia="Raleway" w:hAnsi="Raleway" w:cs="Raleway"/>
+          <w:sz w:val="24"/>
+          <w:szCs w:val="24"/>
+        </w:rPr>
+        <w:t xml:space="preserve">after the </w:t>
+      </w:r>
+      <w:r>
+        <w:rPr>
+          <w:rFonts w:ascii="Raleway" w:eastAsia="Raleway" w:hAnsi="Raleway" w:cs="Raleway"/>
+          <w:sz w:val="24"/>
+          <w:szCs w:val="24"/>
+        </w:rPr>
+        <w:t xml:space="preserve">client </w:t>
+      </w:r>
+      <w:r>
+        <w:rPr>
+          <w:rFonts w:ascii="Raleway" w:eastAsia="Raleway" w:hAnsi="Raleway" w:cs="Raleway"/>
+          <w:sz w:val="24"/>
+          <w:szCs w:val="24"/>
+        </w:rPr>
+        <w:t>clicks</w:t>
+      </w:r>
+      <w:r>
+        <w:rPr>
+          <w:rFonts w:ascii="Raleway" w:eastAsia="Raleway" w:hAnsi="Raleway" w:cs="Raleway"/>
+          <w:sz w:val="24"/>
+          <w:szCs w:val="24"/>
+        </w:rPr>
+        <w:t xml:space="preserve"> on</w:t>
+      </w:r>
+      <w:r>
+        <w:rPr>
+          <w:rFonts w:ascii="Raleway" w:eastAsia="Raleway" w:hAnsi="Raleway" w:cs="Raleway"/>
+          <w:sz w:val="24"/>
+          <w:szCs w:val="24"/>
+        </w:rPr>
+        <w:t xml:space="preserve"> </w:t>
+      </w:r>
+      <w:r>
+        <w:rPr>
+          <w:rFonts w:ascii="Raleway" w:eastAsia="Raleway" w:hAnsi="Raleway" w:cs="Raleway"/>
+          <w:sz w:val="24"/>
+          <w:szCs w:val="24"/>
+        </w:rPr>
+        <w:t>A</w:t>
+      </w:r>
+      <w:r>
+        <w:rPr>
+          <w:rFonts w:ascii="Raleway" w:eastAsia="Raleway" w:hAnsi="Raleway" w:cs="Raleway"/>
+          <w:sz w:val="24"/>
+          <w:szCs w:val="24"/>
+        </w:rPr>
+        <w:t>d</w:t>
+      </w:r>
+      <w:r>
+        <w:rPr>
+          <w:rFonts w:ascii="Raleway" w:eastAsia="Raleway" w:hAnsi="Raleway" w:cs="Raleway"/>
+          <w:sz w:val="24"/>
+          <w:szCs w:val="24"/>
+        </w:rPr>
+        <w:t>d</w:t>
+      </w:r>
+      <w:r>
+        <w:rPr>
+          <w:rFonts w:ascii="Raleway" w:eastAsia="Raleway" w:hAnsi="Raleway" w:cs="Raleway"/>
+          <w:sz w:val="24"/>
+          <w:szCs w:val="24"/>
+        </w:rPr>
+        <w:t xml:space="preserve"> </w:t>
+      </w:r>
+      <w:r>
+        <w:rPr>
+          <w:rFonts w:ascii="Raleway" w:eastAsia="Raleway" w:hAnsi="Raleway" w:cs="Raleway"/>
+          <w:sz w:val="24"/>
+          <w:szCs w:val="24"/>
+        </w:rPr>
+        <w:t>New A</w:t>
+      </w:r>
+      <w:r>
+        <w:rPr>
+          <w:rFonts w:ascii="Raleway" w:eastAsia="Raleway" w:hAnsi="Raleway" w:cs="Raleway"/>
+          <w:sz w:val="24"/>
+          <w:szCs w:val="24"/>
+        </w:rPr>
+        <w:t xml:space="preserve">ccount button the system will provide </w:t>
+      </w:r>
+      <w:r>
+        <w:rPr>
+          <w:rFonts w:ascii="Raleway" w:eastAsia="Raleway" w:hAnsi="Raleway" w:cs="Raleway"/>
+          <w:sz w:val="24"/>
+          <w:szCs w:val="24"/>
+        </w:rPr>
+        <w:t xml:space="preserve">an </w:t>
+      </w:r>
+      <w:r>
+        <w:rPr>
+          <w:rFonts w:ascii="Raleway" w:eastAsia="Raleway" w:hAnsi="Raleway" w:cs="Raleway"/>
+          <w:sz w:val="24"/>
+          <w:szCs w:val="24"/>
+        </w:rPr>
+        <w:t xml:space="preserve">alert </w:t>
+      </w:r>
+      <w:r>
+        <w:rPr>
+          <w:rFonts w:ascii="Raleway" w:eastAsia="Raleway" w:hAnsi="Raleway" w:cs="Raleway"/>
+          <w:sz w:val="24"/>
+          <w:szCs w:val="24"/>
+        </w:rPr>
+        <w:t>message</w:t>
+      </w:r>
+      <w:r>
+        <w:rPr>
+          <w:rFonts w:ascii="Raleway" w:eastAsia="Raleway" w:hAnsi="Raleway" w:cs="Raleway"/>
+          <w:sz w:val="24"/>
+          <w:szCs w:val="24"/>
+        </w:rPr>
+        <w:t xml:space="preserve"> saying " </w:t>
+      </w:r>
+      <w:r>
+        <w:rPr>
+          <w:rFonts w:ascii="Raleway" w:eastAsia="Raleway" w:hAnsi="Raleway" w:cs="Raleway"/>
+          <w:sz w:val="24"/>
+          <w:szCs w:val="24"/>
+        </w:rPr>
+        <w:t xml:space="preserve">your account Number </w:t>
+      </w:r>
+      <w:r>
+        <w:rPr>
+          <w:rFonts w:ascii="Raleway" w:eastAsia="Raleway" w:hAnsi="Raleway" w:cs="Raleway"/>
+          <w:sz w:val="24"/>
+          <w:szCs w:val="24"/>
+        </w:rPr>
+        <w:t>is.</w:t>
+      </w:r>
+      <w:r>
+        <w:rPr>
+          <w:rFonts w:ascii="Raleway" w:eastAsia="Raleway" w:hAnsi="Raleway" w:cs="Raleway"/>
+          <w:sz w:val="24"/>
+          <w:szCs w:val="24"/>
+        </w:rPr>
+        <w:t xml:space="preserve"> </w:t>
+      </w:r>
+      <w:r>
+        <w:rPr>
+          <w:rFonts w:ascii="Raleway" w:eastAsia="Raleway" w:hAnsi="Raleway" w:cs="Raleway"/>
+          <w:sz w:val="24"/>
+          <w:szCs w:val="24"/>
+        </w:rPr>
+        <w:t>"</w:t>
+      </w:r>
+      <w:r>
+        <w:rPr>
+          <w:rFonts w:ascii="Raleway" w:eastAsia="Raleway" w:hAnsi="Raleway" w:cs="Raleway"/>
+          <w:sz w:val="24"/>
+          <w:szCs w:val="24"/>
+        </w:rPr>
+        <w:t>. T</w:t>
+      </w:r>
+      <w:r>
+        <w:rPr>
+          <w:rFonts w:ascii="Raleway" w:eastAsia="Raleway" w:hAnsi="Raleway" w:cs="Raleway"/>
+          <w:sz w:val="24"/>
+          <w:szCs w:val="24"/>
+        </w:rPr>
+        <w:t xml:space="preserve">he account number will be added automatically to the drop-down list containing the opened accounts for the </w:t>
+      </w:r>
+      <w:r>
+        <w:rPr>
+          <w:rFonts w:ascii="Raleway" w:eastAsia="Raleway" w:hAnsi="Raleway" w:cs="Raleway"/>
+          <w:sz w:val="24"/>
+          <w:szCs w:val="24"/>
+        </w:rPr>
+        <w:t>client.</w:t>
+      </w:r>
+    </w:p>
+    <w:p>
+      <w:pPr>
+        <w:spacing w:before="240" w:after="240"/>
+        <w:rPr>
+          <w:rFonts w:ascii="Raleway Medium" w:eastAsia="Raleway Medium" w:hAnsi="Raleway Medium" w:cs="Raleway Medium"/>
+          <w:sz w:val="24"/>
+          <w:szCs w:val="24"/>
+        </w:rPr>
+      </w:pPr>
+      <w:r>
+        <w:rPr>
+          <w:rFonts w:ascii="Raleway Medium" w:eastAsia="Raleway Medium" w:hAnsi="Raleway Medium" w:cs="Raleway Medium"/>
+          <w:sz w:val="24"/>
+          <w:szCs w:val="24"/>
+        </w:rPr>
+        <w:t>The priority is high (Assumption).</w:t>
+      </w:r>
     </w:p>
     <w:p>
       <w:pPr>
@@ -7606,7 +8380,7 @@
           <w:color w:val="000000"/>
         </w:rPr>
       </w:pPr>
-      <w:bookmarkStart w:id="16" w:name="_Toc131892068"/>
+      <w:bookmarkStart w:id="17" w:name="_Toc131892069"/>
       <w:r>
         <w:rPr>
           <w:b/>
@@ -7619,75 +8393,64 @@
           <w:b/>
           <w:color w:val="000000"/>
         </w:rPr>
-        <w:t>3.</w:t>
+        <w:t>3.4.2</w:t>
       </w:r>
       <w:r>
         <w:rPr>
           <w:b/>
           <w:color w:val="000000"/>
         </w:rPr>
-        <w:t>4</w:t>
+        <w:t xml:space="preserve"> Stimulus</w:t>
       </w:r>
       <w:r>
         <w:rPr>
           <w:b/>
           <w:color w:val="000000"/>
         </w:rPr>
-        <w:t>.1 Description</w:t>
-      </w:r>
-      <w:r>
-        <w:rPr>
-          <w:b/>
-          <w:color w:val="000000"/>
-        </w:rPr>
-        <w:t xml:space="preserve"> and </w:t>
-      </w:r>
-      <w:r>
-        <w:rPr>
-          <w:b/>
-          <w:color w:val="000000"/>
-        </w:rPr>
-        <w:t>Priority (</w:t>
-      </w:r>
-      <w:r>
-        <w:rPr>
-          <w:b/>
-          <w:color w:val="000000"/>
-        </w:rPr>
-        <w:t xml:space="preserve">Add </w:t>
-      </w:r>
-      <w:r>
-        <w:rPr>
-          <w:b/>
-          <w:color w:val="000000"/>
-        </w:rPr>
-        <w:t>New Account</w:t>
-      </w:r>
-      <w:r>
-        <w:rPr>
-          <w:b/>
-          <w:color w:val="000000"/>
-        </w:rPr>
-        <w:t>)</w:t>
-      </w:r>
-      <w:bookmarkEnd w:id="16"/>
-    </w:p>
-    <w:p>
-      <w:pPr>
-        <w:spacing w:before="240" w:after="240"/>
-        <w:rPr>
-          <w:rFonts w:ascii="Raleway" w:eastAsia="Raleway" w:hAnsi="Raleway" w:cs="Raleway"/>
-          <w:sz w:val="24"/>
-          <w:szCs w:val="24"/>
-        </w:rPr>
-      </w:pPr>
-      <w:r>
-        <w:rPr>
-          <w:b/>
-          <w:sz w:val="24"/>
-          <w:szCs w:val="24"/>
-        </w:rPr>
-        <w:t>Client:</w:t>
+        <w:t>/Response Sequences</w:t>
+      </w:r>
+      <w:bookmarkEnd w:id="17"/>
+    </w:p>
+    <w:p>
+      <w:pPr>
+        <w:spacing w:before="240" w:after="240"/>
+        <w:rPr>
+          <w:b/>
+          <w:sz w:val="24"/>
+          <w:szCs w:val="24"/>
+        </w:rPr>
+      </w:pPr>
+      <w:r>
+        <w:rPr>
+          <w:b/>
+          <w:sz w:val="24"/>
+          <w:szCs w:val="24"/>
+        </w:rPr>
+        <w:t>SRS_</w:t>
+      </w:r>
+      <w:r>
+        <w:rPr>
+          <w:b/>
+          <w:sz w:val="24"/>
+          <w:szCs w:val="24"/>
+        </w:rPr>
+        <w:t>Ad</w:t>
+      </w:r>
+      <w:r>
+        <w:rPr>
+          <w:b/>
+          <w:sz w:val="24"/>
+          <w:szCs w:val="24"/>
+        </w:rPr>
+        <w:t xml:space="preserve">d </w:t>
+      </w:r>
+      <w:r>
+        <w:rPr>
+          <w:b/>
+          <w:sz w:val="24"/>
+          <w:szCs w:val="24"/>
+        </w:rPr>
+        <w:t>New</w:t>
       </w:r>
       <w:r>
         <w:rPr>
@@ -7699,317 +8462,6 @@
       </w:r>
       <w:r>
         <w:rPr>
-          <w:rFonts w:ascii="Raleway Medium" w:eastAsia="Raleway Medium" w:hAnsi="Raleway Medium" w:cs="Raleway Medium"/>
-          <w:sz w:val="24"/>
-          <w:szCs w:val="24"/>
-        </w:rPr>
-        <w:t xml:space="preserve">A Client can </w:t>
-      </w:r>
-      <w:r>
-        <w:rPr>
-          <w:rFonts w:ascii="Raleway Medium" w:eastAsia="Raleway Medium" w:hAnsi="Raleway Medium" w:cs="Raleway Medium"/>
-          <w:sz w:val="24"/>
-          <w:szCs w:val="24"/>
-        </w:rPr>
-        <w:t xml:space="preserve">add one or more new </w:t>
-      </w:r>
-      <w:r>
-        <w:rPr>
-          <w:rFonts w:ascii="Raleway Medium" w:eastAsia="Raleway Medium" w:hAnsi="Raleway Medium" w:cs="Raleway Medium"/>
-          <w:sz w:val="24"/>
-          <w:szCs w:val="24"/>
-        </w:rPr>
-        <w:t>account</w:t>
-      </w:r>
-      <w:r>
-        <w:rPr>
-          <w:rFonts w:ascii="Raleway Medium" w:eastAsia="Raleway Medium" w:hAnsi="Raleway Medium" w:cs="Raleway Medium"/>
-          <w:sz w:val="24"/>
-          <w:szCs w:val="24"/>
-        </w:rPr>
-        <w:t>s</w:t>
-      </w:r>
-      <w:r>
-        <w:rPr>
-          <w:rFonts w:ascii="Raleway Medium" w:eastAsia="Raleway Medium" w:hAnsi="Raleway Medium" w:cs="Raleway Medium"/>
-          <w:sz w:val="24"/>
-          <w:szCs w:val="24"/>
-        </w:rPr>
-        <w:t xml:space="preserve">, </w:t>
-      </w:r>
-      <w:r>
-        <w:rPr>
-          <w:rFonts w:ascii="Raleway" w:eastAsia="Raleway" w:hAnsi="Raleway" w:cs="Raleway"/>
-          <w:sz w:val="24"/>
-          <w:szCs w:val="24"/>
-        </w:rPr>
-        <w:t xml:space="preserve">after the </w:t>
-      </w:r>
-      <w:r>
-        <w:rPr>
-          <w:rFonts w:ascii="Raleway" w:eastAsia="Raleway" w:hAnsi="Raleway" w:cs="Raleway"/>
-          <w:sz w:val="24"/>
-          <w:szCs w:val="24"/>
-        </w:rPr>
-        <w:t xml:space="preserve">client </w:t>
-      </w:r>
-      <w:r>
-        <w:rPr>
-          <w:rFonts w:ascii="Raleway" w:eastAsia="Raleway" w:hAnsi="Raleway" w:cs="Raleway"/>
-          <w:sz w:val="24"/>
-          <w:szCs w:val="24"/>
-        </w:rPr>
-        <w:t xml:space="preserve">clicks the </w:t>
-      </w:r>
-      <w:r>
-        <w:rPr>
-          <w:rFonts w:ascii="Raleway" w:eastAsia="Raleway" w:hAnsi="Raleway" w:cs="Raleway"/>
-          <w:sz w:val="24"/>
-          <w:szCs w:val="24"/>
-        </w:rPr>
-        <w:t>A</w:t>
-      </w:r>
-      <w:r>
-        <w:rPr>
-          <w:rFonts w:ascii="Raleway" w:eastAsia="Raleway" w:hAnsi="Raleway" w:cs="Raleway"/>
-          <w:sz w:val="24"/>
-          <w:szCs w:val="24"/>
-        </w:rPr>
-        <w:t>d</w:t>
-      </w:r>
-      <w:r>
-        <w:rPr>
-          <w:rFonts w:ascii="Raleway" w:eastAsia="Raleway" w:hAnsi="Raleway" w:cs="Raleway"/>
-          <w:sz w:val="24"/>
-          <w:szCs w:val="24"/>
-        </w:rPr>
-        <w:t>d</w:t>
-      </w:r>
-      <w:r>
-        <w:rPr>
-          <w:rFonts w:ascii="Raleway" w:eastAsia="Raleway" w:hAnsi="Raleway" w:cs="Raleway"/>
-          <w:sz w:val="24"/>
-          <w:szCs w:val="24"/>
-        </w:rPr>
-        <w:t xml:space="preserve"> </w:t>
-      </w:r>
-      <w:r>
-        <w:rPr>
-          <w:rFonts w:ascii="Raleway" w:eastAsia="Raleway" w:hAnsi="Raleway" w:cs="Raleway"/>
-          <w:sz w:val="24"/>
-          <w:szCs w:val="24"/>
-        </w:rPr>
-        <w:t>New A</w:t>
-      </w:r>
-      <w:r>
-        <w:rPr>
-          <w:rFonts w:ascii="Raleway" w:eastAsia="Raleway" w:hAnsi="Raleway" w:cs="Raleway"/>
-          <w:sz w:val="24"/>
-          <w:szCs w:val="24"/>
-        </w:rPr>
-        <w:t xml:space="preserve">ccount button the system will provide </w:t>
-      </w:r>
-      <w:r>
-        <w:rPr>
-          <w:rFonts w:ascii="Raleway" w:eastAsia="Raleway" w:hAnsi="Raleway" w:cs="Raleway"/>
-          <w:sz w:val="24"/>
-          <w:szCs w:val="24"/>
-        </w:rPr>
-        <w:t xml:space="preserve">an </w:t>
-      </w:r>
-      <w:r>
-        <w:rPr>
-          <w:rFonts w:ascii="Raleway" w:eastAsia="Raleway" w:hAnsi="Raleway" w:cs="Raleway"/>
-          <w:sz w:val="24"/>
-          <w:szCs w:val="24"/>
-        </w:rPr>
-        <w:t xml:space="preserve">alert </w:t>
-      </w:r>
-      <w:r>
-        <w:rPr>
-          <w:rFonts w:ascii="Raleway" w:eastAsia="Raleway" w:hAnsi="Raleway" w:cs="Raleway"/>
-          <w:sz w:val="24"/>
-          <w:szCs w:val="24"/>
-        </w:rPr>
-        <w:t>message</w:t>
-      </w:r>
-      <w:r>
-        <w:rPr>
-          <w:rFonts w:ascii="Raleway" w:eastAsia="Raleway" w:hAnsi="Raleway" w:cs="Raleway"/>
-          <w:sz w:val="24"/>
-          <w:szCs w:val="24"/>
-        </w:rPr>
-        <w:t xml:space="preserve"> saying " </w:t>
-      </w:r>
-      <w:r>
-        <w:rPr>
-          <w:rFonts w:ascii="Raleway" w:eastAsia="Raleway" w:hAnsi="Raleway" w:cs="Raleway"/>
-          <w:sz w:val="24"/>
-          <w:szCs w:val="24"/>
-        </w:rPr>
-        <w:t xml:space="preserve">your account Number </w:t>
-      </w:r>
-      <w:r>
-        <w:rPr>
-          <w:rFonts w:ascii="Raleway" w:eastAsia="Raleway" w:hAnsi="Raleway" w:cs="Raleway"/>
-          <w:sz w:val="24"/>
-          <w:szCs w:val="24"/>
-        </w:rPr>
-        <w:t>is.</w:t>
-      </w:r>
-      <w:r>
-        <w:rPr>
-          <w:rFonts w:ascii="Raleway" w:eastAsia="Raleway" w:hAnsi="Raleway" w:cs="Raleway"/>
-          <w:sz w:val="24"/>
-          <w:szCs w:val="24"/>
-        </w:rPr>
-        <w:t xml:space="preserve"> </w:t>
-      </w:r>
-      <w:r>
-        <w:rPr>
-          <w:rFonts w:ascii="Raleway" w:eastAsia="Raleway" w:hAnsi="Raleway" w:cs="Raleway"/>
-          <w:sz w:val="24"/>
-          <w:szCs w:val="24"/>
-        </w:rPr>
-        <w:t>"</w:t>
-      </w:r>
-      <w:r>
-        <w:rPr>
-          <w:rFonts w:ascii="Raleway" w:eastAsia="Raleway" w:hAnsi="Raleway" w:cs="Raleway"/>
-          <w:sz w:val="24"/>
-          <w:szCs w:val="24"/>
-        </w:rPr>
-        <w:t>. T</w:t>
-      </w:r>
-      <w:r>
-        <w:rPr>
-          <w:rFonts w:ascii="Raleway" w:eastAsia="Raleway" w:hAnsi="Raleway" w:cs="Raleway"/>
-          <w:sz w:val="24"/>
-          <w:szCs w:val="24"/>
-        </w:rPr>
-        <w:t>he account number will be added automatically to the drop-down list containing the opened accounts for the user</w:t>
-      </w:r>
-    </w:p>
-    <w:p>
-      <w:pPr>
-        <w:spacing w:before="240" w:after="240"/>
-        <w:rPr>
-          <w:rFonts w:ascii="Raleway Medium" w:eastAsia="Raleway Medium" w:hAnsi="Raleway Medium" w:cs="Raleway Medium"/>
-          <w:sz w:val="24"/>
-          <w:szCs w:val="24"/>
-        </w:rPr>
-      </w:pPr>
-      <w:r>
-        <w:rPr>
-          <w:rFonts w:ascii="Raleway Medium" w:eastAsia="Raleway Medium" w:hAnsi="Raleway Medium" w:cs="Raleway Medium"/>
-          <w:sz w:val="24"/>
-          <w:szCs w:val="24"/>
-        </w:rPr>
-        <w:t>The priority is high (Assumption).</w:t>
-      </w:r>
-    </w:p>
-    <w:p>
-      <w:pPr>
-        <w:spacing w:before="240" w:after="240"/>
-        <w:rPr>
-          <w:rFonts w:ascii="Raleway Medium" w:eastAsia="Raleway Medium" w:hAnsi="Raleway Medium" w:cs="Raleway Medium"/>
-          <w:sz w:val="24"/>
-          <w:szCs w:val="24"/>
-        </w:rPr>
-      </w:pPr>
-    </w:p>
-    <w:p>
-      <w:pPr>
-        <w:pStyle w:val="Heading4"/>
-        <w:spacing w:before="240" w:after="240"/>
-        <w:rPr>
-          <w:b/>
-          <w:color w:val="000000"/>
-        </w:rPr>
-      </w:pPr>
-      <w:bookmarkStart w:id="17" w:name="_Toc131892069"/>
-      <w:r>
-        <w:rPr>
-          <w:b/>
-          <w:color w:val="000000"/>
-        </w:rPr>
-        <w:t>2.</w:t>
-      </w:r>
-      <w:r>
-        <w:rPr>
-          <w:b/>
-          <w:color w:val="000000"/>
-        </w:rPr>
-        <w:t>3.4.2</w:t>
-      </w:r>
-      <w:r>
-        <w:rPr>
-          <w:b/>
-          <w:color w:val="000000"/>
-        </w:rPr>
-        <w:t xml:space="preserve"> Stimulus</w:t>
-      </w:r>
-      <w:r>
-        <w:rPr>
-          <w:b/>
-          <w:color w:val="000000"/>
-        </w:rPr>
-        <w:t>/Response Sequences</w:t>
-      </w:r>
-      <w:bookmarkEnd w:id="17"/>
-    </w:p>
-    <w:p/>
-    <w:p>
-      <w:pPr>
-        <w:spacing w:before="240" w:after="240"/>
-        <w:rPr>
-          <w:b/>
-          <w:sz w:val="24"/>
-          <w:szCs w:val="24"/>
-        </w:rPr>
-      </w:pPr>
-      <w:r>
-        <w:rPr>
-          <w:b/>
-          <w:sz w:val="24"/>
-          <w:szCs w:val="24"/>
-        </w:rPr>
-        <w:t>SRS_</w:t>
-      </w:r>
-      <w:r>
-        <w:rPr>
-          <w:b/>
-          <w:sz w:val="24"/>
-          <w:szCs w:val="24"/>
-        </w:rPr>
-        <w:t>Ad</w:t>
-      </w:r>
-      <w:r>
-        <w:rPr>
-          <w:b/>
-          <w:sz w:val="24"/>
-          <w:szCs w:val="24"/>
-        </w:rPr>
-        <w:t xml:space="preserve">d </w:t>
-      </w:r>
-      <w:r>
-        <w:rPr>
-          <w:b/>
-          <w:sz w:val="24"/>
-          <w:szCs w:val="24"/>
-        </w:rPr>
-        <w:t>New</w:t>
-      </w:r>
-      <w:r>
-        <w:rPr>
-          <w:b/>
-          <w:sz w:val="24"/>
-          <w:szCs w:val="24"/>
-        </w:rPr>
-        <w:t xml:space="preserve"> </w:t>
-      </w:r>
-      <w:r>
-        <w:rPr>
           <w:b/>
           <w:sz w:val="24"/>
           <w:szCs w:val="24"/>
@@ -8088,15 +8540,7 @@
           <w:sz w:val="24"/>
           <w:szCs w:val="24"/>
         </w:rPr>
-        <w:t xml:space="preserve"> </w:t>
-      </w:r>
-      <w:r>
-        <w:rPr>
-          <w:rFonts w:ascii="Raleway Medium" w:eastAsia="Raleway Medium" w:hAnsi="Raleway Medium" w:cs="Raleway Medium"/>
-          <w:sz w:val="24"/>
-          <w:szCs w:val="24"/>
-        </w:rPr>
-        <w:t>button</w:t>
+        <w:t xml:space="preserve"> button</w:t>
       </w:r>
       <w:r>
         <w:rPr>
@@ -8146,16 +8590,15 @@
           <w:sz w:val="24"/>
           <w:szCs w:val="24"/>
         </w:rPr>
-        <w:t xml:space="preserve"> account Number </w:t>
-      </w:r>
-      <w:proofErr w:type="gramStart"/>
+        <w:t xml:space="preserve"> account Number is </w:t>
+      </w:r>
       <w:r>
         <w:rPr>
           <w:rFonts w:ascii="Raleway" w:eastAsia="Raleway" w:hAnsi="Raleway" w:cs="Raleway"/>
           <w:sz w:val="24"/>
           <w:szCs w:val="24"/>
         </w:rPr>
-        <w:t xml:space="preserve">is </w:t>
+        <w:t xml:space="preserve"> ...</w:t>
       </w:r>
       <w:r>
         <w:rPr>
@@ -8163,20 +8606,75 @@
           <w:sz w:val="24"/>
           <w:szCs w:val="24"/>
         </w:rPr>
-        <w:t xml:space="preserve"> ...</w:t>
-      </w:r>
-      <w:proofErr w:type="gramEnd"/>
-      <w:r>
+        <w:t>”</w:t>
+      </w:r>
+      <w:r>
+        <w:rPr>
+          <w:rFonts w:ascii="Raleway Medium" w:eastAsia="Raleway Medium" w:hAnsi="Raleway Medium" w:cs="Raleway Medium"/>
+          <w:sz w:val="24"/>
+          <w:szCs w:val="24"/>
+        </w:rPr>
+        <w:t>.</w:t>
+      </w:r>
+    </w:p>
+    <w:p>
+      <w:pPr>
+        <w:spacing w:before="240" w:after="240"/>
         <w:rPr>
           <w:rFonts w:ascii="Raleway" w:eastAsia="Raleway" w:hAnsi="Raleway" w:cs="Raleway"/>
           <w:sz w:val="24"/>
           <w:szCs w:val="24"/>
         </w:rPr>
-        <w:t>”</w:t>
-      </w:r>
-      <w:r>
-        <w:rPr>
-          <w:rFonts w:ascii="Raleway" w:eastAsia="Raleway" w:hAnsi="Raleway" w:cs="Raleway"/>
+      </w:pPr>
+    </w:p>
+    <w:p>
+      <w:pPr>
+        <w:pStyle w:val="Heading4"/>
+        <w:spacing w:before="240" w:after="240"/>
+        <w:rPr>
+          <w:b/>
+          <w:color w:val="000000"/>
+        </w:rPr>
+      </w:pPr>
+      <w:bookmarkStart w:id="19" w:name="_Toc131892070"/>
+    </w:p>
+    <w:p>
+      <w:pPr>
+        <w:pStyle w:val="Heading4"/>
+        <w:spacing w:before="240" w:after="240"/>
+        <w:rPr>
+          <w:b/>
+          <w:color w:val="000000"/>
+        </w:rPr>
+      </w:pPr>
+      <w:r>
+        <w:rPr>
+          <w:b/>
+          <w:color w:val="000000"/>
+        </w:rPr>
+        <w:t>2.3.5.1 Description and Priority (Close Account)</w:t>
+      </w:r>
+      <w:bookmarkEnd w:id="19"/>
+    </w:p>
+    <w:p>
+      <w:pPr>
+        <w:spacing w:before="240" w:after="240"/>
+        <w:rPr>
+          <w:rFonts w:ascii="Raleway Medium" w:eastAsia="Raleway Medium" w:hAnsi="Raleway Medium" w:cs="Raleway Medium"/>
+          <w:sz w:val="24"/>
+          <w:szCs w:val="24"/>
+        </w:rPr>
+      </w:pPr>
+      <w:r>
+        <w:rPr>
+          <w:b/>
+          <w:sz w:val="24"/>
+          <w:szCs w:val="24"/>
+        </w:rPr>
+        <w:t>Admin:</w:t>
+      </w:r>
+      <w:r>
+        <w:rPr>
           <w:sz w:val="24"/>
           <w:szCs w:val="24"/>
         </w:rPr>
@@ -8188,18 +8686,42 @@
           <w:sz w:val="24"/>
           <w:szCs w:val="24"/>
         </w:rPr>
-        <w:t>with an account No.</w:t>
-      </w:r>
-    </w:p>
-    <w:p>
-      <w:pPr>
-        <w:spacing w:before="240" w:after="240"/>
-        <w:rPr>
-          <w:rFonts w:ascii="Raleway" w:eastAsia="Raleway" w:hAnsi="Raleway" w:cs="Raleway"/>
-          <w:sz w:val="24"/>
-          <w:szCs w:val="24"/>
-        </w:rPr>
-      </w:pPr>
+        <w:t xml:space="preserve">can close </w:t>
+      </w:r>
+      <w:r>
+        <w:rPr>
+          <w:rFonts w:ascii="Raleway Medium" w:eastAsia="Raleway Medium" w:hAnsi="Raleway Medium" w:cs="Raleway Medium"/>
+          <w:sz w:val="24"/>
+          <w:szCs w:val="24"/>
+        </w:rPr>
+        <w:t>client’s accounts</w:t>
+      </w:r>
+      <w:r>
+        <w:rPr>
+          <w:rFonts w:ascii="Raleway Medium" w:eastAsia="Raleway Medium" w:hAnsi="Raleway Medium" w:cs="Raleway Medium"/>
+          <w:sz w:val="24"/>
+          <w:szCs w:val="24"/>
+        </w:rPr>
+        <w:t>.</w:t>
+      </w:r>
+    </w:p>
+    <w:p>
+      <w:pPr>
+        <w:spacing w:before="240" w:after="240"/>
+        <w:rPr>
+          <w:rFonts w:ascii="Raleway Medium" w:eastAsia="Raleway Medium" w:hAnsi="Raleway Medium" w:cs="Raleway Medium"/>
+          <w:sz w:val="24"/>
+          <w:szCs w:val="24"/>
+        </w:rPr>
+      </w:pPr>
+      <w:r>
+        <w:rPr>
+          <w:rFonts w:ascii="Raleway Medium" w:eastAsia="Raleway Medium" w:hAnsi="Raleway Medium" w:cs="Raleway Medium"/>
+          <w:sz w:val="24"/>
+          <w:szCs w:val="24"/>
+        </w:rPr>
+        <w:t>The priority is high (Assumption).</w:t>
+      </w:r>
     </w:p>
     <w:p>
       <w:pPr>
@@ -8210,82 +8732,13 @@
           <w:color w:val="000000"/>
         </w:rPr>
       </w:pPr>
-      <w:bookmarkStart w:id="19" w:name="_Toc131892070"/>
+      <w:bookmarkStart w:id="20" w:name="_Toc131892071"/>
       <w:r>
         <w:rPr>
           <w:b/>
           <w:color w:val="000000"/>
         </w:rPr>
-        <w:t>2.3.5.1 Description and Priority (Close Account)</w:t>
-      </w:r>
-      <w:bookmarkEnd w:id="19"/>
-    </w:p>
-    <w:p>
-      <w:pPr>
-        <w:spacing w:before="240" w:after="240"/>
-        <w:rPr>
-          <w:rFonts w:ascii="Raleway Medium" w:eastAsia="Raleway Medium" w:hAnsi="Raleway Medium" w:cs="Raleway Medium"/>
-          <w:sz w:val="24"/>
-          <w:szCs w:val="24"/>
-        </w:rPr>
-      </w:pPr>
-      <w:r>
-        <w:rPr>
-          <w:b/>
-          <w:sz w:val="24"/>
-          <w:szCs w:val="24"/>
-        </w:rPr>
-        <w:t>Admin:</w:t>
-      </w:r>
-      <w:r>
-        <w:rPr>
-          <w:sz w:val="24"/>
-          <w:szCs w:val="24"/>
-        </w:rPr>
-        <w:t xml:space="preserve"> </w:t>
-      </w:r>
-      <w:r>
-        <w:rPr>
-          <w:rFonts w:ascii="Raleway Medium" w:eastAsia="Raleway Medium" w:hAnsi="Raleway Medium" w:cs="Raleway Medium"/>
-          <w:sz w:val="24"/>
-          <w:szCs w:val="24"/>
-        </w:rPr>
-        <w:t>can close an account of clients.</w:t>
-      </w:r>
-    </w:p>
-    <w:p>
-      <w:pPr>
-        <w:spacing w:before="240" w:after="240"/>
-        <w:rPr>
-          <w:rFonts w:ascii="Raleway Medium" w:eastAsia="Raleway Medium" w:hAnsi="Raleway Medium" w:cs="Raleway Medium"/>
-          <w:sz w:val="24"/>
-          <w:szCs w:val="24"/>
-        </w:rPr>
-      </w:pPr>
-      <w:r>
-        <w:rPr>
-          <w:rFonts w:ascii="Raleway Medium" w:eastAsia="Raleway Medium" w:hAnsi="Raleway Medium" w:cs="Raleway Medium"/>
-          <w:sz w:val="24"/>
-          <w:szCs w:val="24"/>
-        </w:rPr>
-        <w:t>The priority is high (Assumption).</w:t>
-      </w:r>
-    </w:p>
-    <w:p>
-      <w:pPr>
-        <w:pStyle w:val="Heading4"/>
-        <w:spacing w:before="240" w:after="240"/>
-        <w:rPr>
-          <w:b/>
-          <w:color w:val="000000"/>
-        </w:rPr>
-      </w:pPr>
-      <w:bookmarkStart w:id="20" w:name="_Toc131892071"/>
-      <w:r>
-        <w:rPr>
-          <w:b/>
-          <w:color w:val="000000"/>
-        </w:rPr>
+        <w:lastRenderedPageBreak/>
         <w:t>2.3.5.2 Stimulus/Response Sequences</w:t>
       </w:r>
       <w:bookmarkEnd w:id="20"/>
@@ -8419,7 +8872,6 @@
           <w:sz w:val="24"/>
           <w:szCs w:val="24"/>
         </w:rPr>
-        <w:lastRenderedPageBreak/>
         <w:t>SRS_Close Account _003</w:t>
       </w:r>
     </w:p>
@@ -8513,16 +8965,6 @@
       <w:pPr>
         <w:spacing w:before="240" w:after="240"/>
         <w:rPr>
-          <w:rFonts w:ascii="Raleway Medium" w:eastAsia="Raleway Medium" w:hAnsi="Raleway Medium" w:cs="Raleway Medium"/>
-          <w:sz w:val="24"/>
-          <w:szCs w:val="24"/>
-        </w:rPr>
-      </w:pPr>
-    </w:p>
-    <w:p>
-      <w:pPr>
-        <w:spacing w:before="240" w:after="240"/>
-        <w:rPr>
           <w:b/>
           <w:sz w:val="24"/>
           <w:szCs w:val="24"/>
@@ -8586,16 +9028,6 @@
         </w:rPr>
         <w:t>”.</w:t>
       </w:r>
-    </w:p>
-    <w:p>
-      <w:pPr>
-        <w:spacing w:before="240" w:after="240"/>
-        <w:rPr>
-          <w:rFonts w:ascii="Raleway Medium" w:eastAsia="Raleway Medium" w:hAnsi="Raleway Medium" w:cs="Raleway Medium"/>
-          <w:sz w:val="24"/>
-          <w:szCs w:val="24"/>
-        </w:rPr>
-      </w:pPr>
     </w:p>
     <w:p>
       <w:pPr>
@@ -8769,9 +9201,8 @@
           <w:sz w:val="24"/>
           <w:szCs w:val="24"/>
         </w:rPr>
-        <w:t>valid value, the two nearest values are ‘’ and ‘</w:t>
-      </w:r>
-      <w:proofErr w:type="gramStart"/>
+        <w:t xml:space="preserve">valid value, the two nearest values are ‘’ and ‘’ </w:t>
+      </w:r>
       <w:r>
         <w:rPr>
           <w:rFonts w:ascii="Raleway Medium" w:hAnsi="Raleway Medium"/>
@@ -8779,18 +9210,53 @@
           <w:sz w:val="24"/>
           <w:szCs w:val="24"/>
         </w:rPr>
-        <w:t xml:space="preserve">’ </w:t>
-      </w:r>
-      <w:r>
+        <w:t>”.</w:t>
+      </w:r>
+    </w:p>
+    <w:p>
+      <w:pPr>
+        <w:spacing w:before="240" w:after="240"/>
+        <w:rPr>
+          <w:b/>
+          <w:sz w:val="24"/>
+          <w:szCs w:val="24"/>
+        </w:rPr>
+      </w:pPr>
+      <w:r>
+        <w:rPr>
+          <w:b/>
+          <w:sz w:val="24"/>
+          <w:szCs w:val="24"/>
+        </w:rPr>
+        <w:t>SRS_</w:t>
+      </w:r>
+      <w:r>
+        <w:rPr>
+          <w:b/>
+          <w:sz w:val="24"/>
+          <w:szCs w:val="24"/>
+        </w:rPr>
+        <w:t xml:space="preserve"> </w:t>
+      </w:r>
+      <w:r>
+        <w:rPr>
+          <w:b/>
+          <w:sz w:val="24"/>
+          <w:szCs w:val="24"/>
+        </w:rPr>
+        <w:t>Close Account _008</w:t>
+      </w:r>
+    </w:p>
+    <w:p>
+      <w:pPr>
+        <w:spacing w:before="240" w:after="240"/>
         <w:rPr>
           <w:rFonts w:ascii="Raleway Medium" w:hAnsi="Raleway Medium"/>
           <w:bCs/>
           <w:sz w:val="24"/>
           <w:szCs w:val="24"/>
         </w:rPr>
-        <w:t>”</w:t>
-      </w:r>
-      <w:proofErr w:type="gramEnd"/>
+      </w:pPr>
       <w:r>
         <w:rPr>
           <w:rFonts w:ascii="Raleway Medium" w:hAnsi="Raleway Medium"/>
@@ -8798,53 +9264,17 @@
           <w:sz w:val="24"/>
           <w:szCs w:val="24"/>
         </w:rPr>
-        <w:t>.</w:t>
-      </w:r>
-    </w:p>
-    <w:p>
-      <w:pPr>
-        <w:spacing w:before="240" w:after="240"/>
-        <w:rPr>
-          <w:b/>
-          <w:sz w:val="24"/>
-          <w:szCs w:val="24"/>
-        </w:rPr>
-      </w:pPr>
-      <w:r>
-        <w:rPr>
-          <w:b/>
-          <w:sz w:val="24"/>
-          <w:szCs w:val="24"/>
-        </w:rPr>
-        <w:t>SRS_</w:t>
-      </w:r>
-      <w:r>
-        <w:rPr>
-          <w:b/>
-          <w:sz w:val="24"/>
-          <w:szCs w:val="24"/>
-        </w:rPr>
-        <w:t xml:space="preserve"> </w:t>
-      </w:r>
-      <w:r>
-        <w:rPr>
-          <w:b/>
-          <w:sz w:val="24"/>
-          <w:szCs w:val="24"/>
-        </w:rPr>
-        <w:t>Close Account _008</w:t>
-      </w:r>
-    </w:p>
-    <w:p>
-      <w:pPr>
-        <w:spacing w:before="240" w:after="240"/>
+        <w:t xml:space="preserve">If the </w:t>
+      </w:r>
+      <w:r>
         <w:rPr>
           <w:rFonts w:ascii="Raleway Medium" w:hAnsi="Raleway Medium"/>
           <w:bCs/>
           <w:sz w:val="24"/>
           <w:szCs w:val="24"/>
         </w:rPr>
-      </w:pPr>
+        <w:t>admin</w:t>
+      </w:r>
       <w:r>
         <w:rPr>
           <w:rFonts w:ascii="Raleway Medium" w:hAnsi="Raleway Medium"/>
@@ -8852,7 +9282,7 @@
           <w:sz w:val="24"/>
           <w:szCs w:val="24"/>
         </w:rPr>
-        <w:t xml:space="preserve">If the </w:t>
+        <w:t xml:space="preserve"> entered </w:t>
       </w:r>
       <w:r>
         <w:rPr>
@@ -8861,7 +9291,7 @@
           <w:sz w:val="24"/>
           <w:szCs w:val="24"/>
         </w:rPr>
-        <w:t>admin</w:t>
+        <w:t xml:space="preserve">a letter ‘e’, in </w:t>
       </w:r>
       <w:r>
         <w:rPr>
@@ -8870,7 +9300,7 @@
           <w:sz w:val="24"/>
           <w:szCs w:val="24"/>
         </w:rPr>
-        <w:t xml:space="preserve"> entered </w:t>
+        <w:t>account number field,</w:t>
       </w:r>
       <w:r>
         <w:rPr>
@@ -8879,7 +9309,7 @@
           <w:sz w:val="24"/>
           <w:szCs w:val="24"/>
         </w:rPr>
-        <w:t xml:space="preserve">a letter ‘e’, in </w:t>
+        <w:t xml:space="preserve"> an error will be displayed</w:t>
       </w:r>
       <w:r>
         <w:rPr>
@@ -8888,76 +9318,8 @@
           <w:sz w:val="24"/>
           <w:szCs w:val="24"/>
         </w:rPr>
-        <w:t>account number field,</w:t>
-      </w:r>
-      <w:r>
-        <w:rPr>
-          <w:rFonts w:ascii="Raleway Medium" w:hAnsi="Raleway Medium"/>
-          <w:bCs/>
-          <w:sz w:val="24"/>
-          <w:szCs w:val="24"/>
-        </w:rPr>
-        <w:t xml:space="preserve"> an error will be displayed</w:t>
-      </w:r>
-      <w:r>
-        <w:rPr>
-          <w:rFonts w:ascii="Raleway Medium" w:hAnsi="Raleway Medium"/>
-          <w:bCs/>
-          <w:sz w:val="24"/>
-          <w:szCs w:val="24"/>
-        </w:rPr>
         <w:t xml:space="preserve"> “please enter a number”.</w:t>
       </w:r>
-    </w:p>
-    <w:p>
-      <w:pPr>
-        <w:spacing w:before="240" w:after="240"/>
-        <w:rPr>
-          <w:rFonts w:ascii="Raleway Medium" w:eastAsia="Raleway Medium" w:hAnsi="Raleway Medium" w:cs="Raleway Medium"/>
-          <w:sz w:val="24"/>
-          <w:szCs w:val="24"/>
-        </w:rPr>
-      </w:pPr>
-    </w:p>
-    <w:p>
-      <w:pPr>
-        <w:spacing w:before="240" w:after="240"/>
-        <w:rPr>
-          <w:rFonts w:ascii="Raleway Medium" w:eastAsia="Raleway Medium" w:hAnsi="Raleway Medium" w:cs="Raleway Medium"/>
-          <w:sz w:val="24"/>
-          <w:szCs w:val="24"/>
-        </w:rPr>
-      </w:pPr>
-    </w:p>
-    <w:p>
-      <w:pPr>
-        <w:spacing w:before="240" w:after="240"/>
-        <w:rPr>
-          <w:rFonts w:ascii="Raleway Medium" w:eastAsia="Raleway Medium" w:hAnsi="Raleway Medium" w:cs="Raleway Medium"/>
-          <w:sz w:val="24"/>
-          <w:szCs w:val="24"/>
-        </w:rPr>
-      </w:pPr>
-    </w:p>
-    <w:p>
-      <w:pPr>
-        <w:spacing w:before="240" w:after="240"/>
-        <w:rPr>
-          <w:rFonts w:ascii="Raleway Medium" w:eastAsia="Raleway Medium" w:hAnsi="Raleway Medium" w:cs="Raleway Medium"/>
-          <w:sz w:val="24"/>
-          <w:szCs w:val="24"/>
-        </w:rPr>
-      </w:pPr>
-    </w:p>
-    <w:p>
-      <w:pPr>
-        <w:spacing w:before="240" w:after="240"/>
-        <w:rPr>
-          <w:rFonts w:ascii="Raleway Medium" w:eastAsia="Raleway Medium" w:hAnsi="Raleway Medium" w:cs="Raleway Medium"/>
-          <w:sz w:val="24"/>
-          <w:szCs w:val="24"/>
-        </w:rPr>
-      </w:pPr>
     </w:p>
     <w:p>
       <w:pPr>
@@ -9075,7 +9437,39 @@
           <w:sz w:val="24"/>
           <w:szCs w:val="24"/>
         </w:rPr>
-        <w:t xml:space="preserve">The user will be logged out if click on log out button </w:t>
+        <w:t xml:space="preserve">The user will be logged out if </w:t>
+      </w:r>
+      <w:r>
+        <w:rPr>
+          <w:rFonts w:ascii="Raleway Medium" w:eastAsia="Raleway Medium" w:hAnsi="Raleway Medium" w:cs="Raleway Medium"/>
+          <w:sz w:val="24"/>
+          <w:szCs w:val="24"/>
+        </w:rPr>
+        <w:t>the</w:t>
+      </w:r>
+      <w:r>
+        <w:rPr>
+          <w:rFonts w:ascii="Raleway Medium" w:eastAsia="Raleway Medium" w:hAnsi="Raleway Medium" w:cs="Raleway Medium"/>
+          <w:sz w:val="24"/>
+          <w:szCs w:val="24"/>
+        </w:rPr>
+        <w:t xml:space="preserve"> log out button</w:t>
+      </w:r>
+      <w:r>
+        <w:rPr>
+          <w:rFonts w:ascii="Raleway Medium" w:eastAsia="Raleway Medium" w:hAnsi="Raleway Medium" w:cs="Raleway Medium"/>
+          <w:sz w:val="24"/>
+          <w:szCs w:val="24"/>
+        </w:rPr>
+        <w:t xml:space="preserve"> is clicked.</w:t>
+      </w:r>
+      <w:r>
+        <w:rPr>
+          <w:rFonts w:ascii="Raleway Medium" w:eastAsia="Raleway Medium" w:hAnsi="Raleway Medium" w:cs="Raleway Medium"/>
+          <w:sz w:val="24"/>
+          <w:szCs w:val="24"/>
+        </w:rPr>
+        <w:t xml:space="preserve"> </w:t>
       </w:r>
       <w:r>
         <w:rPr>

</xml_diff>

<commit_message>
update SRS latest Version after review
</commit_message>
<xml_diff>
--- a/Requirements/InternetBankingSystem_SRS.docx
+++ b/Requirements/InternetBankingSystem_SRS.docx
@@ -558,8 +558,18 @@
               <w:ind w:left="100"/>
             </w:pPr>
             <w:r>
-              <w:t xml:space="preserve"> Amany,Esraa,Hana</w:t>
-            </w:r>
+              <w:t xml:space="preserve"> </w:t>
+            </w:r>
+            <w:proofErr w:type="spellStart"/>
+            <w:proofErr w:type="gramStart"/>
+            <w:r>
+              <w:t>Amany,Esraa</w:t>
+            </w:r>
+            <w:proofErr w:type="gramEnd"/>
+            <w:r>
+              <w:t>,Hana</w:t>
+            </w:r>
+            <w:proofErr w:type="spellEnd"/>
           </w:p>
         </w:tc>
         <w:tc>
@@ -640,9 +650,11 @@
               <w:spacing w:before="240" w:after="240"/>
               <w:ind w:left="100"/>
             </w:pPr>
+            <w:proofErr w:type="spellStart"/>
             <w:r>
               <w:t>Hussien</w:t>
             </w:r>
+            <w:proofErr w:type="spellEnd"/>
           </w:p>
         </w:tc>
         <w:tc>
@@ -723,9 +735,11 @@
               <w:spacing w:before="240" w:after="240"/>
               <w:ind w:left="100"/>
             </w:pPr>
+            <w:proofErr w:type="spellStart"/>
             <w:r>
               <w:t>Amany</w:t>
             </w:r>
+            <w:proofErr w:type="spellEnd"/>
           </w:p>
           <w:p>
             <w:pPr>
@@ -809,9 +823,11 @@
               <w:spacing w:before="240" w:after="240"/>
               <w:ind w:left="100"/>
             </w:pPr>
+            <w:proofErr w:type="spellStart"/>
             <w:r>
               <w:t>Amany</w:t>
             </w:r>
+            <w:proofErr w:type="spellEnd"/>
           </w:p>
         </w:tc>
         <w:tc>
@@ -889,9 +905,11 @@
               <w:spacing w:before="240" w:after="240"/>
               <w:ind w:left="100"/>
             </w:pPr>
+            <w:proofErr w:type="spellStart"/>
             <w:r>
               <w:t>Amany</w:t>
             </w:r>
+            <w:proofErr w:type="spellEnd"/>
           </w:p>
         </w:tc>
         <w:tc>
@@ -969,8 +987,13 @@
               <w:spacing w:before="240" w:after="240"/>
               <w:ind w:left="100"/>
             </w:pPr>
-            <w:r>
-              <w:t xml:space="preserve">Amany </w:t>
+            <w:proofErr w:type="spellStart"/>
+            <w:r>
+              <w:t>Amany</w:t>
+            </w:r>
+            <w:proofErr w:type="spellEnd"/>
+            <w:r>
+              <w:t xml:space="preserve"> </w:t>
             </w:r>
           </w:p>
         </w:tc>
@@ -1049,18 +1072,22 @@
               <w:spacing w:before="240" w:after="240"/>
               <w:ind w:left="100"/>
             </w:pPr>
+            <w:proofErr w:type="spellStart"/>
             <w:r>
               <w:t>Amany</w:t>
             </w:r>
+            <w:proofErr w:type="spellEnd"/>
             <w:r>
               <w:t xml:space="preserve"> &amp;</w:t>
             </w:r>
             <w:r>
               <w:t xml:space="preserve"> </w:t>
             </w:r>
+            <w:proofErr w:type="spellStart"/>
             <w:r>
               <w:t>Esraa</w:t>
             </w:r>
+            <w:proofErr w:type="spellEnd"/>
           </w:p>
         </w:tc>
         <w:tc>
@@ -1088,16 +1115,6 @@
       <w:r>
         <w:t xml:space="preserve"> </w:t>
       </w:r>
-    </w:p>
-    <w:p>
-      <w:pPr>
-        <w:spacing w:before="240" w:after="240"/>
-      </w:pPr>
-    </w:p>
-    <w:p>
-      <w:pPr>
-        <w:spacing w:before="240" w:after="240"/>
-      </w:pPr>
     </w:p>
     <w:p>
       <w:pPr>
@@ -1445,6 +1462,46 @@
     <w:p>
       <w:pPr>
         <w:spacing w:before="240" w:after="240"/>
+      </w:pPr>
+    </w:p>
+    <w:p>
+      <w:pPr>
+        <w:spacing w:before="240" w:after="240"/>
+      </w:pPr>
+    </w:p>
+    <w:p>
+      <w:pPr>
+        <w:spacing w:before="240" w:after="240"/>
+      </w:pPr>
+    </w:p>
+    <w:p>
+      <w:pPr>
+        <w:spacing w:before="240" w:after="240"/>
+      </w:pPr>
+    </w:p>
+    <w:p>
+      <w:pPr>
+        <w:spacing w:before="240" w:after="240"/>
+      </w:pPr>
+    </w:p>
+    <w:p>
+      <w:pPr>
+        <w:spacing w:before="240" w:after="240"/>
+      </w:pPr>
+    </w:p>
+    <w:p>
+      <w:pPr>
+        <w:spacing w:before="240" w:after="240"/>
+      </w:pPr>
+    </w:p>
+    <w:p>
+      <w:pPr>
+        <w:spacing w:before="240" w:after="240"/>
+      </w:pPr>
+    </w:p>
+    <w:p>
+      <w:pPr>
+        <w:spacing w:before="240" w:after="240"/>
         <w:rPr>
           <w:rFonts w:ascii="Raleway SemiBold" w:eastAsia="Raleway SemiBold" w:hAnsi="Raleway SemiBold" w:cs="Raleway SemiBold"/>
           <w:sz w:val="30"/>
@@ -1456,6 +1513,7 @@
           <w:sz w:val="28"/>
           <w:szCs w:val="28"/>
         </w:rPr>
+        <w:lastRenderedPageBreak/>
         <w:t xml:space="preserve"> </w:t>
       </w:r>
       <w:r>
@@ -2995,19 +3053,17 @@
     </w:sdt>
     <w:p>
       <w:pPr>
-        <w:spacing w:before="240" w:after="240"/>
-        <w:ind w:left="360"/>
-        <w:rPr>
-          <w:color w:val="1155CC"/>
-        </w:rPr>
-      </w:pPr>
-    </w:p>
-    <w:p>
-      <w:pPr>
         <w:pStyle w:val="Heading2"/>
       </w:pPr>
       <w:bookmarkStart w:id="0" w:name="_Toc131892053"/>
-      <w:r>
+    </w:p>
+    <w:p/>
+    <w:p>
+      <w:pPr>
+        <w:pStyle w:val="Heading2"/>
+      </w:pPr>
+      <w:r>
+        <w:lastRenderedPageBreak/>
         <w:t>1.   Introduction</w:t>
       </w:r>
       <w:bookmarkEnd w:id="0"/>
@@ -3180,7 +3236,6 @@
               <w:jc w:val="center"/>
             </w:pPr>
             <w:r>
-              <w:lastRenderedPageBreak/>
               <w:t>DB</w:t>
             </w:r>
           </w:p>
@@ -3206,45 +3261,6 @@
           </w:p>
         </w:tc>
       </w:tr>
-      <w:tr>
-        <w:trPr>
-          <w:trHeight w:val="480"/>
-        </w:trPr>
-        <w:tc>
-          <w:tcPr>
-            <w:tcW w:w="4695" w:type="dxa"/>
-            <w:tcMar>
-              <w:top w:w="100" w:type="dxa"/>
-              <w:left w:w="100" w:type="dxa"/>
-              <w:bottom w:w="100" w:type="dxa"/>
-              <w:right w:w="100" w:type="dxa"/>
-            </w:tcMar>
-          </w:tcPr>
-          <w:p>
-            <w:pPr>
-              <w:spacing w:before="240" w:after="240"/>
-              <w:jc w:val="center"/>
-            </w:pPr>
-          </w:p>
-        </w:tc>
-        <w:tc>
-          <w:tcPr>
-            <w:tcW w:w="4650" w:type="dxa"/>
-            <w:tcMar>
-              <w:top w:w="100" w:type="dxa"/>
-              <w:left w:w="100" w:type="dxa"/>
-              <w:bottom w:w="100" w:type="dxa"/>
-              <w:right w:w="100" w:type="dxa"/>
-            </w:tcMar>
-          </w:tcPr>
-          <w:p>
-            <w:pPr>
-              <w:spacing w:before="240" w:after="240"/>
-              <w:jc w:val="center"/>
-            </w:pPr>
-          </w:p>
-        </w:tc>
-      </w:tr>
     </w:tbl>
     <w:p>
       <w:pPr>
@@ -3259,11 +3275,6 @@
         </w:rPr>
         <w:t xml:space="preserve"> </w:t>
       </w:r>
-    </w:p>
-    <w:p>
-      <w:pPr>
-        <w:spacing w:before="240" w:after="240"/>
-      </w:pPr>
     </w:p>
     <w:p>
       <w:pPr>
@@ -3583,66 +3594,11 @@
     </w:p>
     <w:p>
       <w:pPr>
-        <w:spacing w:before="240" w:after="240"/>
-        <w:rPr>
-          <w:rFonts w:ascii="Raleway Medium" w:eastAsia="Raleway Medium" w:hAnsi="Raleway Medium" w:cs="Raleway Medium"/>
-        </w:rPr>
-      </w:pPr>
-    </w:p>
-    <w:p>
-      <w:pPr>
-        <w:spacing w:before="240" w:after="240"/>
-        <w:rPr>
-          <w:rFonts w:ascii="Raleway Medium" w:eastAsia="Raleway Medium" w:hAnsi="Raleway Medium" w:cs="Raleway Medium"/>
-        </w:rPr>
-      </w:pPr>
-    </w:p>
-    <w:p>
-      <w:pPr>
-        <w:spacing w:before="240" w:after="240"/>
-        <w:rPr>
-          <w:rFonts w:ascii="Raleway Medium" w:eastAsia="Raleway Medium" w:hAnsi="Raleway Medium" w:cs="Raleway Medium"/>
-        </w:rPr>
-      </w:pPr>
-    </w:p>
-    <w:p>
-      <w:pPr>
-        <w:spacing w:before="240" w:after="240"/>
-        <w:rPr>
-          <w:rFonts w:ascii="Raleway Medium" w:eastAsia="Raleway Medium" w:hAnsi="Raleway Medium" w:cs="Raleway Medium"/>
-        </w:rPr>
-      </w:pPr>
-    </w:p>
-    <w:p>
-      <w:pPr>
-        <w:spacing w:before="240" w:after="240"/>
-        <w:rPr>
-          <w:rFonts w:ascii="Raleway Medium" w:eastAsia="Raleway Medium" w:hAnsi="Raleway Medium" w:cs="Raleway Medium"/>
-        </w:rPr>
-      </w:pPr>
-    </w:p>
-    <w:p>
-      <w:pPr>
-        <w:spacing w:before="240" w:after="240"/>
-        <w:rPr>
-          <w:rFonts w:ascii="Raleway Medium" w:eastAsia="Raleway Medium" w:hAnsi="Raleway Medium" w:cs="Raleway Medium"/>
-        </w:rPr>
-      </w:pPr>
-    </w:p>
-    <w:p>
-      <w:pPr>
-        <w:spacing w:before="240" w:after="240"/>
-        <w:rPr>
-          <w:rFonts w:ascii="Raleway Medium" w:eastAsia="Raleway Medium" w:hAnsi="Raleway Medium" w:cs="Raleway Medium"/>
-        </w:rPr>
-      </w:pPr>
-    </w:p>
-    <w:p>
-      <w:pPr>
         <w:pStyle w:val="Heading3"/>
       </w:pPr>
       <w:bookmarkStart w:id="3" w:name="_Toc131892056"/>
       <w:r>
+        <w:lastRenderedPageBreak/>
         <w:t>2.1     Register</w:t>
       </w:r>
       <w:bookmarkEnd w:id="3"/>
@@ -4479,63 +4435,63 @@
           <w:sz w:val="24"/>
           <w:szCs w:val="24"/>
         </w:rPr>
+        <w:t>SRS_Register_002</w:t>
+      </w:r>
+    </w:p>
+    <w:p>
+      <w:pPr>
+        <w:spacing w:before="240" w:after="240"/>
+        <w:rPr>
+          <w:rFonts w:ascii="Raleway" w:hAnsi="Raleway"/>
+          <w:b/>
+          <w:sz w:val="24"/>
+          <w:szCs w:val="24"/>
+        </w:rPr>
+      </w:pPr>
+      <w:r>
+        <w:rPr>
+          <w:rFonts w:ascii="Raleway Medium" w:eastAsia="Raleway Medium" w:hAnsi="Raleway Medium" w:cs="Raleway Medium"/>
+          <w:sz w:val="24"/>
+          <w:szCs w:val="24"/>
+        </w:rPr>
+        <w:t xml:space="preserve">If the entered user data is valid according to </w:t>
+      </w:r>
+      <w:r>
+        <w:rPr>
+          <w:rFonts w:ascii="Raleway" w:hAnsi="Raleway"/>
+          <w:b/>
+          <w:sz w:val="24"/>
+          <w:szCs w:val="24"/>
+        </w:rPr>
+        <w:t>SRS_Register_</w:t>
+      </w:r>
+      <w:r>
+        <w:rPr>
+          <w:rFonts w:ascii="Raleway" w:hAnsi="Raleway"/>
+          <w:b/>
+          <w:sz w:val="24"/>
+          <w:szCs w:val="24"/>
+        </w:rPr>
+        <w:t>001,</w:t>
+      </w:r>
+    </w:p>
+    <w:p>
+      <w:pPr>
+        <w:spacing w:before="240" w:after="240"/>
+        <w:rPr>
+          <w:rFonts w:ascii="Raleway Medium" w:eastAsia="Raleway Medium" w:hAnsi="Raleway Medium" w:cs="Raleway Medium"/>
+          <w:sz w:val="24"/>
+          <w:szCs w:val="24"/>
+        </w:rPr>
+      </w:pPr>
+      <w:r>
+        <w:rPr>
+          <w:rFonts w:ascii="Raleway" w:hAnsi="Raleway"/>
+          <w:b/>
+          <w:sz w:val="24"/>
+          <w:szCs w:val="24"/>
+        </w:rPr>
         <w:lastRenderedPageBreak/>
-        <w:t>SRS_Register_002</w:t>
-      </w:r>
-    </w:p>
-    <w:p>
-      <w:pPr>
-        <w:spacing w:before="240" w:after="240"/>
-        <w:rPr>
-          <w:rFonts w:ascii="Raleway" w:hAnsi="Raleway"/>
-          <w:b/>
-          <w:sz w:val="24"/>
-          <w:szCs w:val="24"/>
-        </w:rPr>
-      </w:pPr>
-      <w:r>
-        <w:rPr>
-          <w:rFonts w:ascii="Raleway Medium" w:eastAsia="Raleway Medium" w:hAnsi="Raleway Medium" w:cs="Raleway Medium"/>
-          <w:sz w:val="24"/>
-          <w:szCs w:val="24"/>
-        </w:rPr>
-        <w:t xml:space="preserve">If the entered user data is valid according to </w:t>
-      </w:r>
-      <w:r>
-        <w:rPr>
-          <w:rFonts w:ascii="Raleway" w:hAnsi="Raleway"/>
-          <w:b/>
-          <w:sz w:val="24"/>
-          <w:szCs w:val="24"/>
-        </w:rPr>
-        <w:t>SRS_Register_</w:t>
-      </w:r>
-      <w:r>
-        <w:rPr>
-          <w:rFonts w:ascii="Raleway" w:hAnsi="Raleway"/>
-          <w:b/>
-          <w:sz w:val="24"/>
-          <w:szCs w:val="24"/>
-        </w:rPr>
-        <w:t>001,</w:t>
-      </w:r>
-    </w:p>
-    <w:p>
-      <w:pPr>
-        <w:spacing w:before="240" w:after="240"/>
-        <w:rPr>
-          <w:rFonts w:ascii="Raleway Medium" w:eastAsia="Raleway Medium" w:hAnsi="Raleway Medium" w:cs="Raleway Medium"/>
-          <w:sz w:val="24"/>
-          <w:szCs w:val="24"/>
-        </w:rPr>
-      </w:pPr>
-      <w:r>
-        <w:rPr>
-          <w:rFonts w:ascii="Raleway" w:hAnsi="Raleway"/>
-          <w:b/>
-          <w:sz w:val="24"/>
-          <w:szCs w:val="24"/>
-        </w:rPr>
         <w:t xml:space="preserve"> </w:t>
       </w:r>
       <w:r>
@@ -5108,6 +5064,13 @@
         <w:spacing w:before="240" w:after="240"/>
       </w:pPr>
       <w:bookmarkStart w:id="6" w:name="_Toc131892059"/>
+    </w:p>
+    <w:p/>
+    <w:p>
+      <w:pPr>
+        <w:pStyle w:val="Heading3"/>
+        <w:spacing w:before="240" w:after="240"/>
+      </w:pPr>
       <w:r>
         <w:lastRenderedPageBreak/>
         <w:t>2.2 Login</w:t>
@@ -7502,7 +7465,25 @@
           <w:sz w:val="24"/>
           <w:szCs w:val="24"/>
         </w:rPr>
-        <w:t xml:space="preserve"> not choose an account and try to transfer money, the client show an alert with massage “</w:t>
+        <w:t xml:space="preserve"> not choose an account and try to transfer money, the client </w:t>
+      </w:r>
+      <w:proofErr w:type="gramStart"/>
+      <w:r>
+        <w:rPr>
+          <w:rFonts w:ascii="Raleway Medium" w:eastAsia="Raleway Medium" w:hAnsi="Raleway Medium" w:cs="Raleway Medium"/>
+          <w:sz w:val="24"/>
+          <w:szCs w:val="24"/>
+        </w:rPr>
+        <w:t>show</w:t>
+      </w:r>
+      <w:proofErr w:type="gramEnd"/>
+      <w:r>
+        <w:rPr>
+          <w:rFonts w:ascii="Raleway Medium" w:eastAsia="Raleway Medium" w:hAnsi="Raleway Medium" w:cs="Raleway Medium"/>
+          <w:sz w:val="24"/>
+          <w:szCs w:val="24"/>
+        </w:rPr>
+        <w:t xml:space="preserve"> an alert with massage “</w:t>
       </w:r>
       <w:r>
         <w:rPr>
@@ -7948,8 +7929,9 @@
           <w:sz w:val="24"/>
           <w:szCs w:val="24"/>
         </w:rPr>
-        <w:t xml:space="preserve">valid value, the two nearest values are ‘’ and ‘’ </w:t>
-      </w:r>
+        <w:t>valid value, the two nearest values are ‘’ and ‘</w:t>
+      </w:r>
+      <w:proofErr w:type="gramStart"/>
       <w:r>
         <w:rPr>
           <w:rFonts w:ascii="Raleway Medium" w:hAnsi="Raleway Medium"/>
@@ -7957,37 +7939,18 @@
           <w:sz w:val="24"/>
           <w:szCs w:val="24"/>
         </w:rPr>
-        <w:t>”.</w:t>
-      </w:r>
-    </w:p>
-    <w:p>
-      <w:pPr>
-        <w:spacing w:before="240" w:after="240"/>
-        <w:rPr>
-          <w:b/>
-          <w:sz w:val="24"/>
-          <w:szCs w:val="24"/>
-        </w:rPr>
-      </w:pPr>
-      <w:r>
-        <w:rPr>
-          <w:b/>
-          <w:sz w:val="24"/>
-          <w:szCs w:val="24"/>
-        </w:rPr>
-        <w:t>SRS_PerformTransaction_008</w:t>
-      </w:r>
-    </w:p>
-    <w:p>
-      <w:pPr>
-        <w:spacing w:before="240" w:after="240"/>
+        <w:t xml:space="preserve">’ </w:t>
+      </w:r>
+      <w:r>
         <w:rPr>
           <w:rFonts w:ascii="Raleway Medium" w:hAnsi="Raleway Medium"/>
           <w:bCs/>
           <w:sz w:val="24"/>
           <w:szCs w:val="24"/>
         </w:rPr>
-      </w:pPr>
+        <w:t>”</w:t>
+      </w:r>
+      <w:proofErr w:type="gramEnd"/>
       <w:r>
         <w:rPr>
           <w:rFonts w:ascii="Raleway Medium" w:hAnsi="Raleway Medium"/>
@@ -7995,17 +7958,37 @@
           <w:sz w:val="24"/>
           <w:szCs w:val="24"/>
         </w:rPr>
-        <w:t xml:space="preserve">If the client entered </w:t>
-      </w:r>
-      <w:r>
+        <w:t>.</w:t>
+      </w:r>
+    </w:p>
+    <w:p>
+      <w:pPr>
+        <w:spacing w:before="240" w:after="240"/>
+        <w:rPr>
+          <w:b/>
+          <w:sz w:val="24"/>
+          <w:szCs w:val="24"/>
+        </w:rPr>
+      </w:pPr>
+      <w:r>
+        <w:rPr>
+          <w:b/>
+          <w:sz w:val="24"/>
+          <w:szCs w:val="24"/>
+        </w:rPr>
+        <w:t>SRS_PerformTransaction_008</w:t>
+      </w:r>
+    </w:p>
+    <w:p>
+      <w:pPr>
+        <w:spacing w:before="240" w:after="240"/>
         <w:rPr>
           <w:rFonts w:ascii="Raleway Medium" w:hAnsi="Raleway Medium"/>
           <w:bCs/>
           <w:sz w:val="24"/>
           <w:szCs w:val="24"/>
         </w:rPr>
-        <w:t>a letter ‘e’, in either</w:t>
-      </w:r>
+      </w:pPr>
       <w:r>
         <w:rPr>
           <w:rFonts w:ascii="Raleway Medium" w:hAnsi="Raleway Medium"/>
@@ -8013,7 +7996,7 @@
           <w:sz w:val="24"/>
           <w:szCs w:val="24"/>
         </w:rPr>
-        <w:t xml:space="preserve"> the account number field or the amount of money of field, an error will be displayed</w:t>
+        <w:t xml:space="preserve">If the client entered </w:t>
       </w:r>
       <w:r>
         <w:rPr>
@@ -8022,6 +8005,24 @@
           <w:sz w:val="24"/>
           <w:szCs w:val="24"/>
         </w:rPr>
+        <w:t>a letter ‘e’, in either</w:t>
+      </w:r>
+      <w:r>
+        <w:rPr>
+          <w:rFonts w:ascii="Raleway Medium" w:hAnsi="Raleway Medium"/>
+          <w:bCs/>
+          <w:sz w:val="24"/>
+          <w:szCs w:val="24"/>
+        </w:rPr>
+        <w:t xml:space="preserve"> the account number field or the amount of money of field, an error will be displayed</w:t>
+      </w:r>
+      <w:r>
+        <w:rPr>
+          <w:rFonts w:ascii="Raleway Medium" w:hAnsi="Raleway Medium"/>
+          <w:bCs/>
+          <w:sz w:val="24"/>
+          <w:szCs w:val="24"/>
+        </w:rPr>
         <w:t xml:space="preserve"> “please enter a number”.</w:t>
       </w:r>
     </w:p>
@@ -8420,6 +8421,7 @@
           <w:szCs w:val="24"/>
         </w:rPr>
       </w:pPr>
+      <w:proofErr w:type="spellStart"/>
       <w:r>
         <w:rPr>
           <w:b/>
@@ -8442,7 +8444,16 @@
           <w:sz w:val="24"/>
           <w:szCs w:val="24"/>
         </w:rPr>
-        <w:t xml:space="preserve">d </w:t>
+        <w:t>d</w:t>
+      </w:r>
+      <w:proofErr w:type="spellEnd"/>
+      <w:r>
+        <w:rPr>
+          <w:b/>
+          <w:sz w:val="24"/>
+          <w:szCs w:val="24"/>
+        </w:rPr>
+        <w:t xml:space="preserve"> </w:t>
       </w:r>
       <w:r>
         <w:rPr>
@@ -8590,16 +8601,26 @@
           <w:sz w:val="24"/>
           <w:szCs w:val="24"/>
         </w:rPr>
-        <w:t xml:space="preserve"> account Number is </w:t>
-      </w:r>
+        <w:t xml:space="preserve"> account Number </w:t>
+      </w:r>
+      <w:proofErr w:type="gramStart"/>
       <w:r>
         <w:rPr>
           <w:rFonts w:ascii="Raleway" w:eastAsia="Raleway" w:hAnsi="Raleway" w:cs="Raleway"/>
           <w:sz w:val="24"/>
           <w:szCs w:val="24"/>
         </w:rPr>
+        <w:t xml:space="preserve">is </w:t>
+      </w:r>
+      <w:r>
+        <w:rPr>
+          <w:rFonts w:ascii="Raleway" w:eastAsia="Raleway" w:hAnsi="Raleway" w:cs="Raleway"/>
+          <w:sz w:val="24"/>
+          <w:szCs w:val="24"/>
+        </w:rPr>
         <w:t xml:space="preserve"> ...</w:t>
       </w:r>
+      <w:proofErr w:type="gramEnd"/>
       <w:r>
         <w:rPr>
           <w:rFonts w:ascii="Raleway" w:eastAsia="Raleway" w:hAnsi="Raleway" w:cs="Raleway"/>
@@ -8752,13 +8773,23 @@
           <w:szCs w:val="24"/>
         </w:rPr>
       </w:pPr>
-      <w:r>
-        <w:rPr>
-          <w:b/>
-          <w:sz w:val="24"/>
-          <w:szCs w:val="24"/>
-        </w:rPr>
-        <w:t>SRS_Close Account _001</w:t>
+      <w:proofErr w:type="spellStart"/>
+      <w:r>
+        <w:rPr>
+          <w:b/>
+          <w:sz w:val="24"/>
+          <w:szCs w:val="24"/>
+        </w:rPr>
+        <w:t>SRS_Close</w:t>
+      </w:r>
+      <w:proofErr w:type="spellEnd"/>
+      <w:r>
+        <w:rPr>
+          <w:b/>
+          <w:sz w:val="24"/>
+          <w:szCs w:val="24"/>
+        </w:rPr>
+        <w:t xml:space="preserve"> Account _001</w:t>
       </w:r>
     </w:p>
     <w:p>
@@ -8830,13 +8861,23 @@
           <w:szCs w:val="24"/>
         </w:rPr>
       </w:pPr>
-      <w:r>
-        <w:rPr>
-          <w:b/>
-          <w:sz w:val="24"/>
-          <w:szCs w:val="24"/>
-        </w:rPr>
-        <w:t>SRS_Close Account _002</w:t>
+      <w:proofErr w:type="spellStart"/>
+      <w:r>
+        <w:rPr>
+          <w:b/>
+          <w:sz w:val="24"/>
+          <w:szCs w:val="24"/>
+        </w:rPr>
+        <w:t>SRS_Close</w:t>
+      </w:r>
+      <w:proofErr w:type="spellEnd"/>
+      <w:r>
+        <w:rPr>
+          <w:b/>
+          <w:sz w:val="24"/>
+          <w:szCs w:val="24"/>
+        </w:rPr>
+        <w:t xml:space="preserve"> Account _002</w:t>
       </w:r>
     </w:p>
     <w:p>
@@ -8866,13 +8907,23 @@
           <w:szCs w:val="24"/>
         </w:rPr>
       </w:pPr>
-      <w:r>
-        <w:rPr>
-          <w:b/>
-          <w:sz w:val="24"/>
-          <w:szCs w:val="24"/>
-        </w:rPr>
-        <w:t>SRS_Close Account _003</w:t>
+      <w:proofErr w:type="spellStart"/>
+      <w:r>
+        <w:rPr>
+          <w:b/>
+          <w:sz w:val="24"/>
+          <w:szCs w:val="24"/>
+        </w:rPr>
+        <w:t>SRS_Close</w:t>
+      </w:r>
+      <w:proofErr w:type="spellEnd"/>
+      <w:r>
+        <w:rPr>
+          <w:b/>
+          <w:sz w:val="24"/>
+          <w:szCs w:val="24"/>
+        </w:rPr>
+        <w:t xml:space="preserve"> Account _003</w:t>
       </w:r>
     </w:p>
     <w:p>
@@ -8934,13 +8985,23 @@
           <w:szCs w:val="24"/>
         </w:rPr>
       </w:pPr>
-      <w:r>
-        <w:rPr>
-          <w:b/>
-          <w:sz w:val="24"/>
-          <w:szCs w:val="24"/>
-        </w:rPr>
-        <w:t>SRS_Close Account _004</w:t>
+      <w:proofErr w:type="spellStart"/>
+      <w:r>
+        <w:rPr>
+          <w:b/>
+          <w:sz w:val="24"/>
+          <w:szCs w:val="24"/>
+        </w:rPr>
+        <w:t>SRS_Close</w:t>
+      </w:r>
+      <w:proofErr w:type="spellEnd"/>
+      <w:r>
+        <w:rPr>
+          <w:b/>
+          <w:sz w:val="24"/>
+          <w:szCs w:val="24"/>
+        </w:rPr>
+        <w:t xml:space="preserve"> Account _004</w:t>
       </w:r>
     </w:p>
     <w:p>
@@ -8970,13 +9031,23 @@
           <w:szCs w:val="24"/>
         </w:rPr>
       </w:pPr>
-      <w:r>
-        <w:rPr>
-          <w:b/>
-          <w:sz w:val="24"/>
-          <w:szCs w:val="24"/>
-        </w:rPr>
-        <w:t>SRS_Close Account _005</w:t>
+      <w:proofErr w:type="spellStart"/>
+      <w:r>
+        <w:rPr>
+          <w:b/>
+          <w:sz w:val="24"/>
+          <w:szCs w:val="24"/>
+        </w:rPr>
+        <w:t>SRS_Close</w:t>
+      </w:r>
+      <w:proofErr w:type="spellEnd"/>
+      <w:r>
+        <w:rPr>
+          <w:b/>
+          <w:sz w:val="24"/>
+          <w:szCs w:val="24"/>
+        </w:rPr>
+        <w:t xml:space="preserve"> Account _005</w:t>
       </w:r>
     </w:p>
     <w:p>
@@ -9201,8 +9272,9 @@
           <w:sz w:val="24"/>
           <w:szCs w:val="24"/>
         </w:rPr>
-        <w:t xml:space="preserve">valid value, the two nearest values are ‘’ and ‘’ </w:t>
-      </w:r>
+        <w:t>valid value, the two nearest values are ‘’ and ‘</w:t>
+      </w:r>
+      <w:proofErr w:type="gramStart"/>
       <w:r>
         <w:rPr>
           <w:rFonts w:ascii="Raleway Medium" w:hAnsi="Raleway Medium"/>
@@ -9210,7 +9282,26 @@
           <w:sz w:val="24"/>
           <w:szCs w:val="24"/>
         </w:rPr>
-        <w:t>”.</w:t>
+        <w:t xml:space="preserve">’ </w:t>
+      </w:r>
+      <w:r>
+        <w:rPr>
+          <w:rFonts w:ascii="Raleway Medium" w:hAnsi="Raleway Medium"/>
+          <w:bCs/>
+          <w:sz w:val="24"/>
+          <w:szCs w:val="24"/>
+        </w:rPr>
+        <w:t>”</w:t>
+      </w:r>
+      <w:proofErr w:type="gramEnd"/>
+      <w:r>
+        <w:rPr>
+          <w:rFonts w:ascii="Raleway Medium" w:hAnsi="Raleway Medium"/>
+          <w:bCs/>
+          <w:sz w:val="24"/>
+          <w:szCs w:val="24"/>
+        </w:rPr>
+        <w:t>.</w:t>
       </w:r>
     </w:p>
     <w:p>

</xml_diff>

<commit_message>
update table of content (logout)
</commit_message>
<xml_diff>
--- a/Requirements/InternetBankingSystem_SRS.docx
+++ b/Requirements/InternetBankingSystem_SRS.docx
@@ -1,6 +1,6 @@
 
 <file path=word/document.xml><?xml version="1.0" encoding="utf-8"?>
-<w:document xmlns:wpc="http://schemas.microsoft.com/office/word/2010/wordprocessingCanvas" xmlns:cx="http://schemas.microsoft.com/office/drawing/2014/chartex" xmlns:cx1="http://schemas.microsoft.com/office/drawing/2015/9/8/chartex" xmlns:cx2="http://schemas.microsoft.com/office/drawing/2015/10/21/chartex" xmlns:cx3="http://schemas.microsoft.com/office/drawing/2016/5/9/chartex" xmlns:cx4="http://schemas.microsoft.com/office/drawing/2016/5/10/chartex" xmlns:cx5="http://schemas.microsoft.com/office/drawing/2016/5/11/chartex" xmlns:cx6="http://schemas.microsoft.com/office/drawing/2016/5/12/chartex" xmlns:cx7="http://schemas.microsoft.com/office/drawing/2016/5/13/chartex" xmlns:cx8="http://schemas.microsoft.com/office/drawing/2016/5/14/chartex" xmlns:mc="http://schemas.openxmlformats.org/markup-compatibility/2006" xmlns:aink="http://schemas.microsoft.com/office/drawing/2016/ink" xmlns:am3d="http://schemas.microsoft.com/office/drawing/2017/model3d" xmlns:o="urn:schemas-microsoft-com:office:office" xmlns:oel="http://schemas.microsoft.com/office/2019/extlst" xmlns:r="http://schemas.openxmlformats.org/officeDocument/2006/relationships" xmlns:m="http://schemas.openxmlformats.org/officeDocument/2006/math" xmlns:v="urn:schemas-microsoft-com:vml" xmlns:wp14="http://schemas.microsoft.com/office/word/2010/wordprocessingDrawing" xmlns:wp="http://schemas.openxmlformats.org/drawingml/2006/wordprocessingDrawing" xmlns:w10="urn:schemas-microsoft-com:office:word" xmlns:w="http://schemas.openxmlformats.org/wordprocessingml/2006/main" xmlns:w14="http://schemas.microsoft.com/office/word/2010/wordml" xmlns:w15="http://schemas.microsoft.com/office/word/2012/wordml" xmlns:w16cex="http://schemas.microsoft.com/office/word/2018/wordml/cex" xmlns:w16cid="http://schemas.microsoft.com/office/word/2016/wordml/cid" xmlns:w16="http://schemas.microsoft.com/office/word/2018/wordml" xmlns:w16sdtdh="http://schemas.microsoft.com/office/word/2020/wordml/sdtdatahash" xmlns:w16se="http://schemas.microsoft.com/office/word/2015/wordml/symex" xmlns:wpg="http://schemas.microsoft.com/office/word/2010/wordprocessingGroup" xmlns:wpi="http://schemas.microsoft.com/office/word/2010/wordprocessingInk" xmlns:wne="http://schemas.microsoft.com/office/word/2006/wordml" xmlns:wps="http://schemas.microsoft.com/office/word/2010/wordprocessingShape" mc:Ignorable="w14 w15 w16se w16cid w16 w16cex w16sdtdh wp14">
+<w:document xmlns:wpc="http://schemas.microsoft.com/office/word/2010/wordprocessingCanvas" xmlns:cx="http://schemas.microsoft.com/office/drawing/2014/chartex" xmlns:cx1="http://schemas.microsoft.com/office/drawing/2015/9/8/chartex" xmlns:mc="http://schemas.openxmlformats.org/markup-compatibility/2006" xmlns:o="urn:schemas-microsoft-com:office:office" xmlns:r="http://schemas.openxmlformats.org/officeDocument/2006/relationships" xmlns:m="http://schemas.openxmlformats.org/officeDocument/2006/math" xmlns:v="urn:schemas-microsoft-com:vml" xmlns:wp14="http://schemas.microsoft.com/office/word/2010/wordprocessingDrawing" xmlns:wp="http://schemas.openxmlformats.org/drawingml/2006/wordprocessingDrawing" xmlns:w10="urn:schemas-microsoft-com:office:word" xmlns:w="http://schemas.openxmlformats.org/wordprocessingml/2006/main" xmlns:w14="http://schemas.microsoft.com/office/word/2010/wordml" xmlns:w15="http://schemas.microsoft.com/office/word/2012/wordml" xmlns:w16se="http://schemas.microsoft.com/office/word/2015/wordml/symex" xmlns:wpg="http://schemas.microsoft.com/office/word/2010/wordprocessingGroup" xmlns:wpi="http://schemas.microsoft.com/office/word/2010/wordprocessingInk" xmlns:wne="http://schemas.microsoft.com/office/word/2006/wordml" xmlns:wps="http://schemas.microsoft.com/office/word/2010/wordprocessingShape" mc:Ignorable="w14 w15 w16se wp14">
   <w:body>
     <w:p>
       <w:pPr>
@@ -561,13 +561,8 @@
               <w:t xml:space="preserve"> </w:t>
             </w:r>
             <w:proofErr w:type="spellStart"/>
-            <w:proofErr w:type="gramStart"/>
-            <w:r>
-              <w:t>Amany,Esraa</w:t>
-            </w:r>
-            <w:proofErr w:type="gramEnd"/>
-            <w:r>
-              <w:t>,Hana</w:t>
+            <w:r>
+              <w:t>Amany,Esraa,Hana</w:t>
             </w:r>
             <w:proofErr w:type="spellEnd"/>
           </w:p>
@@ -1641,6 +1636,7 @@
           <w:docPartUnique/>
         </w:docPartObj>
       </w:sdtPr>
+      <w:sdtEndPr/>
       <w:sdtContent>
         <w:p>
           <w:pPr>
@@ -4581,7 +4577,6 @@
           <w:sz w:val="24"/>
           <w:szCs w:val="24"/>
         </w:rPr>
-        <w:lastRenderedPageBreak/>
         <w:t xml:space="preserve"> </w:t>
       </w:r>
       <w:r>
@@ -4631,6 +4626,7 @@
           <w:sz w:val="24"/>
           <w:szCs w:val="24"/>
         </w:rPr>
+        <w:lastRenderedPageBreak/>
         <w:t>The password will be hashed.</w:t>
       </w:r>
     </w:p>
@@ -5201,169 +5197,162 @@
         <w:spacing w:before="240" w:after="240"/>
       </w:pPr>
       <w:bookmarkStart w:id="6" w:name="_Toc131892059"/>
-    </w:p>
-    <w:p/>
-    <w:p>
-      <w:pPr>
-        <w:pStyle w:val="Heading3"/>
-        <w:spacing w:before="240" w:after="240"/>
-      </w:pPr>
-      <w:r>
+      <w:r>
+        <w:t>2.2 Login</w:t>
+      </w:r>
+      <w:bookmarkEnd w:id="6"/>
+      <w:r>
+        <w:t xml:space="preserve"> </w:t>
+      </w:r>
+    </w:p>
+    <w:p>
+      <w:pPr>
+        <w:pStyle w:val="Heading4"/>
+        <w:spacing w:before="240" w:after="240"/>
+      </w:pPr>
+      <w:bookmarkStart w:id="7" w:name="_Toc131892060"/>
+      <w:r>
+        <w:rPr>
+          <w:b/>
+          <w:color w:val="000000"/>
+        </w:rPr>
+        <w:t>2.2.1 Description and Priority</w:t>
+      </w:r>
+      <w:bookmarkEnd w:id="7"/>
+    </w:p>
+    <w:p>
+      <w:pPr>
+        <w:spacing w:before="240" w:after="240"/>
+        <w:rPr>
+          <w:rFonts w:ascii="Raleway Medium" w:eastAsia="Raleway Medium" w:hAnsi="Raleway Medium" w:cs="Raleway Medium"/>
+          <w:color w:val="000000"/>
+          <w:sz w:val="24"/>
+          <w:szCs w:val="24"/>
+        </w:rPr>
+      </w:pPr>
+      <w:r>
+        <w:rPr>
+          <w:rFonts w:ascii="Raleway" w:eastAsia="Raleway" w:hAnsi="Raleway" w:cs="Raleway"/>
+          <w:b/>
+          <w:color w:val="000000"/>
+          <w:sz w:val="24"/>
+          <w:szCs w:val="24"/>
+        </w:rPr>
+        <w:t>Client</w:t>
+      </w:r>
+      <w:r>
+        <w:rPr>
+          <w:b/>
+          <w:sz w:val="24"/>
+          <w:szCs w:val="24"/>
+        </w:rPr>
+        <w:t xml:space="preserve">: </w:t>
+      </w:r>
+      <w:r>
+        <w:rPr>
+          <w:rFonts w:ascii="Raleway Medium" w:eastAsia="Raleway Medium" w:hAnsi="Raleway Medium" w:cs="Raleway Medium"/>
+          <w:color w:val="000000"/>
+          <w:sz w:val="24"/>
+          <w:szCs w:val="24"/>
+        </w:rPr>
+        <w:t>A client can login by his</w:t>
+      </w:r>
+      <w:r>
+        <w:rPr>
+          <w:rFonts w:ascii="Raleway Medium" w:eastAsia="Raleway Medium" w:hAnsi="Raleway Medium" w:cs="Raleway Medium"/>
+          <w:color w:val="000000"/>
+          <w:sz w:val="24"/>
+          <w:szCs w:val="24"/>
+        </w:rPr>
+        <w:t xml:space="preserve"> email and</w:t>
+      </w:r>
+      <w:r>
+        <w:rPr>
+          <w:rFonts w:ascii="Raleway Medium" w:eastAsia="Raleway Medium" w:hAnsi="Raleway Medium" w:cs="Raleway Medium"/>
+          <w:color w:val="000000"/>
+          <w:sz w:val="24"/>
+          <w:szCs w:val="24"/>
+        </w:rPr>
+        <w:t xml:space="preserve"> password.</w:t>
+      </w:r>
+    </w:p>
+    <w:p>
+      <w:pPr>
+        <w:spacing w:before="240" w:after="240"/>
+        <w:rPr>
+          <w:rFonts w:ascii="Raleway Medium" w:eastAsia="Raleway Medium" w:hAnsi="Raleway Medium" w:cs="Raleway Medium"/>
+          <w:color w:val="000000"/>
+          <w:sz w:val="24"/>
+          <w:szCs w:val="24"/>
+        </w:rPr>
+      </w:pPr>
+      <w:r>
+        <w:rPr>
+          <w:rFonts w:ascii="Raleway" w:eastAsia="Raleway" w:hAnsi="Raleway" w:cs="Raleway"/>
+          <w:b/>
+          <w:color w:val="000000"/>
+          <w:sz w:val="24"/>
+          <w:szCs w:val="24"/>
+        </w:rPr>
+        <w:t>Admin</w:t>
+      </w:r>
+      <w:r>
+        <w:rPr>
+          <w:b/>
+          <w:sz w:val="24"/>
+          <w:szCs w:val="24"/>
+        </w:rPr>
+        <w:t xml:space="preserve">: </w:t>
+      </w:r>
+      <w:r>
+        <w:rPr>
+          <w:rFonts w:ascii="Raleway Medium" w:eastAsia="Raleway Medium" w:hAnsi="Raleway Medium" w:cs="Raleway Medium"/>
+          <w:color w:val="000000"/>
+          <w:sz w:val="24"/>
+          <w:szCs w:val="24"/>
+        </w:rPr>
+        <w:t xml:space="preserve">an admin </w:t>
+      </w:r>
+      <w:r>
+        <w:rPr>
+          <w:rFonts w:ascii="Raleway Medium" w:eastAsia="Raleway Medium" w:hAnsi="Raleway Medium" w:cs="Raleway Medium"/>
+          <w:color w:val="000000"/>
+          <w:sz w:val="24"/>
+          <w:szCs w:val="24"/>
+        </w:rPr>
+        <w:t xml:space="preserve">can login by his </w:t>
+      </w:r>
+      <w:r>
+        <w:rPr>
+          <w:rFonts w:ascii="Raleway Medium" w:eastAsia="Raleway Medium" w:hAnsi="Raleway Medium" w:cs="Raleway Medium"/>
+          <w:color w:val="000000"/>
+          <w:sz w:val="24"/>
+          <w:szCs w:val="24"/>
+        </w:rPr>
+        <w:t>email</w:t>
+      </w:r>
+      <w:r>
+        <w:rPr>
+          <w:rFonts w:ascii="Raleway Medium" w:eastAsia="Raleway Medium" w:hAnsi="Raleway Medium" w:cs="Raleway Medium"/>
+          <w:color w:val="000000"/>
+          <w:sz w:val="24"/>
+          <w:szCs w:val="24"/>
+        </w:rPr>
+        <w:t xml:space="preserve"> and password.</w:t>
+      </w:r>
+    </w:p>
+    <w:p>
+      <w:pPr>
+        <w:pStyle w:val="Heading4"/>
+        <w:spacing w:before="240" w:after="240"/>
+      </w:pPr>
+      <w:bookmarkStart w:id="8" w:name="_Toc131892061"/>
+      <w:r>
+        <w:rPr>
+          <w:b/>
+          <w:color w:val="000000"/>
+        </w:rPr>
         <w:lastRenderedPageBreak/>
-        <w:t>2.2 Login</w:t>
-      </w:r>
-      <w:bookmarkEnd w:id="6"/>
-      <w:r>
-        <w:t xml:space="preserve"> </w:t>
-      </w:r>
-    </w:p>
-    <w:p>
-      <w:pPr>
-        <w:pStyle w:val="Heading4"/>
-        <w:spacing w:before="240" w:after="240"/>
-      </w:pPr>
-      <w:bookmarkStart w:id="7" w:name="_Toc131892060"/>
-      <w:r>
-        <w:rPr>
-          <w:b/>
-          <w:color w:val="000000"/>
-        </w:rPr>
-        <w:t>2.2.1 Description and Priority</w:t>
-      </w:r>
-      <w:bookmarkEnd w:id="7"/>
-    </w:p>
-    <w:p>
-      <w:pPr>
-        <w:spacing w:before="240" w:after="240"/>
-        <w:rPr>
-          <w:rFonts w:ascii="Raleway Medium" w:eastAsia="Raleway Medium" w:hAnsi="Raleway Medium" w:cs="Raleway Medium"/>
-          <w:color w:val="000000"/>
-          <w:sz w:val="24"/>
-          <w:szCs w:val="24"/>
-        </w:rPr>
-      </w:pPr>
-      <w:r>
-        <w:rPr>
-          <w:rFonts w:ascii="Raleway" w:eastAsia="Raleway" w:hAnsi="Raleway" w:cs="Raleway"/>
-          <w:b/>
-          <w:color w:val="000000"/>
-          <w:sz w:val="24"/>
-          <w:szCs w:val="24"/>
-        </w:rPr>
-        <w:t>Client</w:t>
-      </w:r>
-      <w:r>
-        <w:rPr>
-          <w:b/>
-          <w:sz w:val="24"/>
-          <w:szCs w:val="24"/>
-        </w:rPr>
-        <w:t xml:space="preserve">: </w:t>
-      </w:r>
-      <w:r>
-        <w:rPr>
-          <w:rFonts w:ascii="Raleway Medium" w:eastAsia="Raleway Medium" w:hAnsi="Raleway Medium" w:cs="Raleway Medium"/>
-          <w:color w:val="000000"/>
-          <w:sz w:val="24"/>
-          <w:szCs w:val="24"/>
-        </w:rPr>
-        <w:t>A client can login by his</w:t>
-      </w:r>
-      <w:r>
-        <w:rPr>
-          <w:rFonts w:ascii="Raleway Medium" w:eastAsia="Raleway Medium" w:hAnsi="Raleway Medium" w:cs="Raleway Medium"/>
-          <w:color w:val="000000"/>
-          <w:sz w:val="24"/>
-          <w:szCs w:val="24"/>
-        </w:rPr>
-        <w:t xml:space="preserve"> email and</w:t>
-      </w:r>
-      <w:r>
-        <w:rPr>
-          <w:rFonts w:ascii="Raleway Medium" w:eastAsia="Raleway Medium" w:hAnsi="Raleway Medium" w:cs="Raleway Medium"/>
-          <w:color w:val="000000"/>
-          <w:sz w:val="24"/>
-          <w:szCs w:val="24"/>
-        </w:rPr>
-        <w:t xml:space="preserve"> password.</w:t>
-      </w:r>
-    </w:p>
-    <w:p>
-      <w:pPr>
-        <w:spacing w:before="240" w:after="240"/>
-        <w:rPr>
-          <w:rFonts w:ascii="Raleway Medium" w:eastAsia="Raleway Medium" w:hAnsi="Raleway Medium" w:cs="Raleway Medium"/>
-          <w:color w:val="000000"/>
-          <w:sz w:val="24"/>
-          <w:szCs w:val="24"/>
-        </w:rPr>
-      </w:pPr>
-      <w:r>
-        <w:rPr>
-          <w:rFonts w:ascii="Raleway" w:eastAsia="Raleway" w:hAnsi="Raleway" w:cs="Raleway"/>
-          <w:b/>
-          <w:color w:val="000000"/>
-          <w:sz w:val="24"/>
-          <w:szCs w:val="24"/>
-        </w:rPr>
-        <w:t>Admin</w:t>
-      </w:r>
-      <w:r>
-        <w:rPr>
-          <w:b/>
-          <w:sz w:val="24"/>
-          <w:szCs w:val="24"/>
-        </w:rPr>
-        <w:t xml:space="preserve">: </w:t>
-      </w:r>
-      <w:r>
-        <w:rPr>
-          <w:rFonts w:ascii="Raleway Medium" w:eastAsia="Raleway Medium" w:hAnsi="Raleway Medium" w:cs="Raleway Medium"/>
-          <w:color w:val="000000"/>
-          <w:sz w:val="24"/>
-          <w:szCs w:val="24"/>
-        </w:rPr>
-        <w:t xml:space="preserve">an admin </w:t>
-      </w:r>
-      <w:r>
-        <w:rPr>
-          <w:rFonts w:ascii="Raleway Medium" w:eastAsia="Raleway Medium" w:hAnsi="Raleway Medium" w:cs="Raleway Medium"/>
-          <w:color w:val="000000"/>
-          <w:sz w:val="24"/>
-          <w:szCs w:val="24"/>
-        </w:rPr>
-        <w:t xml:space="preserve">can login by his </w:t>
-      </w:r>
-      <w:r>
-        <w:rPr>
-          <w:rFonts w:ascii="Raleway Medium" w:eastAsia="Raleway Medium" w:hAnsi="Raleway Medium" w:cs="Raleway Medium"/>
-          <w:color w:val="000000"/>
-          <w:sz w:val="24"/>
-          <w:szCs w:val="24"/>
-        </w:rPr>
-        <w:t>email</w:t>
-      </w:r>
-      <w:r>
-        <w:rPr>
-          <w:rFonts w:ascii="Raleway Medium" w:eastAsia="Raleway Medium" w:hAnsi="Raleway Medium" w:cs="Raleway Medium"/>
-          <w:color w:val="000000"/>
-          <w:sz w:val="24"/>
-          <w:szCs w:val="24"/>
-        </w:rPr>
-        <w:t xml:space="preserve"> and password.</w:t>
-      </w:r>
-    </w:p>
-    <w:p>
-      <w:pPr>
-        <w:pStyle w:val="Heading4"/>
-        <w:spacing w:before="240" w:after="240"/>
-      </w:pPr>
-      <w:bookmarkStart w:id="8" w:name="_Toc131892061"/>
-      <w:r>
-        <w:rPr>
-          <w:b/>
-          <w:color w:val="000000"/>
-        </w:rPr>
         <w:t>2.2.2 Stimulus</w:t>
       </w:r>
       <w:r>
@@ -6870,7 +6859,6 @@
                 <w:sz w:val="28"/>
                 <w:szCs w:val="28"/>
               </w:rPr>
-              <w:lastRenderedPageBreak/>
               <w:t>SRS_</w:t>
             </w:r>
             <w:r>
@@ -6931,6 +6919,7 @@
                 <w:sz w:val="24"/>
                 <w:szCs w:val="24"/>
               </w:rPr>
+              <w:lastRenderedPageBreak/>
               <w:t xml:space="preserve">If the </w:t>
             </w:r>
             <w:r>
@@ -7079,136 +7068,6 @@
               <w:t xml:space="preserve"> field.</w:t>
             </w:r>
           </w:p>
-          <w:p>
-            <w:pPr>
-              <w:spacing w:before="240" w:after="240"/>
-              <w:rPr>
-                <w:rFonts w:ascii="Raleway Medium" w:eastAsia="Raleway Medium" w:hAnsi="Raleway Medium" w:cs="Raleway Medium"/>
-                <w:sz w:val="24"/>
-                <w:szCs w:val="24"/>
-              </w:rPr>
-            </w:pPr>
-          </w:p>
-          <w:p>
-            <w:pPr>
-              <w:spacing w:before="240" w:after="240"/>
-              <w:rPr>
-                <w:rFonts w:ascii="Raleway Medium" w:eastAsia="Raleway Medium" w:hAnsi="Raleway Medium" w:cs="Raleway Medium"/>
-                <w:sz w:val="24"/>
-                <w:szCs w:val="24"/>
-              </w:rPr>
-            </w:pPr>
-          </w:p>
-          <w:p>
-            <w:pPr>
-              <w:spacing w:before="240" w:after="240"/>
-              <w:rPr>
-                <w:rFonts w:ascii="Raleway Medium" w:eastAsia="Raleway Medium" w:hAnsi="Raleway Medium" w:cs="Raleway Medium"/>
-                <w:sz w:val="24"/>
-                <w:szCs w:val="24"/>
-              </w:rPr>
-            </w:pPr>
-          </w:p>
-          <w:p>
-            <w:pPr>
-              <w:spacing w:before="240" w:after="240"/>
-              <w:rPr>
-                <w:rFonts w:ascii="Raleway Medium" w:eastAsia="Raleway Medium" w:hAnsi="Raleway Medium" w:cs="Raleway Medium"/>
-                <w:sz w:val="24"/>
-                <w:szCs w:val="24"/>
-              </w:rPr>
-            </w:pPr>
-          </w:p>
-          <w:p>
-            <w:pPr>
-              <w:spacing w:before="240" w:after="240"/>
-              <w:rPr>
-                <w:rFonts w:ascii="Raleway Medium" w:eastAsia="Raleway Medium" w:hAnsi="Raleway Medium" w:cs="Raleway Medium"/>
-                <w:sz w:val="24"/>
-                <w:szCs w:val="24"/>
-              </w:rPr>
-            </w:pPr>
-          </w:p>
-          <w:p>
-            <w:pPr>
-              <w:spacing w:before="240" w:after="240"/>
-              <w:rPr>
-                <w:rFonts w:ascii="Raleway Medium" w:eastAsia="Raleway Medium" w:hAnsi="Raleway Medium" w:cs="Raleway Medium"/>
-                <w:sz w:val="24"/>
-                <w:szCs w:val="24"/>
-              </w:rPr>
-            </w:pPr>
-          </w:p>
-          <w:p>
-            <w:pPr>
-              <w:spacing w:before="240" w:after="240"/>
-              <w:rPr>
-                <w:rFonts w:ascii="Raleway Medium" w:eastAsia="Raleway Medium" w:hAnsi="Raleway Medium" w:cs="Raleway Medium"/>
-                <w:sz w:val="24"/>
-                <w:szCs w:val="24"/>
-              </w:rPr>
-            </w:pPr>
-          </w:p>
-          <w:p>
-            <w:pPr>
-              <w:spacing w:before="240" w:after="240"/>
-              <w:rPr>
-                <w:rFonts w:ascii="Raleway Medium" w:eastAsia="Raleway Medium" w:hAnsi="Raleway Medium" w:cs="Raleway Medium"/>
-                <w:sz w:val="24"/>
-                <w:szCs w:val="24"/>
-              </w:rPr>
-            </w:pPr>
-          </w:p>
-          <w:p>
-            <w:pPr>
-              <w:spacing w:before="240" w:after="240"/>
-              <w:rPr>
-                <w:rFonts w:ascii="Raleway Medium" w:eastAsia="Raleway Medium" w:hAnsi="Raleway Medium" w:cs="Raleway Medium"/>
-                <w:sz w:val="24"/>
-                <w:szCs w:val="24"/>
-              </w:rPr>
-            </w:pPr>
-          </w:p>
-          <w:p>
-            <w:pPr>
-              <w:spacing w:before="240" w:after="240"/>
-              <w:rPr>
-                <w:rFonts w:ascii="Raleway Medium" w:eastAsia="Raleway Medium" w:hAnsi="Raleway Medium" w:cs="Raleway Medium"/>
-                <w:sz w:val="24"/>
-                <w:szCs w:val="24"/>
-              </w:rPr>
-            </w:pPr>
-          </w:p>
-          <w:p>
-            <w:pPr>
-              <w:spacing w:before="240" w:after="240"/>
-              <w:rPr>
-                <w:rFonts w:ascii="Raleway Medium" w:eastAsia="Raleway Medium" w:hAnsi="Raleway Medium" w:cs="Raleway Medium"/>
-                <w:sz w:val="24"/>
-                <w:szCs w:val="24"/>
-              </w:rPr>
-            </w:pPr>
-          </w:p>
-          <w:p>
-            <w:pPr>
-              <w:spacing w:before="240" w:after="240"/>
-              <w:rPr>
-                <w:rFonts w:ascii="Raleway Medium" w:eastAsia="Raleway Medium" w:hAnsi="Raleway Medium" w:cs="Raleway Medium"/>
-                <w:sz w:val="24"/>
-                <w:szCs w:val="24"/>
-              </w:rPr>
-            </w:pPr>
-          </w:p>
-          <w:p>
-            <w:pPr>
-              <w:spacing w:before="240" w:after="240"/>
-              <w:rPr>
-                <w:rFonts w:ascii="Raleway Medium" w:eastAsia="Raleway Medium" w:hAnsi="Raleway Medium" w:cs="Raleway Medium"/>
-                <w:sz w:val="24"/>
-                <w:szCs w:val="24"/>
-              </w:rPr>
-            </w:pPr>
-          </w:p>
         </w:tc>
       </w:tr>
     </w:tbl>
@@ -7349,83 +7208,83 @@
           <w:b/>
           <w:color w:val="000000"/>
         </w:rPr>
+        <w:t>2.</w:t>
+      </w:r>
+      <w:r>
+        <w:rPr>
+          <w:b/>
+          <w:color w:val="000000"/>
+        </w:rPr>
+        <w:t>3.3</w:t>
+      </w:r>
+      <w:r>
+        <w:rPr>
+          <w:b/>
+          <w:color w:val="000000"/>
+        </w:rPr>
+        <w:t>.2 Stimulus</w:t>
+      </w:r>
+      <w:r>
+        <w:rPr>
+          <w:b/>
+          <w:color w:val="000000"/>
+        </w:rPr>
+        <w:t>/Response Sequences</w:t>
+      </w:r>
+      <w:bookmarkEnd w:id="14"/>
+    </w:p>
+    <w:p>
+      <w:pPr>
+        <w:spacing w:before="240" w:after="240"/>
+        <w:rPr>
+          <w:b/>
+          <w:sz w:val="24"/>
+          <w:szCs w:val="24"/>
+        </w:rPr>
+      </w:pPr>
+      <w:r>
+        <w:rPr>
+          <w:b/>
+          <w:sz w:val="24"/>
+          <w:szCs w:val="24"/>
+        </w:rPr>
+        <w:t>SRS_PerformTransaction_001</w:t>
+      </w:r>
+    </w:p>
+    <w:p>
+      <w:pPr>
+        <w:spacing w:before="240" w:after="240"/>
+        <w:rPr>
+          <w:b/>
+          <w:sz w:val="24"/>
+          <w:szCs w:val="24"/>
+        </w:rPr>
+      </w:pPr>
+      <w:r>
+        <w:rPr>
+          <w:rFonts w:ascii="Raleway Medium" w:eastAsia="Raleway Medium" w:hAnsi="Raleway Medium" w:cs="Raleway Medium"/>
+          <w:sz w:val="24"/>
+          <w:szCs w:val="24"/>
+        </w:rPr>
+        <w:t>While the client is inside the view account page, he/she can perform a transaction.</w:t>
+      </w:r>
+    </w:p>
+    <w:p>
+      <w:pPr>
+        <w:spacing w:before="240" w:after="240"/>
+        <w:rPr>
+          <w:rFonts w:ascii="Raleway Medium" w:eastAsia="Raleway Medium" w:hAnsi="Raleway Medium" w:cs="Raleway Medium"/>
+          <w:sz w:val="24"/>
+          <w:szCs w:val="24"/>
+        </w:rPr>
+      </w:pPr>
+      <w:r>
+        <w:rPr>
+          <w:rFonts w:ascii="Raleway Medium" w:eastAsia="Raleway Medium" w:hAnsi="Raleway Medium" w:cs="Raleway Medium"/>
+          <w:sz w:val="24"/>
+          <w:szCs w:val="24"/>
+        </w:rPr>
         <w:lastRenderedPageBreak/>
-        <w:t>2.</w:t>
-      </w:r>
-      <w:r>
-        <w:rPr>
-          <w:b/>
-          <w:color w:val="000000"/>
-        </w:rPr>
-        <w:t>3.3</w:t>
-      </w:r>
-      <w:r>
-        <w:rPr>
-          <w:b/>
-          <w:color w:val="000000"/>
-        </w:rPr>
-        <w:t>.2 Stimulus</w:t>
-      </w:r>
-      <w:r>
-        <w:rPr>
-          <w:b/>
-          <w:color w:val="000000"/>
-        </w:rPr>
-        <w:t>/Response Sequences</w:t>
-      </w:r>
-      <w:bookmarkEnd w:id="14"/>
-    </w:p>
-    <w:p>
-      <w:pPr>
-        <w:spacing w:before="240" w:after="240"/>
-        <w:rPr>
-          <w:b/>
-          <w:sz w:val="24"/>
-          <w:szCs w:val="24"/>
-        </w:rPr>
-      </w:pPr>
-      <w:r>
-        <w:rPr>
-          <w:b/>
-          <w:sz w:val="24"/>
-          <w:szCs w:val="24"/>
-        </w:rPr>
-        <w:t>SRS_PerformTransaction_001</w:t>
-      </w:r>
-    </w:p>
-    <w:p>
-      <w:pPr>
-        <w:spacing w:before="240" w:after="240"/>
-        <w:rPr>
-          <w:b/>
-          <w:sz w:val="24"/>
-          <w:szCs w:val="24"/>
-        </w:rPr>
-      </w:pPr>
-      <w:r>
-        <w:rPr>
-          <w:rFonts w:ascii="Raleway Medium" w:eastAsia="Raleway Medium" w:hAnsi="Raleway Medium" w:cs="Raleway Medium"/>
-          <w:sz w:val="24"/>
-          <w:szCs w:val="24"/>
-        </w:rPr>
-        <w:t>While the client is inside the view account page, he/she can perform a transaction.</w:t>
-      </w:r>
-    </w:p>
-    <w:p>
-      <w:pPr>
-        <w:spacing w:before="240" w:after="240"/>
-        <w:rPr>
-          <w:rFonts w:ascii="Raleway Medium" w:eastAsia="Raleway Medium" w:hAnsi="Raleway Medium" w:cs="Raleway Medium"/>
-          <w:sz w:val="24"/>
-          <w:szCs w:val="24"/>
-        </w:rPr>
-      </w:pPr>
-      <w:r>
-        <w:rPr>
-          <w:rFonts w:ascii="Raleway Medium" w:eastAsia="Raleway Medium" w:hAnsi="Raleway Medium" w:cs="Raleway Medium"/>
-          <w:sz w:val="24"/>
-          <w:szCs w:val="24"/>
-        </w:rPr>
         <w:t xml:space="preserve">The </w:t>
       </w:r>
       <w:r>
@@ -7484,25 +7343,7 @@
           <w:sz w:val="24"/>
           <w:szCs w:val="24"/>
         </w:rPr>
-        <w:t xml:space="preserve"> not choose an account and try to transfer money, the client </w:t>
-      </w:r>
-      <w:proofErr w:type="gramStart"/>
-      <w:r>
-        <w:rPr>
-          <w:rFonts w:ascii="Raleway Medium" w:eastAsia="Raleway Medium" w:hAnsi="Raleway Medium" w:cs="Raleway Medium"/>
-          <w:sz w:val="24"/>
-          <w:szCs w:val="24"/>
-        </w:rPr>
-        <w:t>show</w:t>
-      </w:r>
-      <w:proofErr w:type="gramEnd"/>
-      <w:r>
-        <w:rPr>
-          <w:rFonts w:ascii="Raleway Medium" w:eastAsia="Raleway Medium" w:hAnsi="Raleway Medium" w:cs="Raleway Medium"/>
-          <w:sz w:val="24"/>
-          <w:szCs w:val="24"/>
-        </w:rPr>
-        <w:t xml:space="preserve"> an alert with massage “</w:t>
+        <w:t xml:space="preserve"> not choose an account and try to transfer money, the client show an alert with massage “</w:t>
       </w:r>
       <w:r>
         <w:rPr>
@@ -7930,7 +7771,6 @@
           <w:sz w:val="24"/>
           <w:szCs w:val="24"/>
         </w:rPr>
-        <w:lastRenderedPageBreak/>
         <w:t>SRS_PerformTransaction_006</w:t>
       </w:r>
     </w:p>
@@ -8021,6 +7861,7 @@
           <w:sz w:val="24"/>
           <w:szCs w:val="24"/>
         </w:rPr>
+        <w:lastRenderedPageBreak/>
         <w:t xml:space="preserve">If the client entered decimal numbers in either the account number field or the amount of money of field, an error will be displayed “please enter a </w:t>
       </w:r>
       <w:r>
@@ -8030,9 +7871,8 @@
           <w:sz w:val="24"/>
           <w:szCs w:val="24"/>
         </w:rPr>
-        <w:t>valid value, the two nearest values are ‘’ and ‘</w:t>
-      </w:r>
-      <w:proofErr w:type="gramStart"/>
+        <w:t xml:space="preserve">valid value, the two nearest values are ‘’ and ‘’ </w:t>
+      </w:r>
       <w:r>
         <w:rPr>
           <w:rFonts w:ascii="Raleway Medium" w:hAnsi="Raleway Medium"/>
@@ -8040,18 +7880,37 @@
           <w:sz w:val="24"/>
           <w:szCs w:val="24"/>
         </w:rPr>
-        <w:t xml:space="preserve">’ </w:t>
-      </w:r>
-      <w:r>
+        <w:t>”.</w:t>
+      </w:r>
+    </w:p>
+    <w:p>
+      <w:pPr>
+        <w:spacing w:before="240" w:after="240"/>
+        <w:rPr>
+          <w:b/>
+          <w:sz w:val="24"/>
+          <w:szCs w:val="24"/>
+        </w:rPr>
+      </w:pPr>
+      <w:r>
+        <w:rPr>
+          <w:b/>
+          <w:sz w:val="24"/>
+          <w:szCs w:val="24"/>
+        </w:rPr>
+        <w:t>SRS_PerformTransaction_008</w:t>
+      </w:r>
+    </w:p>
+    <w:p>
+      <w:pPr>
+        <w:spacing w:before="240" w:after="240"/>
         <w:rPr>
           <w:rFonts w:ascii="Raleway Medium" w:hAnsi="Raleway Medium"/>
           <w:bCs/>
           <w:sz w:val="24"/>
           <w:szCs w:val="24"/>
         </w:rPr>
-        <w:t>”</w:t>
-      </w:r>
-      <w:proofErr w:type="gramEnd"/>
+      </w:pPr>
       <w:r>
         <w:rPr>
           <w:rFonts w:ascii="Raleway Medium" w:hAnsi="Raleway Medium"/>
@@ -8059,37 +7918,17 @@
           <w:sz w:val="24"/>
           <w:szCs w:val="24"/>
         </w:rPr>
-        <w:t>.</w:t>
-      </w:r>
-    </w:p>
-    <w:p>
-      <w:pPr>
-        <w:spacing w:before="240" w:after="240"/>
-        <w:rPr>
-          <w:b/>
-          <w:sz w:val="24"/>
-          <w:szCs w:val="24"/>
-        </w:rPr>
-      </w:pPr>
-      <w:r>
-        <w:rPr>
-          <w:b/>
-          <w:sz w:val="24"/>
-          <w:szCs w:val="24"/>
-        </w:rPr>
-        <w:t>SRS_PerformTransaction_008</w:t>
-      </w:r>
-    </w:p>
-    <w:p>
-      <w:pPr>
-        <w:spacing w:before="240" w:after="240"/>
+        <w:t xml:space="preserve">If the client </w:t>
+      </w:r>
+      <w:r>
         <w:rPr>
           <w:rFonts w:ascii="Raleway Medium" w:hAnsi="Raleway Medium"/>
           <w:bCs/>
           <w:sz w:val="24"/>
           <w:szCs w:val="24"/>
         </w:rPr>
-      </w:pPr>
+        <w:t xml:space="preserve">tried to enter any character that is not letter e or a number in </w:t>
+      </w:r>
       <w:r>
         <w:rPr>
           <w:rFonts w:ascii="Raleway Medium" w:hAnsi="Raleway Medium"/>
@@ -8097,7 +7936,7 @@
           <w:sz w:val="24"/>
           <w:szCs w:val="24"/>
         </w:rPr>
-        <w:t xml:space="preserve">If the client </w:t>
+        <w:t>either</w:t>
       </w:r>
       <w:r>
         <w:rPr>
@@ -8106,7 +7945,7 @@
           <w:sz w:val="24"/>
           <w:szCs w:val="24"/>
         </w:rPr>
-        <w:t xml:space="preserve">tried to enter any character that is not letter e or a number in </w:t>
+        <w:t xml:space="preserve"> account number </w:t>
       </w:r>
       <w:r>
         <w:rPr>
@@ -8115,7 +7954,7 @@
           <w:sz w:val="24"/>
           <w:szCs w:val="24"/>
         </w:rPr>
-        <w:t>either</w:t>
+        <w:t>or</w:t>
       </w:r>
       <w:r>
         <w:rPr>
@@ -8124,7 +7963,7 @@
           <w:sz w:val="24"/>
           <w:szCs w:val="24"/>
         </w:rPr>
-        <w:t xml:space="preserve"> account number </w:t>
+        <w:t xml:space="preserve"> amount of money fields, it will not be written, and if the client wrote the letter ‘e’</w:t>
       </w:r>
       <w:r>
         <w:rPr>
@@ -8133,7 +7972,7 @@
           <w:sz w:val="24"/>
           <w:szCs w:val="24"/>
         </w:rPr>
-        <w:t>or</w:t>
+        <w:t xml:space="preserve"> in either account number or amount of money fields</w:t>
       </w:r>
       <w:r>
         <w:rPr>
@@ -8142,7 +7981,7 @@
           <w:sz w:val="24"/>
           <w:szCs w:val="24"/>
         </w:rPr>
-        <w:t xml:space="preserve"> amount of money fields, it will not be written, and if the client wrote the letter ‘e’</w:t>
+        <w:t>,</w:t>
       </w:r>
       <w:r>
         <w:rPr>
@@ -8151,7 +7990,7 @@
           <w:sz w:val="24"/>
           <w:szCs w:val="24"/>
         </w:rPr>
-        <w:t xml:space="preserve"> in either account number or amount of money fields</w:t>
+        <w:t xml:space="preserve"> an error will be displayed</w:t>
       </w:r>
       <w:r>
         <w:rPr>
@@ -8160,24 +7999,6 @@
           <w:sz w:val="24"/>
           <w:szCs w:val="24"/>
         </w:rPr>
-        <w:t>,</w:t>
-      </w:r>
-      <w:r>
-        <w:rPr>
-          <w:rFonts w:ascii="Raleway Medium" w:hAnsi="Raleway Medium"/>
-          <w:bCs/>
-          <w:sz w:val="24"/>
-          <w:szCs w:val="24"/>
-        </w:rPr>
-        <w:t xml:space="preserve"> an error will be displayed</w:t>
-      </w:r>
-      <w:r>
-        <w:rPr>
-          <w:rFonts w:ascii="Raleway Medium" w:hAnsi="Raleway Medium"/>
-          <w:bCs/>
-          <w:sz w:val="24"/>
-          <w:szCs w:val="24"/>
-        </w:rPr>
         <w:t xml:space="preserve"> “please enter a number”.</w:t>
       </w:r>
     </w:p>
@@ -8756,7 +8577,15 @@
           <w:sz w:val="24"/>
           <w:szCs w:val="24"/>
         </w:rPr>
-        <w:t xml:space="preserve"> account Number </w:t>
+        <w:t xml:space="preserve"> account Number is </w:t>
+      </w:r>
+      <w:r>
+        <w:rPr>
+          <w:rFonts w:ascii="Raleway" w:eastAsia="Raleway" w:hAnsi="Raleway" w:cs="Raleway"/>
+          <w:sz w:val="24"/>
+          <w:szCs w:val="24"/>
+        </w:rPr>
+        <w:t xml:space="preserve"> ...</w:t>
       </w:r>
       <w:proofErr w:type="gramStart"/>
       <w:r>
@@ -8765,33 +8594,17 @@
           <w:sz w:val="24"/>
           <w:szCs w:val="24"/>
         </w:rPr>
-        <w:t xml:space="preserve">is </w:t>
-      </w:r>
-      <w:r>
-        <w:rPr>
-          <w:rFonts w:ascii="Raleway" w:eastAsia="Raleway" w:hAnsi="Raleway" w:cs="Raleway"/>
-          <w:sz w:val="24"/>
-          <w:szCs w:val="24"/>
-        </w:rPr>
-        <w:t xml:space="preserve"> ...</w:t>
+        <w:t>”</w:t>
+      </w:r>
+      <w:r>
+        <w:rPr>
+          <w:rFonts w:ascii="Raleway Medium" w:eastAsia="Raleway Medium" w:hAnsi="Raleway Medium" w:cs="Raleway Medium"/>
+          <w:sz w:val="24"/>
+          <w:szCs w:val="24"/>
+        </w:rPr>
+        <w:t>.</w:t>
       </w:r>
       <w:proofErr w:type="gramEnd"/>
-      <w:r>
-        <w:rPr>
-          <w:rFonts w:ascii="Raleway" w:eastAsia="Raleway" w:hAnsi="Raleway" w:cs="Raleway"/>
-          <w:sz w:val="24"/>
-          <w:szCs w:val="24"/>
-        </w:rPr>
-        <w:t>”</w:t>
-      </w:r>
-      <w:r>
-        <w:rPr>
-          <w:rFonts w:ascii="Raleway Medium" w:eastAsia="Raleway Medium" w:hAnsi="Raleway Medium" w:cs="Raleway Medium"/>
-          <w:sz w:val="24"/>
-          <w:szCs w:val="24"/>
-        </w:rPr>
-        <w:t>.</w:t>
-      </w:r>
     </w:p>
     <w:p>
       <w:pPr>
@@ -8982,6 +8795,7 @@
           <w:sz w:val="24"/>
           <w:szCs w:val="24"/>
         </w:rPr>
+        <w:lastRenderedPageBreak/>
         <w:t>Write The Account No of client (</w:t>
       </w:r>
       <w:r>
@@ -9393,7 +9207,6 @@
           <w:sz w:val="24"/>
           <w:szCs w:val="24"/>
         </w:rPr>
-        <w:lastRenderedPageBreak/>
         <w:t>SRS_</w:t>
       </w:r>
       <w:r>
@@ -9475,9 +9288,8 @@
           <w:sz w:val="24"/>
           <w:szCs w:val="24"/>
         </w:rPr>
-        <w:t>valid value, the two nearest values are ‘’ and ‘</w:t>
-      </w:r>
-      <w:proofErr w:type="gramStart"/>
+        <w:t xml:space="preserve">valid value, the two nearest values are ‘’ and ‘’ </w:t>
+      </w:r>
       <w:r>
         <w:rPr>
           <w:rFonts w:ascii="Raleway Medium" w:hAnsi="Raleway Medium"/>
@@ -9485,18 +9297,53 @@
           <w:sz w:val="24"/>
           <w:szCs w:val="24"/>
         </w:rPr>
-        <w:t xml:space="preserve">’ </w:t>
-      </w:r>
-      <w:r>
+        <w:t>”.</w:t>
+      </w:r>
+    </w:p>
+    <w:p>
+      <w:pPr>
+        <w:spacing w:before="240" w:after="240"/>
+        <w:rPr>
+          <w:b/>
+          <w:sz w:val="24"/>
+          <w:szCs w:val="24"/>
+        </w:rPr>
+      </w:pPr>
+      <w:r>
+        <w:rPr>
+          <w:b/>
+          <w:sz w:val="24"/>
+          <w:szCs w:val="24"/>
+        </w:rPr>
+        <w:t>SRS_</w:t>
+      </w:r>
+      <w:r>
+        <w:rPr>
+          <w:b/>
+          <w:sz w:val="24"/>
+          <w:szCs w:val="24"/>
+        </w:rPr>
+        <w:t xml:space="preserve"> </w:t>
+      </w:r>
+      <w:r>
+        <w:rPr>
+          <w:b/>
+          <w:sz w:val="24"/>
+          <w:szCs w:val="24"/>
+        </w:rPr>
+        <w:t>Close Account _008</w:t>
+      </w:r>
+    </w:p>
+    <w:p>
+      <w:pPr>
+        <w:spacing w:before="240" w:after="240"/>
         <w:rPr>
           <w:rFonts w:ascii="Raleway Medium" w:hAnsi="Raleway Medium"/>
           <w:bCs/>
           <w:sz w:val="24"/>
           <w:szCs w:val="24"/>
         </w:rPr>
-        <w:t>”</w:t>
-      </w:r>
-      <w:proofErr w:type="gramEnd"/>
+      </w:pPr>
       <w:r>
         <w:rPr>
           <w:rFonts w:ascii="Raleway Medium" w:hAnsi="Raleway Medium"/>
@@ -9504,53 +9351,17 @@
           <w:sz w:val="24"/>
           <w:szCs w:val="24"/>
         </w:rPr>
-        <w:t>.</w:t>
-      </w:r>
-    </w:p>
-    <w:p>
-      <w:pPr>
-        <w:spacing w:before="240" w:after="240"/>
-        <w:rPr>
-          <w:b/>
-          <w:sz w:val="24"/>
-          <w:szCs w:val="24"/>
-        </w:rPr>
-      </w:pPr>
-      <w:r>
-        <w:rPr>
-          <w:b/>
-          <w:sz w:val="24"/>
-          <w:szCs w:val="24"/>
-        </w:rPr>
-        <w:t>SRS_</w:t>
-      </w:r>
-      <w:r>
-        <w:rPr>
-          <w:b/>
-          <w:sz w:val="24"/>
-          <w:szCs w:val="24"/>
-        </w:rPr>
-        <w:t xml:space="preserve"> </w:t>
-      </w:r>
-      <w:r>
-        <w:rPr>
-          <w:b/>
-          <w:sz w:val="24"/>
-          <w:szCs w:val="24"/>
-        </w:rPr>
-        <w:t>Close Account _008</w:t>
-      </w:r>
-    </w:p>
-    <w:p>
-      <w:pPr>
-        <w:spacing w:before="240" w:after="240"/>
+        <w:t xml:space="preserve">If the </w:t>
+      </w:r>
+      <w:r>
         <w:rPr>
           <w:rFonts w:ascii="Raleway Medium" w:hAnsi="Raleway Medium"/>
           <w:bCs/>
           <w:sz w:val="24"/>
           <w:szCs w:val="24"/>
         </w:rPr>
-      </w:pPr>
+        <w:t>admin</w:t>
+      </w:r>
       <w:r>
         <w:rPr>
           <w:rFonts w:ascii="Raleway Medium" w:hAnsi="Raleway Medium"/>
@@ -9558,7 +9369,7 @@
           <w:sz w:val="24"/>
           <w:szCs w:val="24"/>
         </w:rPr>
-        <w:t xml:space="preserve">If the </w:t>
+        <w:t xml:space="preserve"> tried to enter any character that is not letter e or a number, it will not be written, and if the admin wrote the letter e</w:t>
       </w:r>
       <w:r>
         <w:rPr>
@@ -9567,7 +9378,7 @@
           <w:sz w:val="24"/>
           <w:szCs w:val="24"/>
         </w:rPr>
-        <w:t>admin</w:t>
+        <w:t>,</w:t>
       </w:r>
       <w:r>
         <w:rPr>
@@ -9576,7 +9387,7 @@
           <w:sz w:val="24"/>
           <w:szCs w:val="24"/>
         </w:rPr>
-        <w:t xml:space="preserve"> tried to enter any character that is not letter e or a number, it will not be written, and if the admin wrote the letter e</w:t>
+        <w:t xml:space="preserve"> an error will be displayed</w:t>
       </w:r>
       <w:r>
         <w:rPr>
@@ -9585,24 +9396,6 @@
           <w:sz w:val="24"/>
           <w:szCs w:val="24"/>
         </w:rPr>
-        <w:t>,</w:t>
-      </w:r>
-      <w:r>
-        <w:rPr>
-          <w:rFonts w:ascii="Raleway Medium" w:hAnsi="Raleway Medium"/>
-          <w:bCs/>
-          <w:sz w:val="24"/>
-          <w:szCs w:val="24"/>
-        </w:rPr>
-        <w:t xml:space="preserve"> an error will be displayed</w:t>
-      </w:r>
-      <w:r>
-        <w:rPr>
-          <w:rFonts w:ascii="Raleway Medium" w:hAnsi="Raleway Medium"/>
-          <w:bCs/>
-          <w:sz w:val="24"/>
-          <w:szCs w:val="24"/>
-        </w:rPr>
         <w:t xml:space="preserve"> “please enter a number”.</w:t>
       </w:r>
     </w:p>
@@ -9669,22 +9462,198 @@
     </w:p>
     <w:p>
       <w:pPr>
+        <w:spacing w:before="240" w:after="240"/>
+        <w:rPr>
+          <w:rFonts w:ascii="Raleway Medium" w:eastAsia="Raleway Medium" w:hAnsi="Raleway Medium" w:cs="Raleway Medium"/>
+          <w:sz w:val="24"/>
+          <w:szCs w:val="24"/>
+        </w:rPr>
+      </w:pPr>
+    </w:p>
+    <w:p>
+      <w:pPr>
+        <w:pStyle w:val="Heading3"/>
+        <w:spacing w:before="240" w:after="240"/>
+      </w:pPr>
+      <w:r>
+        <w:lastRenderedPageBreak/>
+        <w:t>2.4</w:t>
+      </w:r>
+      <w:r>
+        <w:t xml:space="preserve"> </w:t>
+      </w:r>
+      <w:r>
+        <w:t>Logout</w:t>
+      </w:r>
+    </w:p>
+    <w:p>
+      <w:pPr>
         <w:pStyle w:val="Heading4"/>
         <w:spacing w:before="240" w:after="240"/>
+      </w:pPr>
+      <w:r>
         <w:rPr>
           <w:b/>
           <w:color w:val="000000"/>
         </w:rPr>
-      </w:pPr>
-      <w:bookmarkStart w:id="22" w:name="_Toc131892073"/>
+        <w:t>2.4</w:t>
+      </w:r>
       <w:r>
         <w:rPr>
           <w:b/>
           <w:color w:val="000000"/>
         </w:rPr>
-        <w:t>2.3.6.2 Stimulus/Response Sequences</w:t>
-      </w:r>
+        <w:t>.1 Description and Priority</w:t>
+      </w:r>
+    </w:p>
+    <w:p>
+      <w:pPr>
+        <w:spacing w:before="240" w:after="240"/>
+        <w:rPr>
+          <w:rFonts w:ascii="Raleway Medium" w:eastAsia="Raleway Medium" w:hAnsi="Raleway Medium" w:cs="Raleway Medium"/>
+          <w:color w:val="000000"/>
+          <w:sz w:val="24"/>
+          <w:szCs w:val="24"/>
+        </w:rPr>
+      </w:pPr>
+      <w:r>
+        <w:rPr>
+          <w:rFonts w:ascii="Raleway" w:eastAsia="Raleway" w:hAnsi="Raleway" w:cs="Raleway"/>
+          <w:b/>
+          <w:color w:val="000000"/>
+          <w:sz w:val="24"/>
+          <w:szCs w:val="24"/>
+        </w:rPr>
+        <w:t>Client</w:t>
+      </w:r>
+      <w:r>
+        <w:rPr>
+          <w:b/>
+          <w:sz w:val="24"/>
+          <w:szCs w:val="24"/>
+        </w:rPr>
+        <w:t xml:space="preserve">: </w:t>
+      </w:r>
+      <w:r>
+        <w:rPr>
+          <w:rFonts w:ascii="Raleway Medium" w:eastAsia="Raleway Medium" w:hAnsi="Raleway Medium" w:cs="Raleway Medium"/>
+          <w:color w:val="000000"/>
+          <w:sz w:val="24"/>
+          <w:szCs w:val="24"/>
+        </w:rPr>
+        <w:t xml:space="preserve">A client can </w:t>
+      </w:r>
+      <w:r>
+        <w:rPr>
+          <w:rFonts w:ascii="Raleway Medium" w:eastAsia="Raleway Medium" w:hAnsi="Raleway Medium" w:cs="Raleway Medium"/>
+          <w:color w:val="000000"/>
+          <w:sz w:val="24"/>
+          <w:szCs w:val="24"/>
+        </w:rPr>
+        <w:t>logout from button logout</w:t>
+      </w:r>
+      <w:r>
+        <w:rPr>
+          <w:rFonts w:ascii="Raleway Medium" w:eastAsia="Raleway Medium" w:hAnsi="Raleway Medium" w:cs="Raleway Medium"/>
+          <w:color w:val="000000"/>
+          <w:sz w:val="24"/>
+          <w:szCs w:val="24"/>
+        </w:rPr>
+        <w:t>.</w:t>
+      </w:r>
+    </w:p>
+    <w:p>
+      <w:pPr>
+        <w:spacing w:before="240" w:after="240"/>
+        <w:rPr>
+          <w:rFonts w:ascii="Raleway Medium" w:eastAsia="Raleway Medium" w:hAnsi="Raleway Medium" w:cs="Raleway Medium"/>
+          <w:color w:val="000000"/>
+          <w:sz w:val="24"/>
+          <w:szCs w:val="24"/>
+        </w:rPr>
+      </w:pPr>
+      <w:r>
+        <w:rPr>
+          <w:rFonts w:ascii="Raleway" w:eastAsia="Raleway" w:hAnsi="Raleway" w:cs="Raleway"/>
+          <w:b/>
+          <w:color w:val="000000"/>
+          <w:sz w:val="24"/>
+          <w:szCs w:val="24"/>
+        </w:rPr>
+        <w:t>Admin</w:t>
+      </w:r>
+      <w:r>
+        <w:rPr>
+          <w:b/>
+          <w:sz w:val="24"/>
+          <w:szCs w:val="24"/>
+        </w:rPr>
+        <w:t xml:space="preserve">: </w:t>
+      </w:r>
+      <w:r>
+        <w:rPr>
+          <w:rFonts w:ascii="Raleway Medium" w:eastAsia="Raleway Medium" w:hAnsi="Raleway Medium" w:cs="Raleway Medium"/>
+          <w:color w:val="000000"/>
+          <w:sz w:val="24"/>
+          <w:szCs w:val="24"/>
+        </w:rPr>
+        <w:t>a</w:t>
+      </w:r>
+      <w:bookmarkStart w:id="22" w:name="_GoBack"/>
       <w:bookmarkEnd w:id="22"/>
+      <w:r>
+        <w:rPr>
+          <w:rFonts w:ascii="Raleway Medium" w:eastAsia="Raleway Medium" w:hAnsi="Raleway Medium" w:cs="Raleway Medium"/>
+          <w:color w:val="000000"/>
+          <w:sz w:val="24"/>
+          <w:szCs w:val="24"/>
+        </w:rPr>
+        <w:t>n admin can logout from button logout.</w:t>
+      </w:r>
+    </w:p>
+    <w:p>
+      <w:pPr>
+        <w:spacing w:before="240" w:after="240"/>
+        <w:rPr>
+          <w:rFonts w:ascii="Raleway Medium" w:eastAsia="Raleway Medium" w:hAnsi="Raleway Medium" w:cs="Raleway Medium"/>
+          <w:color w:val="000000"/>
+          <w:sz w:val="24"/>
+          <w:szCs w:val="24"/>
+        </w:rPr>
+      </w:pPr>
+    </w:p>
+    <w:p>
+      <w:pPr>
+        <w:pStyle w:val="Heading4"/>
+        <w:spacing w:before="240" w:after="240"/>
+        <w:rPr>
+          <w:b/>
+          <w:color w:val="000000"/>
+        </w:rPr>
+      </w:pPr>
+      <w:bookmarkStart w:id="23" w:name="_Toc131892073"/>
+      <w:r>
+        <w:rPr>
+          <w:b/>
+          <w:color w:val="000000"/>
+        </w:rPr>
+        <w:t>2.</w:t>
+      </w:r>
+      <w:r>
+        <w:rPr>
+          <w:b/>
+          <w:color w:val="000000"/>
+        </w:rPr>
+        <w:t>4.2</w:t>
+      </w:r>
+      <w:r>
+        <w:rPr>
+          <w:b/>
+          <w:color w:val="000000"/>
+        </w:rPr>
+        <w:t xml:space="preserve"> Stimulus/Response Sequences</w:t>
+      </w:r>
+      <w:bookmarkEnd w:id="23"/>
     </w:p>
     <w:p>
       <w:pPr>
@@ -9824,7 +9793,7 @@
 </file>
 
 <file path=word/endnotes.xml><?xml version="1.0" encoding="utf-8"?>
-<w:endnotes xmlns:wpc="http://schemas.microsoft.com/office/word/2010/wordprocessingCanvas" xmlns:cx="http://schemas.microsoft.com/office/drawing/2014/chartex" xmlns:cx1="http://schemas.microsoft.com/office/drawing/2015/9/8/chartex" xmlns:cx2="http://schemas.microsoft.com/office/drawing/2015/10/21/chartex" xmlns:cx3="http://schemas.microsoft.com/office/drawing/2016/5/9/chartex" xmlns:cx4="http://schemas.microsoft.com/office/drawing/2016/5/10/chartex" xmlns:cx5="http://schemas.microsoft.com/office/drawing/2016/5/11/chartex" xmlns:cx6="http://schemas.microsoft.com/office/drawing/2016/5/12/chartex" xmlns:cx7="http://schemas.microsoft.com/office/drawing/2016/5/13/chartex" xmlns:cx8="http://schemas.microsoft.com/office/drawing/2016/5/14/chartex" xmlns:mc="http://schemas.openxmlformats.org/markup-compatibility/2006" xmlns:aink="http://schemas.microsoft.com/office/drawing/2016/ink" xmlns:am3d="http://schemas.microsoft.com/office/drawing/2017/model3d" xmlns:o="urn:schemas-microsoft-com:office:office" xmlns:oel="http://schemas.microsoft.com/office/2019/extlst" xmlns:r="http://schemas.openxmlformats.org/officeDocument/2006/relationships" xmlns:m="http://schemas.openxmlformats.org/officeDocument/2006/math" xmlns:v="urn:schemas-microsoft-com:vml" xmlns:wp14="http://schemas.microsoft.com/office/word/2010/wordprocessingDrawing" xmlns:wp="http://schemas.openxmlformats.org/drawingml/2006/wordprocessingDrawing" xmlns:w10="urn:schemas-microsoft-com:office:word" xmlns:w="http://schemas.openxmlformats.org/wordprocessingml/2006/main" xmlns:w14="http://schemas.microsoft.com/office/word/2010/wordml" xmlns:w15="http://schemas.microsoft.com/office/word/2012/wordml" xmlns:w16cex="http://schemas.microsoft.com/office/word/2018/wordml/cex" xmlns:w16cid="http://schemas.microsoft.com/office/word/2016/wordml/cid" xmlns:w16="http://schemas.microsoft.com/office/word/2018/wordml" xmlns:w16sdtdh="http://schemas.microsoft.com/office/word/2020/wordml/sdtdatahash" xmlns:w16se="http://schemas.microsoft.com/office/word/2015/wordml/symex" xmlns:wpg="http://schemas.microsoft.com/office/word/2010/wordprocessingGroup" xmlns:wpi="http://schemas.microsoft.com/office/word/2010/wordprocessingInk" xmlns:wne="http://schemas.microsoft.com/office/word/2006/wordml" xmlns:wps="http://schemas.microsoft.com/office/word/2010/wordprocessingShape" mc:Ignorable="w14 w15 w16se w16cid w16 w16cex w16sdtdh wp14">
+<w:endnotes xmlns:wpc="http://schemas.microsoft.com/office/word/2010/wordprocessingCanvas" xmlns:cx="http://schemas.microsoft.com/office/drawing/2014/chartex" xmlns:cx1="http://schemas.microsoft.com/office/drawing/2015/9/8/chartex" xmlns:mc="http://schemas.openxmlformats.org/markup-compatibility/2006" xmlns:o="urn:schemas-microsoft-com:office:office" xmlns:r="http://schemas.openxmlformats.org/officeDocument/2006/relationships" xmlns:m="http://schemas.openxmlformats.org/officeDocument/2006/math" xmlns:v="urn:schemas-microsoft-com:vml" xmlns:wp14="http://schemas.microsoft.com/office/word/2010/wordprocessingDrawing" xmlns:wp="http://schemas.openxmlformats.org/drawingml/2006/wordprocessingDrawing" xmlns:w10="urn:schemas-microsoft-com:office:word" xmlns:w="http://schemas.openxmlformats.org/wordprocessingml/2006/main" xmlns:w14="http://schemas.microsoft.com/office/word/2010/wordml" xmlns:w15="http://schemas.microsoft.com/office/word/2012/wordml" xmlns:w16se="http://schemas.microsoft.com/office/word/2015/wordml/symex" xmlns:wpg="http://schemas.microsoft.com/office/word/2010/wordprocessingGroup" xmlns:wpi="http://schemas.microsoft.com/office/word/2010/wordprocessingInk" xmlns:wne="http://schemas.microsoft.com/office/word/2006/wordml" xmlns:wps="http://schemas.microsoft.com/office/word/2010/wordprocessingShape" mc:Ignorable="w14 w15 w16se wp14">
   <w:endnote w:type="separator" w:id="-1">
     <w:p>
       <w:pPr>
@@ -9849,7 +9818,7 @@
 </file>
 
 <file path=word/footer1.xml><?xml version="1.0" encoding="utf-8"?>
-<w:ftr xmlns:wpc="http://schemas.microsoft.com/office/word/2010/wordprocessingCanvas" xmlns:cx="http://schemas.microsoft.com/office/drawing/2014/chartex" xmlns:cx1="http://schemas.microsoft.com/office/drawing/2015/9/8/chartex" xmlns:cx2="http://schemas.microsoft.com/office/drawing/2015/10/21/chartex" xmlns:cx3="http://schemas.microsoft.com/office/drawing/2016/5/9/chartex" xmlns:cx4="http://schemas.microsoft.com/office/drawing/2016/5/10/chartex" xmlns:cx5="http://schemas.microsoft.com/office/drawing/2016/5/11/chartex" xmlns:cx6="http://schemas.microsoft.com/office/drawing/2016/5/12/chartex" xmlns:cx7="http://schemas.microsoft.com/office/drawing/2016/5/13/chartex" xmlns:cx8="http://schemas.microsoft.com/office/drawing/2016/5/14/chartex" xmlns:mc="http://schemas.openxmlformats.org/markup-compatibility/2006" xmlns:aink="http://schemas.microsoft.com/office/drawing/2016/ink" xmlns:am3d="http://schemas.microsoft.com/office/drawing/2017/model3d" xmlns:o="urn:schemas-microsoft-com:office:office" xmlns:oel="http://schemas.microsoft.com/office/2019/extlst" xmlns:r="http://schemas.openxmlformats.org/officeDocument/2006/relationships" xmlns:m="http://schemas.openxmlformats.org/officeDocument/2006/math" xmlns:v="urn:schemas-microsoft-com:vml" xmlns:wp14="http://schemas.microsoft.com/office/word/2010/wordprocessingDrawing" xmlns:wp="http://schemas.openxmlformats.org/drawingml/2006/wordprocessingDrawing" xmlns:w10="urn:schemas-microsoft-com:office:word" xmlns:w="http://schemas.openxmlformats.org/wordprocessingml/2006/main" xmlns:w14="http://schemas.microsoft.com/office/word/2010/wordml" xmlns:w15="http://schemas.microsoft.com/office/word/2012/wordml" xmlns:w16cex="http://schemas.microsoft.com/office/word/2018/wordml/cex" xmlns:w16cid="http://schemas.microsoft.com/office/word/2016/wordml/cid" xmlns:w16="http://schemas.microsoft.com/office/word/2018/wordml" xmlns:w16sdtdh="http://schemas.microsoft.com/office/word/2020/wordml/sdtdatahash" xmlns:w16se="http://schemas.microsoft.com/office/word/2015/wordml/symex" xmlns:wpg="http://schemas.microsoft.com/office/word/2010/wordprocessingGroup" xmlns:wpi="http://schemas.microsoft.com/office/word/2010/wordprocessingInk" xmlns:wne="http://schemas.microsoft.com/office/word/2006/wordml" xmlns:wps="http://schemas.microsoft.com/office/word/2010/wordprocessingShape" mc:Ignorable="w14 w15 w16se w16cid w16 w16cex w16sdtdh wp14">
+<w:ftr xmlns:wpc="http://schemas.microsoft.com/office/word/2010/wordprocessingCanvas" xmlns:cx="http://schemas.microsoft.com/office/drawing/2014/chartex" xmlns:cx1="http://schemas.microsoft.com/office/drawing/2015/9/8/chartex" xmlns:mc="http://schemas.openxmlformats.org/markup-compatibility/2006" xmlns:o="urn:schemas-microsoft-com:office:office" xmlns:r="http://schemas.openxmlformats.org/officeDocument/2006/relationships" xmlns:m="http://schemas.openxmlformats.org/officeDocument/2006/math" xmlns:v="urn:schemas-microsoft-com:vml" xmlns:wp14="http://schemas.microsoft.com/office/word/2010/wordprocessingDrawing" xmlns:wp="http://schemas.openxmlformats.org/drawingml/2006/wordprocessingDrawing" xmlns:w10="urn:schemas-microsoft-com:office:word" xmlns:w="http://schemas.openxmlformats.org/wordprocessingml/2006/main" xmlns:w14="http://schemas.microsoft.com/office/word/2010/wordml" xmlns:w15="http://schemas.microsoft.com/office/word/2012/wordml" xmlns:w16se="http://schemas.microsoft.com/office/word/2015/wordml/symex" xmlns:wpg="http://schemas.microsoft.com/office/word/2010/wordprocessingGroup" xmlns:wpi="http://schemas.microsoft.com/office/word/2010/wordprocessingInk" xmlns:wne="http://schemas.microsoft.com/office/word/2006/wordml" xmlns:wps="http://schemas.microsoft.com/office/word/2010/wordprocessingShape" mc:Ignorable="w14 w15 w16se wp14">
   <w:p>
     <w:pPr>
       <w:jc w:val="right"/>
@@ -9867,7 +9836,7 @@
       <w:rPr>
         <w:noProof/>
       </w:rPr>
-      <w:t>11</w:t>
+      <w:t>14</w:t>
     </w:r>
     <w:r>
       <w:fldChar w:fldCharType="end"/>
@@ -9877,7 +9846,7 @@
 </file>
 
 <file path=word/footer2.xml><?xml version="1.0" encoding="utf-8"?>
-<w:ftr xmlns:wpc="http://schemas.microsoft.com/office/word/2010/wordprocessingCanvas" xmlns:cx="http://schemas.microsoft.com/office/drawing/2014/chartex" xmlns:cx1="http://schemas.microsoft.com/office/drawing/2015/9/8/chartex" xmlns:cx2="http://schemas.microsoft.com/office/drawing/2015/10/21/chartex" xmlns:cx3="http://schemas.microsoft.com/office/drawing/2016/5/9/chartex" xmlns:cx4="http://schemas.microsoft.com/office/drawing/2016/5/10/chartex" xmlns:cx5="http://schemas.microsoft.com/office/drawing/2016/5/11/chartex" xmlns:cx6="http://schemas.microsoft.com/office/drawing/2016/5/12/chartex" xmlns:cx7="http://schemas.microsoft.com/office/drawing/2016/5/13/chartex" xmlns:cx8="http://schemas.microsoft.com/office/drawing/2016/5/14/chartex" xmlns:mc="http://schemas.openxmlformats.org/markup-compatibility/2006" xmlns:aink="http://schemas.microsoft.com/office/drawing/2016/ink" xmlns:am3d="http://schemas.microsoft.com/office/drawing/2017/model3d" xmlns:o="urn:schemas-microsoft-com:office:office" xmlns:oel="http://schemas.microsoft.com/office/2019/extlst" xmlns:r="http://schemas.openxmlformats.org/officeDocument/2006/relationships" xmlns:m="http://schemas.openxmlformats.org/officeDocument/2006/math" xmlns:v="urn:schemas-microsoft-com:vml" xmlns:wp14="http://schemas.microsoft.com/office/word/2010/wordprocessingDrawing" xmlns:wp="http://schemas.openxmlformats.org/drawingml/2006/wordprocessingDrawing" xmlns:w10="urn:schemas-microsoft-com:office:word" xmlns:w="http://schemas.openxmlformats.org/wordprocessingml/2006/main" xmlns:w14="http://schemas.microsoft.com/office/word/2010/wordml" xmlns:w15="http://schemas.microsoft.com/office/word/2012/wordml" xmlns:w16cex="http://schemas.microsoft.com/office/word/2018/wordml/cex" xmlns:w16cid="http://schemas.microsoft.com/office/word/2016/wordml/cid" xmlns:w16="http://schemas.microsoft.com/office/word/2018/wordml" xmlns:w16sdtdh="http://schemas.microsoft.com/office/word/2020/wordml/sdtdatahash" xmlns:w16se="http://schemas.microsoft.com/office/word/2015/wordml/symex" xmlns:wpg="http://schemas.microsoft.com/office/word/2010/wordprocessingGroup" xmlns:wpi="http://schemas.microsoft.com/office/word/2010/wordprocessingInk" xmlns:wne="http://schemas.microsoft.com/office/word/2006/wordml" xmlns:wps="http://schemas.microsoft.com/office/word/2010/wordprocessingShape" mc:Ignorable="w14 w15 w16se w16cid w16 w16cex w16sdtdh wp14">
+<w:ftr xmlns:wpc="http://schemas.microsoft.com/office/word/2010/wordprocessingCanvas" xmlns:cx="http://schemas.microsoft.com/office/drawing/2014/chartex" xmlns:cx1="http://schemas.microsoft.com/office/drawing/2015/9/8/chartex" xmlns:mc="http://schemas.openxmlformats.org/markup-compatibility/2006" xmlns:o="urn:schemas-microsoft-com:office:office" xmlns:r="http://schemas.openxmlformats.org/officeDocument/2006/relationships" xmlns:m="http://schemas.openxmlformats.org/officeDocument/2006/math" xmlns:v="urn:schemas-microsoft-com:vml" xmlns:wp14="http://schemas.microsoft.com/office/word/2010/wordprocessingDrawing" xmlns:wp="http://schemas.openxmlformats.org/drawingml/2006/wordprocessingDrawing" xmlns:w10="urn:schemas-microsoft-com:office:word" xmlns:w="http://schemas.openxmlformats.org/wordprocessingml/2006/main" xmlns:w14="http://schemas.microsoft.com/office/word/2010/wordml" xmlns:w15="http://schemas.microsoft.com/office/word/2012/wordml" xmlns:w16se="http://schemas.microsoft.com/office/word/2015/wordml/symex" xmlns:wpg="http://schemas.microsoft.com/office/word/2010/wordprocessingGroup" xmlns:wpi="http://schemas.microsoft.com/office/word/2010/wordprocessingInk" xmlns:wne="http://schemas.microsoft.com/office/word/2006/wordml" xmlns:wps="http://schemas.microsoft.com/office/word/2010/wordprocessingShape" mc:Ignorable="w14 w15 w16se wp14">
   <w:p>
     <w:pPr>
       <w:jc w:val="right"/>
@@ -9905,7 +9874,7 @@
 </file>
 
 <file path=word/footnotes.xml><?xml version="1.0" encoding="utf-8"?>
-<w:footnotes xmlns:wpc="http://schemas.microsoft.com/office/word/2010/wordprocessingCanvas" xmlns:cx="http://schemas.microsoft.com/office/drawing/2014/chartex" xmlns:cx1="http://schemas.microsoft.com/office/drawing/2015/9/8/chartex" xmlns:cx2="http://schemas.microsoft.com/office/drawing/2015/10/21/chartex" xmlns:cx3="http://schemas.microsoft.com/office/drawing/2016/5/9/chartex" xmlns:cx4="http://schemas.microsoft.com/office/drawing/2016/5/10/chartex" xmlns:cx5="http://schemas.microsoft.com/office/drawing/2016/5/11/chartex" xmlns:cx6="http://schemas.microsoft.com/office/drawing/2016/5/12/chartex" xmlns:cx7="http://schemas.microsoft.com/office/drawing/2016/5/13/chartex" xmlns:cx8="http://schemas.microsoft.com/office/drawing/2016/5/14/chartex" xmlns:mc="http://schemas.openxmlformats.org/markup-compatibility/2006" xmlns:aink="http://schemas.microsoft.com/office/drawing/2016/ink" xmlns:am3d="http://schemas.microsoft.com/office/drawing/2017/model3d" xmlns:o="urn:schemas-microsoft-com:office:office" xmlns:oel="http://schemas.microsoft.com/office/2019/extlst" xmlns:r="http://schemas.openxmlformats.org/officeDocument/2006/relationships" xmlns:m="http://schemas.openxmlformats.org/officeDocument/2006/math" xmlns:v="urn:schemas-microsoft-com:vml" xmlns:wp14="http://schemas.microsoft.com/office/word/2010/wordprocessingDrawing" xmlns:wp="http://schemas.openxmlformats.org/drawingml/2006/wordprocessingDrawing" xmlns:w10="urn:schemas-microsoft-com:office:word" xmlns:w="http://schemas.openxmlformats.org/wordprocessingml/2006/main" xmlns:w14="http://schemas.microsoft.com/office/word/2010/wordml" xmlns:w15="http://schemas.microsoft.com/office/word/2012/wordml" xmlns:w16cex="http://schemas.microsoft.com/office/word/2018/wordml/cex" xmlns:w16cid="http://schemas.microsoft.com/office/word/2016/wordml/cid" xmlns:w16="http://schemas.microsoft.com/office/word/2018/wordml" xmlns:w16sdtdh="http://schemas.microsoft.com/office/word/2020/wordml/sdtdatahash" xmlns:w16se="http://schemas.microsoft.com/office/word/2015/wordml/symex" xmlns:wpg="http://schemas.microsoft.com/office/word/2010/wordprocessingGroup" xmlns:wpi="http://schemas.microsoft.com/office/word/2010/wordprocessingInk" xmlns:wne="http://schemas.microsoft.com/office/word/2006/wordml" xmlns:wps="http://schemas.microsoft.com/office/word/2010/wordprocessingShape" mc:Ignorable="w14 w15 w16se w16cid w16 w16cex w16sdtdh wp14">
+<w:footnotes xmlns:wpc="http://schemas.microsoft.com/office/word/2010/wordprocessingCanvas" xmlns:cx="http://schemas.microsoft.com/office/drawing/2014/chartex" xmlns:cx1="http://schemas.microsoft.com/office/drawing/2015/9/8/chartex" xmlns:mc="http://schemas.openxmlformats.org/markup-compatibility/2006" xmlns:o="urn:schemas-microsoft-com:office:office" xmlns:r="http://schemas.openxmlformats.org/officeDocument/2006/relationships" xmlns:m="http://schemas.openxmlformats.org/officeDocument/2006/math" xmlns:v="urn:schemas-microsoft-com:vml" xmlns:wp14="http://schemas.microsoft.com/office/word/2010/wordprocessingDrawing" xmlns:wp="http://schemas.openxmlformats.org/drawingml/2006/wordprocessingDrawing" xmlns:w10="urn:schemas-microsoft-com:office:word" xmlns:w="http://schemas.openxmlformats.org/wordprocessingml/2006/main" xmlns:w14="http://schemas.microsoft.com/office/word/2010/wordml" xmlns:w15="http://schemas.microsoft.com/office/word/2012/wordml" xmlns:w16se="http://schemas.microsoft.com/office/word/2015/wordml/symex" xmlns:wpg="http://schemas.microsoft.com/office/word/2010/wordprocessingGroup" xmlns:wpi="http://schemas.microsoft.com/office/word/2010/wordprocessingInk" xmlns:wne="http://schemas.microsoft.com/office/word/2006/wordml" xmlns:wps="http://schemas.microsoft.com/office/word/2010/wordprocessingShape" mc:Ignorable="w14 w15 w16se wp14">
   <w:footnote w:type="separator" w:id="-1">
     <w:p>
       <w:pPr>
@@ -9930,7 +9899,7 @@
 </file>
 
 <file path=word/header1.xml><?xml version="1.0" encoding="utf-8"?>
-<w:hdr xmlns:wpc="http://schemas.microsoft.com/office/word/2010/wordprocessingCanvas" xmlns:cx="http://schemas.microsoft.com/office/drawing/2014/chartex" xmlns:cx1="http://schemas.microsoft.com/office/drawing/2015/9/8/chartex" xmlns:cx2="http://schemas.microsoft.com/office/drawing/2015/10/21/chartex" xmlns:cx3="http://schemas.microsoft.com/office/drawing/2016/5/9/chartex" xmlns:cx4="http://schemas.microsoft.com/office/drawing/2016/5/10/chartex" xmlns:cx5="http://schemas.microsoft.com/office/drawing/2016/5/11/chartex" xmlns:cx6="http://schemas.microsoft.com/office/drawing/2016/5/12/chartex" xmlns:cx7="http://schemas.microsoft.com/office/drawing/2016/5/13/chartex" xmlns:cx8="http://schemas.microsoft.com/office/drawing/2016/5/14/chartex" xmlns:mc="http://schemas.openxmlformats.org/markup-compatibility/2006" xmlns:aink="http://schemas.microsoft.com/office/drawing/2016/ink" xmlns:am3d="http://schemas.microsoft.com/office/drawing/2017/model3d" xmlns:o="urn:schemas-microsoft-com:office:office" xmlns:oel="http://schemas.microsoft.com/office/2019/extlst" xmlns:r="http://schemas.openxmlformats.org/officeDocument/2006/relationships" xmlns:m="http://schemas.openxmlformats.org/officeDocument/2006/math" xmlns:v="urn:schemas-microsoft-com:vml" xmlns:wp14="http://schemas.microsoft.com/office/word/2010/wordprocessingDrawing" xmlns:wp="http://schemas.openxmlformats.org/drawingml/2006/wordprocessingDrawing" xmlns:w10="urn:schemas-microsoft-com:office:word" xmlns:w="http://schemas.openxmlformats.org/wordprocessingml/2006/main" xmlns:w14="http://schemas.microsoft.com/office/word/2010/wordml" xmlns:w15="http://schemas.microsoft.com/office/word/2012/wordml" xmlns:w16cex="http://schemas.microsoft.com/office/word/2018/wordml/cex" xmlns:w16cid="http://schemas.microsoft.com/office/word/2016/wordml/cid" xmlns:w16="http://schemas.microsoft.com/office/word/2018/wordml" xmlns:w16sdtdh="http://schemas.microsoft.com/office/word/2020/wordml/sdtdatahash" xmlns:w16se="http://schemas.microsoft.com/office/word/2015/wordml/symex" xmlns:wpg="http://schemas.microsoft.com/office/word/2010/wordprocessingGroup" xmlns:wpi="http://schemas.microsoft.com/office/word/2010/wordprocessingInk" xmlns:wne="http://schemas.microsoft.com/office/word/2006/wordml" xmlns:wps="http://schemas.microsoft.com/office/word/2010/wordprocessingShape" mc:Ignorable="w14 w15 w16se w16cid w16 w16cex w16sdtdh wp14">
+<w:hdr xmlns:wpc="http://schemas.microsoft.com/office/word/2010/wordprocessingCanvas" xmlns:cx="http://schemas.microsoft.com/office/drawing/2014/chartex" xmlns:cx1="http://schemas.microsoft.com/office/drawing/2015/9/8/chartex" xmlns:mc="http://schemas.openxmlformats.org/markup-compatibility/2006" xmlns:o="urn:schemas-microsoft-com:office:office" xmlns:r="http://schemas.openxmlformats.org/officeDocument/2006/relationships" xmlns:m="http://schemas.openxmlformats.org/officeDocument/2006/math" xmlns:v="urn:schemas-microsoft-com:vml" xmlns:wp14="http://schemas.microsoft.com/office/word/2010/wordprocessingDrawing" xmlns:wp="http://schemas.openxmlformats.org/drawingml/2006/wordprocessingDrawing" xmlns:w10="urn:schemas-microsoft-com:office:word" xmlns:w="http://schemas.openxmlformats.org/wordprocessingml/2006/main" xmlns:w14="http://schemas.microsoft.com/office/word/2010/wordml" xmlns:w15="http://schemas.microsoft.com/office/word/2012/wordml" xmlns:w16se="http://schemas.microsoft.com/office/word/2015/wordml/symex" xmlns:wpg="http://schemas.microsoft.com/office/word/2010/wordprocessingGroup" xmlns:wpi="http://schemas.microsoft.com/office/word/2010/wordprocessingInk" xmlns:wne="http://schemas.microsoft.com/office/word/2006/wordml" xmlns:wps="http://schemas.microsoft.com/office/word/2010/wordprocessingShape" mc:Ignorable="w14 w15 w16se wp14">
   <w:p>
     <w:pPr>
       <w:bidi/>
@@ -9940,7 +9909,7 @@
 </file>
 
 <file path=word/numbering.xml><?xml version="1.0" encoding="utf-8"?>
-<w:numbering xmlns:wpc="http://schemas.microsoft.com/office/word/2010/wordprocessingCanvas" xmlns:cx="http://schemas.microsoft.com/office/drawing/2014/chartex" xmlns:cx1="http://schemas.microsoft.com/office/drawing/2015/9/8/chartex" xmlns:cx2="http://schemas.microsoft.com/office/drawing/2015/10/21/chartex" xmlns:cx3="http://schemas.microsoft.com/office/drawing/2016/5/9/chartex" xmlns:cx4="http://schemas.microsoft.com/office/drawing/2016/5/10/chartex" xmlns:cx5="http://schemas.microsoft.com/office/drawing/2016/5/11/chartex" xmlns:cx6="http://schemas.microsoft.com/office/drawing/2016/5/12/chartex" xmlns:cx7="http://schemas.microsoft.com/office/drawing/2016/5/13/chartex" xmlns:cx8="http://schemas.microsoft.com/office/drawing/2016/5/14/chartex" xmlns:mc="http://schemas.openxmlformats.org/markup-compatibility/2006" xmlns:aink="http://schemas.microsoft.com/office/drawing/2016/ink" xmlns:am3d="http://schemas.microsoft.com/office/drawing/2017/model3d" xmlns:o="urn:schemas-microsoft-com:office:office" xmlns:oel="http://schemas.microsoft.com/office/2019/extlst" xmlns:r="http://schemas.openxmlformats.org/officeDocument/2006/relationships" xmlns:m="http://schemas.openxmlformats.org/officeDocument/2006/math" xmlns:v="urn:schemas-microsoft-com:vml" xmlns:wp14="http://schemas.microsoft.com/office/word/2010/wordprocessingDrawing" xmlns:wp="http://schemas.openxmlformats.org/drawingml/2006/wordprocessingDrawing" xmlns:w10="urn:schemas-microsoft-com:office:word" xmlns:w="http://schemas.openxmlformats.org/wordprocessingml/2006/main" xmlns:w14="http://schemas.microsoft.com/office/word/2010/wordml" xmlns:w15="http://schemas.microsoft.com/office/word/2012/wordml" xmlns:w16cex="http://schemas.microsoft.com/office/word/2018/wordml/cex" xmlns:w16cid="http://schemas.microsoft.com/office/word/2016/wordml/cid" xmlns:w16="http://schemas.microsoft.com/office/word/2018/wordml" xmlns:w16sdtdh="http://schemas.microsoft.com/office/word/2020/wordml/sdtdatahash" xmlns:w16se="http://schemas.microsoft.com/office/word/2015/wordml/symex" xmlns:wpg="http://schemas.microsoft.com/office/word/2010/wordprocessingGroup" xmlns:wpi="http://schemas.microsoft.com/office/word/2010/wordprocessingInk" xmlns:wne="http://schemas.microsoft.com/office/word/2006/wordml" xmlns:wps="http://schemas.microsoft.com/office/word/2010/wordprocessingShape" mc:Ignorable="w14 w15 w16se w16cid w16 w16cex w16sdtdh wp14">
+<w:numbering xmlns:wpc="http://schemas.microsoft.com/office/word/2010/wordprocessingCanvas" xmlns:cx="http://schemas.microsoft.com/office/drawing/2014/chartex" xmlns:cx1="http://schemas.microsoft.com/office/drawing/2015/9/8/chartex" xmlns:mc="http://schemas.openxmlformats.org/markup-compatibility/2006" xmlns:o="urn:schemas-microsoft-com:office:office" xmlns:r="http://schemas.openxmlformats.org/officeDocument/2006/relationships" xmlns:m="http://schemas.openxmlformats.org/officeDocument/2006/math" xmlns:v="urn:schemas-microsoft-com:vml" xmlns:wp14="http://schemas.microsoft.com/office/word/2010/wordprocessingDrawing" xmlns:wp="http://schemas.openxmlformats.org/drawingml/2006/wordprocessingDrawing" xmlns:w10="urn:schemas-microsoft-com:office:word" xmlns:w="http://schemas.openxmlformats.org/wordprocessingml/2006/main" xmlns:w14="http://schemas.microsoft.com/office/word/2010/wordml" xmlns:w15="http://schemas.microsoft.com/office/word/2012/wordml" xmlns:w16se="http://schemas.microsoft.com/office/word/2015/wordml/symex" xmlns:wpg="http://schemas.microsoft.com/office/word/2010/wordprocessingGroup" xmlns:wpi="http://schemas.microsoft.com/office/word/2010/wordprocessingInk" xmlns:wne="http://schemas.microsoft.com/office/word/2006/wordml" xmlns:wps="http://schemas.microsoft.com/office/word/2010/wordprocessingShape" mc:Ignorable="w14 w15 w16se wp14">
   <w:abstractNum w:abstractNumId="0" w15:restartNumberingAfterBreak="0">
     <w:nsid w:val="039A5C55"/>
     <w:multiLevelType w:val="multilevel"/>
@@ -11530,56 +11499,56 @@
       </w:rPr>
     </w:lvl>
   </w:abstractNum>
-  <w:num w:numId="1" w16cid:durableId="1741558755">
+  <w:num w:numId="1">
     <w:abstractNumId w:val="13"/>
   </w:num>
-  <w:num w:numId="2" w16cid:durableId="469858601">
+  <w:num w:numId="2">
     <w:abstractNumId w:val="8"/>
   </w:num>
-  <w:num w:numId="3" w16cid:durableId="754477619">
+  <w:num w:numId="3">
     <w:abstractNumId w:val="12"/>
   </w:num>
-  <w:num w:numId="4" w16cid:durableId="443622930">
+  <w:num w:numId="4">
     <w:abstractNumId w:val="0"/>
   </w:num>
-  <w:num w:numId="5" w16cid:durableId="1566796689">
+  <w:num w:numId="5">
     <w:abstractNumId w:val="7"/>
   </w:num>
-  <w:num w:numId="6" w16cid:durableId="1913002671">
+  <w:num w:numId="6">
     <w:abstractNumId w:val="9"/>
   </w:num>
-  <w:num w:numId="7" w16cid:durableId="1267350871">
+  <w:num w:numId="7">
     <w:abstractNumId w:val="4"/>
   </w:num>
-  <w:num w:numId="8" w16cid:durableId="463305666">
+  <w:num w:numId="8">
     <w:abstractNumId w:val="5"/>
   </w:num>
-  <w:num w:numId="9" w16cid:durableId="1564102232">
+  <w:num w:numId="9">
     <w:abstractNumId w:val="7"/>
   </w:num>
-  <w:num w:numId="10" w16cid:durableId="406080015">
+  <w:num w:numId="10">
     <w:abstractNumId w:val="11"/>
   </w:num>
-  <w:num w:numId="11" w16cid:durableId="934479468">
+  <w:num w:numId="11">
     <w:abstractNumId w:val="1"/>
   </w:num>
-  <w:num w:numId="12" w16cid:durableId="791021639">
+  <w:num w:numId="12">
     <w:abstractNumId w:val="6"/>
   </w:num>
-  <w:num w:numId="13" w16cid:durableId="618998530">
+  <w:num w:numId="13">
     <w:abstractNumId w:val="10"/>
   </w:num>
-  <w:num w:numId="14" w16cid:durableId="1786073258">
+  <w:num w:numId="14">
     <w:abstractNumId w:val="3"/>
   </w:num>
-  <w:num w:numId="15" w16cid:durableId="1608393243">
+  <w:num w:numId="15">
     <w:abstractNumId w:val="2"/>
   </w:num>
 </w:numbering>
 </file>
 
 <file path=word/styles.xml><?xml version="1.0" encoding="utf-8"?>
-<w:styles xmlns:mc="http://schemas.openxmlformats.org/markup-compatibility/2006" xmlns:r="http://schemas.openxmlformats.org/officeDocument/2006/relationships" xmlns:w="http://schemas.openxmlformats.org/wordprocessingml/2006/main" xmlns:w14="http://schemas.microsoft.com/office/word/2010/wordml" xmlns:w15="http://schemas.microsoft.com/office/word/2012/wordml" xmlns:w16cex="http://schemas.microsoft.com/office/word/2018/wordml/cex" xmlns:w16cid="http://schemas.microsoft.com/office/word/2016/wordml/cid" xmlns:w16="http://schemas.microsoft.com/office/word/2018/wordml" xmlns:w16sdtdh="http://schemas.microsoft.com/office/word/2020/wordml/sdtdatahash" xmlns:w16se="http://schemas.microsoft.com/office/word/2015/wordml/symex" mc:Ignorable="w14 w15 w16se w16cid w16 w16cex w16sdtdh">
+<w:styles xmlns:mc="http://schemas.openxmlformats.org/markup-compatibility/2006" xmlns:r="http://schemas.openxmlformats.org/officeDocument/2006/relationships" xmlns:w="http://schemas.openxmlformats.org/wordprocessingml/2006/main" xmlns:w14="http://schemas.microsoft.com/office/word/2010/wordml" xmlns:w15="http://schemas.microsoft.com/office/word/2012/wordml" xmlns:w16se="http://schemas.microsoft.com/office/word/2015/wordml/symex" mc:Ignorable="w14 w15 w16se">
   <w:docDefaults>
     <w:rPrDefault>
       <w:rPr>
@@ -11595,12 +11564,12 @@
       </w:pPr>
     </w:pPrDefault>
   </w:docDefaults>
-  <w:latentStyles w:defLockedState="0" w:defUIPriority="99" w:defSemiHidden="0" w:defUnhideWhenUsed="0" w:defQFormat="0" w:count="376">
+  <w:latentStyles w:defLockedState="0" w:defUIPriority="99" w:defSemiHidden="0" w:defUnhideWhenUsed="0" w:defQFormat="0" w:count="371">
     <w:lsdException w:name="Normal" w:uiPriority="0" w:qFormat="1"/>
     <w:lsdException w:name="heading 1" w:uiPriority="9" w:qFormat="1"/>
     <w:lsdException w:name="heading 2" w:semiHidden="1" w:uiPriority="9" w:unhideWhenUsed="1" w:qFormat="1"/>
-    <w:lsdException w:name="heading 3" w:semiHidden="1" w:uiPriority="9" w:unhideWhenUsed="1" w:qFormat="1"/>
-    <w:lsdException w:name="heading 4" w:semiHidden="1" w:uiPriority="9" w:unhideWhenUsed="1" w:qFormat="1"/>
+    <w:lsdException w:name="heading 3" w:semiHidden="1" w:uiPriority="0" w:unhideWhenUsed="1" w:qFormat="1"/>
+    <w:lsdException w:name="heading 4" w:semiHidden="1" w:uiPriority="0" w:unhideWhenUsed="1" w:qFormat="1"/>
     <w:lsdException w:name="heading 5" w:semiHidden="1" w:uiPriority="9" w:unhideWhenUsed="1" w:qFormat="1"/>
     <w:lsdException w:name="heading 6" w:semiHidden="1" w:uiPriority="9" w:unhideWhenUsed="1" w:qFormat="1"/>
     <w:lsdException w:name="heading 7" w:semiHidden="1" w:uiPriority="9" w:unhideWhenUsed="1" w:qFormat="1"/>
@@ -11967,15 +11936,10 @@
     <w:lsdException w:name="List Table 5 Dark Accent 6" w:uiPriority="50"/>
     <w:lsdException w:name="List Table 6 Colorful Accent 6" w:uiPriority="51"/>
     <w:lsdException w:name="List Table 7 Colorful Accent 6" w:uiPriority="52"/>
-    <w:lsdException w:name="Mention" w:semiHidden="1" w:unhideWhenUsed="1"/>
-    <w:lsdException w:name="Smart Hyperlink" w:semiHidden="1" w:unhideWhenUsed="1"/>
-    <w:lsdException w:name="Hashtag" w:semiHidden="1" w:unhideWhenUsed="1"/>
-    <w:lsdException w:name="Unresolved Mention" w:semiHidden="1" w:unhideWhenUsed="1"/>
-    <w:lsdException w:name="Smart Link" w:semiHidden="1" w:unhideWhenUsed="1"/>
   </w:latentStyles>
   <w:style w:type="paragraph" w:default="1" w:styleId="Normal">
     <w:name w:val="Normal"/>
-    <w:rsid w:val="00C83B89"/>
+    <w:rsid w:val="004D6AE4"/>
   </w:style>
   <w:style w:type="paragraph" w:styleId="Heading1">
     <w:name w:val="heading 1"/>
@@ -12011,6 +11975,7 @@
     <w:name w:val="heading 3"/>
     <w:basedOn w:val="Normal"/>
     <w:next w:val="Normal"/>
+    <w:link w:val="Heading3Char"/>
     <w:pPr>
       <w:keepNext/>
       <w:keepLines/>
@@ -12286,6 +12251,17 @@
     <w:rPr>
       <w:color w:val="0000FF" w:themeColor="hyperlink"/>
       <w:u w:val="single"/>
+    </w:rPr>
+  </w:style>
+  <w:style w:type="character" w:customStyle="1" w:styleId="Heading3Char">
+    <w:name w:val="Heading 3 Char"/>
+    <w:basedOn w:val="DefaultParagraphFont"/>
+    <w:link w:val="Heading3"/>
+    <w:rsid w:val="004D6AE4"/>
+    <w:rPr>
+      <w:color w:val="434343"/>
+      <w:sz w:val="28"/>
+      <w:szCs w:val="28"/>
     </w:rPr>
   </w:style>
 </w:styles>

</xml_diff>

<commit_message>
back login to View account
</commit_message>
<xml_diff>
--- a/Requirements/InternetBankingSystem_SRS.docx
+++ b/Requirements/InternetBankingSystem_SRS.docx
@@ -4953,246 +4953,6 @@
     </w:p>
     <w:p>
       <w:pPr>
-        <w:pStyle w:val="NoSpacing"/>
-        <w:rPr>
-          <w:rFonts w:ascii="Raleway Medium" w:hAnsi="Raleway Medium"/>
-          <w:sz w:val="24"/>
-          <w:szCs w:val="24"/>
-        </w:rPr>
-      </w:pPr>
-    </w:p>
-    <w:p>
-      <w:pPr>
-        <w:pStyle w:val="NoSpacing"/>
-        <w:rPr>
-          <w:rFonts w:ascii="Raleway Medium" w:hAnsi="Raleway Medium"/>
-          <w:sz w:val="24"/>
-          <w:szCs w:val="24"/>
-        </w:rPr>
-      </w:pPr>
-    </w:p>
-    <w:p>
-      <w:pPr>
-        <w:pStyle w:val="NoSpacing"/>
-        <w:rPr>
-          <w:rFonts w:ascii="Raleway Medium" w:hAnsi="Raleway Medium"/>
-          <w:sz w:val="24"/>
-          <w:szCs w:val="24"/>
-        </w:rPr>
-      </w:pPr>
-    </w:p>
-    <w:p>
-      <w:pPr>
-        <w:pStyle w:val="NoSpacing"/>
-        <w:rPr>
-          <w:rFonts w:ascii="Raleway Medium" w:hAnsi="Raleway Medium"/>
-          <w:sz w:val="24"/>
-          <w:szCs w:val="24"/>
-        </w:rPr>
-      </w:pPr>
-    </w:p>
-    <w:p>
-      <w:pPr>
-        <w:pStyle w:val="NoSpacing"/>
-        <w:rPr>
-          <w:rFonts w:ascii="Raleway Medium" w:hAnsi="Raleway Medium"/>
-          <w:sz w:val="24"/>
-          <w:szCs w:val="24"/>
-        </w:rPr>
-      </w:pPr>
-    </w:p>
-    <w:p>
-      <w:pPr>
-        <w:pStyle w:val="NoSpacing"/>
-        <w:rPr>
-          <w:rFonts w:ascii="Raleway Medium" w:hAnsi="Raleway Medium"/>
-          <w:sz w:val="24"/>
-          <w:szCs w:val="24"/>
-        </w:rPr>
-      </w:pPr>
-    </w:p>
-    <w:p>
-      <w:pPr>
-        <w:pStyle w:val="NoSpacing"/>
-        <w:rPr>
-          <w:rFonts w:ascii="Raleway Medium" w:hAnsi="Raleway Medium"/>
-          <w:sz w:val="24"/>
-          <w:szCs w:val="24"/>
-        </w:rPr>
-      </w:pPr>
-    </w:p>
-    <w:p>
-      <w:pPr>
-        <w:pStyle w:val="NoSpacing"/>
-        <w:rPr>
-          <w:rFonts w:ascii="Raleway Medium" w:hAnsi="Raleway Medium"/>
-          <w:sz w:val="24"/>
-          <w:szCs w:val="24"/>
-        </w:rPr>
-      </w:pPr>
-    </w:p>
-    <w:p>
-      <w:pPr>
-        <w:pStyle w:val="NoSpacing"/>
-        <w:rPr>
-          <w:rFonts w:ascii="Raleway Medium" w:hAnsi="Raleway Medium"/>
-          <w:sz w:val="24"/>
-          <w:szCs w:val="24"/>
-        </w:rPr>
-      </w:pPr>
-    </w:p>
-    <w:p>
-      <w:pPr>
-        <w:pStyle w:val="NoSpacing"/>
-        <w:rPr>
-          <w:rFonts w:ascii="Raleway Medium" w:hAnsi="Raleway Medium"/>
-          <w:sz w:val="24"/>
-          <w:szCs w:val="24"/>
-        </w:rPr>
-      </w:pPr>
-    </w:p>
-    <w:p>
-      <w:pPr>
-        <w:pStyle w:val="NoSpacing"/>
-        <w:rPr>
-          <w:rFonts w:ascii="Raleway Medium" w:hAnsi="Raleway Medium"/>
-          <w:sz w:val="24"/>
-          <w:szCs w:val="24"/>
-        </w:rPr>
-      </w:pPr>
-    </w:p>
-    <w:p>
-      <w:pPr>
-        <w:pStyle w:val="NoSpacing"/>
-        <w:rPr>
-          <w:rFonts w:ascii="Raleway Medium" w:hAnsi="Raleway Medium"/>
-          <w:sz w:val="24"/>
-          <w:szCs w:val="24"/>
-        </w:rPr>
-      </w:pPr>
-    </w:p>
-    <w:p>
-      <w:pPr>
-        <w:pStyle w:val="NoSpacing"/>
-        <w:rPr>
-          <w:rFonts w:ascii="Raleway Medium" w:hAnsi="Raleway Medium"/>
-          <w:sz w:val="24"/>
-          <w:szCs w:val="24"/>
-        </w:rPr>
-      </w:pPr>
-    </w:p>
-    <w:p>
-      <w:pPr>
-        <w:pStyle w:val="NoSpacing"/>
-        <w:rPr>
-          <w:rFonts w:ascii="Raleway Medium" w:hAnsi="Raleway Medium"/>
-          <w:sz w:val="24"/>
-          <w:szCs w:val="24"/>
-        </w:rPr>
-      </w:pPr>
-    </w:p>
-    <w:p>
-      <w:pPr>
-        <w:pStyle w:val="NoSpacing"/>
-        <w:rPr>
-          <w:rFonts w:ascii="Raleway Medium" w:hAnsi="Raleway Medium"/>
-          <w:sz w:val="24"/>
-          <w:szCs w:val="24"/>
-        </w:rPr>
-      </w:pPr>
-    </w:p>
-    <w:p>
-      <w:pPr>
-        <w:pStyle w:val="NoSpacing"/>
-        <w:rPr>
-          <w:rFonts w:ascii="Raleway Medium" w:hAnsi="Raleway Medium"/>
-          <w:sz w:val="24"/>
-          <w:szCs w:val="24"/>
-        </w:rPr>
-      </w:pPr>
-    </w:p>
-    <w:p>
-      <w:pPr>
-        <w:pStyle w:val="NoSpacing"/>
-        <w:rPr>
-          <w:rFonts w:ascii="Raleway Medium" w:hAnsi="Raleway Medium"/>
-          <w:sz w:val="24"/>
-          <w:szCs w:val="24"/>
-        </w:rPr>
-      </w:pPr>
-    </w:p>
-    <w:p>
-      <w:pPr>
-        <w:pStyle w:val="NoSpacing"/>
-        <w:rPr>
-          <w:rFonts w:ascii="Raleway Medium" w:hAnsi="Raleway Medium"/>
-          <w:sz w:val="24"/>
-          <w:szCs w:val="24"/>
-        </w:rPr>
-      </w:pPr>
-    </w:p>
-    <w:p>
-      <w:pPr>
-        <w:pStyle w:val="NoSpacing"/>
-        <w:rPr>
-          <w:rFonts w:ascii="Raleway Medium" w:hAnsi="Raleway Medium"/>
-          <w:sz w:val="24"/>
-          <w:szCs w:val="24"/>
-        </w:rPr>
-      </w:pPr>
-    </w:p>
-    <w:p>
-      <w:pPr>
-        <w:pStyle w:val="NoSpacing"/>
-        <w:rPr>
-          <w:rFonts w:ascii="Raleway Medium" w:hAnsi="Raleway Medium"/>
-          <w:sz w:val="24"/>
-          <w:szCs w:val="24"/>
-        </w:rPr>
-      </w:pPr>
-    </w:p>
-    <w:p>
-      <w:pPr>
-        <w:pStyle w:val="NoSpacing"/>
-        <w:rPr>
-          <w:rFonts w:ascii="Raleway Medium" w:hAnsi="Raleway Medium"/>
-          <w:sz w:val="24"/>
-          <w:szCs w:val="24"/>
-        </w:rPr>
-      </w:pPr>
-    </w:p>
-    <w:p>
-      <w:pPr>
-        <w:pStyle w:val="NoSpacing"/>
-        <w:rPr>
-          <w:rFonts w:ascii="Raleway Medium" w:hAnsi="Raleway Medium"/>
-          <w:sz w:val="24"/>
-          <w:szCs w:val="24"/>
-        </w:rPr>
-      </w:pPr>
-    </w:p>
-    <w:p>
-      <w:pPr>
-        <w:pStyle w:val="NoSpacing"/>
-        <w:rPr>
-          <w:rFonts w:ascii="Raleway Medium" w:hAnsi="Raleway Medium"/>
-          <w:sz w:val="24"/>
-          <w:szCs w:val="24"/>
-        </w:rPr>
-      </w:pPr>
-    </w:p>
-    <w:p>
-      <w:pPr>
-        <w:pStyle w:val="NoSpacing"/>
-        <w:rPr>
-          <w:rFonts w:ascii="Raleway Medium" w:hAnsi="Raleway Medium"/>
-          <w:sz w:val="24"/>
-          <w:szCs w:val="24"/>
-        </w:rPr>
-      </w:pPr>
-    </w:p>
-    <w:p>
-      <w:pPr>
         <w:pStyle w:val="Heading3"/>
         <w:spacing w:before="240" w:after="240"/>
       </w:pPr>
@@ -5352,7 +5112,6 @@
           <w:b/>
           <w:color w:val="000000"/>
         </w:rPr>
-        <w:lastRenderedPageBreak/>
         <w:t>2.2.2 Stimulus</w:t>
       </w:r>
       <w:r>
@@ -5782,13 +5541,27 @@
           <w:szCs w:val="24"/>
         </w:rPr>
       </w:pPr>
-      <w:r>
+    </w:p>
+    <w:p>
+      <w:pPr>
+        <w:spacing w:before="240" w:after="240"/>
         <w:rPr>
           <w:rFonts w:ascii="Raleway" w:hAnsi="Raleway"/>
           <w:b/>
           <w:sz w:val="24"/>
           <w:szCs w:val="24"/>
         </w:rPr>
+      </w:pPr>
+      <w:bookmarkStart w:id="9" w:name="_GoBack"/>
+      <w:bookmarkEnd w:id="9"/>
+      <w:r>
+        <w:rPr>
+          <w:rFonts w:ascii="Raleway" w:hAnsi="Raleway"/>
+          <w:b/>
+          <w:sz w:val="24"/>
+          <w:szCs w:val="24"/>
+        </w:rPr>
+        <w:lastRenderedPageBreak/>
         <w:t>SRS_Login_00</w:t>
       </w:r>
       <w:r>
@@ -5805,7 +5578,8 @@
       <w:pPr>
         <w:spacing w:before="240" w:after="240"/>
         <w:rPr>
-          <w:rFonts w:ascii="Raleway Medium" w:eastAsia="Raleway Medium" w:hAnsi="Raleway Medium" w:cs="Raleway Medium"/>
+          <w:rFonts w:ascii="Raleway" w:hAnsi="Raleway"/>
+          <w:b/>
           <w:sz w:val="24"/>
           <w:szCs w:val="24"/>
         </w:rPr>
@@ -5832,7 +5606,25 @@
           <w:sz w:val="24"/>
           <w:szCs w:val="24"/>
         </w:rPr>
-        <w:t xml:space="preserve"> (“please include an “@” in the email address “examplegmail.com” is missing an “@””).</w:t>
+        <w:t xml:space="preserve"> (“please include </w:t>
+      </w:r>
+      <w:proofErr w:type="gramStart"/>
+      <w:r>
+        <w:rPr>
+          <w:rFonts w:ascii="Raleway Medium" w:eastAsia="Raleway Medium" w:hAnsi="Raleway Medium" w:cs="Raleway Medium"/>
+          <w:sz w:val="24"/>
+          <w:szCs w:val="24"/>
+        </w:rPr>
+        <w:t>an</w:t>
+      </w:r>
+      <w:proofErr w:type="gramEnd"/>
+      <w:r>
+        <w:rPr>
+          <w:rFonts w:ascii="Raleway Medium" w:eastAsia="Raleway Medium" w:hAnsi="Raleway Medium" w:cs="Raleway Medium"/>
+          <w:sz w:val="24"/>
+          <w:szCs w:val="24"/>
+        </w:rPr>
+        <w:t xml:space="preserve"> “@” in the email address “examplegmail.com” is missing an “@””).</w:t>
       </w:r>
     </w:p>
     <w:p>
@@ -5969,12 +5761,12 @@
         <w:pStyle w:val="Heading3"/>
         <w:spacing w:before="240" w:after="240"/>
       </w:pPr>
-      <w:bookmarkStart w:id="9" w:name="_Toc131892062"/>
+      <w:bookmarkStart w:id="10" w:name="_Toc131892062"/>
       <w:r>
         <w:lastRenderedPageBreak/>
         <w:t>2.3 View Account</w:t>
       </w:r>
-      <w:bookmarkEnd w:id="9"/>
+      <w:bookmarkEnd w:id="10"/>
       <w:r>
         <w:t xml:space="preserve"> </w:t>
       </w:r>
@@ -5988,7 +5780,7 @@
           <w:color w:val="000000"/>
         </w:rPr>
       </w:pPr>
-      <w:bookmarkStart w:id="10" w:name="_Toc131892063"/>
+      <w:bookmarkStart w:id="11" w:name="_Toc131892063"/>
       <w:r>
         <w:rPr>
           <w:b/>
@@ -5996,7 +5788,7 @@
         </w:rPr>
         <w:t>2.3.1 Description and Priority</w:t>
       </w:r>
-      <w:bookmarkEnd w:id="10"/>
+      <w:bookmarkEnd w:id="11"/>
     </w:p>
     <w:tbl>
       <w:tblPr>
@@ -6164,7 +5956,7 @@
                 <w:color w:val="000000"/>
               </w:rPr>
             </w:pPr>
-            <w:bookmarkStart w:id="11" w:name="_Toc131892064"/>
+            <w:bookmarkStart w:id="12" w:name="_Toc131892064"/>
             <w:r>
               <w:rPr>
                 <w:b/>
@@ -6179,7 +5971,7 @@
               </w:rPr>
               <w:t>/Response Sequences</w:t>
             </w:r>
-            <w:bookmarkEnd w:id="11"/>
+            <w:bookmarkEnd w:id="12"/>
           </w:p>
           <w:p>
             <w:pPr>
@@ -6912,7 +6704,7 @@
                 <w:color w:val="000000"/>
               </w:rPr>
             </w:pPr>
-            <w:bookmarkStart w:id="12" w:name="_Toc131892065"/>
+            <w:bookmarkStart w:id="13" w:name="_Toc131892065"/>
             <w:r>
               <w:rPr>
                 <w:rFonts w:ascii="Raleway Medium" w:eastAsia="Raleway Medium" w:hAnsi="Raleway Medium" w:cs="Raleway Medium"/>
@@ -6970,7 +6762,7 @@
               </w:rPr>
               <w:t>the history of his transactions.</w:t>
             </w:r>
-            <w:bookmarkEnd w:id="12"/>
+            <w:bookmarkEnd w:id="13"/>
           </w:p>
           <w:p>
             <w:pPr>
@@ -7068,6 +6860,136 @@
               <w:t xml:space="preserve"> field.</w:t>
             </w:r>
           </w:p>
+          <w:p>
+            <w:pPr>
+              <w:spacing w:before="240" w:after="240"/>
+              <w:rPr>
+                <w:rFonts w:ascii="Raleway Medium" w:eastAsia="Raleway Medium" w:hAnsi="Raleway Medium" w:cs="Raleway Medium"/>
+                <w:sz w:val="24"/>
+                <w:szCs w:val="24"/>
+              </w:rPr>
+            </w:pPr>
+          </w:p>
+          <w:p>
+            <w:pPr>
+              <w:spacing w:before="240" w:after="240"/>
+              <w:rPr>
+                <w:rFonts w:ascii="Raleway Medium" w:eastAsia="Raleway Medium" w:hAnsi="Raleway Medium" w:cs="Raleway Medium"/>
+                <w:sz w:val="24"/>
+                <w:szCs w:val="24"/>
+              </w:rPr>
+            </w:pPr>
+          </w:p>
+          <w:p>
+            <w:pPr>
+              <w:spacing w:before="240" w:after="240"/>
+              <w:rPr>
+                <w:rFonts w:ascii="Raleway Medium" w:eastAsia="Raleway Medium" w:hAnsi="Raleway Medium" w:cs="Raleway Medium"/>
+                <w:sz w:val="24"/>
+                <w:szCs w:val="24"/>
+              </w:rPr>
+            </w:pPr>
+          </w:p>
+          <w:p>
+            <w:pPr>
+              <w:spacing w:before="240" w:after="240"/>
+              <w:rPr>
+                <w:rFonts w:ascii="Raleway Medium" w:eastAsia="Raleway Medium" w:hAnsi="Raleway Medium" w:cs="Raleway Medium"/>
+                <w:sz w:val="24"/>
+                <w:szCs w:val="24"/>
+              </w:rPr>
+            </w:pPr>
+          </w:p>
+          <w:p>
+            <w:pPr>
+              <w:spacing w:before="240" w:after="240"/>
+              <w:rPr>
+                <w:rFonts w:ascii="Raleway Medium" w:eastAsia="Raleway Medium" w:hAnsi="Raleway Medium" w:cs="Raleway Medium"/>
+                <w:sz w:val="24"/>
+                <w:szCs w:val="24"/>
+              </w:rPr>
+            </w:pPr>
+          </w:p>
+          <w:p>
+            <w:pPr>
+              <w:spacing w:before="240" w:after="240"/>
+              <w:rPr>
+                <w:rFonts w:ascii="Raleway Medium" w:eastAsia="Raleway Medium" w:hAnsi="Raleway Medium" w:cs="Raleway Medium"/>
+                <w:sz w:val="24"/>
+                <w:szCs w:val="24"/>
+              </w:rPr>
+            </w:pPr>
+          </w:p>
+          <w:p>
+            <w:pPr>
+              <w:spacing w:before="240" w:after="240"/>
+              <w:rPr>
+                <w:rFonts w:ascii="Raleway Medium" w:eastAsia="Raleway Medium" w:hAnsi="Raleway Medium" w:cs="Raleway Medium"/>
+                <w:sz w:val="24"/>
+                <w:szCs w:val="24"/>
+              </w:rPr>
+            </w:pPr>
+          </w:p>
+          <w:p>
+            <w:pPr>
+              <w:spacing w:before="240" w:after="240"/>
+              <w:rPr>
+                <w:rFonts w:ascii="Raleway Medium" w:eastAsia="Raleway Medium" w:hAnsi="Raleway Medium" w:cs="Raleway Medium"/>
+                <w:sz w:val="24"/>
+                <w:szCs w:val="24"/>
+              </w:rPr>
+            </w:pPr>
+          </w:p>
+          <w:p>
+            <w:pPr>
+              <w:spacing w:before="240" w:after="240"/>
+              <w:rPr>
+                <w:rFonts w:ascii="Raleway Medium" w:eastAsia="Raleway Medium" w:hAnsi="Raleway Medium" w:cs="Raleway Medium"/>
+                <w:sz w:val="24"/>
+                <w:szCs w:val="24"/>
+              </w:rPr>
+            </w:pPr>
+          </w:p>
+          <w:p>
+            <w:pPr>
+              <w:spacing w:before="240" w:after="240"/>
+              <w:rPr>
+                <w:rFonts w:ascii="Raleway Medium" w:eastAsia="Raleway Medium" w:hAnsi="Raleway Medium" w:cs="Raleway Medium"/>
+                <w:sz w:val="24"/>
+                <w:szCs w:val="24"/>
+              </w:rPr>
+            </w:pPr>
+          </w:p>
+          <w:p>
+            <w:pPr>
+              <w:spacing w:before="240" w:after="240"/>
+              <w:rPr>
+                <w:rFonts w:ascii="Raleway Medium" w:eastAsia="Raleway Medium" w:hAnsi="Raleway Medium" w:cs="Raleway Medium"/>
+                <w:sz w:val="24"/>
+                <w:szCs w:val="24"/>
+              </w:rPr>
+            </w:pPr>
+          </w:p>
+          <w:p>
+            <w:pPr>
+              <w:spacing w:before="240" w:after="240"/>
+              <w:rPr>
+                <w:rFonts w:ascii="Raleway Medium" w:eastAsia="Raleway Medium" w:hAnsi="Raleway Medium" w:cs="Raleway Medium"/>
+                <w:sz w:val="24"/>
+                <w:szCs w:val="24"/>
+              </w:rPr>
+            </w:pPr>
+          </w:p>
+          <w:p>
+            <w:pPr>
+              <w:spacing w:before="240" w:after="240"/>
+              <w:rPr>
+                <w:rFonts w:ascii="Raleway Medium" w:eastAsia="Raleway Medium" w:hAnsi="Raleway Medium" w:cs="Raleway Medium"/>
+                <w:sz w:val="24"/>
+                <w:szCs w:val="24"/>
+              </w:rPr>
+            </w:pPr>
+          </w:p>
         </w:tc>
       </w:tr>
     </w:tbl>
@@ -7080,7 +7002,7 @@
           <w:color w:val="000000"/>
         </w:rPr>
       </w:pPr>
-      <w:bookmarkStart w:id="13" w:name="_Toc131892066"/>
+      <w:bookmarkStart w:id="14" w:name="_Toc131892066"/>
       <w:r>
         <w:rPr>
           <w:b/>
@@ -7131,7 +7053,7 @@
         </w:rPr>
         <w:t>)</w:t>
       </w:r>
-      <w:bookmarkEnd w:id="13"/>
+      <w:bookmarkEnd w:id="14"/>
     </w:p>
     <w:p>
       <w:pPr>
@@ -7202,7 +7124,7 @@
           <w:color w:val="000000"/>
         </w:rPr>
       </w:pPr>
-      <w:bookmarkStart w:id="14" w:name="_Toc131892067"/>
+      <w:bookmarkStart w:id="15" w:name="_Toc131892067"/>
       <w:r>
         <w:rPr>
           <w:b/>
@@ -7231,7 +7153,7 @@
         </w:rPr>
         <w:t>/Response Sequences</w:t>
       </w:r>
-      <w:bookmarkEnd w:id="14"/>
+      <w:bookmarkEnd w:id="15"/>
     </w:p>
     <w:p>
       <w:pPr>
@@ -7266,6 +7188,7 @@
           <w:sz w:val="24"/>
           <w:szCs w:val="24"/>
         </w:rPr>
+        <w:lastRenderedPageBreak/>
         <w:t>While the client is inside the view account page, he/she can perform a transaction.</w:t>
       </w:r>
     </w:p>
@@ -7284,7 +7207,6 @@
           <w:sz w:val="24"/>
           <w:szCs w:val="24"/>
         </w:rPr>
-        <w:lastRenderedPageBreak/>
         <w:t xml:space="preserve">The </w:t>
       </w:r>
       <w:r>
@@ -7823,24 +7745,25 @@
         </w:rPr>
         <w:t>”).</w:t>
       </w:r>
-      <w:bookmarkStart w:id="15" w:name="_r8xhlqnr3nr6" w:colFirst="0" w:colLast="0"/>
-      <w:bookmarkEnd w:id="15"/>
-    </w:p>
-    <w:p>
-      <w:pPr>
-        <w:spacing w:before="240" w:after="240"/>
-        <w:rPr>
-          <w:b/>
-          <w:sz w:val="24"/>
-          <w:szCs w:val="24"/>
-        </w:rPr>
-      </w:pPr>
-      <w:r>
-        <w:rPr>
-          <w:b/>
-          <w:sz w:val="24"/>
-          <w:szCs w:val="24"/>
-        </w:rPr>
+      <w:bookmarkStart w:id="16" w:name="_r8xhlqnr3nr6" w:colFirst="0" w:colLast="0"/>
+      <w:bookmarkEnd w:id="16"/>
+    </w:p>
+    <w:p>
+      <w:pPr>
+        <w:spacing w:before="240" w:after="240"/>
+        <w:rPr>
+          <w:b/>
+          <w:sz w:val="24"/>
+          <w:szCs w:val="24"/>
+        </w:rPr>
+      </w:pPr>
+      <w:r>
+        <w:rPr>
+          <w:b/>
+          <w:sz w:val="24"/>
+          <w:szCs w:val="24"/>
+        </w:rPr>
+        <w:lastRenderedPageBreak/>
         <w:t>SRS_PerformTransaction_007</w:t>
       </w:r>
     </w:p>
@@ -7861,7 +7784,6 @@
           <w:sz w:val="24"/>
           <w:szCs w:val="24"/>
         </w:rPr>
-        <w:lastRenderedPageBreak/>
         <w:t xml:space="preserve">If the client entered decimal numbers in either the account number field or the amount of money of field, an error will be displayed “please enter a </w:t>
       </w:r>
       <w:r>
@@ -8011,7 +7933,7 @@
           <w:color w:val="000000"/>
         </w:rPr>
       </w:pPr>
-      <w:bookmarkStart w:id="16" w:name="_Toc131892068"/>
+      <w:bookmarkStart w:id="17" w:name="_Toc131892068"/>
     </w:p>
     <w:p/>
     <w:p>
@@ -8086,7 +8008,7 @@
         </w:rPr>
         <w:t>)</w:t>
       </w:r>
-      <w:bookmarkEnd w:id="16"/>
+      <w:bookmarkEnd w:id="17"/>
     </w:p>
     <w:p>
       <w:pPr>
@@ -8357,7 +8279,7 @@
           <w:color w:val="000000"/>
         </w:rPr>
       </w:pPr>
-      <w:bookmarkStart w:id="17" w:name="_Toc131892069"/>
+      <w:bookmarkStart w:id="18" w:name="_Toc131892069"/>
       <w:r>
         <w:rPr>
           <w:b/>
@@ -8386,7 +8308,7 @@
         </w:rPr>
         <w:t>/Response Sequences</w:t>
       </w:r>
-      <w:bookmarkEnd w:id="17"/>
+      <w:bookmarkEnd w:id="18"/>
     </w:p>
     <w:p>
       <w:pPr>
@@ -8545,8 +8467,8 @@
         </w:rPr>
         <w:t xml:space="preserve"> </w:t>
       </w:r>
-      <w:bookmarkStart w:id="18" w:name="_hc9hwqcanbv9" w:colFirst="0" w:colLast="0"/>
-      <w:bookmarkEnd w:id="18"/>
+      <w:bookmarkStart w:id="19" w:name="_hc9hwqcanbv9" w:colFirst="0" w:colLast="0"/>
+      <w:bookmarkEnd w:id="19"/>
       <w:r>
         <w:rPr>
           <w:rFonts w:ascii="Raleway" w:eastAsia="Raleway" w:hAnsi="Raleway" w:cs="Raleway"/>
@@ -8604,13 +8526,14 @@
         </w:rPr>
         <w:t>.</w:t>
       </w:r>
+      <w:bookmarkStart w:id="20" w:name="_Toc131892070"/>
       <w:proofErr w:type="gramEnd"/>
     </w:p>
     <w:p>
       <w:pPr>
         <w:spacing w:before="240" w:after="240"/>
         <w:rPr>
-          <w:rFonts w:ascii="Raleway" w:eastAsia="Raleway" w:hAnsi="Raleway" w:cs="Raleway"/>
+          <w:rFonts w:ascii="Raleway Medium" w:eastAsia="Raleway Medium" w:hAnsi="Raleway Medium" w:cs="Raleway Medium"/>
           <w:sz w:val="24"/>
           <w:szCs w:val="24"/>
         </w:rPr>
@@ -8625,7 +8548,81 @@
           <w:color w:val="000000"/>
         </w:rPr>
       </w:pPr>
-      <w:bookmarkStart w:id="19" w:name="_Toc131892070"/>
+      <w:r>
+        <w:rPr>
+          <w:b/>
+          <w:color w:val="000000"/>
+        </w:rPr>
+        <w:t>2.3.5.1 Description and Priority (Close Account)</w:t>
+      </w:r>
+      <w:bookmarkEnd w:id="20"/>
+    </w:p>
+    <w:p>
+      <w:pPr>
+        <w:spacing w:before="240" w:after="240"/>
+        <w:rPr>
+          <w:rFonts w:ascii="Raleway Medium" w:eastAsia="Raleway Medium" w:hAnsi="Raleway Medium" w:cs="Raleway Medium"/>
+          <w:sz w:val="24"/>
+          <w:szCs w:val="24"/>
+        </w:rPr>
+      </w:pPr>
+      <w:r>
+        <w:rPr>
+          <w:b/>
+          <w:sz w:val="24"/>
+          <w:szCs w:val="24"/>
+        </w:rPr>
+        <w:t>Admin:</w:t>
+      </w:r>
+      <w:r>
+        <w:rPr>
+          <w:sz w:val="24"/>
+          <w:szCs w:val="24"/>
+        </w:rPr>
+        <w:t xml:space="preserve"> </w:t>
+      </w:r>
+      <w:r>
+        <w:rPr>
+          <w:rFonts w:ascii="Raleway Medium" w:eastAsia="Raleway Medium" w:hAnsi="Raleway Medium" w:cs="Raleway Medium"/>
+          <w:sz w:val="24"/>
+          <w:szCs w:val="24"/>
+        </w:rPr>
+        <w:t xml:space="preserve">can close </w:t>
+      </w:r>
+      <w:r>
+        <w:rPr>
+          <w:rFonts w:ascii="Raleway Medium" w:eastAsia="Raleway Medium" w:hAnsi="Raleway Medium" w:cs="Raleway Medium"/>
+          <w:sz w:val="24"/>
+          <w:szCs w:val="24"/>
+        </w:rPr>
+        <w:t>client’s accounts</w:t>
+      </w:r>
+      <w:r>
+        <w:rPr>
+          <w:rFonts w:ascii="Raleway Medium" w:eastAsia="Raleway Medium" w:hAnsi="Raleway Medium" w:cs="Raleway Medium"/>
+          <w:sz w:val="24"/>
+          <w:szCs w:val="24"/>
+        </w:rPr>
+        <w:t>.</w:t>
+      </w:r>
+    </w:p>
+    <w:p>
+      <w:pPr>
+        <w:spacing w:before="240" w:after="240"/>
+        <w:rPr>
+          <w:rFonts w:ascii="Raleway Medium" w:eastAsia="Raleway Medium" w:hAnsi="Raleway Medium" w:cs="Raleway Medium"/>
+          <w:sz w:val="24"/>
+          <w:szCs w:val="24"/>
+        </w:rPr>
+      </w:pPr>
+      <w:r>
+        <w:rPr>
+          <w:rFonts w:ascii="Raleway Medium" w:eastAsia="Raleway Medium" w:hAnsi="Raleway Medium" w:cs="Raleway Medium"/>
+          <w:sz w:val="24"/>
+          <w:szCs w:val="24"/>
+        </w:rPr>
+        <w:t>The priority is high (Assumption).</w:t>
+      </w:r>
     </w:p>
     <w:p>
       <w:pPr>
@@ -8636,100 +8633,15 @@
           <w:color w:val="000000"/>
         </w:rPr>
       </w:pPr>
+      <w:bookmarkStart w:id="21" w:name="_Toc131892071"/>
       <w:r>
         <w:rPr>
           <w:b/>
           <w:color w:val="000000"/>
         </w:rPr>
-        <w:t>2.3.5.1 Description and Priority (Close Account)</w:t>
-      </w:r>
-      <w:bookmarkEnd w:id="19"/>
-    </w:p>
-    <w:p>
-      <w:pPr>
-        <w:spacing w:before="240" w:after="240"/>
-        <w:rPr>
-          <w:rFonts w:ascii="Raleway Medium" w:eastAsia="Raleway Medium" w:hAnsi="Raleway Medium" w:cs="Raleway Medium"/>
-          <w:sz w:val="24"/>
-          <w:szCs w:val="24"/>
-        </w:rPr>
-      </w:pPr>
-      <w:r>
-        <w:rPr>
-          <w:b/>
-          <w:sz w:val="24"/>
-          <w:szCs w:val="24"/>
-        </w:rPr>
-        <w:t>Admin:</w:t>
-      </w:r>
-      <w:r>
-        <w:rPr>
-          <w:sz w:val="24"/>
-          <w:szCs w:val="24"/>
-        </w:rPr>
-        <w:t xml:space="preserve"> </w:t>
-      </w:r>
-      <w:r>
-        <w:rPr>
-          <w:rFonts w:ascii="Raleway Medium" w:eastAsia="Raleway Medium" w:hAnsi="Raleway Medium" w:cs="Raleway Medium"/>
-          <w:sz w:val="24"/>
-          <w:szCs w:val="24"/>
-        </w:rPr>
-        <w:t xml:space="preserve">can close </w:t>
-      </w:r>
-      <w:r>
-        <w:rPr>
-          <w:rFonts w:ascii="Raleway Medium" w:eastAsia="Raleway Medium" w:hAnsi="Raleway Medium" w:cs="Raleway Medium"/>
-          <w:sz w:val="24"/>
-          <w:szCs w:val="24"/>
-        </w:rPr>
-        <w:t>client’s accounts</w:t>
-      </w:r>
-      <w:r>
-        <w:rPr>
-          <w:rFonts w:ascii="Raleway Medium" w:eastAsia="Raleway Medium" w:hAnsi="Raleway Medium" w:cs="Raleway Medium"/>
-          <w:sz w:val="24"/>
-          <w:szCs w:val="24"/>
-        </w:rPr>
-        <w:t>.</w:t>
-      </w:r>
-    </w:p>
-    <w:p>
-      <w:pPr>
-        <w:spacing w:before="240" w:after="240"/>
-        <w:rPr>
-          <w:rFonts w:ascii="Raleway Medium" w:eastAsia="Raleway Medium" w:hAnsi="Raleway Medium" w:cs="Raleway Medium"/>
-          <w:sz w:val="24"/>
-          <w:szCs w:val="24"/>
-        </w:rPr>
-      </w:pPr>
-      <w:r>
-        <w:rPr>
-          <w:rFonts w:ascii="Raleway Medium" w:eastAsia="Raleway Medium" w:hAnsi="Raleway Medium" w:cs="Raleway Medium"/>
-          <w:sz w:val="24"/>
-          <w:szCs w:val="24"/>
-        </w:rPr>
-        <w:t>The priority is high (Assumption).</w:t>
-      </w:r>
-    </w:p>
-    <w:p>
-      <w:pPr>
-        <w:pStyle w:val="Heading4"/>
-        <w:spacing w:before="240" w:after="240"/>
-        <w:rPr>
-          <w:b/>
-          <w:color w:val="000000"/>
-        </w:rPr>
-      </w:pPr>
-      <w:bookmarkStart w:id="20" w:name="_Toc131892071"/>
-      <w:r>
-        <w:rPr>
-          <w:b/>
-          <w:color w:val="000000"/>
-        </w:rPr>
         <w:t>2.3.5.2 Stimulus/Response Sequences</w:t>
       </w:r>
-      <w:bookmarkEnd w:id="20"/>
+      <w:bookmarkEnd w:id="21"/>
     </w:p>
     <w:p>
       <w:pPr>
@@ -9401,6 +9313,28 @@
     </w:p>
     <w:p>
       <w:pPr>
+        <w:spacing w:before="240" w:after="240"/>
+        <w:rPr>
+          <w:rFonts w:ascii="Raleway Medium" w:hAnsi="Raleway Medium"/>
+          <w:bCs/>
+          <w:sz w:val="24"/>
+          <w:szCs w:val="24"/>
+        </w:rPr>
+      </w:pPr>
+    </w:p>
+    <w:p>
+      <w:pPr>
+        <w:spacing w:before="240" w:after="240"/>
+        <w:rPr>
+          <w:rFonts w:ascii="Raleway Medium" w:hAnsi="Raleway Medium"/>
+          <w:bCs/>
+          <w:sz w:val="24"/>
+          <w:szCs w:val="24"/>
+        </w:rPr>
+      </w:pPr>
+    </w:p>
+    <w:p>
+      <w:pPr>
         <w:pStyle w:val="Heading4"/>
         <w:spacing w:before="240" w:after="240"/>
         <w:rPr>
@@ -9408,7 +9342,7 @@
           <w:color w:val="000000"/>
         </w:rPr>
       </w:pPr>
-      <w:bookmarkStart w:id="21" w:name="_Toc131892072"/>
+      <w:bookmarkStart w:id="22" w:name="_Toc131892072"/>
       <w:r>
         <w:rPr>
           <w:b/>
@@ -9430,7 +9364,7 @@
         </w:rPr>
         <w:t>Logout)</w:t>
       </w:r>
-      <w:bookmarkEnd w:id="21"/>
+      <w:bookmarkEnd w:id="22"/>
     </w:p>
     <w:p>
       <w:pPr>
@@ -9462,196 +9396,20 @@
     </w:p>
     <w:p>
       <w:pPr>
-        <w:spacing w:before="240" w:after="240"/>
-        <w:rPr>
-          <w:rFonts w:ascii="Raleway Medium" w:eastAsia="Raleway Medium" w:hAnsi="Raleway Medium" w:cs="Raleway Medium"/>
-          <w:sz w:val="24"/>
-          <w:szCs w:val="24"/>
-        </w:rPr>
-      </w:pPr>
-    </w:p>
-    <w:p>
-      <w:pPr>
-        <w:pStyle w:val="Heading3"/>
-        <w:spacing w:before="240" w:after="240"/>
-      </w:pPr>
-      <w:r>
-        <w:lastRenderedPageBreak/>
-        <w:t>2.4</w:t>
-      </w:r>
-      <w:r>
-        <w:t xml:space="preserve"> </w:t>
-      </w:r>
-      <w:r>
-        <w:t>Logout</w:t>
-      </w:r>
-    </w:p>
-    <w:p>
-      <w:pPr>
         <w:pStyle w:val="Heading4"/>
         <w:spacing w:before="240" w:after="240"/>
-      </w:pPr>
-      <w:r>
         <w:rPr>
           <w:b/>
           <w:color w:val="000000"/>
         </w:rPr>
-        <w:t>2.4</w:t>
-      </w:r>
+      </w:pPr>
+      <w:bookmarkStart w:id="23" w:name="_Toc131892073"/>
       <w:r>
         <w:rPr>
           <w:b/>
           <w:color w:val="000000"/>
         </w:rPr>
-        <w:t>.1 Description and Priority</w:t>
-      </w:r>
-    </w:p>
-    <w:p>
-      <w:pPr>
-        <w:spacing w:before="240" w:after="240"/>
-        <w:rPr>
-          <w:rFonts w:ascii="Raleway Medium" w:eastAsia="Raleway Medium" w:hAnsi="Raleway Medium" w:cs="Raleway Medium"/>
-          <w:color w:val="000000"/>
-          <w:sz w:val="24"/>
-          <w:szCs w:val="24"/>
-        </w:rPr>
-      </w:pPr>
-      <w:r>
-        <w:rPr>
-          <w:rFonts w:ascii="Raleway" w:eastAsia="Raleway" w:hAnsi="Raleway" w:cs="Raleway"/>
-          <w:b/>
-          <w:color w:val="000000"/>
-          <w:sz w:val="24"/>
-          <w:szCs w:val="24"/>
-        </w:rPr>
-        <w:t>Client</w:t>
-      </w:r>
-      <w:r>
-        <w:rPr>
-          <w:b/>
-          <w:sz w:val="24"/>
-          <w:szCs w:val="24"/>
-        </w:rPr>
-        <w:t xml:space="preserve">: </w:t>
-      </w:r>
-      <w:r>
-        <w:rPr>
-          <w:rFonts w:ascii="Raleway Medium" w:eastAsia="Raleway Medium" w:hAnsi="Raleway Medium" w:cs="Raleway Medium"/>
-          <w:color w:val="000000"/>
-          <w:sz w:val="24"/>
-          <w:szCs w:val="24"/>
-        </w:rPr>
-        <w:t xml:space="preserve">A client can </w:t>
-      </w:r>
-      <w:r>
-        <w:rPr>
-          <w:rFonts w:ascii="Raleway Medium" w:eastAsia="Raleway Medium" w:hAnsi="Raleway Medium" w:cs="Raleway Medium"/>
-          <w:color w:val="000000"/>
-          <w:sz w:val="24"/>
-          <w:szCs w:val="24"/>
-        </w:rPr>
-        <w:t>logout from button logout</w:t>
-      </w:r>
-      <w:r>
-        <w:rPr>
-          <w:rFonts w:ascii="Raleway Medium" w:eastAsia="Raleway Medium" w:hAnsi="Raleway Medium" w:cs="Raleway Medium"/>
-          <w:color w:val="000000"/>
-          <w:sz w:val="24"/>
-          <w:szCs w:val="24"/>
-        </w:rPr>
-        <w:t>.</w:t>
-      </w:r>
-    </w:p>
-    <w:p>
-      <w:pPr>
-        <w:spacing w:before="240" w:after="240"/>
-        <w:rPr>
-          <w:rFonts w:ascii="Raleway Medium" w:eastAsia="Raleway Medium" w:hAnsi="Raleway Medium" w:cs="Raleway Medium"/>
-          <w:color w:val="000000"/>
-          <w:sz w:val="24"/>
-          <w:szCs w:val="24"/>
-        </w:rPr>
-      </w:pPr>
-      <w:r>
-        <w:rPr>
-          <w:rFonts w:ascii="Raleway" w:eastAsia="Raleway" w:hAnsi="Raleway" w:cs="Raleway"/>
-          <w:b/>
-          <w:color w:val="000000"/>
-          <w:sz w:val="24"/>
-          <w:szCs w:val="24"/>
-        </w:rPr>
-        <w:t>Admin</w:t>
-      </w:r>
-      <w:r>
-        <w:rPr>
-          <w:b/>
-          <w:sz w:val="24"/>
-          <w:szCs w:val="24"/>
-        </w:rPr>
-        <w:t xml:space="preserve">: </w:t>
-      </w:r>
-      <w:r>
-        <w:rPr>
-          <w:rFonts w:ascii="Raleway Medium" w:eastAsia="Raleway Medium" w:hAnsi="Raleway Medium" w:cs="Raleway Medium"/>
-          <w:color w:val="000000"/>
-          <w:sz w:val="24"/>
-          <w:szCs w:val="24"/>
-        </w:rPr>
-        <w:t>a</w:t>
-      </w:r>
-      <w:bookmarkStart w:id="22" w:name="_GoBack"/>
-      <w:bookmarkEnd w:id="22"/>
-      <w:r>
-        <w:rPr>
-          <w:rFonts w:ascii="Raleway Medium" w:eastAsia="Raleway Medium" w:hAnsi="Raleway Medium" w:cs="Raleway Medium"/>
-          <w:color w:val="000000"/>
-          <w:sz w:val="24"/>
-          <w:szCs w:val="24"/>
-        </w:rPr>
-        <w:t>n admin can logout from button logout.</w:t>
-      </w:r>
-    </w:p>
-    <w:p>
-      <w:pPr>
-        <w:spacing w:before="240" w:after="240"/>
-        <w:rPr>
-          <w:rFonts w:ascii="Raleway Medium" w:eastAsia="Raleway Medium" w:hAnsi="Raleway Medium" w:cs="Raleway Medium"/>
-          <w:color w:val="000000"/>
-          <w:sz w:val="24"/>
-          <w:szCs w:val="24"/>
-        </w:rPr>
-      </w:pPr>
-    </w:p>
-    <w:p>
-      <w:pPr>
-        <w:pStyle w:val="Heading4"/>
-        <w:spacing w:before="240" w:after="240"/>
-        <w:rPr>
-          <w:b/>
-          <w:color w:val="000000"/>
-        </w:rPr>
-      </w:pPr>
-      <w:bookmarkStart w:id="23" w:name="_Toc131892073"/>
-      <w:r>
-        <w:rPr>
-          <w:b/>
-          <w:color w:val="000000"/>
-        </w:rPr>
-        <w:t>2.</w:t>
-      </w:r>
-      <w:r>
-        <w:rPr>
-          <w:b/>
-          <w:color w:val="000000"/>
-        </w:rPr>
-        <w:t>4.2</w:t>
-      </w:r>
-      <w:r>
-        <w:rPr>
-          <w:b/>
-          <w:color w:val="000000"/>
-        </w:rPr>
-        <w:t xml:space="preserve"> Stimulus/Response Sequences</w:t>
+        <w:t>2.3.6.2 Stimulus/Response Sequences</w:t>
       </w:r>
       <w:bookmarkEnd w:id="23"/>
     </w:p>
@@ -9836,7 +9594,7 @@
       <w:rPr>
         <w:noProof/>
       </w:rPr>
-      <w:t>14</w:t>
+      <w:t>9</w:t>
     </w:r>
     <w:r>
       <w:fldChar w:fldCharType="end"/>
@@ -11568,7 +11326,7 @@
     <w:lsdException w:name="Normal" w:uiPriority="0" w:qFormat="1"/>
     <w:lsdException w:name="heading 1" w:uiPriority="9" w:qFormat="1"/>
     <w:lsdException w:name="heading 2" w:semiHidden="1" w:uiPriority="9" w:unhideWhenUsed="1" w:qFormat="1"/>
-    <w:lsdException w:name="heading 3" w:semiHidden="1" w:uiPriority="0" w:unhideWhenUsed="1" w:qFormat="1"/>
+    <w:lsdException w:name="heading 3" w:semiHidden="1" w:uiPriority="9" w:unhideWhenUsed="1" w:qFormat="1"/>
     <w:lsdException w:name="heading 4" w:semiHidden="1" w:uiPriority="0" w:unhideWhenUsed="1" w:qFormat="1"/>
     <w:lsdException w:name="heading 5" w:semiHidden="1" w:uiPriority="9" w:unhideWhenUsed="1" w:qFormat="1"/>
     <w:lsdException w:name="heading 6" w:semiHidden="1" w:uiPriority="9" w:unhideWhenUsed="1" w:qFormat="1"/>
@@ -11939,7 +11697,7 @@
   </w:latentStyles>
   <w:style w:type="paragraph" w:default="1" w:styleId="Normal">
     <w:name w:val="Normal"/>
-    <w:rsid w:val="004D6AE4"/>
+    <w:rsid w:val="00C83B89"/>
   </w:style>
   <w:style w:type="paragraph" w:styleId="Heading1">
     <w:name w:val="heading 1"/>
@@ -11975,7 +11733,6 @@
     <w:name w:val="heading 3"/>
     <w:basedOn w:val="Normal"/>
     <w:next w:val="Normal"/>
-    <w:link w:val="Heading3Char"/>
     <w:pPr>
       <w:keepNext/>
       <w:keepLines/>
@@ -12251,17 +12008,6 @@
     <w:rPr>
       <w:color w:val="0000FF" w:themeColor="hyperlink"/>
       <w:u w:val="single"/>
-    </w:rPr>
-  </w:style>
-  <w:style w:type="character" w:customStyle="1" w:styleId="Heading3Char">
-    <w:name w:val="Heading 3 Char"/>
-    <w:basedOn w:val="DefaultParagraphFont"/>
-    <w:link w:val="Heading3"/>
-    <w:rsid w:val="004D6AE4"/>
-    <w:rPr>
-      <w:color w:val="434343"/>
-      <w:sz w:val="28"/>
-      <w:szCs w:val="28"/>
     </w:rPr>
   </w:style>
 </w:styles>

</xml_diff>

<commit_message>
updates in SRS, RTM, review document and CIL
</commit_message>
<xml_diff>
--- a/Requirements/InternetBankingSystem_SRS.docx
+++ b/Requirements/InternetBankingSystem_SRS.docx
@@ -1,6 +1,6 @@
 
 <file path=word/document.xml><?xml version="1.0" encoding="utf-8"?>
-<w:document xmlns:wpc="http://schemas.microsoft.com/office/word/2010/wordprocessingCanvas" xmlns:cx="http://schemas.microsoft.com/office/drawing/2014/chartex" xmlns:cx1="http://schemas.microsoft.com/office/drawing/2015/9/8/chartex" xmlns:mc="http://schemas.openxmlformats.org/markup-compatibility/2006" xmlns:o="urn:schemas-microsoft-com:office:office" xmlns:r="http://schemas.openxmlformats.org/officeDocument/2006/relationships" xmlns:m="http://schemas.openxmlformats.org/officeDocument/2006/math" xmlns:v="urn:schemas-microsoft-com:vml" xmlns:wp14="http://schemas.microsoft.com/office/word/2010/wordprocessingDrawing" xmlns:wp="http://schemas.openxmlformats.org/drawingml/2006/wordprocessingDrawing" xmlns:w10="urn:schemas-microsoft-com:office:word" xmlns:w="http://schemas.openxmlformats.org/wordprocessingml/2006/main" xmlns:w14="http://schemas.microsoft.com/office/word/2010/wordml" xmlns:w15="http://schemas.microsoft.com/office/word/2012/wordml" xmlns:w16se="http://schemas.microsoft.com/office/word/2015/wordml/symex" xmlns:wpg="http://schemas.microsoft.com/office/word/2010/wordprocessingGroup" xmlns:wpi="http://schemas.microsoft.com/office/word/2010/wordprocessingInk" xmlns:wne="http://schemas.microsoft.com/office/word/2006/wordml" xmlns:wps="http://schemas.microsoft.com/office/word/2010/wordprocessingShape" mc:Ignorable="w14 w15 w16se wp14">
+<w:document xmlns:wpc="http://schemas.microsoft.com/office/word/2010/wordprocessingCanvas" xmlns:cx="http://schemas.microsoft.com/office/drawing/2014/chartex" xmlns:cx1="http://schemas.microsoft.com/office/drawing/2015/9/8/chartex" xmlns:cx2="http://schemas.microsoft.com/office/drawing/2015/10/21/chartex" xmlns:cx3="http://schemas.microsoft.com/office/drawing/2016/5/9/chartex" xmlns:cx4="http://schemas.microsoft.com/office/drawing/2016/5/10/chartex" xmlns:cx5="http://schemas.microsoft.com/office/drawing/2016/5/11/chartex" xmlns:cx6="http://schemas.microsoft.com/office/drawing/2016/5/12/chartex" xmlns:cx7="http://schemas.microsoft.com/office/drawing/2016/5/13/chartex" xmlns:cx8="http://schemas.microsoft.com/office/drawing/2016/5/14/chartex" xmlns:mc="http://schemas.openxmlformats.org/markup-compatibility/2006" xmlns:aink="http://schemas.microsoft.com/office/drawing/2016/ink" xmlns:am3d="http://schemas.microsoft.com/office/drawing/2017/model3d" xmlns:o="urn:schemas-microsoft-com:office:office" xmlns:oel="http://schemas.microsoft.com/office/2019/extlst" xmlns:r="http://schemas.openxmlformats.org/officeDocument/2006/relationships" xmlns:m="http://schemas.openxmlformats.org/officeDocument/2006/math" xmlns:v="urn:schemas-microsoft-com:vml" xmlns:wp14="http://schemas.microsoft.com/office/word/2010/wordprocessingDrawing" xmlns:wp="http://schemas.openxmlformats.org/drawingml/2006/wordprocessingDrawing" xmlns:w10="urn:schemas-microsoft-com:office:word" xmlns:w="http://schemas.openxmlformats.org/wordprocessingml/2006/main" xmlns:w14="http://schemas.microsoft.com/office/word/2010/wordml" xmlns:w15="http://schemas.microsoft.com/office/word/2012/wordml" xmlns:w16cex="http://schemas.microsoft.com/office/word/2018/wordml/cex" xmlns:w16cid="http://schemas.microsoft.com/office/word/2016/wordml/cid" xmlns:w16="http://schemas.microsoft.com/office/word/2018/wordml" xmlns:w16sdtdh="http://schemas.microsoft.com/office/word/2020/wordml/sdtdatahash" xmlns:w16se="http://schemas.microsoft.com/office/word/2015/wordml/symex" xmlns:wpg="http://schemas.microsoft.com/office/word/2010/wordprocessingGroup" xmlns:wpi="http://schemas.microsoft.com/office/word/2010/wordprocessingInk" xmlns:wne="http://schemas.microsoft.com/office/word/2006/wordml" xmlns:wps="http://schemas.microsoft.com/office/word/2010/wordprocessingShape" mc:Ignorable="w14 w15 w16se w16cid w16 w16cex w16sdtdh wp14">
   <w:body>
     <w:p>
       <w:pPr>
@@ -558,13 +558,8 @@
               <w:ind w:left="100"/>
             </w:pPr>
             <w:r>
-              <w:t xml:space="preserve"> </w:t>
-            </w:r>
-            <w:proofErr w:type="spellStart"/>
-            <w:r>
-              <w:t>Amany,Esraa,Hana</w:t>
-            </w:r>
-            <w:proofErr w:type="spellEnd"/>
+              <w:t xml:space="preserve"> Amany,Esraa,Hana</w:t>
+            </w:r>
           </w:p>
         </w:tc>
         <w:tc>
@@ -645,11 +640,9 @@
               <w:spacing w:before="240" w:after="240"/>
               <w:ind w:left="100"/>
             </w:pPr>
-            <w:proofErr w:type="spellStart"/>
             <w:r>
               <w:t>Hussien</w:t>
             </w:r>
-            <w:proofErr w:type="spellEnd"/>
           </w:p>
         </w:tc>
         <w:tc>
@@ -730,11 +723,9 @@
               <w:spacing w:before="240" w:after="240"/>
               <w:ind w:left="100"/>
             </w:pPr>
-            <w:proofErr w:type="spellStart"/>
             <w:r>
               <w:t>Amany</w:t>
             </w:r>
-            <w:proofErr w:type="spellEnd"/>
           </w:p>
           <w:p>
             <w:pPr>
@@ -818,11 +809,9 @@
               <w:spacing w:before="240" w:after="240"/>
               <w:ind w:left="100"/>
             </w:pPr>
-            <w:proofErr w:type="spellStart"/>
             <w:r>
               <w:t>Amany</w:t>
             </w:r>
-            <w:proofErr w:type="spellEnd"/>
           </w:p>
         </w:tc>
         <w:tc>
@@ -900,11 +889,9 @@
               <w:spacing w:before="240" w:after="240"/>
               <w:ind w:left="100"/>
             </w:pPr>
-            <w:proofErr w:type="spellStart"/>
             <w:r>
               <w:t>Amany</w:t>
             </w:r>
-            <w:proofErr w:type="spellEnd"/>
           </w:p>
         </w:tc>
         <w:tc>
@@ -982,13 +969,8 @@
               <w:spacing w:before="240" w:after="240"/>
               <w:ind w:left="100"/>
             </w:pPr>
-            <w:proofErr w:type="spellStart"/>
-            <w:r>
-              <w:t>Amany</w:t>
-            </w:r>
-            <w:proofErr w:type="spellEnd"/>
-            <w:r>
-              <w:t xml:space="preserve"> </w:t>
+            <w:r>
+              <w:t xml:space="preserve">Amany </w:t>
             </w:r>
           </w:p>
         </w:tc>
@@ -1067,22 +1049,18 @@
               <w:spacing w:before="240" w:after="240"/>
               <w:ind w:left="100"/>
             </w:pPr>
-            <w:proofErr w:type="spellStart"/>
             <w:r>
               <w:t>Amany</w:t>
             </w:r>
-            <w:proofErr w:type="spellEnd"/>
             <w:r>
               <w:t xml:space="preserve"> &amp;</w:t>
             </w:r>
             <w:r>
               <w:t xml:space="preserve"> </w:t>
             </w:r>
-            <w:proofErr w:type="spellStart"/>
             <w:r>
               <w:t>Esraa</w:t>
             </w:r>
-            <w:proofErr w:type="spellEnd"/>
           </w:p>
         </w:tc>
         <w:tc>
@@ -1636,7 +1614,6 @@
           <w:docPartUnique/>
         </w:docPartObj>
       </w:sdtPr>
-      <w:sdtEndPr/>
       <w:sdtContent>
         <w:p>
           <w:pPr>
@@ -4577,6 +4554,7 @@
           <w:sz w:val="24"/>
           <w:szCs w:val="24"/>
         </w:rPr>
+        <w:lastRenderedPageBreak/>
         <w:t xml:space="preserve"> </w:t>
       </w:r>
       <w:r>
@@ -4626,7 +4604,6 @@
           <w:sz w:val="24"/>
           <w:szCs w:val="24"/>
         </w:rPr>
-        <w:lastRenderedPageBreak/>
         <w:t>The password will be hashed.</w:t>
       </w:r>
     </w:p>
@@ -5559,7 +5536,6 @@
           <w:sz w:val="24"/>
           <w:szCs w:val="24"/>
         </w:rPr>
-        <w:lastRenderedPageBreak/>
         <w:t>SRS_Login_00</w:t>
       </w:r>
       <w:r>
@@ -5604,25 +5580,7 @@
           <w:sz w:val="24"/>
           <w:szCs w:val="24"/>
         </w:rPr>
-        <w:t xml:space="preserve"> (“please include </w:t>
-      </w:r>
-      <w:proofErr w:type="gramStart"/>
-      <w:r>
-        <w:rPr>
-          <w:rFonts w:ascii="Raleway Medium" w:eastAsia="Raleway Medium" w:hAnsi="Raleway Medium" w:cs="Raleway Medium"/>
-          <w:sz w:val="24"/>
-          <w:szCs w:val="24"/>
-        </w:rPr>
-        <w:t>an</w:t>
-      </w:r>
-      <w:proofErr w:type="gramEnd"/>
-      <w:r>
-        <w:rPr>
-          <w:rFonts w:ascii="Raleway Medium" w:eastAsia="Raleway Medium" w:hAnsi="Raleway Medium" w:cs="Raleway Medium"/>
-          <w:sz w:val="24"/>
-          <w:szCs w:val="24"/>
-        </w:rPr>
-        <w:t xml:space="preserve"> “@” in the email address “examplegmail.com” is missing an “@””).</w:t>
+        <w:t xml:space="preserve"> (“please include an “@” in the email address “examplegmail.com” is missing an “@””).</w:t>
       </w:r>
     </w:p>
     <w:p>
@@ -5679,7 +5637,6 @@
         </w:rPr>
         <w:t xml:space="preserve">entered an email which does not match the following regular expression. </w:t>
       </w:r>
-      <w:proofErr w:type="gramStart"/>
       <w:r>
         <w:rPr>
           <w:rFonts w:ascii="Raleway Medium" w:eastAsia="Raleway Medium" w:hAnsi="Raleway Medium" w:cs="Raleway Medium"/>
@@ -5694,16 +5651,7 @@
           <w:sz w:val="24"/>
           <w:szCs w:val="24"/>
         </w:rPr>
-        <w:t>+</w:t>
-      </w:r>
-      <w:proofErr w:type="gramEnd"/>
-      <w:r>
-        <w:rPr>
-          <w:rFonts w:ascii="Raleway Medium" w:eastAsia="Raleway Medium" w:hAnsi="Raleway Medium" w:cs="Raleway Medium"/>
-          <w:sz w:val="24"/>
-          <w:szCs w:val="24"/>
-        </w:rPr>
-        <w:t>@.+”</w:t>
+        <w:t>+@.+”</w:t>
       </w:r>
       <w:r>
         <w:rPr>
@@ -5969,9 +5917,7 @@
               </w:rPr>
               <w:t>/Response Sequences</w:t>
             </w:r>
-            <w:bookmarkStart w:id="12" w:name="_GoBack"/>
             <w:bookmarkEnd w:id="11"/>
-            <w:bookmarkEnd w:id="12"/>
           </w:p>
           <w:p>
             <w:pPr>
@@ -6651,6 +6597,7 @@
                 <w:sz w:val="28"/>
                 <w:szCs w:val="28"/>
               </w:rPr>
+              <w:lastRenderedPageBreak/>
               <w:t>SRS_</w:t>
             </w:r>
             <w:r>
@@ -6704,14 +6651,13 @@
                 <w:color w:val="000000"/>
               </w:rPr>
             </w:pPr>
-            <w:bookmarkStart w:id="13" w:name="_Toc131892065"/>
+            <w:bookmarkStart w:id="12" w:name="_Toc131892065"/>
             <w:r>
               <w:rPr>
                 <w:rFonts w:ascii="Raleway Medium" w:eastAsia="Raleway Medium" w:hAnsi="Raleway Medium" w:cs="Raleway Medium"/>
                 <w:sz w:val="24"/>
                 <w:szCs w:val="24"/>
               </w:rPr>
-              <w:lastRenderedPageBreak/>
               <w:t xml:space="preserve">If the </w:t>
             </w:r>
             <w:r>
@@ -6762,7 +6708,7 @@
               </w:rPr>
               <w:t>the history of his transactions.</w:t>
             </w:r>
-            <w:bookmarkEnd w:id="13"/>
+            <w:bookmarkEnd w:id="12"/>
           </w:p>
           <w:p>
             <w:pPr>
@@ -7002,7 +6948,7 @@
           <w:color w:val="000000"/>
         </w:rPr>
       </w:pPr>
-      <w:bookmarkStart w:id="14" w:name="_Toc131892066"/>
+      <w:bookmarkStart w:id="13" w:name="_Toc131892066"/>
       <w:r>
         <w:rPr>
           <w:b/>
@@ -7053,112 +6999,113 @@
         </w:rPr>
         <w:t>)</w:t>
       </w:r>
+      <w:bookmarkEnd w:id="13"/>
+    </w:p>
+    <w:p>
+      <w:pPr>
+        <w:spacing w:before="240" w:after="240"/>
+        <w:rPr>
+          <w:rFonts w:ascii="Raleway Medium" w:eastAsia="Raleway Medium" w:hAnsi="Raleway Medium" w:cs="Raleway Medium"/>
+          <w:sz w:val="24"/>
+          <w:szCs w:val="24"/>
+        </w:rPr>
+      </w:pPr>
+      <w:r>
+        <w:rPr>
+          <w:b/>
+          <w:sz w:val="24"/>
+          <w:szCs w:val="24"/>
+        </w:rPr>
+        <w:t>Client:</w:t>
+      </w:r>
+      <w:r>
+        <w:rPr>
+          <w:rFonts w:ascii="Raleway Medium" w:eastAsia="Raleway Medium" w:hAnsi="Raleway Medium" w:cs="Raleway Medium"/>
+          <w:sz w:val="24"/>
+          <w:szCs w:val="24"/>
+        </w:rPr>
+        <w:t xml:space="preserve"> a client can transfer money to any account</w:t>
+      </w:r>
+      <w:r>
+        <w:rPr>
+          <w:rFonts w:ascii="Raleway Medium" w:eastAsia="Raleway Medium" w:hAnsi="Raleway Medium" w:cs="Raleway Medium"/>
+          <w:sz w:val="24"/>
+          <w:szCs w:val="24"/>
+        </w:rPr>
+        <w:t xml:space="preserve"> he knows account </w:t>
+      </w:r>
+      <w:r>
+        <w:rPr>
+          <w:rFonts w:ascii="Raleway Medium" w:eastAsia="Raleway Medium" w:hAnsi="Raleway Medium" w:cs="Raleway Medium"/>
+          <w:sz w:val="24"/>
+          <w:szCs w:val="24"/>
+        </w:rPr>
+        <w:t>no.</w:t>
+      </w:r>
+    </w:p>
+    <w:p>
+      <w:pPr>
+        <w:spacing w:before="240" w:after="240"/>
+        <w:rPr>
+          <w:rFonts w:ascii="Raleway Medium" w:eastAsia="Raleway Medium" w:hAnsi="Raleway Medium" w:cs="Raleway Medium"/>
+          <w:sz w:val="24"/>
+          <w:szCs w:val="24"/>
+        </w:rPr>
+      </w:pPr>
+      <w:r>
+        <w:rPr>
+          <w:rFonts w:ascii="Raleway Medium" w:eastAsia="Raleway Medium" w:hAnsi="Raleway Medium" w:cs="Raleway Medium"/>
+          <w:sz w:val="24"/>
+          <w:szCs w:val="24"/>
+        </w:rPr>
+        <w:t>The priority is high (Assumption).</w:t>
+      </w:r>
+    </w:p>
+    <w:p>
+      <w:pPr>
+        <w:pStyle w:val="Heading4"/>
+        <w:spacing w:before="240" w:after="240"/>
+        <w:rPr>
+          <w:b/>
+          <w:color w:val="000000"/>
+        </w:rPr>
+      </w:pPr>
+      <w:bookmarkStart w:id="14" w:name="_Toc131892067"/>
+      <w:r>
+        <w:rPr>
+          <w:b/>
+          <w:color w:val="000000"/>
+        </w:rPr>
+        <w:lastRenderedPageBreak/>
+        <w:t>2.</w:t>
+      </w:r>
+      <w:r>
+        <w:rPr>
+          <w:b/>
+          <w:color w:val="000000"/>
+        </w:rPr>
+        <w:t>3.3</w:t>
+      </w:r>
+      <w:r>
+        <w:rPr>
+          <w:b/>
+          <w:color w:val="000000"/>
+        </w:rPr>
+        <w:t>.2 Stimulus</w:t>
+      </w:r>
+      <w:r>
+        <w:rPr>
+          <w:b/>
+          <w:color w:val="000000"/>
+        </w:rPr>
+        <w:t>/Response Sequences</w:t>
+      </w:r>
       <w:bookmarkEnd w:id="14"/>
     </w:p>
     <w:p>
       <w:pPr>
         <w:spacing w:before="240" w:after="240"/>
         <w:rPr>
-          <w:rFonts w:ascii="Raleway Medium" w:eastAsia="Raleway Medium" w:hAnsi="Raleway Medium" w:cs="Raleway Medium"/>
-          <w:sz w:val="24"/>
-          <w:szCs w:val="24"/>
-        </w:rPr>
-      </w:pPr>
-      <w:r>
-        <w:rPr>
-          <w:b/>
-          <w:sz w:val="24"/>
-          <w:szCs w:val="24"/>
-        </w:rPr>
-        <w:t>Client:</w:t>
-      </w:r>
-      <w:r>
-        <w:rPr>
-          <w:rFonts w:ascii="Raleway Medium" w:eastAsia="Raleway Medium" w:hAnsi="Raleway Medium" w:cs="Raleway Medium"/>
-          <w:sz w:val="24"/>
-          <w:szCs w:val="24"/>
-        </w:rPr>
-        <w:t xml:space="preserve"> a client can transfer money to any account</w:t>
-      </w:r>
-      <w:r>
-        <w:rPr>
-          <w:rFonts w:ascii="Raleway Medium" w:eastAsia="Raleway Medium" w:hAnsi="Raleway Medium" w:cs="Raleway Medium"/>
-          <w:sz w:val="24"/>
-          <w:szCs w:val="24"/>
-        </w:rPr>
-        <w:t xml:space="preserve"> he knows account </w:t>
-      </w:r>
-      <w:r>
-        <w:rPr>
-          <w:rFonts w:ascii="Raleway Medium" w:eastAsia="Raleway Medium" w:hAnsi="Raleway Medium" w:cs="Raleway Medium"/>
-          <w:sz w:val="24"/>
-          <w:szCs w:val="24"/>
-        </w:rPr>
-        <w:t>no.</w:t>
-      </w:r>
-    </w:p>
-    <w:p>
-      <w:pPr>
-        <w:spacing w:before="240" w:after="240"/>
-        <w:rPr>
-          <w:rFonts w:ascii="Raleway Medium" w:eastAsia="Raleway Medium" w:hAnsi="Raleway Medium" w:cs="Raleway Medium"/>
-          <w:sz w:val="24"/>
-          <w:szCs w:val="24"/>
-        </w:rPr>
-      </w:pPr>
-      <w:r>
-        <w:rPr>
-          <w:rFonts w:ascii="Raleway Medium" w:eastAsia="Raleway Medium" w:hAnsi="Raleway Medium" w:cs="Raleway Medium"/>
-          <w:sz w:val="24"/>
-          <w:szCs w:val="24"/>
-        </w:rPr>
-        <w:t>The priority is high (Assumption).</w:t>
-      </w:r>
-    </w:p>
-    <w:p>
-      <w:pPr>
-        <w:pStyle w:val="Heading4"/>
-        <w:spacing w:before="240" w:after="240"/>
-        <w:rPr>
-          <w:b/>
-          <w:color w:val="000000"/>
-        </w:rPr>
-      </w:pPr>
-      <w:bookmarkStart w:id="15" w:name="_Toc131892067"/>
-      <w:r>
-        <w:rPr>
-          <w:b/>
-          <w:color w:val="000000"/>
-        </w:rPr>
-        <w:t>2.</w:t>
-      </w:r>
-      <w:r>
-        <w:rPr>
-          <w:b/>
-          <w:color w:val="000000"/>
-        </w:rPr>
-        <w:t>3.3</w:t>
-      </w:r>
-      <w:r>
-        <w:rPr>
-          <w:b/>
-          <w:color w:val="000000"/>
-        </w:rPr>
-        <w:t>.2 Stimulus</w:t>
-      </w:r>
-      <w:r>
-        <w:rPr>
-          <w:b/>
-          <w:color w:val="000000"/>
-        </w:rPr>
-        <w:t>/Response Sequences</w:t>
-      </w:r>
-      <w:bookmarkEnd w:id="15"/>
-    </w:p>
-    <w:p>
-      <w:pPr>
-        <w:spacing w:before="240" w:after="240"/>
-        <w:rPr>
           <w:b/>
           <w:sz w:val="24"/>
           <w:szCs w:val="24"/>
@@ -7188,7 +7135,6 @@
           <w:sz w:val="24"/>
           <w:szCs w:val="24"/>
         </w:rPr>
-        <w:lastRenderedPageBreak/>
         <w:t>While the client is inside the view account page, he/she can perform a transaction.</w:t>
       </w:r>
     </w:p>
@@ -7215,7 +7161,23 @@
           <w:sz w:val="24"/>
           <w:szCs w:val="24"/>
         </w:rPr>
-        <w:t>client must first choose the account he want</w:t>
+        <w:t xml:space="preserve">client must first </w:t>
+      </w:r>
+      <w:r>
+        <w:rPr>
+          <w:rFonts w:ascii="Raleway Medium" w:eastAsia="Raleway Medium" w:hAnsi="Raleway Medium" w:cs="Raleway Medium"/>
+          <w:sz w:val="24"/>
+          <w:szCs w:val="24"/>
+        </w:rPr>
+        <w:t>write an account number where</w:t>
+      </w:r>
+      <w:r>
+        <w:rPr>
+          <w:rFonts w:ascii="Raleway Medium" w:eastAsia="Raleway Medium" w:hAnsi="Raleway Medium" w:cs="Raleway Medium"/>
+          <w:sz w:val="24"/>
+          <w:szCs w:val="24"/>
+        </w:rPr>
+        <w:t xml:space="preserve"> he want</w:t>
       </w:r>
       <w:r>
         <w:rPr>
@@ -7231,7 +7193,23 @@
           <w:sz w:val="24"/>
           <w:szCs w:val="24"/>
         </w:rPr>
-        <w:t xml:space="preserve"> to transfer money from.</w:t>
+        <w:t xml:space="preserve"> to transfer money </w:t>
+      </w:r>
+      <w:r>
+        <w:rPr>
+          <w:rFonts w:ascii="Raleway Medium" w:eastAsia="Raleway Medium" w:hAnsi="Raleway Medium" w:cs="Raleway Medium"/>
+          <w:sz w:val="24"/>
+          <w:szCs w:val="24"/>
+        </w:rPr>
+        <w:t>to</w:t>
+      </w:r>
+      <w:r>
+        <w:rPr>
+          <w:rFonts w:ascii="Raleway Medium" w:eastAsia="Raleway Medium" w:hAnsi="Raleway Medium" w:cs="Raleway Medium"/>
+          <w:sz w:val="24"/>
+          <w:szCs w:val="24"/>
+        </w:rPr>
+        <w:t>.</w:t>
       </w:r>
     </w:p>
     <w:p>
@@ -7265,7 +7243,23 @@
           <w:sz w:val="24"/>
           <w:szCs w:val="24"/>
         </w:rPr>
-        <w:t xml:space="preserve"> not choose an account and try to transfer money, the client show an alert with massage “</w:t>
+        <w:t xml:space="preserve"> not </w:t>
+      </w:r>
+      <w:r>
+        <w:rPr>
+          <w:rFonts w:ascii="Raleway Medium" w:eastAsia="Raleway Medium" w:hAnsi="Raleway Medium" w:cs="Raleway Medium"/>
+          <w:sz w:val="24"/>
+          <w:szCs w:val="24"/>
+        </w:rPr>
+        <w:t>enter</w:t>
+      </w:r>
+      <w:r>
+        <w:rPr>
+          <w:rFonts w:ascii="Raleway Medium" w:eastAsia="Raleway Medium" w:hAnsi="Raleway Medium" w:cs="Raleway Medium"/>
+          <w:sz w:val="24"/>
+          <w:szCs w:val="24"/>
+        </w:rPr>
+        <w:t xml:space="preserve"> an account and try to transfer money, the client show an alert with massage “</w:t>
       </w:r>
       <w:r>
         <w:rPr>
@@ -7745,25 +7739,24 @@
         </w:rPr>
         <w:t>”).</w:t>
       </w:r>
-      <w:bookmarkStart w:id="16" w:name="_r8xhlqnr3nr6" w:colFirst="0" w:colLast="0"/>
-      <w:bookmarkEnd w:id="16"/>
-    </w:p>
-    <w:p>
-      <w:pPr>
-        <w:spacing w:before="240" w:after="240"/>
-        <w:rPr>
-          <w:b/>
-          <w:sz w:val="24"/>
-          <w:szCs w:val="24"/>
-        </w:rPr>
-      </w:pPr>
-      <w:r>
-        <w:rPr>
-          <w:b/>
-          <w:sz w:val="24"/>
-          <w:szCs w:val="24"/>
-        </w:rPr>
-        <w:lastRenderedPageBreak/>
+      <w:bookmarkStart w:id="15" w:name="_r8xhlqnr3nr6" w:colFirst="0" w:colLast="0"/>
+      <w:bookmarkEnd w:id="15"/>
+    </w:p>
+    <w:p>
+      <w:pPr>
+        <w:spacing w:before="240" w:after="240"/>
+        <w:rPr>
+          <w:b/>
+          <w:sz w:val="24"/>
+          <w:szCs w:val="24"/>
+        </w:rPr>
+      </w:pPr>
+      <w:r>
+        <w:rPr>
+          <w:b/>
+          <w:sz w:val="24"/>
+          <w:szCs w:val="24"/>
+        </w:rPr>
         <w:t>SRS_PerformTransaction_007</w:t>
       </w:r>
     </w:p>
@@ -7923,7 +7916,7 @@
         </w:rPr>
         <w:t xml:space="preserve"> “please enter a number”.</w:t>
       </w:r>
-      <w:bookmarkStart w:id="17" w:name="_Toc131892068"/>
+      <w:bookmarkStart w:id="16" w:name="_Toc131892068"/>
     </w:p>
     <w:p/>
     <w:p>
@@ -7998,28 +7991,562 @@
         </w:rPr>
         <w:t>)</w:t>
       </w:r>
+      <w:bookmarkEnd w:id="16"/>
+    </w:p>
+    <w:p>
+      <w:pPr>
+        <w:spacing w:before="240" w:after="240"/>
+        <w:rPr>
+          <w:rFonts w:ascii="Raleway" w:eastAsia="Raleway" w:hAnsi="Raleway" w:cs="Raleway"/>
+          <w:sz w:val="24"/>
+          <w:szCs w:val="24"/>
+        </w:rPr>
+      </w:pPr>
+      <w:r>
+        <w:rPr>
+          <w:b/>
+          <w:sz w:val="24"/>
+          <w:szCs w:val="24"/>
+        </w:rPr>
+        <w:t>Client:</w:t>
+      </w:r>
+      <w:r>
+        <w:rPr>
+          <w:b/>
+          <w:sz w:val="24"/>
+          <w:szCs w:val="24"/>
+        </w:rPr>
+        <w:t xml:space="preserve"> </w:t>
+      </w:r>
+      <w:r>
+        <w:rPr>
+          <w:rFonts w:ascii="Raleway Medium" w:eastAsia="Raleway Medium" w:hAnsi="Raleway Medium" w:cs="Raleway Medium"/>
+          <w:sz w:val="24"/>
+          <w:szCs w:val="24"/>
+        </w:rPr>
+        <w:t xml:space="preserve">A Client can </w:t>
+      </w:r>
+      <w:r>
+        <w:rPr>
+          <w:rFonts w:ascii="Raleway Medium" w:eastAsia="Raleway Medium" w:hAnsi="Raleway Medium" w:cs="Raleway Medium"/>
+          <w:sz w:val="24"/>
+          <w:szCs w:val="24"/>
+        </w:rPr>
+        <w:t xml:space="preserve">add one or more new </w:t>
+      </w:r>
+      <w:r>
+        <w:rPr>
+          <w:rFonts w:ascii="Raleway Medium" w:eastAsia="Raleway Medium" w:hAnsi="Raleway Medium" w:cs="Raleway Medium"/>
+          <w:sz w:val="24"/>
+          <w:szCs w:val="24"/>
+        </w:rPr>
+        <w:t>account</w:t>
+      </w:r>
+      <w:r>
+        <w:rPr>
+          <w:rFonts w:ascii="Raleway Medium" w:eastAsia="Raleway Medium" w:hAnsi="Raleway Medium" w:cs="Raleway Medium"/>
+          <w:sz w:val="24"/>
+          <w:szCs w:val="24"/>
+        </w:rPr>
+        <w:t>s</w:t>
+      </w:r>
+      <w:r>
+        <w:rPr>
+          <w:rFonts w:ascii="Raleway Medium" w:eastAsia="Raleway Medium" w:hAnsi="Raleway Medium" w:cs="Raleway Medium"/>
+          <w:sz w:val="24"/>
+          <w:szCs w:val="24"/>
+        </w:rPr>
+        <w:t xml:space="preserve">, </w:t>
+      </w:r>
+      <w:r>
+        <w:rPr>
+          <w:rFonts w:ascii="Raleway" w:eastAsia="Raleway" w:hAnsi="Raleway" w:cs="Raleway"/>
+          <w:sz w:val="24"/>
+          <w:szCs w:val="24"/>
+        </w:rPr>
+        <w:t xml:space="preserve">after the </w:t>
+      </w:r>
+      <w:r>
+        <w:rPr>
+          <w:rFonts w:ascii="Raleway" w:eastAsia="Raleway" w:hAnsi="Raleway" w:cs="Raleway"/>
+          <w:sz w:val="24"/>
+          <w:szCs w:val="24"/>
+        </w:rPr>
+        <w:t xml:space="preserve">client </w:t>
+      </w:r>
+      <w:r>
+        <w:rPr>
+          <w:rFonts w:ascii="Raleway" w:eastAsia="Raleway" w:hAnsi="Raleway" w:cs="Raleway"/>
+          <w:sz w:val="24"/>
+          <w:szCs w:val="24"/>
+        </w:rPr>
+        <w:t>clicks</w:t>
+      </w:r>
+      <w:r>
+        <w:rPr>
+          <w:rFonts w:ascii="Raleway" w:eastAsia="Raleway" w:hAnsi="Raleway" w:cs="Raleway"/>
+          <w:sz w:val="24"/>
+          <w:szCs w:val="24"/>
+        </w:rPr>
+        <w:t xml:space="preserve"> on</w:t>
+      </w:r>
+      <w:r>
+        <w:rPr>
+          <w:rFonts w:ascii="Raleway" w:eastAsia="Raleway" w:hAnsi="Raleway" w:cs="Raleway"/>
+          <w:sz w:val="24"/>
+          <w:szCs w:val="24"/>
+        </w:rPr>
+        <w:t xml:space="preserve"> </w:t>
+      </w:r>
+      <w:r>
+        <w:rPr>
+          <w:rFonts w:ascii="Raleway" w:eastAsia="Raleway" w:hAnsi="Raleway" w:cs="Raleway"/>
+          <w:sz w:val="24"/>
+          <w:szCs w:val="24"/>
+        </w:rPr>
+        <w:t>A</w:t>
+      </w:r>
+      <w:r>
+        <w:rPr>
+          <w:rFonts w:ascii="Raleway" w:eastAsia="Raleway" w:hAnsi="Raleway" w:cs="Raleway"/>
+          <w:sz w:val="24"/>
+          <w:szCs w:val="24"/>
+        </w:rPr>
+        <w:t>d</w:t>
+      </w:r>
+      <w:r>
+        <w:rPr>
+          <w:rFonts w:ascii="Raleway" w:eastAsia="Raleway" w:hAnsi="Raleway" w:cs="Raleway"/>
+          <w:sz w:val="24"/>
+          <w:szCs w:val="24"/>
+        </w:rPr>
+        <w:t>d</w:t>
+      </w:r>
+      <w:r>
+        <w:rPr>
+          <w:rFonts w:ascii="Raleway" w:eastAsia="Raleway" w:hAnsi="Raleway" w:cs="Raleway"/>
+          <w:sz w:val="24"/>
+          <w:szCs w:val="24"/>
+        </w:rPr>
+        <w:t xml:space="preserve"> </w:t>
+      </w:r>
+      <w:r>
+        <w:rPr>
+          <w:rFonts w:ascii="Raleway" w:eastAsia="Raleway" w:hAnsi="Raleway" w:cs="Raleway"/>
+          <w:sz w:val="24"/>
+          <w:szCs w:val="24"/>
+        </w:rPr>
+        <w:t>New A</w:t>
+      </w:r>
+      <w:r>
+        <w:rPr>
+          <w:rFonts w:ascii="Raleway" w:eastAsia="Raleway" w:hAnsi="Raleway" w:cs="Raleway"/>
+          <w:sz w:val="24"/>
+          <w:szCs w:val="24"/>
+        </w:rPr>
+        <w:t xml:space="preserve">ccount button the system will provide </w:t>
+      </w:r>
+      <w:r>
+        <w:rPr>
+          <w:rFonts w:ascii="Raleway" w:eastAsia="Raleway" w:hAnsi="Raleway" w:cs="Raleway"/>
+          <w:sz w:val="24"/>
+          <w:szCs w:val="24"/>
+        </w:rPr>
+        <w:t xml:space="preserve">an </w:t>
+      </w:r>
+      <w:r>
+        <w:rPr>
+          <w:rFonts w:ascii="Raleway" w:eastAsia="Raleway" w:hAnsi="Raleway" w:cs="Raleway"/>
+          <w:sz w:val="24"/>
+          <w:szCs w:val="24"/>
+        </w:rPr>
+        <w:t xml:space="preserve">alert </w:t>
+      </w:r>
+      <w:r>
+        <w:rPr>
+          <w:rFonts w:ascii="Raleway" w:eastAsia="Raleway" w:hAnsi="Raleway" w:cs="Raleway"/>
+          <w:sz w:val="24"/>
+          <w:szCs w:val="24"/>
+        </w:rPr>
+        <w:t>message</w:t>
+      </w:r>
+      <w:r>
+        <w:rPr>
+          <w:rFonts w:ascii="Raleway" w:eastAsia="Raleway" w:hAnsi="Raleway" w:cs="Raleway"/>
+          <w:sz w:val="24"/>
+          <w:szCs w:val="24"/>
+        </w:rPr>
+        <w:t xml:space="preserve"> saying " </w:t>
+      </w:r>
+      <w:r>
+        <w:rPr>
+          <w:rFonts w:ascii="Raleway" w:eastAsia="Raleway" w:hAnsi="Raleway" w:cs="Raleway"/>
+          <w:sz w:val="24"/>
+          <w:szCs w:val="24"/>
+        </w:rPr>
+        <w:t xml:space="preserve">your account Number </w:t>
+      </w:r>
+      <w:r>
+        <w:rPr>
+          <w:rFonts w:ascii="Raleway" w:eastAsia="Raleway" w:hAnsi="Raleway" w:cs="Raleway"/>
+          <w:sz w:val="24"/>
+          <w:szCs w:val="24"/>
+        </w:rPr>
+        <w:t>is.</w:t>
+      </w:r>
+      <w:r>
+        <w:rPr>
+          <w:rFonts w:ascii="Raleway" w:eastAsia="Raleway" w:hAnsi="Raleway" w:cs="Raleway"/>
+          <w:sz w:val="24"/>
+          <w:szCs w:val="24"/>
+        </w:rPr>
+        <w:t xml:space="preserve"> </w:t>
+      </w:r>
+      <w:r>
+        <w:rPr>
+          <w:rFonts w:ascii="Raleway" w:eastAsia="Raleway" w:hAnsi="Raleway" w:cs="Raleway"/>
+          <w:sz w:val="24"/>
+          <w:szCs w:val="24"/>
+        </w:rPr>
+        <w:t>"</w:t>
+      </w:r>
+      <w:r>
+        <w:rPr>
+          <w:rFonts w:ascii="Raleway" w:eastAsia="Raleway" w:hAnsi="Raleway" w:cs="Raleway"/>
+          <w:sz w:val="24"/>
+          <w:szCs w:val="24"/>
+        </w:rPr>
+        <w:t>. T</w:t>
+      </w:r>
+      <w:r>
+        <w:rPr>
+          <w:rFonts w:ascii="Raleway" w:eastAsia="Raleway" w:hAnsi="Raleway" w:cs="Raleway"/>
+          <w:sz w:val="24"/>
+          <w:szCs w:val="24"/>
+        </w:rPr>
+        <w:t xml:space="preserve">he account number will be added automatically to the drop-down list containing the opened accounts for the </w:t>
+      </w:r>
+      <w:r>
+        <w:rPr>
+          <w:rFonts w:ascii="Raleway" w:eastAsia="Raleway" w:hAnsi="Raleway" w:cs="Raleway"/>
+          <w:sz w:val="24"/>
+          <w:szCs w:val="24"/>
+        </w:rPr>
+        <w:t>client.</w:t>
+      </w:r>
+    </w:p>
+    <w:p>
+      <w:pPr>
+        <w:spacing w:before="240" w:after="240"/>
+        <w:rPr>
+          <w:rFonts w:ascii="Raleway Medium" w:eastAsia="Raleway Medium" w:hAnsi="Raleway Medium" w:cs="Raleway Medium"/>
+          <w:sz w:val="24"/>
+          <w:szCs w:val="24"/>
+        </w:rPr>
+      </w:pPr>
+      <w:r>
+        <w:rPr>
+          <w:rFonts w:ascii="Raleway Medium" w:eastAsia="Raleway Medium" w:hAnsi="Raleway Medium" w:cs="Raleway Medium"/>
+          <w:sz w:val="24"/>
+          <w:szCs w:val="24"/>
+        </w:rPr>
+        <w:t>The priority is high (Assumption).</w:t>
+      </w:r>
+    </w:p>
+    <w:p>
+      <w:pPr>
+        <w:pStyle w:val="Heading4"/>
+        <w:spacing w:before="240" w:after="240"/>
+        <w:rPr>
+          <w:b/>
+          <w:color w:val="000000"/>
+        </w:rPr>
+      </w:pPr>
+      <w:bookmarkStart w:id="17" w:name="_Toc131892069"/>
+      <w:r>
+        <w:rPr>
+          <w:b/>
+          <w:color w:val="000000"/>
+        </w:rPr>
+        <w:t>2.</w:t>
+      </w:r>
+      <w:r>
+        <w:rPr>
+          <w:b/>
+          <w:color w:val="000000"/>
+        </w:rPr>
+        <w:t>3.4.2</w:t>
+      </w:r>
+      <w:r>
+        <w:rPr>
+          <w:b/>
+          <w:color w:val="000000"/>
+        </w:rPr>
+        <w:t xml:space="preserve"> Stimulus</w:t>
+      </w:r>
+      <w:r>
+        <w:rPr>
+          <w:b/>
+          <w:color w:val="000000"/>
+        </w:rPr>
+        <w:t>/Response Sequences</w:t>
+      </w:r>
       <w:bookmarkEnd w:id="17"/>
     </w:p>
     <w:p>
       <w:pPr>
         <w:spacing w:before="240" w:after="240"/>
         <w:rPr>
+          <w:b/>
+          <w:sz w:val="24"/>
+          <w:szCs w:val="24"/>
+        </w:rPr>
+      </w:pPr>
+      <w:r>
+        <w:rPr>
+          <w:b/>
+          <w:sz w:val="24"/>
+          <w:szCs w:val="24"/>
+        </w:rPr>
+        <w:t>SRS_</w:t>
+      </w:r>
+      <w:r>
+        <w:rPr>
+          <w:b/>
+          <w:sz w:val="24"/>
+          <w:szCs w:val="24"/>
+        </w:rPr>
+        <w:t>Ad</w:t>
+      </w:r>
+      <w:r>
+        <w:rPr>
+          <w:b/>
+          <w:sz w:val="24"/>
+          <w:szCs w:val="24"/>
+        </w:rPr>
+        <w:t xml:space="preserve">d </w:t>
+      </w:r>
+      <w:r>
+        <w:rPr>
+          <w:b/>
+          <w:sz w:val="24"/>
+          <w:szCs w:val="24"/>
+        </w:rPr>
+        <w:t>New</w:t>
+      </w:r>
+      <w:r>
+        <w:rPr>
+          <w:b/>
+          <w:sz w:val="24"/>
+          <w:szCs w:val="24"/>
+        </w:rPr>
+        <w:t xml:space="preserve"> </w:t>
+      </w:r>
+      <w:r>
+        <w:rPr>
+          <w:b/>
+          <w:sz w:val="24"/>
+          <w:szCs w:val="24"/>
+        </w:rPr>
+        <w:t xml:space="preserve">Account </w:t>
+      </w:r>
+      <w:r>
+        <w:rPr>
+          <w:b/>
+          <w:sz w:val="24"/>
+          <w:szCs w:val="24"/>
+        </w:rPr>
+        <w:t>_001</w:t>
+      </w:r>
+    </w:p>
+    <w:p>
+      <w:pPr>
+        <w:spacing w:before="240" w:after="240"/>
+        <w:rPr>
+          <w:rFonts w:ascii="Raleway Medium" w:eastAsia="Raleway Medium" w:hAnsi="Raleway Medium" w:cs="Raleway Medium"/>
+          <w:sz w:val="24"/>
+          <w:szCs w:val="24"/>
+        </w:rPr>
+      </w:pPr>
+      <w:r>
+        <w:rPr>
+          <w:rFonts w:ascii="Raleway Medium" w:eastAsia="Raleway Medium" w:hAnsi="Raleway Medium" w:cs="Raleway Medium"/>
+          <w:sz w:val="24"/>
+          <w:szCs w:val="24"/>
+        </w:rPr>
+        <w:t xml:space="preserve">To </w:t>
+      </w:r>
+      <w:r>
+        <w:rPr>
+          <w:rFonts w:ascii="Raleway Medium" w:eastAsia="Raleway Medium" w:hAnsi="Raleway Medium" w:cs="Raleway Medium"/>
+          <w:sz w:val="24"/>
+          <w:szCs w:val="24"/>
+        </w:rPr>
+        <w:t>ad</w:t>
+      </w:r>
+      <w:r>
+        <w:rPr>
+          <w:rFonts w:ascii="Raleway Medium" w:eastAsia="Raleway Medium" w:hAnsi="Raleway Medium" w:cs="Raleway Medium"/>
+          <w:sz w:val="24"/>
+          <w:szCs w:val="24"/>
+        </w:rPr>
+        <w:t xml:space="preserve">d new account, click </w:t>
+      </w:r>
+      <w:r>
+        <w:rPr>
+          <w:rFonts w:ascii="Raleway Medium" w:eastAsia="Raleway Medium" w:hAnsi="Raleway Medium" w:cs="Raleway Medium"/>
+          <w:sz w:val="24"/>
+          <w:szCs w:val="24"/>
+        </w:rPr>
+        <w:t>on</w:t>
+      </w:r>
+      <w:r>
+        <w:rPr>
+          <w:rFonts w:ascii="Raleway Medium" w:eastAsia="Raleway Medium" w:hAnsi="Raleway Medium" w:cs="Raleway Medium"/>
+          <w:sz w:val="24"/>
+          <w:szCs w:val="24"/>
+        </w:rPr>
+        <w:t xml:space="preserve"> Add New A</w:t>
+      </w:r>
+      <w:r>
+        <w:rPr>
+          <w:rFonts w:ascii="Raleway Medium" w:eastAsia="Raleway Medium" w:hAnsi="Raleway Medium" w:cs="Raleway Medium"/>
+          <w:sz w:val="24"/>
+          <w:szCs w:val="24"/>
+        </w:rPr>
+        <w:t>ccount</w:t>
+      </w:r>
+      <w:r>
+        <w:rPr>
+          <w:rFonts w:ascii="Raleway Medium" w:eastAsia="Raleway Medium" w:hAnsi="Raleway Medium" w:cs="Raleway Medium"/>
+          <w:sz w:val="24"/>
+          <w:szCs w:val="24"/>
+        </w:rPr>
+        <w:t xml:space="preserve"> button</w:t>
+      </w:r>
+      <w:r>
+        <w:rPr>
+          <w:rFonts w:ascii="Raleway Medium" w:eastAsia="Raleway Medium" w:hAnsi="Raleway Medium" w:cs="Raleway Medium"/>
+          <w:sz w:val="24"/>
+          <w:szCs w:val="24"/>
+        </w:rPr>
+        <w:t>,</w:t>
+      </w:r>
+      <w:r>
+        <w:rPr>
+          <w:rFonts w:ascii="Raleway Medium" w:eastAsia="Raleway Medium" w:hAnsi="Raleway Medium" w:cs="Raleway Medium"/>
+          <w:sz w:val="24"/>
+          <w:szCs w:val="24"/>
+        </w:rPr>
+        <w:t xml:space="preserve"> </w:t>
+      </w:r>
+      <w:bookmarkStart w:id="18" w:name="_hc9hwqcanbv9" w:colFirst="0" w:colLast="0"/>
+      <w:bookmarkEnd w:id="18"/>
+      <w:r>
+        <w:rPr>
           <w:rFonts w:ascii="Raleway" w:eastAsia="Raleway" w:hAnsi="Raleway" w:cs="Raleway"/>
           <w:sz w:val="24"/>
           <w:szCs w:val="24"/>
         </w:rPr>
-      </w:pPr>
-      <w:r>
-        <w:rPr>
-          <w:b/>
-          <w:sz w:val="24"/>
-          <w:szCs w:val="24"/>
-        </w:rPr>
-        <w:t>Client:</w:t>
-      </w:r>
-      <w:r>
-        <w:rPr>
-          <w:b/>
+        <w:t xml:space="preserve">the system will provide </w:t>
+      </w:r>
+      <w:r>
+        <w:rPr>
+          <w:rFonts w:ascii="Raleway" w:eastAsia="Raleway" w:hAnsi="Raleway" w:cs="Raleway"/>
+          <w:sz w:val="24"/>
+          <w:szCs w:val="24"/>
+        </w:rPr>
+        <w:t xml:space="preserve">an alert </w:t>
+      </w:r>
+      <w:r>
+        <w:rPr>
+          <w:rFonts w:ascii="Raleway" w:eastAsia="Raleway" w:hAnsi="Raleway" w:cs="Raleway"/>
+          <w:sz w:val="24"/>
+          <w:szCs w:val="24"/>
+        </w:rPr>
+        <w:t>message saying “your</w:t>
+      </w:r>
+      <w:r>
+        <w:rPr>
+          <w:rFonts w:ascii="Raleway" w:eastAsia="Raleway" w:hAnsi="Raleway" w:cs="Raleway"/>
+          <w:sz w:val="24"/>
+          <w:szCs w:val="24"/>
+        </w:rPr>
+        <w:t xml:space="preserve"> account Number is </w:t>
+      </w:r>
+      <w:r>
+        <w:rPr>
+          <w:rFonts w:ascii="Raleway" w:eastAsia="Raleway" w:hAnsi="Raleway" w:cs="Raleway"/>
+          <w:sz w:val="24"/>
+          <w:szCs w:val="24"/>
+        </w:rPr>
+        <w:t xml:space="preserve"> ...</w:t>
+      </w:r>
+      <w:r>
+        <w:rPr>
+          <w:rFonts w:ascii="Raleway" w:eastAsia="Raleway" w:hAnsi="Raleway" w:cs="Raleway"/>
+          <w:sz w:val="24"/>
+          <w:szCs w:val="24"/>
+        </w:rPr>
+        <w:t>”</w:t>
+      </w:r>
+      <w:r>
+        <w:rPr>
+          <w:rFonts w:ascii="Raleway Medium" w:eastAsia="Raleway Medium" w:hAnsi="Raleway Medium" w:cs="Raleway Medium"/>
+          <w:sz w:val="24"/>
+          <w:szCs w:val="24"/>
+        </w:rPr>
+        <w:t>.</w:t>
+      </w:r>
+      <w:bookmarkStart w:id="19" w:name="_Toc131892070"/>
+    </w:p>
+    <w:p>
+      <w:pPr>
+        <w:spacing w:before="240" w:after="240"/>
+        <w:rPr>
+          <w:rFonts w:ascii="Raleway Medium" w:eastAsia="Raleway Medium" w:hAnsi="Raleway Medium" w:cs="Raleway Medium"/>
+          <w:sz w:val="24"/>
+          <w:szCs w:val="24"/>
+        </w:rPr>
+      </w:pPr>
+    </w:p>
+    <w:p>
+      <w:pPr>
+        <w:pStyle w:val="Heading4"/>
+        <w:spacing w:before="240" w:after="240"/>
+        <w:rPr>
+          <w:b/>
+          <w:color w:val="000000"/>
+        </w:rPr>
+      </w:pPr>
+      <w:r>
+        <w:rPr>
+          <w:b/>
+          <w:color w:val="000000"/>
+        </w:rPr>
+        <w:t>2.3.5.1 Description and Priority (Close Account)</w:t>
+      </w:r>
+      <w:bookmarkEnd w:id="19"/>
+    </w:p>
+    <w:p>
+      <w:pPr>
+        <w:spacing w:before="240" w:after="240"/>
+        <w:rPr>
+          <w:rFonts w:ascii="Raleway Medium" w:eastAsia="Raleway Medium" w:hAnsi="Raleway Medium" w:cs="Raleway Medium"/>
+          <w:sz w:val="24"/>
+          <w:szCs w:val="24"/>
+        </w:rPr>
+      </w:pPr>
+      <w:r>
+        <w:rPr>
+          <w:b/>
+          <w:sz w:val="24"/>
+          <w:szCs w:val="24"/>
+        </w:rPr>
+        <w:t>Admin:</w:t>
+      </w:r>
+      <w:r>
+        <w:rPr>
           <w:sz w:val="24"/>
           <w:szCs w:val="24"/>
         </w:rPr>
@@ -8031,232 +8558,41 @@
           <w:sz w:val="24"/>
           <w:szCs w:val="24"/>
         </w:rPr>
-        <w:t xml:space="preserve">A Client can </w:t>
-      </w:r>
-      <w:r>
-        <w:rPr>
-          <w:rFonts w:ascii="Raleway Medium" w:eastAsia="Raleway Medium" w:hAnsi="Raleway Medium" w:cs="Raleway Medium"/>
-          <w:sz w:val="24"/>
-          <w:szCs w:val="24"/>
-        </w:rPr>
-        <w:t xml:space="preserve">add one or more new </w:t>
-      </w:r>
-      <w:r>
-        <w:rPr>
-          <w:rFonts w:ascii="Raleway Medium" w:eastAsia="Raleway Medium" w:hAnsi="Raleway Medium" w:cs="Raleway Medium"/>
-          <w:sz w:val="24"/>
-          <w:szCs w:val="24"/>
-        </w:rPr>
-        <w:t>account</w:t>
-      </w:r>
-      <w:r>
-        <w:rPr>
-          <w:rFonts w:ascii="Raleway Medium" w:eastAsia="Raleway Medium" w:hAnsi="Raleway Medium" w:cs="Raleway Medium"/>
-          <w:sz w:val="24"/>
-          <w:szCs w:val="24"/>
-        </w:rPr>
-        <w:t>s</w:t>
-      </w:r>
-      <w:r>
-        <w:rPr>
-          <w:rFonts w:ascii="Raleway Medium" w:eastAsia="Raleway Medium" w:hAnsi="Raleway Medium" w:cs="Raleway Medium"/>
-          <w:sz w:val="24"/>
-          <w:szCs w:val="24"/>
-        </w:rPr>
-        <w:t xml:space="preserve">, </w:t>
-      </w:r>
-      <w:r>
-        <w:rPr>
-          <w:rFonts w:ascii="Raleway" w:eastAsia="Raleway" w:hAnsi="Raleway" w:cs="Raleway"/>
-          <w:sz w:val="24"/>
-          <w:szCs w:val="24"/>
-        </w:rPr>
-        <w:t xml:space="preserve">after the </w:t>
-      </w:r>
-      <w:r>
-        <w:rPr>
-          <w:rFonts w:ascii="Raleway" w:eastAsia="Raleway" w:hAnsi="Raleway" w:cs="Raleway"/>
-          <w:sz w:val="24"/>
-          <w:szCs w:val="24"/>
-        </w:rPr>
-        <w:t xml:space="preserve">client </w:t>
-      </w:r>
-      <w:r>
-        <w:rPr>
-          <w:rFonts w:ascii="Raleway" w:eastAsia="Raleway" w:hAnsi="Raleway" w:cs="Raleway"/>
-          <w:sz w:val="24"/>
-          <w:szCs w:val="24"/>
-        </w:rPr>
-        <w:t>clicks</w:t>
-      </w:r>
-      <w:r>
-        <w:rPr>
-          <w:rFonts w:ascii="Raleway" w:eastAsia="Raleway" w:hAnsi="Raleway" w:cs="Raleway"/>
-          <w:sz w:val="24"/>
-          <w:szCs w:val="24"/>
-        </w:rPr>
-        <w:t xml:space="preserve"> on</w:t>
-      </w:r>
-      <w:r>
-        <w:rPr>
-          <w:rFonts w:ascii="Raleway" w:eastAsia="Raleway" w:hAnsi="Raleway" w:cs="Raleway"/>
-          <w:sz w:val="24"/>
-          <w:szCs w:val="24"/>
-        </w:rPr>
-        <w:t xml:space="preserve"> </w:t>
-      </w:r>
-      <w:r>
-        <w:rPr>
-          <w:rFonts w:ascii="Raleway" w:eastAsia="Raleway" w:hAnsi="Raleway" w:cs="Raleway"/>
-          <w:sz w:val="24"/>
-          <w:szCs w:val="24"/>
-        </w:rPr>
-        <w:t>A</w:t>
-      </w:r>
-      <w:r>
-        <w:rPr>
-          <w:rFonts w:ascii="Raleway" w:eastAsia="Raleway" w:hAnsi="Raleway" w:cs="Raleway"/>
-          <w:sz w:val="24"/>
-          <w:szCs w:val="24"/>
-        </w:rPr>
-        <w:t>d</w:t>
-      </w:r>
-      <w:r>
-        <w:rPr>
-          <w:rFonts w:ascii="Raleway" w:eastAsia="Raleway" w:hAnsi="Raleway" w:cs="Raleway"/>
-          <w:sz w:val="24"/>
-          <w:szCs w:val="24"/>
-        </w:rPr>
-        <w:t>d</w:t>
-      </w:r>
-      <w:r>
-        <w:rPr>
-          <w:rFonts w:ascii="Raleway" w:eastAsia="Raleway" w:hAnsi="Raleway" w:cs="Raleway"/>
-          <w:sz w:val="24"/>
-          <w:szCs w:val="24"/>
-        </w:rPr>
-        <w:t xml:space="preserve"> </w:t>
-      </w:r>
-      <w:r>
-        <w:rPr>
-          <w:rFonts w:ascii="Raleway" w:eastAsia="Raleway" w:hAnsi="Raleway" w:cs="Raleway"/>
-          <w:sz w:val="24"/>
-          <w:szCs w:val="24"/>
-        </w:rPr>
-        <w:t>New A</w:t>
-      </w:r>
-      <w:r>
-        <w:rPr>
-          <w:rFonts w:ascii="Raleway" w:eastAsia="Raleway" w:hAnsi="Raleway" w:cs="Raleway"/>
-          <w:sz w:val="24"/>
-          <w:szCs w:val="24"/>
-        </w:rPr>
-        <w:t xml:space="preserve">ccount button the system will provide </w:t>
-      </w:r>
-      <w:r>
-        <w:rPr>
-          <w:rFonts w:ascii="Raleway" w:eastAsia="Raleway" w:hAnsi="Raleway" w:cs="Raleway"/>
-          <w:sz w:val="24"/>
-          <w:szCs w:val="24"/>
-        </w:rPr>
-        <w:t xml:space="preserve">an </w:t>
-      </w:r>
-      <w:r>
-        <w:rPr>
-          <w:rFonts w:ascii="Raleway" w:eastAsia="Raleway" w:hAnsi="Raleway" w:cs="Raleway"/>
-          <w:sz w:val="24"/>
-          <w:szCs w:val="24"/>
-        </w:rPr>
-        <w:t xml:space="preserve">alert </w:t>
-      </w:r>
-      <w:r>
-        <w:rPr>
-          <w:rFonts w:ascii="Raleway" w:eastAsia="Raleway" w:hAnsi="Raleway" w:cs="Raleway"/>
-          <w:sz w:val="24"/>
-          <w:szCs w:val="24"/>
-        </w:rPr>
-        <w:t>message</w:t>
-      </w:r>
-      <w:r>
-        <w:rPr>
-          <w:rFonts w:ascii="Raleway" w:eastAsia="Raleway" w:hAnsi="Raleway" w:cs="Raleway"/>
-          <w:sz w:val="24"/>
-          <w:szCs w:val="24"/>
-        </w:rPr>
-        <w:t xml:space="preserve"> saying " </w:t>
-      </w:r>
-      <w:r>
-        <w:rPr>
-          <w:rFonts w:ascii="Raleway" w:eastAsia="Raleway" w:hAnsi="Raleway" w:cs="Raleway"/>
-          <w:sz w:val="24"/>
-          <w:szCs w:val="24"/>
-        </w:rPr>
-        <w:t xml:space="preserve">your account Number </w:t>
-      </w:r>
-      <w:r>
-        <w:rPr>
-          <w:rFonts w:ascii="Raleway" w:eastAsia="Raleway" w:hAnsi="Raleway" w:cs="Raleway"/>
-          <w:sz w:val="24"/>
-          <w:szCs w:val="24"/>
-        </w:rPr>
-        <w:t>is.</w:t>
-      </w:r>
-      <w:r>
-        <w:rPr>
-          <w:rFonts w:ascii="Raleway" w:eastAsia="Raleway" w:hAnsi="Raleway" w:cs="Raleway"/>
-          <w:sz w:val="24"/>
-          <w:szCs w:val="24"/>
-        </w:rPr>
-        <w:t xml:space="preserve"> </w:t>
-      </w:r>
-      <w:r>
-        <w:rPr>
-          <w:rFonts w:ascii="Raleway" w:eastAsia="Raleway" w:hAnsi="Raleway" w:cs="Raleway"/>
-          <w:sz w:val="24"/>
-          <w:szCs w:val="24"/>
-        </w:rPr>
-        <w:t>"</w:t>
-      </w:r>
-      <w:r>
-        <w:rPr>
-          <w:rFonts w:ascii="Raleway" w:eastAsia="Raleway" w:hAnsi="Raleway" w:cs="Raleway"/>
-          <w:sz w:val="24"/>
-          <w:szCs w:val="24"/>
-        </w:rPr>
-        <w:t>. T</w:t>
-      </w:r>
-      <w:r>
-        <w:rPr>
-          <w:rFonts w:ascii="Raleway" w:eastAsia="Raleway" w:hAnsi="Raleway" w:cs="Raleway"/>
-          <w:sz w:val="24"/>
-          <w:szCs w:val="24"/>
-        </w:rPr>
-        <w:t xml:space="preserve">he account number will be added automatically to the drop-down list containing the opened accounts for the </w:t>
-      </w:r>
-      <w:r>
-        <w:rPr>
-          <w:rFonts w:ascii="Raleway" w:eastAsia="Raleway" w:hAnsi="Raleway" w:cs="Raleway"/>
-          <w:sz w:val="24"/>
-          <w:szCs w:val="24"/>
-        </w:rPr>
-        <w:t>client.</w:t>
-      </w:r>
-    </w:p>
-    <w:p>
-      <w:pPr>
-        <w:spacing w:before="240" w:after="240"/>
-        <w:rPr>
-          <w:rFonts w:ascii="Raleway Medium" w:eastAsia="Raleway Medium" w:hAnsi="Raleway Medium" w:cs="Raleway Medium"/>
-          <w:sz w:val="24"/>
-          <w:szCs w:val="24"/>
-        </w:rPr>
-      </w:pPr>
-      <w:r>
-        <w:rPr>
-          <w:rFonts w:ascii="Raleway Medium" w:eastAsia="Raleway Medium" w:hAnsi="Raleway Medium" w:cs="Raleway Medium"/>
-          <w:sz w:val="24"/>
-          <w:szCs w:val="24"/>
-        </w:rPr>
+        <w:t xml:space="preserve">can close </w:t>
+      </w:r>
+      <w:r>
+        <w:rPr>
+          <w:rFonts w:ascii="Raleway Medium" w:eastAsia="Raleway Medium" w:hAnsi="Raleway Medium" w:cs="Raleway Medium"/>
+          <w:sz w:val="24"/>
+          <w:szCs w:val="24"/>
+        </w:rPr>
+        <w:t>client’s accounts</w:t>
+      </w:r>
+      <w:r>
+        <w:rPr>
+          <w:rFonts w:ascii="Raleway Medium" w:eastAsia="Raleway Medium" w:hAnsi="Raleway Medium" w:cs="Raleway Medium"/>
+          <w:sz w:val="24"/>
+          <w:szCs w:val="24"/>
+        </w:rPr>
+        <w:t>.</w:t>
+      </w:r>
+    </w:p>
+    <w:p>
+      <w:pPr>
+        <w:spacing w:before="240" w:after="240"/>
+        <w:rPr>
+          <w:rFonts w:ascii="Raleway Medium" w:eastAsia="Raleway Medium" w:hAnsi="Raleway Medium" w:cs="Raleway Medium"/>
+          <w:sz w:val="24"/>
+          <w:szCs w:val="24"/>
+        </w:rPr>
+      </w:pPr>
+      <w:r>
+        <w:rPr>
+          <w:rFonts w:ascii="Raleway Medium" w:eastAsia="Raleway Medium" w:hAnsi="Raleway Medium" w:cs="Raleway Medium"/>
+          <w:sz w:val="24"/>
+          <w:szCs w:val="24"/>
+        </w:rPr>
+        <w:lastRenderedPageBreak/>
         <w:t>The priority is high (Assumption).</w:t>
       </w:r>
     </w:p>
@@ -8269,281 +8605,13 @@
           <w:color w:val="000000"/>
         </w:rPr>
       </w:pPr>
-      <w:bookmarkStart w:id="18" w:name="_Toc131892069"/>
+      <w:bookmarkStart w:id="20" w:name="_Toc131892071"/>
       <w:r>
         <w:rPr>
           <w:b/>
           <w:color w:val="000000"/>
         </w:rPr>
-        <w:t>2.</w:t>
-      </w:r>
-      <w:r>
-        <w:rPr>
-          <w:b/>
-          <w:color w:val="000000"/>
-        </w:rPr>
-        <w:t>3.4.2</w:t>
-      </w:r>
-      <w:r>
-        <w:rPr>
-          <w:b/>
-          <w:color w:val="000000"/>
-        </w:rPr>
-        <w:t xml:space="preserve"> Stimulus</w:t>
-      </w:r>
-      <w:r>
-        <w:rPr>
-          <w:b/>
-          <w:color w:val="000000"/>
-        </w:rPr>
-        <w:t>/Response Sequences</w:t>
-      </w:r>
-      <w:bookmarkEnd w:id="18"/>
-    </w:p>
-    <w:p>
-      <w:pPr>
-        <w:spacing w:before="240" w:after="240"/>
-        <w:rPr>
-          <w:b/>
-          <w:sz w:val="24"/>
-          <w:szCs w:val="24"/>
-        </w:rPr>
-      </w:pPr>
-      <w:proofErr w:type="spellStart"/>
-      <w:r>
-        <w:rPr>
-          <w:b/>
-          <w:sz w:val="24"/>
-          <w:szCs w:val="24"/>
-        </w:rPr>
-        <w:t>SRS_</w:t>
-      </w:r>
-      <w:r>
-        <w:rPr>
-          <w:b/>
-          <w:sz w:val="24"/>
-          <w:szCs w:val="24"/>
-        </w:rPr>
-        <w:t>Ad</w:t>
-      </w:r>
-      <w:r>
-        <w:rPr>
-          <w:b/>
-          <w:sz w:val="24"/>
-          <w:szCs w:val="24"/>
-        </w:rPr>
-        <w:t>d</w:t>
-      </w:r>
-      <w:proofErr w:type="spellEnd"/>
-      <w:r>
-        <w:rPr>
-          <w:b/>
-          <w:sz w:val="24"/>
-          <w:szCs w:val="24"/>
-        </w:rPr>
-        <w:t xml:space="preserve"> </w:t>
-      </w:r>
-      <w:r>
-        <w:rPr>
-          <w:b/>
-          <w:sz w:val="24"/>
-          <w:szCs w:val="24"/>
-        </w:rPr>
-        <w:t>New</w:t>
-      </w:r>
-      <w:r>
-        <w:rPr>
-          <w:b/>
-          <w:sz w:val="24"/>
-          <w:szCs w:val="24"/>
-        </w:rPr>
-        <w:t xml:space="preserve"> </w:t>
-      </w:r>
-      <w:r>
-        <w:rPr>
-          <w:b/>
-          <w:sz w:val="24"/>
-          <w:szCs w:val="24"/>
-        </w:rPr>
-        <w:t xml:space="preserve">Account </w:t>
-      </w:r>
-      <w:r>
-        <w:rPr>
-          <w:b/>
-          <w:sz w:val="24"/>
-          <w:szCs w:val="24"/>
-        </w:rPr>
-        <w:t>_001</w:t>
-      </w:r>
-    </w:p>
-    <w:p>
-      <w:pPr>
-        <w:spacing w:before="240" w:after="240"/>
-        <w:rPr>
-          <w:rFonts w:ascii="Raleway Medium" w:eastAsia="Raleway Medium" w:hAnsi="Raleway Medium" w:cs="Raleway Medium"/>
-          <w:sz w:val="24"/>
-          <w:szCs w:val="24"/>
-        </w:rPr>
-      </w:pPr>
-      <w:r>
-        <w:rPr>
-          <w:rFonts w:ascii="Raleway Medium" w:eastAsia="Raleway Medium" w:hAnsi="Raleway Medium" w:cs="Raleway Medium"/>
-          <w:sz w:val="24"/>
-          <w:szCs w:val="24"/>
-        </w:rPr>
-        <w:t xml:space="preserve">To </w:t>
-      </w:r>
-      <w:r>
-        <w:rPr>
-          <w:rFonts w:ascii="Raleway Medium" w:eastAsia="Raleway Medium" w:hAnsi="Raleway Medium" w:cs="Raleway Medium"/>
-          <w:sz w:val="24"/>
-          <w:szCs w:val="24"/>
-        </w:rPr>
-        <w:t>ad</w:t>
-      </w:r>
-      <w:r>
-        <w:rPr>
-          <w:rFonts w:ascii="Raleway Medium" w:eastAsia="Raleway Medium" w:hAnsi="Raleway Medium" w:cs="Raleway Medium"/>
-          <w:sz w:val="24"/>
-          <w:szCs w:val="24"/>
-        </w:rPr>
-        <w:t xml:space="preserve">d new account, click </w:t>
-      </w:r>
-      <w:r>
-        <w:rPr>
-          <w:rFonts w:ascii="Raleway Medium" w:eastAsia="Raleway Medium" w:hAnsi="Raleway Medium" w:cs="Raleway Medium"/>
-          <w:sz w:val="24"/>
-          <w:szCs w:val="24"/>
-        </w:rPr>
-        <w:t>on</w:t>
-      </w:r>
-      <w:r>
-        <w:rPr>
-          <w:rFonts w:ascii="Raleway Medium" w:eastAsia="Raleway Medium" w:hAnsi="Raleway Medium" w:cs="Raleway Medium"/>
-          <w:sz w:val="24"/>
-          <w:szCs w:val="24"/>
-        </w:rPr>
-        <w:t xml:space="preserve"> Add New A</w:t>
-      </w:r>
-      <w:r>
-        <w:rPr>
-          <w:rFonts w:ascii="Raleway Medium" w:eastAsia="Raleway Medium" w:hAnsi="Raleway Medium" w:cs="Raleway Medium"/>
-          <w:sz w:val="24"/>
-          <w:szCs w:val="24"/>
-        </w:rPr>
-        <w:t>ccount</w:t>
-      </w:r>
-      <w:r>
-        <w:rPr>
-          <w:rFonts w:ascii="Raleway Medium" w:eastAsia="Raleway Medium" w:hAnsi="Raleway Medium" w:cs="Raleway Medium"/>
-          <w:sz w:val="24"/>
-          <w:szCs w:val="24"/>
-        </w:rPr>
-        <w:t xml:space="preserve"> button</w:t>
-      </w:r>
-      <w:r>
-        <w:rPr>
-          <w:rFonts w:ascii="Raleway Medium" w:eastAsia="Raleway Medium" w:hAnsi="Raleway Medium" w:cs="Raleway Medium"/>
-          <w:sz w:val="24"/>
-          <w:szCs w:val="24"/>
-        </w:rPr>
-        <w:t>,</w:t>
-      </w:r>
-      <w:r>
-        <w:rPr>
-          <w:rFonts w:ascii="Raleway Medium" w:eastAsia="Raleway Medium" w:hAnsi="Raleway Medium" w:cs="Raleway Medium"/>
-          <w:sz w:val="24"/>
-          <w:szCs w:val="24"/>
-        </w:rPr>
-        <w:t xml:space="preserve"> </w:t>
-      </w:r>
-      <w:bookmarkStart w:id="19" w:name="_hc9hwqcanbv9" w:colFirst="0" w:colLast="0"/>
-      <w:bookmarkEnd w:id="19"/>
-      <w:r>
-        <w:rPr>
-          <w:rFonts w:ascii="Raleway" w:eastAsia="Raleway" w:hAnsi="Raleway" w:cs="Raleway"/>
-          <w:sz w:val="24"/>
-          <w:szCs w:val="24"/>
-        </w:rPr>
-        <w:t xml:space="preserve">the system will provide </w:t>
-      </w:r>
-      <w:r>
-        <w:rPr>
-          <w:rFonts w:ascii="Raleway" w:eastAsia="Raleway" w:hAnsi="Raleway" w:cs="Raleway"/>
-          <w:sz w:val="24"/>
-          <w:szCs w:val="24"/>
-        </w:rPr>
-        <w:t xml:space="preserve">an alert </w:t>
-      </w:r>
-      <w:r>
-        <w:rPr>
-          <w:rFonts w:ascii="Raleway" w:eastAsia="Raleway" w:hAnsi="Raleway" w:cs="Raleway"/>
-          <w:sz w:val="24"/>
-          <w:szCs w:val="24"/>
-        </w:rPr>
-        <w:t>message saying “your</w:t>
-      </w:r>
-      <w:r>
-        <w:rPr>
-          <w:rFonts w:ascii="Raleway" w:eastAsia="Raleway" w:hAnsi="Raleway" w:cs="Raleway"/>
-          <w:sz w:val="24"/>
-          <w:szCs w:val="24"/>
-        </w:rPr>
-        <w:t xml:space="preserve"> account Number is </w:t>
-      </w:r>
-      <w:r>
-        <w:rPr>
-          <w:rFonts w:ascii="Raleway" w:eastAsia="Raleway" w:hAnsi="Raleway" w:cs="Raleway"/>
-          <w:sz w:val="24"/>
-          <w:szCs w:val="24"/>
-        </w:rPr>
-        <w:t xml:space="preserve"> ...</w:t>
-      </w:r>
-      <w:proofErr w:type="gramStart"/>
-      <w:r>
-        <w:rPr>
-          <w:rFonts w:ascii="Raleway" w:eastAsia="Raleway" w:hAnsi="Raleway" w:cs="Raleway"/>
-          <w:sz w:val="24"/>
-          <w:szCs w:val="24"/>
-        </w:rPr>
-        <w:t>”</w:t>
-      </w:r>
-      <w:r>
-        <w:rPr>
-          <w:rFonts w:ascii="Raleway Medium" w:eastAsia="Raleway Medium" w:hAnsi="Raleway Medium" w:cs="Raleway Medium"/>
-          <w:sz w:val="24"/>
-          <w:szCs w:val="24"/>
-        </w:rPr>
-        <w:t>.</w:t>
-      </w:r>
-      <w:bookmarkStart w:id="20" w:name="_Toc131892070"/>
-      <w:proofErr w:type="gramEnd"/>
-    </w:p>
-    <w:p>
-      <w:pPr>
-        <w:spacing w:before="240" w:after="240"/>
-        <w:rPr>
-          <w:rFonts w:ascii="Raleway Medium" w:eastAsia="Raleway Medium" w:hAnsi="Raleway Medium" w:cs="Raleway Medium"/>
-          <w:sz w:val="24"/>
-          <w:szCs w:val="24"/>
-        </w:rPr>
-      </w:pPr>
-    </w:p>
-    <w:p>
-      <w:pPr>
-        <w:pStyle w:val="Heading4"/>
-        <w:spacing w:before="240" w:after="240"/>
-        <w:rPr>
-          <w:b/>
-          <w:color w:val="000000"/>
-        </w:rPr>
-      </w:pPr>
-      <w:r>
-        <w:rPr>
-          <w:b/>
-          <w:color w:val="000000"/>
-        </w:rPr>
-        <w:t>2.3.5.1 Description and Priority (Close Account)</w:t>
+        <w:t>2.3.5.2 Stimulus/Response Sequences</w:t>
       </w:r>
       <w:bookmarkEnd w:id="20"/>
     </w:p>
@@ -8551,114 +8619,18 @@
       <w:pPr>
         <w:spacing w:before="240" w:after="240"/>
         <w:rPr>
-          <w:rFonts w:ascii="Raleway Medium" w:eastAsia="Raleway Medium" w:hAnsi="Raleway Medium" w:cs="Raleway Medium"/>
-          <w:sz w:val="24"/>
-          <w:szCs w:val="24"/>
-        </w:rPr>
-      </w:pPr>
-      <w:r>
-        <w:rPr>
-          <w:b/>
-          <w:sz w:val="24"/>
-          <w:szCs w:val="24"/>
-        </w:rPr>
-        <w:t>Admin:</w:t>
-      </w:r>
-      <w:r>
-        <w:rPr>
-          <w:sz w:val="24"/>
-          <w:szCs w:val="24"/>
-        </w:rPr>
-        <w:t xml:space="preserve"> </w:t>
-      </w:r>
-      <w:r>
-        <w:rPr>
-          <w:rFonts w:ascii="Raleway Medium" w:eastAsia="Raleway Medium" w:hAnsi="Raleway Medium" w:cs="Raleway Medium"/>
-          <w:sz w:val="24"/>
-          <w:szCs w:val="24"/>
-        </w:rPr>
-        <w:t xml:space="preserve">can close </w:t>
-      </w:r>
-      <w:r>
-        <w:rPr>
-          <w:rFonts w:ascii="Raleway Medium" w:eastAsia="Raleway Medium" w:hAnsi="Raleway Medium" w:cs="Raleway Medium"/>
-          <w:sz w:val="24"/>
-          <w:szCs w:val="24"/>
-        </w:rPr>
-        <w:t>client’s accounts</w:t>
-      </w:r>
-      <w:r>
-        <w:rPr>
-          <w:rFonts w:ascii="Raleway Medium" w:eastAsia="Raleway Medium" w:hAnsi="Raleway Medium" w:cs="Raleway Medium"/>
-          <w:sz w:val="24"/>
-          <w:szCs w:val="24"/>
-        </w:rPr>
-        <w:t>.</w:t>
-      </w:r>
-    </w:p>
-    <w:p>
-      <w:pPr>
-        <w:spacing w:before="240" w:after="240"/>
-        <w:rPr>
-          <w:rFonts w:ascii="Raleway Medium" w:eastAsia="Raleway Medium" w:hAnsi="Raleway Medium" w:cs="Raleway Medium"/>
-          <w:sz w:val="24"/>
-          <w:szCs w:val="24"/>
-        </w:rPr>
-      </w:pPr>
-      <w:r>
-        <w:rPr>
-          <w:rFonts w:ascii="Raleway Medium" w:eastAsia="Raleway Medium" w:hAnsi="Raleway Medium" w:cs="Raleway Medium"/>
-          <w:sz w:val="24"/>
-          <w:szCs w:val="24"/>
-        </w:rPr>
-        <w:t>The priority is high (Assumption).</w:t>
-      </w:r>
-    </w:p>
-    <w:p>
-      <w:pPr>
-        <w:pStyle w:val="Heading4"/>
-        <w:spacing w:before="240" w:after="240"/>
-        <w:rPr>
-          <w:b/>
-          <w:color w:val="000000"/>
-        </w:rPr>
-      </w:pPr>
-      <w:bookmarkStart w:id="21" w:name="_Toc131892071"/>
-      <w:r>
-        <w:rPr>
-          <w:b/>
-          <w:color w:val="000000"/>
-        </w:rPr>
-        <w:t>2.3.5.2 Stimulus/Response Sequences</w:t>
-      </w:r>
-      <w:bookmarkEnd w:id="21"/>
-    </w:p>
-    <w:p>
-      <w:pPr>
-        <w:spacing w:before="240" w:after="240"/>
-        <w:rPr>
-          <w:b/>
-          <w:sz w:val="24"/>
-          <w:szCs w:val="24"/>
-        </w:rPr>
-      </w:pPr>
-      <w:proofErr w:type="spellStart"/>
-      <w:r>
-        <w:rPr>
-          <w:b/>
-          <w:sz w:val="24"/>
-          <w:szCs w:val="24"/>
-        </w:rPr>
-        <w:t>SRS_Close</w:t>
-      </w:r>
-      <w:proofErr w:type="spellEnd"/>
-      <w:r>
-        <w:rPr>
-          <w:b/>
-          <w:sz w:val="24"/>
-          <w:szCs w:val="24"/>
-        </w:rPr>
-        <w:t xml:space="preserve"> Account _001</w:t>
+          <w:b/>
+          <w:sz w:val="24"/>
+          <w:szCs w:val="24"/>
+        </w:rPr>
+      </w:pPr>
+      <w:r>
+        <w:rPr>
+          <w:b/>
+          <w:sz w:val="24"/>
+          <w:szCs w:val="24"/>
+        </w:rPr>
+        <w:t>SRS_Close Account _001</w:t>
       </w:r>
     </w:p>
     <w:p>
@@ -8734,7 +8706,6 @@
           <w:sz w:val="24"/>
           <w:szCs w:val="24"/>
         </w:rPr>
-        <w:lastRenderedPageBreak/>
         <w:t>Click in button Close Account.</w:t>
       </w:r>
     </w:p>
@@ -8747,23 +8718,13 @@
           <w:szCs w:val="24"/>
         </w:rPr>
       </w:pPr>
-      <w:proofErr w:type="spellStart"/>
-      <w:r>
-        <w:rPr>
-          <w:b/>
-          <w:sz w:val="24"/>
-          <w:szCs w:val="24"/>
-        </w:rPr>
-        <w:t>SRS_Close</w:t>
-      </w:r>
-      <w:proofErr w:type="spellEnd"/>
-      <w:r>
-        <w:rPr>
-          <w:b/>
-          <w:sz w:val="24"/>
-          <w:szCs w:val="24"/>
-        </w:rPr>
-        <w:t xml:space="preserve"> Account _002</w:t>
+      <w:r>
+        <w:rPr>
+          <w:b/>
+          <w:sz w:val="24"/>
+          <w:szCs w:val="24"/>
+        </w:rPr>
+        <w:t>SRS_Close Account _002</w:t>
       </w:r>
     </w:p>
     <w:p>
@@ -8793,23 +8754,13 @@
           <w:szCs w:val="24"/>
         </w:rPr>
       </w:pPr>
-      <w:proofErr w:type="spellStart"/>
-      <w:r>
-        <w:rPr>
-          <w:b/>
-          <w:sz w:val="24"/>
-          <w:szCs w:val="24"/>
-        </w:rPr>
-        <w:t>SRS_Close</w:t>
-      </w:r>
-      <w:proofErr w:type="spellEnd"/>
-      <w:r>
-        <w:rPr>
-          <w:b/>
-          <w:sz w:val="24"/>
-          <w:szCs w:val="24"/>
-        </w:rPr>
-        <w:t xml:space="preserve"> Account _003</w:t>
+      <w:r>
+        <w:rPr>
+          <w:b/>
+          <w:sz w:val="24"/>
+          <w:szCs w:val="24"/>
+        </w:rPr>
+        <w:t>SRS_Close Account _003</w:t>
       </w:r>
     </w:p>
     <w:p>
@@ -8871,23 +8822,13 @@
           <w:szCs w:val="24"/>
         </w:rPr>
       </w:pPr>
-      <w:proofErr w:type="spellStart"/>
-      <w:r>
-        <w:rPr>
-          <w:b/>
-          <w:sz w:val="24"/>
-          <w:szCs w:val="24"/>
-        </w:rPr>
-        <w:t>SRS_Close</w:t>
-      </w:r>
-      <w:proofErr w:type="spellEnd"/>
-      <w:r>
-        <w:rPr>
-          <w:b/>
-          <w:sz w:val="24"/>
-          <w:szCs w:val="24"/>
-        </w:rPr>
-        <w:t xml:space="preserve"> Account _004</w:t>
+      <w:r>
+        <w:rPr>
+          <w:b/>
+          <w:sz w:val="24"/>
+          <w:szCs w:val="24"/>
+        </w:rPr>
+        <w:t>SRS_Close Account _004</w:t>
       </w:r>
     </w:p>
     <w:p>
@@ -8917,23 +8858,13 @@
           <w:szCs w:val="24"/>
         </w:rPr>
       </w:pPr>
-      <w:proofErr w:type="spellStart"/>
-      <w:r>
-        <w:rPr>
-          <w:b/>
-          <w:sz w:val="24"/>
-          <w:szCs w:val="24"/>
-        </w:rPr>
-        <w:t>SRS_Close</w:t>
-      </w:r>
-      <w:proofErr w:type="spellEnd"/>
-      <w:r>
-        <w:rPr>
-          <w:b/>
-          <w:sz w:val="24"/>
-          <w:szCs w:val="24"/>
-        </w:rPr>
-        <w:t xml:space="preserve"> Account _005</w:t>
+      <w:r>
+        <w:rPr>
+          <w:b/>
+          <w:sz w:val="24"/>
+          <w:szCs w:val="24"/>
+        </w:rPr>
+        <w:t>SRS_Close Account _005</w:t>
       </w:r>
     </w:p>
     <w:p>
@@ -9253,6 +9184,7 @@
           <w:sz w:val="24"/>
           <w:szCs w:val="24"/>
         </w:rPr>
+        <w:lastRenderedPageBreak/>
         <w:t xml:space="preserve">If the </w:t>
       </w:r>
       <w:r>
@@ -9332,7 +9264,7 @@
           <w:color w:val="000000"/>
         </w:rPr>
       </w:pPr>
-      <w:bookmarkStart w:id="22" w:name="_Toc131892072"/>
+      <w:bookmarkStart w:id="21" w:name="_Toc131892072"/>
       <w:r>
         <w:rPr>
           <w:b/>
@@ -9354,54 +9286,54 @@
         </w:rPr>
         <w:t>Logout)</w:t>
       </w:r>
+      <w:bookmarkEnd w:id="21"/>
+    </w:p>
+    <w:p>
+      <w:pPr>
+        <w:spacing w:before="240" w:after="240"/>
+        <w:rPr>
+          <w:rFonts w:ascii="Raleway Medium" w:eastAsia="Raleway Medium" w:hAnsi="Raleway Medium" w:cs="Raleway Medium"/>
+          <w:sz w:val="24"/>
+          <w:szCs w:val="24"/>
+        </w:rPr>
+      </w:pPr>
+      <w:r>
+        <w:rPr>
+          <w:rFonts w:ascii="Raleway Medium" w:eastAsia="Raleway Medium" w:hAnsi="Raleway Medium" w:cs="Raleway Medium"/>
+          <w:sz w:val="24"/>
+          <w:szCs w:val="24"/>
+        </w:rPr>
+        <w:t xml:space="preserve">The client or an admin will be logged out of his account </w:t>
+      </w:r>
+    </w:p>
+    <w:p>
+      <w:pPr>
+        <w:spacing w:before="240" w:after="240"/>
+        <w:rPr>
+          <w:rFonts w:ascii="Raleway Medium" w:eastAsia="Raleway Medium" w:hAnsi="Raleway Medium" w:cs="Raleway Medium"/>
+          <w:sz w:val="24"/>
+          <w:szCs w:val="24"/>
+        </w:rPr>
+      </w:pPr>
+    </w:p>
+    <w:p>
+      <w:pPr>
+        <w:pStyle w:val="Heading4"/>
+        <w:spacing w:before="240" w:after="240"/>
+        <w:rPr>
+          <w:b/>
+          <w:color w:val="000000"/>
+        </w:rPr>
+      </w:pPr>
+      <w:bookmarkStart w:id="22" w:name="_Toc131892073"/>
+      <w:r>
+        <w:rPr>
+          <w:b/>
+          <w:color w:val="000000"/>
+        </w:rPr>
+        <w:t>2.3.6.2 Stimulus/Response Sequences</w:t>
+      </w:r>
       <w:bookmarkEnd w:id="22"/>
-    </w:p>
-    <w:p>
-      <w:pPr>
-        <w:spacing w:before="240" w:after="240"/>
-        <w:rPr>
-          <w:rFonts w:ascii="Raleway Medium" w:eastAsia="Raleway Medium" w:hAnsi="Raleway Medium" w:cs="Raleway Medium"/>
-          <w:sz w:val="24"/>
-          <w:szCs w:val="24"/>
-        </w:rPr>
-      </w:pPr>
-      <w:r>
-        <w:rPr>
-          <w:rFonts w:ascii="Raleway Medium" w:eastAsia="Raleway Medium" w:hAnsi="Raleway Medium" w:cs="Raleway Medium"/>
-          <w:sz w:val="24"/>
-          <w:szCs w:val="24"/>
-        </w:rPr>
-        <w:t xml:space="preserve">The client or an admin will be logged out of his account </w:t>
-      </w:r>
-    </w:p>
-    <w:p>
-      <w:pPr>
-        <w:spacing w:before="240" w:after="240"/>
-        <w:rPr>
-          <w:rFonts w:ascii="Raleway Medium" w:eastAsia="Raleway Medium" w:hAnsi="Raleway Medium" w:cs="Raleway Medium"/>
-          <w:sz w:val="24"/>
-          <w:szCs w:val="24"/>
-        </w:rPr>
-      </w:pPr>
-    </w:p>
-    <w:p>
-      <w:pPr>
-        <w:pStyle w:val="Heading4"/>
-        <w:spacing w:before="240" w:after="240"/>
-        <w:rPr>
-          <w:b/>
-          <w:color w:val="000000"/>
-        </w:rPr>
-      </w:pPr>
-      <w:bookmarkStart w:id="23" w:name="_Toc131892073"/>
-      <w:r>
-        <w:rPr>
-          <w:b/>
-          <w:color w:val="000000"/>
-        </w:rPr>
-        <w:t>2.3.6.2 Stimulus/Response Sequences</w:t>
-      </w:r>
-      <w:bookmarkEnd w:id="23"/>
     </w:p>
     <w:p>
       <w:pPr>
@@ -9541,7 +9473,7 @@
 </file>
 
 <file path=word/endnotes.xml><?xml version="1.0" encoding="utf-8"?>
-<w:endnotes xmlns:wpc="http://schemas.microsoft.com/office/word/2010/wordprocessingCanvas" xmlns:cx="http://schemas.microsoft.com/office/drawing/2014/chartex" xmlns:cx1="http://schemas.microsoft.com/office/drawing/2015/9/8/chartex" xmlns:mc="http://schemas.openxmlformats.org/markup-compatibility/2006" xmlns:o="urn:schemas-microsoft-com:office:office" xmlns:r="http://schemas.openxmlformats.org/officeDocument/2006/relationships" xmlns:m="http://schemas.openxmlformats.org/officeDocument/2006/math" xmlns:v="urn:schemas-microsoft-com:vml" xmlns:wp14="http://schemas.microsoft.com/office/word/2010/wordprocessingDrawing" xmlns:wp="http://schemas.openxmlformats.org/drawingml/2006/wordprocessingDrawing" xmlns:w10="urn:schemas-microsoft-com:office:word" xmlns:w="http://schemas.openxmlformats.org/wordprocessingml/2006/main" xmlns:w14="http://schemas.microsoft.com/office/word/2010/wordml" xmlns:w15="http://schemas.microsoft.com/office/word/2012/wordml" xmlns:w16se="http://schemas.microsoft.com/office/word/2015/wordml/symex" xmlns:wpg="http://schemas.microsoft.com/office/word/2010/wordprocessingGroup" xmlns:wpi="http://schemas.microsoft.com/office/word/2010/wordprocessingInk" xmlns:wne="http://schemas.microsoft.com/office/word/2006/wordml" xmlns:wps="http://schemas.microsoft.com/office/word/2010/wordprocessingShape" mc:Ignorable="w14 w15 w16se wp14">
+<w:endnotes xmlns:wpc="http://schemas.microsoft.com/office/word/2010/wordprocessingCanvas" xmlns:cx="http://schemas.microsoft.com/office/drawing/2014/chartex" xmlns:cx1="http://schemas.microsoft.com/office/drawing/2015/9/8/chartex" xmlns:cx2="http://schemas.microsoft.com/office/drawing/2015/10/21/chartex" xmlns:cx3="http://schemas.microsoft.com/office/drawing/2016/5/9/chartex" xmlns:cx4="http://schemas.microsoft.com/office/drawing/2016/5/10/chartex" xmlns:cx5="http://schemas.microsoft.com/office/drawing/2016/5/11/chartex" xmlns:cx6="http://schemas.microsoft.com/office/drawing/2016/5/12/chartex" xmlns:cx7="http://schemas.microsoft.com/office/drawing/2016/5/13/chartex" xmlns:cx8="http://schemas.microsoft.com/office/drawing/2016/5/14/chartex" xmlns:mc="http://schemas.openxmlformats.org/markup-compatibility/2006" xmlns:aink="http://schemas.microsoft.com/office/drawing/2016/ink" xmlns:am3d="http://schemas.microsoft.com/office/drawing/2017/model3d" xmlns:o="urn:schemas-microsoft-com:office:office" xmlns:oel="http://schemas.microsoft.com/office/2019/extlst" xmlns:r="http://schemas.openxmlformats.org/officeDocument/2006/relationships" xmlns:m="http://schemas.openxmlformats.org/officeDocument/2006/math" xmlns:v="urn:schemas-microsoft-com:vml" xmlns:wp14="http://schemas.microsoft.com/office/word/2010/wordprocessingDrawing" xmlns:wp="http://schemas.openxmlformats.org/drawingml/2006/wordprocessingDrawing" xmlns:w10="urn:schemas-microsoft-com:office:word" xmlns:w="http://schemas.openxmlformats.org/wordprocessingml/2006/main" xmlns:w14="http://schemas.microsoft.com/office/word/2010/wordml" xmlns:w15="http://schemas.microsoft.com/office/word/2012/wordml" xmlns:w16cex="http://schemas.microsoft.com/office/word/2018/wordml/cex" xmlns:w16cid="http://schemas.microsoft.com/office/word/2016/wordml/cid" xmlns:w16="http://schemas.microsoft.com/office/word/2018/wordml" xmlns:w16sdtdh="http://schemas.microsoft.com/office/word/2020/wordml/sdtdatahash" xmlns:w16se="http://schemas.microsoft.com/office/word/2015/wordml/symex" xmlns:wpg="http://schemas.microsoft.com/office/word/2010/wordprocessingGroup" xmlns:wpi="http://schemas.microsoft.com/office/word/2010/wordprocessingInk" xmlns:wne="http://schemas.microsoft.com/office/word/2006/wordml" xmlns:wps="http://schemas.microsoft.com/office/word/2010/wordprocessingShape" mc:Ignorable="w14 w15 w16se w16cid w16 w16cex w16sdtdh wp14">
   <w:endnote w:type="separator" w:id="-1">
     <w:p>
       <w:pPr>
@@ -9566,7 +9498,7 @@
 </file>
 
 <file path=word/footer1.xml><?xml version="1.0" encoding="utf-8"?>
-<w:ftr xmlns:wpc="http://schemas.microsoft.com/office/word/2010/wordprocessingCanvas" xmlns:cx="http://schemas.microsoft.com/office/drawing/2014/chartex" xmlns:cx1="http://schemas.microsoft.com/office/drawing/2015/9/8/chartex" xmlns:mc="http://schemas.openxmlformats.org/markup-compatibility/2006" xmlns:o="urn:schemas-microsoft-com:office:office" xmlns:r="http://schemas.openxmlformats.org/officeDocument/2006/relationships" xmlns:m="http://schemas.openxmlformats.org/officeDocument/2006/math" xmlns:v="urn:schemas-microsoft-com:vml" xmlns:wp14="http://schemas.microsoft.com/office/word/2010/wordprocessingDrawing" xmlns:wp="http://schemas.openxmlformats.org/drawingml/2006/wordprocessingDrawing" xmlns:w10="urn:schemas-microsoft-com:office:word" xmlns:w="http://schemas.openxmlformats.org/wordprocessingml/2006/main" xmlns:w14="http://schemas.microsoft.com/office/word/2010/wordml" xmlns:w15="http://schemas.microsoft.com/office/word/2012/wordml" xmlns:w16se="http://schemas.microsoft.com/office/word/2015/wordml/symex" xmlns:wpg="http://schemas.microsoft.com/office/word/2010/wordprocessingGroup" xmlns:wpi="http://schemas.microsoft.com/office/word/2010/wordprocessingInk" xmlns:wne="http://schemas.microsoft.com/office/word/2006/wordml" xmlns:wps="http://schemas.microsoft.com/office/word/2010/wordprocessingShape" mc:Ignorable="w14 w15 w16se wp14">
+<w:ftr xmlns:wpc="http://schemas.microsoft.com/office/word/2010/wordprocessingCanvas" xmlns:cx="http://schemas.microsoft.com/office/drawing/2014/chartex" xmlns:cx1="http://schemas.microsoft.com/office/drawing/2015/9/8/chartex" xmlns:cx2="http://schemas.microsoft.com/office/drawing/2015/10/21/chartex" xmlns:cx3="http://schemas.microsoft.com/office/drawing/2016/5/9/chartex" xmlns:cx4="http://schemas.microsoft.com/office/drawing/2016/5/10/chartex" xmlns:cx5="http://schemas.microsoft.com/office/drawing/2016/5/11/chartex" xmlns:cx6="http://schemas.microsoft.com/office/drawing/2016/5/12/chartex" xmlns:cx7="http://schemas.microsoft.com/office/drawing/2016/5/13/chartex" xmlns:cx8="http://schemas.microsoft.com/office/drawing/2016/5/14/chartex" xmlns:mc="http://schemas.openxmlformats.org/markup-compatibility/2006" xmlns:aink="http://schemas.microsoft.com/office/drawing/2016/ink" xmlns:am3d="http://schemas.microsoft.com/office/drawing/2017/model3d" xmlns:o="urn:schemas-microsoft-com:office:office" xmlns:oel="http://schemas.microsoft.com/office/2019/extlst" xmlns:r="http://schemas.openxmlformats.org/officeDocument/2006/relationships" xmlns:m="http://schemas.openxmlformats.org/officeDocument/2006/math" xmlns:v="urn:schemas-microsoft-com:vml" xmlns:wp14="http://schemas.microsoft.com/office/word/2010/wordprocessingDrawing" xmlns:wp="http://schemas.openxmlformats.org/drawingml/2006/wordprocessingDrawing" xmlns:w10="urn:schemas-microsoft-com:office:word" xmlns:w="http://schemas.openxmlformats.org/wordprocessingml/2006/main" xmlns:w14="http://schemas.microsoft.com/office/word/2010/wordml" xmlns:w15="http://schemas.microsoft.com/office/word/2012/wordml" xmlns:w16cex="http://schemas.microsoft.com/office/word/2018/wordml/cex" xmlns:w16cid="http://schemas.microsoft.com/office/word/2016/wordml/cid" xmlns:w16="http://schemas.microsoft.com/office/word/2018/wordml" xmlns:w16sdtdh="http://schemas.microsoft.com/office/word/2020/wordml/sdtdatahash" xmlns:w16se="http://schemas.microsoft.com/office/word/2015/wordml/symex" xmlns:wpg="http://schemas.microsoft.com/office/word/2010/wordprocessingGroup" xmlns:wpi="http://schemas.microsoft.com/office/word/2010/wordprocessingInk" xmlns:wne="http://schemas.microsoft.com/office/word/2006/wordml" xmlns:wps="http://schemas.microsoft.com/office/word/2010/wordprocessingShape" mc:Ignorable="w14 w15 w16se w16cid w16 w16cex w16sdtdh wp14">
   <w:p>
     <w:pPr>
       <w:jc w:val="right"/>
@@ -9594,7 +9526,7 @@
 </file>
 
 <file path=word/footer2.xml><?xml version="1.0" encoding="utf-8"?>
-<w:ftr xmlns:wpc="http://schemas.microsoft.com/office/word/2010/wordprocessingCanvas" xmlns:cx="http://schemas.microsoft.com/office/drawing/2014/chartex" xmlns:cx1="http://schemas.microsoft.com/office/drawing/2015/9/8/chartex" xmlns:mc="http://schemas.openxmlformats.org/markup-compatibility/2006" xmlns:o="urn:schemas-microsoft-com:office:office" xmlns:r="http://schemas.openxmlformats.org/officeDocument/2006/relationships" xmlns:m="http://schemas.openxmlformats.org/officeDocument/2006/math" xmlns:v="urn:schemas-microsoft-com:vml" xmlns:wp14="http://schemas.microsoft.com/office/word/2010/wordprocessingDrawing" xmlns:wp="http://schemas.openxmlformats.org/drawingml/2006/wordprocessingDrawing" xmlns:w10="urn:schemas-microsoft-com:office:word" xmlns:w="http://schemas.openxmlformats.org/wordprocessingml/2006/main" xmlns:w14="http://schemas.microsoft.com/office/word/2010/wordml" xmlns:w15="http://schemas.microsoft.com/office/word/2012/wordml" xmlns:w16se="http://schemas.microsoft.com/office/word/2015/wordml/symex" xmlns:wpg="http://schemas.microsoft.com/office/word/2010/wordprocessingGroup" xmlns:wpi="http://schemas.microsoft.com/office/word/2010/wordprocessingInk" xmlns:wne="http://schemas.microsoft.com/office/word/2006/wordml" xmlns:wps="http://schemas.microsoft.com/office/word/2010/wordprocessingShape" mc:Ignorable="w14 w15 w16se wp14">
+<w:ftr xmlns:wpc="http://schemas.microsoft.com/office/word/2010/wordprocessingCanvas" xmlns:cx="http://schemas.microsoft.com/office/drawing/2014/chartex" xmlns:cx1="http://schemas.microsoft.com/office/drawing/2015/9/8/chartex" xmlns:cx2="http://schemas.microsoft.com/office/drawing/2015/10/21/chartex" xmlns:cx3="http://schemas.microsoft.com/office/drawing/2016/5/9/chartex" xmlns:cx4="http://schemas.microsoft.com/office/drawing/2016/5/10/chartex" xmlns:cx5="http://schemas.microsoft.com/office/drawing/2016/5/11/chartex" xmlns:cx6="http://schemas.microsoft.com/office/drawing/2016/5/12/chartex" xmlns:cx7="http://schemas.microsoft.com/office/drawing/2016/5/13/chartex" xmlns:cx8="http://schemas.microsoft.com/office/drawing/2016/5/14/chartex" xmlns:mc="http://schemas.openxmlformats.org/markup-compatibility/2006" xmlns:aink="http://schemas.microsoft.com/office/drawing/2016/ink" xmlns:am3d="http://schemas.microsoft.com/office/drawing/2017/model3d" xmlns:o="urn:schemas-microsoft-com:office:office" xmlns:oel="http://schemas.microsoft.com/office/2019/extlst" xmlns:r="http://schemas.openxmlformats.org/officeDocument/2006/relationships" xmlns:m="http://schemas.openxmlformats.org/officeDocument/2006/math" xmlns:v="urn:schemas-microsoft-com:vml" xmlns:wp14="http://schemas.microsoft.com/office/word/2010/wordprocessingDrawing" xmlns:wp="http://schemas.openxmlformats.org/drawingml/2006/wordprocessingDrawing" xmlns:w10="urn:schemas-microsoft-com:office:word" xmlns:w="http://schemas.openxmlformats.org/wordprocessingml/2006/main" xmlns:w14="http://schemas.microsoft.com/office/word/2010/wordml" xmlns:w15="http://schemas.microsoft.com/office/word/2012/wordml" xmlns:w16cex="http://schemas.microsoft.com/office/word/2018/wordml/cex" xmlns:w16cid="http://schemas.microsoft.com/office/word/2016/wordml/cid" xmlns:w16="http://schemas.microsoft.com/office/word/2018/wordml" xmlns:w16sdtdh="http://schemas.microsoft.com/office/word/2020/wordml/sdtdatahash" xmlns:w16se="http://schemas.microsoft.com/office/word/2015/wordml/symex" xmlns:wpg="http://schemas.microsoft.com/office/word/2010/wordprocessingGroup" xmlns:wpi="http://schemas.microsoft.com/office/word/2010/wordprocessingInk" xmlns:wne="http://schemas.microsoft.com/office/word/2006/wordml" xmlns:wps="http://schemas.microsoft.com/office/word/2010/wordprocessingShape" mc:Ignorable="w14 w15 w16se w16cid w16 w16cex w16sdtdh wp14">
   <w:p>
     <w:pPr>
       <w:jc w:val="right"/>
@@ -9622,7 +9554,7 @@
 </file>
 
 <file path=word/footnotes.xml><?xml version="1.0" encoding="utf-8"?>
-<w:footnotes xmlns:wpc="http://schemas.microsoft.com/office/word/2010/wordprocessingCanvas" xmlns:cx="http://schemas.microsoft.com/office/drawing/2014/chartex" xmlns:cx1="http://schemas.microsoft.com/office/drawing/2015/9/8/chartex" xmlns:mc="http://schemas.openxmlformats.org/markup-compatibility/2006" xmlns:o="urn:schemas-microsoft-com:office:office" xmlns:r="http://schemas.openxmlformats.org/officeDocument/2006/relationships" xmlns:m="http://schemas.openxmlformats.org/officeDocument/2006/math" xmlns:v="urn:schemas-microsoft-com:vml" xmlns:wp14="http://schemas.microsoft.com/office/word/2010/wordprocessingDrawing" xmlns:wp="http://schemas.openxmlformats.org/drawingml/2006/wordprocessingDrawing" xmlns:w10="urn:schemas-microsoft-com:office:word" xmlns:w="http://schemas.openxmlformats.org/wordprocessingml/2006/main" xmlns:w14="http://schemas.microsoft.com/office/word/2010/wordml" xmlns:w15="http://schemas.microsoft.com/office/word/2012/wordml" xmlns:w16se="http://schemas.microsoft.com/office/word/2015/wordml/symex" xmlns:wpg="http://schemas.microsoft.com/office/word/2010/wordprocessingGroup" xmlns:wpi="http://schemas.microsoft.com/office/word/2010/wordprocessingInk" xmlns:wne="http://schemas.microsoft.com/office/word/2006/wordml" xmlns:wps="http://schemas.microsoft.com/office/word/2010/wordprocessingShape" mc:Ignorable="w14 w15 w16se wp14">
+<w:footnotes xmlns:wpc="http://schemas.microsoft.com/office/word/2010/wordprocessingCanvas" xmlns:cx="http://schemas.microsoft.com/office/drawing/2014/chartex" xmlns:cx1="http://schemas.microsoft.com/office/drawing/2015/9/8/chartex" xmlns:cx2="http://schemas.microsoft.com/office/drawing/2015/10/21/chartex" xmlns:cx3="http://schemas.microsoft.com/office/drawing/2016/5/9/chartex" xmlns:cx4="http://schemas.microsoft.com/office/drawing/2016/5/10/chartex" xmlns:cx5="http://schemas.microsoft.com/office/drawing/2016/5/11/chartex" xmlns:cx6="http://schemas.microsoft.com/office/drawing/2016/5/12/chartex" xmlns:cx7="http://schemas.microsoft.com/office/drawing/2016/5/13/chartex" xmlns:cx8="http://schemas.microsoft.com/office/drawing/2016/5/14/chartex" xmlns:mc="http://schemas.openxmlformats.org/markup-compatibility/2006" xmlns:aink="http://schemas.microsoft.com/office/drawing/2016/ink" xmlns:am3d="http://schemas.microsoft.com/office/drawing/2017/model3d" xmlns:o="urn:schemas-microsoft-com:office:office" xmlns:oel="http://schemas.microsoft.com/office/2019/extlst" xmlns:r="http://schemas.openxmlformats.org/officeDocument/2006/relationships" xmlns:m="http://schemas.openxmlformats.org/officeDocument/2006/math" xmlns:v="urn:schemas-microsoft-com:vml" xmlns:wp14="http://schemas.microsoft.com/office/word/2010/wordprocessingDrawing" xmlns:wp="http://schemas.openxmlformats.org/drawingml/2006/wordprocessingDrawing" xmlns:w10="urn:schemas-microsoft-com:office:word" xmlns:w="http://schemas.openxmlformats.org/wordprocessingml/2006/main" xmlns:w14="http://schemas.microsoft.com/office/word/2010/wordml" xmlns:w15="http://schemas.microsoft.com/office/word/2012/wordml" xmlns:w16cex="http://schemas.microsoft.com/office/word/2018/wordml/cex" xmlns:w16cid="http://schemas.microsoft.com/office/word/2016/wordml/cid" xmlns:w16="http://schemas.microsoft.com/office/word/2018/wordml" xmlns:w16sdtdh="http://schemas.microsoft.com/office/word/2020/wordml/sdtdatahash" xmlns:w16se="http://schemas.microsoft.com/office/word/2015/wordml/symex" xmlns:wpg="http://schemas.microsoft.com/office/word/2010/wordprocessingGroup" xmlns:wpi="http://schemas.microsoft.com/office/word/2010/wordprocessingInk" xmlns:wne="http://schemas.microsoft.com/office/word/2006/wordml" xmlns:wps="http://schemas.microsoft.com/office/word/2010/wordprocessingShape" mc:Ignorable="w14 w15 w16se w16cid w16 w16cex w16sdtdh wp14">
   <w:footnote w:type="separator" w:id="-1">
     <w:p>
       <w:pPr>
@@ -9647,7 +9579,7 @@
 </file>
 
 <file path=word/header1.xml><?xml version="1.0" encoding="utf-8"?>
-<w:hdr xmlns:wpc="http://schemas.microsoft.com/office/word/2010/wordprocessingCanvas" xmlns:cx="http://schemas.microsoft.com/office/drawing/2014/chartex" xmlns:cx1="http://schemas.microsoft.com/office/drawing/2015/9/8/chartex" xmlns:mc="http://schemas.openxmlformats.org/markup-compatibility/2006" xmlns:o="urn:schemas-microsoft-com:office:office" xmlns:r="http://schemas.openxmlformats.org/officeDocument/2006/relationships" xmlns:m="http://schemas.openxmlformats.org/officeDocument/2006/math" xmlns:v="urn:schemas-microsoft-com:vml" xmlns:wp14="http://schemas.microsoft.com/office/word/2010/wordprocessingDrawing" xmlns:wp="http://schemas.openxmlformats.org/drawingml/2006/wordprocessingDrawing" xmlns:w10="urn:schemas-microsoft-com:office:word" xmlns:w="http://schemas.openxmlformats.org/wordprocessingml/2006/main" xmlns:w14="http://schemas.microsoft.com/office/word/2010/wordml" xmlns:w15="http://schemas.microsoft.com/office/word/2012/wordml" xmlns:w16se="http://schemas.microsoft.com/office/word/2015/wordml/symex" xmlns:wpg="http://schemas.microsoft.com/office/word/2010/wordprocessingGroup" xmlns:wpi="http://schemas.microsoft.com/office/word/2010/wordprocessingInk" xmlns:wne="http://schemas.microsoft.com/office/word/2006/wordml" xmlns:wps="http://schemas.microsoft.com/office/word/2010/wordprocessingShape" mc:Ignorable="w14 w15 w16se wp14">
+<w:hdr xmlns:wpc="http://schemas.microsoft.com/office/word/2010/wordprocessingCanvas" xmlns:cx="http://schemas.microsoft.com/office/drawing/2014/chartex" xmlns:cx1="http://schemas.microsoft.com/office/drawing/2015/9/8/chartex" xmlns:cx2="http://schemas.microsoft.com/office/drawing/2015/10/21/chartex" xmlns:cx3="http://schemas.microsoft.com/office/drawing/2016/5/9/chartex" xmlns:cx4="http://schemas.microsoft.com/office/drawing/2016/5/10/chartex" xmlns:cx5="http://schemas.microsoft.com/office/drawing/2016/5/11/chartex" xmlns:cx6="http://schemas.microsoft.com/office/drawing/2016/5/12/chartex" xmlns:cx7="http://schemas.microsoft.com/office/drawing/2016/5/13/chartex" xmlns:cx8="http://schemas.microsoft.com/office/drawing/2016/5/14/chartex" xmlns:mc="http://schemas.openxmlformats.org/markup-compatibility/2006" xmlns:aink="http://schemas.microsoft.com/office/drawing/2016/ink" xmlns:am3d="http://schemas.microsoft.com/office/drawing/2017/model3d" xmlns:o="urn:schemas-microsoft-com:office:office" xmlns:oel="http://schemas.microsoft.com/office/2019/extlst" xmlns:r="http://schemas.openxmlformats.org/officeDocument/2006/relationships" xmlns:m="http://schemas.openxmlformats.org/officeDocument/2006/math" xmlns:v="urn:schemas-microsoft-com:vml" xmlns:wp14="http://schemas.microsoft.com/office/word/2010/wordprocessingDrawing" xmlns:wp="http://schemas.openxmlformats.org/drawingml/2006/wordprocessingDrawing" xmlns:w10="urn:schemas-microsoft-com:office:word" xmlns:w="http://schemas.openxmlformats.org/wordprocessingml/2006/main" xmlns:w14="http://schemas.microsoft.com/office/word/2010/wordml" xmlns:w15="http://schemas.microsoft.com/office/word/2012/wordml" xmlns:w16cex="http://schemas.microsoft.com/office/word/2018/wordml/cex" xmlns:w16cid="http://schemas.microsoft.com/office/word/2016/wordml/cid" xmlns:w16="http://schemas.microsoft.com/office/word/2018/wordml" xmlns:w16sdtdh="http://schemas.microsoft.com/office/word/2020/wordml/sdtdatahash" xmlns:w16se="http://schemas.microsoft.com/office/word/2015/wordml/symex" xmlns:wpg="http://schemas.microsoft.com/office/word/2010/wordprocessingGroup" xmlns:wpi="http://schemas.microsoft.com/office/word/2010/wordprocessingInk" xmlns:wne="http://schemas.microsoft.com/office/word/2006/wordml" xmlns:wps="http://schemas.microsoft.com/office/word/2010/wordprocessingShape" mc:Ignorable="w14 w15 w16se w16cid w16 w16cex w16sdtdh wp14">
   <w:p>
     <w:pPr>
       <w:bidi/>
@@ -9657,7 +9589,7 @@
 </file>
 
 <file path=word/numbering.xml><?xml version="1.0" encoding="utf-8"?>
-<w:numbering xmlns:wpc="http://schemas.microsoft.com/office/word/2010/wordprocessingCanvas" xmlns:cx="http://schemas.microsoft.com/office/drawing/2014/chartex" xmlns:cx1="http://schemas.microsoft.com/office/drawing/2015/9/8/chartex" xmlns:mc="http://schemas.openxmlformats.org/markup-compatibility/2006" xmlns:o="urn:schemas-microsoft-com:office:office" xmlns:r="http://schemas.openxmlformats.org/officeDocument/2006/relationships" xmlns:m="http://schemas.openxmlformats.org/officeDocument/2006/math" xmlns:v="urn:schemas-microsoft-com:vml" xmlns:wp14="http://schemas.microsoft.com/office/word/2010/wordprocessingDrawing" xmlns:wp="http://schemas.openxmlformats.org/drawingml/2006/wordprocessingDrawing" xmlns:w10="urn:schemas-microsoft-com:office:word" xmlns:w="http://schemas.openxmlformats.org/wordprocessingml/2006/main" xmlns:w14="http://schemas.microsoft.com/office/word/2010/wordml" xmlns:w15="http://schemas.microsoft.com/office/word/2012/wordml" xmlns:w16se="http://schemas.microsoft.com/office/word/2015/wordml/symex" xmlns:wpg="http://schemas.microsoft.com/office/word/2010/wordprocessingGroup" xmlns:wpi="http://schemas.microsoft.com/office/word/2010/wordprocessingInk" xmlns:wne="http://schemas.microsoft.com/office/word/2006/wordml" xmlns:wps="http://schemas.microsoft.com/office/word/2010/wordprocessingShape" mc:Ignorable="w14 w15 w16se wp14">
+<w:numbering xmlns:wpc="http://schemas.microsoft.com/office/word/2010/wordprocessingCanvas" xmlns:cx="http://schemas.microsoft.com/office/drawing/2014/chartex" xmlns:cx1="http://schemas.microsoft.com/office/drawing/2015/9/8/chartex" xmlns:cx2="http://schemas.microsoft.com/office/drawing/2015/10/21/chartex" xmlns:cx3="http://schemas.microsoft.com/office/drawing/2016/5/9/chartex" xmlns:cx4="http://schemas.microsoft.com/office/drawing/2016/5/10/chartex" xmlns:cx5="http://schemas.microsoft.com/office/drawing/2016/5/11/chartex" xmlns:cx6="http://schemas.microsoft.com/office/drawing/2016/5/12/chartex" xmlns:cx7="http://schemas.microsoft.com/office/drawing/2016/5/13/chartex" xmlns:cx8="http://schemas.microsoft.com/office/drawing/2016/5/14/chartex" xmlns:mc="http://schemas.openxmlformats.org/markup-compatibility/2006" xmlns:aink="http://schemas.microsoft.com/office/drawing/2016/ink" xmlns:am3d="http://schemas.microsoft.com/office/drawing/2017/model3d" xmlns:o="urn:schemas-microsoft-com:office:office" xmlns:oel="http://schemas.microsoft.com/office/2019/extlst" xmlns:r="http://schemas.openxmlformats.org/officeDocument/2006/relationships" xmlns:m="http://schemas.openxmlformats.org/officeDocument/2006/math" xmlns:v="urn:schemas-microsoft-com:vml" xmlns:wp14="http://schemas.microsoft.com/office/word/2010/wordprocessingDrawing" xmlns:wp="http://schemas.openxmlformats.org/drawingml/2006/wordprocessingDrawing" xmlns:w10="urn:schemas-microsoft-com:office:word" xmlns:w="http://schemas.openxmlformats.org/wordprocessingml/2006/main" xmlns:w14="http://schemas.microsoft.com/office/word/2010/wordml" xmlns:w15="http://schemas.microsoft.com/office/word/2012/wordml" xmlns:w16cex="http://schemas.microsoft.com/office/word/2018/wordml/cex" xmlns:w16cid="http://schemas.microsoft.com/office/word/2016/wordml/cid" xmlns:w16="http://schemas.microsoft.com/office/word/2018/wordml" xmlns:w16sdtdh="http://schemas.microsoft.com/office/word/2020/wordml/sdtdatahash" xmlns:w16se="http://schemas.microsoft.com/office/word/2015/wordml/symex" xmlns:wpg="http://schemas.microsoft.com/office/word/2010/wordprocessingGroup" xmlns:wpi="http://schemas.microsoft.com/office/word/2010/wordprocessingInk" xmlns:wne="http://schemas.microsoft.com/office/word/2006/wordml" xmlns:wps="http://schemas.microsoft.com/office/word/2010/wordprocessingShape" mc:Ignorable="w14 w15 w16se w16cid w16 w16cex w16sdtdh wp14">
   <w:abstractNum w:abstractNumId="0" w15:restartNumberingAfterBreak="0">
     <w:nsid w:val="039A5C55"/>
     <w:multiLevelType w:val="multilevel"/>
@@ -11247,56 +11179,56 @@
       </w:rPr>
     </w:lvl>
   </w:abstractNum>
-  <w:num w:numId="1">
+  <w:num w:numId="1" w16cid:durableId="809589084">
     <w:abstractNumId w:val="13"/>
   </w:num>
-  <w:num w:numId="2">
+  <w:num w:numId="2" w16cid:durableId="1260867601">
     <w:abstractNumId w:val="8"/>
   </w:num>
-  <w:num w:numId="3">
+  <w:num w:numId="3" w16cid:durableId="1505196564">
     <w:abstractNumId w:val="12"/>
   </w:num>
-  <w:num w:numId="4">
+  <w:num w:numId="4" w16cid:durableId="1012609960">
     <w:abstractNumId w:val="0"/>
   </w:num>
-  <w:num w:numId="5">
+  <w:num w:numId="5" w16cid:durableId="77752782">
     <w:abstractNumId w:val="7"/>
   </w:num>
-  <w:num w:numId="6">
+  <w:num w:numId="6" w16cid:durableId="793787974">
     <w:abstractNumId w:val="9"/>
   </w:num>
-  <w:num w:numId="7">
+  <w:num w:numId="7" w16cid:durableId="770246832">
     <w:abstractNumId w:val="4"/>
   </w:num>
-  <w:num w:numId="8">
+  <w:num w:numId="8" w16cid:durableId="598559778">
     <w:abstractNumId w:val="5"/>
   </w:num>
-  <w:num w:numId="9">
+  <w:num w:numId="9" w16cid:durableId="62145591">
     <w:abstractNumId w:val="7"/>
   </w:num>
-  <w:num w:numId="10">
+  <w:num w:numId="10" w16cid:durableId="1192718129">
     <w:abstractNumId w:val="11"/>
   </w:num>
-  <w:num w:numId="11">
+  <w:num w:numId="11" w16cid:durableId="1819610423">
     <w:abstractNumId w:val="1"/>
   </w:num>
-  <w:num w:numId="12">
+  <w:num w:numId="12" w16cid:durableId="523709493">
     <w:abstractNumId w:val="6"/>
   </w:num>
-  <w:num w:numId="13">
+  <w:num w:numId="13" w16cid:durableId="1411539978">
     <w:abstractNumId w:val="10"/>
   </w:num>
-  <w:num w:numId="14">
+  <w:num w:numId="14" w16cid:durableId="1495878291">
     <w:abstractNumId w:val="3"/>
   </w:num>
-  <w:num w:numId="15">
+  <w:num w:numId="15" w16cid:durableId="1862276718">
     <w:abstractNumId w:val="2"/>
   </w:num>
 </w:numbering>
 </file>
 
 <file path=word/styles.xml><?xml version="1.0" encoding="utf-8"?>
-<w:styles xmlns:mc="http://schemas.openxmlformats.org/markup-compatibility/2006" xmlns:r="http://schemas.openxmlformats.org/officeDocument/2006/relationships" xmlns:w="http://schemas.openxmlformats.org/wordprocessingml/2006/main" xmlns:w14="http://schemas.microsoft.com/office/word/2010/wordml" xmlns:w15="http://schemas.microsoft.com/office/word/2012/wordml" xmlns:w16se="http://schemas.microsoft.com/office/word/2015/wordml/symex" mc:Ignorable="w14 w15 w16se">
+<w:styles xmlns:mc="http://schemas.openxmlformats.org/markup-compatibility/2006" xmlns:r="http://schemas.openxmlformats.org/officeDocument/2006/relationships" xmlns:w="http://schemas.openxmlformats.org/wordprocessingml/2006/main" xmlns:w14="http://schemas.microsoft.com/office/word/2010/wordml" xmlns:w15="http://schemas.microsoft.com/office/word/2012/wordml" xmlns:w16cex="http://schemas.microsoft.com/office/word/2018/wordml/cex" xmlns:w16cid="http://schemas.microsoft.com/office/word/2016/wordml/cid" xmlns:w16="http://schemas.microsoft.com/office/word/2018/wordml" xmlns:w16sdtdh="http://schemas.microsoft.com/office/word/2020/wordml/sdtdatahash" xmlns:w16se="http://schemas.microsoft.com/office/word/2015/wordml/symex" mc:Ignorable="w14 w15 w16se w16cid w16 w16cex w16sdtdh">
   <w:docDefaults>
     <w:rPrDefault>
       <w:rPr>
@@ -11312,7 +11244,7 @@
       </w:pPr>
     </w:pPrDefault>
   </w:docDefaults>
-  <w:latentStyles w:defLockedState="0" w:defUIPriority="99" w:defSemiHidden="0" w:defUnhideWhenUsed="0" w:defQFormat="0" w:count="371">
+  <w:latentStyles w:defLockedState="0" w:defUIPriority="99" w:defSemiHidden="0" w:defUnhideWhenUsed="0" w:defQFormat="0" w:count="376">
     <w:lsdException w:name="Normal" w:uiPriority="0" w:qFormat="1"/>
     <w:lsdException w:name="heading 1" w:uiPriority="9" w:qFormat="1"/>
     <w:lsdException w:name="heading 2" w:semiHidden="1" w:uiPriority="9" w:unhideWhenUsed="1" w:qFormat="1"/>
@@ -11418,7 +11350,6 @@
     <w:lsdException w:name="HTML Sample" w:semiHidden="1" w:unhideWhenUsed="1"/>
     <w:lsdException w:name="HTML Typewriter" w:semiHidden="1" w:unhideWhenUsed="1"/>
     <w:lsdException w:name="HTML Variable" w:semiHidden="1" w:unhideWhenUsed="1"/>
-    <w:lsdException w:name="Normal Table" w:semiHidden="1" w:unhideWhenUsed="1"/>
     <w:lsdException w:name="annotation subject" w:semiHidden="1" w:unhideWhenUsed="1"/>
     <w:lsdException w:name="No List" w:semiHidden="1" w:unhideWhenUsed="1"/>
     <w:lsdException w:name="Outline List 1" w:semiHidden="1" w:unhideWhenUsed="1"/>
@@ -11461,11 +11392,8 @@
     <w:lsdException w:name="Table Contemporary" w:semiHidden="1" w:unhideWhenUsed="1"/>
     <w:lsdException w:name="Table Elegant" w:semiHidden="1" w:unhideWhenUsed="1"/>
     <w:lsdException w:name="Table Professional" w:semiHidden="1" w:unhideWhenUsed="1"/>
-    <w:lsdException w:name="Table Subtle 1" w:semiHidden="1" w:unhideWhenUsed="1"/>
     <w:lsdException w:name="Table Subtle 2" w:semiHidden="1" w:unhideWhenUsed="1"/>
     <w:lsdException w:name="Table Web 1" w:semiHidden="1" w:unhideWhenUsed="1"/>
-    <w:lsdException w:name="Table Web 2" w:semiHidden="1" w:unhideWhenUsed="1"/>
-    <w:lsdException w:name="Table Web 3" w:semiHidden="1" w:unhideWhenUsed="1"/>
     <w:lsdException w:name="Balloon Text" w:semiHidden="1" w:unhideWhenUsed="1"/>
     <w:lsdException w:name="Table Grid" w:uiPriority="59"/>
     <w:lsdException w:name="Table Theme" w:semiHidden="1" w:unhideWhenUsed="1"/>
@@ -11684,6 +11612,11 @@
     <w:lsdException w:name="List Table 5 Dark Accent 6" w:uiPriority="50"/>
     <w:lsdException w:name="List Table 6 Colorful Accent 6" w:uiPriority="51"/>
     <w:lsdException w:name="List Table 7 Colorful Accent 6" w:uiPriority="52"/>
+    <w:lsdException w:name="Mention" w:semiHidden="1" w:unhideWhenUsed="1"/>
+    <w:lsdException w:name="Smart Hyperlink" w:semiHidden="1" w:unhideWhenUsed="1"/>
+    <w:lsdException w:name="Hashtag" w:semiHidden="1" w:unhideWhenUsed="1"/>
+    <w:lsdException w:name="Unresolved Mention" w:semiHidden="1" w:unhideWhenUsed="1"/>
+    <w:lsdException w:name="Smart Link" w:semiHidden="1" w:unhideWhenUsed="1"/>
   </w:latentStyles>
   <w:style w:type="paragraph" w:default="1" w:styleId="Normal">
     <w:name w:val="Normal"/>

</xml_diff>

<commit_message>
update as per customer changes
</commit_message>
<xml_diff>
--- a/Requirements/InternetBankingSystem_SRS.docx
+++ b/Requirements/InternetBankingSystem_SRS.docx
@@ -558,8 +558,18 @@
               <w:ind w:left="100"/>
             </w:pPr>
             <w:r>
-              <w:t xml:space="preserve"> Amany,Esraa,Hana</w:t>
-            </w:r>
+              <w:t xml:space="preserve"> </w:t>
+            </w:r>
+            <w:proofErr w:type="spellStart"/>
+            <w:proofErr w:type="gramStart"/>
+            <w:r>
+              <w:t>Amany,Esraa</w:t>
+            </w:r>
+            <w:proofErr w:type="gramEnd"/>
+            <w:r>
+              <w:t>,Hana</w:t>
+            </w:r>
+            <w:proofErr w:type="spellEnd"/>
           </w:p>
         </w:tc>
         <w:tc>
@@ -640,9 +650,11 @@
               <w:spacing w:before="240" w:after="240"/>
               <w:ind w:left="100"/>
             </w:pPr>
+            <w:proofErr w:type="spellStart"/>
             <w:r>
               <w:t>Hussien</w:t>
             </w:r>
+            <w:proofErr w:type="spellEnd"/>
           </w:p>
         </w:tc>
         <w:tc>
@@ -723,9 +735,11 @@
               <w:spacing w:before="240" w:after="240"/>
               <w:ind w:left="100"/>
             </w:pPr>
+            <w:proofErr w:type="spellStart"/>
             <w:r>
               <w:t>Amany</w:t>
             </w:r>
+            <w:proofErr w:type="spellEnd"/>
           </w:p>
           <w:p>
             <w:pPr>
@@ -809,9 +823,11 @@
               <w:spacing w:before="240" w:after="240"/>
               <w:ind w:left="100"/>
             </w:pPr>
+            <w:proofErr w:type="spellStart"/>
             <w:r>
               <w:t>Amany</w:t>
             </w:r>
+            <w:proofErr w:type="spellEnd"/>
           </w:p>
         </w:tc>
         <w:tc>
@@ -889,9 +905,11 @@
               <w:spacing w:before="240" w:after="240"/>
               <w:ind w:left="100"/>
             </w:pPr>
+            <w:proofErr w:type="spellStart"/>
             <w:r>
               <w:t>Amany</w:t>
             </w:r>
+            <w:proofErr w:type="spellEnd"/>
           </w:p>
         </w:tc>
         <w:tc>
@@ -969,8 +987,13 @@
               <w:spacing w:before="240" w:after="240"/>
               <w:ind w:left="100"/>
             </w:pPr>
-            <w:r>
-              <w:t xml:space="preserve">Amany </w:t>
+            <w:proofErr w:type="spellStart"/>
+            <w:r>
+              <w:t>Amany</w:t>
+            </w:r>
+            <w:proofErr w:type="spellEnd"/>
+            <w:r>
+              <w:t xml:space="preserve"> </w:t>
             </w:r>
           </w:p>
         </w:tc>
@@ -1049,18 +1072,22 @@
               <w:spacing w:before="240" w:after="240"/>
               <w:ind w:left="100"/>
             </w:pPr>
+            <w:proofErr w:type="spellStart"/>
             <w:r>
               <w:t>Amany</w:t>
             </w:r>
+            <w:proofErr w:type="spellEnd"/>
             <w:r>
               <w:t xml:space="preserve"> &amp;</w:t>
             </w:r>
             <w:r>
               <w:t xml:space="preserve"> </w:t>
             </w:r>
+            <w:proofErr w:type="spellStart"/>
             <w:r>
               <w:t>Esraa</w:t>
             </w:r>
+            <w:proofErr w:type="spellEnd"/>
           </w:p>
         </w:tc>
         <w:tc>
@@ -5733,6 +5760,7 @@
         </w:rPr>
         <w:t xml:space="preserve">entered an email which does not match the following regular expression. </w:t>
       </w:r>
+      <w:proofErr w:type="gramStart"/>
       <w:r>
         <w:rPr>
           <w:rFonts w:ascii="Raleway Medium" w:eastAsia="Raleway Medium" w:hAnsi="Raleway Medium" w:cs="Raleway Medium"/>
@@ -5747,7 +5775,16 @@
           <w:sz w:val="24"/>
           <w:szCs w:val="24"/>
         </w:rPr>
-        <w:t>+@.+”</w:t>
+        <w:t>+</w:t>
+      </w:r>
+      <w:proofErr w:type="gramEnd"/>
+      <w:r>
+        <w:rPr>
+          <w:rFonts w:ascii="Raleway Medium" w:eastAsia="Raleway Medium" w:hAnsi="Raleway Medium" w:cs="Raleway Medium"/>
+          <w:sz w:val="24"/>
+          <w:szCs w:val="24"/>
+        </w:rPr>
+        <w:t>@.+”</w:t>
       </w:r>
       <w:r>
         <w:rPr>
@@ -6438,7 +6475,15 @@
                 <w:sz w:val="24"/>
                 <w:szCs w:val="24"/>
               </w:rPr>
-              <w:t>Account number, or No Account in case the client does not have an account.</w:t>
+              <w:t>Account number</w:t>
+            </w:r>
+            <w:r>
+              <w:rPr>
+                <w:rFonts w:ascii="Raleway Medium" w:eastAsia="Raleway Medium" w:hAnsi="Raleway Medium" w:cs="Raleway Medium"/>
+                <w:sz w:val="24"/>
+                <w:szCs w:val="24"/>
+              </w:rPr>
+              <w:t>.</w:t>
             </w:r>
           </w:p>
           <w:p>
@@ -6487,6 +6532,14 @@
               </w:rPr>
               <w:t xml:space="preserve">ccount </w:t>
             </w:r>
+            <w:r>
+              <w:rPr>
+                <w:rFonts w:ascii="Raleway Medium" w:eastAsia="Raleway Medium" w:hAnsi="Raleway Medium" w:cs="Raleway Medium"/>
+                <w:sz w:val="24"/>
+                <w:szCs w:val="24"/>
+              </w:rPr>
+              <w:t>Button.</w:t>
+            </w:r>
           </w:p>
           <w:p>
             <w:pPr>
@@ -6556,6 +6609,14 @@
               </w:rPr>
               <w:t>Transfer money</w:t>
             </w:r>
+            <w:r>
+              <w:rPr>
+                <w:rFonts w:ascii="Raleway Medium" w:eastAsia="Raleway Medium" w:hAnsi="Raleway Medium" w:cs="Raleway Medium"/>
+                <w:sz w:val="24"/>
+                <w:szCs w:val="24"/>
+              </w:rPr>
+              <w:t xml:space="preserve"> Form</w:t>
+            </w:r>
           </w:p>
           <w:p>
             <w:pPr>
@@ -6579,6 +6640,14 @@
               </w:rPr>
               <w:t>Logout</w:t>
             </w:r>
+            <w:r>
+              <w:rPr>
+                <w:rFonts w:ascii="Raleway Medium" w:eastAsia="Raleway Medium" w:hAnsi="Raleway Medium" w:cs="Raleway Medium"/>
+                <w:sz w:val="24"/>
+                <w:szCs w:val="24"/>
+              </w:rPr>
+              <w:t xml:space="preserve"> Button</w:t>
+            </w:r>
           </w:p>
           <w:p>
             <w:pPr>
@@ -6663,87 +6732,6 @@
                 <w:sz w:val="24"/>
                 <w:szCs w:val="24"/>
               </w:rPr>
-              <w:t>3</w:t>
-            </w:r>
-          </w:p>
-          <w:p>
-            <w:pPr>
-              <w:spacing w:before="240" w:after="240"/>
-              <w:rPr>
-                <w:rFonts w:ascii="Raleway Medium" w:eastAsia="Raleway Medium" w:hAnsi="Raleway Medium" w:cstheme="minorBidi"/>
-                <w:sz w:val="24"/>
-                <w:szCs w:val="24"/>
-                <w:lang w:bidi="ar-EG"/>
-              </w:rPr>
-            </w:pPr>
-            <w:r>
-              <w:rPr>
-                <w:rFonts w:ascii="Raleway Medium" w:eastAsia="Raleway Medium" w:hAnsi="Raleway Medium" w:cs="Raleway Medium"/>
-                <w:sz w:val="24"/>
-                <w:szCs w:val="24"/>
-              </w:rPr>
-              <w:t>If the client has an account, then after logging in, the client can view his account number, current balance, and previous transactions</w:t>
-            </w:r>
-          </w:p>
-          <w:p>
-            <w:pPr>
-              <w:spacing w:before="240" w:after="240"/>
-              <w:rPr>
-                <w:b/>
-                <w:sz w:val="24"/>
-                <w:szCs w:val="24"/>
-              </w:rPr>
-            </w:pPr>
-            <w:r>
-              <w:rPr>
-                <w:rFonts w:ascii="Calibri" w:eastAsia="Calibri" w:hAnsi="Calibri" w:cs="Calibri"/>
-                <w:b/>
-                <w:sz w:val="28"/>
-                <w:szCs w:val="28"/>
-              </w:rPr>
-              <w:t>SRS_</w:t>
-            </w:r>
-            <w:r>
-              <w:rPr>
-                <w:rFonts w:ascii="Calibri" w:eastAsia="Calibri" w:hAnsi="Calibri" w:cs="Calibri"/>
-                <w:b/>
-                <w:sz w:val="32"/>
-                <w:szCs w:val="32"/>
-              </w:rPr>
-              <w:t xml:space="preserve"> </w:t>
-            </w:r>
-            <w:r>
-              <w:rPr>
-                <w:rFonts w:ascii="Calibri" w:eastAsia="Calibri" w:hAnsi="Calibri" w:cs="Calibri"/>
-                <w:b/>
-                <w:sz w:val="28"/>
-                <w:szCs w:val="28"/>
-              </w:rPr>
-              <w:t>View Account</w:t>
-            </w:r>
-            <w:r>
-              <w:rPr>
-                <w:rFonts w:ascii="Calibri" w:eastAsia="Calibri" w:hAnsi="Calibri" w:cs="Calibri"/>
-                <w:b/>
-                <w:sz w:val="32"/>
-                <w:szCs w:val="32"/>
-              </w:rPr>
-              <w:t xml:space="preserve"> </w:t>
-            </w:r>
-            <w:r>
-              <w:rPr>
-                <w:b/>
-                <w:sz w:val="24"/>
-                <w:szCs w:val="24"/>
-              </w:rPr>
-              <w:t>_00</w:t>
-            </w:r>
-            <w:r>
-              <w:rPr>
-                <w:b/>
-                <w:sz w:val="24"/>
-                <w:szCs w:val="24"/>
-              </w:rPr>
               <w:t>4</w:t>
             </w:r>
           </w:p>
@@ -7147,6 +7135,7 @@
           <w:b/>
           <w:color w:val="000000"/>
         </w:rPr>
+        <w:lastRenderedPageBreak/>
         <w:t>2.</w:t>
       </w:r>
       <w:r>
@@ -7329,7 +7318,25 @@
           <w:sz w:val="24"/>
           <w:szCs w:val="24"/>
         </w:rPr>
-        <w:t xml:space="preserve"> an account and try to transfer money, the client show an alert with massage “</w:t>
+        <w:t xml:space="preserve"> an account and try to transfer money, the client </w:t>
+      </w:r>
+      <w:proofErr w:type="gramStart"/>
+      <w:r>
+        <w:rPr>
+          <w:rFonts w:ascii="Raleway Medium" w:eastAsia="Raleway Medium" w:hAnsi="Raleway Medium" w:cs="Raleway Medium"/>
+          <w:sz w:val="24"/>
+          <w:szCs w:val="24"/>
+        </w:rPr>
+        <w:t>show</w:t>
+      </w:r>
+      <w:proofErr w:type="gramEnd"/>
+      <w:r>
+        <w:rPr>
+          <w:rFonts w:ascii="Raleway Medium" w:eastAsia="Raleway Medium" w:hAnsi="Raleway Medium" w:cs="Raleway Medium"/>
+          <w:sz w:val="24"/>
+          <w:szCs w:val="24"/>
+        </w:rPr>
+        <w:t xml:space="preserve"> an alert with massage “</w:t>
       </w:r>
       <w:r>
         <w:rPr>
@@ -7703,59 +7710,59 @@
           <w:sz w:val="24"/>
           <w:szCs w:val="24"/>
         </w:rPr>
+        <w:t>If the account number does not exist or is not accurate, an alert would be displayed (“</w:t>
+      </w:r>
+      <w:r>
+        <w:rPr>
+          <w:rFonts w:ascii="Raleway Medium" w:eastAsia="Raleway Medium" w:hAnsi="Raleway Medium" w:cs="Raleway Medium"/>
+          <w:sz w:val="24"/>
+          <w:szCs w:val="24"/>
+        </w:rPr>
+        <w:t>this account number is not found</w:t>
+      </w:r>
+      <w:r>
+        <w:rPr>
+          <w:rFonts w:ascii="Raleway Medium" w:eastAsia="Raleway Medium" w:hAnsi="Raleway Medium" w:cs="Raleway Medium"/>
+          <w:sz w:val="24"/>
+          <w:szCs w:val="24"/>
+        </w:rPr>
+        <w:t>”).</w:t>
+      </w:r>
+    </w:p>
+    <w:p>
+      <w:pPr>
+        <w:spacing w:before="240" w:after="240"/>
+        <w:rPr>
+          <w:b/>
+          <w:sz w:val="24"/>
+          <w:szCs w:val="24"/>
+        </w:rPr>
+      </w:pPr>
+      <w:r>
+        <w:rPr>
+          <w:b/>
+          <w:sz w:val="24"/>
+          <w:szCs w:val="24"/>
+        </w:rPr>
+        <w:t>SRS_PerformTransaction_006</w:t>
+      </w:r>
+    </w:p>
+    <w:p>
+      <w:pPr>
+        <w:spacing w:before="240" w:after="240"/>
+        <w:rPr>
+          <w:rFonts w:ascii="Raleway Medium" w:eastAsia="Raleway Medium" w:hAnsi="Raleway Medium" w:cs="Raleway Medium"/>
+          <w:sz w:val="24"/>
+          <w:szCs w:val="24"/>
+        </w:rPr>
+      </w:pPr>
+      <w:r>
+        <w:rPr>
+          <w:rFonts w:ascii="Raleway Medium" w:eastAsia="Raleway Medium" w:hAnsi="Raleway Medium" w:cs="Raleway Medium"/>
+          <w:sz w:val="24"/>
+          <w:szCs w:val="24"/>
+        </w:rPr>
         <w:lastRenderedPageBreak/>
-        <w:t>If the account number does not exist or is not accurate, an alert would be displayed (“</w:t>
-      </w:r>
-      <w:r>
-        <w:rPr>
-          <w:rFonts w:ascii="Raleway Medium" w:eastAsia="Raleway Medium" w:hAnsi="Raleway Medium" w:cs="Raleway Medium"/>
-          <w:sz w:val="24"/>
-          <w:szCs w:val="24"/>
-        </w:rPr>
-        <w:t>this account number is not found</w:t>
-      </w:r>
-      <w:r>
-        <w:rPr>
-          <w:rFonts w:ascii="Raleway Medium" w:eastAsia="Raleway Medium" w:hAnsi="Raleway Medium" w:cs="Raleway Medium"/>
-          <w:sz w:val="24"/>
-          <w:szCs w:val="24"/>
-        </w:rPr>
-        <w:t>”).</w:t>
-      </w:r>
-    </w:p>
-    <w:p>
-      <w:pPr>
-        <w:spacing w:before="240" w:after="240"/>
-        <w:rPr>
-          <w:b/>
-          <w:sz w:val="24"/>
-          <w:szCs w:val="24"/>
-        </w:rPr>
-      </w:pPr>
-      <w:r>
-        <w:rPr>
-          <w:b/>
-          <w:sz w:val="24"/>
-          <w:szCs w:val="24"/>
-        </w:rPr>
-        <w:t>SRS_PerformTransaction_006</w:t>
-      </w:r>
-    </w:p>
-    <w:p>
-      <w:pPr>
-        <w:spacing w:before="240" w:after="240"/>
-        <w:rPr>
-          <w:rFonts w:ascii="Raleway Medium" w:eastAsia="Raleway Medium" w:hAnsi="Raleway Medium" w:cs="Raleway Medium"/>
-          <w:sz w:val="24"/>
-          <w:szCs w:val="24"/>
-        </w:rPr>
-      </w:pPr>
-      <w:r>
-        <w:rPr>
-          <w:rFonts w:ascii="Raleway Medium" w:eastAsia="Raleway Medium" w:hAnsi="Raleway Medium" w:cs="Raleway Medium"/>
-          <w:sz w:val="24"/>
-          <w:szCs w:val="24"/>
-        </w:rPr>
         <w:t>If the amount of money is greater than t</w:t>
       </w:r>
       <w:r>
@@ -7837,8 +7844,9 @@
           <w:sz w:val="24"/>
           <w:szCs w:val="24"/>
         </w:rPr>
-        <w:t xml:space="preserve">valid value, the two nearest values are ‘’ and ‘’ </w:t>
-      </w:r>
+        <w:t>valid value, the two nearest values are ‘’ and ‘</w:t>
+      </w:r>
+      <w:proofErr w:type="gramStart"/>
       <w:r>
         <w:rPr>
           <w:rFonts w:ascii="Raleway Medium" w:hAnsi="Raleway Medium"/>
@@ -7846,37 +7854,18 @@
           <w:sz w:val="24"/>
           <w:szCs w:val="24"/>
         </w:rPr>
-        <w:t>”.</w:t>
-      </w:r>
-    </w:p>
-    <w:p>
-      <w:pPr>
-        <w:spacing w:before="240" w:after="240"/>
-        <w:rPr>
-          <w:b/>
-          <w:sz w:val="24"/>
-          <w:szCs w:val="24"/>
-        </w:rPr>
-      </w:pPr>
-      <w:r>
-        <w:rPr>
-          <w:b/>
-          <w:sz w:val="24"/>
-          <w:szCs w:val="24"/>
-        </w:rPr>
-        <w:t>SRS_PerformTransaction_008</w:t>
-      </w:r>
-    </w:p>
-    <w:p>
-      <w:pPr>
-        <w:spacing w:before="240" w:after="240"/>
+        <w:t xml:space="preserve">’ </w:t>
+      </w:r>
+      <w:r>
         <w:rPr>
           <w:rFonts w:ascii="Raleway Medium" w:hAnsi="Raleway Medium"/>
           <w:bCs/>
           <w:sz w:val="24"/>
           <w:szCs w:val="24"/>
         </w:rPr>
-      </w:pPr>
+        <w:t>”</w:t>
+      </w:r>
+      <w:proofErr w:type="gramEnd"/>
       <w:r>
         <w:rPr>
           <w:rFonts w:ascii="Raleway Medium" w:hAnsi="Raleway Medium"/>
@@ -7884,17 +7873,37 @@
           <w:sz w:val="24"/>
           <w:szCs w:val="24"/>
         </w:rPr>
-        <w:t xml:space="preserve">If the client </w:t>
-      </w:r>
-      <w:r>
+        <w:t>.</w:t>
+      </w:r>
+    </w:p>
+    <w:p>
+      <w:pPr>
+        <w:spacing w:before="240" w:after="240"/>
+        <w:rPr>
+          <w:b/>
+          <w:sz w:val="24"/>
+          <w:szCs w:val="24"/>
+        </w:rPr>
+      </w:pPr>
+      <w:r>
+        <w:rPr>
+          <w:b/>
+          <w:sz w:val="24"/>
+          <w:szCs w:val="24"/>
+        </w:rPr>
+        <w:t>SRS_PerformTransaction_008</w:t>
+      </w:r>
+    </w:p>
+    <w:p>
+      <w:pPr>
+        <w:spacing w:before="240" w:after="240"/>
         <w:rPr>
           <w:rFonts w:ascii="Raleway Medium" w:hAnsi="Raleway Medium"/>
           <w:bCs/>
           <w:sz w:val="24"/>
           <w:szCs w:val="24"/>
         </w:rPr>
-        <w:t xml:space="preserve">tried to enter any character that is not letter e or a number in </w:t>
-      </w:r>
+      </w:pPr>
       <w:r>
         <w:rPr>
           <w:rFonts w:ascii="Raleway Medium" w:hAnsi="Raleway Medium"/>
@@ -7902,7 +7911,7 @@
           <w:sz w:val="24"/>
           <w:szCs w:val="24"/>
         </w:rPr>
-        <w:t>either</w:t>
+        <w:t xml:space="preserve">If the client </w:t>
       </w:r>
       <w:r>
         <w:rPr>
@@ -7911,7 +7920,7 @@
           <w:sz w:val="24"/>
           <w:szCs w:val="24"/>
         </w:rPr>
-        <w:t xml:space="preserve"> account number </w:t>
+        <w:t xml:space="preserve">tried to enter any character that is not letter e or a number in </w:t>
       </w:r>
       <w:r>
         <w:rPr>
@@ -7920,7 +7929,7 @@
           <w:sz w:val="24"/>
           <w:szCs w:val="24"/>
         </w:rPr>
-        <w:t>or</w:t>
+        <w:t>either</w:t>
       </w:r>
       <w:r>
         <w:rPr>
@@ -7929,7 +7938,7 @@
           <w:sz w:val="24"/>
           <w:szCs w:val="24"/>
         </w:rPr>
-        <w:t xml:space="preserve"> amount of money fields, it will not be written, and if the client wrote the letter ‘e’</w:t>
+        <w:t xml:space="preserve"> account number </w:t>
       </w:r>
       <w:r>
         <w:rPr>
@@ -7938,7 +7947,7 @@
           <w:sz w:val="24"/>
           <w:szCs w:val="24"/>
         </w:rPr>
-        <w:t xml:space="preserve"> in either account number or amount of money fields</w:t>
+        <w:t>or</w:t>
       </w:r>
       <w:r>
         <w:rPr>
@@ -7947,7 +7956,7 @@
           <w:sz w:val="24"/>
           <w:szCs w:val="24"/>
         </w:rPr>
-        <w:t>,</w:t>
+        <w:t xml:space="preserve"> amount of money fields, it will not be written, and if the client wrote the letter ‘e’</w:t>
       </w:r>
       <w:r>
         <w:rPr>
@@ -7956,7 +7965,7 @@
           <w:sz w:val="24"/>
           <w:szCs w:val="24"/>
         </w:rPr>
-        <w:t xml:space="preserve"> an error will be displayed</w:t>
+        <w:t xml:space="preserve"> in either account number or amount of money fields</w:t>
       </w:r>
       <w:r>
         <w:rPr>
@@ -7965,6 +7974,24 @@
           <w:sz w:val="24"/>
           <w:szCs w:val="24"/>
         </w:rPr>
+        <w:t>,</w:t>
+      </w:r>
+      <w:r>
+        <w:rPr>
+          <w:rFonts w:ascii="Raleway Medium" w:hAnsi="Raleway Medium"/>
+          <w:bCs/>
+          <w:sz w:val="24"/>
+          <w:szCs w:val="24"/>
+        </w:rPr>
+        <w:t xml:space="preserve"> an error will be displayed</w:t>
+      </w:r>
+      <w:r>
+        <w:rPr>
+          <w:rFonts w:ascii="Raleway Medium" w:hAnsi="Raleway Medium"/>
+          <w:bCs/>
+          <w:sz w:val="24"/>
+          <w:szCs w:val="24"/>
+        </w:rPr>
         <w:t xml:space="preserve"> “please enter a number”.</w:t>
       </w:r>
       <w:bookmarkStart w:id="16" w:name="_Toc131892068"/>
@@ -8345,6 +8372,7 @@
           <w:szCs w:val="24"/>
         </w:rPr>
       </w:pPr>
+      <w:proofErr w:type="spellStart"/>
       <w:r>
         <w:rPr>
           <w:b/>
@@ -8367,7 +8395,16 @@
           <w:sz w:val="24"/>
           <w:szCs w:val="24"/>
         </w:rPr>
-        <w:t xml:space="preserve">d </w:t>
+        <w:t>d</w:t>
+      </w:r>
+      <w:proofErr w:type="spellEnd"/>
+      <w:r>
+        <w:rPr>
+          <w:b/>
+          <w:sz w:val="24"/>
+          <w:szCs w:val="24"/>
+        </w:rPr>
+        <w:t xml:space="preserve"> </w:t>
       </w:r>
       <w:r>
         <w:rPr>
@@ -8507,16 +8544,26 @@
           <w:sz w:val="24"/>
           <w:szCs w:val="24"/>
         </w:rPr>
-        <w:t xml:space="preserve"> account Number is </w:t>
-      </w:r>
+        <w:t xml:space="preserve"> account Number </w:t>
+      </w:r>
+      <w:proofErr w:type="gramStart"/>
       <w:r>
         <w:rPr>
           <w:rFonts w:ascii="Raleway" w:eastAsia="Raleway" w:hAnsi="Raleway" w:cs="Raleway"/>
           <w:sz w:val="24"/>
           <w:szCs w:val="24"/>
         </w:rPr>
+        <w:t xml:space="preserve">is </w:t>
+      </w:r>
+      <w:r>
+        <w:rPr>
+          <w:rFonts w:ascii="Raleway" w:eastAsia="Raleway" w:hAnsi="Raleway" w:cs="Raleway"/>
+          <w:sz w:val="24"/>
+          <w:szCs w:val="24"/>
+        </w:rPr>
         <w:t xml:space="preserve"> ...</w:t>
       </w:r>
+      <w:proofErr w:type="gramEnd"/>
       <w:r>
         <w:rPr>
           <w:rFonts w:ascii="Raleway" w:eastAsia="Raleway" w:hAnsi="Raleway" w:cs="Raleway"/>
@@ -8544,80 +8591,153 @@
           <w:szCs w:val="24"/>
         </w:rPr>
       </w:pPr>
-      <w:r>
-        <w:rPr>
-          <w:b/>
-          <w:sz w:val="24"/>
-          <w:szCs w:val="24"/>
-        </w:rPr>
-        <w:t>SRS_Add New Account _00</w:t>
-      </w:r>
-      <w:r>
-        <w:rPr>
-          <w:b/>
-          <w:sz w:val="24"/>
-          <w:szCs w:val="24"/>
-        </w:rPr>
-        <w:t>2</w:t>
-      </w:r>
-    </w:p>
-    <w:p>
-      <w:pPr>
-        <w:spacing w:before="240" w:after="240"/>
-        <w:rPr>
-          <w:rFonts w:ascii="Raleway Medium" w:eastAsia="Raleway Medium" w:hAnsi="Raleway Medium" w:cs="Raleway Medium"/>
-          <w:sz w:val="24"/>
-          <w:szCs w:val="24"/>
-        </w:rPr>
-      </w:pPr>
-      <w:r>
-        <w:rPr>
-          <w:rFonts w:ascii="Raleway Medium" w:eastAsia="Raleway Medium" w:hAnsi="Raleway Medium" w:cs="Raleway Medium"/>
-          <w:sz w:val="24"/>
-          <w:szCs w:val="24"/>
+      <w:proofErr w:type="spellStart"/>
+      <w:r>
+        <w:rPr>
+          <w:b/>
+          <w:sz w:val="24"/>
+          <w:szCs w:val="24"/>
+        </w:rPr>
+        <w:t>SRS_Add</w:t>
+      </w:r>
+      <w:proofErr w:type="spellEnd"/>
+      <w:r>
+        <w:rPr>
+          <w:b/>
+          <w:sz w:val="24"/>
+          <w:szCs w:val="24"/>
+        </w:rPr>
+        <w:t xml:space="preserve"> New Account _002</w:t>
+      </w:r>
+    </w:p>
+    <w:p>
+      <w:pPr>
+        <w:spacing w:before="240" w:after="240"/>
+        <w:rPr>
+          <w:rFonts w:ascii="Raleway Medium" w:eastAsia="Raleway Medium" w:hAnsi="Raleway Medium" w:cs="Raleway Medium"/>
+          <w:sz w:val="24"/>
+          <w:szCs w:val="24"/>
+        </w:rPr>
+      </w:pPr>
+      <w:r>
+        <w:rPr>
+          <w:rFonts w:ascii="Raleway Medium" w:eastAsia="Raleway Medium" w:hAnsi="Raleway Medium" w:cs="Raleway Medium"/>
+          <w:sz w:val="24"/>
+          <w:szCs w:val="24"/>
+        </w:rPr>
+        <w:t xml:space="preserve">If the client already has an account, then he </w:t>
+      </w:r>
+      <w:proofErr w:type="spellStart"/>
+      <w:r>
+        <w:rPr>
+          <w:rFonts w:ascii="Raleway Medium" w:eastAsia="Raleway Medium" w:hAnsi="Raleway Medium" w:cs="Raleway Medium"/>
+          <w:sz w:val="24"/>
+          <w:szCs w:val="24"/>
+        </w:rPr>
+        <w:t>can not</w:t>
+      </w:r>
+      <w:proofErr w:type="spellEnd"/>
+      <w:r>
+        <w:rPr>
+          <w:rFonts w:ascii="Raleway Medium" w:eastAsia="Raleway Medium" w:hAnsi="Raleway Medium" w:cs="Raleway Medium"/>
+          <w:sz w:val="24"/>
+          <w:szCs w:val="24"/>
+        </w:rPr>
+        <w:t xml:space="preserve"> create another one, so when he clicks on Add New Account button, an alert will be displayed “</w:t>
+      </w:r>
+      <w:r>
+        <w:rPr>
+          <w:rFonts w:ascii="Raleway Medium" w:eastAsia="Raleway Medium" w:hAnsi="Raleway Medium" w:cs="Raleway Medium"/>
+          <w:sz w:val="24"/>
+          <w:szCs w:val="24"/>
+        </w:rPr>
+        <w:t>You already have an account, you cannot create another one.</w:t>
+      </w:r>
+      <w:r>
+        <w:rPr>
+          <w:rFonts w:ascii="Raleway Medium" w:eastAsia="Raleway Medium" w:hAnsi="Raleway Medium" w:cs="Raleway Medium"/>
+          <w:sz w:val="24"/>
+          <w:szCs w:val="24"/>
+        </w:rPr>
+        <w:t>”</w:t>
+      </w:r>
+      <w:r>
+        <w:rPr>
+          <w:rFonts w:ascii="Raleway Medium" w:eastAsia="Raleway Medium" w:hAnsi="Raleway Medium" w:cs="Raleway Medium"/>
+          <w:sz w:val="24"/>
+          <w:szCs w:val="24"/>
+        </w:rPr>
+        <w:t>.</w:t>
+      </w:r>
+    </w:p>
+    <w:p>
+      <w:pPr>
+        <w:spacing w:before="240" w:after="240"/>
+        <w:rPr>
+          <w:rFonts w:ascii="Raleway Medium" w:eastAsia="Raleway Medium" w:hAnsi="Raleway Medium" w:cs="Raleway Medium"/>
+          <w:sz w:val="24"/>
+          <w:szCs w:val="24"/>
+        </w:rPr>
+      </w:pPr>
+    </w:p>
+    <w:p>
+      <w:pPr>
+        <w:pStyle w:val="Heading4"/>
+        <w:spacing w:before="240" w:after="240"/>
+        <w:rPr>
+          <w:b/>
+          <w:color w:val="000000"/>
+        </w:rPr>
+      </w:pPr>
+      <w:r>
+        <w:rPr>
+          <w:b/>
+          <w:color w:val="000000"/>
         </w:rPr>
         <w:lastRenderedPageBreak/>
-        <w:t xml:space="preserve">If the client </w:t>
-      </w:r>
-      <w:r>
-        <w:rPr>
-          <w:rFonts w:ascii="Raleway Medium" w:eastAsia="Raleway Medium" w:hAnsi="Raleway Medium" w:cs="Raleway Medium"/>
-          <w:sz w:val="24"/>
-          <w:szCs w:val="24"/>
-        </w:rPr>
-        <w:t>already has an account, then he can not create another one, so when he clicks on Add New Account button, an alert will be displayed “</w:t>
-      </w:r>
-      <w:r>
-        <w:rPr>
-          <w:rFonts w:ascii="Raleway Medium" w:eastAsia="Raleway Medium" w:hAnsi="Raleway Medium" w:cs="Raleway Medium"/>
-          <w:sz w:val="24"/>
-          <w:szCs w:val="24"/>
-        </w:rPr>
-        <w:t xml:space="preserve">You already have an account, </w:t>
-      </w:r>
-      <w:r>
-        <w:rPr>
-          <w:rFonts w:ascii="Raleway Medium" w:eastAsia="Raleway Medium" w:hAnsi="Raleway Medium" w:cs="Raleway Medium"/>
-          <w:sz w:val="24"/>
-          <w:szCs w:val="24"/>
-        </w:rPr>
-        <w:t>you</w:t>
-      </w:r>
-      <w:r>
-        <w:rPr>
-          <w:rFonts w:ascii="Raleway Medium" w:eastAsia="Raleway Medium" w:hAnsi="Raleway Medium" w:cs="Raleway Medium"/>
-          <w:sz w:val="24"/>
-          <w:szCs w:val="24"/>
-        </w:rPr>
-        <w:t xml:space="preserve"> cannot create another one.</w:t>
-      </w:r>
-      <w:r>
-        <w:rPr>
-          <w:rFonts w:ascii="Raleway Medium" w:eastAsia="Raleway Medium" w:hAnsi="Raleway Medium" w:cs="Raleway Medium"/>
-          <w:sz w:val="24"/>
-          <w:szCs w:val="24"/>
-        </w:rPr>
-        <w:t>”</w:t>
+        <w:t>2.3.5.1 Description and Priority (Close Account)</w:t>
+      </w:r>
+      <w:bookmarkEnd w:id="19"/>
+    </w:p>
+    <w:p>
+      <w:pPr>
+        <w:spacing w:before="240" w:after="240"/>
+        <w:rPr>
+          <w:rFonts w:ascii="Raleway Medium" w:eastAsia="Raleway Medium" w:hAnsi="Raleway Medium" w:cs="Raleway Medium"/>
+          <w:sz w:val="24"/>
+          <w:szCs w:val="24"/>
+        </w:rPr>
+      </w:pPr>
+      <w:r>
+        <w:rPr>
+          <w:b/>
+          <w:sz w:val="24"/>
+          <w:szCs w:val="24"/>
+        </w:rPr>
+        <w:t>Admin:</w:t>
+      </w:r>
+      <w:r>
+        <w:rPr>
+          <w:sz w:val="24"/>
+          <w:szCs w:val="24"/>
+        </w:rPr>
+        <w:t xml:space="preserve"> </w:t>
+      </w:r>
+      <w:r>
+        <w:rPr>
+          <w:rFonts w:ascii="Raleway Medium" w:eastAsia="Raleway Medium" w:hAnsi="Raleway Medium" w:cs="Raleway Medium"/>
+          <w:sz w:val="24"/>
+          <w:szCs w:val="24"/>
+        </w:rPr>
+        <w:t xml:space="preserve">can close </w:t>
+      </w:r>
+      <w:r>
+        <w:rPr>
+          <w:rFonts w:ascii="Raleway Medium" w:eastAsia="Raleway Medium" w:hAnsi="Raleway Medium" w:cs="Raleway Medium"/>
+          <w:sz w:val="24"/>
+          <w:szCs w:val="24"/>
+        </w:rPr>
+        <w:t>client’s accounts</w:t>
       </w:r>
       <w:r>
         <w:rPr>
@@ -8637,6 +8757,14 @@
           <w:szCs w:val="24"/>
         </w:rPr>
       </w:pPr>
+      <w:r>
+        <w:rPr>
+          <w:rFonts w:ascii="Raleway Medium" w:eastAsia="Raleway Medium" w:hAnsi="Raleway Medium" w:cs="Raleway Medium"/>
+          <w:sz w:val="24"/>
+          <w:szCs w:val="24"/>
+        </w:rPr>
+        <w:t>The priority is high (Assumption).</w:t>
+      </w:r>
     </w:p>
     <w:p>
       <w:pPr>
@@ -8647,97 +8775,12 @@
           <w:color w:val="000000"/>
         </w:rPr>
       </w:pPr>
+      <w:bookmarkStart w:id="20" w:name="_Toc131892071"/>
       <w:r>
         <w:rPr>
           <w:b/>
           <w:color w:val="000000"/>
         </w:rPr>
-        <w:t>2.3.5.1 Description and Priority (Close Account)</w:t>
-      </w:r>
-      <w:bookmarkEnd w:id="19"/>
-    </w:p>
-    <w:p>
-      <w:pPr>
-        <w:spacing w:before="240" w:after="240"/>
-        <w:rPr>
-          <w:rFonts w:ascii="Raleway Medium" w:eastAsia="Raleway Medium" w:hAnsi="Raleway Medium" w:cs="Raleway Medium"/>
-          <w:sz w:val="24"/>
-          <w:szCs w:val="24"/>
-        </w:rPr>
-      </w:pPr>
-      <w:r>
-        <w:rPr>
-          <w:b/>
-          <w:sz w:val="24"/>
-          <w:szCs w:val="24"/>
-        </w:rPr>
-        <w:t>Admin:</w:t>
-      </w:r>
-      <w:r>
-        <w:rPr>
-          <w:sz w:val="24"/>
-          <w:szCs w:val="24"/>
-        </w:rPr>
-        <w:t xml:space="preserve"> </w:t>
-      </w:r>
-      <w:r>
-        <w:rPr>
-          <w:rFonts w:ascii="Raleway Medium" w:eastAsia="Raleway Medium" w:hAnsi="Raleway Medium" w:cs="Raleway Medium"/>
-          <w:sz w:val="24"/>
-          <w:szCs w:val="24"/>
-        </w:rPr>
-        <w:t xml:space="preserve">can close </w:t>
-      </w:r>
-      <w:r>
-        <w:rPr>
-          <w:rFonts w:ascii="Raleway Medium" w:eastAsia="Raleway Medium" w:hAnsi="Raleway Medium" w:cs="Raleway Medium"/>
-          <w:sz w:val="24"/>
-          <w:szCs w:val="24"/>
-        </w:rPr>
-        <w:t>client’s accounts</w:t>
-      </w:r>
-      <w:r>
-        <w:rPr>
-          <w:rFonts w:ascii="Raleway Medium" w:eastAsia="Raleway Medium" w:hAnsi="Raleway Medium" w:cs="Raleway Medium"/>
-          <w:sz w:val="24"/>
-          <w:szCs w:val="24"/>
-        </w:rPr>
-        <w:t>.</w:t>
-      </w:r>
-    </w:p>
-    <w:p>
-      <w:pPr>
-        <w:spacing w:before="240" w:after="240"/>
-        <w:rPr>
-          <w:rFonts w:ascii="Raleway Medium" w:eastAsia="Raleway Medium" w:hAnsi="Raleway Medium" w:cs="Raleway Medium"/>
-          <w:sz w:val="24"/>
-          <w:szCs w:val="24"/>
-        </w:rPr>
-      </w:pPr>
-      <w:r>
-        <w:rPr>
-          <w:rFonts w:ascii="Raleway Medium" w:eastAsia="Raleway Medium" w:hAnsi="Raleway Medium" w:cs="Raleway Medium"/>
-          <w:sz w:val="24"/>
-          <w:szCs w:val="24"/>
-        </w:rPr>
-        <w:t>The priority is high (Assumption).</w:t>
-      </w:r>
-    </w:p>
-    <w:p>
-      <w:pPr>
-        <w:pStyle w:val="Heading4"/>
-        <w:spacing w:before="240" w:after="240"/>
-        <w:rPr>
-          <w:b/>
-          <w:color w:val="000000"/>
-        </w:rPr>
-      </w:pPr>
-      <w:bookmarkStart w:id="20" w:name="_Toc131892071"/>
-      <w:r>
-        <w:rPr>
-          <w:b/>
-          <w:color w:val="000000"/>
-        </w:rPr>
         <w:t>2.3.5.2 Stimulus/Response Sequences</w:t>
       </w:r>
       <w:bookmarkEnd w:id="20"/>
@@ -8751,13 +8794,23 @@
           <w:szCs w:val="24"/>
         </w:rPr>
       </w:pPr>
-      <w:r>
-        <w:rPr>
-          <w:b/>
-          <w:sz w:val="24"/>
-          <w:szCs w:val="24"/>
-        </w:rPr>
-        <w:t>SRS_Close Account _001</w:t>
+      <w:proofErr w:type="spellStart"/>
+      <w:r>
+        <w:rPr>
+          <w:b/>
+          <w:sz w:val="24"/>
+          <w:szCs w:val="24"/>
+        </w:rPr>
+        <w:t>SRS_Close</w:t>
+      </w:r>
+      <w:proofErr w:type="spellEnd"/>
+      <w:r>
+        <w:rPr>
+          <w:b/>
+          <w:sz w:val="24"/>
+          <w:szCs w:val="24"/>
+        </w:rPr>
+        <w:t xml:space="preserve"> Account _001</w:t>
       </w:r>
     </w:p>
     <w:p>
@@ -8845,13 +8898,23 @@
           <w:szCs w:val="24"/>
         </w:rPr>
       </w:pPr>
-      <w:r>
-        <w:rPr>
-          <w:b/>
-          <w:sz w:val="24"/>
-          <w:szCs w:val="24"/>
-        </w:rPr>
-        <w:t>SRS_Close Account _002</w:t>
+      <w:proofErr w:type="spellStart"/>
+      <w:r>
+        <w:rPr>
+          <w:b/>
+          <w:sz w:val="24"/>
+          <w:szCs w:val="24"/>
+        </w:rPr>
+        <w:t>SRS_Close</w:t>
+      </w:r>
+      <w:proofErr w:type="spellEnd"/>
+      <w:r>
+        <w:rPr>
+          <w:b/>
+          <w:sz w:val="24"/>
+          <w:szCs w:val="24"/>
+        </w:rPr>
+        <w:t xml:space="preserve"> Account _002</w:t>
       </w:r>
     </w:p>
     <w:p>
@@ -8881,13 +8944,23 @@
           <w:szCs w:val="24"/>
         </w:rPr>
       </w:pPr>
-      <w:r>
-        <w:rPr>
-          <w:b/>
-          <w:sz w:val="24"/>
-          <w:szCs w:val="24"/>
-        </w:rPr>
-        <w:t>SRS_Close Account _003</w:t>
+      <w:proofErr w:type="spellStart"/>
+      <w:r>
+        <w:rPr>
+          <w:b/>
+          <w:sz w:val="24"/>
+          <w:szCs w:val="24"/>
+        </w:rPr>
+        <w:t>SRS_Close</w:t>
+      </w:r>
+      <w:proofErr w:type="spellEnd"/>
+      <w:r>
+        <w:rPr>
+          <w:b/>
+          <w:sz w:val="24"/>
+          <w:szCs w:val="24"/>
+        </w:rPr>
+        <w:t xml:space="preserve"> Account _003</w:t>
       </w:r>
     </w:p>
     <w:p>
@@ -8949,13 +9022,23 @@
           <w:szCs w:val="24"/>
         </w:rPr>
       </w:pPr>
-      <w:r>
-        <w:rPr>
-          <w:b/>
-          <w:sz w:val="24"/>
-          <w:szCs w:val="24"/>
-        </w:rPr>
-        <w:t>SRS_Close Account _004</w:t>
+      <w:proofErr w:type="spellStart"/>
+      <w:r>
+        <w:rPr>
+          <w:b/>
+          <w:sz w:val="24"/>
+          <w:szCs w:val="24"/>
+        </w:rPr>
+        <w:t>SRS_Close</w:t>
+      </w:r>
+      <w:proofErr w:type="spellEnd"/>
+      <w:r>
+        <w:rPr>
+          <w:b/>
+          <w:sz w:val="24"/>
+          <w:szCs w:val="24"/>
+        </w:rPr>
+        <w:t xml:space="preserve"> Account _004</w:t>
       </w:r>
     </w:p>
     <w:p>
@@ -8985,13 +9068,23 @@
           <w:szCs w:val="24"/>
         </w:rPr>
       </w:pPr>
-      <w:r>
-        <w:rPr>
-          <w:b/>
-          <w:sz w:val="24"/>
-          <w:szCs w:val="24"/>
-        </w:rPr>
-        <w:t>SRS_Close Account _005</w:t>
+      <w:proofErr w:type="spellStart"/>
+      <w:r>
+        <w:rPr>
+          <w:b/>
+          <w:sz w:val="24"/>
+          <w:szCs w:val="24"/>
+        </w:rPr>
+        <w:t>SRS_Close</w:t>
+      </w:r>
+      <w:proofErr w:type="spellEnd"/>
+      <w:r>
+        <w:rPr>
+          <w:b/>
+          <w:sz w:val="24"/>
+          <w:szCs w:val="24"/>
+        </w:rPr>
+        <w:t xml:space="preserve"> Account _005</w:t>
       </w:r>
     </w:p>
     <w:p>
@@ -9133,7 +9226,6 @@
           <w:sz w:val="24"/>
           <w:szCs w:val="24"/>
         </w:rPr>
-        <w:lastRenderedPageBreak/>
         <w:t xml:space="preserve"> If an admin enters correct Account with balance zero and click in close Account show an alert message “</w:t>
       </w:r>
       <w:r>
@@ -9204,6 +9296,7 @@
           <w:sz w:val="24"/>
           <w:szCs w:val="24"/>
         </w:rPr>
+        <w:lastRenderedPageBreak/>
         <w:t xml:space="preserve">If the </w:t>
       </w:r>
       <w:r>
@@ -9249,8 +9342,9 @@
           <w:sz w:val="24"/>
           <w:szCs w:val="24"/>
         </w:rPr>
-        <w:t xml:space="preserve">valid value, the two nearest values are ‘’ and ‘’ </w:t>
-      </w:r>
+        <w:t>valid value, the two nearest values are ‘’ and ‘</w:t>
+      </w:r>
+      <w:proofErr w:type="gramStart"/>
       <w:r>
         <w:rPr>
           <w:rFonts w:ascii="Raleway Medium" w:hAnsi="Raleway Medium"/>
@@ -9258,7 +9352,26 @@
           <w:sz w:val="24"/>
           <w:szCs w:val="24"/>
         </w:rPr>
-        <w:t>”.</w:t>
+        <w:t xml:space="preserve">’ </w:t>
+      </w:r>
+      <w:r>
+        <w:rPr>
+          <w:rFonts w:ascii="Raleway Medium" w:hAnsi="Raleway Medium"/>
+          <w:bCs/>
+          <w:sz w:val="24"/>
+          <w:szCs w:val="24"/>
+        </w:rPr>
+        <w:t>”</w:t>
+      </w:r>
+      <w:proofErr w:type="gramEnd"/>
+      <w:r>
+        <w:rPr>
+          <w:rFonts w:ascii="Raleway Medium" w:hAnsi="Raleway Medium"/>
+          <w:bCs/>
+          <w:sz w:val="24"/>
+          <w:szCs w:val="24"/>
+        </w:rPr>
+        <w:t>.</w:t>
       </w:r>
     </w:p>
     <w:p>

</xml_diff>

<commit_message>
add perform transaction and close acount test cases IDs in RTM
</commit_message>
<xml_diff>
--- a/Requirements/InternetBankingSystem_SRS.docx
+++ b/Requirements/InternetBankingSystem_SRS.docx
@@ -1,6 +1,6 @@
 
 <file path=word/document.xml><?xml version="1.0" encoding="utf-8"?>
-<w:document xmlns:wpc="http://schemas.microsoft.com/office/word/2010/wordprocessingCanvas" xmlns:cx="http://schemas.microsoft.com/office/drawing/2014/chartex" xmlns:cx1="http://schemas.microsoft.com/office/drawing/2015/9/8/chartex" xmlns:cx2="http://schemas.microsoft.com/office/drawing/2015/10/21/chartex" xmlns:cx3="http://schemas.microsoft.com/office/drawing/2016/5/9/chartex" xmlns:cx4="http://schemas.microsoft.com/office/drawing/2016/5/10/chartex" xmlns:cx5="http://schemas.microsoft.com/office/drawing/2016/5/11/chartex" xmlns:cx6="http://schemas.microsoft.com/office/drawing/2016/5/12/chartex" xmlns:cx7="http://schemas.microsoft.com/office/drawing/2016/5/13/chartex" xmlns:cx8="http://schemas.microsoft.com/office/drawing/2016/5/14/chartex" xmlns:mc="http://schemas.openxmlformats.org/markup-compatibility/2006" xmlns:aink="http://schemas.microsoft.com/office/drawing/2016/ink" xmlns:am3d="http://schemas.microsoft.com/office/drawing/2017/model3d" xmlns:o="urn:schemas-microsoft-com:office:office" xmlns:oel="http://schemas.microsoft.com/office/2019/extlst" xmlns:r="http://schemas.openxmlformats.org/officeDocument/2006/relationships" xmlns:m="http://schemas.openxmlformats.org/officeDocument/2006/math" xmlns:v="urn:schemas-microsoft-com:vml" xmlns:wp14="http://schemas.microsoft.com/office/word/2010/wordprocessingDrawing" xmlns:wp="http://schemas.openxmlformats.org/drawingml/2006/wordprocessingDrawing" xmlns:w10="urn:schemas-microsoft-com:office:word" xmlns:w="http://schemas.openxmlformats.org/wordprocessingml/2006/main" xmlns:w14="http://schemas.microsoft.com/office/word/2010/wordml" xmlns:w15="http://schemas.microsoft.com/office/word/2012/wordml" xmlns:w16cex="http://schemas.microsoft.com/office/word/2018/wordml/cex" xmlns:w16cid="http://schemas.microsoft.com/office/word/2016/wordml/cid" xmlns:w16="http://schemas.microsoft.com/office/word/2018/wordml" xmlns:w16sdtdh="http://schemas.microsoft.com/office/word/2020/wordml/sdtdatahash" xmlns:w16se="http://schemas.microsoft.com/office/word/2015/wordml/symex" xmlns:wpg="http://schemas.microsoft.com/office/word/2010/wordprocessingGroup" xmlns:wpi="http://schemas.microsoft.com/office/word/2010/wordprocessingInk" xmlns:wne="http://schemas.microsoft.com/office/word/2006/wordml" xmlns:wps="http://schemas.microsoft.com/office/word/2010/wordprocessingShape" mc:Ignorable="w14 w15 w16se w16cid w16 w16cex w16sdtdh wp14">
+<w:document xmlns:wpc="http://schemas.microsoft.com/office/word/2010/wordprocessingCanvas" xmlns:mc="http://schemas.openxmlformats.org/markup-compatibility/2006" xmlns:o="urn:schemas-microsoft-com:office:office" xmlns:r="http://schemas.openxmlformats.org/officeDocument/2006/relationships" xmlns:m="http://schemas.openxmlformats.org/officeDocument/2006/math" xmlns:v="urn:schemas-microsoft-com:vml" xmlns:wp14="http://schemas.microsoft.com/office/word/2010/wordprocessingDrawing" xmlns:wp="http://schemas.openxmlformats.org/drawingml/2006/wordprocessingDrawing" xmlns:w10="urn:schemas-microsoft-com:office:word" xmlns:w="http://schemas.openxmlformats.org/wordprocessingml/2006/main" xmlns:w14="http://schemas.microsoft.com/office/word/2010/wordml" xmlns:w15="http://schemas.microsoft.com/office/word/2012/wordml" xmlns:wpg="http://schemas.microsoft.com/office/word/2010/wordprocessingGroup" xmlns:wpi="http://schemas.microsoft.com/office/word/2010/wordprocessingInk" xmlns:wne="http://schemas.microsoft.com/office/word/2006/wordml" xmlns:wps="http://schemas.microsoft.com/office/word/2010/wordprocessingShape" mc:Ignorable="w14 w15 wp14">
   <w:body>
     <w:p>
       <w:pPr>
@@ -561,13 +561,8 @@
               <w:t xml:space="preserve"> </w:t>
             </w:r>
             <w:proofErr w:type="spellStart"/>
-            <w:proofErr w:type="gramStart"/>
-            <w:r>
-              <w:t>Amany,Esraa</w:t>
-            </w:r>
-            <w:proofErr w:type="gramEnd"/>
-            <w:r>
-              <w:t>,Hana</w:t>
+            <w:r>
+              <w:t>Amany,Esraa,Hana</w:t>
             </w:r>
             <w:proofErr w:type="spellEnd"/>
           </w:p>
@@ -1634,41 +1629,6 @@
     <w:p>
       <w:pPr>
         <w:spacing w:before="240" w:after="240"/>
-      </w:pPr>
-    </w:p>
-    <w:p>
-      <w:pPr>
-        <w:spacing w:before="240" w:after="240"/>
-      </w:pPr>
-    </w:p>
-    <w:p>
-      <w:pPr>
-        <w:spacing w:before="240" w:after="240"/>
-      </w:pPr>
-    </w:p>
-    <w:p>
-      <w:pPr>
-        <w:spacing w:before="240" w:after="240"/>
-      </w:pPr>
-    </w:p>
-    <w:p>
-      <w:pPr>
-        <w:spacing w:before="240" w:after="240"/>
-      </w:pPr>
-    </w:p>
-    <w:p>
-      <w:pPr>
-        <w:spacing w:before="240" w:after="240"/>
-      </w:pPr>
-    </w:p>
-    <w:p>
-      <w:pPr>
-        <w:spacing w:before="240" w:after="240"/>
-      </w:pPr>
-    </w:p>
-    <w:p>
-      <w:pPr>
-        <w:spacing w:before="240" w:after="240"/>
         <w:rPr>
           <w:rFonts w:ascii="Raleway SemiBold" w:eastAsia="Raleway SemiBold" w:hAnsi="Raleway SemiBold" w:cs="Raleway SemiBold"/>
           <w:sz w:val="30"/>
@@ -1725,6 +1685,7 @@
           <w:docPartUnique/>
         </w:docPartObj>
       </w:sdtPr>
+      <w:sdtEndPr/>
       <w:sdtContent>
         <w:p>
           <w:pPr>
@@ -3229,6 +3190,7 @@
         <w:pStyle w:val="Heading2"/>
       </w:pPr>
       <w:r>
+        <w:lastRenderedPageBreak/>
         <w:t>1.   Introduction</w:t>
       </w:r>
       <w:bookmarkEnd w:id="0"/>
@@ -3600,7 +3562,6 @@
         <w:rPr>
           <w:rFonts w:ascii="Raleway Medium" w:eastAsia="Raleway Medium" w:hAnsi="Raleway Medium" w:cs="Raleway Medium"/>
         </w:rPr>
-        <w:lastRenderedPageBreak/>
         <w:t>Perform transactions</w:t>
       </w:r>
     </w:p>
@@ -3776,6 +3737,7 @@
       </w:pPr>
       <w:bookmarkStart w:id="3" w:name="_Toc131892056"/>
       <w:r>
+        <w:lastRenderedPageBreak/>
         <w:t>2.1     Register</w:t>
       </w:r>
       <w:bookmarkEnd w:id="3"/>
@@ -4421,7 +4383,6 @@
           <w:sz w:val="24"/>
           <w:szCs w:val="24"/>
         </w:rPr>
-        <w:lastRenderedPageBreak/>
         <w:t xml:space="preserve"> </w:t>
       </w:r>
       <w:r>
@@ -4726,6 +4687,7 @@
           <w:sz w:val="24"/>
           <w:szCs w:val="24"/>
         </w:rPr>
+        <w:lastRenderedPageBreak/>
         <w:t>The password will be hashed.</w:t>
       </w:r>
     </w:p>
@@ -5389,7 +5351,6 @@
           <w:sz w:val="24"/>
           <w:szCs w:val="24"/>
         </w:rPr>
-        <w:lastRenderedPageBreak/>
         <w:t xml:space="preserve">Click </w:t>
       </w:r>
       <w:r>
@@ -5659,6 +5620,7 @@
           <w:sz w:val="24"/>
           <w:szCs w:val="24"/>
         </w:rPr>
+        <w:lastRenderedPageBreak/>
         <w:t>SRS_Login_00</w:t>
       </w:r>
       <w:r>
@@ -6688,7 +6650,6 @@
                 <w:sz w:val="28"/>
                 <w:szCs w:val="28"/>
               </w:rPr>
-              <w:lastRenderedPageBreak/>
               <w:t>SRS_</w:t>
             </w:r>
             <w:r>
@@ -6749,6 +6710,7 @@
                 <w:sz w:val="24"/>
                 <w:szCs w:val="24"/>
               </w:rPr>
+              <w:lastRenderedPageBreak/>
               <w:t xml:space="preserve">If the </w:t>
             </w:r>
             <w:r>
@@ -7135,65 +7097,65 @@
           <w:b/>
           <w:color w:val="000000"/>
         </w:rPr>
+        <w:t>2.</w:t>
+      </w:r>
+      <w:r>
+        <w:rPr>
+          <w:b/>
+          <w:color w:val="000000"/>
+        </w:rPr>
+        <w:t>3.3</w:t>
+      </w:r>
+      <w:r>
+        <w:rPr>
+          <w:b/>
+          <w:color w:val="000000"/>
+        </w:rPr>
+        <w:t>.2 Stimulus</w:t>
+      </w:r>
+      <w:r>
+        <w:rPr>
+          <w:b/>
+          <w:color w:val="000000"/>
+        </w:rPr>
+        <w:t>/Response Sequences</w:t>
+      </w:r>
+      <w:bookmarkEnd w:id="14"/>
+    </w:p>
+    <w:p>
+      <w:pPr>
+        <w:spacing w:before="240" w:after="240"/>
+        <w:rPr>
+          <w:b/>
+          <w:sz w:val="24"/>
+          <w:szCs w:val="24"/>
+        </w:rPr>
+      </w:pPr>
+      <w:r>
+        <w:rPr>
+          <w:b/>
+          <w:sz w:val="24"/>
+          <w:szCs w:val="24"/>
+        </w:rPr>
+        <w:t>SRS_PerformTransaction_001</w:t>
+      </w:r>
+    </w:p>
+    <w:p>
+      <w:pPr>
+        <w:spacing w:before="240" w:after="240"/>
+        <w:rPr>
+          <w:b/>
+          <w:sz w:val="24"/>
+          <w:szCs w:val="24"/>
+        </w:rPr>
+      </w:pPr>
+      <w:r>
+        <w:rPr>
+          <w:rFonts w:ascii="Raleway Medium" w:eastAsia="Raleway Medium" w:hAnsi="Raleway Medium" w:cs="Raleway Medium"/>
+          <w:sz w:val="24"/>
+          <w:szCs w:val="24"/>
+        </w:rPr>
         <w:lastRenderedPageBreak/>
-        <w:t>2.</w:t>
-      </w:r>
-      <w:r>
-        <w:rPr>
-          <w:b/>
-          <w:color w:val="000000"/>
-        </w:rPr>
-        <w:t>3.3</w:t>
-      </w:r>
-      <w:r>
-        <w:rPr>
-          <w:b/>
-          <w:color w:val="000000"/>
-        </w:rPr>
-        <w:t>.2 Stimulus</w:t>
-      </w:r>
-      <w:r>
-        <w:rPr>
-          <w:b/>
-          <w:color w:val="000000"/>
-        </w:rPr>
-        <w:t>/Response Sequences</w:t>
-      </w:r>
-      <w:bookmarkEnd w:id="14"/>
-    </w:p>
-    <w:p>
-      <w:pPr>
-        <w:spacing w:before="240" w:after="240"/>
-        <w:rPr>
-          <w:b/>
-          <w:sz w:val="24"/>
-          <w:szCs w:val="24"/>
-        </w:rPr>
-      </w:pPr>
-      <w:r>
-        <w:rPr>
-          <w:b/>
-          <w:sz w:val="24"/>
-          <w:szCs w:val="24"/>
-        </w:rPr>
-        <w:t>SRS_PerformTransaction_001</w:t>
-      </w:r>
-    </w:p>
-    <w:p>
-      <w:pPr>
-        <w:spacing w:before="240" w:after="240"/>
-        <w:rPr>
-          <w:b/>
-          <w:sz w:val="24"/>
-          <w:szCs w:val="24"/>
-        </w:rPr>
-      </w:pPr>
-      <w:r>
-        <w:rPr>
-          <w:rFonts w:ascii="Raleway Medium" w:eastAsia="Raleway Medium" w:hAnsi="Raleway Medium" w:cs="Raleway Medium"/>
-          <w:sz w:val="24"/>
-          <w:szCs w:val="24"/>
-        </w:rPr>
         <w:t>While the client is inside the view account page, he/she can perform a transaction.</w:t>
       </w:r>
     </w:p>
@@ -7318,25 +7280,7 @@
           <w:sz w:val="24"/>
           <w:szCs w:val="24"/>
         </w:rPr>
-        <w:t xml:space="preserve"> an account and try to transfer money, the client </w:t>
-      </w:r>
-      <w:proofErr w:type="gramStart"/>
-      <w:r>
-        <w:rPr>
-          <w:rFonts w:ascii="Raleway Medium" w:eastAsia="Raleway Medium" w:hAnsi="Raleway Medium" w:cs="Raleway Medium"/>
-          <w:sz w:val="24"/>
-          <w:szCs w:val="24"/>
-        </w:rPr>
-        <w:t>show</w:t>
-      </w:r>
-      <w:proofErr w:type="gramEnd"/>
-      <w:r>
-        <w:rPr>
-          <w:rFonts w:ascii="Raleway Medium" w:eastAsia="Raleway Medium" w:hAnsi="Raleway Medium" w:cs="Raleway Medium"/>
-          <w:sz w:val="24"/>
-          <w:szCs w:val="24"/>
-        </w:rPr>
-        <w:t xml:space="preserve"> an alert with massage “</w:t>
+        <w:t xml:space="preserve"> an account and try to transfer money, the client show an alert with massage “</w:t>
       </w:r>
       <w:r>
         <w:rPr>
@@ -7762,7 +7706,6 @@
           <w:sz w:val="24"/>
           <w:szCs w:val="24"/>
         </w:rPr>
-        <w:lastRenderedPageBreak/>
         <w:t>If the amount of money is greater than t</w:t>
       </w:r>
       <w:r>
@@ -7835,6 +7778,7 @@
           <w:sz w:val="24"/>
           <w:szCs w:val="24"/>
         </w:rPr>
+        <w:lastRenderedPageBreak/>
         <w:t xml:space="preserve">If the client entered decimal numbers in either the account number field or the amount of money of field, an error will be displayed “please enter a </w:t>
       </w:r>
       <w:r>
@@ -7844,9 +7788,8 @@
           <w:sz w:val="24"/>
           <w:szCs w:val="24"/>
         </w:rPr>
-        <w:t>valid value, the two nearest values are ‘’ and ‘</w:t>
-      </w:r>
-      <w:proofErr w:type="gramStart"/>
+        <w:t xml:space="preserve">valid value, the two nearest values are ‘’ and ‘’ </w:t>
+      </w:r>
       <w:r>
         <w:rPr>
           <w:rFonts w:ascii="Raleway Medium" w:hAnsi="Raleway Medium"/>
@@ -7854,18 +7797,37 @@
           <w:sz w:val="24"/>
           <w:szCs w:val="24"/>
         </w:rPr>
-        <w:t xml:space="preserve">’ </w:t>
-      </w:r>
-      <w:r>
+        <w:t>”.</w:t>
+      </w:r>
+    </w:p>
+    <w:p>
+      <w:pPr>
+        <w:spacing w:before="240" w:after="240"/>
+        <w:rPr>
+          <w:b/>
+          <w:sz w:val="24"/>
+          <w:szCs w:val="24"/>
+        </w:rPr>
+      </w:pPr>
+      <w:r>
+        <w:rPr>
+          <w:b/>
+          <w:sz w:val="24"/>
+          <w:szCs w:val="24"/>
+        </w:rPr>
+        <w:t>SRS_PerformTransaction_008</w:t>
+      </w:r>
+    </w:p>
+    <w:p>
+      <w:pPr>
+        <w:spacing w:before="240" w:after="240"/>
         <w:rPr>
           <w:rFonts w:ascii="Raleway Medium" w:hAnsi="Raleway Medium"/>
           <w:bCs/>
           <w:sz w:val="24"/>
           <w:szCs w:val="24"/>
         </w:rPr>
-        <w:t>”</w:t>
-      </w:r>
-      <w:proofErr w:type="gramEnd"/>
+      </w:pPr>
       <w:r>
         <w:rPr>
           <w:rFonts w:ascii="Raleway Medium" w:hAnsi="Raleway Medium"/>
@@ -7873,37 +7835,17 @@
           <w:sz w:val="24"/>
           <w:szCs w:val="24"/>
         </w:rPr>
-        <w:t>.</w:t>
-      </w:r>
-    </w:p>
-    <w:p>
-      <w:pPr>
-        <w:spacing w:before="240" w:after="240"/>
-        <w:rPr>
-          <w:b/>
-          <w:sz w:val="24"/>
-          <w:szCs w:val="24"/>
-        </w:rPr>
-      </w:pPr>
-      <w:r>
-        <w:rPr>
-          <w:b/>
-          <w:sz w:val="24"/>
-          <w:szCs w:val="24"/>
-        </w:rPr>
-        <w:t>SRS_PerformTransaction_008</w:t>
-      </w:r>
-    </w:p>
-    <w:p>
-      <w:pPr>
-        <w:spacing w:before="240" w:after="240"/>
+        <w:t xml:space="preserve">If the client </w:t>
+      </w:r>
+      <w:r>
         <w:rPr>
           <w:rFonts w:ascii="Raleway Medium" w:hAnsi="Raleway Medium"/>
           <w:bCs/>
           <w:sz w:val="24"/>
           <w:szCs w:val="24"/>
         </w:rPr>
-      </w:pPr>
+        <w:t xml:space="preserve">tried to enter any character that is not letter e or a number in </w:t>
+      </w:r>
       <w:r>
         <w:rPr>
           <w:rFonts w:ascii="Raleway Medium" w:hAnsi="Raleway Medium"/>
@@ -7911,7 +7853,7 @@
           <w:sz w:val="24"/>
           <w:szCs w:val="24"/>
         </w:rPr>
-        <w:t xml:space="preserve">If the client </w:t>
+        <w:t>either</w:t>
       </w:r>
       <w:r>
         <w:rPr>
@@ -7920,7 +7862,7 @@
           <w:sz w:val="24"/>
           <w:szCs w:val="24"/>
         </w:rPr>
-        <w:t xml:space="preserve">tried to enter any character that is not letter e or a number in </w:t>
+        <w:t xml:space="preserve"> account number </w:t>
       </w:r>
       <w:r>
         <w:rPr>
@@ -7929,7 +7871,7 @@
           <w:sz w:val="24"/>
           <w:szCs w:val="24"/>
         </w:rPr>
-        <w:t>either</w:t>
+        <w:t>or</w:t>
       </w:r>
       <w:r>
         <w:rPr>
@@ -7938,7 +7880,7 @@
           <w:sz w:val="24"/>
           <w:szCs w:val="24"/>
         </w:rPr>
-        <w:t xml:space="preserve"> account number </w:t>
+        <w:t xml:space="preserve"> amount of money fields, it will not be written, and if the client wrote the letter ‘e’</w:t>
       </w:r>
       <w:r>
         <w:rPr>
@@ -7947,7 +7889,7 @@
           <w:sz w:val="24"/>
           <w:szCs w:val="24"/>
         </w:rPr>
-        <w:t>or</w:t>
+        <w:t xml:space="preserve"> in either account number or amount of money fields</w:t>
       </w:r>
       <w:r>
         <w:rPr>
@@ -7956,7 +7898,7 @@
           <w:sz w:val="24"/>
           <w:szCs w:val="24"/>
         </w:rPr>
-        <w:t xml:space="preserve"> amount of money fields, it will not be written, and if the client wrote the letter ‘e’</w:t>
+        <w:t>,</w:t>
       </w:r>
       <w:r>
         <w:rPr>
@@ -7965,7 +7907,7 @@
           <w:sz w:val="24"/>
           <w:szCs w:val="24"/>
         </w:rPr>
-        <w:t xml:space="preserve"> in either account number or amount of money fields</w:t>
+        <w:t xml:space="preserve"> an error will be displayed</w:t>
       </w:r>
       <w:r>
         <w:rPr>
@@ -7974,24 +7916,6 @@
           <w:sz w:val="24"/>
           <w:szCs w:val="24"/>
         </w:rPr>
-        <w:t>,</w:t>
-      </w:r>
-      <w:r>
-        <w:rPr>
-          <w:rFonts w:ascii="Raleway Medium" w:hAnsi="Raleway Medium"/>
-          <w:bCs/>
-          <w:sz w:val="24"/>
-          <w:szCs w:val="24"/>
-        </w:rPr>
-        <w:t xml:space="preserve"> an error will be displayed</w:t>
-      </w:r>
-      <w:r>
-        <w:rPr>
-          <w:rFonts w:ascii="Raleway Medium" w:hAnsi="Raleway Medium"/>
-          <w:bCs/>
-          <w:sz w:val="24"/>
-          <w:szCs w:val="24"/>
-        </w:rPr>
         <w:t xml:space="preserve"> “please enter a number”.</w:t>
       </w:r>
       <w:bookmarkStart w:id="16" w:name="_Toc131892068"/>
@@ -8544,7 +8468,15 @@
           <w:sz w:val="24"/>
           <w:szCs w:val="24"/>
         </w:rPr>
-        <w:t xml:space="preserve"> account Number </w:t>
+        <w:t xml:space="preserve"> account Number is </w:t>
+      </w:r>
+      <w:r>
+        <w:rPr>
+          <w:rFonts w:ascii="Raleway" w:eastAsia="Raleway" w:hAnsi="Raleway" w:cs="Raleway"/>
+          <w:sz w:val="24"/>
+          <w:szCs w:val="24"/>
+        </w:rPr>
+        <w:t xml:space="preserve"> ...</w:t>
       </w:r>
       <w:proofErr w:type="gramStart"/>
       <w:r>
@@ -8553,20 +8485,93 @@
           <w:sz w:val="24"/>
           <w:szCs w:val="24"/>
         </w:rPr>
-        <w:t xml:space="preserve">is </w:t>
-      </w:r>
-      <w:r>
-        <w:rPr>
-          <w:rFonts w:ascii="Raleway" w:eastAsia="Raleway" w:hAnsi="Raleway" w:cs="Raleway"/>
-          <w:sz w:val="24"/>
-          <w:szCs w:val="24"/>
-        </w:rPr>
-        <w:t xml:space="preserve"> ...</w:t>
-      </w:r>
+        <w:t>”</w:t>
+      </w:r>
+      <w:r>
+        <w:rPr>
+          <w:rFonts w:ascii="Raleway Medium" w:eastAsia="Raleway Medium" w:hAnsi="Raleway Medium" w:cs="Raleway Medium"/>
+          <w:sz w:val="24"/>
+          <w:szCs w:val="24"/>
+        </w:rPr>
+        <w:t>.</w:t>
+      </w:r>
+      <w:bookmarkStart w:id="19" w:name="_Toc131892070"/>
       <w:proofErr w:type="gramEnd"/>
-      <w:r>
-        <w:rPr>
-          <w:rFonts w:ascii="Raleway" w:eastAsia="Raleway" w:hAnsi="Raleway" w:cs="Raleway"/>
+    </w:p>
+    <w:p>
+      <w:pPr>
+        <w:spacing w:before="240" w:after="240"/>
+        <w:rPr>
+          <w:b/>
+          <w:sz w:val="24"/>
+          <w:szCs w:val="24"/>
+        </w:rPr>
+      </w:pPr>
+      <w:proofErr w:type="spellStart"/>
+      <w:r>
+        <w:rPr>
+          <w:b/>
+          <w:sz w:val="24"/>
+          <w:szCs w:val="24"/>
+        </w:rPr>
+        <w:t>SRS_Add</w:t>
+      </w:r>
+      <w:proofErr w:type="spellEnd"/>
+      <w:r>
+        <w:rPr>
+          <w:b/>
+          <w:sz w:val="24"/>
+          <w:szCs w:val="24"/>
+        </w:rPr>
+        <w:t xml:space="preserve"> New Account _002</w:t>
+      </w:r>
+    </w:p>
+    <w:p>
+      <w:pPr>
+        <w:spacing w:before="240" w:after="240"/>
+        <w:rPr>
+          <w:rFonts w:ascii="Raleway Medium" w:eastAsia="Raleway Medium" w:hAnsi="Raleway Medium" w:cs="Raleway Medium"/>
+          <w:sz w:val="24"/>
+          <w:szCs w:val="24"/>
+        </w:rPr>
+      </w:pPr>
+      <w:r>
+        <w:rPr>
+          <w:rFonts w:ascii="Raleway Medium" w:eastAsia="Raleway Medium" w:hAnsi="Raleway Medium" w:cs="Raleway Medium"/>
+          <w:sz w:val="24"/>
+          <w:szCs w:val="24"/>
+        </w:rPr>
+        <w:t xml:space="preserve">If the client already has an account, then he </w:t>
+      </w:r>
+      <w:proofErr w:type="spellStart"/>
+      <w:r>
+        <w:rPr>
+          <w:rFonts w:ascii="Raleway Medium" w:eastAsia="Raleway Medium" w:hAnsi="Raleway Medium" w:cs="Raleway Medium"/>
+          <w:sz w:val="24"/>
+          <w:szCs w:val="24"/>
+        </w:rPr>
+        <w:t>can not</w:t>
+      </w:r>
+      <w:proofErr w:type="spellEnd"/>
+      <w:r>
+        <w:rPr>
+          <w:rFonts w:ascii="Raleway Medium" w:eastAsia="Raleway Medium" w:hAnsi="Raleway Medium" w:cs="Raleway Medium"/>
+          <w:sz w:val="24"/>
+          <w:szCs w:val="24"/>
+        </w:rPr>
+        <w:t xml:space="preserve"> create another one, so when he clicks on Add New Account button, an alert will be displayed “</w:t>
+      </w:r>
+      <w:r>
+        <w:rPr>
+          <w:rFonts w:ascii="Raleway Medium" w:eastAsia="Raleway Medium" w:hAnsi="Raleway Medium" w:cs="Raleway Medium"/>
+          <w:sz w:val="24"/>
+          <w:szCs w:val="24"/>
+        </w:rPr>
+        <w:t>You already have an account, you cannot create another one.</w:t>
+      </w:r>
+      <w:r>
+        <w:rPr>
+          <w:rFonts w:ascii="Raleway Medium" w:eastAsia="Raleway Medium" w:hAnsi="Raleway Medium" w:cs="Raleway Medium"/>
           <w:sz w:val="24"/>
           <w:szCs w:val="24"/>
         </w:rPr>
@@ -8580,7 +8585,120 @@
         </w:rPr>
         <w:t>.</w:t>
       </w:r>
-      <w:bookmarkStart w:id="19" w:name="_Toc131892070"/>
+    </w:p>
+    <w:p>
+      <w:pPr>
+        <w:spacing w:before="240" w:after="240"/>
+        <w:rPr>
+          <w:rFonts w:ascii="Raleway Medium" w:eastAsia="Raleway Medium" w:hAnsi="Raleway Medium" w:cs="Raleway Medium"/>
+          <w:sz w:val="24"/>
+          <w:szCs w:val="24"/>
+        </w:rPr>
+      </w:pPr>
+    </w:p>
+    <w:p>
+      <w:pPr>
+        <w:pStyle w:val="Heading4"/>
+        <w:spacing w:before="240" w:after="240"/>
+        <w:rPr>
+          <w:b/>
+          <w:color w:val="000000"/>
+        </w:rPr>
+      </w:pPr>
+      <w:r>
+        <w:rPr>
+          <w:b/>
+          <w:color w:val="000000"/>
+        </w:rPr>
+        <w:t>2.3.5.1 Description and Priority (Close Account)</w:t>
+      </w:r>
+      <w:bookmarkEnd w:id="19"/>
+    </w:p>
+    <w:p>
+      <w:pPr>
+        <w:spacing w:before="240" w:after="240"/>
+        <w:rPr>
+          <w:rFonts w:ascii="Raleway Medium" w:eastAsia="Raleway Medium" w:hAnsi="Raleway Medium" w:cs="Raleway Medium"/>
+          <w:sz w:val="24"/>
+          <w:szCs w:val="24"/>
+        </w:rPr>
+      </w:pPr>
+      <w:r>
+        <w:rPr>
+          <w:b/>
+          <w:sz w:val="24"/>
+          <w:szCs w:val="24"/>
+        </w:rPr>
+        <w:t>Admin:</w:t>
+      </w:r>
+      <w:r>
+        <w:rPr>
+          <w:sz w:val="24"/>
+          <w:szCs w:val="24"/>
+        </w:rPr>
+        <w:t xml:space="preserve"> </w:t>
+      </w:r>
+      <w:r>
+        <w:rPr>
+          <w:rFonts w:ascii="Raleway Medium" w:eastAsia="Raleway Medium" w:hAnsi="Raleway Medium" w:cs="Raleway Medium"/>
+          <w:sz w:val="24"/>
+          <w:szCs w:val="24"/>
+        </w:rPr>
+        <w:t xml:space="preserve">can close </w:t>
+      </w:r>
+      <w:r>
+        <w:rPr>
+          <w:rFonts w:ascii="Raleway Medium" w:eastAsia="Raleway Medium" w:hAnsi="Raleway Medium" w:cs="Raleway Medium"/>
+          <w:sz w:val="24"/>
+          <w:szCs w:val="24"/>
+        </w:rPr>
+        <w:t>client’s accounts</w:t>
+      </w:r>
+      <w:r>
+        <w:rPr>
+          <w:rFonts w:ascii="Raleway Medium" w:eastAsia="Raleway Medium" w:hAnsi="Raleway Medium" w:cs="Raleway Medium"/>
+          <w:sz w:val="24"/>
+          <w:szCs w:val="24"/>
+        </w:rPr>
+        <w:t>.</w:t>
+      </w:r>
+    </w:p>
+    <w:p>
+      <w:pPr>
+        <w:spacing w:before="240" w:after="240"/>
+        <w:rPr>
+          <w:rFonts w:ascii="Raleway Medium" w:eastAsia="Raleway Medium" w:hAnsi="Raleway Medium" w:cs="Raleway Medium"/>
+          <w:sz w:val="24"/>
+          <w:szCs w:val="24"/>
+        </w:rPr>
+      </w:pPr>
+      <w:r>
+        <w:rPr>
+          <w:rFonts w:ascii="Raleway Medium" w:eastAsia="Raleway Medium" w:hAnsi="Raleway Medium" w:cs="Raleway Medium"/>
+          <w:sz w:val="24"/>
+          <w:szCs w:val="24"/>
+        </w:rPr>
+        <w:t>The priority is high (Assumption).</w:t>
+      </w:r>
+    </w:p>
+    <w:p>
+      <w:pPr>
+        <w:pStyle w:val="Heading4"/>
+        <w:spacing w:before="240" w:after="240"/>
+        <w:rPr>
+          <w:b/>
+          <w:color w:val="000000"/>
+        </w:rPr>
+      </w:pPr>
+      <w:bookmarkStart w:id="20" w:name="_Toc131892071"/>
+      <w:r>
+        <w:rPr>
+          <w:b/>
+          <w:color w:val="000000"/>
+        </w:rPr>
+        <w:t>2.3.5.2 Stimulus/Response Sequences</w:t>
+      </w:r>
+      <w:bookmarkEnd w:id="20"/>
     </w:p>
     <w:p>
       <w:pPr>
@@ -8598,7 +8716,7 @@
           <w:sz w:val="24"/>
           <w:szCs w:val="24"/>
         </w:rPr>
-        <w:t>SRS_Add</w:t>
+        <w:t>SRS_Close</w:t>
       </w:r>
       <w:proofErr w:type="spellEnd"/>
       <w:r>
@@ -8607,227 +8725,25 @@
           <w:sz w:val="24"/>
           <w:szCs w:val="24"/>
         </w:rPr>
-        <w:t xml:space="preserve"> New Account _002</w:t>
-      </w:r>
-    </w:p>
-    <w:p>
-      <w:pPr>
-        <w:spacing w:before="240" w:after="240"/>
-        <w:rPr>
-          <w:rFonts w:ascii="Raleway Medium" w:eastAsia="Raleway Medium" w:hAnsi="Raleway Medium" w:cs="Raleway Medium"/>
-          <w:sz w:val="24"/>
-          <w:szCs w:val="24"/>
-        </w:rPr>
-      </w:pPr>
-      <w:r>
-        <w:rPr>
-          <w:rFonts w:ascii="Raleway Medium" w:eastAsia="Raleway Medium" w:hAnsi="Raleway Medium" w:cs="Raleway Medium"/>
-          <w:sz w:val="24"/>
-          <w:szCs w:val="24"/>
-        </w:rPr>
-        <w:t xml:space="preserve">If the client already has an account, then he </w:t>
-      </w:r>
-      <w:proofErr w:type="spellStart"/>
-      <w:r>
-        <w:rPr>
-          <w:rFonts w:ascii="Raleway Medium" w:eastAsia="Raleway Medium" w:hAnsi="Raleway Medium" w:cs="Raleway Medium"/>
-          <w:sz w:val="24"/>
-          <w:szCs w:val="24"/>
-        </w:rPr>
-        <w:t>can not</w:t>
-      </w:r>
-      <w:proofErr w:type="spellEnd"/>
-      <w:r>
-        <w:rPr>
-          <w:rFonts w:ascii="Raleway Medium" w:eastAsia="Raleway Medium" w:hAnsi="Raleway Medium" w:cs="Raleway Medium"/>
-          <w:sz w:val="24"/>
-          <w:szCs w:val="24"/>
-        </w:rPr>
-        <w:t xml:space="preserve"> create another one, so when he clicks on Add New Account button, an alert will be displayed “</w:t>
-      </w:r>
-      <w:r>
-        <w:rPr>
-          <w:rFonts w:ascii="Raleway Medium" w:eastAsia="Raleway Medium" w:hAnsi="Raleway Medium" w:cs="Raleway Medium"/>
-          <w:sz w:val="24"/>
-          <w:szCs w:val="24"/>
-        </w:rPr>
-        <w:t>You already have an account, you cannot create another one.</w:t>
-      </w:r>
-      <w:r>
-        <w:rPr>
-          <w:rFonts w:ascii="Raleway Medium" w:eastAsia="Raleway Medium" w:hAnsi="Raleway Medium" w:cs="Raleway Medium"/>
-          <w:sz w:val="24"/>
-          <w:szCs w:val="24"/>
-        </w:rPr>
-        <w:t>”</w:t>
-      </w:r>
-      <w:r>
-        <w:rPr>
-          <w:rFonts w:ascii="Raleway Medium" w:eastAsia="Raleway Medium" w:hAnsi="Raleway Medium" w:cs="Raleway Medium"/>
-          <w:sz w:val="24"/>
-          <w:szCs w:val="24"/>
-        </w:rPr>
-        <w:t>.</w:t>
-      </w:r>
-    </w:p>
-    <w:p>
-      <w:pPr>
-        <w:spacing w:before="240" w:after="240"/>
-        <w:rPr>
-          <w:rFonts w:ascii="Raleway Medium" w:eastAsia="Raleway Medium" w:hAnsi="Raleway Medium" w:cs="Raleway Medium"/>
-          <w:sz w:val="24"/>
-          <w:szCs w:val="24"/>
-        </w:rPr>
-      </w:pPr>
-    </w:p>
-    <w:p>
-      <w:pPr>
-        <w:pStyle w:val="Heading4"/>
-        <w:spacing w:before="240" w:after="240"/>
-        <w:rPr>
-          <w:b/>
-          <w:color w:val="000000"/>
-        </w:rPr>
-      </w:pPr>
-      <w:r>
-        <w:rPr>
-          <w:b/>
-          <w:color w:val="000000"/>
+        <w:t xml:space="preserve"> Account _001</w:t>
+      </w:r>
+    </w:p>
+    <w:p>
+      <w:pPr>
+        <w:spacing w:before="240" w:after="240"/>
+        <w:rPr>
+          <w:rFonts w:ascii="Raleway Medium" w:eastAsia="Raleway Medium" w:hAnsi="Raleway Medium" w:cs="Raleway Medium"/>
+          <w:sz w:val="24"/>
+          <w:szCs w:val="24"/>
+        </w:rPr>
+      </w:pPr>
+      <w:r>
+        <w:rPr>
+          <w:rFonts w:ascii="Raleway Medium" w:eastAsia="Raleway Medium" w:hAnsi="Raleway Medium" w:cs="Raleway Medium"/>
+          <w:sz w:val="24"/>
+          <w:szCs w:val="24"/>
         </w:rPr>
         <w:lastRenderedPageBreak/>
-        <w:t>2.3.5.1 Description and Priority (Close Account)</w:t>
-      </w:r>
-      <w:bookmarkEnd w:id="19"/>
-    </w:p>
-    <w:p>
-      <w:pPr>
-        <w:spacing w:before="240" w:after="240"/>
-        <w:rPr>
-          <w:rFonts w:ascii="Raleway Medium" w:eastAsia="Raleway Medium" w:hAnsi="Raleway Medium" w:cs="Raleway Medium"/>
-          <w:sz w:val="24"/>
-          <w:szCs w:val="24"/>
-        </w:rPr>
-      </w:pPr>
-      <w:r>
-        <w:rPr>
-          <w:b/>
-          <w:sz w:val="24"/>
-          <w:szCs w:val="24"/>
-        </w:rPr>
-        <w:t>Admin:</w:t>
-      </w:r>
-      <w:r>
-        <w:rPr>
-          <w:sz w:val="24"/>
-          <w:szCs w:val="24"/>
-        </w:rPr>
-        <w:t xml:space="preserve"> </w:t>
-      </w:r>
-      <w:r>
-        <w:rPr>
-          <w:rFonts w:ascii="Raleway Medium" w:eastAsia="Raleway Medium" w:hAnsi="Raleway Medium" w:cs="Raleway Medium"/>
-          <w:sz w:val="24"/>
-          <w:szCs w:val="24"/>
-        </w:rPr>
-        <w:t xml:space="preserve">can close </w:t>
-      </w:r>
-      <w:r>
-        <w:rPr>
-          <w:rFonts w:ascii="Raleway Medium" w:eastAsia="Raleway Medium" w:hAnsi="Raleway Medium" w:cs="Raleway Medium"/>
-          <w:sz w:val="24"/>
-          <w:szCs w:val="24"/>
-        </w:rPr>
-        <w:t>client’s accounts</w:t>
-      </w:r>
-      <w:r>
-        <w:rPr>
-          <w:rFonts w:ascii="Raleway Medium" w:eastAsia="Raleway Medium" w:hAnsi="Raleway Medium" w:cs="Raleway Medium"/>
-          <w:sz w:val="24"/>
-          <w:szCs w:val="24"/>
-        </w:rPr>
-        <w:t>.</w:t>
-      </w:r>
-    </w:p>
-    <w:p>
-      <w:pPr>
-        <w:spacing w:before="240" w:after="240"/>
-        <w:rPr>
-          <w:rFonts w:ascii="Raleway Medium" w:eastAsia="Raleway Medium" w:hAnsi="Raleway Medium" w:cs="Raleway Medium"/>
-          <w:sz w:val="24"/>
-          <w:szCs w:val="24"/>
-        </w:rPr>
-      </w:pPr>
-      <w:r>
-        <w:rPr>
-          <w:rFonts w:ascii="Raleway Medium" w:eastAsia="Raleway Medium" w:hAnsi="Raleway Medium" w:cs="Raleway Medium"/>
-          <w:sz w:val="24"/>
-          <w:szCs w:val="24"/>
-        </w:rPr>
-        <w:t>The priority is high (Assumption).</w:t>
-      </w:r>
-    </w:p>
-    <w:p>
-      <w:pPr>
-        <w:pStyle w:val="Heading4"/>
-        <w:spacing w:before="240" w:after="240"/>
-        <w:rPr>
-          <w:b/>
-          <w:color w:val="000000"/>
-        </w:rPr>
-      </w:pPr>
-      <w:bookmarkStart w:id="20" w:name="_Toc131892071"/>
-      <w:r>
-        <w:rPr>
-          <w:b/>
-          <w:color w:val="000000"/>
-        </w:rPr>
-        <w:t>2.3.5.2 Stimulus/Response Sequences</w:t>
-      </w:r>
-      <w:bookmarkEnd w:id="20"/>
-    </w:p>
-    <w:p>
-      <w:pPr>
-        <w:spacing w:before="240" w:after="240"/>
-        <w:rPr>
-          <w:b/>
-          <w:sz w:val="24"/>
-          <w:szCs w:val="24"/>
-        </w:rPr>
-      </w:pPr>
-      <w:proofErr w:type="spellStart"/>
-      <w:r>
-        <w:rPr>
-          <w:b/>
-          <w:sz w:val="24"/>
-          <w:szCs w:val="24"/>
-        </w:rPr>
-        <w:t>SRS_Close</w:t>
-      </w:r>
-      <w:proofErr w:type="spellEnd"/>
-      <w:r>
-        <w:rPr>
-          <w:b/>
-          <w:sz w:val="24"/>
-          <w:szCs w:val="24"/>
-        </w:rPr>
-        <w:t xml:space="preserve"> Account _001</w:t>
-      </w:r>
-    </w:p>
-    <w:p>
-      <w:pPr>
-        <w:spacing w:before="240" w:after="240"/>
-        <w:rPr>
-          <w:rFonts w:ascii="Raleway Medium" w:eastAsia="Raleway Medium" w:hAnsi="Raleway Medium" w:cs="Raleway Medium"/>
-          <w:sz w:val="24"/>
-          <w:szCs w:val="24"/>
-        </w:rPr>
-      </w:pPr>
-      <w:r>
-        <w:rPr>
-          <w:rFonts w:ascii="Raleway Medium" w:eastAsia="Raleway Medium" w:hAnsi="Raleway Medium" w:cs="Raleway Medium"/>
-          <w:sz w:val="24"/>
-          <w:szCs w:val="24"/>
-        </w:rPr>
         <w:t>An admin to close account of the client should follow these steps:</w:t>
       </w:r>
     </w:p>
@@ -8870,6 +8786,7 @@
     </w:p>
     <w:p>
       <w:pPr>
+        <w:pStyle w:val="ListParagraph"/>
         <w:numPr>
           <w:ilvl w:val="0"/>
           <w:numId w:val="5"/>
@@ -8891,6 +8808,15 @@
     </w:p>
     <w:p>
       <w:pPr>
+        <w:rPr>
+          <w:rFonts w:ascii="Raleway Medium" w:eastAsia="Raleway Medium" w:hAnsi="Raleway Medium" w:cs="Raleway Medium"/>
+          <w:sz w:val="24"/>
+          <w:szCs w:val="24"/>
+        </w:rPr>
+      </w:pPr>
+    </w:p>
+    <w:p>
+      <w:pPr>
         <w:spacing w:before="240" w:after="240"/>
         <w:rPr>
           <w:b/>
@@ -8932,7 +8858,135 @@
           <w:sz w:val="24"/>
           <w:szCs w:val="24"/>
         </w:rPr>
-        <w:t xml:space="preserve"> If an admin enters empty valid and click in close Account, an alert message must appear to ask the admin to enter the field (“please fill out this field”).</w:t>
+        <w:t xml:space="preserve"> If </w:t>
+      </w:r>
+      <w:r>
+        <w:rPr>
+          <w:rFonts w:ascii="Raleway Medium" w:eastAsia="Raleway Medium" w:hAnsi="Raleway Medium" w:cs="Raleway Medium"/>
+          <w:sz w:val="24"/>
+          <w:szCs w:val="24"/>
+        </w:rPr>
+        <w:t>the</w:t>
+      </w:r>
+      <w:r>
+        <w:rPr>
+          <w:rFonts w:ascii="Raleway Medium" w:eastAsia="Raleway Medium" w:hAnsi="Raleway Medium" w:cs="Raleway Medium"/>
+          <w:sz w:val="24"/>
+          <w:szCs w:val="24"/>
+        </w:rPr>
+        <w:t xml:space="preserve"> admin </w:t>
+      </w:r>
+      <w:r>
+        <w:rPr>
+          <w:rFonts w:ascii="Raleway Medium" w:eastAsia="Raleway Medium" w:hAnsi="Raleway Medium" w:cs="Raleway Medium"/>
+          <w:sz w:val="24"/>
+          <w:szCs w:val="24"/>
+        </w:rPr>
+        <w:t>not enter</w:t>
+      </w:r>
+      <w:r>
+        <w:rPr>
+          <w:rFonts w:ascii="Raleway Medium" w:eastAsia="Raleway Medium" w:hAnsi="Raleway Medium" w:cs="Raleway Medium"/>
+          <w:sz w:val="24"/>
+          <w:szCs w:val="24"/>
+        </w:rPr>
+        <w:t xml:space="preserve"> </w:t>
+      </w:r>
+      <w:r>
+        <w:rPr>
+          <w:rFonts w:ascii="Raleway Medium" w:eastAsia="Raleway Medium" w:hAnsi="Raleway Medium" w:cs="Raleway Medium"/>
+          <w:sz w:val="24"/>
+          <w:szCs w:val="24"/>
+        </w:rPr>
+        <w:t xml:space="preserve">the </w:t>
+      </w:r>
+      <w:r>
+        <w:rPr>
+          <w:rFonts w:ascii="Raleway Medium" w:eastAsia="Raleway Medium" w:hAnsi="Raleway Medium" w:cs="Raleway Medium"/>
+          <w:sz w:val="24"/>
+          <w:szCs w:val="24"/>
+        </w:rPr>
+        <w:t>Account No</w:t>
+      </w:r>
+      <w:r>
+        <w:rPr>
+          <w:rFonts w:ascii="Raleway Medium" w:eastAsia="Raleway Medium" w:hAnsi="Raleway Medium" w:cs="Raleway Medium"/>
+          <w:sz w:val="24"/>
+          <w:szCs w:val="24"/>
+        </w:rPr>
+        <w:t xml:space="preserve"> </w:t>
+      </w:r>
+      <w:r>
+        <w:rPr>
+          <w:rFonts w:ascii="Raleway Medium" w:eastAsia="Raleway Medium" w:hAnsi="Raleway Medium" w:cs="Raleway Medium"/>
+          <w:sz w:val="24"/>
+          <w:szCs w:val="24"/>
+        </w:rPr>
+        <w:t xml:space="preserve">and click in close Account, an </w:t>
+      </w:r>
+      <w:r>
+        <w:rPr>
+          <w:rFonts w:ascii="Raleway Medium" w:eastAsia="Raleway Medium" w:hAnsi="Raleway Medium" w:cs="Raleway Medium"/>
+          <w:sz w:val="24"/>
+          <w:szCs w:val="24"/>
+        </w:rPr>
+        <w:t>error</w:t>
+      </w:r>
+      <w:r>
+        <w:rPr>
+          <w:rFonts w:ascii="Raleway Medium" w:eastAsia="Raleway Medium" w:hAnsi="Raleway Medium" w:cs="Raleway Medium"/>
+          <w:sz w:val="24"/>
+          <w:szCs w:val="24"/>
+        </w:rPr>
+        <w:t xml:space="preserve"> message </w:t>
+      </w:r>
+      <w:r>
+        <w:rPr>
+          <w:rFonts w:ascii="Raleway Medium" w:eastAsia="Raleway Medium" w:hAnsi="Raleway Medium" w:cs="Raleway Medium"/>
+          <w:sz w:val="24"/>
+          <w:szCs w:val="24"/>
+        </w:rPr>
+        <w:t>will</w:t>
+      </w:r>
+      <w:r>
+        <w:rPr>
+          <w:rFonts w:ascii="Raleway Medium" w:eastAsia="Raleway Medium" w:hAnsi="Raleway Medium" w:cs="Raleway Medium"/>
+          <w:sz w:val="24"/>
+          <w:szCs w:val="24"/>
+        </w:rPr>
+        <w:t xml:space="preserve"> appear to ask the admin to enter </w:t>
+      </w:r>
+      <w:r>
+        <w:rPr>
+          <w:rFonts w:ascii="Raleway Medium" w:eastAsia="Raleway Medium" w:hAnsi="Raleway Medium" w:cs="Raleway Medium"/>
+          <w:sz w:val="24"/>
+          <w:szCs w:val="24"/>
+        </w:rPr>
+        <w:t xml:space="preserve">the </w:t>
+      </w:r>
+      <w:r>
+        <w:rPr>
+          <w:rFonts w:ascii="Raleway Medium" w:eastAsia="Raleway Medium" w:hAnsi="Raleway Medium" w:cs="Raleway Medium"/>
+          <w:sz w:val="24"/>
+          <w:szCs w:val="24"/>
+        </w:rPr>
+        <w:t>Account</w:t>
+      </w:r>
+      <w:r>
+        <w:rPr>
+          <w:rFonts w:ascii="Raleway Medium" w:eastAsia="Raleway Medium" w:hAnsi="Raleway Medium" w:cs="Raleway Medium"/>
+          <w:sz w:val="24"/>
+          <w:szCs w:val="24"/>
+        </w:rPr>
+        <w:t xml:space="preserve"> No </w:t>
+      </w:r>
+      <w:r>
+        <w:rPr>
+          <w:rFonts w:ascii="Raleway Medium" w:eastAsia="Raleway Medium" w:hAnsi="Raleway Medium" w:cs="Raleway Medium"/>
+          <w:sz w:val="24"/>
+          <w:szCs w:val="24"/>
+        </w:rPr>
+        <w:t>(“please fill out this field”).</w:t>
       </w:r>
     </w:p>
     <w:p>
@@ -9296,7 +9350,6 @@
           <w:sz w:val="24"/>
           <w:szCs w:val="24"/>
         </w:rPr>
-        <w:lastRenderedPageBreak/>
         <w:t xml:space="preserve">If the </w:t>
       </w:r>
       <w:r>
@@ -9315,7 +9368,7 @@
           <w:sz w:val="24"/>
           <w:szCs w:val="24"/>
         </w:rPr>
-        <w:t xml:space="preserve"> entered decimal numbers in </w:t>
+        <w:t xml:space="preserve"> entered decimal number</w:t>
       </w:r>
       <w:r>
         <w:rPr>
@@ -9324,7 +9377,7 @@
           <w:sz w:val="24"/>
           <w:szCs w:val="24"/>
         </w:rPr>
-        <w:t xml:space="preserve">account number field, </w:t>
+        <w:t xml:space="preserve"> in </w:t>
       </w:r>
       <w:r>
         <w:rPr>
@@ -9333,7 +9386,7 @@
           <w:sz w:val="24"/>
           <w:szCs w:val="24"/>
         </w:rPr>
-        <w:t xml:space="preserve">an error will be displayed “please enter a </w:t>
+        <w:t xml:space="preserve">account number field, </w:t>
       </w:r>
       <w:r>
         <w:rPr>
@@ -9342,9 +9395,8 @@
           <w:sz w:val="24"/>
           <w:szCs w:val="24"/>
         </w:rPr>
-        <w:t>valid value, the two nearest values are ‘’ and ‘</w:t>
-      </w:r>
-      <w:proofErr w:type="gramStart"/>
+        <w:t xml:space="preserve">an error will be displayed “please enter a </w:t>
+      </w:r>
       <w:r>
         <w:rPr>
           <w:rFonts w:ascii="Raleway Medium" w:hAnsi="Raleway Medium"/>
@@ -9352,7 +9404,7 @@
           <w:sz w:val="24"/>
           <w:szCs w:val="24"/>
         </w:rPr>
-        <w:t xml:space="preserve">’ </w:t>
+        <w:t xml:space="preserve">valid value, the two nearest values are ‘’ and ‘’ </w:t>
       </w:r>
       <w:r>
         <w:rPr>
@@ -9361,63 +9413,62 @@
           <w:sz w:val="24"/>
           <w:szCs w:val="24"/>
         </w:rPr>
-        <w:t>”</w:t>
-      </w:r>
-      <w:proofErr w:type="gramEnd"/>
-      <w:r>
+        <w:t>”.</w:t>
+      </w:r>
+    </w:p>
+    <w:p>
+      <w:pPr>
+        <w:spacing w:before="240" w:after="240"/>
+        <w:rPr>
+          <w:b/>
+          <w:sz w:val="24"/>
+          <w:szCs w:val="24"/>
+        </w:rPr>
+      </w:pPr>
+      <w:r>
+        <w:rPr>
+          <w:b/>
+          <w:sz w:val="24"/>
+          <w:szCs w:val="24"/>
+        </w:rPr>
+        <w:t>SRS_</w:t>
+      </w:r>
+      <w:r>
+        <w:rPr>
+          <w:b/>
+          <w:sz w:val="24"/>
+          <w:szCs w:val="24"/>
+        </w:rPr>
+        <w:t xml:space="preserve"> </w:t>
+      </w:r>
+      <w:r>
+        <w:rPr>
+          <w:b/>
+          <w:sz w:val="24"/>
+          <w:szCs w:val="24"/>
+        </w:rPr>
+        <w:t>Close Account _008</w:t>
+      </w:r>
+    </w:p>
+    <w:p>
+      <w:pPr>
+        <w:spacing w:before="240" w:after="240"/>
         <w:rPr>
           <w:rFonts w:ascii="Raleway Medium" w:hAnsi="Raleway Medium"/>
           <w:bCs/>
           <w:sz w:val="24"/>
           <w:szCs w:val="24"/>
         </w:rPr>
-        <w:t>.</w:t>
-      </w:r>
-    </w:p>
-    <w:p>
-      <w:pPr>
-        <w:spacing w:before="240" w:after="240"/>
-        <w:rPr>
-          <w:b/>
-          <w:sz w:val="24"/>
-          <w:szCs w:val="24"/>
-        </w:rPr>
-      </w:pPr>
-      <w:r>
-        <w:rPr>
-          <w:b/>
-          <w:sz w:val="24"/>
-          <w:szCs w:val="24"/>
-        </w:rPr>
-        <w:t>SRS_</w:t>
-      </w:r>
-      <w:r>
-        <w:rPr>
-          <w:b/>
-          <w:sz w:val="24"/>
-          <w:szCs w:val="24"/>
-        </w:rPr>
-        <w:t xml:space="preserve"> </w:t>
-      </w:r>
-      <w:r>
-        <w:rPr>
-          <w:b/>
-          <w:sz w:val="24"/>
-          <w:szCs w:val="24"/>
-        </w:rPr>
-        <w:t>Close Account _008</w:t>
-      </w:r>
-    </w:p>
-    <w:p>
-      <w:pPr>
-        <w:spacing w:before="240" w:after="240"/>
+      </w:pPr>
+      <w:r>
         <w:rPr>
           <w:rFonts w:ascii="Raleway Medium" w:hAnsi="Raleway Medium"/>
           <w:bCs/>
           <w:sz w:val="24"/>
           <w:szCs w:val="24"/>
         </w:rPr>
-      </w:pPr>
+        <w:t xml:space="preserve">If the </w:t>
+      </w:r>
       <w:r>
         <w:rPr>
           <w:rFonts w:ascii="Raleway Medium" w:hAnsi="Raleway Medium"/>
@@ -9425,7 +9476,7 @@
           <w:sz w:val="24"/>
           <w:szCs w:val="24"/>
         </w:rPr>
-        <w:t xml:space="preserve">If the </w:t>
+        <w:t>admin</w:t>
       </w:r>
       <w:r>
         <w:rPr>
@@ -9434,7 +9485,7 @@
           <w:sz w:val="24"/>
           <w:szCs w:val="24"/>
         </w:rPr>
-        <w:t>admin</w:t>
+        <w:t xml:space="preserve"> tried to enter any character that is not letter e or a number, it will not be written, and if the admin wrote the letter e</w:t>
       </w:r>
       <w:r>
         <w:rPr>
@@ -9443,7 +9494,7 @@
           <w:sz w:val="24"/>
           <w:szCs w:val="24"/>
         </w:rPr>
-        <w:t xml:space="preserve"> tried to enter any character that is not letter e or a number, it will not be written, and if the admin wrote the letter e</w:t>
+        <w:t>,</w:t>
       </w:r>
       <w:r>
         <w:rPr>
@@ -9452,7 +9503,7 @@
           <w:sz w:val="24"/>
           <w:szCs w:val="24"/>
         </w:rPr>
-        <w:t>,</w:t>
+        <w:t xml:space="preserve"> an error will be displayed</w:t>
       </w:r>
       <w:r>
         <w:rPr>
@@ -9461,8 +9512,9 @@
           <w:sz w:val="24"/>
           <w:szCs w:val="24"/>
         </w:rPr>
-        <w:t xml:space="preserve"> an error will be displayed</w:t>
-      </w:r>
+        <w:t xml:space="preserve"> “</w:t>
+      </w:r>
+      <w:bookmarkStart w:id="21" w:name="_GoBack"/>
       <w:r>
         <w:rPr>
           <w:rFonts w:ascii="Raleway Medium" w:hAnsi="Raleway Medium"/>
@@ -9470,19 +9522,18 @@
           <w:sz w:val="24"/>
           <w:szCs w:val="24"/>
         </w:rPr>
-        <w:t xml:space="preserve"> “please enter a number”.</w:t>
-      </w:r>
-    </w:p>
-    <w:p>
-      <w:pPr>
-        <w:spacing w:before="240" w:after="240"/>
+        <w:t>please enter a number</w:t>
+      </w:r>
+      <w:bookmarkEnd w:id="21"/>
+      <w:r>
         <w:rPr>
           <w:rFonts w:ascii="Raleway Medium" w:hAnsi="Raleway Medium"/>
           <w:bCs/>
           <w:sz w:val="24"/>
           <w:szCs w:val="24"/>
         </w:rPr>
-      </w:pPr>
+        <w:t>”.</w:t>
+      </w:r>
     </w:p>
     <w:p>
       <w:pPr>
@@ -9497,6 +9548,17 @@
     </w:p>
     <w:p>
       <w:pPr>
+        <w:spacing w:before="240" w:after="240"/>
+        <w:rPr>
+          <w:rFonts w:ascii="Raleway Medium" w:hAnsi="Raleway Medium"/>
+          <w:bCs/>
+          <w:sz w:val="24"/>
+          <w:szCs w:val="24"/>
+        </w:rPr>
+      </w:pPr>
+    </w:p>
+    <w:p>
+      <w:pPr>
         <w:pStyle w:val="Heading4"/>
         <w:spacing w:before="240" w:after="240"/>
         <w:rPr>
@@ -9504,12 +9566,13 @@
           <w:color w:val="000000"/>
         </w:rPr>
       </w:pPr>
-      <w:bookmarkStart w:id="21" w:name="_Toc131892072"/>
+      <w:bookmarkStart w:id="22" w:name="_Toc131892072"/>
       <w:r>
         <w:rPr>
           <w:b/>
           <w:color w:val="000000"/>
         </w:rPr>
+        <w:lastRenderedPageBreak/>
         <w:t xml:space="preserve">2.3.6.1 Description and </w:t>
       </w:r>
       <w:r>
@@ -9526,7 +9589,7 @@
         </w:rPr>
         <w:t>Logout)</w:t>
       </w:r>
-      <w:bookmarkEnd w:id="21"/>
+      <w:bookmarkEnd w:id="22"/>
     </w:p>
     <w:p>
       <w:pPr>
@@ -9565,7 +9628,7 @@
           <w:color w:val="000000"/>
         </w:rPr>
       </w:pPr>
-      <w:bookmarkStart w:id="22" w:name="_Toc131892073"/>
+      <w:bookmarkStart w:id="23" w:name="_Toc131892073"/>
       <w:r>
         <w:rPr>
           <w:b/>
@@ -9573,7 +9636,7 @@
         </w:rPr>
         <w:t>2.3.6.2 Stimulus/Response Sequences</w:t>
       </w:r>
-      <w:bookmarkEnd w:id="22"/>
+      <w:bookmarkEnd w:id="23"/>
     </w:p>
     <w:p>
       <w:pPr>
@@ -9713,7 +9776,7 @@
 </file>
 
 <file path=word/endnotes.xml><?xml version="1.0" encoding="utf-8"?>
-<w:endnotes xmlns:wpc="http://schemas.microsoft.com/office/word/2010/wordprocessingCanvas" xmlns:cx="http://schemas.microsoft.com/office/drawing/2014/chartex" xmlns:cx1="http://schemas.microsoft.com/office/drawing/2015/9/8/chartex" xmlns:cx2="http://schemas.microsoft.com/office/drawing/2015/10/21/chartex" xmlns:cx3="http://schemas.microsoft.com/office/drawing/2016/5/9/chartex" xmlns:cx4="http://schemas.microsoft.com/office/drawing/2016/5/10/chartex" xmlns:cx5="http://schemas.microsoft.com/office/drawing/2016/5/11/chartex" xmlns:cx6="http://schemas.microsoft.com/office/drawing/2016/5/12/chartex" xmlns:cx7="http://schemas.microsoft.com/office/drawing/2016/5/13/chartex" xmlns:cx8="http://schemas.microsoft.com/office/drawing/2016/5/14/chartex" xmlns:mc="http://schemas.openxmlformats.org/markup-compatibility/2006" xmlns:aink="http://schemas.microsoft.com/office/drawing/2016/ink" xmlns:am3d="http://schemas.microsoft.com/office/drawing/2017/model3d" xmlns:o="urn:schemas-microsoft-com:office:office" xmlns:oel="http://schemas.microsoft.com/office/2019/extlst" xmlns:r="http://schemas.openxmlformats.org/officeDocument/2006/relationships" xmlns:m="http://schemas.openxmlformats.org/officeDocument/2006/math" xmlns:v="urn:schemas-microsoft-com:vml" xmlns:wp14="http://schemas.microsoft.com/office/word/2010/wordprocessingDrawing" xmlns:wp="http://schemas.openxmlformats.org/drawingml/2006/wordprocessingDrawing" xmlns:w10="urn:schemas-microsoft-com:office:word" xmlns:w="http://schemas.openxmlformats.org/wordprocessingml/2006/main" xmlns:w14="http://schemas.microsoft.com/office/word/2010/wordml" xmlns:w15="http://schemas.microsoft.com/office/word/2012/wordml" xmlns:w16cex="http://schemas.microsoft.com/office/word/2018/wordml/cex" xmlns:w16cid="http://schemas.microsoft.com/office/word/2016/wordml/cid" xmlns:w16="http://schemas.microsoft.com/office/word/2018/wordml" xmlns:w16sdtdh="http://schemas.microsoft.com/office/word/2020/wordml/sdtdatahash" xmlns:w16se="http://schemas.microsoft.com/office/word/2015/wordml/symex" xmlns:wpg="http://schemas.microsoft.com/office/word/2010/wordprocessingGroup" xmlns:wpi="http://schemas.microsoft.com/office/word/2010/wordprocessingInk" xmlns:wne="http://schemas.microsoft.com/office/word/2006/wordml" xmlns:wps="http://schemas.microsoft.com/office/word/2010/wordprocessingShape" mc:Ignorable="w14 w15 w16se w16cid w16 w16cex w16sdtdh wp14">
+<w:endnotes xmlns:wpc="http://schemas.microsoft.com/office/word/2010/wordprocessingCanvas" xmlns:mc="http://schemas.openxmlformats.org/markup-compatibility/2006" xmlns:o="urn:schemas-microsoft-com:office:office" xmlns:r="http://schemas.openxmlformats.org/officeDocument/2006/relationships" xmlns:m="http://schemas.openxmlformats.org/officeDocument/2006/math" xmlns:v="urn:schemas-microsoft-com:vml" xmlns:wp14="http://schemas.microsoft.com/office/word/2010/wordprocessingDrawing" xmlns:wp="http://schemas.openxmlformats.org/drawingml/2006/wordprocessingDrawing" xmlns:w10="urn:schemas-microsoft-com:office:word" xmlns:w="http://schemas.openxmlformats.org/wordprocessingml/2006/main" xmlns:w14="http://schemas.microsoft.com/office/word/2010/wordml" xmlns:w15="http://schemas.microsoft.com/office/word/2012/wordml" xmlns:wpg="http://schemas.microsoft.com/office/word/2010/wordprocessingGroup" xmlns:wpi="http://schemas.microsoft.com/office/word/2010/wordprocessingInk" xmlns:wne="http://schemas.microsoft.com/office/word/2006/wordml" xmlns:wps="http://schemas.microsoft.com/office/word/2010/wordprocessingShape" mc:Ignorable="w14 w15 wp14">
   <w:endnote w:type="separator" w:id="-1">
     <w:p>
       <w:pPr>
@@ -9738,7 +9801,7 @@
 </file>
 
 <file path=word/footer1.xml><?xml version="1.0" encoding="utf-8"?>
-<w:ftr xmlns:wpc="http://schemas.microsoft.com/office/word/2010/wordprocessingCanvas" xmlns:cx="http://schemas.microsoft.com/office/drawing/2014/chartex" xmlns:cx1="http://schemas.microsoft.com/office/drawing/2015/9/8/chartex" xmlns:cx2="http://schemas.microsoft.com/office/drawing/2015/10/21/chartex" xmlns:cx3="http://schemas.microsoft.com/office/drawing/2016/5/9/chartex" xmlns:cx4="http://schemas.microsoft.com/office/drawing/2016/5/10/chartex" xmlns:cx5="http://schemas.microsoft.com/office/drawing/2016/5/11/chartex" xmlns:cx6="http://schemas.microsoft.com/office/drawing/2016/5/12/chartex" xmlns:cx7="http://schemas.microsoft.com/office/drawing/2016/5/13/chartex" xmlns:cx8="http://schemas.microsoft.com/office/drawing/2016/5/14/chartex" xmlns:mc="http://schemas.openxmlformats.org/markup-compatibility/2006" xmlns:aink="http://schemas.microsoft.com/office/drawing/2016/ink" xmlns:am3d="http://schemas.microsoft.com/office/drawing/2017/model3d" xmlns:o="urn:schemas-microsoft-com:office:office" xmlns:oel="http://schemas.microsoft.com/office/2019/extlst" xmlns:r="http://schemas.openxmlformats.org/officeDocument/2006/relationships" xmlns:m="http://schemas.openxmlformats.org/officeDocument/2006/math" xmlns:v="urn:schemas-microsoft-com:vml" xmlns:wp14="http://schemas.microsoft.com/office/word/2010/wordprocessingDrawing" xmlns:wp="http://schemas.openxmlformats.org/drawingml/2006/wordprocessingDrawing" xmlns:w10="urn:schemas-microsoft-com:office:word" xmlns:w="http://schemas.openxmlformats.org/wordprocessingml/2006/main" xmlns:w14="http://schemas.microsoft.com/office/word/2010/wordml" xmlns:w15="http://schemas.microsoft.com/office/word/2012/wordml" xmlns:w16cex="http://schemas.microsoft.com/office/word/2018/wordml/cex" xmlns:w16cid="http://schemas.microsoft.com/office/word/2016/wordml/cid" xmlns:w16="http://schemas.microsoft.com/office/word/2018/wordml" xmlns:w16sdtdh="http://schemas.microsoft.com/office/word/2020/wordml/sdtdatahash" xmlns:w16se="http://schemas.microsoft.com/office/word/2015/wordml/symex" xmlns:wpg="http://schemas.microsoft.com/office/word/2010/wordprocessingGroup" xmlns:wpi="http://schemas.microsoft.com/office/word/2010/wordprocessingInk" xmlns:wne="http://schemas.microsoft.com/office/word/2006/wordml" xmlns:wps="http://schemas.microsoft.com/office/word/2010/wordprocessingShape" mc:Ignorable="w14 w15 w16se w16cid w16 w16cex w16sdtdh wp14">
+<w:ftr xmlns:wpc="http://schemas.microsoft.com/office/word/2010/wordprocessingCanvas" xmlns:mc="http://schemas.openxmlformats.org/markup-compatibility/2006" xmlns:o="urn:schemas-microsoft-com:office:office" xmlns:r="http://schemas.openxmlformats.org/officeDocument/2006/relationships" xmlns:m="http://schemas.openxmlformats.org/officeDocument/2006/math" xmlns:v="urn:schemas-microsoft-com:vml" xmlns:wp14="http://schemas.microsoft.com/office/word/2010/wordprocessingDrawing" xmlns:wp="http://schemas.openxmlformats.org/drawingml/2006/wordprocessingDrawing" xmlns:w10="urn:schemas-microsoft-com:office:word" xmlns:w="http://schemas.openxmlformats.org/wordprocessingml/2006/main" xmlns:w14="http://schemas.microsoft.com/office/word/2010/wordml" xmlns:w15="http://schemas.microsoft.com/office/word/2012/wordml" xmlns:wpg="http://schemas.microsoft.com/office/word/2010/wordprocessingGroup" xmlns:wpi="http://schemas.microsoft.com/office/word/2010/wordprocessingInk" xmlns:wne="http://schemas.microsoft.com/office/word/2006/wordml" xmlns:wps="http://schemas.microsoft.com/office/word/2010/wordprocessingShape" mc:Ignorable="w14 w15 wp14">
   <w:p>
     <w:pPr>
       <w:jc w:val="right"/>
@@ -9766,7 +9829,7 @@
 </file>
 
 <file path=word/footer2.xml><?xml version="1.0" encoding="utf-8"?>
-<w:ftr xmlns:wpc="http://schemas.microsoft.com/office/word/2010/wordprocessingCanvas" xmlns:cx="http://schemas.microsoft.com/office/drawing/2014/chartex" xmlns:cx1="http://schemas.microsoft.com/office/drawing/2015/9/8/chartex" xmlns:cx2="http://schemas.microsoft.com/office/drawing/2015/10/21/chartex" xmlns:cx3="http://schemas.microsoft.com/office/drawing/2016/5/9/chartex" xmlns:cx4="http://schemas.microsoft.com/office/drawing/2016/5/10/chartex" xmlns:cx5="http://schemas.microsoft.com/office/drawing/2016/5/11/chartex" xmlns:cx6="http://schemas.microsoft.com/office/drawing/2016/5/12/chartex" xmlns:cx7="http://schemas.microsoft.com/office/drawing/2016/5/13/chartex" xmlns:cx8="http://schemas.microsoft.com/office/drawing/2016/5/14/chartex" xmlns:mc="http://schemas.openxmlformats.org/markup-compatibility/2006" xmlns:aink="http://schemas.microsoft.com/office/drawing/2016/ink" xmlns:am3d="http://schemas.microsoft.com/office/drawing/2017/model3d" xmlns:o="urn:schemas-microsoft-com:office:office" xmlns:oel="http://schemas.microsoft.com/office/2019/extlst" xmlns:r="http://schemas.openxmlformats.org/officeDocument/2006/relationships" xmlns:m="http://schemas.openxmlformats.org/officeDocument/2006/math" xmlns:v="urn:schemas-microsoft-com:vml" xmlns:wp14="http://schemas.microsoft.com/office/word/2010/wordprocessingDrawing" xmlns:wp="http://schemas.openxmlformats.org/drawingml/2006/wordprocessingDrawing" xmlns:w10="urn:schemas-microsoft-com:office:word" xmlns:w="http://schemas.openxmlformats.org/wordprocessingml/2006/main" xmlns:w14="http://schemas.microsoft.com/office/word/2010/wordml" xmlns:w15="http://schemas.microsoft.com/office/word/2012/wordml" xmlns:w16cex="http://schemas.microsoft.com/office/word/2018/wordml/cex" xmlns:w16cid="http://schemas.microsoft.com/office/word/2016/wordml/cid" xmlns:w16="http://schemas.microsoft.com/office/word/2018/wordml" xmlns:w16sdtdh="http://schemas.microsoft.com/office/word/2020/wordml/sdtdatahash" xmlns:w16se="http://schemas.microsoft.com/office/word/2015/wordml/symex" xmlns:wpg="http://schemas.microsoft.com/office/word/2010/wordprocessingGroup" xmlns:wpi="http://schemas.microsoft.com/office/word/2010/wordprocessingInk" xmlns:wne="http://schemas.microsoft.com/office/word/2006/wordml" xmlns:wps="http://schemas.microsoft.com/office/word/2010/wordprocessingShape" mc:Ignorable="w14 w15 w16se w16cid w16 w16cex w16sdtdh wp14">
+<w:ftr xmlns:wpc="http://schemas.microsoft.com/office/word/2010/wordprocessingCanvas" xmlns:mc="http://schemas.openxmlformats.org/markup-compatibility/2006" xmlns:o="urn:schemas-microsoft-com:office:office" xmlns:r="http://schemas.openxmlformats.org/officeDocument/2006/relationships" xmlns:m="http://schemas.openxmlformats.org/officeDocument/2006/math" xmlns:v="urn:schemas-microsoft-com:vml" xmlns:wp14="http://schemas.microsoft.com/office/word/2010/wordprocessingDrawing" xmlns:wp="http://schemas.openxmlformats.org/drawingml/2006/wordprocessingDrawing" xmlns:w10="urn:schemas-microsoft-com:office:word" xmlns:w="http://schemas.openxmlformats.org/wordprocessingml/2006/main" xmlns:w14="http://schemas.microsoft.com/office/word/2010/wordml" xmlns:w15="http://schemas.microsoft.com/office/word/2012/wordml" xmlns:wpg="http://schemas.microsoft.com/office/word/2010/wordprocessingGroup" xmlns:wpi="http://schemas.microsoft.com/office/word/2010/wordprocessingInk" xmlns:wne="http://schemas.microsoft.com/office/word/2006/wordml" xmlns:wps="http://schemas.microsoft.com/office/word/2010/wordprocessingShape" mc:Ignorable="w14 w15 wp14">
   <w:p>
     <w:pPr>
       <w:jc w:val="right"/>
@@ -9794,7 +9857,7 @@
 </file>
 
 <file path=word/footnotes.xml><?xml version="1.0" encoding="utf-8"?>
-<w:footnotes xmlns:wpc="http://schemas.microsoft.com/office/word/2010/wordprocessingCanvas" xmlns:cx="http://schemas.microsoft.com/office/drawing/2014/chartex" xmlns:cx1="http://schemas.microsoft.com/office/drawing/2015/9/8/chartex" xmlns:cx2="http://schemas.microsoft.com/office/drawing/2015/10/21/chartex" xmlns:cx3="http://schemas.microsoft.com/office/drawing/2016/5/9/chartex" xmlns:cx4="http://schemas.microsoft.com/office/drawing/2016/5/10/chartex" xmlns:cx5="http://schemas.microsoft.com/office/drawing/2016/5/11/chartex" xmlns:cx6="http://schemas.microsoft.com/office/drawing/2016/5/12/chartex" xmlns:cx7="http://schemas.microsoft.com/office/drawing/2016/5/13/chartex" xmlns:cx8="http://schemas.microsoft.com/office/drawing/2016/5/14/chartex" xmlns:mc="http://schemas.openxmlformats.org/markup-compatibility/2006" xmlns:aink="http://schemas.microsoft.com/office/drawing/2016/ink" xmlns:am3d="http://schemas.microsoft.com/office/drawing/2017/model3d" xmlns:o="urn:schemas-microsoft-com:office:office" xmlns:oel="http://schemas.microsoft.com/office/2019/extlst" xmlns:r="http://schemas.openxmlformats.org/officeDocument/2006/relationships" xmlns:m="http://schemas.openxmlformats.org/officeDocument/2006/math" xmlns:v="urn:schemas-microsoft-com:vml" xmlns:wp14="http://schemas.microsoft.com/office/word/2010/wordprocessingDrawing" xmlns:wp="http://schemas.openxmlformats.org/drawingml/2006/wordprocessingDrawing" xmlns:w10="urn:schemas-microsoft-com:office:word" xmlns:w="http://schemas.openxmlformats.org/wordprocessingml/2006/main" xmlns:w14="http://schemas.microsoft.com/office/word/2010/wordml" xmlns:w15="http://schemas.microsoft.com/office/word/2012/wordml" xmlns:w16cex="http://schemas.microsoft.com/office/word/2018/wordml/cex" xmlns:w16cid="http://schemas.microsoft.com/office/word/2016/wordml/cid" xmlns:w16="http://schemas.microsoft.com/office/word/2018/wordml" xmlns:w16sdtdh="http://schemas.microsoft.com/office/word/2020/wordml/sdtdatahash" xmlns:w16se="http://schemas.microsoft.com/office/word/2015/wordml/symex" xmlns:wpg="http://schemas.microsoft.com/office/word/2010/wordprocessingGroup" xmlns:wpi="http://schemas.microsoft.com/office/word/2010/wordprocessingInk" xmlns:wne="http://schemas.microsoft.com/office/word/2006/wordml" xmlns:wps="http://schemas.microsoft.com/office/word/2010/wordprocessingShape" mc:Ignorable="w14 w15 w16se w16cid w16 w16cex w16sdtdh wp14">
+<w:footnotes xmlns:wpc="http://schemas.microsoft.com/office/word/2010/wordprocessingCanvas" xmlns:mc="http://schemas.openxmlformats.org/markup-compatibility/2006" xmlns:o="urn:schemas-microsoft-com:office:office" xmlns:r="http://schemas.openxmlformats.org/officeDocument/2006/relationships" xmlns:m="http://schemas.openxmlformats.org/officeDocument/2006/math" xmlns:v="urn:schemas-microsoft-com:vml" xmlns:wp14="http://schemas.microsoft.com/office/word/2010/wordprocessingDrawing" xmlns:wp="http://schemas.openxmlformats.org/drawingml/2006/wordprocessingDrawing" xmlns:w10="urn:schemas-microsoft-com:office:word" xmlns:w="http://schemas.openxmlformats.org/wordprocessingml/2006/main" xmlns:w14="http://schemas.microsoft.com/office/word/2010/wordml" xmlns:w15="http://schemas.microsoft.com/office/word/2012/wordml" xmlns:wpg="http://schemas.microsoft.com/office/word/2010/wordprocessingGroup" xmlns:wpi="http://schemas.microsoft.com/office/word/2010/wordprocessingInk" xmlns:wne="http://schemas.microsoft.com/office/word/2006/wordml" xmlns:wps="http://schemas.microsoft.com/office/word/2010/wordprocessingShape" mc:Ignorable="w14 w15 wp14">
   <w:footnote w:type="separator" w:id="-1">
     <w:p>
       <w:pPr>
@@ -9819,7 +9882,7 @@
 </file>
 
 <file path=word/header1.xml><?xml version="1.0" encoding="utf-8"?>
-<w:hdr xmlns:wpc="http://schemas.microsoft.com/office/word/2010/wordprocessingCanvas" xmlns:cx="http://schemas.microsoft.com/office/drawing/2014/chartex" xmlns:cx1="http://schemas.microsoft.com/office/drawing/2015/9/8/chartex" xmlns:cx2="http://schemas.microsoft.com/office/drawing/2015/10/21/chartex" xmlns:cx3="http://schemas.microsoft.com/office/drawing/2016/5/9/chartex" xmlns:cx4="http://schemas.microsoft.com/office/drawing/2016/5/10/chartex" xmlns:cx5="http://schemas.microsoft.com/office/drawing/2016/5/11/chartex" xmlns:cx6="http://schemas.microsoft.com/office/drawing/2016/5/12/chartex" xmlns:cx7="http://schemas.microsoft.com/office/drawing/2016/5/13/chartex" xmlns:cx8="http://schemas.microsoft.com/office/drawing/2016/5/14/chartex" xmlns:mc="http://schemas.openxmlformats.org/markup-compatibility/2006" xmlns:aink="http://schemas.microsoft.com/office/drawing/2016/ink" xmlns:am3d="http://schemas.microsoft.com/office/drawing/2017/model3d" xmlns:o="urn:schemas-microsoft-com:office:office" xmlns:oel="http://schemas.microsoft.com/office/2019/extlst" xmlns:r="http://schemas.openxmlformats.org/officeDocument/2006/relationships" xmlns:m="http://schemas.openxmlformats.org/officeDocument/2006/math" xmlns:v="urn:schemas-microsoft-com:vml" xmlns:wp14="http://schemas.microsoft.com/office/word/2010/wordprocessingDrawing" xmlns:wp="http://schemas.openxmlformats.org/drawingml/2006/wordprocessingDrawing" xmlns:w10="urn:schemas-microsoft-com:office:word" xmlns:w="http://schemas.openxmlformats.org/wordprocessingml/2006/main" xmlns:w14="http://schemas.microsoft.com/office/word/2010/wordml" xmlns:w15="http://schemas.microsoft.com/office/word/2012/wordml" xmlns:w16cex="http://schemas.microsoft.com/office/word/2018/wordml/cex" xmlns:w16cid="http://schemas.microsoft.com/office/word/2016/wordml/cid" xmlns:w16="http://schemas.microsoft.com/office/word/2018/wordml" xmlns:w16sdtdh="http://schemas.microsoft.com/office/word/2020/wordml/sdtdatahash" xmlns:w16se="http://schemas.microsoft.com/office/word/2015/wordml/symex" xmlns:wpg="http://schemas.microsoft.com/office/word/2010/wordprocessingGroup" xmlns:wpi="http://schemas.microsoft.com/office/word/2010/wordprocessingInk" xmlns:wne="http://schemas.microsoft.com/office/word/2006/wordml" xmlns:wps="http://schemas.microsoft.com/office/word/2010/wordprocessingShape" mc:Ignorable="w14 w15 w16se w16cid w16 w16cex w16sdtdh wp14">
+<w:hdr xmlns:wpc="http://schemas.microsoft.com/office/word/2010/wordprocessingCanvas" xmlns:mc="http://schemas.openxmlformats.org/markup-compatibility/2006" xmlns:o="urn:schemas-microsoft-com:office:office" xmlns:r="http://schemas.openxmlformats.org/officeDocument/2006/relationships" xmlns:m="http://schemas.openxmlformats.org/officeDocument/2006/math" xmlns:v="urn:schemas-microsoft-com:vml" xmlns:wp14="http://schemas.microsoft.com/office/word/2010/wordprocessingDrawing" xmlns:wp="http://schemas.openxmlformats.org/drawingml/2006/wordprocessingDrawing" xmlns:w10="urn:schemas-microsoft-com:office:word" xmlns:w="http://schemas.openxmlformats.org/wordprocessingml/2006/main" xmlns:w14="http://schemas.microsoft.com/office/word/2010/wordml" xmlns:w15="http://schemas.microsoft.com/office/word/2012/wordml" xmlns:wpg="http://schemas.microsoft.com/office/word/2010/wordprocessingGroup" xmlns:wpi="http://schemas.microsoft.com/office/word/2010/wordprocessingInk" xmlns:wne="http://schemas.microsoft.com/office/word/2006/wordml" xmlns:wps="http://schemas.microsoft.com/office/word/2010/wordprocessingShape" mc:Ignorable="w14 w15 wp14">
   <w:p>
     <w:pPr>
       <w:bidi/>
@@ -9829,7 +9892,7 @@
 </file>
 
 <file path=word/numbering.xml><?xml version="1.0" encoding="utf-8"?>
-<w:numbering xmlns:wpc="http://schemas.microsoft.com/office/word/2010/wordprocessingCanvas" xmlns:cx="http://schemas.microsoft.com/office/drawing/2014/chartex" xmlns:cx1="http://schemas.microsoft.com/office/drawing/2015/9/8/chartex" xmlns:cx2="http://schemas.microsoft.com/office/drawing/2015/10/21/chartex" xmlns:cx3="http://schemas.microsoft.com/office/drawing/2016/5/9/chartex" xmlns:cx4="http://schemas.microsoft.com/office/drawing/2016/5/10/chartex" xmlns:cx5="http://schemas.microsoft.com/office/drawing/2016/5/11/chartex" xmlns:cx6="http://schemas.microsoft.com/office/drawing/2016/5/12/chartex" xmlns:cx7="http://schemas.microsoft.com/office/drawing/2016/5/13/chartex" xmlns:cx8="http://schemas.microsoft.com/office/drawing/2016/5/14/chartex" xmlns:mc="http://schemas.openxmlformats.org/markup-compatibility/2006" xmlns:aink="http://schemas.microsoft.com/office/drawing/2016/ink" xmlns:am3d="http://schemas.microsoft.com/office/drawing/2017/model3d" xmlns:o="urn:schemas-microsoft-com:office:office" xmlns:oel="http://schemas.microsoft.com/office/2019/extlst" xmlns:r="http://schemas.openxmlformats.org/officeDocument/2006/relationships" xmlns:m="http://schemas.openxmlformats.org/officeDocument/2006/math" xmlns:v="urn:schemas-microsoft-com:vml" xmlns:wp14="http://schemas.microsoft.com/office/word/2010/wordprocessingDrawing" xmlns:wp="http://schemas.openxmlformats.org/drawingml/2006/wordprocessingDrawing" xmlns:w10="urn:schemas-microsoft-com:office:word" xmlns:w="http://schemas.openxmlformats.org/wordprocessingml/2006/main" xmlns:w14="http://schemas.microsoft.com/office/word/2010/wordml" xmlns:w15="http://schemas.microsoft.com/office/word/2012/wordml" xmlns:w16cex="http://schemas.microsoft.com/office/word/2018/wordml/cex" xmlns:w16cid="http://schemas.microsoft.com/office/word/2016/wordml/cid" xmlns:w16="http://schemas.microsoft.com/office/word/2018/wordml" xmlns:w16sdtdh="http://schemas.microsoft.com/office/word/2020/wordml/sdtdatahash" xmlns:w16se="http://schemas.microsoft.com/office/word/2015/wordml/symex" xmlns:wpg="http://schemas.microsoft.com/office/word/2010/wordprocessingGroup" xmlns:wpi="http://schemas.microsoft.com/office/word/2010/wordprocessingInk" xmlns:wne="http://schemas.microsoft.com/office/word/2006/wordml" xmlns:wps="http://schemas.microsoft.com/office/word/2010/wordprocessingShape" mc:Ignorable="w14 w15 w16se w16cid w16 w16cex w16sdtdh wp14">
+<w:numbering xmlns:wpc="http://schemas.microsoft.com/office/word/2010/wordprocessingCanvas" xmlns:mc="http://schemas.openxmlformats.org/markup-compatibility/2006" xmlns:o="urn:schemas-microsoft-com:office:office" xmlns:r="http://schemas.openxmlformats.org/officeDocument/2006/relationships" xmlns:m="http://schemas.openxmlformats.org/officeDocument/2006/math" xmlns:v="urn:schemas-microsoft-com:vml" xmlns:wp14="http://schemas.microsoft.com/office/word/2010/wordprocessingDrawing" xmlns:wp="http://schemas.openxmlformats.org/drawingml/2006/wordprocessingDrawing" xmlns:w10="urn:schemas-microsoft-com:office:word" xmlns:w="http://schemas.openxmlformats.org/wordprocessingml/2006/main" xmlns:w14="http://schemas.microsoft.com/office/word/2010/wordml" xmlns:w15="http://schemas.microsoft.com/office/word/2012/wordml" xmlns:wpg="http://schemas.microsoft.com/office/word/2010/wordprocessingGroup" xmlns:wpi="http://schemas.microsoft.com/office/word/2010/wordprocessingInk" xmlns:wne="http://schemas.microsoft.com/office/word/2006/wordml" xmlns:wps="http://schemas.microsoft.com/office/word/2010/wordprocessingShape" mc:Ignorable="w14 w15 wp14">
   <w:abstractNum w:abstractNumId="0" w15:restartNumberingAfterBreak="0">
     <w:nsid w:val="039A5C55"/>
     <w:multiLevelType w:val="multilevel"/>
@@ -11419,56 +11482,56 @@
       </w:rPr>
     </w:lvl>
   </w:abstractNum>
-  <w:num w:numId="1" w16cid:durableId="809589084">
+  <w:num w:numId="1">
     <w:abstractNumId w:val="13"/>
   </w:num>
-  <w:num w:numId="2" w16cid:durableId="1260867601">
+  <w:num w:numId="2">
     <w:abstractNumId w:val="8"/>
   </w:num>
-  <w:num w:numId="3" w16cid:durableId="1505196564">
+  <w:num w:numId="3">
     <w:abstractNumId w:val="12"/>
   </w:num>
-  <w:num w:numId="4" w16cid:durableId="1012609960">
+  <w:num w:numId="4">
     <w:abstractNumId w:val="0"/>
   </w:num>
-  <w:num w:numId="5" w16cid:durableId="77752782">
+  <w:num w:numId="5">
     <w:abstractNumId w:val="7"/>
   </w:num>
-  <w:num w:numId="6" w16cid:durableId="793787974">
+  <w:num w:numId="6">
     <w:abstractNumId w:val="9"/>
   </w:num>
-  <w:num w:numId="7" w16cid:durableId="770246832">
+  <w:num w:numId="7">
     <w:abstractNumId w:val="4"/>
   </w:num>
-  <w:num w:numId="8" w16cid:durableId="598559778">
+  <w:num w:numId="8">
     <w:abstractNumId w:val="5"/>
   </w:num>
-  <w:num w:numId="9" w16cid:durableId="62145591">
+  <w:num w:numId="9">
     <w:abstractNumId w:val="7"/>
   </w:num>
-  <w:num w:numId="10" w16cid:durableId="1192718129">
+  <w:num w:numId="10">
     <w:abstractNumId w:val="11"/>
   </w:num>
-  <w:num w:numId="11" w16cid:durableId="1819610423">
+  <w:num w:numId="11">
     <w:abstractNumId w:val="1"/>
   </w:num>
-  <w:num w:numId="12" w16cid:durableId="523709493">
+  <w:num w:numId="12">
     <w:abstractNumId w:val="6"/>
   </w:num>
-  <w:num w:numId="13" w16cid:durableId="1411539978">
+  <w:num w:numId="13">
     <w:abstractNumId w:val="10"/>
   </w:num>
-  <w:num w:numId="14" w16cid:durableId="1495878291">
+  <w:num w:numId="14">
     <w:abstractNumId w:val="3"/>
   </w:num>
-  <w:num w:numId="15" w16cid:durableId="1862276718">
+  <w:num w:numId="15">
     <w:abstractNumId w:val="2"/>
   </w:num>
 </w:numbering>
 </file>
 
 <file path=word/styles.xml><?xml version="1.0" encoding="utf-8"?>
-<w:styles xmlns:mc="http://schemas.openxmlformats.org/markup-compatibility/2006" xmlns:r="http://schemas.openxmlformats.org/officeDocument/2006/relationships" xmlns:w="http://schemas.openxmlformats.org/wordprocessingml/2006/main" xmlns:w14="http://schemas.microsoft.com/office/word/2010/wordml" xmlns:w15="http://schemas.microsoft.com/office/word/2012/wordml" xmlns:w16cex="http://schemas.microsoft.com/office/word/2018/wordml/cex" xmlns:w16cid="http://schemas.microsoft.com/office/word/2016/wordml/cid" xmlns:w16="http://schemas.microsoft.com/office/word/2018/wordml" xmlns:w16sdtdh="http://schemas.microsoft.com/office/word/2020/wordml/sdtdatahash" xmlns:w16se="http://schemas.microsoft.com/office/word/2015/wordml/symex" mc:Ignorable="w14 w15 w16se w16cid w16 w16cex w16sdtdh">
+<w:styles xmlns:mc="http://schemas.openxmlformats.org/markup-compatibility/2006" xmlns:r="http://schemas.openxmlformats.org/officeDocument/2006/relationships" xmlns:w="http://schemas.openxmlformats.org/wordprocessingml/2006/main" xmlns:w14="http://schemas.microsoft.com/office/word/2010/wordml" xmlns:w15="http://schemas.microsoft.com/office/word/2012/wordml" mc:Ignorable="w14 w15">
   <w:docDefaults>
     <w:rPrDefault>
       <w:rPr>
@@ -11484,7 +11547,7 @@
       </w:pPr>
     </w:pPrDefault>
   </w:docDefaults>
-  <w:latentStyles w:defLockedState="0" w:defUIPriority="99" w:defSemiHidden="0" w:defUnhideWhenUsed="0" w:defQFormat="0" w:count="376">
+  <w:latentStyles w:defLockedState="0" w:defUIPriority="99" w:defSemiHidden="0" w:defUnhideWhenUsed="0" w:defQFormat="0" w:count="371">
     <w:lsdException w:name="Normal" w:uiPriority="0" w:qFormat="1"/>
     <w:lsdException w:name="heading 1" w:uiPriority="9" w:qFormat="1"/>
     <w:lsdException w:name="heading 2" w:semiHidden="1" w:uiPriority="9" w:unhideWhenUsed="1" w:qFormat="1"/>
@@ -11856,11 +11919,6 @@
     <w:lsdException w:name="List Table 5 Dark Accent 6" w:uiPriority="50"/>
     <w:lsdException w:name="List Table 6 Colorful Accent 6" w:uiPriority="51"/>
     <w:lsdException w:name="List Table 7 Colorful Accent 6" w:uiPriority="52"/>
-    <w:lsdException w:name="Mention" w:semiHidden="1" w:unhideWhenUsed="1"/>
-    <w:lsdException w:name="Smart Hyperlink" w:semiHidden="1" w:unhideWhenUsed="1"/>
-    <w:lsdException w:name="Hashtag" w:semiHidden="1" w:unhideWhenUsed="1"/>
-    <w:lsdException w:name="Unresolved Mention" w:semiHidden="1" w:unhideWhenUsed="1"/>
-    <w:lsdException w:name="Smart Link" w:semiHidden="1" w:unhideWhenUsed="1"/>
   </w:latentStyles>
   <w:style w:type="paragraph" w:default="1" w:styleId="Normal">
     <w:name w:val="Normal"/>

</xml_diff>

<commit_message>
update perform transaction test cases
</commit_message>
<xml_diff>
--- a/Requirements/InternetBankingSystem_SRS.docx
+++ b/Requirements/InternetBankingSystem_SRS.docx
@@ -1,6 +1,6 @@
 
 <file path=word/document.xml><?xml version="1.0" encoding="utf-8"?>
-<w:document xmlns:wpc="http://schemas.microsoft.com/office/word/2010/wordprocessingCanvas" xmlns:cx="http://schemas.microsoft.com/office/drawing/2014/chartex" xmlns:cx1="http://schemas.microsoft.com/office/drawing/2015/9/8/chartex" xmlns:cx2="http://schemas.microsoft.com/office/drawing/2015/10/21/chartex" xmlns:cx3="http://schemas.microsoft.com/office/drawing/2016/5/9/chartex" xmlns:cx4="http://schemas.microsoft.com/office/drawing/2016/5/10/chartex" xmlns:cx5="http://schemas.microsoft.com/office/drawing/2016/5/11/chartex" xmlns:cx6="http://schemas.microsoft.com/office/drawing/2016/5/12/chartex" xmlns:cx7="http://schemas.microsoft.com/office/drawing/2016/5/13/chartex" xmlns:cx8="http://schemas.microsoft.com/office/drawing/2016/5/14/chartex" xmlns:mc="http://schemas.openxmlformats.org/markup-compatibility/2006" xmlns:aink="http://schemas.microsoft.com/office/drawing/2016/ink" xmlns:am3d="http://schemas.microsoft.com/office/drawing/2017/model3d" xmlns:o="urn:schemas-microsoft-com:office:office" xmlns:oel="http://schemas.microsoft.com/office/2019/extlst" xmlns:r="http://schemas.openxmlformats.org/officeDocument/2006/relationships" xmlns:m="http://schemas.openxmlformats.org/officeDocument/2006/math" xmlns:v="urn:schemas-microsoft-com:vml" xmlns:wp14="http://schemas.microsoft.com/office/word/2010/wordprocessingDrawing" xmlns:wp="http://schemas.openxmlformats.org/drawingml/2006/wordprocessingDrawing" xmlns:w10="urn:schemas-microsoft-com:office:word" xmlns:w="http://schemas.openxmlformats.org/wordprocessingml/2006/main" xmlns:w14="http://schemas.microsoft.com/office/word/2010/wordml" xmlns:w15="http://schemas.microsoft.com/office/word/2012/wordml" xmlns:w16cex="http://schemas.microsoft.com/office/word/2018/wordml/cex" xmlns:w16cid="http://schemas.microsoft.com/office/word/2016/wordml/cid" xmlns:w16="http://schemas.microsoft.com/office/word/2018/wordml" xmlns:w16sdtdh="http://schemas.microsoft.com/office/word/2020/wordml/sdtdatahash" xmlns:w16se="http://schemas.microsoft.com/office/word/2015/wordml/symex" xmlns:wpg="http://schemas.microsoft.com/office/word/2010/wordprocessingGroup" xmlns:wpi="http://schemas.microsoft.com/office/word/2010/wordprocessingInk" xmlns:wne="http://schemas.microsoft.com/office/word/2006/wordml" xmlns:wps="http://schemas.microsoft.com/office/word/2010/wordprocessingShape" mc:Ignorable="w14 w15 w16se w16cid w16 w16cex w16sdtdh wp14">
+<w:document xmlns:wpc="http://schemas.microsoft.com/office/word/2010/wordprocessingCanvas" xmlns:mc="http://schemas.openxmlformats.org/markup-compatibility/2006" xmlns:o="urn:schemas-microsoft-com:office:office" xmlns:r="http://schemas.openxmlformats.org/officeDocument/2006/relationships" xmlns:m="http://schemas.openxmlformats.org/officeDocument/2006/math" xmlns:v="urn:schemas-microsoft-com:vml" xmlns:wp14="http://schemas.microsoft.com/office/word/2010/wordprocessingDrawing" xmlns:wp="http://schemas.openxmlformats.org/drawingml/2006/wordprocessingDrawing" xmlns:w10="urn:schemas-microsoft-com:office:word" xmlns:w="http://schemas.openxmlformats.org/wordprocessingml/2006/main" xmlns:w14="http://schemas.microsoft.com/office/word/2010/wordml" xmlns:w15="http://schemas.microsoft.com/office/word/2012/wordml" xmlns:wpg="http://schemas.microsoft.com/office/word/2010/wordprocessingGroup" xmlns:wpi="http://schemas.microsoft.com/office/word/2010/wordprocessingInk" xmlns:wne="http://schemas.microsoft.com/office/word/2006/wordml" xmlns:wps="http://schemas.microsoft.com/office/word/2010/wordprocessingShape" mc:Ignorable="w14 w15 wp14">
   <w:body>
     <w:p>
       <w:pPr>
@@ -558,8 +558,13 @@
               <w:ind w:left="100"/>
             </w:pPr>
             <w:r>
-              <w:t xml:space="preserve"> Amany,Esraa,Hana</w:t>
-            </w:r>
+              <w:t xml:space="preserve"> </w:t>
+            </w:r>
+            <w:proofErr w:type="spellStart"/>
+            <w:r>
+              <w:t>Amany,Esraa,Hana</w:t>
+            </w:r>
+            <w:proofErr w:type="spellEnd"/>
           </w:p>
         </w:tc>
         <w:tc>
@@ -640,9 +645,11 @@
               <w:spacing w:before="240" w:after="240"/>
               <w:ind w:left="100"/>
             </w:pPr>
+            <w:proofErr w:type="spellStart"/>
             <w:r>
               <w:t>Hussien</w:t>
             </w:r>
+            <w:proofErr w:type="spellEnd"/>
           </w:p>
         </w:tc>
         <w:tc>
@@ -723,9 +730,11 @@
               <w:spacing w:before="240" w:after="240"/>
               <w:ind w:left="100"/>
             </w:pPr>
+            <w:proofErr w:type="spellStart"/>
             <w:r>
               <w:t>Amany</w:t>
             </w:r>
+            <w:proofErr w:type="spellEnd"/>
           </w:p>
           <w:p>
             <w:pPr>
@@ -809,9 +818,11 @@
               <w:spacing w:before="240" w:after="240"/>
               <w:ind w:left="100"/>
             </w:pPr>
+            <w:proofErr w:type="spellStart"/>
             <w:r>
               <w:t>Amany</w:t>
             </w:r>
+            <w:proofErr w:type="spellEnd"/>
           </w:p>
         </w:tc>
         <w:tc>
@@ -889,9 +900,11 @@
               <w:spacing w:before="240" w:after="240"/>
               <w:ind w:left="100"/>
             </w:pPr>
+            <w:proofErr w:type="spellStart"/>
             <w:r>
               <w:t>Amany</w:t>
             </w:r>
+            <w:proofErr w:type="spellEnd"/>
           </w:p>
         </w:tc>
         <w:tc>
@@ -969,8 +982,13 @@
               <w:spacing w:before="240" w:after="240"/>
               <w:ind w:left="100"/>
             </w:pPr>
-            <w:r>
-              <w:t xml:space="preserve">Amany </w:t>
+            <w:proofErr w:type="spellStart"/>
+            <w:r>
+              <w:t>Amany</w:t>
+            </w:r>
+            <w:proofErr w:type="spellEnd"/>
+            <w:r>
+              <w:t xml:space="preserve"> </w:t>
             </w:r>
           </w:p>
         </w:tc>
@@ -1049,18 +1067,22 @@
               <w:spacing w:before="240" w:after="240"/>
               <w:ind w:left="100"/>
             </w:pPr>
+            <w:proofErr w:type="spellStart"/>
             <w:r>
               <w:t>Amany</w:t>
             </w:r>
+            <w:proofErr w:type="spellEnd"/>
             <w:r>
               <w:t xml:space="preserve"> &amp;</w:t>
             </w:r>
             <w:r>
               <w:t xml:space="preserve"> </w:t>
             </w:r>
+            <w:proofErr w:type="spellStart"/>
             <w:r>
               <w:t>Esraa</w:t>
             </w:r>
+            <w:proofErr w:type="spellEnd"/>
           </w:p>
         </w:tc>
         <w:tc>
@@ -1663,6 +1685,7 @@
           <w:docPartUnique/>
         </w:docPartObj>
       </w:sdtPr>
+      <w:sdtEndPr/>
       <w:sdtContent>
         <w:p>
           <w:pPr>
@@ -4615,7 +4638,6 @@
           <w:sz w:val="24"/>
           <w:szCs w:val="24"/>
         </w:rPr>
-        <w:lastRenderedPageBreak/>
         <w:t xml:space="preserve"> </w:t>
       </w:r>
       <w:r>
@@ -4665,6 +4687,7 @@
           <w:sz w:val="24"/>
           <w:szCs w:val="24"/>
         </w:rPr>
+        <w:lastRenderedPageBreak/>
         <w:t>The password will be hashed.</w:t>
       </w:r>
     </w:p>
@@ -4770,6 +4793,7 @@
           <w:szCs w:val="24"/>
         </w:rPr>
       </w:pPr>
+      <w:proofErr w:type="gramStart"/>
       <w:r>
         <w:rPr>
           <w:rFonts w:ascii="Raleway Medium" w:eastAsia="Raleway Medium" w:hAnsi="Raleway Medium" w:cs="Raleway Medium"/>
@@ -4778,6 +4802,7 @@
         </w:rPr>
         <w:t>shows</w:t>
       </w:r>
+      <w:proofErr w:type="gramEnd"/>
       <w:r>
         <w:rPr>
           <w:rFonts w:ascii="Raleway Medium" w:eastAsia="Raleway Medium" w:hAnsi="Raleway Medium" w:cs="Raleway Medium"/>
@@ -4930,13 +4955,23 @@
           <w:szCs w:val="24"/>
         </w:rPr>
       </w:pPr>
+      <w:proofErr w:type="gramStart"/>
       <w:r>
         <w:rPr>
           <w:rFonts w:ascii="Raleway Medium" w:hAnsi="Raleway Medium"/>
           <w:sz w:val="24"/>
           <w:szCs w:val="24"/>
         </w:rPr>
-        <w:t xml:space="preserve">the system showed an </w:t>
+        <w:t>the</w:t>
+      </w:r>
+      <w:proofErr w:type="gramEnd"/>
+      <w:r>
+        <w:rPr>
+          <w:rFonts w:ascii="Raleway Medium" w:hAnsi="Raleway Medium"/>
+          <w:sz w:val="24"/>
+          <w:szCs w:val="24"/>
+        </w:rPr>
+        <w:t xml:space="preserve"> system showed an </w:t>
       </w:r>
       <w:r>
         <w:rPr>
@@ -5597,6 +5632,7 @@
           <w:sz w:val="24"/>
           <w:szCs w:val="24"/>
         </w:rPr>
+        <w:lastRenderedPageBreak/>
         <w:t>SRS_Login_00</w:t>
       </w:r>
       <w:r>
@@ -5641,7 +5677,25 @@
           <w:sz w:val="24"/>
           <w:szCs w:val="24"/>
         </w:rPr>
-        <w:t xml:space="preserve"> (“please include an “@” in the email address “examplegmail.com” is missing an “@””).</w:t>
+        <w:t xml:space="preserve"> (“please include </w:t>
+      </w:r>
+      <w:proofErr w:type="gramStart"/>
+      <w:r>
+        <w:rPr>
+          <w:rFonts w:ascii="Raleway Medium" w:eastAsia="Raleway Medium" w:hAnsi="Raleway Medium" w:cs="Raleway Medium"/>
+          <w:sz w:val="24"/>
+          <w:szCs w:val="24"/>
+        </w:rPr>
+        <w:t>an</w:t>
+      </w:r>
+      <w:proofErr w:type="gramEnd"/>
+      <w:r>
+        <w:rPr>
+          <w:rFonts w:ascii="Raleway Medium" w:eastAsia="Raleway Medium" w:hAnsi="Raleway Medium" w:cs="Raleway Medium"/>
+          <w:sz w:val="24"/>
+          <w:szCs w:val="24"/>
+        </w:rPr>
+        <w:t xml:space="preserve"> “@” in the email address “examplegmail.com” is missing an “@””).</w:t>
       </w:r>
     </w:p>
     <w:p>
@@ -5698,6 +5752,7 @@
         </w:rPr>
         <w:t xml:space="preserve">entered an email which does not match the following regular expression. </w:t>
       </w:r>
+      <w:proofErr w:type="gramStart"/>
       <w:r>
         <w:rPr>
           <w:rFonts w:ascii="Raleway Medium" w:eastAsia="Raleway Medium" w:hAnsi="Raleway Medium" w:cs="Raleway Medium"/>
@@ -5712,7 +5767,16 @@
           <w:sz w:val="24"/>
           <w:szCs w:val="24"/>
         </w:rPr>
-        <w:t>+@.+”</w:t>
+        <w:t>+</w:t>
+      </w:r>
+      <w:proofErr w:type="gramEnd"/>
+      <w:r>
+        <w:rPr>
+          <w:rFonts w:ascii="Raleway Medium" w:eastAsia="Raleway Medium" w:hAnsi="Raleway Medium" w:cs="Raleway Medium"/>
+          <w:sz w:val="24"/>
+          <w:szCs w:val="24"/>
+        </w:rPr>
+        <w:t>@.+”</w:t>
       </w:r>
       <w:r>
         <w:rPr>
@@ -6616,7 +6680,6 @@
                 <w:sz w:val="28"/>
                 <w:szCs w:val="28"/>
               </w:rPr>
-              <w:lastRenderedPageBreak/>
               <w:t>SRS_</w:t>
             </w:r>
             <w:r>
@@ -6677,6 +6740,7 @@
                 <w:sz w:val="24"/>
                 <w:szCs w:val="24"/>
               </w:rPr>
+              <w:lastRenderedPageBreak/>
               <w:t xml:space="preserve">If the </w:t>
             </w:r>
             <w:r>
@@ -7063,65 +7127,65 @@
           <w:b/>
           <w:color w:val="000000"/>
         </w:rPr>
+        <w:t>2.</w:t>
+      </w:r>
+      <w:r>
+        <w:rPr>
+          <w:b/>
+          <w:color w:val="000000"/>
+        </w:rPr>
+        <w:t>3.3</w:t>
+      </w:r>
+      <w:r>
+        <w:rPr>
+          <w:b/>
+          <w:color w:val="000000"/>
+        </w:rPr>
+        <w:t>.2 Stimulus</w:t>
+      </w:r>
+      <w:r>
+        <w:rPr>
+          <w:b/>
+          <w:color w:val="000000"/>
+        </w:rPr>
+        <w:t>/Response Sequences</w:t>
+      </w:r>
+      <w:bookmarkEnd w:id="14"/>
+    </w:p>
+    <w:p>
+      <w:pPr>
+        <w:spacing w:before="240" w:after="240"/>
+        <w:rPr>
+          <w:b/>
+          <w:sz w:val="24"/>
+          <w:szCs w:val="24"/>
+        </w:rPr>
+      </w:pPr>
+      <w:r>
+        <w:rPr>
+          <w:b/>
+          <w:sz w:val="24"/>
+          <w:szCs w:val="24"/>
+        </w:rPr>
+        <w:t>SRS_PerformTransaction_001</w:t>
+      </w:r>
+    </w:p>
+    <w:p>
+      <w:pPr>
+        <w:spacing w:before="240" w:after="240"/>
+        <w:rPr>
+          <w:b/>
+          <w:sz w:val="24"/>
+          <w:szCs w:val="24"/>
+        </w:rPr>
+      </w:pPr>
+      <w:r>
+        <w:rPr>
+          <w:rFonts w:ascii="Raleway Medium" w:eastAsia="Raleway Medium" w:hAnsi="Raleway Medium" w:cs="Raleway Medium"/>
+          <w:sz w:val="24"/>
+          <w:szCs w:val="24"/>
+        </w:rPr>
         <w:lastRenderedPageBreak/>
-        <w:t>2.</w:t>
-      </w:r>
-      <w:r>
-        <w:rPr>
-          <w:b/>
-          <w:color w:val="000000"/>
-        </w:rPr>
-        <w:t>3.3</w:t>
-      </w:r>
-      <w:r>
-        <w:rPr>
-          <w:b/>
-          <w:color w:val="000000"/>
-        </w:rPr>
-        <w:t>.2 Stimulus</w:t>
-      </w:r>
-      <w:r>
-        <w:rPr>
-          <w:b/>
-          <w:color w:val="000000"/>
-        </w:rPr>
-        <w:t>/Response Sequences</w:t>
-      </w:r>
-      <w:bookmarkEnd w:id="14"/>
-    </w:p>
-    <w:p>
-      <w:pPr>
-        <w:spacing w:before="240" w:after="240"/>
-        <w:rPr>
-          <w:b/>
-          <w:sz w:val="24"/>
-          <w:szCs w:val="24"/>
-        </w:rPr>
-      </w:pPr>
-      <w:r>
-        <w:rPr>
-          <w:b/>
-          <w:sz w:val="24"/>
-          <w:szCs w:val="24"/>
-        </w:rPr>
-        <w:t>SRS_PerformTransaction_001</w:t>
-      </w:r>
-    </w:p>
-    <w:p>
-      <w:pPr>
-        <w:spacing w:before="240" w:after="240"/>
-        <w:rPr>
-          <w:b/>
-          <w:sz w:val="24"/>
-          <w:szCs w:val="24"/>
-        </w:rPr>
-      </w:pPr>
-      <w:r>
-        <w:rPr>
-          <w:rFonts w:ascii="Raleway Medium" w:eastAsia="Raleway Medium" w:hAnsi="Raleway Medium" w:cs="Raleway Medium"/>
-          <w:sz w:val="24"/>
-          <w:szCs w:val="24"/>
-        </w:rPr>
         <w:t>While the client is inside the view account page, he/she can perform a transaction.</w:t>
       </w:r>
     </w:p>
@@ -7371,13 +7435,23 @@
           <w:szCs w:val="24"/>
         </w:rPr>
       </w:pPr>
-      <w:r>
-        <w:rPr>
-          <w:rFonts w:ascii="Raleway Medium" w:eastAsia="Raleway Medium" w:hAnsi="Raleway Medium" w:cs="Raleway Medium"/>
-          <w:sz w:val="24"/>
-          <w:szCs w:val="24"/>
-        </w:rPr>
-        <w:t>it should accept only numbers.</w:t>
+      <w:proofErr w:type="gramStart"/>
+      <w:r>
+        <w:rPr>
+          <w:rFonts w:ascii="Raleway Medium" w:eastAsia="Raleway Medium" w:hAnsi="Raleway Medium" w:cs="Raleway Medium"/>
+          <w:sz w:val="24"/>
+          <w:szCs w:val="24"/>
+        </w:rPr>
+        <w:t>it</w:t>
+      </w:r>
+      <w:proofErr w:type="gramEnd"/>
+      <w:r>
+        <w:rPr>
+          <w:rFonts w:ascii="Raleway Medium" w:eastAsia="Raleway Medium" w:hAnsi="Raleway Medium" w:cs="Raleway Medium"/>
+          <w:sz w:val="24"/>
+          <w:szCs w:val="24"/>
+        </w:rPr>
+        <w:t xml:space="preserve"> should accept only numbers.</w:t>
       </w:r>
     </w:p>
     <w:p>
@@ -7516,6 +7590,24 @@
         <w:spacing w:before="240" w:after="240"/>
         <w:rPr>
           <w:b/>
+          <w:sz w:val="24"/>
+          <w:szCs w:val="24"/>
+        </w:rPr>
+      </w:pPr>
+      <w:r>
+        <w:rPr>
+          <w:b/>
+          <w:sz w:val="24"/>
+          <w:szCs w:val="24"/>
+        </w:rPr>
+        <w:t>SRS_PerformTransaction_004</w:t>
+      </w:r>
+    </w:p>
+    <w:p>
+      <w:pPr>
+        <w:spacing w:before="240" w:after="240"/>
+        <w:rPr>
+          <w:rFonts w:ascii="Raleway Medium" w:eastAsia="Raleway Medium" w:hAnsi="Raleway Medium" w:cs="Raleway Medium"/>
           <w:color w:val="FF0000"/>
           <w:sz w:val="24"/>
           <w:szCs w:val="24"/>
@@ -7523,25 +7615,6 @@
       </w:pPr>
       <w:r>
         <w:rPr>
-          <w:b/>
-          <w:color w:val="FF0000"/>
-          <w:sz w:val="24"/>
-          <w:szCs w:val="24"/>
-        </w:rPr>
-        <w:t>SRS_PerformTransaction_004</w:t>
-      </w:r>
-    </w:p>
-    <w:p>
-      <w:pPr>
-        <w:spacing w:before="240" w:after="240"/>
-        <w:rPr>
-          <w:rFonts w:ascii="Raleway Medium" w:eastAsia="Raleway Medium" w:hAnsi="Raleway Medium" w:cs="Raleway Medium"/>
-          <w:sz w:val="24"/>
-          <w:szCs w:val="24"/>
-        </w:rPr>
-      </w:pPr>
-      <w:r>
-        <w:rPr>
           <w:rFonts w:ascii="Raleway Medium" w:eastAsia="Raleway Medium" w:hAnsi="Raleway Medium" w:cs="Raleway Medium"/>
           <w:sz w:val="24"/>
           <w:szCs w:val="24"/>
@@ -7594,7 +7667,75 @@
           <w:sz w:val="24"/>
           <w:szCs w:val="24"/>
         </w:rPr>
-        <w:t>system shows an alert “</w:t>
+        <w:t>system shows an alert</w:t>
+      </w:r>
+      <w:r>
+        <w:rPr>
+          <w:rFonts w:ascii="Raleway Medium" w:eastAsia="Raleway Medium" w:hAnsi="Raleway Medium" w:cs="Raleway Medium"/>
+          <w:sz w:val="24"/>
+          <w:szCs w:val="24"/>
+        </w:rPr>
+        <w:t xml:space="preserve"> “this account number is not found”</w:t>
+      </w:r>
+    </w:p>
+    <w:p>
+      <w:pPr>
+        <w:spacing w:before="240" w:after="240"/>
+        <w:rPr>
+          <w:b/>
+          <w:sz w:val="24"/>
+          <w:szCs w:val="24"/>
+        </w:rPr>
+      </w:pPr>
+      <w:r>
+        <w:rPr>
+          <w:b/>
+          <w:sz w:val="24"/>
+          <w:szCs w:val="24"/>
+        </w:rPr>
+        <w:t>SRS_PerformTransaction_0</w:t>
+      </w:r>
+      <w:r>
+        <w:rPr>
+          <w:b/>
+          <w:sz w:val="24"/>
+          <w:szCs w:val="24"/>
+        </w:rPr>
+        <w:t>05</w:t>
+      </w:r>
+    </w:p>
+    <w:p>
+      <w:pPr>
+        <w:spacing w:before="240" w:after="240"/>
+        <w:rPr>
+          <w:rFonts w:ascii="Raleway Medium" w:eastAsia="Raleway Medium" w:hAnsi="Raleway Medium" w:cs="Raleway Medium"/>
+          <w:sz w:val="24"/>
+          <w:szCs w:val="24"/>
+        </w:rPr>
+      </w:pPr>
+      <w:r>
+        <w:rPr>
+          <w:rFonts w:ascii="Raleway Medium" w:eastAsia="Raleway Medium" w:hAnsi="Raleway Medium" w:cs="Raleway Medium"/>
+          <w:sz w:val="24"/>
+          <w:szCs w:val="24"/>
+        </w:rPr>
+        <w:t>If the account number does not exis</w:t>
+      </w:r>
+      <w:r>
+        <w:rPr>
+          <w:rFonts w:ascii="Raleway Medium" w:eastAsia="Raleway Medium" w:hAnsi="Raleway Medium" w:cs="Raleway Medium"/>
+          <w:sz w:val="24"/>
+          <w:szCs w:val="24"/>
+        </w:rPr>
+        <w:t>t</w:t>
+      </w:r>
+      <w:r>
+        <w:rPr>
+          <w:rFonts w:ascii="Raleway Medium" w:eastAsia="Raleway Medium" w:hAnsi="Raleway Medium" w:cs="Raleway Medium"/>
+          <w:sz w:val="24"/>
+          <w:szCs w:val="24"/>
+        </w:rPr>
+        <w:t>, an alert would be displayed (“</w:t>
       </w:r>
       <w:r>
         <w:rPr>
@@ -7610,82 +7751,6 @@
           <w:sz w:val="24"/>
           <w:szCs w:val="24"/>
         </w:rPr>
-        <w:t>”</w:t>
-      </w:r>
-    </w:p>
-    <w:p>
-      <w:pPr>
-        <w:spacing w:before="240" w:after="240"/>
-        <w:rPr>
-          <w:b/>
-          <w:sz w:val="24"/>
-          <w:szCs w:val="24"/>
-        </w:rPr>
-      </w:pPr>
-      <w:r>
-        <w:rPr>
-          <w:b/>
-          <w:sz w:val="24"/>
-          <w:szCs w:val="24"/>
-        </w:rPr>
-        <w:t>SRS_PerformTransaction_0</w:t>
-      </w:r>
-      <w:r>
-        <w:rPr>
-          <w:b/>
-          <w:sz w:val="24"/>
-          <w:szCs w:val="24"/>
-        </w:rPr>
-        <w:t>05</w:t>
-      </w:r>
-    </w:p>
-    <w:p>
-      <w:pPr>
-        <w:spacing w:before="240" w:after="240"/>
-        <w:rPr>
-          <w:rFonts w:ascii="Raleway Medium" w:eastAsia="Raleway Medium" w:hAnsi="Raleway Medium" w:cs="Raleway Medium"/>
-          <w:sz w:val="24"/>
-          <w:szCs w:val="24"/>
-        </w:rPr>
-      </w:pPr>
-      <w:r>
-        <w:rPr>
-          <w:rFonts w:ascii="Raleway Medium" w:eastAsia="Raleway Medium" w:hAnsi="Raleway Medium" w:cs="Raleway Medium"/>
-          <w:sz w:val="24"/>
-          <w:szCs w:val="24"/>
-        </w:rPr>
-        <w:t>If the account number does not exis</w:t>
-      </w:r>
-      <w:r>
-        <w:rPr>
-          <w:rFonts w:ascii="Raleway Medium" w:eastAsia="Raleway Medium" w:hAnsi="Raleway Medium" w:cs="Raleway Medium"/>
-          <w:sz w:val="24"/>
-          <w:szCs w:val="24"/>
-        </w:rPr>
-        <w:t>t</w:t>
-      </w:r>
-      <w:r>
-        <w:rPr>
-          <w:rFonts w:ascii="Raleway Medium" w:eastAsia="Raleway Medium" w:hAnsi="Raleway Medium" w:cs="Raleway Medium"/>
-          <w:sz w:val="24"/>
-          <w:szCs w:val="24"/>
-        </w:rPr>
-        <w:t>, an alert would be displayed (“</w:t>
-      </w:r>
-      <w:r>
-        <w:rPr>
-          <w:rFonts w:ascii="Raleway Medium" w:eastAsia="Raleway Medium" w:hAnsi="Raleway Medium" w:cs="Raleway Medium"/>
-          <w:sz w:val="24"/>
-          <w:szCs w:val="24"/>
-        </w:rPr>
-        <w:t>this account number is not found</w:t>
-      </w:r>
-      <w:r>
-        <w:rPr>
-          <w:rFonts w:ascii="Raleway Medium" w:eastAsia="Raleway Medium" w:hAnsi="Raleway Medium" w:cs="Raleway Medium"/>
-          <w:sz w:val="24"/>
-          <w:szCs w:val="24"/>
-        </w:rPr>
         <w:t>”).</w:t>
       </w:r>
     </w:p>
@@ -7722,7 +7787,6 @@
           <w:sz w:val="24"/>
           <w:szCs w:val="24"/>
         </w:rPr>
-        <w:lastRenderedPageBreak/>
         <w:t>If the amount of money is greater than t</w:t>
       </w:r>
       <w:r>
@@ -7795,6 +7859,7 @@
           <w:sz w:val="24"/>
           <w:szCs w:val="24"/>
         </w:rPr>
+        <w:lastRenderedPageBreak/>
         <w:t xml:space="preserve">If the client entered decimal numbers in either the account number field or the amount of money of field, an error will be displayed “please enter a </w:t>
       </w:r>
       <w:r>
@@ -7941,15 +8006,13 @@
         <w:spacing w:before="240" w:after="240"/>
         <w:rPr>
           <w:b/>
-          <w:color w:val="FF0000"/>
-          <w:sz w:val="24"/>
-          <w:szCs w:val="24"/>
-        </w:rPr>
-      </w:pPr>
-      <w:r>
-        <w:rPr>
-          <w:b/>
-          <w:color w:val="FF0000"/>
+          <w:sz w:val="24"/>
+          <w:szCs w:val="24"/>
+        </w:rPr>
+      </w:pPr>
+      <w:r>
+        <w:rPr>
+          <w:b/>
           <w:sz w:val="24"/>
           <w:szCs w:val="24"/>
         </w:rPr>
@@ -8026,15 +8089,13 @@
         <w:spacing w:before="240" w:after="240"/>
         <w:rPr>
           <w:b/>
-          <w:color w:val="FF0000"/>
-          <w:sz w:val="24"/>
-          <w:szCs w:val="24"/>
-        </w:rPr>
-      </w:pPr>
-      <w:r>
-        <w:rPr>
-          <w:b/>
-          <w:color w:val="FF0000"/>
+          <w:sz w:val="24"/>
+          <w:szCs w:val="24"/>
+        </w:rPr>
+      </w:pPr>
+      <w:r>
+        <w:rPr>
+          <w:b/>
           <w:sz w:val="24"/>
           <w:szCs w:val="24"/>
         </w:rPr>
@@ -8093,21 +8154,21 @@
         <w:spacing w:before="240" w:after="240"/>
         <w:rPr>
           <w:b/>
-          <w:color w:val="FF0000"/>
-          <w:sz w:val="24"/>
-          <w:szCs w:val="24"/>
-        </w:rPr>
-      </w:pPr>
-      <w:r>
-        <w:rPr>
-          <w:b/>
-          <w:color w:val="FF0000"/>
+          <w:sz w:val="24"/>
+          <w:szCs w:val="24"/>
+        </w:rPr>
+      </w:pPr>
+      <w:bookmarkStart w:id="17" w:name="_GoBack"/>
+      <w:r>
+        <w:rPr>
+          <w:b/>
           <w:sz w:val="24"/>
           <w:szCs w:val="24"/>
         </w:rPr>
         <w:t>SRS_PerformTransaction_011</w:t>
       </w:r>
     </w:p>
+    <w:bookmarkEnd w:id="17"/>
     <w:p>
       <w:pPr>
         <w:spacing w:before="240" w:after="240"/>
@@ -8203,748 +8264,818 @@
           <w:b/>
           <w:color w:val="000000"/>
         </w:rPr>
+        <w:t>2.</w:t>
+      </w:r>
+      <w:r>
+        <w:rPr>
+          <w:b/>
+          <w:color w:val="000000"/>
+        </w:rPr>
+        <w:t>3.</w:t>
+      </w:r>
+      <w:r>
+        <w:rPr>
+          <w:b/>
+          <w:color w:val="000000"/>
+        </w:rPr>
+        <w:t>4</w:t>
+      </w:r>
+      <w:r>
+        <w:rPr>
+          <w:b/>
+          <w:color w:val="000000"/>
+        </w:rPr>
+        <w:t>.1 Description</w:t>
+      </w:r>
+      <w:r>
+        <w:rPr>
+          <w:b/>
+          <w:color w:val="000000"/>
+        </w:rPr>
+        <w:t xml:space="preserve"> and </w:t>
+      </w:r>
+      <w:r>
+        <w:rPr>
+          <w:b/>
+          <w:color w:val="000000"/>
+        </w:rPr>
+        <w:t>Priority (</w:t>
+      </w:r>
+      <w:r>
+        <w:rPr>
+          <w:b/>
+          <w:color w:val="000000"/>
+        </w:rPr>
+        <w:t xml:space="preserve">Add </w:t>
+      </w:r>
+      <w:r>
+        <w:rPr>
+          <w:b/>
+          <w:color w:val="000000"/>
+        </w:rPr>
+        <w:t>New Account</w:t>
+      </w:r>
+      <w:r>
+        <w:rPr>
+          <w:b/>
+          <w:color w:val="000000"/>
+        </w:rPr>
+        <w:t>)</w:t>
+      </w:r>
+      <w:bookmarkEnd w:id="16"/>
+    </w:p>
+    <w:p>
+      <w:pPr>
+        <w:spacing w:before="240" w:after="240"/>
+        <w:rPr>
+          <w:rFonts w:ascii="Raleway" w:eastAsia="Raleway" w:hAnsi="Raleway" w:cs="Raleway"/>
+          <w:sz w:val="24"/>
+          <w:szCs w:val="24"/>
+        </w:rPr>
+      </w:pPr>
+      <w:r>
+        <w:rPr>
+          <w:b/>
+          <w:sz w:val="24"/>
+          <w:szCs w:val="24"/>
+        </w:rPr>
+        <w:t>Client:</w:t>
+      </w:r>
+      <w:r>
+        <w:rPr>
+          <w:b/>
+          <w:sz w:val="24"/>
+          <w:szCs w:val="24"/>
+        </w:rPr>
+        <w:t xml:space="preserve"> </w:t>
+      </w:r>
+      <w:r>
+        <w:rPr>
+          <w:rFonts w:ascii="Raleway Medium" w:eastAsia="Raleway Medium" w:hAnsi="Raleway Medium" w:cs="Raleway Medium"/>
+          <w:sz w:val="24"/>
+          <w:szCs w:val="24"/>
+        </w:rPr>
+        <w:t xml:space="preserve">A Client can </w:t>
+      </w:r>
+      <w:r>
+        <w:rPr>
+          <w:rFonts w:ascii="Raleway Medium" w:eastAsia="Raleway Medium" w:hAnsi="Raleway Medium" w:cs="Raleway Medium"/>
+          <w:sz w:val="24"/>
+          <w:szCs w:val="24"/>
+        </w:rPr>
+        <w:t xml:space="preserve">add </w:t>
+      </w:r>
+      <w:r>
+        <w:rPr>
+          <w:rFonts w:ascii="Raleway Medium" w:eastAsia="Raleway Medium" w:hAnsi="Raleway Medium" w:cs="Raleway Medium"/>
+          <w:sz w:val="24"/>
+          <w:szCs w:val="24"/>
+        </w:rPr>
+        <w:t>only one account</w:t>
+      </w:r>
+      <w:r>
+        <w:rPr>
+          <w:rFonts w:ascii="Raleway Medium" w:eastAsia="Raleway Medium" w:hAnsi="Raleway Medium" w:cs="Raleway Medium"/>
+          <w:sz w:val="24"/>
+          <w:szCs w:val="24"/>
+        </w:rPr>
+        <w:t xml:space="preserve">, </w:t>
+      </w:r>
+      <w:r>
+        <w:rPr>
+          <w:rFonts w:ascii="Raleway" w:eastAsia="Raleway" w:hAnsi="Raleway" w:cs="Raleway"/>
+          <w:sz w:val="24"/>
+          <w:szCs w:val="24"/>
+        </w:rPr>
+        <w:t xml:space="preserve">after the </w:t>
+      </w:r>
+      <w:r>
+        <w:rPr>
+          <w:rFonts w:ascii="Raleway" w:eastAsia="Raleway" w:hAnsi="Raleway" w:cs="Raleway"/>
+          <w:sz w:val="24"/>
+          <w:szCs w:val="24"/>
+        </w:rPr>
+        <w:t xml:space="preserve">client </w:t>
+      </w:r>
+      <w:r>
+        <w:rPr>
+          <w:rFonts w:ascii="Raleway" w:eastAsia="Raleway" w:hAnsi="Raleway" w:cs="Raleway"/>
+          <w:sz w:val="24"/>
+          <w:szCs w:val="24"/>
+        </w:rPr>
+        <w:t>clicks</w:t>
+      </w:r>
+      <w:r>
+        <w:rPr>
+          <w:rFonts w:ascii="Raleway" w:eastAsia="Raleway" w:hAnsi="Raleway" w:cs="Raleway"/>
+          <w:sz w:val="24"/>
+          <w:szCs w:val="24"/>
+        </w:rPr>
+        <w:t xml:space="preserve"> on</w:t>
+      </w:r>
+      <w:r>
+        <w:rPr>
+          <w:rFonts w:ascii="Raleway" w:eastAsia="Raleway" w:hAnsi="Raleway" w:cs="Raleway"/>
+          <w:sz w:val="24"/>
+          <w:szCs w:val="24"/>
+        </w:rPr>
+        <w:t xml:space="preserve"> </w:t>
+      </w:r>
+      <w:r>
+        <w:rPr>
+          <w:rFonts w:ascii="Raleway" w:eastAsia="Raleway" w:hAnsi="Raleway" w:cs="Raleway"/>
+          <w:sz w:val="24"/>
+          <w:szCs w:val="24"/>
+        </w:rPr>
+        <w:t>A</w:t>
+      </w:r>
+      <w:r>
+        <w:rPr>
+          <w:rFonts w:ascii="Raleway" w:eastAsia="Raleway" w:hAnsi="Raleway" w:cs="Raleway"/>
+          <w:sz w:val="24"/>
+          <w:szCs w:val="24"/>
+        </w:rPr>
+        <w:t>d</w:t>
+      </w:r>
+      <w:r>
+        <w:rPr>
+          <w:rFonts w:ascii="Raleway" w:eastAsia="Raleway" w:hAnsi="Raleway" w:cs="Raleway"/>
+          <w:sz w:val="24"/>
+          <w:szCs w:val="24"/>
+        </w:rPr>
+        <w:t>d</w:t>
+      </w:r>
+      <w:r>
+        <w:rPr>
+          <w:rFonts w:ascii="Raleway" w:eastAsia="Raleway" w:hAnsi="Raleway" w:cs="Raleway"/>
+          <w:sz w:val="24"/>
+          <w:szCs w:val="24"/>
+        </w:rPr>
+        <w:t xml:space="preserve"> </w:t>
+      </w:r>
+      <w:r>
+        <w:rPr>
+          <w:rFonts w:ascii="Raleway" w:eastAsia="Raleway" w:hAnsi="Raleway" w:cs="Raleway"/>
+          <w:sz w:val="24"/>
+          <w:szCs w:val="24"/>
+        </w:rPr>
+        <w:t>New A</w:t>
+      </w:r>
+      <w:r>
+        <w:rPr>
+          <w:rFonts w:ascii="Raleway" w:eastAsia="Raleway" w:hAnsi="Raleway" w:cs="Raleway"/>
+          <w:sz w:val="24"/>
+          <w:szCs w:val="24"/>
+        </w:rPr>
+        <w:t xml:space="preserve">ccount button the system will provide </w:t>
+      </w:r>
+      <w:r>
+        <w:rPr>
+          <w:rFonts w:ascii="Raleway" w:eastAsia="Raleway" w:hAnsi="Raleway" w:cs="Raleway"/>
+          <w:sz w:val="24"/>
+          <w:szCs w:val="24"/>
+        </w:rPr>
+        <w:t xml:space="preserve">an </w:t>
+      </w:r>
+      <w:r>
+        <w:rPr>
+          <w:rFonts w:ascii="Raleway" w:eastAsia="Raleway" w:hAnsi="Raleway" w:cs="Raleway"/>
+          <w:sz w:val="24"/>
+          <w:szCs w:val="24"/>
+        </w:rPr>
+        <w:t xml:space="preserve">alert </w:t>
+      </w:r>
+      <w:r>
+        <w:rPr>
+          <w:rFonts w:ascii="Raleway" w:eastAsia="Raleway" w:hAnsi="Raleway" w:cs="Raleway"/>
+          <w:sz w:val="24"/>
+          <w:szCs w:val="24"/>
+        </w:rPr>
+        <w:t>message</w:t>
+      </w:r>
+      <w:r>
+        <w:rPr>
+          <w:rFonts w:ascii="Raleway" w:eastAsia="Raleway" w:hAnsi="Raleway" w:cs="Raleway"/>
+          <w:sz w:val="24"/>
+          <w:szCs w:val="24"/>
+        </w:rPr>
+        <w:t xml:space="preserve"> saying " </w:t>
+      </w:r>
+      <w:r>
+        <w:rPr>
+          <w:rFonts w:ascii="Raleway" w:eastAsia="Raleway" w:hAnsi="Raleway" w:cs="Raleway"/>
+          <w:sz w:val="24"/>
+          <w:szCs w:val="24"/>
+        </w:rPr>
+        <w:t xml:space="preserve">your account Number </w:t>
+      </w:r>
+      <w:r>
+        <w:rPr>
+          <w:rFonts w:ascii="Raleway" w:eastAsia="Raleway" w:hAnsi="Raleway" w:cs="Raleway"/>
+          <w:sz w:val="24"/>
+          <w:szCs w:val="24"/>
+        </w:rPr>
+        <w:t>is.</w:t>
+      </w:r>
+      <w:r>
+        <w:rPr>
+          <w:rFonts w:ascii="Raleway" w:eastAsia="Raleway" w:hAnsi="Raleway" w:cs="Raleway"/>
+          <w:sz w:val="24"/>
+          <w:szCs w:val="24"/>
+        </w:rPr>
+        <w:t xml:space="preserve"> </w:t>
+      </w:r>
+      <w:r>
+        <w:rPr>
+          <w:rFonts w:ascii="Raleway" w:eastAsia="Raleway" w:hAnsi="Raleway" w:cs="Raleway"/>
+          <w:sz w:val="24"/>
+          <w:szCs w:val="24"/>
+        </w:rPr>
+        <w:t>"</w:t>
+      </w:r>
+      <w:r>
+        <w:rPr>
+          <w:rFonts w:ascii="Raleway" w:eastAsia="Raleway" w:hAnsi="Raleway" w:cs="Raleway"/>
+          <w:sz w:val="24"/>
+          <w:szCs w:val="24"/>
+        </w:rPr>
+        <w:t>, then t</w:t>
+      </w:r>
+      <w:r>
+        <w:rPr>
+          <w:rFonts w:ascii="Raleway" w:eastAsia="Raleway" w:hAnsi="Raleway" w:cs="Raleway"/>
+          <w:sz w:val="24"/>
+          <w:szCs w:val="24"/>
+        </w:rPr>
+        <w:t xml:space="preserve">he account number will be </w:t>
+      </w:r>
+      <w:r>
+        <w:rPr>
+          <w:rFonts w:ascii="Raleway" w:eastAsia="Raleway" w:hAnsi="Raleway" w:cs="Raleway"/>
+          <w:sz w:val="24"/>
+          <w:szCs w:val="24"/>
+        </w:rPr>
+        <w:t xml:space="preserve">displayed in the page “Account Number: </w:t>
+      </w:r>
+      <w:proofErr w:type="spellStart"/>
+      <w:r>
+        <w:rPr>
+          <w:rFonts w:ascii="Raleway" w:eastAsia="Raleway" w:hAnsi="Raleway" w:cs="Raleway"/>
+          <w:sz w:val="24"/>
+          <w:szCs w:val="24"/>
+        </w:rPr>
+        <w:t>num</w:t>
+      </w:r>
+      <w:proofErr w:type="spellEnd"/>
+      <w:r>
+        <w:rPr>
+          <w:rFonts w:ascii="Raleway" w:eastAsia="Raleway" w:hAnsi="Raleway" w:cs="Raleway"/>
+          <w:sz w:val="24"/>
+          <w:szCs w:val="24"/>
+        </w:rPr>
+        <w:t>”</w:t>
+      </w:r>
+    </w:p>
+    <w:p>
+      <w:pPr>
+        <w:spacing w:before="240" w:after="240"/>
+        <w:rPr>
+          <w:rFonts w:ascii="Raleway Medium" w:eastAsia="Raleway Medium" w:hAnsi="Raleway Medium" w:cs="Raleway Medium"/>
+          <w:sz w:val="24"/>
+          <w:szCs w:val="24"/>
+        </w:rPr>
+      </w:pPr>
+      <w:r>
+        <w:rPr>
+          <w:rFonts w:ascii="Raleway Medium" w:eastAsia="Raleway Medium" w:hAnsi="Raleway Medium" w:cs="Raleway Medium"/>
+          <w:sz w:val="24"/>
+          <w:szCs w:val="24"/>
+        </w:rPr>
+        <w:t>The priority is high (Assumption).</w:t>
+      </w:r>
+    </w:p>
+    <w:p>
+      <w:pPr>
+        <w:pStyle w:val="Heading4"/>
+        <w:spacing w:before="240" w:after="240"/>
+        <w:rPr>
+          <w:b/>
+          <w:color w:val="000000"/>
+        </w:rPr>
+      </w:pPr>
+      <w:bookmarkStart w:id="18" w:name="_Toc131892069"/>
+      <w:r>
+        <w:rPr>
+          <w:b/>
+          <w:color w:val="000000"/>
+        </w:rPr>
+        <w:t>2.</w:t>
+      </w:r>
+      <w:r>
+        <w:rPr>
+          <w:b/>
+          <w:color w:val="000000"/>
+        </w:rPr>
+        <w:t>3.4.2</w:t>
+      </w:r>
+      <w:r>
+        <w:rPr>
+          <w:b/>
+          <w:color w:val="000000"/>
+        </w:rPr>
+        <w:t xml:space="preserve"> Stimulus</w:t>
+      </w:r>
+      <w:r>
+        <w:rPr>
+          <w:b/>
+          <w:color w:val="000000"/>
+        </w:rPr>
+        <w:t>/Response Sequences</w:t>
+      </w:r>
+      <w:bookmarkEnd w:id="18"/>
+    </w:p>
+    <w:p>
+      <w:pPr>
+        <w:spacing w:before="240" w:after="240"/>
+        <w:rPr>
+          <w:b/>
+          <w:sz w:val="24"/>
+          <w:szCs w:val="24"/>
+        </w:rPr>
+      </w:pPr>
+      <w:proofErr w:type="spellStart"/>
+      <w:r>
+        <w:rPr>
+          <w:b/>
+          <w:sz w:val="24"/>
+          <w:szCs w:val="24"/>
+        </w:rPr>
+        <w:t>SRS_</w:t>
+      </w:r>
+      <w:r>
+        <w:rPr>
+          <w:b/>
+          <w:sz w:val="24"/>
+          <w:szCs w:val="24"/>
+        </w:rPr>
+        <w:t>Ad</w:t>
+      </w:r>
+      <w:r>
+        <w:rPr>
+          <w:b/>
+          <w:sz w:val="24"/>
+          <w:szCs w:val="24"/>
+        </w:rPr>
+        <w:t>d</w:t>
+      </w:r>
+      <w:proofErr w:type="spellEnd"/>
+      <w:r>
+        <w:rPr>
+          <w:b/>
+          <w:sz w:val="24"/>
+          <w:szCs w:val="24"/>
+        </w:rPr>
+        <w:t xml:space="preserve"> </w:t>
+      </w:r>
+      <w:r>
+        <w:rPr>
+          <w:b/>
+          <w:sz w:val="24"/>
+          <w:szCs w:val="24"/>
+        </w:rPr>
+        <w:t>New</w:t>
+      </w:r>
+      <w:r>
+        <w:rPr>
+          <w:b/>
+          <w:sz w:val="24"/>
+          <w:szCs w:val="24"/>
+        </w:rPr>
+        <w:t xml:space="preserve"> </w:t>
+      </w:r>
+      <w:r>
+        <w:rPr>
+          <w:b/>
+          <w:sz w:val="24"/>
+          <w:szCs w:val="24"/>
+        </w:rPr>
+        <w:t xml:space="preserve">Account </w:t>
+      </w:r>
+      <w:r>
+        <w:rPr>
+          <w:b/>
+          <w:sz w:val="24"/>
+          <w:szCs w:val="24"/>
+        </w:rPr>
+        <w:t>_001</w:t>
+      </w:r>
+    </w:p>
+    <w:p>
+      <w:pPr>
+        <w:spacing w:before="240" w:after="240"/>
+        <w:rPr>
+          <w:rFonts w:ascii="Raleway Medium" w:eastAsia="Raleway Medium" w:hAnsi="Raleway Medium" w:cs="Raleway Medium"/>
+          <w:sz w:val="24"/>
+          <w:szCs w:val="24"/>
+        </w:rPr>
+      </w:pPr>
+      <w:r>
+        <w:rPr>
+          <w:rFonts w:ascii="Raleway Medium" w:eastAsia="Raleway Medium" w:hAnsi="Raleway Medium" w:cs="Raleway Medium"/>
+          <w:sz w:val="24"/>
+          <w:szCs w:val="24"/>
+        </w:rPr>
         <w:lastRenderedPageBreak/>
-        <w:t>2.</w:t>
-      </w:r>
-      <w:r>
+        <w:t>If the client does not have an account, then he can add an account by pressing</w:t>
+      </w:r>
+      <w:r>
+        <w:rPr>
+          <w:rFonts w:ascii="Raleway Medium" w:eastAsia="Raleway Medium" w:hAnsi="Raleway Medium" w:cs="Raleway Medium"/>
+          <w:sz w:val="24"/>
+          <w:szCs w:val="24"/>
+        </w:rPr>
+        <w:t xml:space="preserve"> </w:t>
+      </w:r>
+      <w:r>
+        <w:rPr>
+          <w:rFonts w:ascii="Raleway Medium" w:eastAsia="Raleway Medium" w:hAnsi="Raleway Medium" w:cs="Raleway Medium"/>
+          <w:sz w:val="24"/>
+          <w:szCs w:val="24"/>
+        </w:rPr>
+        <w:t>on</w:t>
+      </w:r>
+      <w:r>
+        <w:rPr>
+          <w:rFonts w:ascii="Raleway Medium" w:eastAsia="Raleway Medium" w:hAnsi="Raleway Medium" w:cs="Raleway Medium"/>
+          <w:sz w:val="24"/>
+          <w:szCs w:val="24"/>
+        </w:rPr>
+        <w:t xml:space="preserve"> Add New A</w:t>
+      </w:r>
+      <w:r>
+        <w:rPr>
+          <w:rFonts w:ascii="Raleway Medium" w:eastAsia="Raleway Medium" w:hAnsi="Raleway Medium" w:cs="Raleway Medium"/>
+          <w:sz w:val="24"/>
+          <w:szCs w:val="24"/>
+        </w:rPr>
+        <w:t>ccount</w:t>
+      </w:r>
+      <w:r>
+        <w:rPr>
+          <w:rFonts w:ascii="Raleway Medium" w:eastAsia="Raleway Medium" w:hAnsi="Raleway Medium" w:cs="Raleway Medium"/>
+          <w:sz w:val="24"/>
+          <w:szCs w:val="24"/>
+        </w:rPr>
+        <w:t xml:space="preserve"> button</w:t>
+      </w:r>
+      <w:r>
+        <w:rPr>
+          <w:rFonts w:ascii="Raleway Medium" w:eastAsia="Raleway Medium" w:hAnsi="Raleway Medium" w:cs="Raleway Medium"/>
+          <w:sz w:val="24"/>
+          <w:szCs w:val="24"/>
+        </w:rPr>
+        <w:t>,</w:t>
+      </w:r>
+      <w:r>
+        <w:rPr>
+          <w:rFonts w:ascii="Raleway Medium" w:eastAsia="Raleway Medium" w:hAnsi="Raleway Medium" w:cs="Raleway Medium"/>
+          <w:sz w:val="24"/>
+          <w:szCs w:val="24"/>
+        </w:rPr>
+        <w:t xml:space="preserve"> </w:t>
+      </w:r>
+      <w:bookmarkStart w:id="19" w:name="_hc9hwqcanbv9" w:colFirst="0" w:colLast="0"/>
+      <w:bookmarkEnd w:id="19"/>
+      <w:r>
+        <w:rPr>
+          <w:rFonts w:ascii="Raleway" w:eastAsia="Raleway" w:hAnsi="Raleway" w:cs="Raleway"/>
+          <w:sz w:val="24"/>
+          <w:szCs w:val="24"/>
+        </w:rPr>
+        <w:t xml:space="preserve">the system will provide </w:t>
+      </w:r>
+      <w:r>
+        <w:rPr>
+          <w:rFonts w:ascii="Raleway" w:eastAsia="Raleway" w:hAnsi="Raleway" w:cs="Raleway"/>
+          <w:sz w:val="24"/>
+          <w:szCs w:val="24"/>
+        </w:rPr>
+        <w:t xml:space="preserve">an alert </w:t>
+      </w:r>
+      <w:r>
+        <w:rPr>
+          <w:rFonts w:ascii="Raleway" w:eastAsia="Raleway" w:hAnsi="Raleway" w:cs="Raleway"/>
+          <w:sz w:val="24"/>
+          <w:szCs w:val="24"/>
+        </w:rPr>
+        <w:t>message saying “your</w:t>
+      </w:r>
+      <w:r>
+        <w:rPr>
+          <w:rFonts w:ascii="Raleway" w:eastAsia="Raleway" w:hAnsi="Raleway" w:cs="Raleway"/>
+          <w:sz w:val="24"/>
+          <w:szCs w:val="24"/>
+        </w:rPr>
+        <w:t xml:space="preserve"> account Number is </w:t>
+      </w:r>
+      <w:r>
+        <w:rPr>
+          <w:rFonts w:ascii="Raleway" w:eastAsia="Raleway" w:hAnsi="Raleway" w:cs="Raleway"/>
+          <w:sz w:val="24"/>
+          <w:szCs w:val="24"/>
+        </w:rPr>
+        <w:t xml:space="preserve"> ...</w:t>
+      </w:r>
+      <w:proofErr w:type="gramStart"/>
+      <w:r>
+        <w:rPr>
+          <w:rFonts w:ascii="Raleway" w:eastAsia="Raleway" w:hAnsi="Raleway" w:cs="Raleway"/>
+          <w:sz w:val="24"/>
+          <w:szCs w:val="24"/>
+        </w:rPr>
+        <w:t>”</w:t>
+      </w:r>
+      <w:r>
+        <w:rPr>
+          <w:rFonts w:ascii="Raleway Medium" w:eastAsia="Raleway Medium" w:hAnsi="Raleway Medium" w:cs="Raleway Medium"/>
+          <w:sz w:val="24"/>
+          <w:szCs w:val="24"/>
+        </w:rPr>
+        <w:t>.</w:t>
+      </w:r>
+      <w:bookmarkStart w:id="20" w:name="_Toc131892070"/>
+      <w:proofErr w:type="gramEnd"/>
+    </w:p>
+    <w:p>
+      <w:pPr>
+        <w:spacing w:before="240" w:after="240"/>
+        <w:rPr>
+          <w:b/>
+          <w:sz w:val="24"/>
+          <w:szCs w:val="24"/>
+        </w:rPr>
+      </w:pPr>
+      <w:proofErr w:type="spellStart"/>
+      <w:r>
+        <w:rPr>
+          <w:b/>
+          <w:sz w:val="24"/>
+          <w:szCs w:val="24"/>
+        </w:rPr>
+        <w:t>SRS_Add</w:t>
+      </w:r>
+      <w:proofErr w:type="spellEnd"/>
+      <w:r>
+        <w:rPr>
+          <w:b/>
+          <w:sz w:val="24"/>
+          <w:szCs w:val="24"/>
+        </w:rPr>
+        <w:t xml:space="preserve"> New Account _002</w:t>
+      </w:r>
+    </w:p>
+    <w:p>
+      <w:pPr>
+        <w:spacing w:before="240" w:after="240"/>
+        <w:rPr>
+          <w:rFonts w:ascii="Raleway Medium" w:eastAsia="Raleway Medium" w:hAnsi="Raleway Medium" w:cs="Raleway Medium"/>
+          <w:sz w:val="24"/>
+          <w:szCs w:val="24"/>
+        </w:rPr>
+      </w:pPr>
+      <w:r>
+        <w:rPr>
+          <w:rFonts w:ascii="Raleway Medium" w:eastAsia="Raleway Medium" w:hAnsi="Raleway Medium" w:cs="Raleway Medium"/>
+          <w:sz w:val="24"/>
+          <w:szCs w:val="24"/>
+        </w:rPr>
+        <w:t xml:space="preserve">If the client already has an account, then he </w:t>
+      </w:r>
+      <w:proofErr w:type="spellStart"/>
+      <w:r>
+        <w:rPr>
+          <w:rFonts w:ascii="Raleway Medium" w:eastAsia="Raleway Medium" w:hAnsi="Raleway Medium" w:cs="Raleway Medium"/>
+          <w:sz w:val="24"/>
+          <w:szCs w:val="24"/>
+        </w:rPr>
+        <w:t>can not</w:t>
+      </w:r>
+      <w:proofErr w:type="spellEnd"/>
+      <w:r>
+        <w:rPr>
+          <w:rFonts w:ascii="Raleway Medium" w:eastAsia="Raleway Medium" w:hAnsi="Raleway Medium" w:cs="Raleway Medium"/>
+          <w:sz w:val="24"/>
+          <w:szCs w:val="24"/>
+        </w:rPr>
+        <w:t xml:space="preserve"> create another one, so when he clicks on Add New Account button, an alert will be displayed “</w:t>
+      </w:r>
+      <w:r>
+        <w:rPr>
+          <w:rFonts w:ascii="Raleway Medium" w:eastAsia="Raleway Medium" w:hAnsi="Raleway Medium" w:cs="Raleway Medium"/>
+          <w:sz w:val="24"/>
+          <w:szCs w:val="24"/>
+        </w:rPr>
+        <w:t>You already have an account, you cannot create another one.</w:t>
+      </w:r>
+      <w:proofErr w:type="gramStart"/>
+      <w:r>
+        <w:rPr>
+          <w:rFonts w:ascii="Raleway Medium" w:eastAsia="Raleway Medium" w:hAnsi="Raleway Medium" w:cs="Raleway Medium"/>
+          <w:sz w:val="24"/>
+          <w:szCs w:val="24"/>
+        </w:rPr>
+        <w:t>”</w:t>
+      </w:r>
+      <w:r>
+        <w:rPr>
+          <w:rFonts w:ascii="Raleway Medium" w:eastAsia="Raleway Medium" w:hAnsi="Raleway Medium" w:cs="Raleway Medium"/>
+          <w:sz w:val="24"/>
+          <w:szCs w:val="24"/>
+        </w:rPr>
+        <w:t>.</w:t>
+      </w:r>
+      <w:proofErr w:type="gramEnd"/>
+    </w:p>
+    <w:p>
+      <w:pPr>
+        <w:spacing w:before="240" w:after="240"/>
+        <w:rPr>
+          <w:rFonts w:ascii="Raleway Medium" w:eastAsia="Raleway Medium" w:hAnsi="Raleway Medium" w:cs="Raleway Medium"/>
+          <w:sz w:val="24"/>
+          <w:szCs w:val="24"/>
+        </w:rPr>
+      </w:pPr>
+    </w:p>
+    <w:p>
+      <w:pPr>
+        <w:pStyle w:val="Heading4"/>
+        <w:spacing w:before="240" w:after="240"/>
         <w:rPr>
           <w:b/>
           <w:color w:val="000000"/>
         </w:rPr>
-        <w:t>3.</w:t>
-      </w:r>
+      </w:pPr>
       <w:r>
         <w:rPr>
           <w:b/>
           <w:color w:val="000000"/>
         </w:rPr>
-        <w:t>4</w:t>
-      </w:r>
-      <w:r>
+        <w:t>2.3.5.1 Description and Priority (Close Account)</w:t>
+      </w:r>
+      <w:bookmarkEnd w:id="20"/>
+    </w:p>
+    <w:p>
+      <w:pPr>
+        <w:spacing w:before="240" w:after="240"/>
+        <w:rPr>
+          <w:rFonts w:ascii="Raleway Medium" w:eastAsia="Raleway Medium" w:hAnsi="Raleway Medium" w:cs="Raleway Medium"/>
+          <w:sz w:val="24"/>
+          <w:szCs w:val="24"/>
+        </w:rPr>
+      </w:pPr>
+      <w:r>
+        <w:rPr>
+          <w:b/>
+          <w:sz w:val="24"/>
+          <w:szCs w:val="24"/>
+        </w:rPr>
+        <w:t>Admin:</w:t>
+      </w:r>
+      <w:r>
+        <w:rPr>
+          <w:sz w:val="24"/>
+          <w:szCs w:val="24"/>
+        </w:rPr>
+        <w:t xml:space="preserve"> </w:t>
+      </w:r>
+      <w:r>
+        <w:rPr>
+          <w:rFonts w:ascii="Raleway Medium" w:eastAsia="Raleway Medium" w:hAnsi="Raleway Medium" w:cs="Raleway Medium"/>
+          <w:sz w:val="24"/>
+          <w:szCs w:val="24"/>
+        </w:rPr>
+        <w:t xml:space="preserve">can close </w:t>
+      </w:r>
+      <w:r>
+        <w:rPr>
+          <w:rFonts w:ascii="Raleway Medium" w:eastAsia="Raleway Medium" w:hAnsi="Raleway Medium" w:cs="Raleway Medium"/>
+          <w:sz w:val="24"/>
+          <w:szCs w:val="24"/>
+        </w:rPr>
+        <w:t>client’s accounts</w:t>
+      </w:r>
+      <w:r>
+        <w:rPr>
+          <w:rFonts w:ascii="Raleway Medium" w:eastAsia="Raleway Medium" w:hAnsi="Raleway Medium" w:cs="Raleway Medium"/>
+          <w:sz w:val="24"/>
+          <w:szCs w:val="24"/>
+        </w:rPr>
+        <w:t>.</w:t>
+      </w:r>
+    </w:p>
+    <w:p>
+      <w:pPr>
+        <w:spacing w:before="240" w:after="240"/>
+        <w:rPr>
+          <w:rFonts w:ascii="Raleway Medium" w:eastAsia="Raleway Medium" w:hAnsi="Raleway Medium" w:cs="Raleway Medium"/>
+          <w:sz w:val="24"/>
+          <w:szCs w:val="24"/>
+        </w:rPr>
+      </w:pPr>
+      <w:r>
+        <w:rPr>
+          <w:rFonts w:ascii="Raleway Medium" w:eastAsia="Raleway Medium" w:hAnsi="Raleway Medium" w:cs="Raleway Medium"/>
+          <w:sz w:val="24"/>
+          <w:szCs w:val="24"/>
+        </w:rPr>
+        <w:t>The priority is high (Assumption).</w:t>
+      </w:r>
+    </w:p>
+    <w:p>
+      <w:pPr>
+        <w:pStyle w:val="Heading4"/>
+        <w:spacing w:before="240" w:after="240"/>
         <w:rPr>
           <w:b/>
           <w:color w:val="000000"/>
         </w:rPr>
-        <w:t>.1 Description</w:t>
-      </w:r>
+      </w:pPr>
+      <w:bookmarkStart w:id="21" w:name="_Toc131892071"/>
       <w:r>
         <w:rPr>
           <w:b/>
           <w:color w:val="000000"/>
         </w:rPr>
-        <w:t xml:space="preserve"> and </w:t>
-      </w:r>
-      <w:r>
-        <w:rPr>
-          <w:b/>
-          <w:color w:val="000000"/>
-        </w:rPr>
-        <w:t>Priority (</w:t>
-      </w:r>
-      <w:r>
-        <w:rPr>
-          <w:b/>
-          <w:color w:val="000000"/>
-        </w:rPr>
-        <w:t xml:space="preserve">Add </w:t>
-      </w:r>
-      <w:r>
-        <w:rPr>
-          <w:b/>
-          <w:color w:val="000000"/>
-        </w:rPr>
-        <w:t>New Account</w:t>
-      </w:r>
-      <w:r>
-        <w:rPr>
-          <w:b/>
-          <w:color w:val="000000"/>
-        </w:rPr>
-        <w:t>)</w:t>
-      </w:r>
-      <w:bookmarkEnd w:id="16"/>
-    </w:p>
-    <w:p>
-      <w:pPr>
-        <w:spacing w:before="240" w:after="240"/>
-        <w:rPr>
-          <w:rFonts w:ascii="Raleway" w:eastAsia="Raleway" w:hAnsi="Raleway" w:cs="Raleway"/>
-          <w:sz w:val="24"/>
-          <w:szCs w:val="24"/>
-        </w:rPr>
-      </w:pPr>
-      <w:r>
-        <w:rPr>
-          <w:b/>
-          <w:sz w:val="24"/>
-          <w:szCs w:val="24"/>
-        </w:rPr>
-        <w:t>Client:</w:t>
-      </w:r>
-      <w:r>
-        <w:rPr>
-          <w:b/>
-          <w:sz w:val="24"/>
-          <w:szCs w:val="24"/>
-        </w:rPr>
-        <w:t xml:space="preserve"> </w:t>
-      </w:r>
-      <w:r>
-        <w:rPr>
-          <w:rFonts w:ascii="Raleway Medium" w:eastAsia="Raleway Medium" w:hAnsi="Raleway Medium" w:cs="Raleway Medium"/>
-          <w:sz w:val="24"/>
-          <w:szCs w:val="24"/>
-        </w:rPr>
-        <w:t xml:space="preserve">A Client can </w:t>
-      </w:r>
-      <w:r>
-        <w:rPr>
-          <w:rFonts w:ascii="Raleway Medium" w:eastAsia="Raleway Medium" w:hAnsi="Raleway Medium" w:cs="Raleway Medium"/>
-          <w:sz w:val="24"/>
-          <w:szCs w:val="24"/>
-        </w:rPr>
-        <w:t xml:space="preserve">add </w:t>
-      </w:r>
-      <w:r>
-        <w:rPr>
-          <w:rFonts w:ascii="Raleway Medium" w:eastAsia="Raleway Medium" w:hAnsi="Raleway Medium" w:cs="Raleway Medium"/>
-          <w:sz w:val="24"/>
-          <w:szCs w:val="24"/>
-        </w:rPr>
-        <w:t>only one account</w:t>
-      </w:r>
-      <w:r>
-        <w:rPr>
-          <w:rFonts w:ascii="Raleway Medium" w:eastAsia="Raleway Medium" w:hAnsi="Raleway Medium" w:cs="Raleway Medium"/>
-          <w:sz w:val="24"/>
-          <w:szCs w:val="24"/>
-        </w:rPr>
-        <w:t xml:space="preserve">, </w:t>
-      </w:r>
-      <w:r>
-        <w:rPr>
-          <w:rFonts w:ascii="Raleway" w:eastAsia="Raleway" w:hAnsi="Raleway" w:cs="Raleway"/>
-          <w:sz w:val="24"/>
-          <w:szCs w:val="24"/>
-        </w:rPr>
-        <w:t xml:space="preserve">after the </w:t>
-      </w:r>
-      <w:r>
-        <w:rPr>
-          <w:rFonts w:ascii="Raleway" w:eastAsia="Raleway" w:hAnsi="Raleway" w:cs="Raleway"/>
-          <w:sz w:val="24"/>
-          <w:szCs w:val="24"/>
-        </w:rPr>
-        <w:t xml:space="preserve">client </w:t>
-      </w:r>
-      <w:r>
-        <w:rPr>
-          <w:rFonts w:ascii="Raleway" w:eastAsia="Raleway" w:hAnsi="Raleway" w:cs="Raleway"/>
-          <w:sz w:val="24"/>
-          <w:szCs w:val="24"/>
-        </w:rPr>
-        <w:t>clicks</w:t>
-      </w:r>
-      <w:r>
-        <w:rPr>
-          <w:rFonts w:ascii="Raleway" w:eastAsia="Raleway" w:hAnsi="Raleway" w:cs="Raleway"/>
-          <w:sz w:val="24"/>
-          <w:szCs w:val="24"/>
-        </w:rPr>
-        <w:t xml:space="preserve"> on</w:t>
-      </w:r>
-      <w:r>
-        <w:rPr>
-          <w:rFonts w:ascii="Raleway" w:eastAsia="Raleway" w:hAnsi="Raleway" w:cs="Raleway"/>
-          <w:sz w:val="24"/>
-          <w:szCs w:val="24"/>
-        </w:rPr>
-        <w:t xml:space="preserve"> </w:t>
-      </w:r>
-      <w:r>
-        <w:rPr>
-          <w:rFonts w:ascii="Raleway" w:eastAsia="Raleway" w:hAnsi="Raleway" w:cs="Raleway"/>
-          <w:sz w:val="24"/>
-          <w:szCs w:val="24"/>
-        </w:rPr>
-        <w:t>A</w:t>
-      </w:r>
-      <w:r>
-        <w:rPr>
-          <w:rFonts w:ascii="Raleway" w:eastAsia="Raleway" w:hAnsi="Raleway" w:cs="Raleway"/>
-          <w:sz w:val="24"/>
-          <w:szCs w:val="24"/>
-        </w:rPr>
-        <w:t>d</w:t>
-      </w:r>
-      <w:r>
-        <w:rPr>
-          <w:rFonts w:ascii="Raleway" w:eastAsia="Raleway" w:hAnsi="Raleway" w:cs="Raleway"/>
-          <w:sz w:val="24"/>
-          <w:szCs w:val="24"/>
-        </w:rPr>
-        <w:t>d</w:t>
-      </w:r>
-      <w:r>
-        <w:rPr>
-          <w:rFonts w:ascii="Raleway" w:eastAsia="Raleway" w:hAnsi="Raleway" w:cs="Raleway"/>
-          <w:sz w:val="24"/>
-          <w:szCs w:val="24"/>
-        </w:rPr>
-        <w:t xml:space="preserve"> </w:t>
-      </w:r>
-      <w:r>
-        <w:rPr>
-          <w:rFonts w:ascii="Raleway" w:eastAsia="Raleway" w:hAnsi="Raleway" w:cs="Raleway"/>
-          <w:sz w:val="24"/>
-          <w:szCs w:val="24"/>
-        </w:rPr>
-        <w:t>New A</w:t>
-      </w:r>
-      <w:r>
-        <w:rPr>
-          <w:rFonts w:ascii="Raleway" w:eastAsia="Raleway" w:hAnsi="Raleway" w:cs="Raleway"/>
-          <w:sz w:val="24"/>
-          <w:szCs w:val="24"/>
-        </w:rPr>
-        <w:t xml:space="preserve">ccount button the system will provide </w:t>
-      </w:r>
-      <w:r>
-        <w:rPr>
-          <w:rFonts w:ascii="Raleway" w:eastAsia="Raleway" w:hAnsi="Raleway" w:cs="Raleway"/>
-          <w:sz w:val="24"/>
-          <w:szCs w:val="24"/>
-        </w:rPr>
-        <w:t xml:space="preserve">an </w:t>
-      </w:r>
-      <w:r>
-        <w:rPr>
-          <w:rFonts w:ascii="Raleway" w:eastAsia="Raleway" w:hAnsi="Raleway" w:cs="Raleway"/>
-          <w:sz w:val="24"/>
-          <w:szCs w:val="24"/>
-        </w:rPr>
-        <w:t xml:space="preserve">alert </w:t>
-      </w:r>
-      <w:r>
-        <w:rPr>
-          <w:rFonts w:ascii="Raleway" w:eastAsia="Raleway" w:hAnsi="Raleway" w:cs="Raleway"/>
-          <w:sz w:val="24"/>
-          <w:szCs w:val="24"/>
-        </w:rPr>
-        <w:t>message</w:t>
-      </w:r>
-      <w:r>
-        <w:rPr>
-          <w:rFonts w:ascii="Raleway" w:eastAsia="Raleway" w:hAnsi="Raleway" w:cs="Raleway"/>
-          <w:sz w:val="24"/>
-          <w:szCs w:val="24"/>
-        </w:rPr>
-        <w:t xml:space="preserve"> saying " </w:t>
-      </w:r>
-      <w:r>
-        <w:rPr>
-          <w:rFonts w:ascii="Raleway" w:eastAsia="Raleway" w:hAnsi="Raleway" w:cs="Raleway"/>
-          <w:sz w:val="24"/>
-          <w:szCs w:val="24"/>
-        </w:rPr>
-        <w:t xml:space="preserve">your account Number </w:t>
-      </w:r>
-      <w:r>
-        <w:rPr>
-          <w:rFonts w:ascii="Raleway" w:eastAsia="Raleway" w:hAnsi="Raleway" w:cs="Raleway"/>
-          <w:sz w:val="24"/>
-          <w:szCs w:val="24"/>
-        </w:rPr>
-        <w:t>is.</w:t>
-      </w:r>
-      <w:r>
-        <w:rPr>
-          <w:rFonts w:ascii="Raleway" w:eastAsia="Raleway" w:hAnsi="Raleway" w:cs="Raleway"/>
-          <w:sz w:val="24"/>
-          <w:szCs w:val="24"/>
-        </w:rPr>
-        <w:t xml:space="preserve"> </w:t>
-      </w:r>
-      <w:r>
-        <w:rPr>
-          <w:rFonts w:ascii="Raleway" w:eastAsia="Raleway" w:hAnsi="Raleway" w:cs="Raleway"/>
-          <w:sz w:val="24"/>
-          <w:szCs w:val="24"/>
-        </w:rPr>
-        <w:t>"</w:t>
-      </w:r>
-      <w:r>
-        <w:rPr>
-          <w:rFonts w:ascii="Raleway" w:eastAsia="Raleway" w:hAnsi="Raleway" w:cs="Raleway"/>
-          <w:sz w:val="24"/>
-          <w:szCs w:val="24"/>
-        </w:rPr>
-        <w:t>, then t</w:t>
-      </w:r>
-      <w:r>
-        <w:rPr>
-          <w:rFonts w:ascii="Raleway" w:eastAsia="Raleway" w:hAnsi="Raleway" w:cs="Raleway"/>
-          <w:sz w:val="24"/>
-          <w:szCs w:val="24"/>
-        </w:rPr>
-        <w:t xml:space="preserve">he account number will be </w:t>
-      </w:r>
-      <w:r>
-        <w:rPr>
-          <w:rFonts w:ascii="Raleway" w:eastAsia="Raleway" w:hAnsi="Raleway" w:cs="Raleway"/>
-          <w:sz w:val="24"/>
-          <w:szCs w:val="24"/>
-        </w:rPr>
-        <w:t>displayed in the page “Account Number: num”</w:t>
-      </w:r>
-    </w:p>
-    <w:p>
-      <w:pPr>
-        <w:spacing w:before="240" w:after="240"/>
-        <w:rPr>
-          <w:rFonts w:ascii="Raleway Medium" w:eastAsia="Raleway Medium" w:hAnsi="Raleway Medium" w:cs="Raleway Medium"/>
-          <w:sz w:val="24"/>
-          <w:szCs w:val="24"/>
-        </w:rPr>
-      </w:pPr>
-      <w:r>
-        <w:rPr>
-          <w:rFonts w:ascii="Raleway Medium" w:eastAsia="Raleway Medium" w:hAnsi="Raleway Medium" w:cs="Raleway Medium"/>
-          <w:sz w:val="24"/>
-          <w:szCs w:val="24"/>
-        </w:rPr>
-        <w:t>The priority is high (Assumption).</w:t>
-      </w:r>
-    </w:p>
-    <w:p>
-      <w:pPr>
-        <w:pStyle w:val="Heading4"/>
-        <w:spacing w:before="240" w:after="240"/>
-        <w:rPr>
-          <w:b/>
-          <w:color w:val="000000"/>
-        </w:rPr>
-      </w:pPr>
-      <w:bookmarkStart w:id="17" w:name="_Toc131892069"/>
-      <w:r>
-        <w:rPr>
-          <w:b/>
-          <w:color w:val="000000"/>
-        </w:rPr>
-        <w:t>2.</w:t>
-      </w:r>
-      <w:r>
-        <w:rPr>
-          <w:b/>
-          <w:color w:val="000000"/>
-        </w:rPr>
-        <w:t>3.4.2</w:t>
-      </w:r>
-      <w:r>
-        <w:rPr>
-          <w:b/>
-          <w:color w:val="000000"/>
-        </w:rPr>
-        <w:t xml:space="preserve"> Stimulus</w:t>
-      </w:r>
-      <w:r>
-        <w:rPr>
-          <w:b/>
-          <w:color w:val="000000"/>
-        </w:rPr>
-        <w:t>/Response Sequences</w:t>
-      </w:r>
-      <w:bookmarkEnd w:id="17"/>
-    </w:p>
-    <w:p>
-      <w:pPr>
-        <w:spacing w:before="240" w:after="240"/>
-        <w:rPr>
-          <w:b/>
-          <w:sz w:val="24"/>
-          <w:szCs w:val="24"/>
-        </w:rPr>
-      </w:pPr>
-      <w:r>
-        <w:rPr>
-          <w:b/>
-          <w:sz w:val="24"/>
-          <w:szCs w:val="24"/>
-        </w:rPr>
-        <w:t>SRS_</w:t>
-      </w:r>
-      <w:r>
-        <w:rPr>
-          <w:b/>
-          <w:sz w:val="24"/>
-          <w:szCs w:val="24"/>
-        </w:rPr>
-        <w:t>Ad</w:t>
-      </w:r>
-      <w:r>
-        <w:rPr>
-          <w:b/>
-          <w:sz w:val="24"/>
-          <w:szCs w:val="24"/>
-        </w:rPr>
-        <w:t xml:space="preserve">d </w:t>
-      </w:r>
-      <w:r>
-        <w:rPr>
-          <w:b/>
-          <w:sz w:val="24"/>
-          <w:szCs w:val="24"/>
-        </w:rPr>
-        <w:t>New</w:t>
-      </w:r>
-      <w:r>
-        <w:rPr>
-          <w:b/>
-          <w:sz w:val="24"/>
-          <w:szCs w:val="24"/>
-        </w:rPr>
-        <w:t xml:space="preserve"> </w:t>
-      </w:r>
-      <w:r>
-        <w:rPr>
-          <w:b/>
-          <w:sz w:val="24"/>
-          <w:szCs w:val="24"/>
-        </w:rPr>
-        <w:t xml:space="preserve">Account </w:t>
-      </w:r>
-      <w:r>
-        <w:rPr>
-          <w:b/>
-          <w:sz w:val="24"/>
-          <w:szCs w:val="24"/>
-        </w:rPr>
-        <w:t>_001</w:t>
-      </w:r>
-    </w:p>
-    <w:p>
-      <w:pPr>
-        <w:spacing w:before="240" w:after="240"/>
-        <w:rPr>
-          <w:rFonts w:ascii="Raleway Medium" w:eastAsia="Raleway Medium" w:hAnsi="Raleway Medium" w:cs="Raleway Medium"/>
-          <w:sz w:val="24"/>
-          <w:szCs w:val="24"/>
-        </w:rPr>
-      </w:pPr>
-      <w:r>
-        <w:rPr>
-          <w:rFonts w:ascii="Raleway Medium" w:eastAsia="Raleway Medium" w:hAnsi="Raleway Medium" w:cs="Raleway Medium"/>
-          <w:sz w:val="24"/>
-          <w:szCs w:val="24"/>
-        </w:rPr>
-        <w:t>If the client does not have an account, then he can add an account by pressing</w:t>
-      </w:r>
-      <w:r>
-        <w:rPr>
-          <w:rFonts w:ascii="Raleway Medium" w:eastAsia="Raleway Medium" w:hAnsi="Raleway Medium" w:cs="Raleway Medium"/>
-          <w:sz w:val="24"/>
-          <w:szCs w:val="24"/>
-        </w:rPr>
-        <w:t xml:space="preserve"> </w:t>
-      </w:r>
-      <w:r>
-        <w:rPr>
-          <w:rFonts w:ascii="Raleway Medium" w:eastAsia="Raleway Medium" w:hAnsi="Raleway Medium" w:cs="Raleway Medium"/>
-          <w:sz w:val="24"/>
-          <w:szCs w:val="24"/>
-        </w:rPr>
-        <w:t>on</w:t>
-      </w:r>
-      <w:r>
-        <w:rPr>
-          <w:rFonts w:ascii="Raleway Medium" w:eastAsia="Raleway Medium" w:hAnsi="Raleway Medium" w:cs="Raleway Medium"/>
-          <w:sz w:val="24"/>
-          <w:szCs w:val="24"/>
-        </w:rPr>
-        <w:t xml:space="preserve"> Add New A</w:t>
-      </w:r>
-      <w:r>
-        <w:rPr>
-          <w:rFonts w:ascii="Raleway Medium" w:eastAsia="Raleway Medium" w:hAnsi="Raleway Medium" w:cs="Raleway Medium"/>
-          <w:sz w:val="24"/>
-          <w:szCs w:val="24"/>
-        </w:rPr>
-        <w:t>ccount</w:t>
-      </w:r>
-      <w:r>
-        <w:rPr>
-          <w:rFonts w:ascii="Raleway Medium" w:eastAsia="Raleway Medium" w:hAnsi="Raleway Medium" w:cs="Raleway Medium"/>
-          <w:sz w:val="24"/>
-          <w:szCs w:val="24"/>
-        </w:rPr>
-        <w:t xml:space="preserve"> button</w:t>
-      </w:r>
-      <w:r>
-        <w:rPr>
-          <w:rFonts w:ascii="Raleway Medium" w:eastAsia="Raleway Medium" w:hAnsi="Raleway Medium" w:cs="Raleway Medium"/>
-          <w:sz w:val="24"/>
-          <w:szCs w:val="24"/>
-        </w:rPr>
-        <w:t>,</w:t>
-      </w:r>
-      <w:r>
-        <w:rPr>
-          <w:rFonts w:ascii="Raleway Medium" w:eastAsia="Raleway Medium" w:hAnsi="Raleway Medium" w:cs="Raleway Medium"/>
-          <w:sz w:val="24"/>
-          <w:szCs w:val="24"/>
-        </w:rPr>
-        <w:t xml:space="preserve"> </w:t>
-      </w:r>
-      <w:bookmarkStart w:id="18" w:name="_hc9hwqcanbv9" w:colFirst="0" w:colLast="0"/>
-      <w:bookmarkEnd w:id="18"/>
-      <w:r>
-        <w:rPr>
-          <w:rFonts w:ascii="Raleway" w:eastAsia="Raleway" w:hAnsi="Raleway" w:cs="Raleway"/>
-          <w:sz w:val="24"/>
-          <w:szCs w:val="24"/>
-        </w:rPr>
-        <w:t xml:space="preserve">the system will provide </w:t>
-      </w:r>
-      <w:r>
-        <w:rPr>
-          <w:rFonts w:ascii="Raleway" w:eastAsia="Raleway" w:hAnsi="Raleway" w:cs="Raleway"/>
-          <w:sz w:val="24"/>
-          <w:szCs w:val="24"/>
-        </w:rPr>
-        <w:t xml:space="preserve">an alert </w:t>
-      </w:r>
-      <w:r>
-        <w:rPr>
-          <w:rFonts w:ascii="Raleway" w:eastAsia="Raleway" w:hAnsi="Raleway" w:cs="Raleway"/>
-          <w:sz w:val="24"/>
-          <w:szCs w:val="24"/>
-        </w:rPr>
-        <w:t>message saying “your</w:t>
-      </w:r>
-      <w:r>
-        <w:rPr>
-          <w:rFonts w:ascii="Raleway" w:eastAsia="Raleway" w:hAnsi="Raleway" w:cs="Raleway"/>
-          <w:sz w:val="24"/>
-          <w:szCs w:val="24"/>
-        </w:rPr>
-        <w:t xml:space="preserve"> account Number is </w:t>
-      </w:r>
-      <w:r>
-        <w:rPr>
-          <w:rFonts w:ascii="Raleway" w:eastAsia="Raleway" w:hAnsi="Raleway" w:cs="Raleway"/>
-          <w:sz w:val="24"/>
-          <w:szCs w:val="24"/>
-        </w:rPr>
-        <w:t xml:space="preserve"> ...</w:t>
-      </w:r>
-      <w:r>
-        <w:rPr>
-          <w:rFonts w:ascii="Raleway" w:eastAsia="Raleway" w:hAnsi="Raleway" w:cs="Raleway"/>
-          <w:sz w:val="24"/>
-          <w:szCs w:val="24"/>
-        </w:rPr>
-        <w:t>”</w:t>
-      </w:r>
-      <w:r>
-        <w:rPr>
-          <w:rFonts w:ascii="Raleway Medium" w:eastAsia="Raleway Medium" w:hAnsi="Raleway Medium" w:cs="Raleway Medium"/>
-          <w:sz w:val="24"/>
-          <w:szCs w:val="24"/>
-        </w:rPr>
-        <w:t>.</w:t>
-      </w:r>
-      <w:bookmarkStart w:id="19" w:name="_Toc131892070"/>
-    </w:p>
-    <w:p>
-      <w:pPr>
-        <w:spacing w:before="240" w:after="240"/>
-        <w:rPr>
-          <w:b/>
-          <w:sz w:val="24"/>
-          <w:szCs w:val="24"/>
-        </w:rPr>
-      </w:pPr>
-      <w:r>
-        <w:rPr>
-          <w:b/>
-          <w:sz w:val="24"/>
-          <w:szCs w:val="24"/>
-        </w:rPr>
-        <w:t>SRS_Add New Account _002</w:t>
-      </w:r>
-    </w:p>
-    <w:p>
-      <w:pPr>
-        <w:spacing w:before="240" w:after="240"/>
-        <w:rPr>
-          <w:rFonts w:ascii="Raleway Medium" w:eastAsia="Raleway Medium" w:hAnsi="Raleway Medium" w:cs="Raleway Medium"/>
-          <w:sz w:val="24"/>
-          <w:szCs w:val="24"/>
-        </w:rPr>
-      </w:pPr>
-      <w:r>
-        <w:rPr>
-          <w:rFonts w:ascii="Raleway Medium" w:eastAsia="Raleway Medium" w:hAnsi="Raleway Medium" w:cs="Raleway Medium"/>
-          <w:sz w:val="24"/>
-          <w:szCs w:val="24"/>
-        </w:rPr>
-        <w:t>If the client already has an account, then he can not create another one, so when he clicks on Add New Account button, an alert will be displayed “</w:t>
-      </w:r>
-      <w:r>
-        <w:rPr>
-          <w:rFonts w:ascii="Raleway Medium" w:eastAsia="Raleway Medium" w:hAnsi="Raleway Medium" w:cs="Raleway Medium"/>
-          <w:sz w:val="24"/>
-          <w:szCs w:val="24"/>
-        </w:rPr>
-        <w:t>You already have an account, you cannot create another one.</w:t>
-      </w:r>
-      <w:r>
-        <w:rPr>
-          <w:rFonts w:ascii="Raleway Medium" w:eastAsia="Raleway Medium" w:hAnsi="Raleway Medium" w:cs="Raleway Medium"/>
-          <w:sz w:val="24"/>
-          <w:szCs w:val="24"/>
-        </w:rPr>
-        <w:t>”</w:t>
-      </w:r>
-      <w:r>
-        <w:rPr>
-          <w:rFonts w:ascii="Raleway Medium" w:eastAsia="Raleway Medium" w:hAnsi="Raleway Medium" w:cs="Raleway Medium"/>
-          <w:sz w:val="24"/>
-          <w:szCs w:val="24"/>
-        </w:rPr>
-        <w:t>.</w:t>
-      </w:r>
-    </w:p>
-    <w:p>
-      <w:pPr>
-        <w:spacing w:before="240" w:after="240"/>
-        <w:rPr>
-          <w:rFonts w:ascii="Raleway Medium" w:eastAsia="Raleway Medium" w:hAnsi="Raleway Medium" w:cs="Raleway Medium"/>
-          <w:sz w:val="24"/>
-          <w:szCs w:val="24"/>
-        </w:rPr>
-      </w:pPr>
-    </w:p>
-    <w:p>
-      <w:pPr>
-        <w:pStyle w:val="Heading4"/>
-        <w:spacing w:before="240" w:after="240"/>
-        <w:rPr>
-          <w:b/>
-          <w:color w:val="000000"/>
-        </w:rPr>
-      </w:pPr>
-      <w:r>
-        <w:rPr>
-          <w:b/>
-          <w:color w:val="000000"/>
-        </w:rPr>
-        <w:t>2.3.5.1 Description and Priority (Close Account)</w:t>
-      </w:r>
-      <w:bookmarkEnd w:id="19"/>
-    </w:p>
-    <w:p>
-      <w:pPr>
-        <w:spacing w:before="240" w:after="240"/>
-        <w:rPr>
-          <w:rFonts w:ascii="Raleway Medium" w:eastAsia="Raleway Medium" w:hAnsi="Raleway Medium" w:cs="Raleway Medium"/>
-          <w:sz w:val="24"/>
-          <w:szCs w:val="24"/>
-        </w:rPr>
-      </w:pPr>
-      <w:r>
-        <w:rPr>
-          <w:b/>
-          <w:sz w:val="24"/>
-          <w:szCs w:val="24"/>
-        </w:rPr>
-        <w:t>Admin:</w:t>
-      </w:r>
-      <w:r>
-        <w:rPr>
-          <w:sz w:val="24"/>
-          <w:szCs w:val="24"/>
-        </w:rPr>
-        <w:t xml:space="preserve"> </w:t>
-      </w:r>
-      <w:r>
-        <w:rPr>
-          <w:rFonts w:ascii="Raleway Medium" w:eastAsia="Raleway Medium" w:hAnsi="Raleway Medium" w:cs="Raleway Medium"/>
-          <w:sz w:val="24"/>
-          <w:szCs w:val="24"/>
-        </w:rPr>
-        <w:t xml:space="preserve">can close </w:t>
-      </w:r>
-      <w:r>
-        <w:rPr>
-          <w:rFonts w:ascii="Raleway Medium" w:eastAsia="Raleway Medium" w:hAnsi="Raleway Medium" w:cs="Raleway Medium"/>
-          <w:sz w:val="24"/>
-          <w:szCs w:val="24"/>
-        </w:rPr>
-        <w:t>client’s accounts</w:t>
-      </w:r>
-      <w:r>
-        <w:rPr>
-          <w:rFonts w:ascii="Raleway Medium" w:eastAsia="Raleway Medium" w:hAnsi="Raleway Medium" w:cs="Raleway Medium"/>
-          <w:sz w:val="24"/>
-          <w:szCs w:val="24"/>
-        </w:rPr>
-        <w:t>.</w:t>
-      </w:r>
-    </w:p>
-    <w:p>
-      <w:pPr>
-        <w:spacing w:before="240" w:after="240"/>
-        <w:rPr>
-          <w:rFonts w:ascii="Raleway Medium" w:eastAsia="Raleway Medium" w:hAnsi="Raleway Medium" w:cs="Raleway Medium"/>
-          <w:sz w:val="24"/>
-          <w:szCs w:val="24"/>
-        </w:rPr>
-      </w:pPr>
-      <w:r>
-        <w:rPr>
-          <w:rFonts w:ascii="Raleway Medium" w:eastAsia="Raleway Medium" w:hAnsi="Raleway Medium" w:cs="Raleway Medium"/>
-          <w:sz w:val="24"/>
-          <w:szCs w:val="24"/>
-        </w:rPr>
-        <w:t>The priority is high (Assumption).</w:t>
-      </w:r>
-    </w:p>
-    <w:p>
-      <w:pPr>
-        <w:pStyle w:val="Heading4"/>
-        <w:spacing w:before="240" w:after="240"/>
-        <w:rPr>
-          <w:b/>
-          <w:color w:val="000000"/>
-        </w:rPr>
-      </w:pPr>
-      <w:bookmarkStart w:id="20" w:name="_Toc131892071"/>
-      <w:r>
-        <w:rPr>
-          <w:b/>
-          <w:color w:val="000000"/>
-        </w:rPr>
         <w:t>2.3.5.2 Stimulus/Response Sequences</w:t>
       </w:r>
-      <w:bookmarkEnd w:id="20"/>
-    </w:p>
-    <w:p>
-      <w:pPr>
-        <w:spacing w:before="240" w:after="240"/>
-        <w:rPr>
-          <w:b/>
-          <w:sz w:val="24"/>
-          <w:szCs w:val="24"/>
-        </w:rPr>
-      </w:pPr>
-      <w:r>
-        <w:rPr>
-          <w:b/>
-          <w:sz w:val="24"/>
-          <w:szCs w:val="24"/>
-        </w:rPr>
-        <w:t>SRS_Close Account _001</w:t>
+      <w:bookmarkEnd w:id="21"/>
+    </w:p>
+    <w:p>
+      <w:pPr>
+        <w:spacing w:before="240" w:after="240"/>
+        <w:rPr>
+          <w:b/>
+          <w:sz w:val="24"/>
+          <w:szCs w:val="24"/>
+        </w:rPr>
+      </w:pPr>
+      <w:proofErr w:type="spellStart"/>
+      <w:r>
+        <w:rPr>
+          <w:b/>
+          <w:sz w:val="24"/>
+          <w:szCs w:val="24"/>
+        </w:rPr>
+        <w:t>SRS_Close</w:t>
+      </w:r>
+      <w:proofErr w:type="spellEnd"/>
+      <w:r>
+        <w:rPr>
+          <w:b/>
+          <w:sz w:val="24"/>
+          <w:szCs w:val="24"/>
+        </w:rPr>
+        <w:t xml:space="preserve"> Account _001</w:t>
       </w:r>
     </w:p>
     <w:p>
@@ -9042,13 +9173,305 @@
           <w:szCs w:val="24"/>
         </w:rPr>
       </w:pPr>
-      <w:r>
-        <w:rPr>
-          <w:b/>
-          <w:sz w:val="24"/>
-          <w:szCs w:val="24"/>
-        </w:rPr>
-        <w:t>SRS_Close Account _002</w:t>
+      <w:proofErr w:type="spellStart"/>
+      <w:r>
+        <w:rPr>
+          <w:b/>
+          <w:sz w:val="24"/>
+          <w:szCs w:val="24"/>
+        </w:rPr>
+        <w:t>SRS_Close</w:t>
+      </w:r>
+      <w:proofErr w:type="spellEnd"/>
+      <w:r>
+        <w:rPr>
+          <w:b/>
+          <w:sz w:val="24"/>
+          <w:szCs w:val="24"/>
+        </w:rPr>
+        <w:t xml:space="preserve"> Account _002</w:t>
+      </w:r>
+    </w:p>
+    <w:p>
+      <w:pPr>
+        <w:spacing w:before="240" w:after="240"/>
+        <w:rPr>
+          <w:rFonts w:ascii="Raleway Medium" w:eastAsia="Raleway Medium" w:hAnsi="Raleway Medium" w:cs="Raleway Medium"/>
+          <w:sz w:val="24"/>
+          <w:szCs w:val="24"/>
+        </w:rPr>
+      </w:pPr>
+      <w:r>
+        <w:rPr>
+          <w:rFonts w:ascii="Raleway Medium" w:eastAsia="Raleway Medium" w:hAnsi="Raleway Medium" w:cs="Raleway Medium"/>
+          <w:sz w:val="24"/>
+          <w:szCs w:val="24"/>
+        </w:rPr>
+        <w:t xml:space="preserve"> If </w:t>
+      </w:r>
+      <w:r>
+        <w:rPr>
+          <w:rFonts w:ascii="Raleway Medium" w:eastAsia="Raleway Medium" w:hAnsi="Raleway Medium" w:cs="Raleway Medium"/>
+          <w:sz w:val="24"/>
+          <w:szCs w:val="24"/>
+        </w:rPr>
+        <w:t>the</w:t>
+      </w:r>
+      <w:r>
+        <w:rPr>
+          <w:rFonts w:ascii="Raleway Medium" w:eastAsia="Raleway Medium" w:hAnsi="Raleway Medium" w:cs="Raleway Medium"/>
+          <w:sz w:val="24"/>
+          <w:szCs w:val="24"/>
+        </w:rPr>
+        <w:t xml:space="preserve"> admin </w:t>
+      </w:r>
+      <w:r>
+        <w:rPr>
+          <w:rFonts w:ascii="Raleway Medium" w:eastAsia="Raleway Medium" w:hAnsi="Raleway Medium" w:cs="Raleway Medium"/>
+          <w:sz w:val="24"/>
+          <w:szCs w:val="24"/>
+        </w:rPr>
+        <w:t>not enter</w:t>
+      </w:r>
+      <w:r>
+        <w:rPr>
+          <w:rFonts w:ascii="Raleway Medium" w:eastAsia="Raleway Medium" w:hAnsi="Raleway Medium" w:cs="Raleway Medium"/>
+          <w:sz w:val="24"/>
+          <w:szCs w:val="24"/>
+        </w:rPr>
+        <w:t xml:space="preserve"> </w:t>
+      </w:r>
+      <w:r>
+        <w:rPr>
+          <w:rFonts w:ascii="Raleway Medium" w:eastAsia="Raleway Medium" w:hAnsi="Raleway Medium" w:cs="Raleway Medium"/>
+          <w:sz w:val="24"/>
+          <w:szCs w:val="24"/>
+        </w:rPr>
+        <w:t xml:space="preserve">the Account No </w:t>
+      </w:r>
+      <w:r>
+        <w:rPr>
+          <w:rFonts w:ascii="Raleway Medium" w:eastAsia="Raleway Medium" w:hAnsi="Raleway Medium" w:cs="Raleway Medium"/>
+          <w:sz w:val="24"/>
+          <w:szCs w:val="24"/>
+        </w:rPr>
+        <w:t xml:space="preserve">and click in close Account, an </w:t>
+      </w:r>
+      <w:r>
+        <w:rPr>
+          <w:rFonts w:ascii="Raleway Medium" w:eastAsia="Raleway Medium" w:hAnsi="Raleway Medium" w:cs="Raleway Medium"/>
+          <w:sz w:val="24"/>
+          <w:szCs w:val="24"/>
+        </w:rPr>
+        <w:t>error</w:t>
+      </w:r>
+      <w:r>
+        <w:rPr>
+          <w:rFonts w:ascii="Raleway Medium" w:eastAsia="Raleway Medium" w:hAnsi="Raleway Medium" w:cs="Raleway Medium"/>
+          <w:sz w:val="24"/>
+          <w:szCs w:val="24"/>
+        </w:rPr>
+        <w:t xml:space="preserve"> message </w:t>
+      </w:r>
+      <w:r>
+        <w:rPr>
+          <w:rFonts w:ascii="Raleway Medium" w:eastAsia="Raleway Medium" w:hAnsi="Raleway Medium" w:cs="Raleway Medium"/>
+          <w:sz w:val="24"/>
+          <w:szCs w:val="24"/>
+        </w:rPr>
+        <w:t>will</w:t>
+      </w:r>
+      <w:r>
+        <w:rPr>
+          <w:rFonts w:ascii="Raleway Medium" w:eastAsia="Raleway Medium" w:hAnsi="Raleway Medium" w:cs="Raleway Medium"/>
+          <w:sz w:val="24"/>
+          <w:szCs w:val="24"/>
+        </w:rPr>
+        <w:t xml:space="preserve"> appear to ask the admin to enter </w:t>
+      </w:r>
+      <w:r>
+        <w:rPr>
+          <w:rFonts w:ascii="Raleway Medium" w:eastAsia="Raleway Medium" w:hAnsi="Raleway Medium" w:cs="Raleway Medium"/>
+          <w:sz w:val="24"/>
+          <w:szCs w:val="24"/>
+        </w:rPr>
+        <w:t xml:space="preserve">the </w:t>
+      </w:r>
+      <w:r>
+        <w:rPr>
+          <w:rFonts w:ascii="Raleway Medium" w:eastAsia="Raleway Medium" w:hAnsi="Raleway Medium" w:cs="Raleway Medium"/>
+          <w:sz w:val="24"/>
+          <w:szCs w:val="24"/>
+        </w:rPr>
+        <w:t>Account</w:t>
+      </w:r>
+      <w:r>
+        <w:rPr>
+          <w:rFonts w:ascii="Raleway Medium" w:eastAsia="Raleway Medium" w:hAnsi="Raleway Medium" w:cs="Raleway Medium"/>
+          <w:sz w:val="24"/>
+          <w:szCs w:val="24"/>
+        </w:rPr>
+        <w:t xml:space="preserve"> No </w:t>
+      </w:r>
+      <w:r>
+        <w:rPr>
+          <w:rFonts w:ascii="Raleway Medium" w:eastAsia="Raleway Medium" w:hAnsi="Raleway Medium" w:cs="Raleway Medium"/>
+          <w:sz w:val="24"/>
+          <w:szCs w:val="24"/>
+        </w:rPr>
+        <w:t>(“please fill out this field”).</w:t>
+      </w:r>
+    </w:p>
+    <w:p>
+      <w:pPr>
+        <w:spacing w:before="240" w:after="240"/>
+        <w:rPr>
+          <w:b/>
+          <w:sz w:val="24"/>
+          <w:szCs w:val="24"/>
+        </w:rPr>
+      </w:pPr>
+      <w:proofErr w:type="spellStart"/>
+      <w:r>
+        <w:rPr>
+          <w:b/>
+          <w:sz w:val="24"/>
+          <w:szCs w:val="24"/>
+        </w:rPr>
+        <w:t>SRS_Close</w:t>
+      </w:r>
+      <w:proofErr w:type="spellEnd"/>
+      <w:r>
+        <w:rPr>
+          <w:b/>
+          <w:sz w:val="24"/>
+          <w:szCs w:val="24"/>
+        </w:rPr>
+        <w:t xml:space="preserve"> Account _003</w:t>
+      </w:r>
+    </w:p>
+    <w:p>
+      <w:pPr>
+        <w:spacing w:before="240" w:after="240"/>
+        <w:rPr>
+          <w:rFonts w:ascii="Raleway Medium" w:eastAsia="Raleway Medium" w:hAnsi="Raleway Medium" w:cs="Raleway Medium"/>
+          <w:sz w:val="24"/>
+          <w:szCs w:val="24"/>
+        </w:rPr>
+      </w:pPr>
+      <w:r>
+        <w:rPr>
+          <w:rFonts w:ascii="Raleway Medium" w:eastAsia="Raleway Medium" w:hAnsi="Raleway Medium" w:cs="Raleway Medium"/>
+          <w:sz w:val="24"/>
+          <w:szCs w:val="24"/>
+        </w:rPr>
+        <w:t xml:space="preserve">If an admin enters Account No of the client </w:t>
+      </w:r>
+      <w:r>
+        <w:rPr>
+          <w:rFonts w:ascii="Raleway Medium" w:eastAsia="Raleway Medium" w:hAnsi="Raleway Medium" w:cs="Raleway Medium"/>
+          <w:sz w:val="24"/>
+          <w:szCs w:val="24"/>
+        </w:rPr>
+        <w:t>which does not exist</w:t>
+      </w:r>
+      <w:r>
+        <w:rPr>
+          <w:rFonts w:ascii="Raleway Medium" w:eastAsia="Raleway Medium" w:hAnsi="Raleway Medium" w:cs="Raleway Medium"/>
+          <w:sz w:val="24"/>
+          <w:szCs w:val="24"/>
+        </w:rPr>
+        <w:t xml:space="preserve"> in DB, the system shows an alert message “</w:t>
+      </w:r>
+      <w:r>
+        <w:rPr>
+          <w:rFonts w:ascii="Raleway Medium" w:eastAsia="Raleway Medium" w:hAnsi="Raleway Medium" w:cs="Raleway Medium"/>
+          <w:sz w:val="24"/>
+          <w:szCs w:val="24"/>
+        </w:rPr>
+        <w:t>account does not exist</w:t>
+      </w:r>
+      <w:r>
+        <w:rPr>
+          <w:rFonts w:ascii="Raleway Medium" w:eastAsia="Raleway Medium" w:hAnsi="Raleway Medium" w:cs="Raleway Medium"/>
+          <w:sz w:val="24"/>
+          <w:szCs w:val="24"/>
+        </w:rPr>
+        <w:t>”.</w:t>
+      </w:r>
+    </w:p>
+    <w:p>
+      <w:pPr>
+        <w:spacing w:before="240" w:after="240"/>
+        <w:rPr>
+          <w:b/>
+          <w:sz w:val="24"/>
+          <w:szCs w:val="24"/>
+        </w:rPr>
+      </w:pPr>
+      <w:proofErr w:type="spellStart"/>
+      <w:r>
+        <w:rPr>
+          <w:b/>
+          <w:sz w:val="24"/>
+          <w:szCs w:val="24"/>
+        </w:rPr>
+        <w:t>SRS_Close</w:t>
+      </w:r>
+      <w:proofErr w:type="spellEnd"/>
+      <w:r>
+        <w:rPr>
+          <w:b/>
+          <w:sz w:val="24"/>
+          <w:szCs w:val="24"/>
+        </w:rPr>
+        <w:t xml:space="preserve"> Account _004</w:t>
+      </w:r>
+    </w:p>
+    <w:p>
+      <w:pPr>
+        <w:spacing w:before="240" w:after="240"/>
+        <w:rPr>
+          <w:rFonts w:ascii="Raleway Medium" w:eastAsia="Raleway Medium" w:hAnsi="Raleway Medium" w:cs="Raleway Medium"/>
+          <w:sz w:val="24"/>
+          <w:szCs w:val="24"/>
+        </w:rPr>
+      </w:pPr>
+      <w:r>
+        <w:rPr>
+          <w:rFonts w:ascii="Raleway Medium" w:eastAsia="Raleway Medium" w:hAnsi="Raleway Medium" w:cs="Raleway Medium"/>
+          <w:sz w:val="24"/>
+          <w:szCs w:val="24"/>
+        </w:rPr>
+        <w:t>If an admin enters an invalid Account No of the client (Negative number), the system shows an alert message “invalid input”.</w:t>
+      </w:r>
+    </w:p>
+    <w:p>
+      <w:pPr>
+        <w:spacing w:before="240" w:after="240"/>
+        <w:rPr>
+          <w:b/>
+          <w:sz w:val="24"/>
+          <w:szCs w:val="24"/>
+        </w:rPr>
+      </w:pPr>
+      <w:proofErr w:type="spellStart"/>
+      <w:r>
+        <w:rPr>
+          <w:b/>
+          <w:sz w:val="24"/>
+          <w:szCs w:val="24"/>
+        </w:rPr>
+        <w:t>SRS_Close</w:t>
+      </w:r>
+      <w:proofErr w:type="spellEnd"/>
+      <w:r>
+        <w:rPr>
+          <w:b/>
+          <w:sz w:val="24"/>
+          <w:szCs w:val="24"/>
+        </w:rPr>
+        <w:t xml:space="preserve"> Account _005</w:t>
       </w:r>
     </w:p>
     <w:p>
@@ -9067,258 +9490,6 @@
           <w:szCs w:val="24"/>
         </w:rPr>
         <w:lastRenderedPageBreak/>
-        <w:t xml:space="preserve"> If </w:t>
-      </w:r>
-      <w:r>
-        <w:rPr>
-          <w:rFonts w:ascii="Raleway Medium" w:eastAsia="Raleway Medium" w:hAnsi="Raleway Medium" w:cs="Raleway Medium"/>
-          <w:sz w:val="24"/>
-          <w:szCs w:val="24"/>
-        </w:rPr>
-        <w:t>the</w:t>
-      </w:r>
-      <w:r>
-        <w:rPr>
-          <w:rFonts w:ascii="Raleway Medium" w:eastAsia="Raleway Medium" w:hAnsi="Raleway Medium" w:cs="Raleway Medium"/>
-          <w:sz w:val="24"/>
-          <w:szCs w:val="24"/>
-        </w:rPr>
-        <w:t xml:space="preserve"> admin </w:t>
-      </w:r>
-      <w:r>
-        <w:rPr>
-          <w:rFonts w:ascii="Raleway Medium" w:eastAsia="Raleway Medium" w:hAnsi="Raleway Medium" w:cs="Raleway Medium"/>
-          <w:sz w:val="24"/>
-          <w:szCs w:val="24"/>
-        </w:rPr>
-        <w:t>not enter</w:t>
-      </w:r>
-      <w:r>
-        <w:rPr>
-          <w:rFonts w:ascii="Raleway Medium" w:eastAsia="Raleway Medium" w:hAnsi="Raleway Medium" w:cs="Raleway Medium"/>
-          <w:sz w:val="24"/>
-          <w:szCs w:val="24"/>
-        </w:rPr>
-        <w:t xml:space="preserve"> </w:t>
-      </w:r>
-      <w:r>
-        <w:rPr>
-          <w:rFonts w:ascii="Raleway Medium" w:eastAsia="Raleway Medium" w:hAnsi="Raleway Medium" w:cs="Raleway Medium"/>
-          <w:sz w:val="24"/>
-          <w:szCs w:val="24"/>
-        </w:rPr>
-        <w:t xml:space="preserve">the Account No </w:t>
-      </w:r>
-      <w:r>
-        <w:rPr>
-          <w:rFonts w:ascii="Raleway Medium" w:eastAsia="Raleway Medium" w:hAnsi="Raleway Medium" w:cs="Raleway Medium"/>
-          <w:sz w:val="24"/>
-          <w:szCs w:val="24"/>
-        </w:rPr>
-        <w:t xml:space="preserve">and click in close Account, an </w:t>
-      </w:r>
-      <w:r>
-        <w:rPr>
-          <w:rFonts w:ascii="Raleway Medium" w:eastAsia="Raleway Medium" w:hAnsi="Raleway Medium" w:cs="Raleway Medium"/>
-          <w:sz w:val="24"/>
-          <w:szCs w:val="24"/>
-        </w:rPr>
-        <w:t>error</w:t>
-      </w:r>
-      <w:r>
-        <w:rPr>
-          <w:rFonts w:ascii="Raleway Medium" w:eastAsia="Raleway Medium" w:hAnsi="Raleway Medium" w:cs="Raleway Medium"/>
-          <w:sz w:val="24"/>
-          <w:szCs w:val="24"/>
-        </w:rPr>
-        <w:t xml:space="preserve"> message </w:t>
-      </w:r>
-      <w:r>
-        <w:rPr>
-          <w:rFonts w:ascii="Raleway Medium" w:eastAsia="Raleway Medium" w:hAnsi="Raleway Medium" w:cs="Raleway Medium"/>
-          <w:sz w:val="24"/>
-          <w:szCs w:val="24"/>
-        </w:rPr>
-        <w:t>will</w:t>
-      </w:r>
-      <w:r>
-        <w:rPr>
-          <w:rFonts w:ascii="Raleway Medium" w:eastAsia="Raleway Medium" w:hAnsi="Raleway Medium" w:cs="Raleway Medium"/>
-          <w:sz w:val="24"/>
-          <w:szCs w:val="24"/>
-        </w:rPr>
-        <w:t xml:space="preserve"> appear to ask the admin to enter </w:t>
-      </w:r>
-      <w:r>
-        <w:rPr>
-          <w:rFonts w:ascii="Raleway Medium" w:eastAsia="Raleway Medium" w:hAnsi="Raleway Medium" w:cs="Raleway Medium"/>
-          <w:sz w:val="24"/>
-          <w:szCs w:val="24"/>
-        </w:rPr>
-        <w:t xml:space="preserve">the </w:t>
-      </w:r>
-      <w:r>
-        <w:rPr>
-          <w:rFonts w:ascii="Raleway Medium" w:eastAsia="Raleway Medium" w:hAnsi="Raleway Medium" w:cs="Raleway Medium"/>
-          <w:sz w:val="24"/>
-          <w:szCs w:val="24"/>
-        </w:rPr>
-        <w:t>Account</w:t>
-      </w:r>
-      <w:r>
-        <w:rPr>
-          <w:rFonts w:ascii="Raleway Medium" w:eastAsia="Raleway Medium" w:hAnsi="Raleway Medium" w:cs="Raleway Medium"/>
-          <w:sz w:val="24"/>
-          <w:szCs w:val="24"/>
-        </w:rPr>
-        <w:t xml:space="preserve"> No </w:t>
-      </w:r>
-      <w:r>
-        <w:rPr>
-          <w:rFonts w:ascii="Raleway Medium" w:eastAsia="Raleway Medium" w:hAnsi="Raleway Medium" w:cs="Raleway Medium"/>
-          <w:sz w:val="24"/>
-          <w:szCs w:val="24"/>
-        </w:rPr>
-        <w:t>(“please fill out this field”).</w:t>
-      </w:r>
-    </w:p>
-    <w:p>
-      <w:pPr>
-        <w:spacing w:before="240" w:after="240"/>
-        <w:rPr>
-          <w:b/>
-          <w:sz w:val="24"/>
-          <w:szCs w:val="24"/>
-        </w:rPr>
-      </w:pPr>
-      <w:r>
-        <w:rPr>
-          <w:b/>
-          <w:sz w:val="24"/>
-          <w:szCs w:val="24"/>
-        </w:rPr>
-        <w:t>SRS_Close Account _003</w:t>
-      </w:r>
-    </w:p>
-    <w:p>
-      <w:pPr>
-        <w:spacing w:before="240" w:after="240"/>
-        <w:rPr>
-          <w:rFonts w:ascii="Raleway Medium" w:eastAsia="Raleway Medium" w:hAnsi="Raleway Medium" w:cs="Raleway Medium"/>
-          <w:sz w:val="24"/>
-          <w:szCs w:val="24"/>
-        </w:rPr>
-      </w:pPr>
-      <w:r>
-        <w:rPr>
-          <w:rFonts w:ascii="Raleway Medium" w:eastAsia="Raleway Medium" w:hAnsi="Raleway Medium" w:cs="Raleway Medium"/>
-          <w:sz w:val="24"/>
-          <w:szCs w:val="24"/>
-        </w:rPr>
-        <w:t xml:space="preserve">If an admin enters Account No of the client </w:t>
-      </w:r>
-      <w:r>
-        <w:rPr>
-          <w:rFonts w:ascii="Raleway Medium" w:eastAsia="Raleway Medium" w:hAnsi="Raleway Medium" w:cs="Raleway Medium"/>
-          <w:sz w:val="24"/>
-          <w:szCs w:val="24"/>
-        </w:rPr>
-        <w:t>which does not exist</w:t>
-      </w:r>
-      <w:r>
-        <w:rPr>
-          <w:rFonts w:ascii="Raleway Medium" w:eastAsia="Raleway Medium" w:hAnsi="Raleway Medium" w:cs="Raleway Medium"/>
-          <w:sz w:val="24"/>
-          <w:szCs w:val="24"/>
-        </w:rPr>
-        <w:t xml:space="preserve"> in DB, the system shows an alert message “</w:t>
-      </w:r>
-      <w:r>
-        <w:rPr>
-          <w:rFonts w:ascii="Raleway Medium" w:eastAsia="Raleway Medium" w:hAnsi="Raleway Medium" w:cs="Raleway Medium"/>
-          <w:sz w:val="24"/>
-          <w:szCs w:val="24"/>
-        </w:rPr>
-        <w:t>account does not exist</w:t>
-      </w:r>
-      <w:r>
-        <w:rPr>
-          <w:rFonts w:ascii="Raleway Medium" w:eastAsia="Raleway Medium" w:hAnsi="Raleway Medium" w:cs="Raleway Medium"/>
-          <w:sz w:val="24"/>
-          <w:szCs w:val="24"/>
-        </w:rPr>
-        <w:t>”.</w:t>
-      </w:r>
-    </w:p>
-    <w:p>
-      <w:pPr>
-        <w:spacing w:before="240" w:after="240"/>
-        <w:rPr>
-          <w:b/>
-          <w:sz w:val="24"/>
-          <w:szCs w:val="24"/>
-        </w:rPr>
-      </w:pPr>
-      <w:r>
-        <w:rPr>
-          <w:b/>
-          <w:sz w:val="24"/>
-          <w:szCs w:val="24"/>
-        </w:rPr>
-        <w:t>SRS_Close Account _004</w:t>
-      </w:r>
-    </w:p>
-    <w:p>
-      <w:pPr>
-        <w:spacing w:before="240" w:after="240"/>
-        <w:rPr>
-          <w:rFonts w:ascii="Raleway Medium" w:eastAsia="Raleway Medium" w:hAnsi="Raleway Medium" w:cs="Raleway Medium"/>
-          <w:sz w:val="24"/>
-          <w:szCs w:val="24"/>
-        </w:rPr>
-      </w:pPr>
-      <w:r>
-        <w:rPr>
-          <w:rFonts w:ascii="Raleway Medium" w:eastAsia="Raleway Medium" w:hAnsi="Raleway Medium" w:cs="Raleway Medium"/>
-          <w:sz w:val="24"/>
-          <w:szCs w:val="24"/>
-        </w:rPr>
-        <w:t>If an admin enters an invalid Account No of the client (Negative number), the system shows an alert message “invalid input”.</w:t>
-      </w:r>
-    </w:p>
-    <w:p>
-      <w:pPr>
-        <w:spacing w:before="240" w:after="240"/>
-        <w:rPr>
-          <w:b/>
-          <w:sz w:val="24"/>
-          <w:szCs w:val="24"/>
-        </w:rPr>
-      </w:pPr>
-      <w:r>
-        <w:rPr>
-          <w:b/>
-          <w:sz w:val="24"/>
-          <w:szCs w:val="24"/>
-        </w:rPr>
-        <w:t>SRS_Close Account _005</w:t>
-      </w:r>
-    </w:p>
-    <w:p>
-      <w:pPr>
-        <w:spacing w:before="240" w:after="240"/>
-        <w:rPr>
-          <w:rFonts w:ascii="Raleway Medium" w:eastAsia="Raleway Medium" w:hAnsi="Raleway Medium" w:cs="Raleway Medium"/>
-          <w:sz w:val="24"/>
-          <w:szCs w:val="24"/>
-        </w:rPr>
-      </w:pPr>
-      <w:r>
-        <w:rPr>
-          <w:rFonts w:ascii="Raleway Medium" w:eastAsia="Raleway Medium" w:hAnsi="Raleway Medium" w:cs="Raleway Medium"/>
-          <w:sz w:val="24"/>
-          <w:szCs w:val="24"/>
-        </w:rPr>
         <w:t xml:space="preserve"> If an admin tries to delete </w:t>
       </w:r>
       <w:r>
@@ -9709,7 +9880,7 @@
           <w:color w:val="000000"/>
         </w:rPr>
       </w:pPr>
-      <w:bookmarkStart w:id="21" w:name="_Toc131892072"/>
+      <w:bookmarkStart w:id="22" w:name="_Toc131892072"/>
       <w:r>
         <w:rPr>
           <w:b/>
@@ -9731,7 +9902,7 @@
         </w:rPr>
         <w:t>Logout)</w:t>
       </w:r>
-      <w:bookmarkEnd w:id="21"/>
+      <w:bookmarkEnd w:id="22"/>
     </w:p>
     <w:p>
       <w:pPr>
@@ -9770,7 +9941,7 @@
           <w:color w:val="000000"/>
         </w:rPr>
       </w:pPr>
-      <w:bookmarkStart w:id="22" w:name="_Toc131892073"/>
+      <w:bookmarkStart w:id="23" w:name="_Toc131892073"/>
       <w:r>
         <w:rPr>
           <w:b/>
@@ -9778,7 +9949,7 @@
         </w:rPr>
         <w:t>2.3.6.2 Stimulus/Response Sequences</w:t>
       </w:r>
-      <w:bookmarkEnd w:id="22"/>
+      <w:bookmarkEnd w:id="23"/>
     </w:p>
     <w:p>
       <w:pPr>
@@ -9918,7 +10089,7 @@
 </file>
 
 <file path=word/endnotes.xml><?xml version="1.0" encoding="utf-8"?>
-<w:endnotes xmlns:wpc="http://schemas.microsoft.com/office/word/2010/wordprocessingCanvas" xmlns:cx="http://schemas.microsoft.com/office/drawing/2014/chartex" xmlns:cx1="http://schemas.microsoft.com/office/drawing/2015/9/8/chartex" xmlns:cx2="http://schemas.microsoft.com/office/drawing/2015/10/21/chartex" xmlns:cx3="http://schemas.microsoft.com/office/drawing/2016/5/9/chartex" xmlns:cx4="http://schemas.microsoft.com/office/drawing/2016/5/10/chartex" xmlns:cx5="http://schemas.microsoft.com/office/drawing/2016/5/11/chartex" xmlns:cx6="http://schemas.microsoft.com/office/drawing/2016/5/12/chartex" xmlns:cx7="http://schemas.microsoft.com/office/drawing/2016/5/13/chartex" xmlns:cx8="http://schemas.microsoft.com/office/drawing/2016/5/14/chartex" xmlns:mc="http://schemas.openxmlformats.org/markup-compatibility/2006" xmlns:aink="http://schemas.microsoft.com/office/drawing/2016/ink" xmlns:am3d="http://schemas.microsoft.com/office/drawing/2017/model3d" xmlns:o="urn:schemas-microsoft-com:office:office" xmlns:oel="http://schemas.microsoft.com/office/2019/extlst" xmlns:r="http://schemas.openxmlformats.org/officeDocument/2006/relationships" xmlns:m="http://schemas.openxmlformats.org/officeDocument/2006/math" xmlns:v="urn:schemas-microsoft-com:vml" xmlns:wp14="http://schemas.microsoft.com/office/word/2010/wordprocessingDrawing" xmlns:wp="http://schemas.openxmlformats.org/drawingml/2006/wordprocessingDrawing" xmlns:w10="urn:schemas-microsoft-com:office:word" xmlns:w="http://schemas.openxmlformats.org/wordprocessingml/2006/main" xmlns:w14="http://schemas.microsoft.com/office/word/2010/wordml" xmlns:w15="http://schemas.microsoft.com/office/word/2012/wordml" xmlns:w16cex="http://schemas.microsoft.com/office/word/2018/wordml/cex" xmlns:w16cid="http://schemas.microsoft.com/office/word/2016/wordml/cid" xmlns:w16="http://schemas.microsoft.com/office/word/2018/wordml" xmlns:w16sdtdh="http://schemas.microsoft.com/office/word/2020/wordml/sdtdatahash" xmlns:w16se="http://schemas.microsoft.com/office/word/2015/wordml/symex" xmlns:wpg="http://schemas.microsoft.com/office/word/2010/wordprocessingGroup" xmlns:wpi="http://schemas.microsoft.com/office/word/2010/wordprocessingInk" xmlns:wne="http://schemas.microsoft.com/office/word/2006/wordml" xmlns:wps="http://schemas.microsoft.com/office/word/2010/wordprocessingShape" mc:Ignorable="w14 w15 w16se w16cid w16 w16cex w16sdtdh wp14">
+<w:endnotes xmlns:wpc="http://schemas.microsoft.com/office/word/2010/wordprocessingCanvas" xmlns:mc="http://schemas.openxmlformats.org/markup-compatibility/2006" xmlns:o="urn:schemas-microsoft-com:office:office" xmlns:r="http://schemas.openxmlformats.org/officeDocument/2006/relationships" xmlns:m="http://schemas.openxmlformats.org/officeDocument/2006/math" xmlns:v="urn:schemas-microsoft-com:vml" xmlns:wp14="http://schemas.microsoft.com/office/word/2010/wordprocessingDrawing" xmlns:wp="http://schemas.openxmlformats.org/drawingml/2006/wordprocessingDrawing" xmlns:w10="urn:schemas-microsoft-com:office:word" xmlns:w="http://schemas.openxmlformats.org/wordprocessingml/2006/main" xmlns:w14="http://schemas.microsoft.com/office/word/2010/wordml" xmlns:w15="http://schemas.microsoft.com/office/word/2012/wordml" xmlns:wpg="http://schemas.microsoft.com/office/word/2010/wordprocessingGroup" xmlns:wpi="http://schemas.microsoft.com/office/word/2010/wordprocessingInk" xmlns:wne="http://schemas.microsoft.com/office/word/2006/wordml" xmlns:wps="http://schemas.microsoft.com/office/word/2010/wordprocessingShape" mc:Ignorable="w14 w15 wp14">
   <w:endnote w:type="separator" w:id="-1">
     <w:p>
       <w:pPr>
@@ -9943,7 +10114,7 @@
 </file>
 
 <file path=word/footer1.xml><?xml version="1.0" encoding="utf-8"?>
-<w:ftr xmlns:wpc="http://schemas.microsoft.com/office/word/2010/wordprocessingCanvas" xmlns:cx="http://schemas.microsoft.com/office/drawing/2014/chartex" xmlns:cx1="http://schemas.microsoft.com/office/drawing/2015/9/8/chartex" xmlns:cx2="http://schemas.microsoft.com/office/drawing/2015/10/21/chartex" xmlns:cx3="http://schemas.microsoft.com/office/drawing/2016/5/9/chartex" xmlns:cx4="http://schemas.microsoft.com/office/drawing/2016/5/10/chartex" xmlns:cx5="http://schemas.microsoft.com/office/drawing/2016/5/11/chartex" xmlns:cx6="http://schemas.microsoft.com/office/drawing/2016/5/12/chartex" xmlns:cx7="http://schemas.microsoft.com/office/drawing/2016/5/13/chartex" xmlns:cx8="http://schemas.microsoft.com/office/drawing/2016/5/14/chartex" xmlns:mc="http://schemas.openxmlformats.org/markup-compatibility/2006" xmlns:aink="http://schemas.microsoft.com/office/drawing/2016/ink" xmlns:am3d="http://schemas.microsoft.com/office/drawing/2017/model3d" xmlns:o="urn:schemas-microsoft-com:office:office" xmlns:oel="http://schemas.microsoft.com/office/2019/extlst" xmlns:r="http://schemas.openxmlformats.org/officeDocument/2006/relationships" xmlns:m="http://schemas.openxmlformats.org/officeDocument/2006/math" xmlns:v="urn:schemas-microsoft-com:vml" xmlns:wp14="http://schemas.microsoft.com/office/word/2010/wordprocessingDrawing" xmlns:wp="http://schemas.openxmlformats.org/drawingml/2006/wordprocessingDrawing" xmlns:w10="urn:schemas-microsoft-com:office:word" xmlns:w="http://schemas.openxmlformats.org/wordprocessingml/2006/main" xmlns:w14="http://schemas.microsoft.com/office/word/2010/wordml" xmlns:w15="http://schemas.microsoft.com/office/word/2012/wordml" xmlns:w16cex="http://schemas.microsoft.com/office/word/2018/wordml/cex" xmlns:w16cid="http://schemas.microsoft.com/office/word/2016/wordml/cid" xmlns:w16="http://schemas.microsoft.com/office/word/2018/wordml" xmlns:w16sdtdh="http://schemas.microsoft.com/office/word/2020/wordml/sdtdatahash" xmlns:w16se="http://schemas.microsoft.com/office/word/2015/wordml/symex" xmlns:wpg="http://schemas.microsoft.com/office/word/2010/wordprocessingGroup" xmlns:wpi="http://schemas.microsoft.com/office/word/2010/wordprocessingInk" xmlns:wne="http://schemas.microsoft.com/office/word/2006/wordml" xmlns:wps="http://schemas.microsoft.com/office/word/2010/wordprocessingShape" mc:Ignorable="w14 w15 w16se w16cid w16 w16cex w16sdtdh wp14">
+<w:ftr xmlns:wpc="http://schemas.microsoft.com/office/word/2010/wordprocessingCanvas" xmlns:mc="http://schemas.openxmlformats.org/markup-compatibility/2006" xmlns:o="urn:schemas-microsoft-com:office:office" xmlns:r="http://schemas.openxmlformats.org/officeDocument/2006/relationships" xmlns:m="http://schemas.openxmlformats.org/officeDocument/2006/math" xmlns:v="urn:schemas-microsoft-com:vml" xmlns:wp14="http://schemas.microsoft.com/office/word/2010/wordprocessingDrawing" xmlns:wp="http://schemas.openxmlformats.org/drawingml/2006/wordprocessingDrawing" xmlns:w10="urn:schemas-microsoft-com:office:word" xmlns:w="http://schemas.openxmlformats.org/wordprocessingml/2006/main" xmlns:w14="http://schemas.microsoft.com/office/word/2010/wordml" xmlns:w15="http://schemas.microsoft.com/office/word/2012/wordml" xmlns:wpg="http://schemas.microsoft.com/office/word/2010/wordprocessingGroup" xmlns:wpi="http://schemas.microsoft.com/office/word/2010/wordprocessingInk" xmlns:wne="http://schemas.microsoft.com/office/word/2006/wordml" xmlns:wps="http://schemas.microsoft.com/office/word/2010/wordprocessingShape" mc:Ignorable="w14 w15 wp14">
   <w:p>
     <w:pPr>
       <w:jc w:val="right"/>
@@ -9971,7 +10142,7 @@
 </file>
 
 <file path=word/footer2.xml><?xml version="1.0" encoding="utf-8"?>
-<w:ftr xmlns:wpc="http://schemas.microsoft.com/office/word/2010/wordprocessingCanvas" xmlns:cx="http://schemas.microsoft.com/office/drawing/2014/chartex" xmlns:cx1="http://schemas.microsoft.com/office/drawing/2015/9/8/chartex" xmlns:cx2="http://schemas.microsoft.com/office/drawing/2015/10/21/chartex" xmlns:cx3="http://schemas.microsoft.com/office/drawing/2016/5/9/chartex" xmlns:cx4="http://schemas.microsoft.com/office/drawing/2016/5/10/chartex" xmlns:cx5="http://schemas.microsoft.com/office/drawing/2016/5/11/chartex" xmlns:cx6="http://schemas.microsoft.com/office/drawing/2016/5/12/chartex" xmlns:cx7="http://schemas.microsoft.com/office/drawing/2016/5/13/chartex" xmlns:cx8="http://schemas.microsoft.com/office/drawing/2016/5/14/chartex" xmlns:mc="http://schemas.openxmlformats.org/markup-compatibility/2006" xmlns:aink="http://schemas.microsoft.com/office/drawing/2016/ink" xmlns:am3d="http://schemas.microsoft.com/office/drawing/2017/model3d" xmlns:o="urn:schemas-microsoft-com:office:office" xmlns:oel="http://schemas.microsoft.com/office/2019/extlst" xmlns:r="http://schemas.openxmlformats.org/officeDocument/2006/relationships" xmlns:m="http://schemas.openxmlformats.org/officeDocument/2006/math" xmlns:v="urn:schemas-microsoft-com:vml" xmlns:wp14="http://schemas.microsoft.com/office/word/2010/wordprocessingDrawing" xmlns:wp="http://schemas.openxmlformats.org/drawingml/2006/wordprocessingDrawing" xmlns:w10="urn:schemas-microsoft-com:office:word" xmlns:w="http://schemas.openxmlformats.org/wordprocessingml/2006/main" xmlns:w14="http://schemas.microsoft.com/office/word/2010/wordml" xmlns:w15="http://schemas.microsoft.com/office/word/2012/wordml" xmlns:w16cex="http://schemas.microsoft.com/office/word/2018/wordml/cex" xmlns:w16cid="http://schemas.microsoft.com/office/word/2016/wordml/cid" xmlns:w16="http://schemas.microsoft.com/office/word/2018/wordml" xmlns:w16sdtdh="http://schemas.microsoft.com/office/word/2020/wordml/sdtdatahash" xmlns:w16se="http://schemas.microsoft.com/office/word/2015/wordml/symex" xmlns:wpg="http://schemas.microsoft.com/office/word/2010/wordprocessingGroup" xmlns:wpi="http://schemas.microsoft.com/office/word/2010/wordprocessingInk" xmlns:wne="http://schemas.microsoft.com/office/word/2006/wordml" xmlns:wps="http://schemas.microsoft.com/office/word/2010/wordprocessingShape" mc:Ignorable="w14 w15 w16se w16cid w16 w16cex w16sdtdh wp14">
+<w:ftr xmlns:wpc="http://schemas.microsoft.com/office/word/2010/wordprocessingCanvas" xmlns:mc="http://schemas.openxmlformats.org/markup-compatibility/2006" xmlns:o="urn:schemas-microsoft-com:office:office" xmlns:r="http://schemas.openxmlformats.org/officeDocument/2006/relationships" xmlns:m="http://schemas.openxmlformats.org/officeDocument/2006/math" xmlns:v="urn:schemas-microsoft-com:vml" xmlns:wp14="http://schemas.microsoft.com/office/word/2010/wordprocessingDrawing" xmlns:wp="http://schemas.openxmlformats.org/drawingml/2006/wordprocessingDrawing" xmlns:w10="urn:schemas-microsoft-com:office:word" xmlns:w="http://schemas.openxmlformats.org/wordprocessingml/2006/main" xmlns:w14="http://schemas.microsoft.com/office/word/2010/wordml" xmlns:w15="http://schemas.microsoft.com/office/word/2012/wordml" xmlns:wpg="http://schemas.microsoft.com/office/word/2010/wordprocessingGroup" xmlns:wpi="http://schemas.microsoft.com/office/word/2010/wordprocessingInk" xmlns:wne="http://schemas.microsoft.com/office/word/2006/wordml" xmlns:wps="http://schemas.microsoft.com/office/word/2010/wordprocessingShape" mc:Ignorable="w14 w15 wp14">
   <w:p>
     <w:pPr>
       <w:jc w:val="right"/>
@@ -9999,7 +10170,7 @@
 </file>
 
 <file path=word/footnotes.xml><?xml version="1.0" encoding="utf-8"?>
-<w:footnotes xmlns:wpc="http://schemas.microsoft.com/office/word/2010/wordprocessingCanvas" xmlns:cx="http://schemas.microsoft.com/office/drawing/2014/chartex" xmlns:cx1="http://schemas.microsoft.com/office/drawing/2015/9/8/chartex" xmlns:cx2="http://schemas.microsoft.com/office/drawing/2015/10/21/chartex" xmlns:cx3="http://schemas.microsoft.com/office/drawing/2016/5/9/chartex" xmlns:cx4="http://schemas.microsoft.com/office/drawing/2016/5/10/chartex" xmlns:cx5="http://schemas.microsoft.com/office/drawing/2016/5/11/chartex" xmlns:cx6="http://schemas.microsoft.com/office/drawing/2016/5/12/chartex" xmlns:cx7="http://schemas.microsoft.com/office/drawing/2016/5/13/chartex" xmlns:cx8="http://schemas.microsoft.com/office/drawing/2016/5/14/chartex" xmlns:mc="http://schemas.openxmlformats.org/markup-compatibility/2006" xmlns:aink="http://schemas.microsoft.com/office/drawing/2016/ink" xmlns:am3d="http://schemas.microsoft.com/office/drawing/2017/model3d" xmlns:o="urn:schemas-microsoft-com:office:office" xmlns:oel="http://schemas.microsoft.com/office/2019/extlst" xmlns:r="http://schemas.openxmlformats.org/officeDocument/2006/relationships" xmlns:m="http://schemas.openxmlformats.org/officeDocument/2006/math" xmlns:v="urn:schemas-microsoft-com:vml" xmlns:wp14="http://schemas.microsoft.com/office/word/2010/wordprocessingDrawing" xmlns:wp="http://schemas.openxmlformats.org/drawingml/2006/wordprocessingDrawing" xmlns:w10="urn:schemas-microsoft-com:office:word" xmlns:w="http://schemas.openxmlformats.org/wordprocessingml/2006/main" xmlns:w14="http://schemas.microsoft.com/office/word/2010/wordml" xmlns:w15="http://schemas.microsoft.com/office/word/2012/wordml" xmlns:w16cex="http://schemas.microsoft.com/office/word/2018/wordml/cex" xmlns:w16cid="http://schemas.microsoft.com/office/word/2016/wordml/cid" xmlns:w16="http://schemas.microsoft.com/office/word/2018/wordml" xmlns:w16sdtdh="http://schemas.microsoft.com/office/word/2020/wordml/sdtdatahash" xmlns:w16se="http://schemas.microsoft.com/office/word/2015/wordml/symex" xmlns:wpg="http://schemas.microsoft.com/office/word/2010/wordprocessingGroup" xmlns:wpi="http://schemas.microsoft.com/office/word/2010/wordprocessingInk" xmlns:wne="http://schemas.microsoft.com/office/word/2006/wordml" xmlns:wps="http://schemas.microsoft.com/office/word/2010/wordprocessingShape" mc:Ignorable="w14 w15 w16se w16cid w16 w16cex w16sdtdh wp14">
+<w:footnotes xmlns:wpc="http://schemas.microsoft.com/office/word/2010/wordprocessingCanvas" xmlns:mc="http://schemas.openxmlformats.org/markup-compatibility/2006" xmlns:o="urn:schemas-microsoft-com:office:office" xmlns:r="http://schemas.openxmlformats.org/officeDocument/2006/relationships" xmlns:m="http://schemas.openxmlformats.org/officeDocument/2006/math" xmlns:v="urn:schemas-microsoft-com:vml" xmlns:wp14="http://schemas.microsoft.com/office/word/2010/wordprocessingDrawing" xmlns:wp="http://schemas.openxmlformats.org/drawingml/2006/wordprocessingDrawing" xmlns:w10="urn:schemas-microsoft-com:office:word" xmlns:w="http://schemas.openxmlformats.org/wordprocessingml/2006/main" xmlns:w14="http://schemas.microsoft.com/office/word/2010/wordml" xmlns:w15="http://schemas.microsoft.com/office/word/2012/wordml" xmlns:wpg="http://schemas.microsoft.com/office/word/2010/wordprocessingGroup" xmlns:wpi="http://schemas.microsoft.com/office/word/2010/wordprocessingInk" xmlns:wne="http://schemas.microsoft.com/office/word/2006/wordml" xmlns:wps="http://schemas.microsoft.com/office/word/2010/wordprocessingShape" mc:Ignorable="w14 w15 wp14">
   <w:footnote w:type="separator" w:id="-1">
     <w:p>
       <w:pPr>
@@ -10024,7 +10195,7 @@
 </file>
 
 <file path=word/header1.xml><?xml version="1.0" encoding="utf-8"?>
-<w:hdr xmlns:wpc="http://schemas.microsoft.com/office/word/2010/wordprocessingCanvas" xmlns:cx="http://schemas.microsoft.com/office/drawing/2014/chartex" xmlns:cx1="http://schemas.microsoft.com/office/drawing/2015/9/8/chartex" xmlns:cx2="http://schemas.microsoft.com/office/drawing/2015/10/21/chartex" xmlns:cx3="http://schemas.microsoft.com/office/drawing/2016/5/9/chartex" xmlns:cx4="http://schemas.microsoft.com/office/drawing/2016/5/10/chartex" xmlns:cx5="http://schemas.microsoft.com/office/drawing/2016/5/11/chartex" xmlns:cx6="http://schemas.microsoft.com/office/drawing/2016/5/12/chartex" xmlns:cx7="http://schemas.microsoft.com/office/drawing/2016/5/13/chartex" xmlns:cx8="http://schemas.microsoft.com/office/drawing/2016/5/14/chartex" xmlns:mc="http://schemas.openxmlformats.org/markup-compatibility/2006" xmlns:aink="http://schemas.microsoft.com/office/drawing/2016/ink" xmlns:am3d="http://schemas.microsoft.com/office/drawing/2017/model3d" xmlns:o="urn:schemas-microsoft-com:office:office" xmlns:oel="http://schemas.microsoft.com/office/2019/extlst" xmlns:r="http://schemas.openxmlformats.org/officeDocument/2006/relationships" xmlns:m="http://schemas.openxmlformats.org/officeDocument/2006/math" xmlns:v="urn:schemas-microsoft-com:vml" xmlns:wp14="http://schemas.microsoft.com/office/word/2010/wordprocessingDrawing" xmlns:wp="http://schemas.openxmlformats.org/drawingml/2006/wordprocessingDrawing" xmlns:w10="urn:schemas-microsoft-com:office:word" xmlns:w="http://schemas.openxmlformats.org/wordprocessingml/2006/main" xmlns:w14="http://schemas.microsoft.com/office/word/2010/wordml" xmlns:w15="http://schemas.microsoft.com/office/word/2012/wordml" xmlns:w16cex="http://schemas.microsoft.com/office/word/2018/wordml/cex" xmlns:w16cid="http://schemas.microsoft.com/office/word/2016/wordml/cid" xmlns:w16="http://schemas.microsoft.com/office/word/2018/wordml" xmlns:w16sdtdh="http://schemas.microsoft.com/office/word/2020/wordml/sdtdatahash" xmlns:w16se="http://schemas.microsoft.com/office/word/2015/wordml/symex" xmlns:wpg="http://schemas.microsoft.com/office/word/2010/wordprocessingGroup" xmlns:wpi="http://schemas.microsoft.com/office/word/2010/wordprocessingInk" xmlns:wne="http://schemas.microsoft.com/office/word/2006/wordml" xmlns:wps="http://schemas.microsoft.com/office/word/2010/wordprocessingShape" mc:Ignorable="w14 w15 w16se w16cid w16 w16cex w16sdtdh wp14">
+<w:hdr xmlns:wpc="http://schemas.microsoft.com/office/word/2010/wordprocessingCanvas" xmlns:mc="http://schemas.openxmlformats.org/markup-compatibility/2006" xmlns:o="urn:schemas-microsoft-com:office:office" xmlns:r="http://schemas.openxmlformats.org/officeDocument/2006/relationships" xmlns:m="http://schemas.openxmlformats.org/officeDocument/2006/math" xmlns:v="urn:schemas-microsoft-com:vml" xmlns:wp14="http://schemas.microsoft.com/office/word/2010/wordprocessingDrawing" xmlns:wp="http://schemas.openxmlformats.org/drawingml/2006/wordprocessingDrawing" xmlns:w10="urn:schemas-microsoft-com:office:word" xmlns:w="http://schemas.openxmlformats.org/wordprocessingml/2006/main" xmlns:w14="http://schemas.microsoft.com/office/word/2010/wordml" xmlns:w15="http://schemas.microsoft.com/office/word/2012/wordml" xmlns:wpg="http://schemas.microsoft.com/office/word/2010/wordprocessingGroup" xmlns:wpi="http://schemas.microsoft.com/office/word/2010/wordprocessingInk" xmlns:wne="http://schemas.microsoft.com/office/word/2006/wordml" xmlns:wps="http://schemas.microsoft.com/office/word/2010/wordprocessingShape" mc:Ignorable="w14 w15 wp14">
   <w:p>
     <w:pPr>
       <w:bidi/>
@@ -10034,7 +10205,7 @@
 </file>
 
 <file path=word/numbering.xml><?xml version="1.0" encoding="utf-8"?>
-<w:numbering xmlns:wpc="http://schemas.microsoft.com/office/word/2010/wordprocessingCanvas" xmlns:cx="http://schemas.microsoft.com/office/drawing/2014/chartex" xmlns:cx1="http://schemas.microsoft.com/office/drawing/2015/9/8/chartex" xmlns:cx2="http://schemas.microsoft.com/office/drawing/2015/10/21/chartex" xmlns:cx3="http://schemas.microsoft.com/office/drawing/2016/5/9/chartex" xmlns:cx4="http://schemas.microsoft.com/office/drawing/2016/5/10/chartex" xmlns:cx5="http://schemas.microsoft.com/office/drawing/2016/5/11/chartex" xmlns:cx6="http://schemas.microsoft.com/office/drawing/2016/5/12/chartex" xmlns:cx7="http://schemas.microsoft.com/office/drawing/2016/5/13/chartex" xmlns:cx8="http://schemas.microsoft.com/office/drawing/2016/5/14/chartex" xmlns:mc="http://schemas.openxmlformats.org/markup-compatibility/2006" xmlns:aink="http://schemas.microsoft.com/office/drawing/2016/ink" xmlns:am3d="http://schemas.microsoft.com/office/drawing/2017/model3d" xmlns:o="urn:schemas-microsoft-com:office:office" xmlns:oel="http://schemas.microsoft.com/office/2019/extlst" xmlns:r="http://schemas.openxmlformats.org/officeDocument/2006/relationships" xmlns:m="http://schemas.openxmlformats.org/officeDocument/2006/math" xmlns:v="urn:schemas-microsoft-com:vml" xmlns:wp14="http://schemas.microsoft.com/office/word/2010/wordprocessingDrawing" xmlns:wp="http://schemas.openxmlformats.org/drawingml/2006/wordprocessingDrawing" xmlns:w10="urn:schemas-microsoft-com:office:word" xmlns:w="http://schemas.openxmlformats.org/wordprocessingml/2006/main" xmlns:w14="http://schemas.microsoft.com/office/word/2010/wordml" xmlns:w15="http://schemas.microsoft.com/office/word/2012/wordml" xmlns:w16cex="http://schemas.microsoft.com/office/word/2018/wordml/cex" xmlns:w16cid="http://schemas.microsoft.com/office/word/2016/wordml/cid" xmlns:w16="http://schemas.microsoft.com/office/word/2018/wordml" xmlns:w16sdtdh="http://schemas.microsoft.com/office/word/2020/wordml/sdtdatahash" xmlns:w16se="http://schemas.microsoft.com/office/word/2015/wordml/symex" xmlns:wpg="http://schemas.microsoft.com/office/word/2010/wordprocessingGroup" xmlns:wpi="http://schemas.microsoft.com/office/word/2010/wordprocessingInk" xmlns:wne="http://schemas.microsoft.com/office/word/2006/wordml" xmlns:wps="http://schemas.microsoft.com/office/word/2010/wordprocessingShape" mc:Ignorable="w14 w15 w16se w16cid w16 w16cex w16sdtdh wp14">
+<w:numbering xmlns:wpc="http://schemas.microsoft.com/office/word/2010/wordprocessingCanvas" xmlns:mc="http://schemas.openxmlformats.org/markup-compatibility/2006" xmlns:o="urn:schemas-microsoft-com:office:office" xmlns:r="http://schemas.openxmlformats.org/officeDocument/2006/relationships" xmlns:m="http://schemas.openxmlformats.org/officeDocument/2006/math" xmlns:v="urn:schemas-microsoft-com:vml" xmlns:wp14="http://schemas.microsoft.com/office/word/2010/wordprocessingDrawing" xmlns:wp="http://schemas.openxmlformats.org/drawingml/2006/wordprocessingDrawing" xmlns:w10="urn:schemas-microsoft-com:office:word" xmlns:w="http://schemas.openxmlformats.org/wordprocessingml/2006/main" xmlns:w14="http://schemas.microsoft.com/office/word/2010/wordml" xmlns:w15="http://schemas.microsoft.com/office/word/2012/wordml" xmlns:wpg="http://schemas.microsoft.com/office/word/2010/wordprocessingGroup" xmlns:wpi="http://schemas.microsoft.com/office/word/2010/wordprocessingInk" xmlns:wne="http://schemas.microsoft.com/office/word/2006/wordml" xmlns:wps="http://schemas.microsoft.com/office/word/2010/wordprocessingShape" mc:Ignorable="w14 w15 wp14">
   <w:abstractNum w:abstractNumId="0" w15:restartNumberingAfterBreak="0">
     <w:nsid w:val="039A5C55"/>
     <w:multiLevelType w:val="multilevel"/>
@@ -11624,56 +11795,56 @@
       </w:rPr>
     </w:lvl>
   </w:abstractNum>
-  <w:num w:numId="1" w16cid:durableId="968778028">
+  <w:num w:numId="1">
     <w:abstractNumId w:val="13"/>
   </w:num>
-  <w:num w:numId="2" w16cid:durableId="435104375">
+  <w:num w:numId="2">
     <w:abstractNumId w:val="8"/>
   </w:num>
-  <w:num w:numId="3" w16cid:durableId="571932944">
+  <w:num w:numId="3">
     <w:abstractNumId w:val="12"/>
   </w:num>
-  <w:num w:numId="4" w16cid:durableId="831066282">
+  <w:num w:numId="4">
     <w:abstractNumId w:val="0"/>
   </w:num>
-  <w:num w:numId="5" w16cid:durableId="528447018">
+  <w:num w:numId="5">
     <w:abstractNumId w:val="7"/>
   </w:num>
-  <w:num w:numId="6" w16cid:durableId="655381789">
+  <w:num w:numId="6">
     <w:abstractNumId w:val="9"/>
   </w:num>
-  <w:num w:numId="7" w16cid:durableId="122509367">
+  <w:num w:numId="7">
     <w:abstractNumId w:val="4"/>
   </w:num>
-  <w:num w:numId="8" w16cid:durableId="1467895418">
+  <w:num w:numId="8">
     <w:abstractNumId w:val="5"/>
   </w:num>
-  <w:num w:numId="9" w16cid:durableId="1426420114">
+  <w:num w:numId="9">
     <w:abstractNumId w:val="7"/>
   </w:num>
-  <w:num w:numId="10" w16cid:durableId="980234136">
+  <w:num w:numId="10">
     <w:abstractNumId w:val="11"/>
   </w:num>
-  <w:num w:numId="11" w16cid:durableId="1365977560">
+  <w:num w:numId="11">
     <w:abstractNumId w:val="1"/>
   </w:num>
-  <w:num w:numId="12" w16cid:durableId="1106382994">
+  <w:num w:numId="12">
     <w:abstractNumId w:val="6"/>
   </w:num>
-  <w:num w:numId="13" w16cid:durableId="2092043632">
+  <w:num w:numId="13">
     <w:abstractNumId w:val="10"/>
   </w:num>
-  <w:num w:numId="14" w16cid:durableId="1217426628">
+  <w:num w:numId="14">
     <w:abstractNumId w:val="3"/>
   </w:num>
-  <w:num w:numId="15" w16cid:durableId="1199245555">
+  <w:num w:numId="15">
     <w:abstractNumId w:val="2"/>
   </w:num>
 </w:numbering>
 </file>
 
 <file path=word/styles.xml><?xml version="1.0" encoding="utf-8"?>
-<w:styles xmlns:mc="http://schemas.openxmlformats.org/markup-compatibility/2006" xmlns:r="http://schemas.openxmlformats.org/officeDocument/2006/relationships" xmlns:w="http://schemas.openxmlformats.org/wordprocessingml/2006/main" xmlns:w14="http://schemas.microsoft.com/office/word/2010/wordml" xmlns:w15="http://schemas.microsoft.com/office/word/2012/wordml" xmlns:w16cex="http://schemas.microsoft.com/office/word/2018/wordml/cex" xmlns:w16cid="http://schemas.microsoft.com/office/word/2016/wordml/cid" xmlns:w16="http://schemas.microsoft.com/office/word/2018/wordml" xmlns:w16sdtdh="http://schemas.microsoft.com/office/word/2020/wordml/sdtdatahash" xmlns:w16se="http://schemas.microsoft.com/office/word/2015/wordml/symex" mc:Ignorable="w14 w15 w16se w16cid w16 w16cex w16sdtdh">
+<w:styles xmlns:mc="http://schemas.openxmlformats.org/markup-compatibility/2006" xmlns:r="http://schemas.openxmlformats.org/officeDocument/2006/relationships" xmlns:w="http://schemas.openxmlformats.org/wordprocessingml/2006/main" xmlns:w14="http://schemas.microsoft.com/office/word/2010/wordml" xmlns:w15="http://schemas.microsoft.com/office/word/2012/wordml" mc:Ignorable="w14 w15">
   <w:docDefaults>
     <w:rPrDefault>
       <w:rPr>
@@ -11689,7 +11860,7 @@
       </w:pPr>
     </w:pPrDefault>
   </w:docDefaults>
-  <w:latentStyles w:defLockedState="0" w:defUIPriority="99" w:defSemiHidden="0" w:defUnhideWhenUsed="0" w:defQFormat="0" w:count="376">
+  <w:latentStyles w:defLockedState="0" w:defUIPriority="99" w:defSemiHidden="0" w:defUnhideWhenUsed="0" w:defQFormat="0" w:count="371">
     <w:lsdException w:name="Normal" w:uiPriority="0" w:qFormat="1"/>
     <w:lsdException w:name="heading 1" w:uiPriority="9" w:qFormat="1"/>
     <w:lsdException w:name="heading 2" w:semiHidden="1" w:uiPriority="9" w:unhideWhenUsed="1" w:qFormat="1"/>
@@ -12061,11 +12232,6 @@
     <w:lsdException w:name="List Table 5 Dark Accent 6" w:uiPriority="50"/>
     <w:lsdException w:name="List Table 6 Colorful Accent 6" w:uiPriority="51"/>
     <w:lsdException w:name="List Table 7 Colorful Accent 6" w:uiPriority="52"/>
-    <w:lsdException w:name="Mention" w:semiHidden="1" w:unhideWhenUsed="1"/>
-    <w:lsdException w:name="Smart Hyperlink" w:semiHidden="1" w:unhideWhenUsed="1"/>
-    <w:lsdException w:name="Hashtag" w:semiHidden="1" w:unhideWhenUsed="1"/>
-    <w:lsdException w:name="Unresolved Mention" w:semiHidden="1" w:unhideWhenUsed="1"/>
-    <w:lsdException w:name="Smart Link" w:semiHidden="1" w:unhideWhenUsed="1"/>
   </w:latentStyles>
   <w:style w:type="paragraph" w:default="1" w:styleId="Normal">
     <w:name w:val="Normal"/>

</xml_diff>